<commit_message>
#38 & #41 - fixed and new image added to word doc
</commit_message>
<xml_diff>
--- a/EBM-Gids-2024-NL-dev.docx
+++ b/EBM-Gids-2024-NL-dev.docx
@@ -668,48 +668,30 @@
         <w:rPr>
           <w:sz w:val="17"/>
           <w:szCs w:val="17"/>
-          <w:lang w:val="nl-NL"/>
-        </w:rPr>
-      </w:pPr>
-    </w:p>
-    <w:p>
-      <w:pPr>
-        <w:jc w:val="center"/>
-        <w:rPr>
-          <w:sz w:val="17"/>
-          <w:szCs w:val="17"/>
-          <w:lang w:val="nl-NL"/>
-        </w:rPr>
-      </w:pPr>
-      <w:r>
-        <w:rPr>
-          <w:sz w:val="17"/>
-          <w:szCs w:val="17"/>
-          <w:lang w:val="nl-NL"/>
-        </w:rPr>
-        <w:t xml:space="preserve"> </w:t>
-      </w:r>
-    </w:p>
-    <w:p>
-      <w:pPr>
-        <w:jc w:val="center"/>
-        <w:rPr>
-          <w:sz w:val="17"/>
-          <w:szCs w:val="17"/>
-        </w:rPr>
-      </w:pPr>
-      <w:r>
-        <w:rPr>
+        </w:rPr>
+      </w:pPr>
+    </w:p>
+    <w:p>
+      <w:pPr>
+        <w:rPr>
+          <w:rStyle w:val="FootnoteReference"/>
+          <w:b/>
+          <w:vertAlign w:val="baseline"/>
+          <w:lang w:val="nl-NL"/>
+        </w:rPr>
+      </w:pPr>
+      <w:r>
+        <w:rPr>
+          <w:b/>
           <w:noProof/>
-          <w:sz w:val="17"/>
-          <w:szCs w:val="17"/>
+          <w:lang w:val="nl-NL"/>
         </w:rPr>
         <w:lastRenderedPageBreak/>
         <w:drawing>
-          <wp:inline distT="0" distB="0" distL="0" distR="0" wp14:anchorId="65AB45F2" wp14:editId="60E3FD97">
+          <wp:inline distT="0" distB="0" distL="0" distR="0" wp14:anchorId="577F0175" wp14:editId="356199D1">
             <wp:extent cx="5943600" cy="5943600"/>
             <wp:effectExtent l="0" t="0" r="0" b="0"/>
-            <wp:docPr id="536749180" name="Picture 1" descr="A diagram of a diagram of a diagram&#10;&#10;Description automatically generated"/>
+            <wp:docPr id="7544972" name="Picture 1" descr="A diagram of a diagram&#10;&#10;Description automatically generated"/>
             <wp:cNvGraphicFramePr>
               <a:graphicFrameLocks xmlns:a="http://schemas.openxmlformats.org/drawingml/2006/main" noChangeAspect="1"/>
             </wp:cNvGraphicFramePr>
@@ -717,7 +699,7 @@
               <a:graphicData uri="http://schemas.openxmlformats.org/drawingml/2006/picture">
                 <pic:pic xmlns:pic="http://schemas.openxmlformats.org/drawingml/2006/picture">
                   <pic:nvPicPr>
-                    <pic:cNvPr id="536749180" name="Picture 1" descr="A diagram of a diagram of a diagram&#10;&#10;Description automatically generated"/>
+                    <pic:cNvPr id="7544972" name="Picture 1" descr="A diagram of a diagram&#10;&#10;Description automatically generated"/>
                     <pic:cNvPicPr/>
                   </pic:nvPicPr>
                   <pic:blipFill>
@@ -747,16 +729,6 @@
           </wp:inline>
         </w:drawing>
       </w:r>
-    </w:p>
-    <w:p>
-      <w:pPr>
-        <w:rPr>
-          <w:rStyle w:val="FootnoteReference"/>
-          <w:b/>
-          <w:vertAlign w:val="baseline"/>
-          <w:lang w:val="nl-NL"/>
-        </w:rPr>
-      </w:pPr>
       <w:r>
         <w:rPr>
           <w:b/>
@@ -1865,7 +1837,7 @@
       <w:pPr>
         <w:pStyle w:val="Heading1"/>
         <w:rPr>
-          <w:lang w:val="en-US"/>
+          <w:lang w:val="nl-NL"/>
         </w:rPr>
       </w:pPr>
     </w:p>
@@ -2072,39 +2044,44 @@
     <w:p>
       <w:pPr>
         <w:pStyle w:val="Heading1"/>
-      </w:pPr>
-      <w:r>
-        <w:t xml:space="preserve">EBM </w:t>
-      </w:r>
-      <w:proofErr w:type="spellStart"/>
-      <w:r>
-        <w:t>bevat</w:t>
-      </w:r>
-      <w:proofErr w:type="spellEnd"/>
-      <w:r>
-        <w:t xml:space="preserve"> vier Key Value Areas </w:t>
-      </w:r>
-      <w:proofErr w:type="spellStart"/>
-      <w:r>
-        <w:t>voor</w:t>
-      </w:r>
-      <w:proofErr w:type="spellEnd"/>
-      <w:r>
-        <w:t xml:space="preserve"> het </w:t>
-      </w:r>
-      <w:proofErr w:type="spellStart"/>
-      <w:r>
-        <w:t>Onderzoeken</w:t>
-      </w:r>
-      <w:proofErr w:type="spellEnd"/>
-      <w:r>
-        <w:t xml:space="preserve"> van </w:t>
-      </w:r>
-      <w:proofErr w:type="spellStart"/>
-      <w:r>
-        <w:t>Verbeterkansen</w:t>
-      </w:r>
-      <w:proofErr w:type="spellEnd"/>
+        <w:rPr>
+          <w:lang w:val="nl-NL"/>
+        </w:rPr>
+      </w:pPr>
+      <w:r>
+        <w:rPr>
+          <w:lang w:val="nl-NL"/>
+        </w:rPr>
+        <w:t xml:space="preserve">EBM bevat vier </w:t>
+      </w:r>
+      <w:proofErr w:type="spellStart"/>
+      <w:r>
+        <w:rPr>
+          <w:lang w:val="nl-NL"/>
+        </w:rPr>
+        <w:t>Key</w:t>
+      </w:r>
+      <w:proofErr w:type="spellEnd"/>
+      <w:r>
+        <w:rPr>
+          <w:lang w:val="nl-NL"/>
+        </w:rPr>
+        <w:t xml:space="preserve"> Value </w:t>
+      </w:r>
+      <w:proofErr w:type="spellStart"/>
+      <w:r>
+        <w:rPr>
+          <w:lang w:val="nl-NL"/>
+        </w:rPr>
+        <w:t>Areas</w:t>
+      </w:r>
+      <w:proofErr w:type="spellEnd"/>
+      <w:r>
+        <w:rPr>
+          <w:lang w:val="nl-NL"/>
+        </w:rPr>
+        <w:t xml:space="preserve"> voor het Onderzoeken van Verbeterkansen</w:t>
+      </w:r>
     </w:p>
     <w:p>
       <w:pPr>
@@ -2236,13 +2213,7 @@
         <w:rPr>
           <w:lang w:val="nl-NL"/>
         </w:rPr>
-        <w:t xml:space="preserve"> op deze vier dimensies helpt organisatie om beter te begrijpen waar zij zich bevinden en waar ze heen moeten bewegen (zie Figuur 2).</w:t>
-      </w:r>
-      <w:r>
-        <w:rPr>
-          <w:lang w:val="nl-NL"/>
-        </w:rPr>
-        <w:t xml:space="preserve"> </w:t>
+        <w:t xml:space="preserve"> op deze vier dimensies helpt organisatie om beter te begrijpen waar zij zich bevinden en waar ze heen moeten bewegen (zie Figuur 2). </w:t>
       </w:r>
     </w:p>
     <w:p>
@@ -2252,7 +2223,7 @@
         </w:rPr>
         <w:lastRenderedPageBreak/>
         <w:drawing>
-          <wp:inline distT="0" distB="0" distL="0" distR="0" wp14:anchorId="1628A5A3" wp14:editId="1CBAB12C">
+          <wp:inline distT="0" distB="0" distL="0" distR="0" wp14:anchorId="1628A5A3" wp14:editId="05C2ABAA">
             <wp:extent cx="5943600" cy="2971800"/>
             <wp:effectExtent l="0" t="0" r="0" b="0"/>
             <wp:docPr id="1421113956" name="Picture 1" descr="A diagram of a company&#10;&#10;Description automatically generated"/>
@@ -2456,24 +2427,32 @@
         <w:rPr>
           <w:lang w:val="nl-NL"/>
         </w:rPr>
-        <w:t xml:space="preserve"> Value) of ze lopen het risico te bezwijken aan stagnatie en zelfgenoegzaamheid.</w:t>
-      </w:r>
-      <w:r>
-        <w:rPr>
-          <w:lang w:val="nl-NL"/>
-        </w:rPr>
-        <w:t xml:space="preserve"> </w:t>
+        <w:t xml:space="preserve"> Value) of ze lopen het risico te bezwijken aan stagnatie en zelfgenoegzaamheid. </w:t>
       </w:r>
     </w:p>
     <w:p>
       <w:pPr>
         <w:pStyle w:val="Heading2"/>
         <w:spacing w:after="240"/>
+        <w:rPr>
+          <w:lang w:val="nl-NL"/>
+        </w:rPr>
       </w:pPr>
       <w:bookmarkStart w:id="8" w:name="_qdisjmqtnsg9" w:colFirst="0" w:colLast="0"/>
       <w:bookmarkEnd w:id="8"/>
-      <w:r>
-        <w:t>Current Value (CV)</w:t>
+      <w:proofErr w:type="spellStart"/>
+      <w:r>
+        <w:rPr>
+          <w:lang w:val="nl-NL"/>
+        </w:rPr>
+        <w:t>Current</w:t>
+      </w:r>
+      <w:proofErr w:type="spellEnd"/>
+      <w:r>
+        <w:rPr>
+          <w:lang w:val="nl-NL"/>
+        </w:rPr>
+        <w:t xml:space="preserve"> Value (CV)</w:t>
       </w:r>
     </w:p>
     <w:p>
@@ -2705,24 +2684,32 @@
         <w:rPr>
           <w:lang w:val="nl-NL"/>
         </w:rPr>
-        <w:t>Betrokken medewerkers die weten hoe ze het product kunnen onderhouden, continueren en verbeteren zijn een van de meest significante middelen van een organisatie, en tevreden medewerkers tonen hogere betrokkenheid en productiviteit.</w:t>
-      </w:r>
-      <w:r>
-        <w:rPr>
-          <w:lang w:val="nl-NL"/>
-        </w:rPr>
-        <w:t xml:space="preserve">  </w:t>
+        <w:t xml:space="preserve">Betrokken medewerkers die weten hoe ze het product kunnen onderhouden, continueren en verbeteren zijn een van de meest significante middelen van een organisatie, en tevreden medewerkers tonen hogere betrokkenheid en productiviteit.  </w:t>
       </w:r>
     </w:p>
     <w:p>
       <w:pPr>
         <w:pStyle w:val="Heading2"/>
         <w:spacing w:after="240"/>
+        <w:rPr>
+          <w:lang w:val="nl-NL"/>
+        </w:rPr>
       </w:pPr>
       <w:bookmarkStart w:id="10" w:name="_q8tl3vha54if" w:colFirst="0" w:colLast="0"/>
       <w:bookmarkEnd w:id="10"/>
-      <w:r>
-        <w:t>Unrealized Value (UV)</w:t>
+      <w:proofErr w:type="spellStart"/>
+      <w:r>
+        <w:rPr>
+          <w:lang w:val="nl-NL"/>
+        </w:rPr>
+        <w:t>Unrealized</w:t>
+      </w:r>
+      <w:proofErr w:type="spellEnd"/>
+      <w:r>
+        <w:rPr>
+          <w:lang w:val="nl-NL"/>
+        </w:rPr>
+        <w:t xml:space="preserve"> Value (UV)</w:t>
       </w:r>
     </w:p>
     <w:p>
@@ -2915,13 +2902,7 @@
         <w:rPr>
           <w:lang w:val="nl-NL"/>
         </w:rPr>
-        <w:t>Het beschouwen van zowel CV als UV geeft organisaties een manier om huidige zowel als mogelijke toekomstige voordelen af te wegen. Strategisch Doelen worden gevormd vanuit een tevredenheidskloof en een kans voor een organisatie om UV te verlagen door CV te verhogen</w:t>
-      </w:r>
-      <w:r>
-        <w:rPr>
-          <w:lang w:val="nl-NL"/>
-        </w:rPr>
-        <w:t>.</w:t>
+        <w:t>Het beschouwen van zowel CV als UV geeft organisaties een manier om huidige zowel als mogelijke toekomstige voordelen af te wegen. Strategisch Doelen worden gevormd vanuit een tevredenheidskloof en een kans voor een organisatie om UV te verlagen door CV te verhogen.</w:t>
       </w:r>
     </w:p>
     <w:p>
@@ -3005,13 +2986,7 @@
         <w:rPr>
           <w:lang w:val="nl-NL"/>
         </w:rPr>
-        <w:t xml:space="preserve"> die erg winstgevend is, maar aan het eind van haar product-investeringscyclus zit met lage UV</w:t>
-      </w:r>
-      <w:r>
-        <w:rPr>
-          <w:lang w:val="nl-NL"/>
-        </w:rPr>
-        <w:t>.</w:t>
+        <w:t xml:space="preserve"> die erg winstgevend is, maar aan het eind van haar product-investeringscyclus zit met lage UV.</w:t>
       </w:r>
     </w:p>
     <w:p>
@@ -3026,11 +3001,53 @@
       <w:pPr>
         <w:pStyle w:val="Heading2"/>
         <w:spacing w:after="240"/>
+        <w:rPr>
+          <w:lang w:val="nl-NL"/>
+        </w:rPr>
       </w:pPr>
       <w:bookmarkStart w:id="12" w:name="_56wtnnnebonh" w:colFirst="0" w:colLast="0"/>
       <w:bookmarkEnd w:id="12"/>
-      <w:r>
-        <w:t>Ability to Innovate (A2I)</w:t>
+      <w:proofErr w:type="spellStart"/>
+      <w:r>
+        <w:rPr>
+          <w:lang w:val="nl-NL"/>
+        </w:rPr>
+        <w:t>Ability</w:t>
+      </w:r>
+      <w:proofErr w:type="spellEnd"/>
+      <w:r>
+        <w:rPr>
+          <w:lang w:val="nl-NL"/>
+        </w:rPr>
+        <w:t xml:space="preserve"> </w:t>
+      </w:r>
+      <w:proofErr w:type="spellStart"/>
+      <w:r>
+        <w:rPr>
+          <w:lang w:val="nl-NL"/>
+        </w:rPr>
+        <w:t>to</w:t>
+      </w:r>
+      <w:proofErr w:type="spellEnd"/>
+      <w:r>
+        <w:rPr>
+          <w:lang w:val="nl-NL"/>
+        </w:rPr>
+        <w:t xml:space="preserve"> </w:t>
+      </w:r>
+      <w:proofErr w:type="spellStart"/>
+      <w:r>
+        <w:rPr>
+          <w:lang w:val="nl-NL"/>
+        </w:rPr>
+        <w:t>Innovate</w:t>
+      </w:r>
+      <w:proofErr w:type="spellEnd"/>
+      <w:r>
+        <w:rPr>
+          <w:lang w:val="nl-NL"/>
+        </w:rPr>
+        <w:t xml:space="preserve"> (A2I)</w:t>
       </w:r>
     </w:p>
     <w:p>
@@ -3166,19 +3183,7 @@
         <w:rPr>
           <w:lang w:val="nl-NL"/>
         </w:rPr>
-        <w:t xml:space="preserve">: </w:t>
-      </w:r>
-      <w:r>
-        <w:rPr>
-          <w:lang w:val="nl-NL"/>
-        </w:rPr>
-        <w:t>Een verscheidenheid aan dingen kan een organisatie beletten om nieuwe mogelijkheden en waarde te leveren: te veel tijd kwijt zijn aan rechtzetten van lage productkwaliteit, meerdere productvarianten moeten onderhouden door gebrek aan operationele uitmuntendheid, een gebrek aan gedecentraliseerde besluitvorming, het niet kunnen inhuren en inspireren van getalenteerde en gepassioneerde teamleden, enzovoort</w:t>
-      </w:r>
-      <w:r>
-        <w:rPr>
-          <w:lang w:val="nl-NL"/>
-        </w:rPr>
-        <w:t xml:space="preserve">. </w:t>
+        <w:t xml:space="preserve">: Een verscheidenheid aan dingen kan een organisatie beletten om nieuwe mogelijkheden en waarde te leveren: te veel tijd kwijt zijn aan rechtzetten van lage productkwaliteit, meerdere productvarianten moeten onderhouden door gebrek aan operationele uitmuntendheid, een gebrek aan gedecentraliseerde besluitvorming, het niet kunnen inhuren en inspireren van getalenteerde en gepassioneerde teamleden, enzovoort. </w:t>
       </w:r>
     </w:p>
     <w:p>
@@ -3200,25 +3205,39 @@
         <w:rPr>
           <w:lang w:val="nl-NL"/>
         </w:rPr>
-        <w:t>Wanneer functionaliteit van lage waarde en systemische belemmeringen zich opstapelen, wordt meer en meer tijd en geld verbruikt voor het onderhoud of overwinnen van belemmeringen, waardoor de beschikbare innovatiecapaciteit wordt beperkt. Tevens wordt de A2I verminderd door alles wat voorkomt dat gebruikers of klanten profiteren van innovatie, zoals (nieuwe versies van) producten die moeilijk zijn om in elkaar te zetten of te installeren</w:t>
-      </w:r>
-      <w:r>
-        <w:rPr>
-          <w:lang w:val="nl-NL"/>
-        </w:rPr>
-        <w:t>.</w:t>
+        <w:t>Wanneer functionaliteit van lage waarde en systemische belemmeringen zich opstapelen, wordt meer en meer tijd en geld verbruikt voor het onderhoud of overwinnen van belemmeringen, waardoor de beschikbare innovatiecapaciteit wordt beperkt. Tevens wordt de A2I verminderd door alles wat voorkomt dat gebruikers of klanten profiteren van innovatie, zoals (nieuwe versies van) producten die moeilijk zijn om in elkaar te zetten of te installeren.</w:t>
       </w:r>
     </w:p>
     <w:p>
       <w:pPr>
         <w:pStyle w:val="Heading2"/>
         <w:spacing w:after="240"/>
+        <w:rPr>
+          <w:lang w:val="nl-NL"/>
+        </w:rPr>
       </w:pPr>
       <w:bookmarkStart w:id="14" w:name="_680k88ev3qh5" w:colFirst="0" w:colLast="0"/>
       <w:bookmarkEnd w:id="14"/>
       <w:r>
+        <w:rPr>
+          <w:lang w:val="nl-NL"/>
+        </w:rPr>
         <w:lastRenderedPageBreak/>
-        <w:t>Time-to-Market (T2M)</w:t>
+        <w:t>Time-</w:t>
+      </w:r>
+      <w:proofErr w:type="spellStart"/>
+      <w:r>
+        <w:rPr>
+          <w:lang w:val="nl-NL"/>
+        </w:rPr>
+        <w:t>to</w:t>
+      </w:r>
+      <w:proofErr w:type="spellEnd"/>
+      <w:r>
+        <w:rPr>
+          <w:lang w:val="nl-NL"/>
+        </w:rPr>
+        <w:t>-Market (T2M)</w:t>
       </w:r>
     </w:p>
     <w:p>
@@ -3354,13 +3373,7 @@
         <w:rPr>
           <w:lang w:val="nl-NL"/>
         </w:rPr>
-        <w:t>Wanneer T2M verbetert, verbetert ook de frequentie waarmee een organisatie haar CV kan mogelijk kan aanpassen.</w:t>
-      </w:r>
-      <w:r>
-        <w:rPr>
-          <w:lang w:val="nl-NL"/>
-        </w:rPr>
-        <w:t xml:space="preserve"> </w:t>
+        <w:t xml:space="preserve">Wanneer T2M verbetert, verbetert ook de frequentie waarmee een organisatie haar CV kan mogelijk kan aanpassen. </w:t>
       </w:r>
     </w:p>
     <w:p>
@@ -3388,13 +3401,7 @@
         <w:rPr>
           <w:lang w:val="nl-NL"/>
         </w:rPr>
-        <w:t xml:space="preserve">: </w:t>
-      </w:r>
-      <w:r>
-        <w:rPr>
-          <w:lang w:val="nl-NL"/>
-        </w:rPr>
-        <w:t xml:space="preserve">Het verminderen van de functies in een productversie kan de T2M drastisch verbeteren; de kleinst mogelijke release levert ten minste een incrementele </w:t>
+        <w:t xml:space="preserve">: Het verminderen van de functies in een productversie kan de T2M drastisch verbeteren; de kleinst mogelijke release levert ten minste een incrementele </w:t>
       </w:r>
       <w:proofErr w:type="spellStart"/>
       <w:r>
@@ -3408,13 +3415,7 @@
         <w:rPr>
           <w:lang w:val="nl-NL"/>
         </w:rPr>
-        <w:t xml:space="preserve"> aan een specifiek deel van de klanten/gebruikers van het product. Veel organisaties richten zich ook op het weghalen van activiteiten die geen waarde toevoegen uit hun proces voor productontwikkeling en productlevering om hun T2M te verbeteren.</w:t>
-      </w:r>
-      <w:r>
-        <w:rPr>
-          <w:lang w:val="nl-NL"/>
-        </w:rPr>
-        <w:t xml:space="preserve"> </w:t>
+        <w:t xml:space="preserve"> aan een specifiek deel van de klanten/gebruikers van het product. Veel organisaties richten zich ook op het weghalen van activiteiten die geen waarde toevoegen uit hun proces voor productontwikkeling en productlevering om hun T2M te verbeteren. </w:t>
       </w:r>
     </w:p>
     <w:p>
@@ -4024,14 +4025,22 @@
     <w:p>
       <w:pPr>
         <w:rPr>
-          <w:lang w:val="nl-NL"/>
-        </w:rPr>
-      </w:pPr>
-      <w:r>
-        <w:rPr>
-          <w:lang w:val="nl-NL"/>
-        </w:rPr>
-        <w:t>Vertaalgroep: Scrum Facilitators Community</w:t>
+          <w:lang w:val="en-US"/>
+        </w:rPr>
+      </w:pPr>
+      <w:proofErr w:type="spellStart"/>
+      <w:r>
+        <w:rPr>
+          <w:lang w:val="en-US"/>
+        </w:rPr>
+        <w:t>Vertaalgroep</w:t>
+      </w:r>
+      <w:proofErr w:type="spellEnd"/>
+      <w:r>
+        <w:rPr>
+          <w:lang w:val="en-US"/>
+        </w:rPr>
+        <w:t>: Scrum Facilitators Community</w:t>
       </w:r>
     </w:p>
     <w:p>
@@ -4289,47 +4298,7 @@
                 <w:szCs w:val="20"/>
                 <w:lang w:val="nl-NL"/>
               </w:rPr>
-              <w:t xml:space="preserve"> Management Guide. </w:t>
-            </w:r>
-            <w:r>
-              <w:rPr>
-                <w:sz w:val="20"/>
-                <w:szCs w:val="20"/>
-                <w:lang w:val="nl-NL"/>
-              </w:rPr>
-              <w:t xml:space="preserve">In het bijgevoegde blog (Appendix 2) staan de belangrijkste veranderingen beschreven. </w:t>
-            </w:r>
-            <w:r>
-              <w:rPr>
-                <w:sz w:val="20"/>
-                <w:szCs w:val="20"/>
-                <w:lang w:val="nl-NL"/>
-              </w:rPr>
-              <w:t xml:space="preserve">Zie voor </w:t>
-            </w:r>
-            <w:r>
-              <w:rPr>
-                <w:sz w:val="20"/>
-                <w:szCs w:val="20"/>
-                <w:lang w:val="nl-NL"/>
-              </w:rPr>
-              <w:t xml:space="preserve">alle </w:t>
-            </w:r>
-            <w:r>
-              <w:rPr>
-                <w:sz w:val="20"/>
-                <w:szCs w:val="20"/>
-                <w:lang w:val="nl-NL"/>
-              </w:rPr>
-              <w:t xml:space="preserve">details en veranderingen ten opzichte van de vorige vertaling van de 2020 </w:t>
-            </w:r>
-            <w:r>
-              <w:rPr>
-                <w:sz w:val="20"/>
-                <w:szCs w:val="20"/>
-                <w:lang w:val="nl-NL"/>
-              </w:rPr>
-              <w:t xml:space="preserve">versie </w:t>
+              <w:t xml:space="preserve"> Management Guide. In het bijgevoegde blog (Appendix 2) staan de belangrijkste veranderingen beschreven. Zie voor alle details en veranderingen ten opzichte van de vorige vertaling van de 2020 versie </w:t>
             </w:r>
             <w:hyperlink r:id="rId14" w:history="1">
               <w:r>
@@ -7780,30 +7749,67 @@
     <w:p>
       <w:pPr>
         <w:pStyle w:val="Heading1"/>
-      </w:pPr>
-      <w:r>
+        <w:rPr>
+          <w:lang w:val="nl-NL"/>
+        </w:rPr>
+      </w:pPr>
+      <w:r>
+        <w:rPr>
+          <w:lang w:val="nl-NL"/>
+        </w:rPr>
         <w:lastRenderedPageBreak/>
-        <w:t>Appendix 2</w:t>
-      </w:r>
-      <w:r>
-        <w:t xml:space="preserve">: </w:t>
-      </w:r>
-      <w:r>
-        <w:t xml:space="preserve">Evidence-Based Management Gids, 2024 - Wat er is </w:t>
-      </w:r>
-      <w:proofErr w:type="spellStart"/>
-      <w:r>
-        <w:t>veranderd</w:t>
-      </w:r>
-      <w:proofErr w:type="spellEnd"/>
+        <w:t xml:space="preserve">Appendix 2: </w:t>
+      </w:r>
+      <w:proofErr w:type="spellStart"/>
+      <w:r>
+        <w:rPr>
+          <w:lang w:val="nl-NL"/>
+        </w:rPr>
+        <w:t>Evidence-Based</w:t>
+      </w:r>
+      <w:proofErr w:type="spellEnd"/>
+      <w:r>
+        <w:rPr>
+          <w:lang w:val="nl-NL"/>
+        </w:rPr>
+        <w:t xml:space="preserve"> Management Gids, 2024 - Wat er is veranderd</w:t>
+      </w:r>
     </w:p>
     <w:p>
       <w:pPr>
         <w:pStyle w:val="Subtitle"/>
-      </w:pPr>
-      <w:r>
-        <w:t>Door: Patricia Kong and Kurt Bittner</w:t>
-      </w:r>
+        <w:rPr>
+          <w:lang w:val="nl-NL"/>
+        </w:rPr>
+      </w:pPr>
+      <w:r>
+        <w:rPr>
+          <w:lang w:val="nl-NL"/>
+        </w:rPr>
+        <w:t xml:space="preserve">Door: Patricia Kong </w:t>
+      </w:r>
+      <w:proofErr w:type="spellStart"/>
+      <w:r>
+        <w:rPr>
+          <w:lang w:val="nl-NL"/>
+        </w:rPr>
+        <w:t>and</w:t>
+      </w:r>
+      <w:proofErr w:type="spellEnd"/>
+      <w:r>
+        <w:rPr>
+          <w:lang w:val="nl-NL"/>
+        </w:rPr>
+        <w:t xml:space="preserve"> Kurt </w:t>
+      </w:r>
+      <w:proofErr w:type="spellStart"/>
+      <w:r>
+        <w:rPr>
+          <w:lang w:val="nl-NL"/>
+        </w:rPr>
+        <w:t>Bittner</w:t>
+      </w:r>
+      <w:proofErr w:type="spellEnd"/>
     </w:p>
     <w:p>
       <w:pPr>
@@ -8312,12 +8318,8 @@
       </w:r>
     </w:p>
     <w:sectPr>
-      <w:headerReference w:type="even" r:id="rId15"/>
-      <w:headerReference w:type="default" r:id="rId16"/>
-      <w:footerReference w:type="even" r:id="rId17"/>
-      <w:footerReference w:type="default" r:id="rId18"/>
-      <w:headerReference w:type="first" r:id="rId19"/>
-      <w:footerReference w:type="first" r:id="rId20"/>
+      <w:footerReference w:type="default" r:id="rId15"/>
+      <w:footerReference w:type="first" r:id="rId16"/>
       <w:pgSz w:w="12240" w:h="15840"/>
       <w:pgMar w:top="1440" w:right="1440" w:bottom="1440" w:left="1440" w:header="720" w:footer="720" w:gutter="0"/>
       <w:pgNumType w:start="1"/>
@@ -8354,16 +8356,6 @@
 </file>
 
 <file path=word/footer1.xml><?xml version="1.0" encoding="utf-8"?>
-<w:ftr xmlns:wpc="http://schemas.microsoft.com/office/word/2010/wordprocessingCanvas" xmlns:cx="http://schemas.microsoft.com/office/drawing/2014/chartex" xmlns:cx1="http://schemas.microsoft.com/office/drawing/2015/9/8/chartex" xmlns:cx2="http://schemas.microsoft.com/office/drawing/2015/10/21/chartex" xmlns:cx3="http://schemas.microsoft.com/office/drawing/2016/5/9/chartex" xmlns:cx4="http://schemas.microsoft.com/office/drawing/2016/5/10/chartex" xmlns:cx5="http://schemas.microsoft.com/office/drawing/2016/5/11/chartex" xmlns:cx6="http://schemas.microsoft.com/office/drawing/2016/5/12/chartex" xmlns:cx7="http://schemas.microsoft.com/office/drawing/2016/5/13/chartex" xmlns:cx8="http://schemas.microsoft.com/office/drawing/2016/5/14/chartex" xmlns:mc="http://schemas.openxmlformats.org/markup-compatibility/2006" xmlns:aink="http://schemas.microsoft.com/office/drawing/2016/ink" xmlns:am3d="http://schemas.microsoft.com/office/drawing/2017/model3d" xmlns:o="urn:schemas-microsoft-com:office:office" xmlns:oel="http://schemas.microsoft.com/office/2019/extlst" xmlns:r="http://schemas.openxmlformats.org/officeDocument/2006/relationships" xmlns:m="http://schemas.openxmlformats.org/officeDocument/2006/math" xmlns:v="urn:schemas-microsoft-com:vml" xmlns:wp14="http://schemas.microsoft.com/office/word/2010/wordprocessingDrawing" xmlns:wp="http://schemas.openxmlformats.org/drawingml/2006/wordprocessingDrawing" xmlns:w10="urn:schemas-microsoft-com:office:word" xmlns:w="http://schemas.openxmlformats.org/wordprocessingml/2006/main" xmlns:w14="http://schemas.microsoft.com/office/word/2010/wordml" xmlns:w15="http://schemas.microsoft.com/office/word/2012/wordml" xmlns:w16cex="http://schemas.microsoft.com/office/word/2018/wordml/cex" xmlns:w16cid="http://schemas.microsoft.com/office/word/2016/wordml/cid" xmlns:w16="http://schemas.microsoft.com/office/word/2018/wordml" xmlns:w16sdtdh="http://schemas.microsoft.com/office/word/2020/wordml/sdtdatahash" xmlns:w16se="http://schemas.microsoft.com/office/word/2015/wordml/symex" xmlns:wpg="http://schemas.microsoft.com/office/word/2010/wordprocessingGroup" xmlns:wpi="http://schemas.microsoft.com/office/word/2010/wordprocessingInk" xmlns:wne="http://schemas.microsoft.com/office/word/2006/wordml" xmlns:wps="http://schemas.microsoft.com/office/word/2010/wordprocessingShape" mc:Ignorable="w14 w15 w16se w16cid w16 w16cex w16sdtdh wp14">
-  <w:p>
-    <w:pPr>
-      <w:pStyle w:val="Footer"/>
-    </w:pPr>
-  </w:p>
-</w:ftr>
-</file>
-
-<file path=word/footer2.xml><?xml version="1.0" encoding="utf-8"?>
 <w:ftr xmlns:wpc="http://schemas.microsoft.com/office/word/2010/wordprocessingCanvas" xmlns:cx="http://schemas.microsoft.com/office/drawing/2014/chartex" xmlns:cx1="http://schemas.microsoft.com/office/drawing/2015/9/8/chartex" xmlns:cx2="http://schemas.microsoft.com/office/drawing/2015/10/21/chartex" xmlns:cx3="http://schemas.microsoft.com/office/drawing/2016/5/9/chartex" xmlns:cx4="http://schemas.microsoft.com/office/drawing/2016/5/10/chartex" xmlns:cx5="http://schemas.microsoft.com/office/drawing/2016/5/11/chartex" xmlns:cx6="http://schemas.microsoft.com/office/drawing/2016/5/12/chartex" xmlns:cx7="http://schemas.microsoft.com/office/drawing/2016/5/13/chartex" xmlns:cx8="http://schemas.microsoft.com/office/drawing/2016/5/14/chartex" xmlns:mc="http://schemas.openxmlformats.org/markup-compatibility/2006" xmlns:aink="http://schemas.microsoft.com/office/drawing/2016/ink" xmlns:am3d="http://schemas.microsoft.com/office/drawing/2017/model3d" xmlns:o="urn:schemas-microsoft-com:office:office" xmlns:oel="http://schemas.microsoft.com/office/2019/extlst" xmlns:r="http://schemas.openxmlformats.org/officeDocument/2006/relationships" xmlns:m="http://schemas.openxmlformats.org/officeDocument/2006/math" xmlns:v="urn:schemas-microsoft-com:vml" xmlns:wp14="http://schemas.microsoft.com/office/word/2010/wordprocessingDrawing" xmlns:wp="http://schemas.openxmlformats.org/drawingml/2006/wordprocessingDrawing" xmlns:w10="urn:schemas-microsoft-com:office:word" xmlns:w="http://schemas.openxmlformats.org/wordprocessingml/2006/main" xmlns:w14="http://schemas.microsoft.com/office/word/2010/wordml" xmlns:w15="http://schemas.microsoft.com/office/word/2012/wordml" xmlns:w16cex="http://schemas.microsoft.com/office/word/2018/wordml/cex" xmlns:w16cid="http://schemas.microsoft.com/office/word/2016/wordml/cid" xmlns:w16="http://schemas.microsoft.com/office/word/2018/wordml" xmlns:w16sdtdh="http://schemas.microsoft.com/office/word/2020/wordml/sdtdatahash" xmlns:w16se="http://schemas.microsoft.com/office/word/2015/wordml/symex" xmlns:wpg="http://schemas.microsoft.com/office/word/2010/wordprocessingGroup" xmlns:wpi="http://schemas.microsoft.com/office/word/2010/wordprocessingInk" xmlns:wne="http://schemas.microsoft.com/office/word/2006/wordml" xmlns:wps="http://schemas.microsoft.com/office/word/2010/wordprocessingShape" mc:Ignorable="w14 w15 w16se w16cid w16 w16cex w16sdtdh wp14">
   <w:p>
     <w:pPr>
@@ -8403,7 +8395,7 @@
 </w:ftr>
 </file>
 
-<file path=word/footer3.xml><?xml version="1.0" encoding="utf-8"?>
+<file path=word/footer2.xml><?xml version="1.0" encoding="utf-8"?>
 <w:ftr xmlns:wpc="http://schemas.microsoft.com/office/word/2010/wordprocessingCanvas" xmlns:cx="http://schemas.microsoft.com/office/drawing/2014/chartex" xmlns:cx1="http://schemas.microsoft.com/office/drawing/2015/9/8/chartex" xmlns:cx2="http://schemas.microsoft.com/office/drawing/2015/10/21/chartex" xmlns:cx3="http://schemas.microsoft.com/office/drawing/2016/5/9/chartex" xmlns:cx4="http://schemas.microsoft.com/office/drawing/2016/5/10/chartex" xmlns:cx5="http://schemas.microsoft.com/office/drawing/2016/5/11/chartex" xmlns:cx6="http://schemas.microsoft.com/office/drawing/2016/5/12/chartex" xmlns:cx7="http://schemas.microsoft.com/office/drawing/2016/5/13/chartex" xmlns:cx8="http://schemas.microsoft.com/office/drawing/2016/5/14/chartex" xmlns:mc="http://schemas.openxmlformats.org/markup-compatibility/2006" xmlns:aink="http://schemas.microsoft.com/office/drawing/2016/ink" xmlns:am3d="http://schemas.microsoft.com/office/drawing/2017/model3d" xmlns:o="urn:schemas-microsoft-com:office:office" xmlns:oel="http://schemas.microsoft.com/office/2019/extlst" xmlns:r="http://schemas.openxmlformats.org/officeDocument/2006/relationships" xmlns:m="http://schemas.openxmlformats.org/officeDocument/2006/math" xmlns:v="urn:schemas-microsoft-com:vml" xmlns:wp14="http://schemas.microsoft.com/office/word/2010/wordprocessingDrawing" xmlns:wp="http://schemas.openxmlformats.org/drawingml/2006/wordprocessingDrawing" xmlns:w10="urn:schemas-microsoft-com:office:word" xmlns:w="http://schemas.openxmlformats.org/wordprocessingml/2006/main" xmlns:w14="http://schemas.microsoft.com/office/word/2010/wordml" xmlns:w15="http://schemas.microsoft.com/office/word/2012/wordml" xmlns:w16cex="http://schemas.microsoft.com/office/word/2018/wordml/cex" xmlns:w16cid="http://schemas.microsoft.com/office/word/2016/wordml/cid" xmlns:w16="http://schemas.microsoft.com/office/word/2018/wordml" xmlns:w16sdtdh="http://schemas.microsoft.com/office/word/2020/wordml/sdtdatahash" xmlns:w16se="http://schemas.microsoft.com/office/word/2015/wordml/symex" xmlns:wpg="http://schemas.microsoft.com/office/word/2010/wordprocessingGroup" xmlns:wpi="http://schemas.microsoft.com/office/word/2010/wordprocessingInk" xmlns:wne="http://schemas.microsoft.com/office/word/2006/wordml" xmlns:wps="http://schemas.microsoft.com/office/word/2010/wordprocessingShape" mc:Ignorable="w14 w15 w16se w16cid w16 w16cex w16sdtdh wp14">
   <w:p>
     <w:pPr>
@@ -8434,6 +8426,9 @@
     <w:r>
       <w:t>1</w:t>
     </w:r>
+    <w:r>
+      <w:t>.1</w:t>
+    </w:r>
   </w:p>
   <w:p>
     <w:pPr>
@@ -8607,15 +8602,32 @@
         </w:rPr>
         <w:t xml:space="preserve"> (</w:t>
       </w:r>
-      <w:hyperlink r:id="rId3" w:history="1">
-        <w:r>
-          <w:rPr>
-            <w:rStyle w:val="Hyperlink"/>
-            <w:lang w:val="nl-NL"/>
-          </w:rPr>
-          <w:t>http://www.personal.umich.edu/~mrother/The_Improvement_Kata.html</w:t>
-        </w:r>
-      </w:hyperlink>
+      <w:r>
+        <w:fldChar w:fldCharType="begin"/>
+      </w:r>
+      <w:r>
+        <w:rPr>
+          <w:lang w:val="nl-NL"/>
+        </w:rPr>
+        <w:instrText>HYPERLINK "http://www.personal.umich.edu/~mrother/The_Improvement_Kata.html"</w:instrText>
+      </w:r>
+      <w:r>
+        <w:fldChar w:fldCharType="separate"/>
+      </w:r>
+      <w:r>
+        <w:rPr>
+          <w:rStyle w:val="Hyperlink"/>
+          <w:lang w:val="nl-NL"/>
+        </w:rPr>
+        <w:t>http://www.personal.umich.edu/~mrother/The_Improvement_Kata.html</w:t>
+      </w:r>
+      <w:r>
+        <w:rPr>
+          <w:rStyle w:val="Hyperlink"/>
+          <w:lang w:val="nl-NL"/>
+        </w:rPr>
+        <w:fldChar w:fldCharType="end"/>
+      </w:r>
       <w:r>
         <w:rPr>
           <w:lang w:val="nl-NL"/>
@@ -8642,42 +8654,36 @@
         <w:rPr>
           <w:lang w:val="nl-NL"/>
         </w:rPr>
+        <w:t xml:space="preserve"> De </w:t>
+      </w:r>
+      <w:proofErr w:type="spellStart"/>
+      <w:r>
+        <w:rPr>
+          <w:lang w:val="nl-NL"/>
+        </w:rPr>
+        <w:t>Experimenteerlus</w:t>
+      </w:r>
+      <w:proofErr w:type="spellEnd"/>
+      <w:r>
+        <w:rPr>
+          <w:lang w:val="nl-NL"/>
+        </w:rPr>
+        <w:t xml:space="preserve"> is een variatie op de </w:t>
+      </w:r>
+      <w:proofErr w:type="spellStart"/>
+      <w:r>
+        <w:rPr>
+          <w:lang w:val="nl-NL"/>
+        </w:rPr>
+        <w:t>Shewhart</w:t>
+      </w:r>
+      <w:proofErr w:type="spellEnd"/>
+      <w:r>
+        <w:rPr>
+          <w:lang w:val="nl-NL"/>
+        </w:rPr>
         <w:t xml:space="preserve"> </w:t>
       </w:r>
-      <w:r>
-        <w:rPr>
-          <w:lang w:val="nl-NL"/>
-        </w:rPr>
-        <w:t xml:space="preserve">De </w:t>
-      </w:r>
-      <w:proofErr w:type="spellStart"/>
-      <w:r>
-        <w:rPr>
-          <w:lang w:val="nl-NL"/>
-        </w:rPr>
-        <w:t>Experimenteerlus</w:t>
-      </w:r>
-      <w:proofErr w:type="spellEnd"/>
-      <w:r>
-        <w:rPr>
-          <w:lang w:val="nl-NL"/>
-        </w:rPr>
-        <w:t xml:space="preserve"> is een variatie op de </w:t>
-      </w:r>
-      <w:proofErr w:type="spellStart"/>
-      <w:r>
-        <w:rPr>
-          <w:lang w:val="nl-NL"/>
-        </w:rPr>
-        <w:t>Shewhart</w:t>
-      </w:r>
-      <w:proofErr w:type="spellEnd"/>
-      <w:r>
-        <w:rPr>
-          <w:lang w:val="nl-NL"/>
-        </w:rPr>
-        <w:t xml:space="preserve"> </w:t>
-      </w:r>
       <w:proofErr w:type="spellStart"/>
       <w:r>
         <w:rPr>
@@ -8706,15 +8712,32 @@
         </w:rPr>
         <w:t xml:space="preserve">. Deze wordt ook wel de PDCA-cyclus genoemd (Plan-Do-Check-Act); zie </w:t>
       </w:r>
-      <w:hyperlink r:id="rId4" w:history="1">
-        <w:r>
-          <w:rPr>
-            <w:rStyle w:val="Hyperlink"/>
-            <w:lang w:val="nl-NL"/>
-          </w:rPr>
-          <w:t>https://nl.wikipedia.org/wiki/Kwaliteitscirkel_van_Deming</w:t>
-        </w:r>
-      </w:hyperlink>
+      <w:r>
+        <w:fldChar w:fldCharType="begin"/>
+      </w:r>
+      <w:r>
+        <w:rPr>
+          <w:lang w:val="nl-NL"/>
+        </w:rPr>
+        <w:instrText>HYPERLINK "https://nl.wikipedia.org/wiki/Kwaliteitscirkel_van_Deming"</w:instrText>
+      </w:r>
+      <w:r>
+        <w:fldChar w:fldCharType="separate"/>
+      </w:r>
+      <w:r>
+        <w:rPr>
+          <w:rStyle w:val="Hyperlink"/>
+          <w:lang w:val="nl-NL"/>
+        </w:rPr>
+        <w:t>https://nl.wikipedia.org/wiki/Kwaliteitscirkel_van_Deming</w:t>
+      </w:r>
+      <w:r>
+        <w:rPr>
+          <w:rStyle w:val="Hyperlink"/>
+          <w:lang w:val="nl-NL"/>
+        </w:rPr>
+        <w:fldChar w:fldCharType="end"/>
+      </w:r>
     </w:p>
   </w:footnote>
   <w:footnote w:id="4">
@@ -8732,21 +8755,11 @@
         <w:footnoteRef/>
       </w:r>
       <w:r>
-        <w:t xml:space="preserve"> </w:t>
-      </w:r>
-      <w:proofErr w:type="spellStart"/>
-      <w:r>
-        <w:t>Gebaseerd</w:t>
-      </w:r>
-      <w:proofErr w:type="spellEnd"/>
-      <w:r>
-        <w:t xml:space="preserve"> op de IEEE 829 </w:t>
-      </w:r>
-      <w:proofErr w:type="spellStart"/>
-      <w:r>
-        <w:t>specificatie</w:t>
-      </w:r>
-      <w:proofErr w:type="spellEnd"/>
+        <w:rPr>
+          <w:lang w:val="nl-NL"/>
+        </w:rPr>
+        <w:t xml:space="preserve"> Gebaseerd op de IEEE 829 specificatie</w:t>
+      </w:r>
     </w:p>
   </w:footnote>
   <w:footnote w:id="5">
@@ -8776,16 +8789,34 @@
         </w:rPr>
         <w:t xml:space="preserve">Voor meer informatie zie het </w:t>
       </w:r>
-      <w:hyperlink r:id="rId5">
-        <w:r>
-          <w:rPr>
-            <w:color w:val="1155CC"/>
-            <w:u w:val="single"/>
-            <w:lang w:val="nl-NL"/>
-          </w:rPr>
-          <w:t>DORA 2019 report</w:t>
-        </w:r>
-      </w:hyperlink>
+      <w:r>
+        <w:fldChar w:fldCharType="begin"/>
+      </w:r>
+      <w:r>
+        <w:rPr>
+          <w:lang w:val="nl-NL"/>
+        </w:rPr>
+        <w:instrText>HYPERLINK "https://cloud.google.com/devops/state-of-devops/?utm_source=thenewstack&amp;utm_medium=website&amp;utm_campaign=platform" \h</w:instrText>
+      </w:r>
+      <w:r>
+        <w:fldChar w:fldCharType="separate"/>
+      </w:r>
+      <w:r>
+        <w:rPr>
+          <w:color w:val="1155CC"/>
+          <w:u w:val="single"/>
+          <w:lang w:val="nl-NL"/>
+        </w:rPr>
+        <w:t>DORA 2019 report</w:t>
+      </w:r>
+      <w:r>
+        <w:rPr>
+          <w:color w:val="1155CC"/>
+          <w:u w:val="single"/>
+          <w:lang w:val="nl-NL"/>
+        </w:rPr>
+        <w:fldChar w:fldCharType="end"/>
+      </w:r>
       <w:r>
         <w:rPr>
           <w:color w:val="444A4F"/>
@@ -8829,16 +8860,34 @@
         </w:rPr>
         <w:t xml:space="preserve">Voor meer informatie zie het </w:t>
       </w:r>
-      <w:hyperlink r:id="rId6">
-        <w:r>
-          <w:rPr>
-            <w:color w:val="1155CC"/>
-            <w:u w:val="single"/>
-            <w:lang w:val="nl-NL"/>
-          </w:rPr>
-          <w:t>DORA 2019 report</w:t>
-        </w:r>
-      </w:hyperlink>
+      <w:r>
+        <w:fldChar w:fldCharType="begin"/>
+      </w:r>
+      <w:r>
+        <w:rPr>
+          <w:lang w:val="nl-NL"/>
+        </w:rPr>
+        <w:instrText>HYPERLINK "https://cloud.google.com/devops/state-of-devops/?utm_source=thenewstack&amp;utm_medium=website&amp;utm_campaign=platform" \h</w:instrText>
+      </w:r>
+      <w:r>
+        <w:fldChar w:fldCharType="separate"/>
+      </w:r>
+      <w:r>
+        <w:rPr>
+          <w:color w:val="1155CC"/>
+          <w:u w:val="single"/>
+          <w:lang w:val="nl-NL"/>
+        </w:rPr>
+        <w:t>DORA 2019 report</w:t>
+      </w:r>
+      <w:r>
+        <w:rPr>
+          <w:color w:val="1155CC"/>
+          <w:u w:val="single"/>
+          <w:lang w:val="nl-NL"/>
+        </w:rPr>
+        <w:fldChar w:fldCharType="end"/>
+      </w:r>
       <w:r>
         <w:rPr>
           <w:color w:val="444A4F"/>
@@ -8870,36 +8919,6 @@
     </w:p>
   </w:footnote>
 </w:footnotes>
-</file>
-
-<file path=word/header1.xml><?xml version="1.0" encoding="utf-8"?>
-<w:hdr xmlns:wpc="http://schemas.microsoft.com/office/word/2010/wordprocessingCanvas" xmlns:cx="http://schemas.microsoft.com/office/drawing/2014/chartex" xmlns:cx1="http://schemas.microsoft.com/office/drawing/2015/9/8/chartex" xmlns:cx2="http://schemas.microsoft.com/office/drawing/2015/10/21/chartex" xmlns:cx3="http://schemas.microsoft.com/office/drawing/2016/5/9/chartex" xmlns:cx4="http://schemas.microsoft.com/office/drawing/2016/5/10/chartex" xmlns:cx5="http://schemas.microsoft.com/office/drawing/2016/5/11/chartex" xmlns:cx6="http://schemas.microsoft.com/office/drawing/2016/5/12/chartex" xmlns:cx7="http://schemas.microsoft.com/office/drawing/2016/5/13/chartex" xmlns:cx8="http://schemas.microsoft.com/office/drawing/2016/5/14/chartex" xmlns:mc="http://schemas.openxmlformats.org/markup-compatibility/2006" xmlns:aink="http://schemas.microsoft.com/office/drawing/2016/ink" xmlns:am3d="http://schemas.microsoft.com/office/drawing/2017/model3d" xmlns:o="urn:schemas-microsoft-com:office:office" xmlns:oel="http://schemas.microsoft.com/office/2019/extlst" xmlns:r="http://schemas.openxmlformats.org/officeDocument/2006/relationships" xmlns:m="http://schemas.openxmlformats.org/officeDocument/2006/math" xmlns:v="urn:schemas-microsoft-com:vml" xmlns:wp14="http://schemas.microsoft.com/office/word/2010/wordprocessingDrawing" xmlns:wp="http://schemas.openxmlformats.org/drawingml/2006/wordprocessingDrawing" xmlns:w10="urn:schemas-microsoft-com:office:word" xmlns:w="http://schemas.openxmlformats.org/wordprocessingml/2006/main" xmlns:w14="http://schemas.microsoft.com/office/word/2010/wordml" xmlns:w15="http://schemas.microsoft.com/office/word/2012/wordml" xmlns:w16cex="http://schemas.microsoft.com/office/word/2018/wordml/cex" xmlns:w16cid="http://schemas.microsoft.com/office/word/2016/wordml/cid" xmlns:w16="http://schemas.microsoft.com/office/word/2018/wordml" xmlns:w16sdtdh="http://schemas.microsoft.com/office/word/2020/wordml/sdtdatahash" xmlns:w16se="http://schemas.microsoft.com/office/word/2015/wordml/symex" xmlns:wpg="http://schemas.microsoft.com/office/word/2010/wordprocessingGroup" xmlns:wpi="http://schemas.microsoft.com/office/word/2010/wordprocessingInk" xmlns:wne="http://schemas.microsoft.com/office/word/2006/wordml" xmlns:wps="http://schemas.microsoft.com/office/word/2010/wordprocessingShape" mc:Ignorable="w14 w15 w16se w16cid w16 w16cex w16sdtdh wp14">
-  <w:p>
-    <w:pPr>
-      <w:pStyle w:val="Header"/>
-    </w:pPr>
-  </w:p>
-</w:hdr>
-</file>
-
-<file path=word/header2.xml><?xml version="1.0" encoding="utf-8"?>
-<w:hdr xmlns:wpc="http://schemas.microsoft.com/office/word/2010/wordprocessingCanvas" xmlns:cx="http://schemas.microsoft.com/office/drawing/2014/chartex" xmlns:cx1="http://schemas.microsoft.com/office/drawing/2015/9/8/chartex" xmlns:cx2="http://schemas.microsoft.com/office/drawing/2015/10/21/chartex" xmlns:cx3="http://schemas.microsoft.com/office/drawing/2016/5/9/chartex" xmlns:cx4="http://schemas.microsoft.com/office/drawing/2016/5/10/chartex" xmlns:cx5="http://schemas.microsoft.com/office/drawing/2016/5/11/chartex" xmlns:cx6="http://schemas.microsoft.com/office/drawing/2016/5/12/chartex" xmlns:cx7="http://schemas.microsoft.com/office/drawing/2016/5/13/chartex" xmlns:cx8="http://schemas.microsoft.com/office/drawing/2016/5/14/chartex" xmlns:mc="http://schemas.openxmlformats.org/markup-compatibility/2006" xmlns:aink="http://schemas.microsoft.com/office/drawing/2016/ink" xmlns:am3d="http://schemas.microsoft.com/office/drawing/2017/model3d" xmlns:o="urn:schemas-microsoft-com:office:office" xmlns:oel="http://schemas.microsoft.com/office/2019/extlst" xmlns:r="http://schemas.openxmlformats.org/officeDocument/2006/relationships" xmlns:m="http://schemas.openxmlformats.org/officeDocument/2006/math" xmlns:v="urn:schemas-microsoft-com:vml" xmlns:wp14="http://schemas.microsoft.com/office/word/2010/wordprocessingDrawing" xmlns:wp="http://schemas.openxmlformats.org/drawingml/2006/wordprocessingDrawing" xmlns:w10="urn:schemas-microsoft-com:office:word" xmlns:w="http://schemas.openxmlformats.org/wordprocessingml/2006/main" xmlns:w14="http://schemas.microsoft.com/office/word/2010/wordml" xmlns:w15="http://schemas.microsoft.com/office/word/2012/wordml" xmlns:w16cex="http://schemas.microsoft.com/office/word/2018/wordml/cex" xmlns:w16cid="http://schemas.microsoft.com/office/word/2016/wordml/cid" xmlns:w16="http://schemas.microsoft.com/office/word/2018/wordml" xmlns:w16sdtdh="http://schemas.microsoft.com/office/word/2020/wordml/sdtdatahash" xmlns:w16se="http://schemas.microsoft.com/office/word/2015/wordml/symex" xmlns:wpg="http://schemas.microsoft.com/office/word/2010/wordprocessingGroup" xmlns:wpi="http://schemas.microsoft.com/office/word/2010/wordprocessingInk" xmlns:wne="http://schemas.microsoft.com/office/word/2006/wordml" xmlns:wps="http://schemas.microsoft.com/office/word/2010/wordprocessingShape" mc:Ignorable="w14 w15 w16se w16cid w16 w16cex w16sdtdh wp14">
-  <w:p>
-    <w:pPr>
-      <w:pStyle w:val="Header"/>
-    </w:pPr>
-  </w:p>
-</w:hdr>
-</file>
-
-<file path=word/header3.xml><?xml version="1.0" encoding="utf-8"?>
-<w:hdr xmlns:wpc="http://schemas.microsoft.com/office/word/2010/wordprocessingCanvas" xmlns:cx="http://schemas.microsoft.com/office/drawing/2014/chartex" xmlns:cx1="http://schemas.microsoft.com/office/drawing/2015/9/8/chartex" xmlns:cx2="http://schemas.microsoft.com/office/drawing/2015/10/21/chartex" xmlns:cx3="http://schemas.microsoft.com/office/drawing/2016/5/9/chartex" xmlns:cx4="http://schemas.microsoft.com/office/drawing/2016/5/10/chartex" xmlns:cx5="http://schemas.microsoft.com/office/drawing/2016/5/11/chartex" xmlns:cx6="http://schemas.microsoft.com/office/drawing/2016/5/12/chartex" xmlns:cx7="http://schemas.microsoft.com/office/drawing/2016/5/13/chartex" xmlns:cx8="http://schemas.microsoft.com/office/drawing/2016/5/14/chartex" xmlns:mc="http://schemas.openxmlformats.org/markup-compatibility/2006" xmlns:aink="http://schemas.microsoft.com/office/drawing/2016/ink" xmlns:am3d="http://schemas.microsoft.com/office/drawing/2017/model3d" xmlns:o="urn:schemas-microsoft-com:office:office" xmlns:oel="http://schemas.microsoft.com/office/2019/extlst" xmlns:r="http://schemas.openxmlformats.org/officeDocument/2006/relationships" xmlns:m="http://schemas.openxmlformats.org/officeDocument/2006/math" xmlns:v="urn:schemas-microsoft-com:vml" xmlns:wp14="http://schemas.microsoft.com/office/word/2010/wordprocessingDrawing" xmlns:wp="http://schemas.openxmlformats.org/drawingml/2006/wordprocessingDrawing" xmlns:w10="urn:schemas-microsoft-com:office:word" xmlns:w="http://schemas.openxmlformats.org/wordprocessingml/2006/main" xmlns:w14="http://schemas.microsoft.com/office/word/2010/wordml" xmlns:w15="http://schemas.microsoft.com/office/word/2012/wordml" xmlns:w16cex="http://schemas.microsoft.com/office/word/2018/wordml/cex" xmlns:w16cid="http://schemas.microsoft.com/office/word/2016/wordml/cid" xmlns:w16="http://schemas.microsoft.com/office/word/2018/wordml" xmlns:w16sdtdh="http://schemas.microsoft.com/office/word/2020/wordml/sdtdatahash" xmlns:w16se="http://schemas.microsoft.com/office/word/2015/wordml/symex" xmlns:wpg="http://schemas.microsoft.com/office/word/2010/wordprocessingGroup" xmlns:wpi="http://schemas.microsoft.com/office/word/2010/wordprocessingInk" xmlns:wne="http://schemas.microsoft.com/office/word/2006/wordml" xmlns:wps="http://schemas.microsoft.com/office/word/2010/wordprocessingShape" mc:Ignorable="w14 w15 w16se w16cid w16 w16cex w16sdtdh wp14">
-  <w:p>
-    <w:pPr>
-      <w:pStyle w:val="Header"/>
-    </w:pPr>
-  </w:p>
-</w:hdr>
 </file>
 
 <file path=word/numbering.xml><?xml version="1.0" encoding="utf-8"?>

</xml_diff>

<commit_message>
#39 fixed in source and doc
</commit_message>
<xml_diff>
--- a/EBM-Gids-2024-NL-dev.docx
+++ b/EBM-Gids-2024-NL-dev.docx
@@ -668,6 +668,7 @@
         <w:rPr>
           <w:sz w:val="17"/>
           <w:szCs w:val="17"/>
+          <w:lang w:val="nl-NL"/>
         </w:rPr>
       </w:pPr>
     </w:p>
@@ -734,7 +735,21 @@
           <w:b/>
           <w:lang w:val="nl-NL"/>
         </w:rPr>
-        <w:t>Figuur 1: Behalen van Strategisch Doelen vereist experimenteren, inspecteren, en aanpassen</w:t>
+        <w:t>Figuur 1: Behalen van Strategisch</w:t>
+      </w:r>
+      <w:r>
+        <w:rPr>
+          <w:b/>
+          <w:lang w:val="nl-NL"/>
+        </w:rPr>
+        <w:t>e</w:t>
+      </w:r>
+      <w:r>
+        <w:rPr>
+          <w:b/>
+          <w:lang w:val="nl-NL"/>
+        </w:rPr>
+        <w:t xml:space="preserve"> Doelen vereist experimenteren, inspecteren, en aanpassen</w:t>
       </w:r>
       <w:r>
         <w:rPr>
@@ -2223,7 +2238,7 @@
         </w:rPr>
         <w:lastRenderedPageBreak/>
         <w:drawing>
-          <wp:inline distT="0" distB="0" distL="0" distR="0" wp14:anchorId="1628A5A3" wp14:editId="05C2ABAA">
+          <wp:inline distT="0" distB="0" distL="0" distR="0" wp14:anchorId="1628A5A3" wp14:editId="6BC4FD43">
             <wp:extent cx="5943600" cy="2971800"/>
             <wp:effectExtent l="0" t="0" r="0" b="0"/>
             <wp:docPr id="1421113956" name="Picture 1" descr="A diagram of a company&#10;&#10;Description automatically generated"/>
@@ -8502,20 +8517,232 @@
         </w:rPr>
         <w:t xml:space="preserve">Voor meer informatie over complexiteit, zie het gedeelte over Scrum Theorie in de Scrum Guide op </w:t>
       </w:r>
+      <w:r>
+        <w:fldChar w:fldCharType="begin"/>
+      </w:r>
+      <w:r>
+        <w:rPr>
+          <w:lang w:val="nl-NL"/>
+        </w:rPr>
+        <w:instrText>HYPERLINK "https://www.scrumguides.org/scrum-guide.html"</w:instrText>
+      </w:r>
+      <w:r>
+        <w:fldChar w:fldCharType="separate"/>
+      </w:r>
+      <w:r>
+        <w:rPr>
+          <w:rStyle w:val="Hyperlink"/>
+          <w:lang w:val="nl-NL"/>
+        </w:rPr>
+        <w:t>https://www.scrumguides.org/scrum-guide.html</w:t>
+      </w:r>
+      <w:r>
+        <w:rPr>
+          <w:rStyle w:val="Hyperlink"/>
+          <w:lang w:val="nl-NL"/>
+        </w:rPr>
+        <w:fldChar w:fldCharType="end"/>
+      </w:r>
+      <w:r>
+        <w:rPr>
+          <w:lang w:val="nl-NL"/>
+        </w:rPr>
+        <w:t xml:space="preserve"> (of download de Nederlandse gids via </w:t>
+      </w:r>
+      <w:r>
+        <w:fldChar w:fldCharType="begin"/>
+      </w:r>
+      <w:r>
+        <w:rPr>
+          <w:lang w:val="nl-NL"/>
+        </w:rPr>
+        <w:instrText>HYPERLINK "https://www.scrumguides.org/download.html"</w:instrText>
+      </w:r>
+      <w:r>
+        <w:fldChar w:fldCharType="separate"/>
+      </w:r>
+      <w:r>
+        <w:rPr>
+          <w:rStyle w:val="Hyperlink"/>
+          <w:lang w:val="nl-NL"/>
+        </w:rPr>
+        <w:t>https://www.scrumguides.org/download.html</w:t>
+      </w:r>
+      <w:r>
+        <w:rPr>
+          <w:rStyle w:val="Hyperlink"/>
+          <w:lang w:val="nl-NL"/>
+        </w:rPr>
+        <w:fldChar w:fldCharType="end"/>
+      </w:r>
+      <w:r>
+        <w:rPr>
+          <w:lang w:val="nl-NL"/>
+        </w:rPr>
+        <w:t>)</w:t>
+      </w:r>
+    </w:p>
+  </w:footnote>
+  <w:footnote w:id="2">
+    <w:p>
+      <w:pPr>
+        <w:pStyle w:val="FootnoteText"/>
+        <w:rPr>
+          <w:lang w:val="nl-NL"/>
+        </w:rPr>
+      </w:pPr>
+      <w:r>
+        <w:rPr>
+          <w:rStyle w:val="FootnoteReference"/>
+        </w:rPr>
+        <w:footnoteRef/>
+      </w:r>
+      <w:r>
+        <w:rPr>
+          <w:lang w:val="nl-NL"/>
+        </w:rPr>
+        <w:t xml:space="preserve"> </w:t>
+      </w:r>
+      <w:r>
+        <w:rPr>
+          <w:lang w:val="nl-NL"/>
+        </w:rPr>
+        <w:t xml:space="preserve">Figuur gebaseerd op Mike </w:t>
+      </w:r>
+      <w:proofErr w:type="spellStart"/>
+      <w:r>
+        <w:rPr>
+          <w:lang w:val="nl-NL"/>
+        </w:rPr>
+        <w:t>Rother’s</w:t>
+      </w:r>
+      <w:proofErr w:type="spellEnd"/>
+      <w:r>
+        <w:rPr>
+          <w:lang w:val="nl-NL"/>
+        </w:rPr>
+        <w:t xml:space="preserve"> </w:t>
+      </w:r>
+      <w:proofErr w:type="spellStart"/>
+      <w:r>
+        <w:rPr>
+          <w:lang w:val="nl-NL"/>
+        </w:rPr>
+        <w:t>Improvement</w:t>
+      </w:r>
+      <w:proofErr w:type="spellEnd"/>
+      <w:r>
+        <w:rPr>
+          <w:lang w:val="nl-NL"/>
+        </w:rPr>
+        <w:t xml:space="preserve"> </w:t>
+      </w:r>
+      <w:proofErr w:type="spellStart"/>
+      <w:r>
+        <w:rPr>
+          <w:lang w:val="nl-NL"/>
+        </w:rPr>
+        <w:t>Kata</w:t>
+      </w:r>
+      <w:proofErr w:type="spellEnd"/>
+      <w:r>
+        <w:rPr>
+          <w:lang w:val="nl-NL"/>
+        </w:rPr>
+        <w:t xml:space="preserve"> (</w:t>
+      </w:r>
       <w:hyperlink r:id="rId1" w:history="1">
         <w:r>
           <w:rPr>
             <w:rStyle w:val="Hyperlink"/>
             <w:lang w:val="nl-NL"/>
           </w:rPr>
-          <w:t>https://www.scrumguides.org/scrum-guide.html</w:t>
+          <w:t>http://www.personal.umich.edu/~mrother/The_Improvement_Kata.html</w:t>
         </w:r>
       </w:hyperlink>
       <w:r>
         <w:rPr>
           <w:lang w:val="nl-NL"/>
         </w:rPr>
-        <w:t xml:space="preserve"> (of download de Nederlandse gids via </w:t>
+        <w:t>)</w:t>
+      </w:r>
+    </w:p>
+  </w:footnote>
+  <w:footnote w:id="3">
+    <w:p>
+      <w:pPr>
+        <w:pStyle w:val="FootnoteText"/>
+        <w:rPr>
+          <w:lang w:val="nl-NL"/>
+        </w:rPr>
+      </w:pPr>
+      <w:r>
+        <w:rPr>
+          <w:rStyle w:val="FootnoteReference"/>
+        </w:rPr>
+        <w:footnoteRef/>
+      </w:r>
+      <w:r>
+        <w:rPr>
+          <w:lang w:val="nl-NL"/>
+        </w:rPr>
+        <w:t xml:space="preserve"> De </w:t>
+      </w:r>
+      <w:proofErr w:type="spellStart"/>
+      <w:r>
+        <w:rPr>
+          <w:lang w:val="nl-NL"/>
+        </w:rPr>
+        <w:t>Experimenteerlus</w:t>
+      </w:r>
+      <w:proofErr w:type="spellEnd"/>
+      <w:r>
+        <w:rPr>
+          <w:lang w:val="nl-NL"/>
+        </w:rPr>
+        <w:t xml:space="preserve"> is een variatie op de </w:t>
+      </w:r>
+      <w:proofErr w:type="spellStart"/>
+      <w:r>
+        <w:rPr>
+          <w:lang w:val="nl-NL"/>
+        </w:rPr>
+        <w:t>Shewhart</w:t>
+      </w:r>
+      <w:proofErr w:type="spellEnd"/>
+      <w:r>
+        <w:rPr>
+          <w:lang w:val="nl-NL"/>
+        </w:rPr>
+        <w:t xml:space="preserve"> </w:t>
+      </w:r>
+      <w:proofErr w:type="spellStart"/>
+      <w:r>
+        <w:rPr>
+          <w:lang w:val="nl-NL"/>
+        </w:rPr>
+        <w:t>Cycle</w:t>
+      </w:r>
+      <w:proofErr w:type="spellEnd"/>
+      <w:r>
+        <w:rPr>
+          <w:lang w:val="nl-NL"/>
+        </w:rPr>
+        <w:t xml:space="preserve">, die populair is gemaakt door W. Edwards </w:t>
+      </w:r>
+      <w:proofErr w:type="spellStart"/>
+      <w:r>
+        <w:rPr>
+          <w:lang w:val="nl-NL"/>
+        </w:rPr>
+        <w:t>Deming</w:t>
+      </w:r>
+      <w:proofErr w:type="spellEnd"/>
+      <w:r>
+        <w:rPr>
+          <w:lang w:val="nl-NL"/>
+        </w:rPr>
+        <w:t xml:space="preserve">. Deze wordt ook wel de PDCA-cyclus genoemd (Plan-Do-Check-Act); zie </w:t>
       </w:r>
       <w:hyperlink r:id="rId2" w:history="1">
         <w:r>
@@ -8523,221 +8750,9 @@
             <w:rStyle w:val="Hyperlink"/>
             <w:lang w:val="nl-NL"/>
           </w:rPr>
-          <w:t>https://www.scrumguides.org/download.html</w:t>
+          <w:t>https://nl.wikipedia.org/wiki/Kwaliteitscirkel_van_Deming</w:t>
         </w:r>
       </w:hyperlink>
-      <w:r>
-        <w:rPr>
-          <w:lang w:val="nl-NL"/>
-        </w:rPr>
-        <w:t>)</w:t>
-      </w:r>
-    </w:p>
-  </w:footnote>
-  <w:footnote w:id="2">
-    <w:p>
-      <w:pPr>
-        <w:pStyle w:val="FootnoteText"/>
-        <w:rPr>
-          <w:lang w:val="nl-NL"/>
-        </w:rPr>
-      </w:pPr>
-      <w:r>
-        <w:rPr>
-          <w:rStyle w:val="FootnoteReference"/>
-        </w:rPr>
-        <w:footnoteRef/>
-      </w:r>
-      <w:r>
-        <w:rPr>
-          <w:lang w:val="nl-NL"/>
-        </w:rPr>
-        <w:t xml:space="preserve"> </w:t>
-      </w:r>
-      <w:r>
-        <w:rPr>
-          <w:lang w:val="nl-NL"/>
-        </w:rPr>
-        <w:t xml:space="preserve">Figuur gebaseerd op Mike </w:t>
-      </w:r>
-      <w:proofErr w:type="spellStart"/>
-      <w:r>
-        <w:rPr>
-          <w:lang w:val="nl-NL"/>
-        </w:rPr>
-        <w:t>Rother’s</w:t>
-      </w:r>
-      <w:proofErr w:type="spellEnd"/>
-      <w:r>
-        <w:rPr>
-          <w:lang w:val="nl-NL"/>
-        </w:rPr>
-        <w:t xml:space="preserve"> </w:t>
-      </w:r>
-      <w:proofErr w:type="spellStart"/>
-      <w:r>
-        <w:rPr>
-          <w:lang w:val="nl-NL"/>
-        </w:rPr>
-        <w:t>Improvement</w:t>
-      </w:r>
-      <w:proofErr w:type="spellEnd"/>
-      <w:r>
-        <w:rPr>
-          <w:lang w:val="nl-NL"/>
-        </w:rPr>
-        <w:t xml:space="preserve"> </w:t>
-      </w:r>
-      <w:proofErr w:type="spellStart"/>
-      <w:r>
-        <w:rPr>
-          <w:lang w:val="nl-NL"/>
-        </w:rPr>
-        <w:t>Kata</w:t>
-      </w:r>
-      <w:proofErr w:type="spellEnd"/>
-      <w:r>
-        <w:rPr>
-          <w:lang w:val="nl-NL"/>
-        </w:rPr>
-        <w:t xml:space="preserve"> (</w:t>
-      </w:r>
-      <w:r>
-        <w:fldChar w:fldCharType="begin"/>
-      </w:r>
-      <w:r>
-        <w:rPr>
-          <w:lang w:val="nl-NL"/>
-        </w:rPr>
-        <w:instrText>HYPERLINK "http://www.personal.umich.edu/~mrother/The_Improvement_Kata.html"</w:instrText>
-      </w:r>
-      <w:r>
-        <w:fldChar w:fldCharType="separate"/>
-      </w:r>
-      <w:r>
-        <w:rPr>
-          <w:rStyle w:val="Hyperlink"/>
-          <w:lang w:val="nl-NL"/>
-        </w:rPr>
-        <w:t>http://www.personal.umich.edu/~mrother/The_Improvement_Kata.html</w:t>
-      </w:r>
-      <w:r>
-        <w:rPr>
-          <w:rStyle w:val="Hyperlink"/>
-          <w:lang w:val="nl-NL"/>
-        </w:rPr>
-        <w:fldChar w:fldCharType="end"/>
-      </w:r>
-      <w:r>
-        <w:rPr>
-          <w:lang w:val="nl-NL"/>
-        </w:rPr>
-        <w:t>)</w:t>
-      </w:r>
-    </w:p>
-  </w:footnote>
-  <w:footnote w:id="3">
-    <w:p>
-      <w:pPr>
-        <w:pStyle w:val="FootnoteText"/>
-        <w:rPr>
-          <w:lang w:val="nl-NL"/>
-        </w:rPr>
-      </w:pPr>
-      <w:r>
-        <w:rPr>
-          <w:rStyle w:val="FootnoteReference"/>
-        </w:rPr>
-        <w:footnoteRef/>
-      </w:r>
-      <w:r>
-        <w:rPr>
-          <w:lang w:val="nl-NL"/>
-        </w:rPr>
-        <w:t xml:space="preserve"> De </w:t>
-      </w:r>
-      <w:proofErr w:type="spellStart"/>
-      <w:r>
-        <w:rPr>
-          <w:lang w:val="nl-NL"/>
-        </w:rPr>
-        <w:t>Experimenteerlus</w:t>
-      </w:r>
-      <w:proofErr w:type="spellEnd"/>
-      <w:r>
-        <w:rPr>
-          <w:lang w:val="nl-NL"/>
-        </w:rPr>
-        <w:t xml:space="preserve"> is een variatie op de </w:t>
-      </w:r>
-      <w:proofErr w:type="spellStart"/>
-      <w:r>
-        <w:rPr>
-          <w:lang w:val="nl-NL"/>
-        </w:rPr>
-        <w:t>Shewhart</w:t>
-      </w:r>
-      <w:proofErr w:type="spellEnd"/>
-      <w:r>
-        <w:rPr>
-          <w:lang w:val="nl-NL"/>
-        </w:rPr>
-        <w:t xml:space="preserve"> </w:t>
-      </w:r>
-      <w:proofErr w:type="spellStart"/>
-      <w:r>
-        <w:rPr>
-          <w:lang w:val="nl-NL"/>
-        </w:rPr>
-        <w:t>Cycle</w:t>
-      </w:r>
-      <w:proofErr w:type="spellEnd"/>
-      <w:r>
-        <w:rPr>
-          <w:lang w:val="nl-NL"/>
-        </w:rPr>
-        <w:t xml:space="preserve">, die populair is gemaakt door W. Edwards </w:t>
-      </w:r>
-      <w:proofErr w:type="spellStart"/>
-      <w:r>
-        <w:rPr>
-          <w:lang w:val="nl-NL"/>
-        </w:rPr>
-        <w:t>Deming</w:t>
-      </w:r>
-      <w:proofErr w:type="spellEnd"/>
-      <w:r>
-        <w:rPr>
-          <w:lang w:val="nl-NL"/>
-        </w:rPr>
-        <w:t xml:space="preserve">. Deze wordt ook wel de PDCA-cyclus genoemd (Plan-Do-Check-Act); zie </w:t>
-      </w:r>
-      <w:r>
-        <w:fldChar w:fldCharType="begin"/>
-      </w:r>
-      <w:r>
-        <w:rPr>
-          <w:lang w:val="nl-NL"/>
-        </w:rPr>
-        <w:instrText>HYPERLINK "https://nl.wikipedia.org/wiki/Kwaliteitscirkel_van_Deming"</w:instrText>
-      </w:r>
-      <w:r>
-        <w:fldChar w:fldCharType="separate"/>
-      </w:r>
-      <w:r>
-        <w:rPr>
-          <w:rStyle w:val="Hyperlink"/>
-          <w:lang w:val="nl-NL"/>
-        </w:rPr>
-        <w:t>https://nl.wikipedia.org/wiki/Kwaliteitscirkel_van_Deming</w:t>
-      </w:r>
-      <w:r>
-        <w:rPr>
-          <w:rStyle w:val="Hyperlink"/>
-          <w:lang w:val="nl-NL"/>
-        </w:rPr>
-        <w:fldChar w:fldCharType="end"/>
-      </w:r>
     </w:p>
   </w:footnote>
   <w:footnote w:id="4">
@@ -8789,34 +8804,16 @@
         </w:rPr>
         <w:t xml:space="preserve">Voor meer informatie zie het </w:t>
       </w:r>
-      <w:r>
-        <w:fldChar w:fldCharType="begin"/>
-      </w:r>
-      <w:r>
-        <w:rPr>
-          <w:lang w:val="nl-NL"/>
-        </w:rPr>
-        <w:instrText>HYPERLINK "https://cloud.google.com/devops/state-of-devops/?utm_source=thenewstack&amp;utm_medium=website&amp;utm_campaign=platform" \h</w:instrText>
-      </w:r>
-      <w:r>
-        <w:fldChar w:fldCharType="separate"/>
-      </w:r>
-      <w:r>
-        <w:rPr>
-          <w:color w:val="1155CC"/>
-          <w:u w:val="single"/>
-          <w:lang w:val="nl-NL"/>
-        </w:rPr>
-        <w:t>DORA 2019 report</w:t>
-      </w:r>
-      <w:r>
-        <w:rPr>
-          <w:color w:val="1155CC"/>
-          <w:u w:val="single"/>
-          <w:lang w:val="nl-NL"/>
-        </w:rPr>
-        <w:fldChar w:fldCharType="end"/>
-      </w:r>
+      <w:hyperlink r:id="rId3">
+        <w:r>
+          <w:rPr>
+            <w:color w:val="1155CC"/>
+            <w:u w:val="single"/>
+            <w:lang w:val="nl-NL"/>
+          </w:rPr>
+          <w:t>DORA 2019 report</w:t>
+        </w:r>
+      </w:hyperlink>
       <w:r>
         <w:rPr>
           <w:color w:val="444A4F"/>
@@ -8860,34 +8857,16 @@
         </w:rPr>
         <w:t xml:space="preserve">Voor meer informatie zie het </w:t>
       </w:r>
-      <w:r>
-        <w:fldChar w:fldCharType="begin"/>
-      </w:r>
-      <w:r>
-        <w:rPr>
-          <w:lang w:val="nl-NL"/>
-        </w:rPr>
-        <w:instrText>HYPERLINK "https://cloud.google.com/devops/state-of-devops/?utm_source=thenewstack&amp;utm_medium=website&amp;utm_campaign=platform" \h</w:instrText>
-      </w:r>
-      <w:r>
-        <w:fldChar w:fldCharType="separate"/>
-      </w:r>
-      <w:r>
-        <w:rPr>
-          <w:color w:val="1155CC"/>
-          <w:u w:val="single"/>
-          <w:lang w:val="nl-NL"/>
-        </w:rPr>
-        <w:t>DORA 2019 report</w:t>
-      </w:r>
-      <w:r>
-        <w:rPr>
-          <w:color w:val="1155CC"/>
-          <w:u w:val="single"/>
-          <w:lang w:val="nl-NL"/>
-        </w:rPr>
-        <w:fldChar w:fldCharType="end"/>
-      </w:r>
+      <w:hyperlink r:id="rId4">
+        <w:r>
+          <w:rPr>
+            <w:color w:val="1155CC"/>
+            <w:u w:val="single"/>
+            <w:lang w:val="nl-NL"/>
+          </w:rPr>
+          <w:t>DORA 2019 report</w:t>
+        </w:r>
+      </w:hyperlink>
       <w:r>
         <w:rPr>
           <w:color w:val="444A4F"/>

</xml_diff>

<commit_message>
#37 fixed en ' pagina' en nummer op zelfde regel
</commit_message>
<xml_diff>
--- a/EBM-Gids-2024-NL-dev.docx
+++ b/EBM-Gids-2024-NL-dev.docx
@@ -815,7 +815,6 @@
         <w:rPr>
           <w:lang w:val="nl-NL"/>
         </w:rPr>
-        <w:lastRenderedPageBreak/>
         <w:t>Stel, we moeten</w:t>
       </w:r>
       <w:r>
@@ -1290,14 +1289,14 @@
         <w:rPr>
           <w:lang w:val="nl-NL"/>
         </w:rPr>
-        <w:t xml:space="preserve">it zijn de wensen die een klant of gebruiker van een product ervaart. Ze vertegenwoordigen een nieuwe of verbeterde mogelijkheid die eerder onbereikbaar was </w:t>
+        <w:t xml:space="preserve">it zijn de wensen die een klant of gebruiker van een product ervaart. Ze vertegenwoordigen een nieuwe of verbeterde mogelijkheid die eerder onbereikbaar was voor de klant of gebruiker. Voorbeelden zijn sneller dan voorheen kunnen reizen naar </w:t>
       </w:r>
       <w:r>
         <w:rPr>
           <w:lang w:val="nl-NL"/>
         </w:rPr>
         <w:lastRenderedPageBreak/>
-        <w:t>voor de klant of gebruiker. Voorbeelden zijn sneller dan voorheen kunnen reizen naar een bestemming, of meer geld verdienen of sparen dan eerder mogelijk was. Uitkomsten kunnen ook negatief zijn, zoals wanneer de waarde die een klant of gebruiker ervaart vermindert ten opzichte van eerdere ervaringen, bijvoorbeeld wanneer een dienst waar ze tot nu toe op vertrouwden niet langer beschikbaar is</w:t>
+        <w:t>een bestemming, of meer geld verdienen of sparen dan eerder mogelijk was. Uitkomsten kunnen ook negatief zijn, zoals wanneer de waarde die een klant of gebruiker ervaart vermindert ten opzichte van eerdere ervaringen, bijvoorbeeld wanneer een dienst waar ze tot nu toe op vertrouwden niet langer beschikbaar is</w:t>
       </w:r>
       <w:r>
         <w:rPr>
@@ -1473,26 +1472,20 @@
         <w:rPr>
           <w:lang w:val="nl-NL"/>
         </w:rPr>
-        <w:t xml:space="preserve">De eerste stap in de richting van een Strategisch Doel is het begrijpen van je Huidige Toestand, zodat je de aandacht kunt richten op mogelijke verbeteringen. Bijvoorbeeld, wanneer je doel is om de klanttevredenheid te verbeteren, zul je moeten weten wat je huidige klantervaring is, en hoe je klanten deze graag anders zouden zien. Je zult waarschijnlijk ook moeten begrijpen wat </w:t>
-      </w:r>
+        <w:t xml:space="preserve">De eerste stap in de richting van een Strategisch Doel is het begrijpen van je Huidige Toestand, zodat je de aandacht kunt richten op mogelijke verbeteringen. Bijvoorbeeld, wanneer je doel is om de klanttevredenheid te verbeteren, zul je moeten weten wat je huidige klantervaring is, en hoe je klanten deze graag anders zouden zien. Je zult waarschijnlijk ook moeten begrijpen wat je capaciteit om waarde te leveren is, oftewel hoe snel kun je verbeteringen doorvoeren in de ervaren klantwaarde, zodat je realistische korte- en middellange-termijndoelen kunt stellen. </w:t>
+      </w:r>
+    </w:p>
+    <w:p>
+      <w:pPr>
+        <w:rPr>
+          <w:lang w:val="nl-NL"/>
+        </w:rPr>
+      </w:pPr>
       <w:r>
         <w:rPr>
           <w:lang w:val="nl-NL"/>
         </w:rPr>
         <w:lastRenderedPageBreak/>
-        <w:t xml:space="preserve">je capaciteit om waarde te leveren is, oftewel hoe snel kun je verbeteringen doorvoeren in de ervaren klantwaarde, zodat je realistische korte- en middellange-termijndoelen kunt stellen. </w:t>
-      </w:r>
-    </w:p>
-    <w:p>
-      <w:pPr>
-        <w:rPr>
-          <w:lang w:val="nl-NL"/>
-        </w:rPr>
-      </w:pPr>
-      <w:r>
-        <w:rPr>
-          <w:lang w:val="nl-NL"/>
-        </w:rPr>
         <w:t xml:space="preserve"> </w:t>
       </w:r>
     </w:p>
@@ -1959,7 +1952,6 @@
         <w:rPr>
           <w:lang w:val="nl-NL"/>
         </w:rPr>
-        <w:lastRenderedPageBreak/>
         <w:t>Een hypothese is een geloof dat iets doen zal leiden tot iets anders, zoals opleveren van feature X zal leiden tot uitkomst Y. Een experiment is een test die is ontworpen om een bepaalde hypothese te bewijzen of verwerpen.</w:t>
       </w:r>
     </w:p>
@@ -2238,7 +2230,7 @@
         </w:rPr>
         <w:lastRenderedPageBreak/>
         <w:drawing>
-          <wp:inline distT="0" distB="0" distL="0" distR="0" wp14:anchorId="1628A5A3" wp14:editId="6BC4FD43">
+          <wp:inline distT="0" distB="0" distL="0" distR="0" wp14:anchorId="1628A5A3" wp14:editId="47EEEA57">
             <wp:extent cx="5943600" cy="2971800"/>
             <wp:effectExtent l="0" t="0" r="0" b="0"/>
             <wp:docPr id="1421113956" name="Picture 1" descr="A diagram of a company&#10;&#10;Description automatically generated"/>
@@ -2952,7 +2944,7 @@
           <w:bCs/>
           <w:lang w:val="nl-NL"/>
         </w:rPr>
-        <w:t xml:space="preserve">: Een product kan een lage CV hebben omdat het een vroege versie is die gebruikt wordt om de markt te testen en een erg hoge UV die aangeeft dat er een groot </w:t>
+        <w:t xml:space="preserve">: Een product kan een lage CV hebben omdat het een vroege versie is die gebruikt wordt om de markt te testen en een erg hoge UV die aangeeft dat er een groot marktpotentieel is. Het is waarschijnlijk gerechtvaardigd om een poging te doen om CV </w:t>
       </w:r>
       <w:r>
         <w:rPr>
@@ -2960,7 +2952,7 @@
           <w:lang w:val="nl-NL"/>
         </w:rPr>
         <w:lastRenderedPageBreak/>
-        <w:t>marktpotentieel is. Het is waarschijnlijk gerechtvaardigd om een poging te doen om CV te verhogen, gegeven de potentiële winst, door te investeren in het product ondanks dat het product momenteel geen hoge CV oplevert.</w:t>
+        <w:t>te verhogen, gegeven de potentiële winst, door te investeren in het product ondanks dat het product momenteel geen hoge CV oplevert.</w:t>
       </w:r>
       <w:r>
         <w:rPr>
@@ -3237,7 +3229,6 @@
         <w:rPr>
           <w:lang w:val="nl-NL"/>
         </w:rPr>
-        <w:lastRenderedPageBreak/>
         <w:t>Time-</w:t>
       </w:r>
       <w:proofErr w:type="spellStart"/>
@@ -3290,6 +3281,7 @@
         <w:rPr>
           <w:lang w:val="nl-NL"/>
         </w:rPr>
+        <w:lastRenderedPageBreak/>
         <w:t>De reden om naar T2M te kijken is het minimaliseren van de tijd die het de organisatie kost om potentiële waarde te leveren. Om dit te weten moet ze het resultaat meten, zodat ze weet of de ervaring van klantwaarde daadwerkelijk is verbeterd. Vragen die organisaties moeten stellen om hun T2M te evalueren zijn:</w:t>
       </w:r>
     </w:p>
@@ -3637,7 +3629,6 @@
         <w:rPr>
           <w:lang w:val="nl-NL"/>
         </w:rPr>
-        <w:lastRenderedPageBreak/>
         <w:t>Evenzo, wanneer je Directe Tactische Doelen gericht zijn op het verbeteren van effectiviteit (A2I) of de snelheid waarmee je feedback kunt verkrijgen (T2M), wil je nooit de ervaringen van je klanten negeren of als vanzelfsprekend beschouwen. Wanneer een organisatie zich alleen richt op verbeteringen in A2I en T2M zonder CV en UV te monitoren, concentreren ze zich alleen op interne processen die hen mogelijk niet helpen om klanten verder tevreden te stellen of waarde te behalen. Dit kan leiden tot, of een indicatie zijn van, een gebrek aan op resultaten gebaseerde doelen.</w:t>
       </w:r>
     </w:p>
@@ -4098,15 +4089,32 @@
         </w:rPr>
         <w:t xml:space="preserve">Website: </w:t>
       </w:r>
-      <w:hyperlink r:id="rId11" w:history="1">
-        <w:r>
-          <w:rPr>
-            <w:rStyle w:val="Hyperlink"/>
-            <w:lang w:val="nl-NL"/>
-          </w:rPr>
-          <w:t>http://www.scrumfacilitators.com</w:t>
-        </w:r>
-      </w:hyperlink>
+      <w:r>
+        <w:fldChar w:fldCharType="begin"/>
+      </w:r>
+      <w:r>
+        <w:rPr>
+          <w:lang w:val="nl-NL"/>
+        </w:rPr>
+        <w:instrText>HYPERLINK "http://www.scrumfacilitators.com"</w:instrText>
+      </w:r>
+      <w:r>
+        <w:fldChar w:fldCharType="separate"/>
+      </w:r>
+      <w:r>
+        <w:rPr>
+          <w:rStyle w:val="Hyperlink"/>
+          <w:lang w:val="nl-NL"/>
+        </w:rPr>
+        <w:t>http://www.scrumfacilitators.com</w:t>
+      </w:r>
+      <w:r>
+        <w:rPr>
+          <w:rStyle w:val="Hyperlink"/>
+          <w:lang w:val="nl-NL"/>
+        </w:rPr>
+        <w:fldChar w:fldCharType="end"/>
+      </w:r>
       <w:r>
         <w:rPr>
           <w:lang w:val="nl-NL"/>
@@ -4134,15 +4142,32 @@
         </w:rPr>
         <w:t xml:space="preserve">: </w:t>
       </w:r>
-      <w:hyperlink r:id="rId12" w:history="1">
-        <w:r>
-          <w:rPr>
-            <w:rStyle w:val="Hyperlink"/>
-            <w:lang w:val="nl-NL"/>
-          </w:rPr>
-          <w:t>https://www.linkedin.com/company/scrumfacilitators/</w:t>
-        </w:r>
-      </w:hyperlink>
+      <w:r>
+        <w:fldChar w:fldCharType="begin"/>
+      </w:r>
+      <w:r>
+        <w:rPr>
+          <w:lang w:val="nl-NL"/>
+        </w:rPr>
+        <w:instrText>HYPERLINK "https://www.linkedin.com/company/scrumfacilitators/"</w:instrText>
+      </w:r>
+      <w:r>
+        <w:fldChar w:fldCharType="separate"/>
+      </w:r>
+      <w:r>
+        <w:rPr>
+          <w:rStyle w:val="Hyperlink"/>
+          <w:lang w:val="nl-NL"/>
+        </w:rPr>
+        <w:t>https://www.linkedin.com/company/scrumfacilitators/</w:t>
+      </w:r>
+      <w:r>
+        <w:rPr>
+          <w:rStyle w:val="Hyperlink"/>
+          <w:lang w:val="nl-NL"/>
+        </w:rPr>
+        <w:fldChar w:fldCharType="end"/>
+      </w:r>
       <w:r>
         <w:rPr>
           <w:lang w:val="nl-NL"/>
@@ -4162,15 +4187,32 @@
         </w:rPr>
         <w:t xml:space="preserve">Feedback, suggesties &amp; verbeteringen: </w:t>
       </w:r>
-      <w:hyperlink r:id="rId13" w:history="1">
-        <w:r>
-          <w:rPr>
-            <w:rStyle w:val="Hyperlink"/>
-            <w:lang w:val="nl-NL"/>
-          </w:rPr>
-          <w:t>https://github.com/ScrumFacilitators/EBM-Gids-NL/issues</w:t>
-        </w:r>
-      </w:hyperlink>
+      <w:r>
+        <w:fldChar w:fldCharType="begin"/>
+      </w:r>
+      <w:r>
+        <w:rPr>
+          <w:lang w:val="nl-NL"/>
+        </w:rPr>
+        <w:instrText>HYPERLINK "https://github.com/ScrumFacilitators/EBM-Gids-NL/issues"</w:instrText>
+      </w:r>
+      <w:r>
+        <w:fldChar w:fldCharType="separate"/>
+      </w:r>
+      <w:r>
+        <w:rPr>
+          <w:rStyle w:val="Hyperlink"/>
+          <w:lang w:val="nl-NL"/>
+        </w:rPr>
+        <w:t>https://github.com/ScrumFacilitators/EBM-Gids-NL/issues</w:t>
+      </w:r>
+      <w:r>
+        <w:rPr>
+          <w:rStyle w:val="Hyperlink"/>
+          <w:lang w:val="nl-NL"/>
+        </w:rPr>
+        <w:fldChar w:fldCharType="end"/>
+      </w:r>
       <w:r>
         <w:rPr>
           <w:lang w:val="nl-NL"/>
@@ -4315,17 +4357,36 @@
               </w:rPr>
               <w:t xml:space="preserve"> Management Guide. In het bijgevoegde blog (Appendix 2) staan de belangrijkste veranderingen beschreven. Zie voor alle details en veranderingen ten opzichte van de vorige vertaling van de 2020 versie </w:t>
             </w:r>
-            <w:hyperlink r:id="rId14" w:history="1">
-              <w:r>
-                <w:rPr>
-                  <w:rStyle w:val="Hyperlink"/>
-                  <w:sz w:val="20"/>
-                  <w:szCs w:val="20"/>
-                  <w:lang w:val="nl-NL"/>
-                </w:rPr>
-                <w:t>https://github.com/ScrumFacilitators/EBM-Gids-NL/releases</w:t>
-              </w:r>
-            </w:hyperlink>
+            <w:r>
+              <w:fldChar w:fldCharType="begin"/>
+            </w:r>
+            <w:r>
+              <w:rPr>
+                <w:lang w:val="nl-NL"/>
+              </w:rPr>
+              <w:instrText>HYPERLINK "https://github.com/ScrumFacilitators/EBM-Gids-NL/releases"</w:instrText>
+            </w:r>
+            <w:r>
+              <w:fldChar w:fldCharType="separate"/>
+            </w:r>
+            <w:r>
+              <w:rPr>
+                <w:rStyle w:val="Hyperlink"/>
+                <w:sz w:val="20"/>
+                <w:szCs w:val="20"/>
+                <w:lang w:val="nl-NL"/>
+              </w:rPr>
+              <w:t>https://github.com/ScrumFacilitators/EBM-Gids-NL/releases</w:t>
+            </w:r>
+            <w:r>
+              <w:rPr>
+                <w:rStyle w:val="Hyperlink"/>
+                <w:sz w:val="20"/>
+                <w:szCs w:val="20"/>
+                <w:lang w:val="nl-NL"/>
+              </w:rPr>
+              <w:fldChar w:fldCharType="end"/>
+            </w:r>
             <w:r>
               <w:rPr>
                 <w:sz w:val="20"/>
@@ -8333,8 +8394,8 @@
       </w:r>
     </w:p>
     <w:sectPr>
-      <w:footerReference w:type="default" r:id="rId15"/>
-      <w:footerReference w:type="first" r:id="rId16"/>
+      <w:footerReference w:type="default" r:id="rId11"/>
+      <w:footerReference w:type="first" r:id="rId12"/>
       <w:pgSz w:w="12240" w:h="15840"/>
       <w:pgMar w:top="1440" w:right="1440" w:bottom="1440" w:left="1440" w:header="720" w:footer="720" w:gutter="0"/>
       <w:pgNumType w:start="1"/>
@@ -8386,7 +8447,24 @@
     </w:r>
     <w:r>
       <w:tab/>
-      <w:t xml:space="preserve">                                                                                                          page </w:t>
+      <w:t xml:space="preserve">                                                                               </w:t>
+    </w:r>
+    <w:r>
+      <w:t xml:space="preserve">                      </w:t>
+    </w:r>
+    <w:proofErr w:type="spellStart"/>
+    <w:r>
+      <w:t>P</w:t>
+    </w:r>
+    <w:r>
+      <w:t>ag</w:t>
+    </w:r>
+    <w:r>
+      <w:t>ina</w:t>
+    </w:r>
+    <w:proofErr w:type="spellEnd"/>
+    <w:r>
+      <w:t xml:space="preserve"> </w:t>
     </w:r>
     <w:r>
       <w:fldChar w:fldCharType="begin"/>
@@ -8517,232 +8595,20 @@
         </w:rPr>
         <w:t xml:space="preserve">Voor meer informatie over complexiteit, zie het gedeelte over Scrum Theorie in de Scrum Guide op </w:t>
       </w:r>
-      <w:r>
-        <w:fldChar w:fldCharType="begin"/>
-      </w:r>
-      <w:r>
-        <w:rPr>
-          <w:lang w:val="nl-NL"/>
-        </w:rPr>
-        <w:instrText>HYPERLINK "https://www.scrumguides.org/scrum-guide.html"</w:instrText>
-      </w:r>
-      <w:r>
-        <w:fldChar w:fldCharType="separate"/>
-      </w:r>
-      <w:r>
-        <w:rPr>
-          <w:rStyle w:val="Hyperlink"/>
-          <w:lang w:val="nl-NL"/>
-        </w:rPr>
-        <w:t>https://www.scrumguides.org/scrum-guide.html</w:t>
-      </w:r>
-      <w:r>
-        <w:rPr>
-          <w:rStyle w:val="Hyperlink"/>
-          <w:lang w:val="nl-NL"/>
-        </w:rPr>
-        <w:fldChar w:fldCharType="end"/>
-      </w:r>
-      <w:r>
-        <w:rPr>
-          <w:lang w:val="nl-NL"/>
-        </w:rPr>
-        <w:t xml:space="preserve"> (of download de Nederlandse gids via </w:t>
-      </w:r>
-      <w:r>
-        <w:fldChar w:fldCharType="begin"/>
-      </w:r>
-      <w:r>
-        <w:rPr>
-          <w:lang w:val="nl-NL"/>
-        </w:rPr>
-        <w:instrText>HYPERLINK "https://www.scrumguides.org/download.html"</w:instrText>
-      </w:r>
-      <w:r>
-        <w:fldChar w:fldCharType="separate"/>
-      </w:r>
-      <w:r>
-        <w:rPr>
-          <w:rStyle w:val="Hyperlink"/>
-          <w:lang w:val="nl-NL"/>
-        </w:rPr>
-        <w:t>https://www.scrumguides.org/download.html</w:t>
-      </w:r>
-      <w:r>
-        <w:rPr>
-          <w:rStyle w:val="Hyperlink"/>
-          <w:lang w:val="nl-NL"/>
-        </w:rPr>
-        <w:fldChar w:fldCharType="end"/>
-      </w:r>
-      <w:r>
-        <w:rPr>
-          <w:lang w:val="nl-NL"/>
-        </w:rPr>
-        <w:t>)</w:t>
-      </w:r>
-    </w:p>
-  </w:footnote>
-  <w:footnote w:id="2">
-    <w:p>
-      <w:pPr>
-        <w:pStyle w:val="FootnoteText"/>
-        <w:rPr>
-          <w:lang w:val="nl-NL"/>
-        </w:rPr>
-      </w:pPr>
-      <w:r>
-        <w:rPr>
-          <w:rStyle w:val="FootnoteReference"/>
-        </w:rPr>
-        <w:footnoteRef/>
-      </w:r>
-      <w:r>
-        <w:rPr>
-          <w:lang w:val="nl-NL"/>
-        </w:rPr>
-        <w:t xml:space="preserve"> </w:t>
-      </w:r>
-      <w:r>
-        <w:rPr>
-          <w:lang w:val="nl-NL"/>
-        </w:rPr>
-        <w:t xml:space="preserve">Figuur gebaseerd op Mike </w:t>
-      </w:r>
-      <w:proofErr w:type="spellStart"/>
-      <w:r>
-        <w:rPr>
-          <w:lang w:val="nl-NL"/>
-        </w:rPr>
-        <w:t>Rother’s</w:t>
-      </w:r>
-      <w:proofErr w:type="spellEnd"/>
-      <w:r>
-        <w:rPr>
-          <w:lang w:val="nl-NL"/>
-        </w:rPr>
-        <w:t xml:space="preserve"> </w:t>
-      </w:r>
-      <w:proofErr w:type="spellStart"/>
-      <w:r>
-        <w:rPr>
-          <w:lang w:val="nl-NL"/>
-        </w:rPr>
-        <w:t>Improvement</w:t>
-      </w:r>
-      <w:proofErr w:type="spellEnd"/>
-      <w:r>
-        <w:rPr>
-          <w:lang w:val="nl-NL"/>
-        </w:rPr>
-        <w:t xml:space="preserve"> </w:t>
-      </w:r>
-      <w:proofErr w:type="spellStart"/>
-      <w:r>
-        <w:rPr>
-          <w:lang w:val="nl-NL"/>
-        </w:rPr>
-        <w:t>Kata</w:t>
-      </w:r>
-      <w:proofErr w:type="spellEnd"/>
-      <w:r>
-        <w:rPr>
-          <w:lang w:val="nl-NL"/>
-        </w:rPr>
-        <w:t xml:space="preserve"> (</w:t>
-      </w:r>
       <w:hyperlink r:id="rId1" w:history="1">
         <w:r>
           <w:rPr>
             <w:rStyle w:val="Hyperlink"/>
             <w:lang w:val="nl-NL"/>
           </w:rPr>
-          <w:t>http://www.personal.umich.edu/~mrother/The_Improvement_Kata.html</w:t>
+          <w:t>https://www.scrumguides.org/scrum-guide.html</w:t>
         </w:r>
       </w:hyperlink>
       <w:r>
         <w:rPr>
           <w:lang w:val="nl-NL"/>
         </w:rPr>
-        <w:t>)</w:t>
-      </w:r>
-    </w:p>
-  </w:footnote>
-  <w:footnote w:id="3">
-    <w:p>
-      <w:pPr>
-        <w:pStyle w:val="FootnoteText"/>
-        <w:rPr>
-          <w:lang w:val="nl-NL"/>
-        </w:rPr>
-      </w:pPr>
-      <w:r>
-        <w:rPr>
-          <w:rStyle w:val="FootnoteReference"/>
-        </w:rPr>
-        <w:footnoteRef/>
-      </w:r>
-      <w:r>
-        <w:rPr>
-          <w:lang w:val="nl-NL"/>
-        </w:rPr>
-        <w:t xml:space="preserve"> De </w:t>
-      </w:r>
-      <w:proofErr w:type="spellStart"/>
-      <w:r>
-        <w:rPr>
-          <w:lang w:val="nl-NL"/>
-        </w:rPr>
-        <w:t>Experimenteerlus</w:t>
-      </w:r>
-      <w:proofErr w:type="spellEnd"/>
-      <w:r>
-        <w:rPr>
-          <w:lang w:val="nl-NL"/>
-        </w:rPr>
-        <w:t xml:space="preserve"> is een variatie op de </w:t>
-      </w:r>
-      <w:proofErr w:type="spellStart"/>
-      <w:r>
-        <w:rPr>
-          <w:lang w:val="nl-NL"/>
-        </w:rPr>
-        <w:t>Shewhart</w:t>
-      </w:r>
-      <w:proofErr w:type="spellEnd"/>
-      <w:r>
-        <w:rPr>
-          <w:lang w:val="nl-NL"/>
-        </w:rPr>
-        <w:t xml:space="preserve"> </w:t>
-      </w:r>
-      <w:proofErr w:type="spellStart"/>
-      <w:r>
-        <w:rPr>
-          <w:lang w:val="nl-NL"/>
-        </w:rPr>
-        <w:t>Cycle</w:t>
-      </w:r>
-      <w:proofErr w:type="spellEnd"/>
-      <w:r>
-        <w:rPr>
-          <w:lang w:val="nl-NL"/>
-        </w:rPr>
-        <w:t xml:space="preserve">, die populair is gemaakt door W. Edwards </w:t>
-      </w:r>
-      <w:proofErr w:type="spellStart"/>
-      <w:r>
-        <w:rPr>
-          <w:lang w:val="nl-NL"/>
-        </w:rPr>
-        <w:t>Deming</w:t>
-      </w:r>
-      <w:proofErr w:type="spellEnd"/>
-      <w:r>
-        <w:rPr>
-          <w:lang w:val="nl-NL"/>
-        </w:rPr>
-        <w:t xml:space="preserve">. Deze wordt ook wel de PDCA-cyclus genoemd (Plan-Do-Check-Act); zie </w:t>
+        <w:t xml:space="preserve"> (of download de Nederlandse gids via </w:t>
       </w:r>
       <w:hyperlink r:id="rId2" w:history="1">
         <w:r>
@@ -8750,9 +8616,221 @@
             <w:rStyle w:val="Hyperlink"/>
             <w:lang w:val="nl-NL"/>
           </w:rPr>
-          <w:t>https://nl.wikipedia.org/wiki/Kwaliteitscirkel_van_Deming</w:t>
+          <w:t>https://www.scrumguides.org/download.html</w:t>
         </w:r>
       </w:hyperlink>
+      <w:r>
+        <w:rPr>
+          <w:lang w:val="nl-NL"/>
+        </w:rPr>
+        <w:t>)</w:t>
+      </w:r>
+    </w:p>
+  </w:footnote>
+  <w:footnote w:id="2">
+    <w:p>
+      <w:pPr>
+        <w:pStyle w:val="FootnoteText"/>
+        <w:rPr>
+          <w:lang w:val="nl-NL"/>
+        </w:rPr>
+      </w:pPr>
+      <w:r>
+        <w:rPr>
+          <w:rStyle w:val="FootnoteReference"/>
+        </w:rPr>
+        <w:footnoteRef/>
+      </w:r>
+      <w:r>
+        <w:rPr>
+          <w:lang w:val="nl-NL"/>
+        </w:rPr>
+        <w:t xml:space="preserve"> </w:t>
+      </w:r>
+      <w:r>
+        <w:rPr>
+          <w:lang w:val="nl-NL"/>
+        </w:rPr>
+        <w:t xml:space="preserve">Figuur gebaseerd op Mike </w:t>
+      </w:r>
+      <w:proofErr w:type="spellStart"/>
+      <w:r>
+        <w:rPr>
+          <w:lang w:val="nl-NL"/>
+        </w:rPr>
+        <w:t>Rother’s</w:t>
+      </w:r>
+      <w:proofErr w:type="spellEnd"/>
+      <w:r>
+        <w:rPr>
+          <w:lang w:val="nl-NL"/>
+        </w:rPr>
+        <w:t xml:space="preserve"> </w:t>
+      </w:r>
+      <w:proofErr w:type="spellStart"/>
+      <w:r>
+        <w:rPr>
+          <w:lang w:val="nl-NL"/>
+        </w:rPr>
+        <w:t>Improvement</w:t>
+      </w:r>
+      <w:proofErr w:type="spellEnd"/>
+      <w:r>
+        <w:rPr>
+          <w:lang w:val="nl-NL"/>
+        </w:rPr>
+        <w:t xml:space="preserve"> </w:t>
+      </w:r>
+      <w:proofErr w:type="spellStart"/>
+      <w:r>
+        <w:rPr>
+          <w:lang w:val="nl-NL"/>
+        </w:rPr>
+        <w:t>Kata</w:t>
+      </w:r>
+      <w:proofErr w:type="spellEnd"/>
+      <w:r>
+        <w:rPr>
+          <w:lang w:val="nl-NL"/>
+        </w:rPr>
+        <w:t xml:space="preserve"> (</w:t>
+      </w:r>
+      <w:r>
+        <w:fldChar w:fldCharType="begin"/>
+      </w:r>
+      <w:r>
+        <w:rPr>
+          <w:lang w:val="nl-NL"/>
+        </w:rPr>
+        <w:instrText>HYPERLINK "http://www.personal.umich.edu/~mrother/The_Improvement_Kata.html"</w:instrText>
+      </w:r>
+      <w:r>
+        <w:fldChar w:fldCharType="separate"/>
+      </w:r>
+      <w:r>
+        <w:rPr>
+          <w:rStyle w:val="Hyperlink"/>
+          <w:lang w:val="nl-NL"/>
+        </w:rPr>
+        <w:t>http://www.personal.umich.edu/~mrother/The_Improvement_Kata.html</w:t>
+      </w:r>
+      <w:r>
+        <w:rPr>
+          <w:rStyle w:val="Hyperlink"/>
+          <w:lang w:val="nl-NL"/>
+        </w:rPr>
+        <w:fldChar w:fldCharType="end"/>
+      </w:r>
+      <w:r>
+        <w:rPr>
+          <w:lang w:val="nl-NL"/>
+        </w:rPr>
+        <w:t>)</w:t>
+      </w:r>
+    </w:p>
+  </w:footnote>
+  <w:footnote w:id="3">
+    <w:p>
+      <w:pPr>
+        <w:pStyle w:val="FootnoteText"/>
+        <w:rPr>
+          <w:lang w:val="nl-NL"/>
+        </w:rPr>
+      </w:pPr>
+      <w:r>
+        <w:rPr>
+          <w:rStyle w:val="FootnoteReference"/>
+        </w:rPr>
+        <w:footnoteRef/>
+      </w:r>
+      <w:r>
+        <w:rPr>
+          <w:lang w:val="nl-NL"/>
+        </w:rPr>
+        <w:t xml:space="preserve"> De </w:t>
+      </w:r>
+      <w:proofErr w:type="spellStart"/>
+      <w:r>
+        <w:rPr>
+          <w:lang w:val="nl-NL"/>
+        </w:rPr>
+        <w:t>Experimenteerlus</w:t>
+      </w:r>
+      <w:proofErr w:type="spellEnd"/>
+      <w:r>
+        <w:rPr>
+          <w:lang w:val="nl-NL"/>
+        </w:rPr>
+        <w:t xml:space="preserve"> is een variatie op de </w:t>
+      </w:r>
+      <w:proofErr w:type="spellStart"/>
+      <w:r>
+        <w:rPr>
+          <w:lang w:val="nl-NL"/>
+        </w:rPr>
+        <w:t>Shewhart</w:t>
+      </w:r>
+      <w:proofErr w:type="spellEnd"/>
+      <w:r>
+        <w:rPr>
+          <w:lang w:val="nl-NL"/>
+        </w:rPr>
+        <w:t xml:space="preserve"> </w:t>
+      </w:r>
+      <w:proofErr w:type="spellStart"/>
+      <w:r>
+        <w:rPr>
+          <w:lang w:val="nl-NL"/>
+        </w:rPr>
+        <w:t>Cycle</w:t>
+      </w:r>
+      <w:proofErr w:type="spellEnd"/>
+      <w:r>
+        <w:rPr>
+          <w:lang w:val="nl-NL"/>
+        </w:rPr>
+        <w:t xml:space="preserve">, die populair is gemaakt door W. Edwards </w:t>
+      </w:r>
+      <w:proofErr w:type="spellStart"/>
+      <w:r>
+        <w:rPr>
+          <w:lang w:val="nl-NL"/>
+        </w:rPr>
+        <w:t>Deming</w:t>
+      </w:r>
+      <w:proofErr w:type="spellEnd"/>
+      <w:r>
+        <w:rPr>
+          <w:lang w:val="nl-NL"/>
+        </w:rPr>
+        <w:t xml:space="preserve">. Deze wordt ook wel de PDCA-cyclus genoemd (Plan-Do-Check-Act); zie </w:t>
+      </w:r>
+      <w:r>
+        <w:fldChar w:fldCharType="begin"/>
+      </w:r>
+      <w:r>
+        <w:rPr>
+          <w:lang w:val="nl-NL"/>
+        </w:rPr>
+        <w:instrText>HYPERLINK "https://nl.wikipedia.org/wiki/Kwaliteitscirkel_van_Deming"</w:instrText>
+      </w:r>
+      <w:r>
+        <w:fldChar w:fldCharType="separate"/>
+      </w:r>
+      <w:r>
+        <w:rPr>
+          <w:rStyle w:val="Hyperlink"/>
+          <w:lang w:val="nl-NL"/>
+        </w:rPr>
+        <w:t>https://nl.wikipedia.org/wiki/Kwaliteitscirkel_van_Deming</w:t>
+      </w:r>
+      <w:r>
+        <w:rPr>
+          <w:rStyle w:val="Hyperlink"/>
+          <w:lang w:val="nl-NL"/>
+        </w:rPr>
+        <w:fldChar w:fldCharType="end"/>
+      </w:r>
     </w:p>
   </w:footnote>
   <w:footnote w:id="4">
@@ -8804,16 +8882,34 @@
         </w:rPr>
         <w:t xml:space="preserve">Voor meer informatie zie het </w:t>
       </w:r>
-      <w:hyperlink r:id="rId3">
-        <w:r>
-          <w:rPr>
-            <w:color w:val="1155CC"/>
-            <w:u w:val="single"/>
-            <w:lang w:val="nl-NL"/>
-          </w:rPr>
-          <w:t>DORA 2019 report</w:t>
-        </w:r>
-      </w:hyperlink>
+      <w:r>
+        <w:fldChar w:fldCharType="begin"/>
+      </w:r>
+      <w:r>
+        <w:rPr>
+          <w:lang w:val="nl-NL"/>
+        </w:rPr>
+        <w:instrText>HYPERLINK "https://cloud.google.com/devops/state-of-devops/?utm_source=thenewstack&amp;utm_medium=website&amp;utm_campaign=platform" \h</w:instrText>
+      </w:r>
+      <w:r>
+        <w:fldChar w:fldCharType="separate"/>
+      </w:r>
+      <w:r>
+        <w:rPr>
+          <w:color w:val="1155CC"/>
+          <w:u w:val="single"/>
+          <w:lang w:val="nl-NL"/>
+        </w:rPr>
+        <w:t>DORA 2019 report</w:t>
+      </w:r>
+      <w:r>
+        <w:rPr>
+          <w:color w:val="1155CC"/>
+          <w:u w:val="single"/>
+          <w:lang w:val="nl-NL"/>
+        </w:rPr>
+        <w:fldChar w:fldCharType="end"/>
+      </w:r>
       <w:r>
         <w:rPr>
           <w:color w:val="444A4F"/>
@@ -8857,16 +8953,34 @@
         </w:rPr>
         <w:t xml:space="preserve">Voor meer informatie zie het </w:t>
       </w:r>
-      <w:hyperlink r:id="rId4">
-        <w:r>
-          <w:rPr>
-            <w:color w:val="1155CC"/>
-            <w:u w:val="single"/>
-            <w:lang w:val="nl-NL"/>
-          </w:rPr>
-          <w:t>DORA 2019 report</w:t>
-        </w:r>
-      </w:hyperlink>
+      <w:r>
+        <w:fldChar w:fldCharType="begin"/>
+      </w:r>
+      <w:r>
+        <w:rPr>
+          <w:lang w:val="nl-NL"/>
+        </w:rPr>
+        <w:instrText>HYPERLINK "https://cloud.google.com/devops/state-of-devops/?utm_source=thenewstack&amp;utm_medium=website&amp;utm_campaign=platform" \h</w:instrText>
+      </w:r>
+      <w:r>
+        <w:fldChar w:fldCharType="separate"/>
+      </w:r>
+      <w:r>
+        <w:rPr>
+          <w:color w:val="1155CC"/>
+          <w:u w:val="single"/>
+          <w:lang w:val="nl-NL"/>
+        </w:rPr>
+        <w:t>DORA 2019 report</w:t>
+      </w:r>
+      <w:r>
+        <w:rPr>
+          <w:color w:val="1155CC"/>
+          <w:u w:val="single"/>
+          <w:lang w:val="nl-NL"/>
+        </w:rPr>
+        <w:fldChar w:fldCharType="end"/>
+      </w:r>
       <w:r>
         <w:rPr>
           <w:color w:val="444A4F"/>

</xml_diff>

<commit_message>
#43 omgezet met juiste verwijizingen naar de nl versies van de licentie
</commit_message>
<xml_diff>
--- a/EBM-Gids-2024-NL-dev.docx
+++ b/EBM-Gids-2024-NL-dev.docx
@@ -69,27 +69,7 @@
           <w:szCs w:val="36"/>
           <w:lang w:val="nl-NL"/>
         </w:rPr>
-        <w:t xml:space="preserve">Betere </w:t>
-      </w:r>
-      <w:proofErr w:type="spellStart"/>
-      <w:r>
-        <w:rPr>
-          <w:color w:val="4A86E8"/>
-          <w:sz w:val="36"/>
-          <w:szCs w:val="36"/>
-          <w:lang w:val="nl-NL"/>
-        </w:rPr>
-        <w:t>waardelevering</w:t>
-      </w:r>
-      <w:proofErr w:type="spellEnd"/>
-      <w:r>
-        <w:rPr>
-          <w:color w:val="4A86E8"/>
-          <w:sz w:val="36"/>
-          <w:szCs w:val="36"/>
-          <w:lang w:val="nl-NL"/>
-        </w:rPr>
-        <w:t xml:space="preserve"> </w:t>
+        <w:t xml:space="preserve">Betere waardelevering </w:t>
       </w:r>
       <w:r>
         <w:rPr>
@@ -350,21 +330,7 @@
         <w:rPr>
           <w:lang w:val="nl-NL"/>
         </w:rPr>
-        <w:t xml:space="preserve">Organisaties stellen doelen zodat ze concrete vooruitgang kunnen maken ten opzichte van het bereiken van hun Missie en Visie. Zonder doelen zijn de Missie en Visie slechts grootse ambities. En </w:t>
-      </w:r>
-      <w:proofErr w:type="spellStart"/>
-      <w:r>
-        <w:rPr>
-          <w:lang w:val="nl-NL"/>
-        </w:rPr>
-        <w:t>vice</w:t>
-      </w:r>
-      <w:proofErr w:type="spellEnd"/>
-      <w:r>
-        <w:rPr>
-          <w:lang w:val="nl-NL"/>
-        </w:rPr>
-        <w:t xml:space="preserve"> versa, zonder duidelijke Missie en Visie, missen doelen een overtuigende zingeving, met name voor diegenen die in onzekere omstandigheden werken.</w:t>
+        <w:t>Organisaties stellen doelen zodat ze concrete vooruitgang kunnen maken ten opzichte van het bereiken van hun Missie en Visie. Zonder doelen zijn de Missie en Visie slechts grootse ambities. En vice versa, zonder duidelijke Missie en Visie, missen doelen een overtuigende zingeving, met name voor diegenen die in onzekere omstandigheden werken.</w:t>
       </w:r>
     </w:p>
     <w:p>
@@ -407,42 +373,20 @@
         <w:rPr>
           <w:lang w:val="nl-NL"/>
         </w:rPr>
-        <w:t xml:space="preserve">Definitie van </w:t>
-      </w:r>
-      <w:proofErr w:type="spellStart"/>
-      <w:r>
-        <w:rPr>
-          <w:lang w:val="nl-NL"/>
-        </w:rPr>
-        <w:t>Evidence-Based</w:t>
-      </w:r>
-      <w:proofErr w:type="spellEnd"/>
-      <w:r>
-        <w:rPr>
-          <w:lang w:val="nl-NL"/>
-        </w:rPr>
-        <w:t xml:space="preserve"> Management</w:t>
-      </w:r>
-    </w:p>
-    <w:p>
-      <w:pPr>
-        <w:rPr>
-          <w:lang w:val="nl-NL"/>
-        </w:rPr>
-      </w:pPr>
-      <w:proofErr w:type="spellStart"/>
-      <w:r>
-        <w:rPr>
-          <w:lang w:val="nl-NL"/>
-        </w:rPr>
-        <w:t>Evidence-Based</w:t>
-      </w:r>
-      <w:proofErr w:type="spellEnd"/>
-      <w:r>
-        <w:rPr>
-          <w:lang w:val="nl-NL"/>
-        </w:rPr>
-        <w:t xml:space="preserve"> Management (EBM) is een raamwerk dat mensen, teams en organisaties helpt om beter besluiten te nemen, waarmee ze hun doelen kunnen bereiken door het bewust inzetten van experimenten en feedback.  </w:t>
+        <w:t>Definitie van Evidence-Based Management</w:t>
+      </w:r>
+    </w:p>
+    <w:p>
+      <w:pPr>
+        <w:rPr>
+          <w:lang w:val="nl-NL"/>
+        </w:rPr>
+      </w:pPr>
+      <w:r>
+        <w:rPr>
+          <w:lang w:val="nl-NL"/>
+        </w:rPr>
+        <w:t xml:space="preserve">Evidence-Based Management (EBM) is een raamwerk dat mensen, teams en organisaties helpt om beter besluiten te nemen, waarmee ze hun doelen kunnen bereiken door het bewust inzetten van experimenten en feedback.  </w:t>
       </w:r>
     </w:p>
     <w:p>
@@ -889,21 +833,7 @@
         <w:rPr>
           <w:lang w:val="nl-NL"/>
         </w:rPr>
-        <w:t xml:space="preserve">Voorbeelden van Directe Tactische Doelen zijn activiteiten zoals het isoleren van symptomen, evalueren van een behandeling, DNA </w:t>
-      </w:r>
-      <w:proofErr w:type="spellStart"/>
-      <w:r>
-        <w:rPr>
-          <w:lang w:val="nl-NL"/>
-        </w:rPr>
-        <w:t>sequencing</w:t>
-      </w:r>
-      <w:proofErr w:type="spellEnd"/>
-      <w:r>
-        <w:rPr>
-          <w:lang w:val="nl-NL"/>
-        </w:rPr>
-        <w:t xml:space="preserve"> van een virus of bacterie, enzovoort. Dit zijn cruciale </w:t>
+        <w:t xml:space="preserve">Voorbeelden van Directe Tactische Doelen zijn activiteiten zoals het isoleren van symptomen, evalueren van een behandeling, DNA sequencing van een virus of bacterie, enzovoort. Dit zijn cruciale </w:t>
       </w:r>
       <w:proofErr w:type="gramStart"/>
       <w:r>
@@ -951,105 +881,43 @@
         <w:rPr>
           <w:lang w:val="nl-NL"/>
         </w:rPr>
-        <w:t xml:space="preserve"> is meestal gericht op het behalen van een hoogst wenselijke maar nog </w:t>
-      </w:r>
-      <w:proofErr w:type="spellStart"/>
-      <w:r>
-        <w:rPr>
-          <w:lang w:val="nl-NL"/>
-        </w:rPr>
-        <w:t>onbehaalde</w:t>
-      </w:r>
-      <w:proofErr w:type="spellEnd"/>
-      <w:r>
-        <w:rPr>
-          <w:lang w:val="nl-NL"/>
-        </w:rPr>
-        <w:t xml:space="preserve"> uitkomst voor een specifieke groep mensen. Het doel behalen leidt tot verbeterd geluk, veiligheid, zekerheid of welzijn van de ontvangers van een bepaald product of dienst. In EBM noemen we dit </w:t>
-      </w:r>
-      <w:proofErr w:type="spellStart"/>
+        <w:t xml:space="preserve"> is meestal gericht op het behalen van een hoogst wenselijke maar nog onbehaalde uitkomst voor een specifieke groep mensen. Het doel behalen leidt tot verbeterd geluk, veiligheid, zekerheid of welzijn van de ontvangers van een bepaald product of dienst. In EBM noemen we dit </w:t>
+      </w:r>
       <w:r>
         <w:rPr>
           <w:i/>
           <w:iCs/>
           <w:lang w:val="nl-NL"/>
         </w:rPr>
-        <w:t>Unrealized</w:t>
-      </w:r>
-      <w:proofErr w:type="spellEnd"/>
+        <w:t>Unrealized Value</w:t>
+      </w:r>
+      <w:r>
+        <w:rPr>
+          <w:lang w:val="nl-NL"/>
+        </w:rPr>
+        <w:t xml:space="preserve">: het verschil tussen de gewenste uitkomst en de huidige ervaringen van een begunstigde. </w:t>
+      </w:r>
       <w:r>
         <w:rPr>
           <w:i/>
           <w:iCs/>
           <w:lang w:val="nl-NL"/>
         </w:rPr>
-        <w:t xml:space="preserve"> Value</w:t>
-      </w:r>
-      <w:r>
-        <w:rPr>
-          <w:lang w:val="nl-NL"/>
-        </w:rPr>
-        <w:t xml:space="preserve">: het verschil tussen de gewenste uitkomst en de huidige ervaringen van een begunstigde. </w:t>
-      </w:r>
-      <w:proofErr w:type="spellStart"/>
+        <w:t xml:space="preserve">Unrealized Value </w:t>
+      </w:r>
+      <w:r>
+        <w:rPr>
+          <w:lang w:val="nl-NL"/>
+        </w:rPr>
+        <w:t xml:space="preserve">wordt hieronder in meer detail beschreven, in het onderdeel </w:t>
+      </w:r>
       <w:r>
         <w:rPr>
           <w:i/>
           <w:iCs/>
           <w:lang w:val="nl-NL"/>
         </w:rPr>
-        <w:t>Unrealized</w:t>
-      </w:r>
-      <w:proofErr w:type="spellEnd"/>
-      <w:r>
-        <w:rPr>
-          <w:i/>
-          <w:iCs/>
-          <w:lang w:val="nl-NL"/>
-        </w:rPr>
-        <w:t xml:space="preserve"> Value </w:t>
-      </w:r>
-      <w:r>
-        <w:rPr>
-          <w:lang w:val="nl-NL"/>
-        </w:rPr>
-        <w:t xml:space="preserve">wordt hieronder in meer detail beschreven, in het onderdeel </w:t>
-      </w:r>
-      <w:proofErr w:type="spellStart"/>
-      <w:r>
-        <w:rPr>
-          <w:i/>
-          <w:iCs/>
-          <w:lang w:val="nl-NL"/>
-        </w:rPr>
-        <w:t>Key</w:t>
-      </w:r>
-      <w:proofErr w:type="spellEnd"/>
-      <w:r>
-        <w:rPr>
-          <w:i/>
-          <w:iCs/>
-          <w:lang w:val="nl-NL"/>
-        </w:rPr>
-        <w:t xml:space="preserve"> Value </w:t>
-      </w:r>
-      <w:proofErr w:type="spellStart"/>
-      <w:r>
-        <w:rPr>
-          <w:i/>
-          <w:iCs/>
-          <w:lang w:val="nl-NL"/>
-        </w:rPr>
-        <w:t>Areas</w:t>
-      </w:r>
-      <w:proofErr w:type="spellEnd"/>
-      <w:r>
-        <w:rPr>
-          <w:i/>
-          <w:iCs/>
-          <w:lang w:val="nl-NL"/>
-        </w:rPr>
-        <w:t>.</w:t>
+        <w:t>Key Value Areas.</w:t>
       </w:r>
     </w:p>
     <w:p>
@@ -1110,76 +978,19 @@
           <w:lang w:val="nl-NL"/>
         </w:rPr>
       </w:pPr>
-      <w:proofErr w:type="spellStart"/>
       <w:r>
         <w:rPr>
           <w:b/>
           <w:lang w:val="nl-NL"/>
         </w:rPr>
-        <w:t>Inputs</w:t>
-      </w:r>
-      <w:proofErr w:type="spellEnd"/>
-      <w:r>
-        <w:rPr>
-          <w:b/>
-          <w:lang w:val="nl-NL"/>
-        </w:rPr>
-        <w:t xml:space="preserve">. </w:t>
+        <w:t xml:space="preserve">Inputs. </w:t>
       </w:r>
       <w:r>
         <w:rPr>
           <w:bCs/>
           <w:lang w:val="nl-NL"/>
         </w:rPr>
-        <w:t xml:space="preserve">Dit zijn de dingen waar de organisatie geld aan uitgeeft. Hoewel </w:t>
-      </w:r>
-      <w:proofErr w:type="spellStart"/>
-      <w:r>
-        <w:rPr>
-          <w:bCs/>
-          <w:lang w:val="nl-NL"/>
-        </w:rPr>
-        <w:t>inputs</w:t>
-      </w:r>
-      <w:proofErr w:type="spellEnd"/>
-      <w:r>
-        <w:rPr>
-          <w:bCs/>
-          <w:lang w:val="nl-NL"/>
-        </w:rPr>
-        <w:t xml:space="preserve"> noodzakelijk om waarde te creëren, is er geen correlatie tussen de hoeveelheid input en de waarde die klanten ervaren. </w:t>
-      </w:r>
-      <w:proofErr w:type="spellStart"/>
-      <w:r>
-        <w:rPr>
-          <w:bCs/>
-          <w:lang w:val="nl-NL"/>
-        </w:rPr>
-        <w:t>Inputs</w:t>
-      </w:r>
-      <w:proofErr w:type="spellEnd"/>
-      <w:r>
-        <w:rPr>
-          <w:bCs/>
-          <w:lang w:val="nl-NL"/>
-        </w:rPr>
-        <w:t xml:space="preserve"> houden </w:t>
-      </w:r>
-      <w:proofErr w:type="spellStart"/>
-      <w:r>
-        <w:rPr>
-          <w:bCs/>
-          <w:lang w:val="nl-NL"/>
-        </w:rPr>
-        <w:t>experiments</w:t>
-      </w:r>
-      <w:proofErr w:type="spellEnd"/>
-      <w:r>
-        <w:rPr>
-          <w:bCs/>
-          <w:lang w:val="nl-NL"/>
-        </w:rPr>
-        <w:t xml:space="preserve"> in toom, bijvoorbeeld een organisatie kan grenzen stellen aan hoeveel een team mag uitgeven (de input) om een idee voor verbetering te testen.</w:t>
+        <w:t>Dit zijn de dingen waar de organisatie geld aan uitgeeft. Hoewel inputs noodzakelijk om waarde te creëren, is er geen correlatie tussen de hoeveelheid input en de waarde die klanten ervaren. Inputs houden experiments in toom, bijvoorbeeld een organisatie kan grenzen stellen aan hoeveel een team mag uitgeven (de input) om een idee voor verbetering te testen.</w:t>
       </w:r>
     </w:p>
     <w:p>
@@ -1236,7 +1047,6 @@
           <w:lang w:val="nl-NL"/>
         </w:rPr>
       </w:pPr>
-      <w:proofErr w:type="spellStart"/>
       <w:r>
         <w:rPr>
           <w:b/>
@@ -1244,7 +1054,6 @@
         </w:rPr>
         <w:t>Outputs</w:t>
       </w:r>
-      <w:proofErr w:type="spellEnd"/>
       <w:r>
         <w:rPr>
           <w:lang w:val="nl-NL"/>
@@ -1274,7 +1083,6 @@
           <w:lang w:val="nl-NL"/>
         </w:rPr>
       </w:pPr>
-      <w:proofErr w:type="spellStart"/>
       <w:r>
         <w:rPr>
           <w:b/>
@@ -1282,7 +1090,6 @@
         </w:rPr>
         <w:t>Outcomes</w:t>
       </w:r>
-      <w:proofErr w:type="spellEnd"/>
       <w:r>
         <w:rPr>
           <w:lang w:val="nl-NL"/>
@@ -1351,21 +1158,7 @@
         <w:rPr>
           <w:lang w:val="nl-NL"/>
         </w:rPr>
-        <w:t xml:space="preserve">zijn de resultaten die een organisatie of haar niet-klantenstakeholders (zoals investeerders) behalen wanneer klanten of gebruikers van een product hun gewenste doelen bereiken. Denk hierbij aan zaken als toegenomen omzet of winst, een verbeterd marktaandeel en een hogere beurskoers. Echter, het is belangrijk te benadrukken dat positieve </w:t>
-      </w:r>
-      <w:proofErr w:type="spellStart"/>
-      <w:r>
-        <w:rPr>
-          <w:lang w:val="nl-NL"/>
-        </w:rPr>
-        <w:t>impacten</w:t>
-      </w:r>
-      <w:proofErr w:type="spellEnd"/>
-      <w:r>
-        <w:rPr>
-          <w:lang w:val="nl-NL"/>
-        </w:rPr>
-        <w:t xml:space="preserve"> alleen op een duurzame manier te behalen zijn wanneer klanten daadwerkelijk betere resultaten ervaren.</w:t>
+        <w:t>zijn de resultaten die een organisatie of haar niet-klantenstakeholders (zoals investeerders) behalen wanneer klanten of gebruikers van een product hun gewenste doelen bereiken. Denk hierbij aan zaken als toegenomen omzet of winst, een verbeterd marktaandeel en een hogere beurskoers. Echter, het is belangrijk te benadrukken dat positieve impacten alleen op een duurzame manier te behalen zijn wanneer klanten daadwerkelijk betere resultaten ervaren.</w:t>
       </w:r>
       <w:r>
         <w:rPr>
@@ -1386,35 +1179,7 @@
         <w:rPr>
           <w:lang w:val="nl-NL"/>
         </w:rPr>
-        <w:t xml:space="preserve">Het probleem waar de meeste organisaties tegen aanlopen, wat vaak wordt gereflecteerd in de dingen die ze meten, is dat het meten van activiteiten en </w:t>
-      </w:r>
-      <w:proofErr w:type="spellStart"/>
-      <w:r>
-        <w:rPr>
-          <w:lang w:val="nl-NL"/>
-        </w:rPr>
-        <w:t>outputs</w:t>
-      </w:r>
-      <w:proofErr w:type="spellEnd"/>
-      <w:r>
-        <w:rPr>
-          <w:lang w:val="nl-NL"/>
-        </w:rPr>
-        <w:t xml:space="preserve"> eenvoudig is, terwijl het meten van uitkomsten moeilijk is. Organisaties kunnen veel gegevens verzamelen met onvoldoende informatie over hun geschiktheid om waarde te leveren. Echter, om hun doelen te behalen, is het essentieel om waardevolle uitkomsten te leveren. Bijvoorbeeld meer uren werken (activiteiten) en meer functionaliteit leveren (</w:t>
-      </w:r>
-      <w:proofErr w:type="spellStart"/>
-      <w:r>
-        <w:rPr>
-          <w:lang w:val="nl-NL"/>
-        </w:rPr>
-        <w:t>outputs</w:t>
-      </w:r>
-      <w:proofErr w:type="spellEnd"/>
-      <w:r>
-        <w:rPr>
-          <w:lang w:val="nl-NL"/>
-        </w:rPr>
-        <w:t xml:space="preserve">) is geen garantie voor verbeterde klantervaringen (uitkomsten). </w:t>
+        <w:t xml:space="preserve">Het probleem waar de meeste organisaties tegen aanlopen, wat vaak wordt gereflecteerd in de dingen die ze meten, is dat het meten van activiteiten en outputs eenvoudig is, terwijl het meten van uitkomsten moeilijk is. Organisaties kunnen veel gegevens verzamelen met onvoldoende informatie over hun geschiktheid om waarde te leveren. Echter, om hun doelen te behalen, is het essentieel om waardevolle uitkomsten te leveren. Bijvoorbeeld meer uren werken (activiteiten) en meer functionaliteit leveren (outputs) is geen garantie voor verbeterde klantervaringen (uitkomsten). </w:t>
       </w:r>
       <w:r>
         <w:t>| The problem most organizations face, which is often reflected in the things they measure, is that measuring activities and outputs is easy, while measuring outcomes is difficult. Organizations may gather a lot of data with insufficient information about their ability to deliver value. However, delivering valuable outcomes to customers is essential if organizations are to reach their goals. For example, working more hours (activities) and delivering more features (outputs) does not necessarily lead to improved customer experiences (outcomes).</w:t>
@@ -1509,21 +1274,7 @@
         <w:rPr>
           <w:lang w:val="nl-NL"/>
         </w:rPr>
-        <w:t xml:space="preserve">De </w:t>
-      </w:r>
-      <w:proofErr w:type="spellStart"/>
-      <w:r>
-        <w:rPr>
-          <w:lang w:val="nl-NL"/>
-        </w:rPr>
-        <w:t>Experimenteerlus</w:t>
-      </w:r>
-      <w:proofErr w:type="spellEnd"/>
-      <w:r>
-        <w:rPr>
-          <w:lang w:val="nl-NL"/>
-        </w:rPr>
-        <w:t xml:space="preserve"> (zie Figuur 1) helpt organisaties van hun Huidige Toestand naar hun Directe Tactische Doel te bewegen, vervolgens naar hun Tussenliggende Doel, en uiteindelijk naar het Strategisch Doel, door kleine, meetbare stappen te nemen, experimenten genoemd, gebruikmakend van expliciete hypothesen.</w:t>
+        <w:t>De Experimenteerlus (zie Figuur 1) helpt organisaties van hun Huidige Toestand naar hun Directe Tactische Doel te bewegen, vervolgens naar hun Tussenliggende Doel, en uiteindelijk naar het Strategisch Doel, door kleine, meetbare stappen te nemen, experimenten genoemd, gebruikmakend van expliciete hypothesen.</w:t>
       </w:r>
       <w:r>
         <w:rPr>
@@ -1637,7 +1388,6 @@
         </w:rPr>
         <w:t xml:space="preserve">Heeft de gemaakte verandering de resultaten verbeterd of verslechterd, gebaseerd op de metingen die je hebt? Niet alle veranderingen zijn een verbetering; sommige veranderingen leiden tot </w:t>
       </w:r>
-      <w:proofErr w:type="spellStart"/>
       <w:proofErr w:type="gramStart"/>
       <w:r>
         <w:rPr>
@@ -1646,110 +1396,13 @@
         </w:rPr>
         <w:t>verslechtering.Adapting</w:t>
       </w:r>
-      <w:proofErr w:type="spellEnd"/>
       <w:proofErr w:type="gramEnd"/>
       <w:r>
         <w:rPr>
           <w:bCs/>
           <w:lang w:val="nl-NL"/>
         </w:rPr>
-        <w:t xml:space="preserve"> </w:t>
-      </w:r>
-      <w:proofErr w:type="spellStart"/>
-      <w:r>
-        <w:rPr>
-          <w:bCs/>
-          <w:lang w:val="nl-NL"/>
-        </w:rPr>
-        <w:t>your</w:t>
-      </w:r>
-      <w:proofErr w:type="spellEnd"/>
-      <w:r>
-        <w:rPr>
-          <w:bCs/>
-          <w:lang w:val="nl-NL"/>
-        </w:rPr>
-        <w:t xml:space="preserve"> goals or </w:t>
-      </w:r>
-      <w:proofErr w:type="spellStart"/>
-      <w:r>
-        <w:rPr>
-          <w:bCs/>
-          <w:lang w:val="nl-NL"/>
-        </w:rPr>
-        <w:t>your</w:t>
-      </w:r>
-      <w:proofErr w:type="spellEnd"/>
-      <w:r>
-        <w:rPr>
-          <w:bCs/>
-          <w:lang w:val="nl-NL"/>
-        </w:rPr>
-        <w:t xml:space="preserve"> approach </w:t>
-      </w:r>
-      <w:proofErr w:type="spellStart"/>
-      <w:r>
-        <w:rPr>
-          <w:bCs/>
-          <w:lang w:val="nl-NL"/>
-        </w:rPr>
-        <w:t>based</w:t>
-      </w:r>
-      <w:proofErr w:type="spellEnd"/>
-      <w:r>
-        <w:rPr>
-          <w:bCs/>
-          <w:lang w:val="nl-NL"/>
-        </w:rPr>
-        <w:t xml:space="preserve"> on </w:t>
-      </w:r>
-      <w:proofErr w:type="spellStart"/>
-      <w:r>
-        <w:rPr>
-          <w:bCs/>
-          <w:lang w:val="nl-NL"/>
-        </w:rPr>
-        <w:t>what</w:t>
-      </w:r>
-      <w:proofErr w:type="spellEnd"/>
-      <w:r>
-        <w:rPr>
-          <w:bCs/>
-          <w:lang w:val="nl-NL"/>
-        </w:rPr>
-        <w:t xml:space="preserve"> </w:t>
-      </w:r>
-      <w:proofErr w:type="spellStart"/>
-      <w:r>
-        <w:rPr>
-          <w:bCs/>
-          <w:lang w:val="nl-NL"/>
-        </w:rPr>
-        <w:t>you</w:t>
-      </w:r>
-      <w:proofErr w:type="spellEnd"/>
-      <w:r>
-        <w:rPr>
-          <w:bCs/>
-          <w:lang w:val="nl-NL"/>
-        </w:rPr>
-        <w:t xml:space="preserve"> </w:t>
-      </w:r>
-      <w:proofErr w:type="spellStart"/>
-      <w:r>
-        <w:rPr>
-          <w:bCs/>
-          <w:lang w:val="nl-NL"/>
-        </w:rPr>
-        <w:t>learned</w:t>
-      </w:r>
-      <w:proofErr w:type="spellEnd"/>
-      <w:r>
-        <w:rPr>
-          <w:bCs/>
-          <w:lang w:val="nl-NL"/>
-        </w:rPr>
-        <w:t xml:space="preserve">.  </w:t>
+        <w:t xml:space="preserve"> your goals or your approach based on what you learned.  </w:t>
       </w:r>
     </w:p>
     <w:p>
@@ -1870,42 +1523,20 @@
         <w:rPr>
           <w:lang w:val="nl-NL"/>
         </w:rPr>
-        <w:t xml:space="preserve">Hypothesen, experimenten, features en </w:t>
-      </w:r>
-      <w:proofErr w:type="spellStart"/>
-      <w:r>
-        <w:rPr>
-          <w:lang w:val="nl-NL"/>
-        </w:rPr>
-        <w:t>requirements</w:t>
-      </w:r>
-      <w:proofErr w:type="spellEnd"/>
-    </w:p>
-    <w:p>
-      <w:pPr>
-        <w:rPr>
-          <w:lang w:val="nl-NL"/>
-        </w:rPr>
-      </w:pPr>
-      <w:r>
-        <w:rPr>
-          <w:lang w:val="nl-NL"/>
-        </w:rPr>
-        <w:t xml:space="preserve">Organisaties kunnen veel geld besteden aan het implementeren van features (onderscheidende eigenschappen) en andere </w:t>
-      </w:r>
-      <w:proofErr w:type="spellStart"/>
-      <w:r>
-        <w:rPr>
-          <w:lang w:val="nl-NL"/>
-        </w:rPr>
-        <w:t>requirements</w:t>
-      </w:r>
-      <w:proofErr w:type="spellEnd"/>
-      <w:r>
-        <w:rPr>
-          <w:lang w:val="nl-NL"/>
-        </w:rPr>
-        <w:t xml:space="preserve"> in producten</w:t>
+        <w:t>Hypothesen, experimenten, features en requirements</w:t>
+      </w:r>
+    </w:p>
+    <w:p>
+      <w:pPr>
+        <w:rPr>
+          <w:lang w:val="nl-NL"/>
+        </w:rPr>
+      </w:pPr>
+      <w:r>
+        <w:rPr>
+          <w:lang w:val="nl-NL"/>
+        </w:rPr>
+        <w:t>Organisaties kunnen veel geld besteden aan het implementeren van features (onderscheidende eigenschappen) en andere requirements in producten</w:t>
       </w:r>
       <w:r>
         <w:rPr>
@@ -1982,49 +1613,7 @@
         <w:rPr>
           <w:lang w:val="nl-NL"/>
         </w:rPr>
-        <w:t xml:space="preserve">Elke feature en iedere </w:t>
-      </w:r>
-      <w:proofErr w:type="spellStart"/>
-      <w:r>
-        <w:rPr>
-          <w:lang w:val="nl-NL"/>
-        </w:rPr>
-        <w:t>requirement</w:t>
-      </w:r>
-      <w:proofErr w:type="spellEnd"/>
-      <w:r>
-        <w:rPr>
-          <w:lang w:val="nl-NL"/>
-        </w:rPr>
-        <w:t xml:space="preserve"> is eigenlijk een hypothese over waarde. Een van de doelen van een empirische aanpak is om deze hypothesen expliciet te maken en doelbewust experimenten te ontwerpen die de waarde van de features en </w:t>
-      </w:r>
-      <w:proofErr w:type="spellStart"/>
-      <w:r>
-        <w:rPr>
-          <w:lang w:val="nl-NL"/>
-        </w:rPr>
-        <w:t>requirements</w:t>
-      </w:r>
-      <w:proofErr w:type="spellEnd"/>
-      <w:r>
-        <w:rPr>
-          <w:lang w:val="nl-NL"/>
-        </w:rPr>
-        <w:t xml:space="preserve"> expliciet testen. Het is niet altijd nodig om de volledige feature of </w:t>
-      </w:r>
-      <w:proofErr w:type="spellStart"/>
-      <w:r>
-        <w:rPr>
-          <w:lang w:val="nl-NL"/>
-        </w:rPr>
-        <w:t>requirement</w:t>
-      </w:r>
-      <w:proofErr w:type="spellEnd"/>
-      <w:r>
-        <w:rPr>
-          <w:lang w:val="nl-NL"/>
-        </w:rPr>
-        <w:t xml:space="preserve"> te bouwen om te bepalen of deze waardevol is; het kan al genoeg zijn voor een team om eenvoudigweg voldoende te bouwen om de kritieke aannames te valideren, die de waarde bewijzen of verwerpen.</w:t>
+        <w:t>Elke feature en iedere requirement is eigenlijk een hypothese over waarde. Een van de doelen van een empirische aanpak is om deze hypothesen expliciet te maken en doelbewust experimenten te ontwerpen die de waarde van de features en requirements expliciet testen. Het is niet altijd nodig om de volledige feature of requirement te bouwen om te bepalen of deze waardevol is; het kan al genoeg zijn voor een team om eenvoudigweg voldoende te bouwen om de kritieke aannames te valideren, die de waarde bewijzen of verwerpen.</w:t>
       </w:r>
     </w:p>
     <w:p>
@@ -2069,35 +1658,7 @@
         <w:rPr>
           <w:lang w:val="nl-NL"/>
         </w:rPr>
-        <w:t xml:space="preserve">EBM bevat vier </w:t>
-      </w:r>
-      <w:proofErr w:type="spellStart"/>
-      <w:r>
-        <w:rPr>
-          <w:lang w:val="nl-NL"/>
-        </w:rPr>
-        <w:t>Key</w:t>
-      </w:r>
-      <w:proofErr w:type="spellEnd"/>
-      <w:r>
-        <w:rPr>
-          <w:lang w:val="nl-NL"/>
-        </w:rPr>
-        <w:t xml:space="preserve"> Value </w:t>
-      </w:r>
-      <w:proofErr w:type="spellStart"/>
-      <w:r>
-        <w:rPr>
-          <w:lang w:val="nl-NL"/>
-        </w:rPr>
-        <w:t>Areas</w:t>
-      </w:r>
-      <w:proofErr w:type="spellEnd"/>
-      <w:r>
-        <w:rPr>
-          <w:lang w:val="nl-NL"/>
-        </w:rPr>
-        <w:t xml:space="preserve"> voor het Onderzoeken van Verbeterkansen</w:t>
+        <w:t>EBM bevat vier Key Value Areas voor het Onderzoeken van Verbeterkansen</w:t>
       </w:r>
     </w:p>
     <w:p>
@@ -2136,71 +1697,7 @@
           <w:color w:val="1F1F1F"/>
           <w:lang w:val="nl-NL"/>
         </w:rPr>
-        <w:t xml:space="preserve">Marktwaarde </w:t>
-      </w:r>
-      <w:proofErr w:type="spellStart"/>
-      <w:r>
-        <w:rPr>
-          <w:color w:val="1F1F1F"/>
-          <w:lang w:val="nl-NL"/>
-        </w:rPr>
-        <w:t>KVA's</w:t>
-      </w:r>
-      <w:proofErr w:type="spellEnd"/>
-      <w:r>
-        <w:rPr>
-          <w:color w:val="1F1F1F"/>
-          <w:lang w:val="nl-NL"/>
-        </w:rPr>
-        <w:t xml:space="preserve"> (UV, CV) zijn een indicatie van klantuitkomsten. Organisatiecompetentie </w:t>
-      </w:r>
-      <w:proofErr w:type="spellStart"/>
-      <w:r>
-        <w:rPr>
-          <w:color w:val="1F1F1F"/>
-          <w:lang w:val="nl-NL"/>
-        </w:rPr>
-        <w:t>KVA's</w:t>
-      </w:r>
-      <w:proofErr w:type="spellEnd"/>
-      <w:r>
-        <w:rPr>
-          <w:color w:val="1F1F1F"/>
-          <w:lang w:val="nl-NL"/>
-        </w:rPr>
-        <w:t xml:space="preserve"> (A2I, T2M) zijn een indicatie van het vermogen van een organisatie om waardevolle klantuitkomsten te leveren. A2I &amp; T2M kunnen gemeten worden met uitkomsten of </w:t>
-      </w:r>
-      <w:proofErr w:type="spellStart"/>
-      <w:r>
-        <w:rPr>
-          <w:color w:val="1F1F1F"/>
-          <w:lang w:val="nl-NL"/>
-        </w:rPr>
-        <w:t>outputs</w:t>
-      </w:r>
-      <w:proofErr w:type="spellEnd"/>
-      <w:r>
-        <w:rPr>
-          <w:color w:val="1F1F1F"/>
-          <w:lang w:val="nl-NL"/>
-        </w:rPr>
-        <w:t xml:space="preserve">. Input-, activiteit-, output- en </w:t>
-      </w:r>
-      <w:proofErr w:type="spellStart"/>
-      <w:r>
-        <w:rPr>
-          <w:color w:val="1F1F1F"/>
-          <w:lang w:val="nl-NL"/>
-        </w:rPr>
-        <w:t>impactmetrieken</w:t>
-      </w:r>
-      <w:proofErr w:type="spellEnd"/>
-      <w:r>
-        <w:rPr>
-          <w:color w:val="1F1F1F"/>
-          <w:lang w:val="nl-NL"/>
-        </w:rPr>
-        <w:t xml:space="preserve"> vertellen een organisatie niets over de mogelijkheid om waardevolle uitkomsten te leveren.</w:t>
+        <w:t>Marktwaarde KVA's (UV, CV) zijn een indicatie van klantuitkomsten. Organisatiecompetentie KVA's (A2I, T2M) zijn een indicatie van het vermogen van een organisatie om waardevolle klantuitkomsten te leveren. A2I &amp; T2M kunnen gemeten worden met uitkomsten of outputs. Input-, activiteit-, output- en impactmetrieken vertellen een organisatie niets over de mogelijkheid om waardevolle uitkomsten te leveren.</w:t>
       </w:r>
     </w:p>
     <w:p>
@@ -2218,19 +1715,11 @@
           <w:lang w:val="nl-NL"/>
         </w:rPr>
       </w:pPr>
-      <w:proofErr w:type="spellStart"/>
-      <w:r>
-        <w:rPr>
-          <w:lang w:val="nl-NL"/>
-        </w:rPr>
-        <w:t>Focusen</w:t>
-      </w:r>
-      <w:proofErr w:type="spellEnd"/>
-      <w:r>
-        <w:rPr>
-          <w:lang w:val="nl-NL"/>
-        </w:rPr>
-        <w:t xml:space="preserve"> op deze vier dimensies helpt organisatie om beter te begrijpen waar zij zich bevinden en waar ze heen moeten bewegen (zie Figuur 2). </w:t>
+      <w:r>
+        <w:rPr>
+          <w:lang w:val="nl-NL"/>
+        </w:rPr>
+        <w:t xml:space="preserve">Focusen op deze vier dimensies helpt organisatie om beter te begrijpen waar zij zich bevinden en waar ze heen moeten bewegen (zie Figuur 2). </w:t>
       </w:r>
     </w:p>
     <w:p>
@@ -2240,7 +1729,7 @@
         </w:rPr>
         <w:lastRenderedPageBreak/>
         <w:drawing>
-          <wp:inline distT="0" distB="0" distL="0" distR="0" wp14:anchorId="1628A5A3" wp14:editId="740180B6">
+          <wp:inline distT="0" distB="0" distL="0" distR="0" wp14:anchorId="1628A5A3" wp14:editId="08065A41">
             <wp:extent cx="5943600" cy="2971800"/>
             <wp:effectExtent l="0" t="0" r="0" b="0"/>
             <wp:docPr id="1421113956" name="Picture 1" descr="A diagram of a company&#10;&#10;Description automatically generated"/>
@@ -2312,39 +1801,7 @@
           <w:b/>
           <w:lang w:val="nl-NL"/>
         </w:rPr>
-        <w:t xml:space="preserve">Figuur 2: </w:t>
-      </w:r>
-      <w:proofErr w:type="spellStart"/>
-      <w:r>
-        <w:rPr>
-          <w:b/>
-          <w:lang w:val="nl-NL"/>
-        </w:rPr>
-        <w:t>Key</w:t>
-      </w:r>
-      <w:proofErr w:type="spellEnd"/>
-      <w:r>
-        <w:rPr>
-          <w:b/>
-          <w:lang w:val="nl-NL"/>
-        </w:rPr>
-        <w:t xml:space="preserve"> Value </w:t>
-      </w:r>
-      <w:proofErr w:type="spellStart"/>
-      <w:r>
-        <w:rPr>
-          <w:b/>
-          <w:lang w:val="nl-NL"/>
-        </w:rPr>
-        <w:t>Areas</w:t>
-      </w:r>
-      <w:proofErr w:type="spellEnd"/>
-      <w:r>
-        <w:rPr>
-          <w:b/>
-          <w:lang w:val="nl-NL"/>
-        </w:rPr>
-        <w:t xml:space="preserve"> geven inzicht om verbeterkansen te onderzoeken.</w:t>
+        <w:t>Figuur 2: Key Value Areas geven inzicht om verbeterkansen te onderzoeken.</w:t>
       </w:r>
     </w:p>
     <w:p>
@@ -2374,77 +1831,7 @@
         <w:rPr>
           <w:lang w:val="nl-NL"/>
         </w:rPr>
-        <w:t>Elke KVA focust op een eigen aspect van ofwel waarde, of de geschiktheid van de organisatie om waarde te leveren. Het leveren van business waarde (</w:t>
-      </w:r>
-      <w:proofErr w:type="spellStart"/>
-      <w:r>
-        <w:rPr>
-          <w:lang w:val="nl-NL"/>
-        </w:rPr>
-        <w:t>Current</w:t>
-      </w:r>
-      <w:proofErr w:type="spellEnd"/>
-      <w:r>
-        <w:rPr>
-          <w:lang w:val="nl-NL"/>
-        </w:rPr>
-        <w:t xml:space="preserve"> Value) is belangrijk, maar organisaties moeten ook laten zien dat ze kunnen reageren op verandering (Time-</w:t>
-      </w:r>
-      <w:proofErr w:type="spellStart"/>
-      <w:r>
-        <w:rPr>
-          <w:lang w:val="nl-NL"/>
-        </w:rPr>
-        <w:t>to</w:t>
-      </w:r>
-      <w:proofErr w:type="spellEnd"/>
-      <w:r>
-        <w:rPr>
-          <w:lang w:val="nl-NL"/>
-        </w:rPr>
-        <w:t>-Market) terwijl ze voortdurend kunnen blijven innoveren (</w:t>
-      </w:r>
-      <w:proofErr w:type="spellStart"/>
-      <w:r>
-        <w:rPr>
-          <w:lang w:val="nl-NL"/>
-        </w:rPr>
-        <w:t>Ability-to-Innovate</w:t>
-      </w:r>
-      <w:proofErr w:type="spellEnd"/>
-      <w:r>
-        <w:rPr>
-          <w:lang w:val="nl-NL"/>
-        </w:rPr>
-        <w:t xml:space="preserve">). En ze moeten voortdurend voortgang kunnen maken richting hun </w:t>
-      </w:r>
-      <w:proofErr w:type="spellStart"/>
-      <w:r>
-        <w:rPr>
-          <w:lang w:val="nl-NL"/>
-        </w:rPr>
-        <w:t>langetermijndoelen</w:t>
-      </w:r>
-      <w:proofErr w:type="spellEnd"/>
-      <w:r>
-        <w:rPr>
-          <w:lang w:val="nl-NL"/>
-        </w:rPr>
-        <w:t xml:space="preserve"> (</w:t>
-      </w:r>
-      <w:proofErr w:type="spellStart"/>
-      <w:r>
-        <w:rPr>
-          <w:lang w:val="nl-NL"/>
-        </w:rPr>
-        <w:t>Unrealized</w:t>
-      </w:r>
-      <w:proofErr w:type="spellEnd"/>
-      <w:r>
-        <w:rPr>
-          <w:lang w:val="nl-NL"/>
-        </w:rPr>
-        <w:t xml:space="preserve"> Value) of ze lopen het risico te bezwijken aan stagnatie en zelfgenoegzaamheid. </w:t>
+        <w:t xml:space="preserve">Elke KVA focust op een eigen aspect van ofwel waarde, of de geschiktheid van de organisatie om waarde te leveren. Het leveren van business waarde (Current Value) is belangrijk, maar organisaties moeten ook laten zien dat ze kunnen reageren op verandering (Time-to-Market) terwijl ze voortdurend kunnen blijven innoveren (Ability-to-Innovate). En ze moeten voortdurend voortgang kunnen maken richting hun langetermijndoelen (Unrealized Value) of ze lopen het risico te bezwijken aan stagnatie en zelfgenoegzaamheid. </w:t>
       </w:r>
     </w:p>
     <w:p>
@@ -2457,19 +1844,11 @@
       </w:pPr>
       <w:bookmarkStart w:id="8" w:name="_qdisjmqtnsg9" w:colFirst="0" w:colLast="0"/>
       <w:bookmarkEnd w:id="8"/>
-      <w:proofErr w:type="spellStart"/>
-      <w:r>
-        <w:rPr>
-          <w:lang w:val="nl-NL"/>
-        </w:rPr>
-        <w:t>Current</w:t>
-      </w:r>
-      <w:proofErr w:type="spellEnd"/>
-      <w:r>
-        <w:rPr>
-          <w:lang w:val="nl-NL"/>
-        </w:rPr>
-        <w:t xml:space="preserve"> Value (CV)</w:t>
+      <w:r>
+        <w:rPr>
+          <w:lang w:val="nl-NL"/>
+        </w:rPr>
+        <w:t>Current Value (CV)</w:t>
       </w:r>
     </w:p>
     <w:p>
@@ -2515,21 +1894,7 @@
         <w:rPr>
           <w:lang w:val="nl-NL"/>
         </w:rPr>
-        <w:t xml:space="preserve"> is om de waarde te begrijpen die een organisatie op dit moment levert aan klanten en belanghebbenden; alleen wat nu al bestaat wordt meegewogen, niet de waarde die mogelijk in de toekomst zal bestaan. Vragen die organisaties voortdurend </w:t>
-      </w:r>
-      <w:proofErr w:type="spellStart"/>
-      <w:r>
-        <w:rPr>
-          <w:lang w:val="nl-NL"/>
-        </w:rPr>
-        <w:t>herevalueren</w:t>
-      </w:r>
-      <w:proofErr w:type="spellEnd"/>
-      <w:r>
-        <w:rPr>
-          <w:lang w:val="nl-NL"/>
-        </w:rPr>
-        <w:t xml:space="preserve"> voor de huidige waarde zijn:</w:t>
+        <w:t xml:space="preserve"> is om de waarde te begrijpen die een organisatie op dit moment levert aan klanten en belanghebbenden; alleen wat nu al bestaat wordt meegewogen, niet de waarde die mogelijk in de toekomst zal bestaan. Vragen die organisaties voortdurend herevalueren voor de huidige waarde zijn:</w:t>
       </w:r>
     </w:p>
     <w:p>
@@ -2586,45 +1951,8 @@
         </w:rPr>
         <w:t xml:space="preserve">Hoe tevreden zijn de investeerders en andere belanghebbenden op dit moment? </w:t>
       </w:r>
-      <w:proofErr w:type="spellStart"/>
-      <w:r>
-        <w:t>Neemt</w:t>
-      </w:r>
-      <w:proofErr w:type="spellEnd"/>
-      <w:r>
-        <w:t xml:space="preserve"> </w:t>
-      </w:r>
-      <w:proofErr w:type="spellStart"/>
-      <w:r>
-        <w:t>hun</w:t>
-      </w:r>
-      <w:proofErr w:type="spellEnd"/>
-      <w:r>
-        <w:t xml:space="preserve"> </w:t>
-      </w:r>
-      <w:proofErr w:type="spellStart"/>
-      <w:r>
-        <w:t>tevredenheid</w:t>
-      </w:r>
-      <w:proofErr w:type="spellEnd"/>
-      <w:r>
-        <w:t xml:space="preserve"> toe, of </w:t>
-      </w:r>
-      <w:proofErr w:type="spellStart"/>
-      <w:r>
-        <w:t>juist</w:t>
-      </w:r>
-      <w:proofErr w:type="spellEnd"/>
-      <w:r>
-        <w:t xml:space="preserve"> </w:t>
-      </w:r>
-      <w:proofErr w:type="spellStart"/>
-      <w:r>
-        <w:t>af</w:t>
-      </w:r>
-      <w:proofErr w:type="spellEnd"/>
-      <w:r>
-        <w:t>?</w:t>
+      <w:r>
+        <w:t>Neemt hun tevredenheid toe, of juist af?</w:t>
       </w:r>
     </w:p>
     <w:p/>
@@ -2714,19 +2042,11 @@
       </w:pPr>
       <w:bookmarkStart w:id="10" w:name="_q8tl3vha54if" w:colFirst="0" w:colLast="0"/>
       <w:bookmarkEnd w:id="10"/>
-      <w:proofErr w:type="spellStart"/>
-      <w:r>
-        <w:rPr>
-          <w:lang w:val="nl-NL"/>
-        </w:rPr>
-        <w:t>Unrealized</w:t>
-      </w:r>
-      <w:proofErr w:type="spellEnd"/>
-      <w:r>
-        <w:rPr>
-          <w:lang w:val="nl-NL"/>
-        </w:rPr>
-        <w:t xml:space="preserve"> Value (UV)</w:t>
+      <w:r>
+        <w:rPr>
+          <w:lang w:val="nl-NL"/>
+        </w:rPr>
+        <w:t>Unrealized Value (UV)</w:t>
       </w:r>
     </w:p>
     <w:p>
@@ -2761,33 +2081,11 @@
           <w:lang w:val="nl-NL"/>
         </w:rPr>
       </w:pPr>
-      <w:proofErr w:type="spellStart"/>
-      <w:r>
-        <w:rPr>
-          <w:lang w:val="nl-NL"/>
-        </w:rPr>
-        <w:t>Unrealized</w:t>
-      </w:r>
-      <w:proofErr w:type="spellEnd"/>
-      <w:r>
-        <w:rPr>
-          <w:lang w:val="nl-NL"/>
-        </w:rPr>
-        <w:t xml:space="preserve"> Value metingen bekijken helpt een organisatie om de waarde van een product of dienst over tijd te maximaliseren. Wanneer klanten, gebruikers, of cliënten een verschil ervaren tussen de huidige ervaring en de gewenste ervaring, dan vertegenwoordigt het verschil hiertussen een kans; deze kans wordt gemeten met </w:t>
-      </w:r>
-      <w:proofErr w:type="spellStart"/>
-      <w:r>
-        <w:rPr>
-          <w:lang w:val="nl-NL"/>
-        </w:rPr>
-        <w:t>Unrealized</w:t>
-      </w:r>
-      <w:proofErr w:type="spellEnd"/>
-      <w:r>
-        <w:rPr>
-          <w:lang w:val="nl-NL"/>
-        </w:rPr>
-        <w:t xml:space="preserve"> Value.</w:t>
+      <w:r>
+        <w:rPr>
+          <w:lang w:val="nl-NL"/>
+        </w:rPr>
+        <w:t>Unrealized Value metingen bekijken helpt een organisatie om de waarde van een product of dienst over tijd te maximaliseren. Wanneer klanten, gebruikers, of cliënten een verschil ervaren tussen de huidige ervaring en de gewenste ervaring, dan vertegenwoordigt het verschil hiertussen een kans; deze kans wordt gemeten met Unrealized Value.</w:t>
       </w:r>
     </w:p>
     <w:p>
@@ -2854,21 +2152,7 @@
         <w:rPr>
           <w:lang w:val="nl-NL"/>
         </w:rPr>
-        <w:t xml:space="preserve">Is het de moeite en het risico waard om deze </w:t>
-      </w:r>
-      <w:proofErr w:type="spellStart"/>
-      <w:r>
-        <w:rPr>
-          <w:lang w:val="nl-NL"/>
-        </w:rPr>
-        <w:t>onaangeboorde</w:t>
-      </w:r>
-      <w:proofErr w:type="spellEnd"/>
-      <w:r>
-        <w:rPr>
-          <w:lang w:val="nl-NL"/>
-        </w:rPr>
-        <w:t xml:space="preserve"> kansen na te jagen?</w:t>
+        <w:t>Is het de moeite en het risico waard om deze onaangeboorde kansen na te jagen?</w:t>
       </w:r>
     </w:p>
     <w:p>
@@ -2885,21 +2169,7 @@
         <w:rPr>
           <w:lang w:val="nl-NL"/>
         </w:rPr>
-        <w:t xml:space="preserve">Moeten verdere investeringen gedaan worden om extra </w:t>
-      </w:r>
-      <w:proofErr w:type="spellStart"/>
-      <w:r>
-        <w:rPr>
-          <w:lang w:val="nl-NL"/>
-        </w:rPr>
-        <w:t>Unrealized</w:t>
-      </w:r>
-      <w:proofErr w:type="spellEnd"/>
-      <w:r>
-        <w:rPr>
-          <w:lang w:val="nl-NL"/>
-        </w:rPr>
-        <w:t xml:space="preserve"> Value te verkrijgen?</w:t>
+        <w:t>Moeten verdere investeringen gedaan worden om extra Unrealized Value te verkrijgen?</w:t>
       </w:r>
     </w:p>
     <w:p>
@@ -2989,21 +2259,7 @@
         <w:rPr>
           <w:lang w:val="nl-NL"/>
         </w:rPr>
-        <w:t xml:space="preserve">Andersom, een product met erg hoge CV, een groot marktaandeel, geen nabije competitie en erg tevreden klanten, rechtvaardigt waarschijnlijk geen grote investering; dit is de klassieke </w:t>
-      </w:r>
-      <w:proofErr w:type="spellStart"/>
-      <w:r>
-        <w:rPr>
-          <w:lang w:val="nl-NL"/>
-        </w:rPr>
-        <w:t>geldkoe</w:t>
-      </w:r>
-      <w:proofErr w:type="spellEnd"/>
-      <w:r>
-        <w:rPr>
-          <w:lang w:val="nl-NL"/>
-        </w:rPr>
-        <w:t xml:space="preserve"> die erg winstgevend is, maar aan het eind van haar product-investeringscyclus zit met lage UV.</w:t>
+        <w:t>Andersom, een product met erg hoge CV, een groot marktaandeel, geen nabije competitie en erg tevreden klanten, rechtvaardigt waarschijnlijk geen grote investering; dit is de klassieke geldkoe die erg winstgevend is, maar aan het eind van haar product-investeringscyclus zit met lage UV.</w:t>
       </w:r>
     </w:p>
     <w:p>
@@ -3024,47 +2280,11 @@
       </w:pPr>
       <w:bookmarkStart w:id="12" w:name="_56wtnnnebonh" w:colFirst="0" w:colLast="0"/>
       <w:bookmarkEnd w:id="12"/>
-      <w:proofErr w:type="spellStart"/>
-      <w:r>
-        <w:rPr>
-          <w:lang w:val="nl-NL"/>
-        </w:rPr>
-        <w:t>Ability</w:t>
-      </w:r>
-      <w:proofErr w:type="spellEnd"/>
-      <w:r>
-        <w:rPr>
-          <w:lang w:val="nl-NL"/>
-        </w:rPr>
-        <w:t xml:space="preserve"> </w:t>
-      </w:r>
-      <w:proofErr w:type="spellStart"/>
-      <w:r>
-        <w:rPr>
-          <w:lang w:val="nl-NL"/>
-        </w:rPr>
-        <w:t>to</w:t>
-      </w:r>
-      <w:proofErr w:type="spellEnd"/>
-      <w:r>
-        <w:rPr>
-          <w:lang w:val="nl-NL"/>
-        </w:rPr>
-        <w:t xml:space="preserve"> </w:t>
-      </w:r>
-      <w:proofErr w:type="spellStart"/>
-      <w:r>
-        <w:rPr>
-          <w:lang w:val="nl-NL"/>
-        </w:rPr>
-        <w:t>Innovate</w:t>
-      </w:r>
-      <w:proofErr w:type="spellEnd"/>
-      <w:r>
-        <w:rPr>
-          <w:lang w:val="nl-NL"/>
-        </w:rPr>
-        <w:t xml:space="preserve"> (A2I)</w:t>
+      <w:r>
+        <w:rPr>
+          <w:lang w:val="nl-NL"/>
+        </w:rPr>
+        <w:t>Ability to Innovate (A2I)</w:t>
       </w:r>
     </w:p>
     <w:p>
@@ -3239,21 +2459,7 @@
         <w:rPr>
           <w:lang w:val="nl-NL"/>
         </w:rPr>
-        <w:t>Time-</w:t>
-      </w:r>
-      <w:proofErr w:type="spellStart"/>
-      <w:r>
-        <w:rPr>
-          <w:lang w:val="nl-NL"/>
-        </w:rPr>
-        <w:t>to</w:t>
-      </w:r>
-      <w:proofErr w:type="spellEnd"/>
-      <w:r>
-        <w:rPr>
-          <w:lang w:val="nl-NL"/>
-        </w:rPr>
-        <w:t>-Market (T2M)</w:t>
+        <w:t>Time-to-Market (T2M)</w:t>
       </w:r>
     </w:p>
     <w:p>
@@ -3418,21 +2624,7 @@
         <w:rPr>
           <w:lang w:val="nl-NL"/>
         </w:rPr>
-        <w:t xml:space="preserve">: Het verminderen van de functies in een productversie kan de T2M drastisch verbeteren; de kleinst mogelijke release levert ten minste een incrementele </w:t>
-      </w:r>
-      <w:proofErr w:type="spellStart"/>
-      <w:r>
-        <w:rPr>
-          <w:lang w:val="nl-NL"/>
-        </w:rPr>
-        <w:t>waardeverbetering</w:t>
-      </w:r>
-      <w:proofErr w:type="spellEnd"/>
-      <w:r>
-        <w:rPr>
-          <w:lang w:val="nl-NL"/>
-        </w:rPr>
-        <w:t xml:space="preserve"> aan een specifiek deel van de klanten/gebruikers van het product. Veel organisaties richten zich ook op het weghalen van activiteiten die geen waarde toevoegen uit hun proces voor productontwikkeling en productlevering om hun T2M te verbeteren. </w:t>
+        <w:t xml:space="preserve">: Het verminderen van de functies in een productversie kan de T2M drastisch verbeteren; de kleinst mogelijke release levert ten minste een incrementele waardeverbetering aan een specifiek deel van de klanten/gebruikers van het product. Veel organisaties richten zich ook op het weghalen van activiteiten die geen waarde toevoegen uit hun proces voor productontwikkeling en productlevering om hun T2M te verbeteren. </w:t>
       </w:r>
     </w:p>
     <w:p>
@@ -3453,49 +2645,7 @@
         <w:rPr>
           <w:lang w:val="nl-NL"/>
         </w:rPr>
-        <w:t xml:space="preserve">Voorbeelden van </w:t>
-      </w:r>
-      <w:proofErr w:type="spellStart"/>
-      <w:r>
-        <w:rPr>
-          <w:lang w:val="nl-NL"/>
-        </w:rPr>
-        <w:t>Key</w:t>
-      </w:r>
-      <w:proofErr w:type="spellEnd"/>
-      <w:r>
-        <w:rPr>
-          <w:lang w:val="nl-NL"/>
-        </w:rPr>
-        <w:t xml:space="preserve"> Value </w:t>
-      </w:r>
-      <w:proofErr w:type="spellStart"/>
-      <w:r>
-        <w:rPr>
-          <w:lang w:val="nl-NL"/>
-        </w:rPr>
-        <w:t>Measures</w:t>
-      </w:r>
-      <w:proofErr w:type="spellEnd"/>
-      <w:r>
-        <w:rPr>
-          <w:lang w:val="nl-NL"/>
-        </w:rPr>
-        <w:t xml:space="preserve"> (</w:t>
-      </w:r>
-      <w:proofErr w:type="spellStart"/>
-      <w:r>
-        <w:rPr>
-          <w:lang w:val="nl-NL"/>
-        </w:rPr>
-        <w:t>KVMs</w:t>
-      </w:r>
-      <w:proofErr w:type="spellEnd"/>
-      <w:r>
-        <w:rPr>
-          <w:lang w:val="nl-NL"/>
-        </w:rPr>
-        <w:t>) voor elke KVA worden beschreven in de Appendix.</w:t>
+        <w:t>Voorbeelden van Key Value Measures (KVMs) voor elke KVA worden beschreven in de Appendix.</w:t>
       </w:r>
     </w:p>
     <w:p>
@@ -3537,35 +2687,7 @@
         <w:rPr>
           <w:lang w:val="nl-NL"/>
         </w:rPr>
-        <w:t xml:space="preserve">Zodra u meetresultaten heeft verzameld uit uw experimenten om waarde te verbeteren, moet u uw resultaten inspecteren of evalueren ten opzichte van uw doelen om te zien of uw verbeterideeën hebben gewerkt. Het onderzoeken van metingen in elk van de </w:t>
-      </w:r>
-      <w:proofErr w:type="spellStart"/>
-      <w:r>
-        <w:rPr>
-          <w:lang w:val="nl-NL"/>
-        </w:rPr>
-        <w:t>Key</w:t>
-      </w:r>
-      <w:proofErr w:type="spellEnd"/>
-      <w:r>
-        <w:rPr>
-          <w:lang w:val="nl-NL"/>
-        </w:rPr>
-        <w:t xml:space="preserve"> Value </w:t>
-      </w:r>
-      <w:proofErr w:type="spellStart"/>
-      <w:r>
-        <w:rPr>
-          <w:lang w:val="nl-NL"/>
-        </w:rPr>
-        <w:t>Areas</w:t>
-      </w:r>
-      <w:proofErr w:type="spellEnd"/>
-      <w:r>
-        <w:rPr>
-          <w:lang w:val="nl-NL"/>
-        </w:rPr>
-        <w:t xml:space="preserve"> zal u helpen om een gebalanceerd perspectief te behouden.</w:t>
+        <w:t>Zodra u meetresultaten heeft verzameld uit uw experimenten om waarde te verbeteren, moet u uw resultaten inspecteren of evalueren ten opzichte van uw doelen om te zien of uw verbeterideeën hebben gewerkt. Het onderzoeken van metingen in elk van de Key Value Areas zal u helpen om een gebalanceerd perspectief te behouden.</w:t>
       </w:r>
     </w:p>
     <w:p>
@@ -3591,35 +2713,7 @@
         <w:rPr>
           <w:lang w:val="nl-NL"/>
         </w:rPr>
-        <w:t xml:space="preserve">Directe Tactische Doelen zouden de </w:t>
-      </w:r>
-      <w:proofErr w:type="spellStart"/>
-      <w:r>
-        <w:rPr>
-          <w:lang w:val="nl-NL"/>
-        </w:rPr>
-        <w:t>Current</w:t>
-      </w:r>
-      <w:proofErr w:type="spellEnd"/>
-      <w:r>
-        <w:rPr>
-          <w:lang w:val="nl-NL"/>
-        </w:rPr>
-        <w:t xml:space="preserve"> Value (CV) moeten verbeteren en de </w:t>
-      </w:r>
-      <w:proofErr w:type="spellStart"/>
-      <w:r>
-        <w:rPr>
-          <w:lang w:val="nl-NL"/>
-        </w:rPr>
-        <w:t>Unrealized</w:t>
-      </w:r>
-      <w:proofErr w:type="spellEnd"/>
-      <w:r>
-        <w:rPr>
-          <w:lang w:val="nl-NL"/>
-        </w:rPr>
-        <w:t xml:space="preserve"> Value (UV) moeten verminderen. Zelfs wanneer Directe Tactische Doelen gericht zijn op organisatorische effectiviteit of de snelheid van het verkrijgen van feedback, helpt het in overweging nemen van CV en UV de organisatie om klanttevredenheid in het vizier te houden. Elke KVA is een andere lens die helpt om je te concentreren op verschillende aspecten van je prestaties ten opzichte van de doelen die je probeert te bereiken.</w:t>
+        <w:t>Directe Tactische Doelen zouden de Current Value (CV) moeten verbeteren en de Unrealized Value (UV) moeten verminderen. Zelfs wanneer Directe Tactische Doelen gericht zijn op organisatorische effectiviteit of de snelheid van het verkrijgen van feedback, helpt het in overweging nemen van CV en UV de organisatie om klanttevredenheid in het vizier te houden. Elke KVA is een andere lens die helpt om je te concentreren op verschillende aspecten van je prestaties ten opzichte van de doelen die je probeert te bereiken.</w:t>
       </w:r>
     </w:p>
     <w:p>
@@ -3753,61 +2847,11 @@
           <w:lang w:val="nl-NL"/>
         </w:rPr>
       </w:pPr>
-      <w:proofErr w:type="spellStart"/>
-      <w:r>
-        <w:rPr>
-          <w:lang w:val="nl-NL"/>
-        </w:rPr>
-        <w:t>Evidence</w:t>
-      </w:r>
-      <w:proofErr w:type="spellEnd"/>
-      <w:r>
-        <w:rPr>
-          <w:lang w:val="nl-NL"/>
-        </w:rPr>
-        <w:t xml:space="preserve"> </w:t>
-      </w:r>
-      <w:proofErr w:type="spellStart"/>
-      <w:r>
-        <w:rPr>
-          <w:lang w:val="nl-NL"/>
-        </w:rPr>
-        <w:t>Based</w:t>
-      </w:r>
-      <w:proofErr w:type="spellEnd"/>
-      <w:r>
-        <w:rPr>
-          <w:lang w:val="nl-NL"/>
-        </w:rPr>
-        <w:t xml:space="preserve">-Management is gratis en wordt aangeboden in deze gids. Het implementeren van losse delen van EBM is mogelijk, maar het resultaat daarvan is niet </w:t>
-      </w:r>
-      <w:proofErr w:type="spellStart"/>
-      <w:r>
-        <w:rPr>
-          <w:lang w:val="nl-NL"/>
-        </w:rPr>
-        <w:t>Evidence</w:t>
-      </w:r>
-      <w:proofErr w:type="spellEnd"/>
-      <w:r>
-        <w:rPr>
-          <w:lang w:val="nl-NL"/>
-        </w:rPr>
-        <w:t xml:space="preserve"> </w:t>
-      </w:r>
-      <w:proofErr w:type="spellStart"/>
-      <w:r>
-        <w:rPr>
-          <w:lang w:val="nl-NL"/>
-        </w:rPr>
-        <w:t>Based</w:t>
-      </w:r>
-      <w:proofErr w:type="spellEnd"/>
-      <w:r>
-        <w:rPr>
-          <w:lang w:val="nl-NL"/>
-        </w:rPr>
-        <w:t xml:space="preserve"> Management.</w:t>
+      <w:r>
+        <w:rPr>
+          <w:lang w:val="nl-NL"/>
+        </w:rPr>
+        <w:t>Evidence Based-Management is gratis en wordt aangeboden in deze gids. Het implementeren van losse delen van EBM is mogelijk, maar het resultaat daarvan is niet Evidence Based Management.</w:t>
       </w:r>
     </w:p>
     <w:p>
@@ -3850,47 +2894,11 @@
           <w:lang w:val="nl-NL"/>
         </w:rPr>
       </w:pPr>
-      <w:proofErr w:type="spellStart"/>
-      <w:r>
-        <w:rPr>
-          <w:lang w:val="nl-NL"/>
-        </w:rPr>
-        <w:t>Evidence-Based</w:t>
-      </w:r>
-      <w:proofErr w:type="spellEnd"/>
-      <w:r>
-        <w:rPr>
-          <w:lang w:val="nl-NL"/>
-        </w:rPr>
-        <w:t xml:space="preserve"> Management is gezamenlijk ontwikkeld door Scrum.org, de Professional Scrum Trainer-gemeenschap, Ken </w:t>
-      </w:r>
-      <w:proofErr w:type="spellStart"/>
-      <w:r>
-        <w:rPr>
-          <w:lang w:val="nl-NL"/>
-        </w:rPr>
-        <w:t>Schwaber</w:t>
-      </w:r>
-      <w:proofErr w:type="spellEnd"/>
-      <w:r>
-        <w:rPr>
-          <w:lang w:val="nl-NL"/>
-        </w:rPr>
-        <w:t xml:space="preserve"> en Christina </w:t>
-      </w:r>
-      <w:proofErr w:type="spellStart"/>
-      <w:r>
-        <w:rPr>
-          <w:lang w:val="nl-NL"/>
-        </w:rPr>
-        <w:t>Schwaber</w:t>
-      </w:r>
-      <w:proofErr w:type="spellEnd"/>
-      <w:r>
-        <w:rPr>
-          <w:lang w:val="nl-NL"/>
-        </w:rPr>
-        <w:t>.</w:t>
+      <w:r>
+        <w:rPr>
+          <w:lang w:val="nl-NL"/>
+        </w:rPr>
+        <w:t>Evidence-Based Management is gezamenlijk ontwikkeld door Scrum.org, de Professional Scrum Trainer-gemeenschap, Ken Schwaber en Christina Schwaber.</w:t>
       </w:r>
     </w:p>
     <w:p>
@@ -3924,49 +2932,7 @@
         <w:rPr>
           <w:lang w:val="nl-NL"/>
         </w:rPr>
-        <w:t xml:space="preserve">Deze gids is een vertaling van de oorspronkelijke Engelse versie, die beschikbaar is gesteld door de ontwikkelaars die hierboven zijn vermeld. Het initiatief en beheer van deze Nederlandse vertaling ligt bij Sjoerd Kranendonk voor Scrum Facilitators. De vertaalde gids bevat verder bijdragen van </w:t>
-      </w:r>
-      <w:proofErr w:type="spellStart"/>
-      <w:r>
-        <w:rPr>
-          <w:lang w:val="nl-NL"/>
-        </w:rPr>
-        <w:t>Glaudia</w:t>
-      </w:r>
-      <w:proofErr w:type="spellEnd"/>
-      <w:r>
-        <w:rPr>
-          <w:lang w:val="nl-NL"/>
-        </w:rPr>
-        <w:t xml:space="preserve"> </w:t>
-      </w:r>
-      <w:proofErr w:type="spellStart"/>
-      <w:r>
-        <w:rPr>
-          <w:lang w:val="nl-NL"/>
-        </w:rPr>
-        <w:t>Califano</w:t>
-      </w:r>
-      <w:proofErr w:type="spellEnd"/>
-      <w:r>
-        <w:rPr>
-          <w:lang w:val="nl-NL"/>
-        </w:rPr>
-        <w:t xml:space="preserve">, Chris Lukassen en Dennis </w:t>
-      </w:r>
-      <w:proofErr w:type="spellStart"/>
-      <w:r>
-        <w:rPr>
-          <w:lang w:val="nl-NL"/>
-        </w:rPr>
-        <w:t>Mansell</w:t>
-      </w:r>
-      <w:proofErr w:type="spellEnd"/>
-      <w:r>
-        <w:rPr>
-          <w:lang w:val="nl-NL"/>
-        </w:rPr>
-        <w:t>.</w:t>
+        <w:t>Deze gids is een vertaling van de oorspronkelijke Engelse versie, die beschikbaar is gesteld door de ontwikkelaars die hierboven zijn vermeld. Het initiatief en beheer van deze Nederlandse vertaling ligt bij Sjoerd Kranendonk voor Scrum Facilitators. De vertaalde gids bevat verder bijdragen van Glaudia Califano, Chris Lukassen en Dennis Mansell.</w:t>
       </w:r>
     </w:p>
     <w:p>
@@ -3993,49 +2959,7 @@
         <w:rPr>
           <w:lang w:val="nl-NL"/>
         </w:rPr>
-        <w:t xml:space="preserve">Vertalers: Sjoerd Kranendonk, </w:t>
-      </w:r>
-      <w:proofErr w:type="spellStart"/>
-      <w:r>
-        <w:rPr>
-          <w:lang w:val="nl-NL"/>
-        </w:rPr>
-        <w:t>Glaudia</w:t>
-      </w:r>
-      <w:proofErr w:type="spellEnd"/>
-      <w:r>
-        <w:rPr>
-          <w:lang w:val="nl-NL"/>
-        </w:rPr>
-        <w:t xml:space="preserve"> </w:t>
-      </w:r>
-      <w:proofErr w:type="spellStart"/>
-      <w:r>
-        <w:rPr>
-          <w:lang w:val="nl-NL"/>
-        </w:rPr>
-        <w:t>Califano</w:t>
-      </w:r>
-      <w:proofErr w:type="spellEnd"/>
-      <w:r>
-        <w:rPr>
-          <w:lang w:val="nl-NL"/>
-        </w:rPr>
-        <w:t xml:space="preserve">, Chris Lukassen &amp; Dennis </w:t>
-      </w:r>
-      <w:proofErr w:type="spellStart"/>
-      <w:r>
-        <w:rPr>
-          <w:lang w:val="nl-NL"/>
-        </w:rPr>
-        <w:t>Mansell</w:t>
-      </w:r>
-      <w:proofErr w:type="spellEnd"/>
-      <w:r>
-        <w:rPr>
-          <w:lang w:val="nl-NL"/>
-        </w:rPr>
-        <w:t>.</w:t>
+        <w:t>Vertalers: Sjoerd Kranendonk, Glaudia Califano, Chris Lukassen &amp; Dennis Mansell.</w:t>
       </w:r>
     </w:p>
     <w:p>
@@ -4044,19 +2968,11 @@
           <w:lang w:val="en-US"/>
         </w:rPr>
       </w:pPr>
-      <w:proofErr w:type="spellStart"/>
       <w:r>
         <w:rPr>
           <w:lang w:val="en-US"/>
         </w:rPr>
-        <w:t>Vertaalgroep</w:t>
-      </w:r>
-      <w:proofErr w:type="spellEnd"/>
-      <w:r>
-        <w:rPr>
-          <w:lang w:val="en-US"/>
-        </w:rPr>
-        <w:t>: Scrum Facilitators Community</w:t>
+        <w:t>Vertaalgroep: Scrum Facilitators Community</w:t>
       </w:r>
     </w:p>
     <w:p>
@@ -4099,15 +3015,32 @@
         </w:rPr>
         <w:t xml:space="preserve">Website: </w:t>
       </w:r>
-      <w:hyperlink r:id="rId11" w:history="1">
-        <w:r>
-          <w:rPr>
-            <w:rStyle w:val="Hyperlink"/>
-            <w:lang w:val="nl-NL"/>
-          </w:rPr>
-          <w:t>http://www.scrumfacilitators.com</w:t>
-        </w:r>
-      </w:hyperlink>
+      <w:r>
+        <w:fldChar w:fldCharType="begin"/>
+      </w:r>
+      <w:r>
+        <w:rPr>
+          <w:lang w:val="nl-NL"/>
+        </w:rPr>
+        <w:instrText>HYPERLINK "http://www.scrumfacilitators.com"</w:instrText>
+      </w:r>
+      <w:r>
+        <w:fldChar w:fldCharType="separate"/>
+      </w:r>
+      <w:r>
+        <w:rPr>
+          <w:rStyle w:val="Hyperlink"/>
+          <w:lang w:val="nl-NL"/>
+        </w:rPr>
+        <w:t>http://www.scrumfacilitators.com</w:t>
+      </w:r>
+      <w:r>
+        <w:rPr>
+          <w:rStyle w:val="Hyperlink"/>
+          <w:lang w:val="nl-NL"/>
+        </w:rPr>
+        <w:fldChar w:fldCharType="end"/>
+      </w:r>
       <w:r>
         <w:rPr>
           <w:lang w:val="nl-NL"/>
@@ -4121,29 +3054,38 @@
           <w:lang w:val="nl-NL"/>
         </w:rPr>
       </w:pPr>
-      <w:proofErr w:type="spellStart"/>
-      <w:r>
-        <w:rPr>
-          <w:lang w:val="nl-NL"/>
-        </w:rPr>
-        <w:t>Linkedin</w:t>
-      </w:r>
-      <w:proofErr w:type="spellEnd"/>
-      <w:r>
-        <w:rPr>
-          <w:lang w:val="nl-NL"/>
-        </w:rPr>
-        <w:t xml:space="preserve">: </w:t>
-      </w:r>
-      <w:hyperlink r:id="rId12" w:history="1">
-        <w:r>
-          <w:rPr>
-            <w:rStyle w:val="Hyperlink"/>
-            <w:lang w:val="nl-NL"/>
-          </w:rPr>
-          <w:t>https://www.linkedin.com/company/scrumfacilitators/</w:t>
-        </w:r>
-      </w:hyperlink>
+      <w:r>
+        <w:rPr>
+          <w:lang w:val="nl-NL"/>
+        </w:rPr>
+        <w:t xml:space="preserve">Linkedin: </w:t>
+      </w:r>
+      <w:r>
+        <w:fldChar w:fldCharType="begin"/>
+      </w:r>
+      <w:r>
+        <w:rPr>
+          <w:lang w:val="nl-NL"/>
+        </w:rPr>
+        <w:instrText>HYPERLINK "https://www.linkedin.com/company/scrumfacilitators/"</w:instrText>
+      </w:r>
+      <w:r>
+        <w:fldChar w:fldCharType="separate"/>
+      </w:r>
+      <w:r>
+        <w:rPr>
+          <w:rStyle w:val="Hyperlink"/>
+          <w:lang w:val="nl-NL"/>
+        </w:rPr>
+        <w:t>https://www.linkedin.com/company/scrumfacilitators/</w:t>
+      </w:r>
+      <w:r>
+        <w:rPr>
+          <w:rStyle w:val="Hyperlink"/>
+          <w:lang w:val="nl-NL"/>
+        </w:rPr>
+        <w:fldChar w:fldCharType="end"/>
+      </w:r>
       <w:r>
         <w:rPr>
           <w:lang w:val="nl-NL"/>
@@ -4163,15 +3105,32 @@
         </w:rPr>
         <w:t xml:space="preserve">Feedback, suggesties &amp; verbeteringen: </w:t>
       </w:r>
-      <w:hyperlink r:id="rId13" w:history="1">
-        <w:r>
-          <w:rPr>
-            <w:rStyle w:val="Hyperlink"/>
-            <w:lang w:val="nl-NL"/>
-          </w:rPr>
-          <w:t>https://github.com/ScrumFacilitators/EBM-Gids-NL/issues</w:t>
-        </w:r>
-      </w:hyperlink>
+      <w:r>
+        <w:fldChar w:fldCharType="begin"/>
+      </w:r>
+      <w:r>
+        <w:rPr>
+          <w:lang w:val="nl-NL"/>
+        </w:rPr>
+        <w:instrText>HYPERLINK "https://github.com/ScrumFacilitators/EBM-Gids-NL/issues"</w:instrText>
+      </w:r>
+      <w:r>
+        <w:fldChar w:fldCharType="separate"/>
+      </w:r>
+      <w:r>
+        <w:rPr>
+          <w:rStyle w:val="Hyperlink"/>
+          <w:lang w:val="nl-NL"/>
+        </w:rPr>
+        <w:t>https://github.com/ScrumFacilitators/EBM-Gids-NL/issues</w:t>
+      </w:r>
+      <w:r>
+        <w:rPr>
+          <w:rStyle w:val="Hyperlink"/>
+          <w:lang w:val="nl-NL"/>
+        </w:rPr>
+        <w:fldChar w:fldCharType="end"/>
+      </w:r>
       <w:r>
         <w:rPr>
           <w:lang w:val="nl-NL"/>
@@ -4296,37 +3255,38 @@
                 <w:szCs w:val="20"/>
                 <w:lang w:val="nl-NL"/>
               </w:rPr>
-              <w:t xml:space="preserve">Volledige herziening op basis van de 2024 versie van de Engelse </w:t>
-            </w:r>
-            <w:proofErr w:type="spellStart"/>
-            <w:r>
-              <w:rPr>
-                <w:sz w:val="20"/>
-                <w:szCs w:val="20"/>
+              <w:t xml:space="preserve">Volledige herziening op basis van de 2024 versie van de Engelse Evidence-Based Management Guide. In het bijgevoegde blog (Appendix 2) staan de belangrijkste veranderingen beschreven. Zie voor alle details en veranderingen ten opzichte van de vorige vertaling van de 2020 versie </w:t>
+            </w:r>
+            <w:r>
+              <w:fldChar w:fldCharType="begin"/>
+            </w:r>
+            <w:r>
+              <w:rPr>
                 <w:lang w:val="nl-NL"/>
               </w:rPr>
-              <w:t>Evidence-Based</w:t>
-            </w:r>
-            <w:proofErr w:type="spellEnd"/>
-            <w:r>
-              <w:rPr>
+              <w:instrText>HYPERLINK "https://github.com/ScrumFacilitators/EBM-Gids-NL/releases"</w:instrText>
+            </w:r>
+            <w:r>
+              <w:fldChar w:fldCharType="separate"/>
+            </w:r>
+            <w:r>
+              <w:rPr>
+                <w:rStyle w:val="Hyperlink"/>
                 <w:sz w:val="20"/>
                 <w:szCs w:val="20"/>
                 <w:lang w:val="nl-NL"/>
               </w:rPr>
-              <w:t xml:space="preserve"> Management Guide. In het bijgevoegde blog (Appendix 2) staan de belangrijkste veranderingen beschreven. Zie voor alle details en veranderingen ten opzichte van de vorige vertaling van de 2020 versie </w:t>
-            </w:r>
-            <w:hyperlink r:id="rId14" w:history="1">
-              <w:r>
-                <w:rPr>
-                  <w:rStyle w:val="Hyperlink"/>
-                  <w:sz w:val="20"/>
-                  <w:szCs w:val="20"/>
-                  <w:lang w:val="nl-NL"/>
-                </w:rPr>
-                <w:t>https://github.com/ScrumFacilitators/EBM-Gids-NL/releases</w:t>
-              </w:r>
-            </w:hyperlink>
+              <w:t>https://github.com/ScrumFacilitators/EBM-Gids-NL/releases</w:t>
+            </w:r>
+            <w:r>
+              <w:rPr>
+                <w:rStyle w:val="Hyperlink"/>
+                <w:sz w:val="20"/>
+                <w:szCs w:val="20"/>
+                <w:lang w:val="nl-NL"/>
+              </w:rPr>
+              <w:fldChar w:fldCharType="end"/>
+            </w:r>
             <w:r>
               <w:rPr>
                 <w:sz w:val="20"/>
@@ -4366,30 +3326,8 @@
           <w:lang w:val="nl-NL"/>
         </w:rPr>
         <w:lastRenderedPageBreak/>
-        <w:t>Appendix: voorbeeld-</w:t>
-      </w:r>
-      <w:proofErr w:type="spellStart"/>
-      <w:r>
-        <w:rPr>
-          <w:lang w:val="nl-NL"/>
-        </w:rPr>
-        <w:t>Key</w:t>
-      </w:r>
-      <w:proofErr w:type="spellEnd"/>
-      <w:r>
-        <w:rPr>
-          <w:lang w:val="nl-NL"/>
-        </w:rPr>
-        <w:t xml:space="preserve"> Value </w:t>
-      </w:r>
-      <w:proofErr w:type="spellStart"/>
-      <w:r>
-        <w:rPr>
-          <w:lang w:val="nl-NL"/>
-        </w:rPr>
-        <w:t>Measures</w:t>
-      </w:r>
-      <w:proofErr w:type="spellEnd"/>
+        <w:t>Appendix: voorbeeld-Key Value Measures</w:t>
+      </w:r>
     </w:p>
     <w:p>
       <w:pPr>
@@ -4403,73 +3341,25 @@
         </w:rPr>
         <w:t xml:space="preserve">Om zo goed mogelijk aanpasbaar te zijn, definieert de EBM geen specifieke </w:t>
       </w:r>
-      <w:proofErr w:type="spellStart"/>
       <w:r>
         <w:rPr>
           <w:i/>
           <w:iCs/>
           <w:lang w:val="nl-NL"/>
         </w:rPr>
-        <w:t>Key</w:t>
-      </w:r>
-      <w:proofErr w:type="spellEnd"/>
-      <w:r>
-        <w:rPr>
-          <w:i/>
-          <w:iCs/>
-          <w:lang w:val="nl-NL"/>
-        </w:rPr>
-        <w:t xml:space="preserve"> Value </w:t>
-      </w:r>
-      <w:proofErr w:type="spellStart"/>
-      <w:r>
-        <w:rPr>
-          <w:i/>
-          <w:iCs/>
-          <w:lang w:val="nl-NL"/>
-        </w:rPr>
-        <w:t>Measures</w:t>
-      </w:r>
-      <w:proofErr w:type="spellEnd"/>
-      <w:r>
-        <w:rPr>
-          <w:lang w:val="nl-NL"/>
-        </w:rPr>
-        <w:t xml:space="preserve"> (</w:t>
-      </w:r>
-      <w:proofErr w:type="spellStart"/>
-      <w:r>
-        <w:rPr>
-          <w:lang w:val="nl-NL"/>
-        </w:rPr>
-        <w:t>KVM's</w:t>
-      </w:r>
-      <w:proofErr w:type="spellEnd"/>
-      <w:r>
-        <w:rPr>
-          <w:lang w:val="nl-NL"/>
-        </w:rPr>
-        <w:t xml:space="preserve">). </w:t>
-      </w:r>
-      <w:r>
-        <w:rPr>
-          <w:lang w:val="nl-NL"/>
-        </w:rPr>
-        <w:t xml:space="preserve">De onderstaande </w:t>
-      </w:r>
-      <w:proofErr w:type="spellStart"/>
-      <w:r>
-        <w:rPr>
-          <w:lang w:val="nl-NL"/>
-        </w:rPr>
-        <w:t>KVM's</w:t>
-      </w:r>
-      <w:proofErr w:type="spellEnd"/>
-      <w:r>
-        <w:rPr>
-          <w:lang w:val="nl-NL"/>
-        </w:rPr>
-        <w:t xml:space="preserve"> dienen als inspiratie om een organisatie te kunnen helpen om de huidige situatie, de gewenste toekomstige situatie en de factoren die het verbetervermogen beïnvloeden, beter te begrijpen.</w:t>
+        <w:t>Key Value Measures</w:t>
+      </w:r>
+      <w:r>
+        <w:rPr>
+          <w:lang w:val="nl-NL"/>
+        </w:rPr>
+        <w:t xml:space="preserve"> (KVM's). </w:t>
+      </w:r>
+      <w:r>
+        <w:rPr>
+          <w:lang w:val="nl-NL"/>
+        </w:rPr>
+        <w:t>De onderstaande KVM's dienen als inspiratie om een organisatie te kunnen helpen om de huidige situatie, de gewenste toekomstige situatie en de factoren die het verbetervermogen beïnvloeden, beter te begrijpen.</w:t>
       </w:r>
     </w:p>
     <w:p>
@@ -4488,23 +3378,13 @@
           <w:lang w:val="nl-NL"/>
         </w:rPr>
       </w:pPr>
-      <w:proofErr w:type="spellStart"/>
       <w:r>
         <w:rPr>
           <w:b/>
           <w:bCs/>
           <w:lang w:val="nl-NL"/>
         </w:rPr>
-        <w:t>Current</w:t>
-      </w:r>
-      <w:proofErr w:type="spellEnd"/>
-      <w:r>
-        <w:rPr>
-          <w:b/>
-          <w:bCs/>
-          <w:lang w:val="nl-NL"/>
-        </w:rPr>
-        <w:t xml:space="preserve"> Value (CV)</w:t>
+        <w:t>Current Value (CV)</w:t>
       </w:r>
     </w:p>
     <w:tbl>
@@ -4591,23 +3471,13 @@
                 <w:szCs w:val="20"/>
               </w:rPr>
             </w:pPr>
-            <w:proofErr w:type="spellStart"/>
             <w:r>
               <w:rPr>
                 <w:color w:val="FFFFFF"/>
                 <w:sz w:val="20"/>
                 <w:szCs w:val="20"/>
               </w:rPr>
-              <w:t>Meetwaarde</w:t>
-            </w:r>
-            <w:proofErr w:type="spellEnd"/>
-            <w:r>
-              <w:rPr>
-                <w:color w:val="FFFFFF"/>
-                <w:sz w:val="20"/>
-                <w:szCs w:val="20"/>
-              </w:rPr>
-              <w:t>:</w:t>
+              <w:t>Meetwaarde:</w:t>
             </w:r>
           </w:p>
         </w:tc>
@@ -5742,47 +4612,7 @@
                 <w:szCs w:val="20"/>
                 <w:lang w:val="nl-NL" w:eastAsia="en-GB"/>
               </w:rPr>
-              <w:t xml:space="preserve">De bestede tijd aan herstellen van problemen, tussen het moment waarop de </w:t>
-            </w:r>
-            <w:proofErr w:type="spellStart"/>
-            <w:r>
-              <w:rPr>
-                <w:rFonts w:eastAsia="Times New Roman"/>
-                <w:sz w:val="20"/>
-                <w:szCs w:val="20"/>
-                <w:lang w:val="nl-NL" w:eastAsia="en-GB"/>
-              </w:rPr>
-              <w:t>developers</w:t>
-            </w:r>
-            <w:proofErr w:type="spellEnd"/>
-            <w:r>
-              <w:rPr>
-                <w:rFonts w:eastAsia="Times New Roman"/>
-                <w:sz w:val="20"/>
-                <w:szCs w:val="20"/>
-                <w:lang w:val="nl-NL" w:eastAsia="en-GB"/>
-              </w:rPr>
-              <w:t xml:space="preserve"> aangeven dat het product klaar is om </w:t>
-            </w:r>
-            <w:proofErr w:type="spellStart"/>
-            <w:r>
-              <w:rPr>
-                <w:rFonts w:eastAsia="Times New Roman"/>
-                <w:sz w:val="20"/>
-                <w:szCs w:val="20"/>
-                <w:lang w:val="nl-NL" w:eastAsia="en-GB"/>
-              </w:rPr>
-              <w:t>gereleased</w:t>
-            </w:r>
-            <w:proofErr w:type="spellEnd"/>
-            <w:r>
-              <w:rPr>
-                <w:rFonts w:eastAsia="Times New Roman"/>
-                <w:sz w:val="20"/>
-                <w:szCs w:val="20"/>
-                <w:lang w:val="nl-NL" w:eastAsia="en-GB"/>
-              </w:rPr>
-              <w:t xml:space="preserve"> te worden en het moment dat het daadwerkelijk vrijgegeven kan worden. Ontwerp, de kwaliteit van het product, alsmede de robuustheid van het ontwikkelproces hebben hier directe invloed op.</w:t>
+              <w:t>De bestede tijd aan herstellen van problemen, tussen het moment waarop de developers aangeven dat het product klaar is om gereleased te worden en het moment dat het daadwerkelijk vrijgegeven kan worden. Ontwerp, de kwaliteit van het product, alsmede de robuustheid van het ontwikkelproces hebben hier directe invloed op.</w:t>
             </w:r>
           </w:p>
         </w:tc>
@@ -6551,27 +5381,7 @@
                 <w:szCs w:val="20"/>
                 <w:lang w:val="nl-NL" w:eastAsia="en-GB"/>
               </w:rPr>
-              <w:t xml:space="preserve">De gemiddelde tijd tussen het melden van een belemmering en het oplossen ervan. Dit is een proxy voor </w:t>
-            </w:r>
-            <w:proofErr w:type="spellStart"/>
-            <w:r>
-              <w:rPr>
-                <w:rFonts w:eastAsia="Times New Roman"/>
-                <w:sz w:val="20"/>
-                <w:szCs w:val="20"/>
-                <w:lang w:val="nl-NL" w:eastAsia="en-GB"/>
-              </w:rPr>
-              <w:t>medewerkertevredenheid</w:t>
-            </w:r>
-            <w:proofErr w:type="spellEnd"/>
-            <w:r>
-              <w:rPr>
-                <w:rFonts w:eastAsia="Times New Roman"/>
-                <w:sz w:val="20"/>
-                <w:szCs w:val="20"/>
-                <w:lang w:val="nl-NL" w:eastAsia="en-GB"/>
-              </w:rPr>
-              <w:t xml:space="preserve"> en aanlooptijd.</w:t>
+              <w:t>De gemiddelde tijd tussen het melden van een belemmering en het oplossen ervan. Dit is een proxy voor medewerkertevredenheid en aanlooptijd.</w:t>
             </w:r>
           </w:p>
         </w:tc>
@@ -7671,47 +6481,7 @@
                 <w:szCs w:val="20"/>
                 <w:lang w:val="nl-NL" w:eastAsia="en-GB"/>
               </w:rPr>
-              <w:t xml:space="preserve">Het percentage vrijgegeven productveranderingen die leiden tot een verminderde service en die moeten worden hersteld (bijv. </w:t>
-            </w:r>
-            <w:proofErr w:type="spellStart"/>
-            <w:r>
-              <w:rPr>
-                <w:rFonts w:eastAsia="Times New Roman"/>
-                <w:sz w:val="20"/>
-                <w:szCs w:val="20"/>
-                <w:lang w:val="nl-NL" w:eastAsia="en-GB"/>
-              </w:rPr>
-              <w:t>hotfix</w:t>
-            </w:r>
-            <w:proofErr w:type="spellEnd"/>
-            <w:r>
-              <w:rPr>
-                <w:rFonts w:eastAsia="Times New Roman"/>
-                <w:sz w:val="20"/>
-                <w:szCs w:val="20"/>
-                <w:lang w:val="nl-NL" w:eastAsia="en-GB"/>
-              </w:rPr>
-              <w:t xml:space="preserve">, </w:t>
-            </w:r>
-            <w:proofErr w:type="spellStart"/>
-            <w:r>
-              <w:rPr>
-                <w:rFonts w:eastAsia="Times New Roman"/>
-                <w:sz w:val="20"/>
-                <w:szCs w:val="20"/>
-                <w:lang w:val="nl-NL" w:eastAsia="en-GB"/>
-              </w:rPr>
-              <w:t>rollback</w:t>
-            </w:r>
-            <w:proofErr w:type="spellEnd"/>
-            <w:r>
-              <w:rPr>
-                <w:rFonts w:eastAsia="Times New Roman"/>
-                <w:sz w:val="20"/>
-                <w:szCs w:val="20"/>
-                <w:lang w:val="nl-NL" w:eastAsia="en-GB"/>
-              </w:rPr>
-              <w:t xml:space="preserve">, patch). </w:t>
+              <w:t xml:space="preserve">Het percentage vrijgegeven productveranderingen die leiden tot een verminderde service en die moeten worden hersteld (bijv. hotfix, rollback, patch). </w:t>
             </w:r>
             <w:r>
               <w:rPr>
@@ -7774,21 +6544,7 @@
           <w:lang w:val="nl-NL"/>
         </w:rPr>
         <w:lastRenderedPageBreak/>
-        <w:t xml:space="preserve">Appendix 2: </w:t>
-      </w:r>
-      <w:proofErr w:type="spellStart"/>
-      <w:r>
-        <w:rPr>
-          <w:lang w:val="nl-NL"/>
-        </w:rPr>
-        <w:t>Evidence-Based</w:t>
-      </w:r>
-      <w:proofErr w:type="spellEnd"/>
-      <w:r>
-        <w:rPr>
-          <w:lang w:val="nl-NL"/>
-        </w:rPr>
-        <w:t xml:space="preserve"> Management Gids, 2024 - Wat er is veranderd</w:t>
+        <w:t>Appendix 2: Evidence-Based Management Gids, 2024 - Wat er is veranderd</w:t>
       </w:r>
     </w:p>
     <w:p>
@@ -7802,118 +6558,40 @@
         <w:rPr>
           <w:lang w:val="nl-NL"/>
         </w:rPr>
-        <w:t xml:space="preserve">Door: Patricia Kong </w:t>
-      </w:r>
-      <w:proofErr w:type="spellStart"/>
-      <w:r>
-        <w:rPr>
-          <w:lang w:val="nl-NL"/>
-        </w:rPr>
-        <w:t>and</w:t>
-      </w:r>
-      <w:proofErr w:type="spellEnd"/>
-      <w:r>
-        <w:rPr>
-          <w:lang w:val="nl-NL"/>
-        </w:rPr>
-        <w:t xml:space="preserve"> Kurt </w:t>
-      </w:r>
-      <w:proofErr w:type="spellStart"/>
-      <w:r>
-        <w:rPr>
-          <w:lang w:val="nl-NL"/>
-        </w:rPr>
-        <w:t>Bittner</w:t>
-      </w:r>
-      <w:proofErr w:type="spellEnd"/>
-    </w:p>
-    <w:p>
-      <w:pPr>
-        <w:rPr>
-          <w:lang w:val="nl-NL"/>
-        </w:rPr>
-      </w:pPr>
-      <w:r>
-        <w:rPr>
-          <w:lang w:val="nl-NL"/>
-        </w:rPr>
-        <w:t xml:space="preserve">Sinds de laatste versie van de </w:t>
-      </w:r>
-      <w:proofErr w:type="spellStart"/>
-      <w:r>
-        <w:rPr>
-          <w:lang w:val="nl-NL"/>
-        </w:rPr>
-        <w:t>Evidence-Based</w:t>
-      </w:r>
-      <w:proofErr w:type="spellEnd"/>
-      <w:r>
-        <w:rPr>
-          <w:lang w:val="nl-NL"/>
-        </w:rPr>
-        <w:t xml:space="preserve"> Management (EBM) Gids werd gepubliceerd in 2020, en tijdens het schrijven van ons EBM boek, hebben we veel discussies gehad hoe we mensen kunnen helpen om EBM beter te begrijpen en toe te passen in hun werk en zelfs in hun persoonlijke leven. Met behulp van deze inzichten hebben we het boek geschreven, en realiseerden we tegelijkertijd ook dat we de EBM Gids moesten bijwerken op basis van wat we hebben geleerd.</w:t>
-      </w:r>
-    </w:p>
-    <w:p>
-      <w:pPr>
-        <w:rPr>
-          <w:lang w:val="nl-NL"/>
-        </w:rPr>
-      </w:pPr>
-    </w:p>
-    <w:p>
-      <w:pPr>
-        <w:rPr>
-          <w:lang w:val="nl-NL"/>
-        </w:rPr>
-      </w:pPr>
-      <w:r>
-        <w:rPr>
-          <w:lang w:val="nl-NL"/>
-        </w:rPr>
-        <w:t xml:space="preserve">De basisconcepten in EBM, inclusief de drie doelniveaus en de </w:t>
-      </w:r>
-      <w:proofErr w:type="spellStart"/>
-      <w:r>
-        <w:rPr>
-          <w:lang w:val="nl-NL"/>
-        </w:rPr>
-        <w:t>Key</w:t>
-      </w:r>
-      <w:proofErr w:type="spellEnd"/>
-      <w:r>
-        <w:rPr>
-          <w:lang w:val="nl-NL"/>
-        </w:rPr>
-        <w:t xml:space="preserve"> Value </w:t>
-      </w:r>
-      <w:proofErr w:type="spellStart"/>
-      <w:r>
-        <w:rPr>
-          <w:lang w:val="nl-NL"/>
-        </w:rPr>
-        <w:t>Areas</w:t>
-      </w:r>
-      <w:proofErr w:type="spellEnd"/>
-      <w:r>
-        <w:rPr>
-          <w:lang w:val="nl-NL"/>
-        </w:rPr>
-        <w:t xml:space="preserve"> (</w:t>
-      </w:r>
-      <w:proofErr w:type="spellStart"/>
-      <w:r>
-        <w:rPr>
-          <w:lang w:val="nl-NL"/>
-        </w:rPr>
-        <w:t>KVA's</w:t>
-      </w:r>
-      <w:proofErr w:type="spellEnd"/>
-      <w:r>
-        <w:rPr>
-          <w:lang w:val="nl-NL"/>
-        </w:rPr>
-        <w:t>), blijven onveranderd. In plaats daarvan zijn de veranderingen gericht op de manier waarop we dingen uitleggen. Deze veranderingen omvatten:</w:t>
+        <w:t>Door: Patricia Kong and Kurt Bittner</w:t>
+      </w:r>
+    </w:p>
+    <w:p>
+      <w:pPr>
+        <w:rPr>
+          <w:lang w:val="nl-NL"/>
+        </w:rPr>
+      </w:pPr>
+      <w:r>
+        <w:rPr>
+          <w:lang w:val="nl-NL"/>
+        </w:rPr>
+        <w:t>Sinds de laatste versie van de Evidence-Based Management (EBM) Gids werd gepubliceerd in 2020, en tijdens het schrijven van ons EBM boek, hebben we veel discussies gehad hoe we mensen kunnen helpen om EBM beter te begrijpen en toe te passen in hun werk en zelfs in hun persoonlijke leven. Met behulp van deze inzichten hebben we het boek geschreven, en realiseerden we tegelijkertijd ook dat we de EBM Gids moesten bijwerken op basis van wat we hebben geleerd.</w:t>
+      </w:r>
+    </w:p>
+    <w:p>
+      <w:pPr>
+        <w:rPr>
+          <w:lang w:val="nl-NL"/>
+        </w:rPr>
+      </w:pPr>
+    </w:p>
+    <w:p>
+      <w:pPr>
+        <w:rPr>
+          <w:lang w:val="nl-NL"/>
+        </w:rPr>
+      </w:pPr>
+      <w:r>
+        <w:rPr>
+          <w:lang w:val="nl-NL"/>
+        </w:rPr>
+        <w:t>De basisconcepten in EBM, inclusief de drie doelniveaus en de Key Value Areas (KVA's), blijven onveranderd. In plaats daarvan zijn de veranderingen gericht op de manier waarop we dingen uitleggen. Deze veranderingen omvatten:</w:t>
       </w:r>
     </w:p>
     <w:p>
@@ -8016,19 +6694,11 @@
           <w:lang w:val="nl-NL"/>
         </w:rPr>
       </w:pPr>
-      <w:proofErr w:type="spellStart"/>
-      <w:r>
-        <w:rPr>
-          <w:lang w:val="nl-NL"/>
-        </w:rPr>
-        <w:t>Inputs</w:t>
-      </w:r>
-      <w:proofErr w:type="spellEnd"/>
-      <w:r>
-        <w:rPr>
-          <w:lang w:val="nl-NL"/>
-        </w:rPr>
-        <w:t xml:space="preserve"> en Impacts zijn nu vermeld als soorten metingen</w:t>
+      <w:r>
+        <w:rPr>
+          <w:lang w:val="nl-NL"/>
+        </w:rPr>
+        <w:t>Inputs en Impacts zijn nu vermeld als soorten metingen</w:t>
       </w:r>
       <w:r>
         <w:rPr>
@@ -8061,56 +6731,14 @@
         <w:rPr>
           <w:lang w:val="nl-NL"/>
         </w:rPr>
-        <w:t xml:space="preserve"> leggen we uit dat we dit geen goede doelen vinden. Een ander voorbeeld: </w:t>
-      </w:r>
-      <w:proofErr w:type="spellStart"/>
-      <w:r>
-        <w:rPr>
-          <w:lang w:val="nl-NL"/>
-        </w:rPr>
-        <w:t>inputs</w:t>
-      </w:r>
-      <w:proofErr w:type="spellEnd"/>
-      <w:r>
-        <w:rPr>
-          <w:lang w:val="nl-NL"/>
-        </w:rPr>
-        <w:t xml:space="preserve">, zoals kosten, zijn in die zin vergelijkbaar, omdat zij belangrijk zijn </w:t>
+        <w:t xml:space="preserve"> leggen we uit dat we dit geen goede doelen vinden. Een ander voorbeeld: inputs, zoals kosten, zijn in die zin vergelijkbaar, omdat zij belangrijk zijn </w:t>
       </w:r>
       <w:r>
         <w:rPr>
           <w:lang w:val="nl-NL"/>
         </w:rPr>
         <w:lastRenderedPageBreak/>
-        <w:t xml:space="preserve">om te monitoren. Echter, simpelweg beperken van </w:t>
-      </w:r>
-      <w:proofErr w:type="spellStart"/>
-      <w:r>
-        <w:rPr>
-          <w:lang w:val="nl-NL"/>
-        </w:rPr>
-        <w:t>inputs</w:t>
-      </w:r>
-      <w:proofErr w:type="spellEnd"/>
-      <w:r>
-        <w:rPr>
-          <w:lang w:val="nl-NL"/>
-        </w:rPr>
-        <w:t xml:space="preserve"> helpt een organisatie niet om haar </w:t>
-      </w:r>
-      <w:proofErr w:type="spellStart"/>
-      <w:r>
-        <w:rPr>
-          <w:lang w:val="nl-NL"/>
-        </w:rPr>
-        <w:t>langetermijndoelen</w:t>
-      </w:r>
-      <w:proofErr w:type="spellEnd"/>
-      <w:r>
-        <w:rPr>
-          <w:lang w:val="nl-NL"/>
-        </w:rPr>
-        <w:t xml:space="preserve"> te bereiken.</w:t>
+        <w:t>om te monitoren. Echter, simpelweg beperken van inputs helpt een organisatie niet om haar langetermijndoelen te bereiken.</w:t>
       </w:r>
     </w:p>
     <w:p>
@@ -8124,76 +6752,20 @@
         <w:rPr>
           <w:lang w:val="nl-NL"/>
         </w:rPr>
-        <w:t xml:space="preserve">De beschrijvingen van de </w:t>
-      </w:r>
-      <w:proofErr w:type="spellStart"/>
-      <w:r>
-        <w:rPr>
-          <w:lang w:val="nl-NL"/>
-        </w:rPr>
-        <w:t>Key</w:t>
-      </w:r>
-      <w:proofErr w:type="spellEnd"/>
-      <w:r>
-        <w:rPr>
-          <w:lang w:val="nl-NL"/>
-        </w:rPr>
-        <w:t xml:space="preserve"> Value </w:t>
-      </w:r>
-      <w:proofErr w:type="spellStart"/>
-      <w:r>
-        <w:rPr>
-          <w:lang w:val="nl-NL"/>
-        </w:rPr>
-        <w:t>Areas</w:t>
-      </w:r>
-      <w:proofErr w:type="spellEnd"/>
-      <w:r>
-        <w:rPr>
-          <w:lang w:val="nl-NL"/>
-        </w:rPr>
-        <w:t xml:space="preserve"> zijn verduidelijkt</w:t>
-      </w:r>
-    </w:p>
-    <w:p>
-      <w:pPr>
-        <w:rPr>
-          <w:lang w:val="nl-NL"/>
-        </w:rPr>
-      </w:pPr>
-      <w:r>
-        <w:rPr>
-          <w:lang w:val="nl-NL"/>
-        </w:rPr>
-        <w:t xml:space="preserve">De </w:t>
-      </w:r>
-      <w:proofErr w:type="spellStart"/>
-      <w:r>
-        <w:rPr>
-          <w:lang w:val="nl-NL"/>
-        </w:rPr>
-        <w:t>Key</w:t>
-      </w:r>
-      <w:proofErr w:type="spellEnd"/>
-      <w:r>
-        <w:rPr>
-          <w:lang w:val="nl-NL"/>
-        </w:rPr>
-        <w:t xml:space="preserve"> Value </w:t>
-      </w:r>
-      <w:proofErr w:type="spellStart"/>
-      <w:r>
-        <w:rPr>
-          <w:lang w:val="nl-NL"/>
-        </w:rPr>
-        <w:t>Areas</w:t>
-      </w:r>
-      <w:proofErr w:type="spellEnd"/>
-      <w:r>
-        <w:rPr>
-          <w:lang w:val="nl-NL"/>
-        </w:rPr>
-        <w:t xml:space="preserve"> fungeren als een lens waardoor mensen verschillende aspecten van hun situatie kunnen bekijken en manieren te vinden om verder te verbeteren. We hebben beschrijvingen bijgewerkt en toegevoegd om dit duidelijker te maken.</w:t>
+        <w:t>De beschrijvingen van de Key Value Areas zijn verduidelijkt</w:t>
+      </w:r>
+    </w:p>
+    <w:p>
+      <w:pPr>
+        <w:rPr>
+          <w:lang w:val="nl-NL"/>
+        </w:rPr>
+      </w:pPr>
+      <w:r>
+        <w:rPr>
+          <w:lang w:val="nl-NL"/>
+        </w:rPr>
+        <w:t>De Key Value Areas fungeren als een lens waardoor mensen verschillende aspecten van hun situatie kunnen bekijken en manieren te vinden om verder te verbeteren. We hebben beschrijvingen bijgewerkt en toegevoegd om dit duidelijker te maken.</w:t>
       </w:r>
     </w:p>
     <w:p>
@@ -8207,49 +6779,7 @@
         <w:rPr>
           <w:lang w:val="nl-NL"/>
         </w:rPr>
-        <w:t xml:space="preserve">De relatie tussen de </w:t>
-      </w:r>
-      <w:proofErr w:type="spellStart"/>
-      <w:r>
-        <w:rPr>
-          <w:lang w:val="nl-NL"/>
-        </w:rPr>
-        <w:t>Key</w:t>
-      </w:r>
-      <w:proofErr w:type="spellEnd"/>
-      <w:r>
-        <w:rPr>
-          <w:lang w:val="nl-NL"/>
-        </w:rPr>
-        <w:t xml:space="preserve"> Value </w:t>
-      </w:r>
-      <w:proofErr w:type="spellStart"/>
-      <w:r>
-        <w:rPr>
-          <w:lang w:val="nl-NL"/>
-        </w:rPr>
-        <w:t>Areas</w:t>
-      </w:r>
-      <w:proofErr w:type="spellEnd"/>
-      <w:r>
-        <w:rPr>
-          <w:lang w:val="nl-NL"/>
-        </w:rPr>
-        <w:t xml:space="preserve"> en de soorten metingen (Input, Activity, Output, </w:t>
-      </w:r>
-      <w:proofErr w:type="spellStart"/>
-      <w:r>
-        <w:rPr>
-          <w:lang w:val="nl-NL"/>
-        </w:rPr>
-        <w:t>Outcome</w:t>
-      </w:r>
-      <w:proofErr w:type="spellEnd"/>
-      <w:r>
-        <w:rPr>
-          <w:lang w:val="nl-NL"/>
-        </w:rPr>
-        <w:t>, en Impact) is toegevoegd</w:t>
+        <w:t>De relatie tussen de Key Value Areas en de soorten metingen (Input, Activity, Output, Outcome, en Impact) is toegevoegd</w:t>
       </w:r>
     </w:p>
     <w:p>
@@ -8303,21 +6833,7 @@
         <w:rPr>
           <w:lang w:val="nl-NL"/>
         </w:rPr>
-        <w:t xml:space="preserve">Toevoeging van een voorbeeldmeting, werknemersbetrokkenheid, aan de A2I </w:t>
-      </w:r>
-      <w:proofErr w:type="spellStart"/>
-      <w:r>
-        <w:rPr>
-          <w:lang w:val="nl-NL"/>
-        </w:rPr>
-        <w:t>Key</w:t>
-      </w:r>
-      <w:proofErr w:type="spellEnd"/>
-      <w:r>
-        <w:rPr>
-          <w:lang w:val="nl-NL"/>
-        </w:rPr>
-        <w:t xml:space="preserve"> Value Area in de bijlage</w:t>
+        <w:t>Toevoeging van een voorbeeldmeting, werknemersbetrokkenheid, aan de A2I Key Value Area in de bijlage</w:t>
       </w:r>
     </w:p>
     <w:p>
@@ -8334,8 +6850,8 @@
       </w:r>
     </w:p>
     <w:sectPr>
-      <w:footerReference w:type="default" r:id="rId15"/>
-      <w:footerReference w:type="first" r:id="rId16"/>
+      <w:footerReference w:type="default" r:id="rId11"/>
+      <w:footerReference w:type="first" r:id="rId12"/>
       <w:pgSz w:w="12240" w:h="15840"/>
       <w:pgMar w:top="1440" w:right="1440" w:bottom="1440" w:left="1440" w:header="720" w:footer="720" w:gutter="0"/>
       <w:pgNumType w:start="1"/>
@@ -8390,11 +6906,7 @@
       <w:t xml:space="preserve">                                                                               </w:t>
     </w:r>
     <w:r>
-      <w:t xml:space="preserve">                      </w:t>
-    </w:r>
-    <w:proofErr w:type="spellStart"/>
-    <w:r>
-      <w:t>P</w:t>
+      <w:t xml:space="preserve">                      P</w:t>
     </w:r>
     <w:r>
       <w:t>ag</w:t>
@@ -8402,7 +6914,6 @@
     <w:r>
       <w:t>ina</w:t>
     </w:r>
-    <w:proofErr w:type="spellEnd"/>
     <w:r>
       <w:t xml:space="preserve"> </w:t>
     </w:r>
@@ -8445,13 +6956,8 @@
     <w:r>
       <w:t xml:space="preserve"> - </w:t>
     </w:r>
-    <w:proofErr w:type="spellStart"/>
     <w:r>
-      <w:t>Vertaling</w:t>
-    </w:r>
-    <w:proofErr w:type="spellEnd"/>
-    <w:r>
-      <w:t>: Scrum Facilitators Community, 2024</w:t>
+      <w:t>Vertaling: Scrum Facilitators Community, 2024</w:t>
     </w:r>
     <w:r>
       <w:t>-</w:t>
@@ -8471,17 +6977,21 @@
   <w:p>
     <w:pPr>
       <w:spacing w:line="240" w:lineRule="auto"/>
+      <w:rPr>
+        <w:lang w:val="nl-NL"/>
+      </w:rPr>
     </w:pPr>
     <w:r>
-      <w:t xml:space="preserve">This publication is offered for license under the Attribution Share-Alike license of Creative Commons, accessible at http://creativecommons.org/licenses/by-sa/4.0/legalcode </w:t>
+      <w:rPr>
+        <w:lang w:val="nl-NL"/>
+      </w:rPr>
+      <w:t>Deze publicatie is gelicenseerd onder de Creative Commons Naamsvermelding-GelijkDelen, bekijk deze op https://creativecommons.org/licenses/by-sa/4.0/legalcode.nl of zie de beknopte versie https://creativecommons.org/licenses/by-sa/4.0/deed.nl. Door gebruik te maken van deze EBM Gids erkent en stemt u ermee in dat u de voorwaarden van de Creative Commons Naamsvermelding-GelijkDelen licentie hebt gelezen en ermee akkoord gaat daaraan gebonden te zijn.</w:t>
     </w:r>
-    <w:proofErr w:type="gramStart"/>
     <w:r>
-      <w:t>and also</w:t>
-    </w:r>
-    <w:proofErr w:type="gramEnd"/>
-    <w:r>
-      <w:t xml:space="preserve"> described in summary form at http://creativecommons.org/licenses/by-sa/4.0/. By utilizing this EBM Guide, you acknowledge and agree that you have read and agree to be bound by the terms of the Attribution Share-Alike license of Creative Commons. </w:t>
+      <w:rPr>
+        <w:lang w:val="nl-NL"/>
+      </w:rPr>
+      <w:t xml:space="preserve"> </w:t>
     </w:r>
   </w:p>
 </w:ftr>
@@ -8591,23 +7101,34 @@
         <w:rPr>
           <w:lang w:val="nl-NL"/>
         </w:rPr>
-        <w:t xml:space="preserve">Figuur gebaseerd op Mike </w:t>
-      </w:r>
-      <w:r>
-        <w:rPr>
-          <w:lang w:val="nl-NL"/>
-        </w:rPr>
-        <w:t>Rother’s Improvement Kata (</w:t>
-      </w:r>
-      <w:hyperlink r:id="rId3" w:history="1">
-        <w:r>
-          <w:rPr>
-            <w:rStyle w:val="Hyperlink"/>
-            <w:lang w:val="nl-NL"/>
-          </w:rPr>
-          <w:t>http://www.personal.umich.edu/~mrother/The_Improvement_Kata.html</w:t>
-        </w:r>
-      </w:hyperlink>
+        <w:t>Figuur gebaseerd op Mike Rother’s Improvement Kata (</w:t>
+      </w:r>
+      <w:r>
+        <w:fldChar w:fldCharType="begin"/>
+      </w:r>
+      <w:r>
+        <w:rPr>
+          <w:lang w:val="nl-NL"/>
+        </w:rPr>
+        <w:instrText>HYPERLINK "http://www.personal.umich.edu/~mrother/The_Improvement_Kata.html"</w:instrText>
+      </w:r>
+      <w:r>
+        <w:fldChar w:fldCharType="separate"/>
+      </w:r>
+      <w:r>
+        <w:rPr>
+          <w:rStyle w:val="Hyperlink"/>
+          <w:lang w:val="nl-NL"/>
+        </w:rPr>
+        <w:t>http://www.personal.umich.edu/~mrother/The_Improvement_Kata.html</w:t>
+      </w:r>
+      <w:r>
+        <w:rPr>
+          <w:rStyle w:val="Hyperlink"/>
+          <w:lang w:val="nl-NL"/>
+        </w:rPr>
+        <w:fldChar w:fldCharType="end"/>
+      </w:r>
       <w:r>
         <w:rPr>
           <w:lang w:val="nl-NL"/>
@@ -8634,23 +7155,34 @@
         <w:rPr>
           <w:lang w:val="nl-NL"/>
         </w:rPr>
-        <w:t xml:space="preserve"> De </w:t>
-      </w:r>
-      <w:r>
-        <w:rPr>
-          <w:lang w:val="nl-NL"/>
-        </w:rPr>
-        <w:t xml:space="preserve">Experimenteerlus is een variatie op de Shewhart Cycle, die populair is gemaakt door W. Edwards Deming. Deze wordt ook wel de PDCA-cyclus genoemd (Plan-Do-Check-Act); zie </w:t>
-      </w:r>
-      <w:hyperlink r:id="rId4" w:history="1">
-        <w:r>
-          <w:rPr>
-            <w:rStyle w:val="Hyperlink"/>
-            <w:lang w:val="nl-NL"/>
-          </w:rPr>
-          <w:t>https://nl.wikipedia.org/wiki/Kwaliteitscirkel_van_Deming</w:t>
-        </w:r>
-      </w:hyperlink>
+        <w:t xml:space="preserve"> De Experimenteerlus is een variatie op de Shewhart Cycle, die populair is gemaakt door W. Edwards Deming. Deze wordt ook wel de PDCA-cyclus genoemd (Plan-Do-Check-Act); zie </w:t>
+      </w:r>
+      <w:r>
+        <w:fldChar w:fldCharType="begin"/>
+      </w:r>
+      <w:r>
+        <w:rPr>
+          <w:lang w:val="nl-NL"/>
+        </w:rPr>
+        <w:instrText>HYPERLINK "https://nl.wikipedia.org/wiki/Kwaliteitscirkel_van_Deming"</w:instrText>
+      </w:r>
+      <w:r>
+        <w:fldChar w:fldCharType="separate"/>
+      </w:r>
+      <w:r>
+        <w:rPr>
+          <w:rStyle w:val="Hyperlink"/>
+          <w:lang w:val="nl-NL"/>
+        </w:rPr>
+        <w:t>https://nl.wikipedia.org/wiki/Kwaliteitscirkel_van_Deming</w:t>
+      </w:r>
+      <w:r>
+        <w:rPr>
+          <w:rStyle w:val="Hyperlink"/>
+          <w:lang w:val="nl-NL"/>
+        </w:rPr>
+        <w:fldChar w:fldCharType="end"/>
+      </w:r>
     </w:p>
   </w:footnote>
   <w:footnote w:id="4">
@@ -8702,16 +7234,34 @@
         </w:rPr>
         <w:t xml:space="preserve">Voor meer informatie zie het </w:t>
       </w:r>
-      <w:hyperlink r:id="rId5">
-        <w:r>
-          <w:rPr>
-            <w:color w:val="1155CC"/>
-            <w:u w:val="single"/>
-            <w:lang w:val="nl-NL"/>
-          </w:rPr>
-          <w:t>DORA 2019 report</w:t>
-        </w:r>
-      </w:hyperlink>
+      <w:r>
+        <w:fldChar w:fldCharType="begin"/>
+      </w:r>
+      <w:r>
+        <w:rPr>
+          <w:lang w:val="nl-NL"/>
+        </w:rPr>
+        <w:instrText>HYPERLINK "https://cloud.google.com/devops/state-of-devops/?utm_source=thenewstack&amp;utm_medium=website&amp;utm_campaign=platform" \h</w:instrText>
+      </w:r>
+      <w:r>
+        <w:fldChar w:fldCharType="separate"/>
+      </w:r>
+      <w:r>
+        <w:rPr>
+          <w:color w:val="1155CC"/>
+          <w:u w:val="single"/>
+          <w:lang w:val="nl-NL"/>
+        </w:rPr>
+        <w:t>DORA 2019 report</w:t>
+      </w:r>
+      <w:r>
+        <w:rPr>
+          <w:color w:val="1155CC"/>
+          <w:u w:val="single"/>
+          <w:lang w:val="nl-NL"/>
+        </w:rPr>
+        <w:fldChar w:fldCharType="end"/>
+      </w:r>
       <w:r>
         <w:rPr>
           <w:color w:val="444A4F"/>
@@ -8755,16 +7305,34 @@
         </w:rPr>
         <w:t xml:space="preserve">Voor meer informatie zie het </w:t>
       </w:r>
-      <w:hyperlink r:id="rId6">
-        <w:r>
-          <w:rPr>
-            <w:color w:val="1155CC"/>
-            <w:u w:val="single"/>
-            <w:lang w:val="nl-NL"/>
-          </w:rPr>
-          <w:t>DORA 2019 report</w:t>
-        </w:r>
-      </w:hyperlink>
+      <w:r>
+        <w:fldChar w:fldCharType="begin"/>
+      </w:r>
+      <w:r>
+        <w:rPr>
+          <w:lang w:val="nl-NL"/>
+        </w:rPr>
+        <w:instrText>HYPERLINK "https://cloud.google.com/devops/state-of-devops/?utm_source=thenewstack&amp;utm_medium=website&amp;utm_campaign=platform" \h</w:instrText>
+      </w:r>
+      <w:r>
+        <w:fldChar w:fldCharType="separate"/>
+      </w:r>
+      <w:r>
+        <w:rPr>
+          <w:color w:val="1155CC"/>
+          <w:u w:val="single"/>
+          <w:lang w:val="nl-NL"/>
+        </w:rPr>
+        <w:t>DORA 2019 report</w:t>
+      </w:r>
+      <w:r>
+        <w:rPr>
+          <w:color w:val="1155CC"/>
+          <w:u w:val="single"/>
+          <w:lang w:val="nl-NL"/>
+        </w:rPr>
+        <w:fldChar w:fldCharType="end"/>
+      </w:r>
       <w:r>
         <w:rPr>
           <w:color w:val="444A4F"/>

</xml_diff>

<commit_message>
#46 layout issue fixed
</commit_message>
<xml_diff>
--- a/EBM-Gids-2024-NL-dev.docx
+++ b/EBM-Gids-2024-NL-dev.docx
@@ -871,10 +871,18 @@
           <w:lang w:val="nl-NL"/>
         </w:rPr>
       </w:pPr>
-      <w:r>
-        <w:rPr>
-          <w:lang w:val="nl-NL"/>
-        </w:rPr>
+    </w:p>
+    <w:p>
+      <w:pPr>
+        <w:rPr>
+          <w:lang w:val="nl-NL"/>
+        </w:rPr>
+      </w:pPr>
+      <w:r>
+        <w:rPr>
+          <w:lang w:val="nl-NL"/>
+        </w:rPr>
+        <w:lastRenderedPageBreak/>
         <w:t>Stel, we moeten</w:t>
       </w:r>
       <w:r>
@@ -1349,14 +1357,14 @@
         <w:rPr>
           <w:lang w:val="nl-NL"/>
         </w:rPr>
-        <w:t xml:space="preserve">it zijn de wensen die een klant of gebruiker van een product ervaart. Ze vertegenwoordigen een nieuwe of verbeterde mogelijkheid die eerder onbereikbaar was voor de klant of gebruiker. Voorbeelden zijn sneller dan voorheen kunnen reizen naar </w:t>
+        <w:t xml:space="preserve">it zijn de wensen die een klant of gebruiker van een product ervaart. Ze vertegenwoordigen een nieuwe of verbeterde mogelijkheid die eerder onbereikbaar was </w:t>
       </w:r>
       <w:r>
         <w:rPr>
           <w:lang w:val="nl-NL"/>
         </w:rPr>
         <w:lastRenderedPageBreak/>
-        <w:t>een bestemming, of meer geld verdienen of sparen dan eerder mogelijk was. Uitkomsten kunnen ook negatief zijn, zoals wanneer de waarde die een klant of gebruiker ervaart vermindert ten opzichte van eerdere ervaringen, bijvoorbeeld wanneer een dienst waar ze tot nu toe op vertrouwden niet langer beschikbaar is</w:t>
+        <w:t>voor de klant of gebruiker. Voorbeelden zijn sneller dan voorheen kunnen reizen naar een bestemming, of meer geld verdienen of sparen dan eerder mogelijk was. Uitkomsten kunnen ook negatief zijn, zoals wanneer de waarde die een klant of gebruiker ervaart vermindert ten opzichte van eerdere ervaringen, bijvoorbeeld wanneer een dienst waar ze tot nu toe op vertrouwden niet langer beschikbaar is</w:t>
       </w:r>
       <w:r>
         <w:rPr>
@@ -1532,20 +1540,26 @@
         <w:rPr>
           <w:lang w:val="nl-NL"/>
         </w:rPr>
-        <w:t xml:space="preserve">De eerste stap in de richting van een Strategisch Doel is het begrijpen van je Huidige Toestand, zodat je de aandacht kunt richten op mogelijke verbeteringen. Bijvoorbeeld, wanneer je doel is om de klanttevredenheid te verbeteren, zul je moeten weten wat je huidige klantervaring is, en hoe je klanten deze graag anders zouden zien. Je zult waarschijnlijk ook moeten begrijpen wat je capaciteit om waarde te leveren is, oftewel hoe snel kun je verbeteringen doorvoeren in de ervaren klantwaarde, zodat je realistische korte- en middellange-termijndoelen kunt stellen. </w:t>
-      </w:r>
-    </w:p>
-    <w:p>
-      <w:pPr>
-        <w:rPr>
-          <w:lang w:val="nl-NL"/>
-        </w:rPr>
-      </w:pPr>
+        <w:t xml:space="preserve">De eerste stap in de richting van een Strategisch Doel is het begrijpen van je Huidige Toestand, zodat je de aandacht kunt richten op mogelijke verbeteringen. Bijvoorbeeld, wanneer je doel is om de klanttevredenheid te verbeteren, zul je moeten weten wat je huidige klantervaring is, en hoe je klanten deze graag anders zouden zien. Je zult waarschijnlijk ook moeten begrijpen wat </w:t>
+      </w:r>
       <w:r>
         <w:rPr>
           <w:lang w:val="nl-NL"/>
         </w:rPr>
         <w:lastRenderedPageBreak/>
+        <w:t xml:space="preserve">je capaciteit om waarde te leveren is, oftewel hoe snel kun je verbeteringen doorvoeren in de ervaren klantwaarde, zodat je realistische korte- en middellange-termijndoelen kunt stellen. </w:t>
+      </w:r>
+    </w:p>
+    <w:p>
+      <w:pPr>
+        <w:rPr>
+          <w:lang w:val="nl-NL"/>
+        </w:rPr>
+      </w:pPr>
+      <w:r>
+        <w:rPr>
+          <w:lang w:val="nl-NL"/>
+        </w:rPr>
         <w:t xml:space="preserve"> </w:t>
       </w:r>
     </w:p>
@@ -2012,6 +2026,7 @@
         <w:rPr>
           <w:lang w:val="nl-NL"/>
         </w:rPr>
+        <w:lastRenderedPageBreak/>
         <w:t>Een hypothese is een geloof dat iets doen zal leiden tot iets anders, zoals opleveren van feature X zal leiden tot uitkomst Y. Een experiment is een test die is ontworpen om een bepaalde hypothese te bewijzen of verwerpen.</w:t>
       </w:r>
     </w:p>

</xml_diff>

<commit_message>
#50 fixed - engelse paragraaf verwijderd
</commit_message>
<xml_diff>
--- a/EBM-Gids-2024-NL-dev.docx
+++ b/EBM-Gids-2024-NL-dev.docx
@@ -1494,9 +1494,6 @@
         </w:rPr>
         <w:t xml:space="preserve">) is geen garantie voor verbeterde klantervaringen (uitkomsten). </w:t>
       </w:r>
-      <w:r>
-        <w:t>| The problem most organizations face, which is often reflected in the things they measure, is that measuring activities and outputs is easy, while measuring outcomes is difficult. Organizations may gather a lot of data with insufficient information about their ability to deliver value. However, delivering valuable outcomes to customers is essential if organizations are to reach their goals. For example, working more hours (activities) and delivering more features (outputs) does not necessarily lead to improved customer experiences (outcomes).</w:t>
-      </w:r>
     </w:p>
     <w:p/>
     <w:p>
@@ -1560,54 +1557,54 @@
         <w:rPr>
           <w:lang w:val="nl-NL"/>
         </w:rPr>
-        <w:t xml:space="preserve">De eerste stap in de richting van een Strategisch Doel is het begrijpen van je Huidige Toestand, zodat je de aandacht kunt richten op mogelijke verbeteringen. Bijvoorbeeld, wanneer je doel is om de klanttevredenheid te verbeteren, zul je moeten weten wat je huidige klantervaring is, en hoe je klanten deze graag anders zouden zien. Je zult waarschijnlijk ook moeten begrijpen wat </w:t>
+        <w:t xml:space="preserve">De eerste stap in de richting van een Strategisch Doel is het begrijpen van je Huidige Toestand, zodat je de aandacht kunt richten op mogelijke verbeteringen. Bijvoorbeeld, wanneer je doel is om de klanttevredenheid te verbeteren, zul je moeten weten wat je huidige klantervaring is, en hoe je klanten deze graag anders zouden zien. Je zult waarschijnlijk ook moeten begrijpen wat je capaciteit om waarde te leveren is, oftewel hoe snel kun je verbeteringen doorvoeren in de ervaren klantwaarde, zodat je realistische korte- en middellange-termijndoelen kunt stellen. </w:t>
+      </w:r>
+    </w:p>
+    <w:p>
+      <w:pPr>
+        <w:rPr>
+          <w:lang w:val="nl-NL"/>
+        </w:rPr>
+      </w:pPr>
+      <w:r>
+        <w:rPr>
+          <w:lang w:val="nl-NL"/>
+        </w:rPr>
+        <w:t xml:space="preserve"> </w:t>
+      </w:r>
+    </w:p>
+    <w:p>
+      <w:pPr>
+        <w:rPr>
+          <w:lang w:val="nl-NL"/>
+        </w:rPr>
+      </w:pPr>
+      <w:r>
+        <w:rPr>
+          <w:lang w:val="nl-NL"/>
+        </w:rPr>
+        <w:t xml:space="preserve">De </w:t>
+      </w:r>
+      <w:proofErr w:type="spellStart"/>
+      <w:r>
+        <w:rPr>
+          <w:lang w:val="nl-NL"/>
+        </w:rPr>
+        <w:t>Experimenteerlus</w:t>
+      </w:r>
+      <w:proofErr w:type="spellEnd"/>
+      <w:r>
+        <w:rPr>
+          <w:lang w:val="nl-NL"/>
+        </w:rPr>
+        <w:t xml:space="preserve"> (zie Figuur 1) helpt organisaties van hun Huidige Toestand naar hun Directe Tactische Doel te bewegen, vervolgens naar hun Tussenliggende Doel, en uiteindelijk </w:t>
       </w:r>
       <w:r>
         <w:rPr>
           <w:lang w:val="nl-NL"/>
         </w:rPr>
         <w:lastRenderedPageBreak/>
-        <w:t xml:space="preserve">je capaciteit om waarde te leveren is, oftewel hoe snel kun je verbeteringen doorvoeren in de ervaren klantwaarde, zodat je realistische korte- en middellange-termijndoelen kunt stellen. </w:t>
-      </w:r>
-    </w:p>
-    <w:p>
-      <w:pPr>
-        <w:rPr>
-          <w:lang w:val="nl-NL"/>
-        </w:rPr>
-      </w:pPr>
-      <w:r>
-        <w:rPr>
-          <w:lang w:val="nl-NL"/>
-        </w:rPr>
-        <w:t xml:space="preserve"> </w:t>
-      </w:r>
-    </w:p>
-    <w:p>
-      <w:pPr>
-        <w:rPr>
-          <w:lang w:val="nl-NL"/>
-        </w:rPr>
-      </w:pPr>
-      <w:r>
-        <w:rPr>
-          <w:lang w:val="nl-NL"/>
-        </w:rPr>
-        <w:t xml:space="preserve">De </w:t>
-      </w:r>
-      <w:proofErr w:type="spellStart"/>
-      <w:r>
-        <w:rPr>
-          <w:lang w:val="nl-NL"/>
-        </w:rPr>
-        <w:t>Experimenteerlus</w:t>
-      </w:r>
-      <w:proofErr w:type="spellEnd"/>
-      <w:r>
-        <w:rPr>
-          <w:lang w:val="nl-NL"/>
-        </w:rPr>
-        <w:t xml:space="preserve"> (zie Figuur 1) helpt organisaties van hun Huidige Toestand naar hun Directe Tactische Doel te bewegen, vervolgens naar hun Tussenliggende Doel, en uiteindelijk naar het Strategisch Doel, door kleine, meetbare stappen te nemen, experimenten genoemd, gebruikmakend van expliciete hypothesen.</w:t>
+        <w:t>naar het Strategisch Doel, door kleine, meetbare stappen te nemen, experimenten genoemd, gebruikmakend van expliciete hypothesen.</w:t>
       </w:r>
       <w:r>
         <w:rPr>
@@ -2046,42 +2043,48 @@
         <w:rPr>
           <w:lang w:val="nl-NL"/>
         </w:rPr>
+        <w:t>Een hypothese is een geloof dat iets doen zal leiden tot iets anders, zoals opleveren van feature X zal leiden tot uitkomst Y. Een experiment is een test die is ontworpen om een bepaalde hypothese te bewijzen of verwerpen.</w:t>
+      </w:r>
+    </w:p>
+    <w:p>
+      <w:pPr>
+        <w:rPr>
+          <w:lang w:val="nl-NL"/>
+        </w:rPr>
+      </w:pPr>
+    </w:p>
+    <w:p>
+      <w:pPr>
+        <w:rPr>
+          <w:lang w:val="nl-NL"/>
+        </w:rPr>
+      </w:pPr>
+      <w:r>
+        <w:rPr>
+          <w:lang w:val="nl-NL"/>
+        </w:rPr>
+        <w:t xml:space="preserve">Elke feature en iedere </w:t>
+      </w:r>
+      <w:proofErr w:type="spellStart"/>
+      <w:r>
+        <w:rPr>
+          <w:lang w:val="nl-NL"/>
+        </w:rPr>
+        <w:t>requirement</w:t>
+      </w:r>
+      <w:proofErr w:type="spellEnd"/>
+      <w:r>
+        <w:rPr>
+          <w:lang w:val="nl-NL"/>
+        </w:rPr>
+        <w:t xml:space="preserve"> is eigenlijk een hypothese over waarde. Een van de doelen van een empirische aanpak is om deze hypothesen expliciet te maken en doelbewust </w:t>
+      </w:r>
+      <w:r>
+        <w:rPr>
+          <w:lang w:val="nl-NL"/>
+        </w:rPr>
         <w:lastRenderedPageBreak/>
-        <w:t>Een hypothese is een geloof dat iets doen zal leiden tot iets anders, zoals opleveren van feature X zal leiden tot uitkomst Y. Een experiment is een test die is ontworpen om een bepaalde hypothese te bewijzen of verwerpen.</w:t>
-      </w:r>
-    </w:p>
-    <w:p>
-      <w:pPr>
-        <w:rPr>
-          <w:lang w:val="nl-NL"/>
-        </w:rPr>
-      </w:pPr>
-    </w:p>
-    <w:p>
-      <w:pPr>
-        <w:rPr>
-          <w:lang w:val="nl-NL"/>
-        </w:rPr>
-      </w:pPr>
-      <w:r>
-        <w:rPr>
-          <w:lang w:val="nl-NL"/>
-        </w:rPr>
-        <w:t xml:space="preserve">Elke feature en iedere </w:t>
-      </w:r>
-      <w:proofErr w:type="spellStart"/>
-      <w:r>
-        <w:rPr>
-          <w:lang w:val="nl-NL"/>
-        </w:rPr>
-        <w:t>requirement</w:t>
-      </w:r>
-      <w:proofErr w:type="spellEnd"/>
-      <w:r>
-        <w:rPr>
-          <w:lang w:val="nl-NL"/>
-        </w:rPr>
-        <w:t xml:space="preserve"> is eigenlijk een hypothese over waarde. Een van de doelen van een empirische aanpak is om deze hypothesen expliciet te maken en doelbewust experimenten te ontwerpen die de waarde van de features en </w:t>
+        <w:t xml:space="preserve">experimenten te ontwerpen die de waarde van de features en </w:t>
       </w:r>
       <w:proofErr w:type="spellStart"/>
       <w:r>

</xml_diff>

<commit_message>
#42 & nieuwe PDF v1.1
</commit_message>
<xml_diff>
--- a/EBM-Gids-2024-NL-dev.docx
+++ b/EBM-Gids-2024-NL-dev.docx
@@ -57,26 +57,33 @@
       <w:pPr>
         <w:jc w:val="center"/>
         <w:rPr>
-          <w:sz w:val="24"/>
-          <w:szCs w:val="24"/>
           <w:lang w:val="nl-NL"/>
         </w:rPr>
       </w:pPr>
       <w:r>
         <w:rPr>
           <w:color w:val="4A86E8"/>
-          <w:sz w:val="36"/>
-          <w:szCs w:val="36"/>
-          <w:lang w:val="nl-NL"/>
-        </w:rPr>
-        <w:t xml:space="preserve">Betere </w:t>
+          <w:sz w:val="32"/>
+          <w:szCs w:val="32"/>
+          <w:lang w:val="nl-NL"/>
+        </w:rPr>
+        <w:t>Verbeteren van</w:t>
+      </w:r>
+      <w:r>
+        <w:rPr>
+          <w:color w:val="4A86E8"/>
+          <w:sz w:val="32"/>
+          <w:szCs w:val="32"/>
+          <w:lang w:val="nl-NL"/>
+        </w:rPr>
+        <w:t xml:space="preserve"> </w:t>
       </w:r>
       <w:proofErr w:type="spellStart"/>
       <w:r>
         <w:rPr>
           <w:color w:val="4A86E8"/>
-          <w:sz w:val="36"/>
-          <w:szCs w:val="36"/>
+          <w:sz w:val="32"/>
+          <w:szCs w:val="32"/>
           <w:lang w:val="nl-NL"/>
         </w:rPr>
         <w:t>waardelevering</w:t>
@@ -85,8 +92,8 @@
       <w:r>
         <w:rPr>
           <w:color w:val="4A86E8"/>
-          <w:sz w:val="36"/>
-          <w:szCs w:val="36"/>
+          <w:sz w:val="32"/>
+          <w:szCs w:val="32"/>
           <w:lang w:val="nl-NL"/>
         </w:rPr>
         <w:t xml:space="preserve"> </w:t>
@@ -94,8 +101,8 @@
       <w:r>
         <w:rPr>
           <w:color w:val="4A86E8"/>
-          <w:sz w:val="36"/>
-          <w:szCs w:val="36"/>
+          <w:sz w:val="32"/>
+          <w:szCs w:val="32"/>
           <w:lang w:val="nl-NL"/>
         </w:rPr>
         <w:t>in</w:t>
@@ -103,8 +110,8 @@
       <w:r>
         <w:rPr>
           <w:color w:val="4A86E8"/>
-          <w:sz w:val="36"/>
-          <w:szCs w:val="36"/>
+          <w:sz w:val="32"/>
+          <w:szCs w:val="32"/>
           <w:lang w:val="nl-NL"/>
         </w:rPr>
         <w:t xml:space="preserve"> onzekere omstandighede</w:t>
@@ -112,8 +119,8 @@
       <w:r>
         <w:rPr>
           <w:color w:val="4A86E8"/>
-          <w:sz w:val="36"/>
-          <w:szCs w:val="36"/>
+          <w:sz w:val="32"/>
+          <w:szCs w:val="32"/>
           <w:lang w:val="nl-NL"/>
         </w:rPr>
         <w:t>n</w:t>
@@ -2374,7 +2381,7 @@
         </w:rPr>
         <w:lastRenderedPageBreak/>
         <w:drawing>
-          <wp:inline distT="0" distB="0" distL="0" distR="0" wp14:anchorId="1628A5A3" wp14:editId="2D95BCC4">
+          <wp:inline distT="0" distB="0" distL="0" distR="0" wp14:anchorId="1628A5A3" wp14:editId="017CCF06">
             <wp:extent cx="5943600" cy="2971800"/>
             <wp:effectExtent l="0" t="0" r="0" b="0"/>
             <wp:docPr id="1421113956" name="Picture 1" descr="A diagram of a company&#10;&#10;Description automatically generated"/>
@@ -8737,232 +8744,20 @@
         </w:rPr>
         <w:t xml:space="preserve">Voor meer informatie over complexiteit, zie het gedeelte over Scrum Theorie in de Scrum Guide op </w:t>
       </w:r>
-      <w:r>
-        <w:fldChar w:fldCharType="begin"/>
-      </w:r>
-      <w:r>
-        <w:rPr>
-          <w:lang w:val="nl-NL"/>
-        </w:rPr>
-        <w:instrText>HYPERLINK "https://www.scrumguides.org/scrum-guide.html"</w:instrText>
-      </w:r>
-      <w:r>
-        <w:fldChar w:fldCharType="separate"/>
-      </w:r>
-      <w:r>
-        <w:rPr>
-          <w:rStyle w:val="Hyperlink"/>
-          <w:lang w:val="nl-NL"/>
-        </w:rPr>
-        <w:t>https://www.scrumguides.org/scrum-guide.html</w:t>
-      </w:r>
-      <w:r>
-        <w:rPr>
-          <w:rStyle w:val="Hyperlink"/>
-          <w:lang w:val="nl-NL"/>
-        </w:rPr>
-        <w:fldChar w:fldCharType="end"/>
-      </w:r>
-      <w:r>
-        <w:rPr>
-          <w:lang w:val="nl-NL"/>
-        </w:rPr>
-        <w:t xml:space="preserve"> (of download de Nederlandse gids via </w:t>
-      </w:r>
-      <w:r>
-        <w:fldChar w:fldCharType="begin"/>
-      </w:r>
-      <w:r>
-        <w:rPr>
-          <w:lang w:val="nl-NL"/>
-        </w:rPr>
-        <w:instrText>HYPERLINK "https://www.scrumguides.org/download.html"</w:instrText>
-      </w:r>
-      <w:r>
-        <w:fldChar w:fldCharType="separate"/>
-      </w:r>
-      <w:r>
-        <w:rPr>
-          <w:rStyle w:val="Hyperlink"/>
-          <w:lang w:val="nl-NL"/>
-        </w:rPr>
-        <w:t>https://www.scrumguides.org/download.html</w:t>
-      </w:r>
-      <w:r>
-        <w:rPr>
-          <w:rStyle w:val="Hyperlink"/>
-          <w:lang w:val="nl-NL"/>
-        </w:rPr>
-        <w:fldChar w:fldCharType="end"/>
-      </w:r>
-      <w:r>
-        <w:rPr>
-          <w:lang w:val="nl-NL"/>
-        </w:rPr>
-        <w:t>)</w:t>
-      </w:r>
-    </w:p>
-  </w:footnote>
-  <w:footnote w:id="2">
-    <w:p>
-      <w:pPr>
-        <w:pStyle w:val="FootnoteText"/>
-        <w:rPr>
-          <w:lang w:val="nl-NL"/>
-        </w:rPr>
-      </w:pPr>
-      <w:r>
-        <w:rPr>
-          <w:rStyle w:val="FootnoteReference"/>
-        </w:rPr>
-        <w:footnoteRef/>
-      </w:r>
-      <w:r>
-        <w:rPr>
-          <w:lang w:val="nl-NL"/>
-        </w:rPr>
-        <w:t xml:space="preserve"> </w:t>
-      </w:r>
-      <w:r>
-        <w:rPr>
-          <w:lang w:val="nl-NL"/>
-        </w:rPr>
-        <w:t xml:space="preserve">Figuur gebaseerd op Mike </w:t>
-      </w:r>
-      <w:proofErr w:type="spellStart"/>
-      <w:r>
-        <w:rPr>
-          <w:lang w:val="nl-NL"/>
-        </w:rPr>
-        <w:t>Rother’s</w:t>
-      </w:r>
-      <w:proofErr w:type="spellEnd"/>
-      <w:r>
-        <w:rPr>
-          <w:lang w:val="nl-NL"/>
-        </w:rPr>
-        <w:t xml:space="preserve"> </w:t>
-      </w:r>
-      <w:proofErr w:type="spellStart"/>
-      <w:r>
-        <w:rPr>
-          <w:lang w:val="nl-NL"/>
-        </w:rPr>
-        <w:t>Improvement</w:t>
-      </w:r>
-      <w:proofErr w:type="spellEnd"/>
-      <w:r>
-        <w:rPr>
-          <w:lang w:val="nl-NL"/>
-        </w:rPr>
-        <w:t xml:space="preserve"> </w:t>
-      </w:r>
-      <w:proofErr w:type="spellStart"/>
-      <w:r>
-        <w:rPr>
-          <w:lang w:val="nl-NL"/>
-        </w:rPr>
-        <w:t>Kata</w:t>
-      </w:r>
-      <w:proofErr w:type="spellEnd"/>
-      <w:r>
-        <w:rPr>
-          <w:lang w:val="nl-NL"/>
-        </w:rPr>
-        <w:t xml:space="preserve"> (</w:t>
-      </w:r>
       <w:hyperlink r:id="rId1" w:history="1">
         <w:r>
           <w:rPr>
             <w:rStyle w:val="Hyperlink"/>
             <w:lang w:val="nl-NL"/>
           </w:rPr>
-          <w:t>http://www.personal.umich.edu/~mrother/The_Improvement_Kata.html</w:t>
+          <w:t>https://www.scrumguides.org/scrum-guide.html</w:t>
         </w:r>
       </w:hyperlink>
       <w:r>
         <w:rPr>
           <w:lang w:val="nl-NL"/>
         </w:rPr>
-        <w:t>)</w:t>
-      </w:r>
-    </w:p>
-  </w:footnote>
-  <w:footnote w:id="3">
-    <w:p>
-      <w:pPr>
-        <w:pStyle w:val="FootnoteText"/>
-        <w:rPr>
-          <w:lang w:val="nl-NL"/>
-        </w:rPr>
-      </w:pPr>
-      <w:r>
-        <w:rPr>
-          <w:rStyle w:val="FootnoteReference"/>
-        </w:rPr>
-        <w:footnoteRef/>
-      </w:r>
-      <w:r>
-        <w:rPr>
-          <w:lang w:val="nl-NL"/>
-        </w:rPr>
-        <w:t xml:space="preserve"> De </w:t>
-      </w:r>
-      <w:proofErr w:type="spellStart"/>
-      <w:r>
-        <w:rPr>
-          <w:lang w:val="nl-NL"/>
-        </w:rPr>
-        <w:t>Experimenteerlus</w:t>
-      </w:r>
-      <w:proofErr w:type="spellEnd"/>
-      <w:r>
-        <w:rPr>
-          <w:lang w:val="nl-NL"/>
-        </w:rPr>
-        <w:t xml:space="preserve"> is een variatie op de </w:t>
-      </w:r>
-      <w:proofErr w:type="spellStart"/>
-      <w:r>
-        <w:rPr>
-          <w:lang w:val="nl-NL"/>
-        </w:rPr>
-        <w:t>Shewhart</w:t>
-      </w:r>
-      <w:proofErr w:type="spellEnd"/>
-      <w:r>
-        <w:rPr>
-          <w:lang w:val="nl-NL"/>
-        </w:rPr>
-        <w:t xml:space="preserve"> </w:t>
-      </w:r>
-      <w:proofErr w:type="spellStart"/>
-      <w:r>
-        <w:rPr>
-          <w:lang w:val="nl-NL"/>
-        </w:rPr>
-        <w:t>Cycle</w:t>
-      </w:r>
-      <w:proofErr w:type="spellEnd"/>
-      <w:r>
-        <w:rPr>
-          <w:lang w:val="nl-NL"/>
-        </w:rPr>
-        <w:t xml:space="preserve">, die populair is gemaakt door W. Edwards </w:t>
-      </w:r>
-      <w:proofErr w:type="spellStart"/>
-      <w:r>
-        <w:rPr>
-          <w:lang w:val="nl-NL"/>
-        </w:rPr>
-        <w:t>Deming</w:t>
-      </w:r>
-      <w:proofErr w:type="spellEnd"/>
-      <w:r>
-        <w:rPr>
-          <w:lang w:val="nl-NL"/>
-        </w:rPr>
-        <w:t xml:space="preserve">. Deze wordt ook wel de PDCA-cyclus genoemd (Plan-Do-Check-Act); zie </w:t>
+        <w:t xml:space="preserve"> (of download de Nederlandse gids via </w:t>
       </w:r>
       <w:hyperlink r:id="rId2" w:history="1">
         <w:r>
@@ -8970,9 +8765,135 @@
             <w:rStyle w:val="Hyperlink"/>
             <w:lang w:val="nl-NL"/>
           </w:rPr>
-          <w:t>https://nl.wikipedia.org/wiki/Kwaliteitscirkel_van_Deming</w:t>
+          <w:t>https://www.scrumguides.org/download.html</w:t>
         </w:r>
       </w:hyperlink>
+      <w:r>
+        <w:rPr>
+          <w:lang w:val="nl-NL"/>
+        </w:rPr>
+        <w:t>)</w:t>
+      </w:r>
+    </w:p>
+  </w:footnote>
+  <w:footnote w:id="2">
+    <w:p>
+      <w:pPr>
+        <w:pStyle w:val="FootnoteText"/>
+        <w:rPr>
+          <w:lang w:val="nl-NL"/>
+        </w:rPr>
+      </w:pPr>
+      <w:r>
+        <w:rPr>
+          <w:rStyle w:val="FootnoteReference"/>
+        </w:rPr>
+        <w:footnoteRef/>
+      </w:r>
+      <w:r>
+        <w:rPr>
+          <w:lang w:val="nl-NL"/>
+        </w:rPr>
+        <w:t xml:space="preserve"> </w:t>
+      </w:r>
+      <w:r>
+        <w:rPr>
+          <w:lang w:val="nl-NL"/>
+        </w:rPr>
+        <w:t xml:space="preserve">Figuur gebaseerd op Mike </w:t>
+      </w:r>
+      <w:r>
+        <w:rPr>
+          <w:lang w:val="nl-NL"/>
+        </w:rPr>
+        <w:t>Rother’s Improvement Kata (</w:t>
+      </w:r>
+      <w:r>
+        <w:fldChar w:fldCharType="begin"/>
+      </w:r>
+      <w:r>
+        <w:rPr>
+          <w:lang w:val="nl-NL"/>
+        </w:rPr>
+        <w:instrText>HYPERLINK "http://www.personal.umich.edu/~mrother/The_Improvement_Kata.html"</w:instrText>
+      </w:r>
+      <w:r>
+        <w:fldChar w:fldCharType="separate"/>
+      </w:r>
+      <w:r>
+        <w:rPr>
+          <w:rStyle w:val="Hyperlink"/>
+          <w:lang w:val="nl-NL"/>
+        </w:rPr>
+        <w:t>http://www.personal.umich.edu/~mrother/The_Improvement_Kata.html</w:t>
+      </w:r>
+      <w:r>
+        <w:rPr>
+          <w:rStyle w:val="Hyperlink"/>
+          <w:lang w:val="nl-NL"/>
+        </w:rPr>
+        <w:fldChar w:fldCharType="end"/>
+      </w:r>
+      <w:r>
+        <w:rPr>
+          <w:lang w:val="nl-NL"/>
+        </w:rPr>
+        <w:t>)</w:t>
+      </w:r>
+    </w:p>
+  </w:footnote>
+  <w:footnote w:id="3">
+    <w:p>
+      <w:pPr>
+        <w:pStyle w:val="FootnoteText"/>
+        <w:rPr>
+          <w:lang w:val="nl-NL"/>
+        </w:rPr>
+      </w:pPr>
+      <w:r>
+        <w:rPr>
+          <w:rStyle w:val="FootnoteReference"/>
+        </w:rPr>
+        <w:footnoteRef/>
+      </w:r>
+      <w:r>
+        <w:rPr>
+          <w:lang w:val="nl-NL"/>
+        </w:rPr>
+        <w:t xml:space="preserve"> De </w:t>
+      </w:r>
+      <w:r>
+        <w:rPr>
+          <w:lang w:val="nl-NL"/>
+        </w:rPr>
+        <w:t xml:space="preserve">Experimenteerlus is een variatie op de Shewhart Cycle, die populair is gemaakt door W. Edwards Deming. Deze wordt ook wel de PDCA-cyclus genoemd (Plan-Do-Check-Act); zie </w:t>
+      </w:r>
+      <w:r>
+        <w:fldChar w:fldCharType="begin"/>
+      </w:r>
+      <w:r>
+        <w:rPr>
+          <w:lang w:val="nl-NL"/>
+        </w:rPr>
+        <w:instrText>HYPERLINK "https://nl.wikipedia.org/wiki/Kwaliteitscirkel_van_Deming"</w:instrText>
+      </w:r>
+      <w:r>
+        <w:fldChar w:fldCharType="separate"/>
+      </w:r>
+      <w:r>
+        <w:rPr>
+          <w:rStyle w:val="Hyperlink"/>
+          <w:lang w:val="nl-NL"/>
+        </w:rPr>
+        <w:t>https://nl.wikipedia.org/wiki/Kwaliteitscirkel_van_Deming</w:t>
+      </w:r>
+      <w:r>
+        <w:rPr>
+          <w:rStyle w:val="Hyperlink"/>
+          <w:lang w:val="nl-NL"/>
+        </w:rPr>
+        <w:fldChar w:fldCharType="end"/>
+      </w:r>
     </w:p>
   </w:footnote>
   <w:footnote w:id="4">
@@ -9024,16 +8945,34 @@
         </w:rPr>
         <w:t xml:space="preserve">Voor meer informatie zie het </w:t>
       </w:r>
-      <w:hyperlink r:id="rId3">
-        <w:r>
-          <w:rPr>
-            <w:color w:val="1155CC"/>
-            <w:u w:val="single"/>
-            <w:lang w:val="nl-NL"/>
-          </w:rPr>
-          <w:t>DORA 2019 report</w:t>
-        </w:r>
-      </w:hyperlink>
+      <w:r>
+        <w:fldChar w:fldCharType="begin"/>
+      </w:r>
+      <w:r>
+        <w:rPr>
+          <w:lang w:val="nl-NL"/>
+        </w:rPr>
+        <w:instrText>HYPERLINK "https://cloud.google.com/devops/state-of-devops/?utm_source=thenewstack&amp;utm_medium=website&amp;utm_campaign=platform" \h</w:instrText>
+      </w:r>
+      <w:r>
+        <w:fldChar w:fldCharType="separate"/>
+      </w:r>
+      <w:r>
+        <w:rPr>
+          <w:color w:val="1155CC"/>
+          <w:u w:val="single"/>
+          <w:lang w:val="nl-NL"/>
+        </w:rPr>
+        <w:t>DORA 2019 report</w:t>
+      </w:r>
+      <w:r>
+        <w:rPr>
+          <w:color w:val="1155CC"/>
+          <w:u w:val="single"/>
+          <w:lang w:val="nl-NL"/>
+        </w:rPr>
+        <w:fldChar w:fldCharType="end"/>
+      </w:r>
       <w:r>
         <w:rPr>
           <w:color w:val="444A4F"/>
@@ -9077,16 +9016,34 @@
         </w:rPr>
         <w:t xml:space="preserve">Voor meer informatie zie het </w:t>
       </w:r>
-      <w:hyperlink r:id="rId4">
-        <w:r>
-          <w:rPr>
-            <w:color w:val="1155CC"/>
-            <w:u w:val="single"/>
-            <w:lang w:val="nl-NL"/>
-          </w:rPr>
-          <w:t>DORA 2019 report</w:t>
-        </w:r>
-      </w:hyperlink>
+      <w:r>
+        <w:fldChar w:fldCharType="begin"/>
+      </w:r>
+      <w:r>
+        <w:rPr>
+          <w:lang w:val="nl-NL"/>
+        </w:rPr>
+        <w:instrText>HYPERLINK "https://cloud.google.com/devops/state-of-devops/?utm_source=thenewstack&amp;utm_medium=website&amp;utm_campaign=platform" \h</w:instrText>
+      </w:r>
+      <w:r>
+        <w:fldChar w:fldCharType="separate"/>
+      </w:r>
+      <w:r>
+        <w:rPr>
+          <w:color w:val="1155CC"/>
+          <w:u w:val="single"/>
+          <w:lang w:val="nl-NL"/>
+        </w:rPr>
+        <w:t>DORA 2019 report</w:t>
+      </w:r>
+      <w:r>
+        <w:rPr>
+          <w:color w:val="1155CC"/>
+          <w:u w:val="single"/>
+          <w:lang w:val="nl-NL"/>
+        </w:rPr>
+        <w:fldChar w:fldCharType="end"/>
+      </w:r>
       <w:r>
         <w:rPr>
           <w:color w:val="444A4F"/>

</xml_diff>

<commit_message>
#62 - v1.1 vermelding toegevoegd aan tabel van wijzigingen
</commit_message>
<xml_diff>
--- a/EBM-Gids-2024-NL-dev.docx
+++ b/EBM-Gids-2024-NL-dev.docx
@@ -2381,7 +2381,7 @@
         </w:rPr>
         <w:lastRenderedPageBreak/>
         <w:drawing>
-          <wp:inline distT="0" distB="0" distL="0" distR="0" wp14:anchorId="1628A5A3" wp14:editId="017CCF06">
+          <wp:inline distT="0" distB="0" distL="0" distR="0" wp14:anchorId="1628A5A3" wp14:editId="5CC1DE9D">
             <wp:extent cx="5943600" cy="2971800"/>
             <wp:effectExtent l="0" t="0" r="0" b="0"/>
             <wp:docPr id="1421113956" name="Picture 1" descr="A diagram of a company&#10;&#10;Description automatically generated"/>
@@ -3867,6 +3867,84 @@
     </w:p>
     <w:p>
       <w:pPr>
+        <w:pStyle w:val="Heading1"/>
+        <w:rPr>
+          <w:lang w:val="nl-NL"/>
+        </w:rPr>
+      </w:pPr>
+      <w:r>
+        <w:rPr>
+          <w:lang w:val="nl-NL"/>
+        </w:rPr>
+        <w:lastRenderedPageBreak/>
+        <w:t>Eindnoot</w:t>
+      </w:r>
+    </w:p>
+    <w:p>
+      <w:pPr>
+        <w:rPr>
+          <w:lang w:val="nl-NL"/>
+        </w:rPr>
+      </w:pPr>
+      <w:proofErr w:type="spellStart"/>
+      <w:r>
+        <w:rPr>
+          <w:lang w:val="nl-NL"/>
+        </w:rPr>
+        <w:t>Evidence</w:t>
+      </w:r>
+      <w:proofErr w:type="spellEnd"/>
+      <w:r>
+        <w:rPr>
+          <w:lang w:val="nl-NL"/>
+        </w:rPr>
+        <w:t xml:space="preserve"> </w:t>
+      </w:r>
+      <w:proofErr w:type="spellStart"/>
+      <w:r>
+        <w:rPr>
+          <w:lang w:val="nl-NL"/>
+        </w:rPr>
+        <w:t>Based</w:t>
+      </w:r>
+      <w:proofErr w:type="spellEnd"/>
+      <w:r>
+        <w:rPr>
+          <w:lang w:val="nl-NL"/>
+        </w:rPr>
+        <w:t xml:space="preserve">-Management is gratis en wordt aangeboden in deze gids. Het implementeren van losse delen van EBM is mogelijk, maar het resultaat daarvan is niet </w:t>
+      </w:r>
+      <w:proofErr w:type="spellStart"/>
+      <w:r>
+        <w:rPr>
+          <w:lang w:val="nl-NL"/>
+        </w:rPr>
+        <w:t>Evidence</w:t>
+      </w:r>
+      <w:proofErr w:type="spellEnd"/>
+      <w:r>
+        <w:rPr>
+          <w:lang w:val="nl-NL"/>
+        </w:rPr>
+        <w:t xml:space="preserve"> </w:t>
+      </w:r>
+      <w:proofErr w:type="spellStart"/>
+      <w:r>
+        <w:rPr>
+          <w:lang w:val="nl-NL"/>
+        </w:rPr>
+        <w:t>Based</w:t>
+      </w:r>
+      <w:proofErr w:type="spellEnd"/>
+      <w:r>
+        <w:rPr>
+          <w:lang w:val="nl-NL"/>
+        </w:rPr>
+        <w:t xml:space="preserve"> Management.</w:t>
+      </w:r>
+    </w:p>
+    <w:p>
+      <w:pPr>
         <w:spacing w:after="100"/>
         <w:rPr>
           <w:b/>
@@ -3876,16 +3954,19 @@
           <w:lang w:val="nl-NL"/>
         </w:rPr>
       </w:pPr>
-      <w:r>
-        <w:rPr>
-          <w:b/>
-          <w:color w:val="3B6FE2"/>
-          <w:sz w:val="35"/>
-          <w:szCs w:val="35"/>
-          <w:lang w:val="nl-NL"/>
-        </w:rPr>
-        <w:lastRenderedPageBreak/>
-        <w:t>Eindnoot</w:t>
+    </w:p>
+    <w:p>
+      <w:pPr>
+        <w:pStyle w:val="Heading1"/>
+        <w:rPr>
+          <w:lang w:val="nl-NL"/>
+        </w:rPr>
+      </w:pPr>
+      <w:r>
+        <w:rPr>
+          <w:lang w:val="nl-NL"/>
+        </w:rPr>
+        <w:t>Dankbetuigingen</w:t>
       </w:r>
     </w:p>
     <w:p>
@@ -3899,147 +3980,43 @@
         <w:rPr>
           <w:lang w:val="nl-NL"/>
         </w:rPr>
-        <w:t>Evidence</w:t>
+        <w:t>Evidence-Based</w:t>
       </w:r>
       <w:proofErr w:type="spellEnd"/>
       <w:r>
         <w:rPr>
           <w:lang w:val="nl-NL"/>
         </w:rPr>
-        <w:t xml:space="preserve"> </w:t>
+        <w:t xml:space="preserve"> Management is gezamenlijk ontwikkeld door Scrum.org, de Professional Scrum Trainer-gemeenschap, Ken </w:t>
       </w:r>
       <w:proofErr w:type="spellStart"/>
       <w:r>
         <w:rPr>
           <w:lang w:val="nl-NL"/>
         </w:rPr>
-        <w:t>Based</w:t>
+        <w:t>Schwaber</w:t>
       </w:r>
       <w:proofErr w:type="spellEnd"/>
       <w:r>
         <w:rPr>
           <w:lang w:val="nl-NL"/>
         </w:rPr>
-        <w:t xml:space="preserve">-Management is gratis en wordt aangeboden in deze gids. Het implementeren van losse delen van EBM is mogelijk, maar het resultaat daarvan is niet </w:t>
+        <w:t xml:space="preserve"> en Christina </w:t>
       </w:r>
       <w:proofErr w:type="spellStart"/>
       <w:r>
         <w:rPr>
           <w:lang w:val="nl-NL"/>
         </w:rPr>
-        <w:t>Evidence</w:t>
+        <w:t>Schwaber</w:t>
       </w:r>
       <w:proofErr w:type="spellEnd"/>
       <w:r>
         <w:rPr>
           <w:lang w:val="nl-NL"/>
         </w:rPr>
-        <w:t xml:space="preserve"> </w:t>
-      </w:r>
-      <w:proofErr w:type="spellStart"/>
-      <w:r>
-        <w:rPr>
-          <w:lang w:val="nl-NL"/>
-        </w:rPr>
-        <w:t>Based</w:t>
-      </w:r>
-      <w:proofErr w:type="spellEnd"/>
-      <w:r>
-        <w:rPr>
-          <w:lang w:val="nl-NL"/>
-        </w:rPr>
-        <w:t xml:space="preserve"> Management.</w:t>
-      </w:r>
-    </w:p>
-    <w:p>
-      <w:pPr>
-        <w:spacing w:after="100"/>
-        <w:rPr>
-          <w:b/>
-          <w:color w:val="3B6FE2"/>
-          <w:sz w:val="35"/>
-          <w:szCs w:val="35"/>
-          <w:lang w:val="nl-NL"/>
-        </w:rPr>
-      </w:pPr>
-    </w:p>
-    <w:p>
-      <w:pPr>
-        <w:spacing w:after="100"/>
-        <w:rPr>
-          <w:b/>
-          <w:color w:val="3B6FE2"/>
-          <w:sz w:val="35"/>
-          <w:szCs w:val="35"/>
-          <w:lang w:val="nl-NL"/>
-        </w:rPr>
-      </w:pPr>
-      <w:r>
-        <w:rPr>
-          <w:b/>
-          <w:color w:val="3B6FE2"/>
-          <w:sz w:val="35"/>
-          <w:szCs w:val="35"/>
-          <w:lang w:val="nl-NL"/>
-        </w:rPr>
-        <w:t>Dankbetuigingen</w:t>
-      </w:r>
-    </w:p>
-    <w:p>
-      <w:pPr>
-        <w:rPr>
-          <w:lang w:val="nl-NL"/>
-        </w:rPr>
-      </w:pPr>
-      <w:proofErr w:type="spellStart"/>
-      <w:r>
-        <w:rPr>
-          <w:lang w:val="nl-NL"/>
-        </w:rPr>
-        <w:t>Evidence-Based</w:t>
-      </w:r>
-      <w:proofErr w:type="spellEnd"/>
-      <w:r>
-        <w:rPr>
-          <w:lang w:val="nl-NL"/>
-        </w:rPr>
-        <w:t xml:space="preserve"> Management is gezamenlijk ontwikkeld door Scrum.org, de Professional Scrum Trainer-gemeenschap, Ken </w:t>
-      </w:r>
-      <w:proofErr w:type="spellStart"/>
-      <w:r>
-        <w:rPr>
-          <w:lang w:val="nl-NL"/>
-        </w:rPr>
-        <w:t>Schwaber</w:t>
-      </w:r>
-      <w:proofErr w:type="spellEnd"/>
-      <w:r>
-        <w:rPr>
-          <w:lang w:val="nl-NL"/>
-        </w:rPr>
-        <w:t xml:space="preserve"> en Christina </w:t>
-      </w:r>
-      <w:proofErr w:type="spellStart"/>
-      <w:r>
-        <w:rPr>
-          <w:lang w:val="nl-NL"/>
-        </w:rPr>
-        <w:t>Schwaber</w:t>
-      </w:r>
-      <w:proofErr w:type="spellEnd"/>
-      <w:r>
-        <w:rPr>
-          <w:lang w:val="nl-NL"/>
-        </w:rPr>
         <w:t>.</w:t>
       </w:r>
-    </w:p>
-    <w:p>
-      <w:pPr>
-        <w:rPr>
-          <w:lang w:val="nl-NL"/>
-        </w:rPr>
-      </w:pPr>
     </w:p>
     <w:p>
       <w:pPr>
@@ -4322,15 +4299,7 @@
     </w:p>
     <w:p>
       <w:pPr>
-        <w:pStyle w:val="Heading1"/>
-        <w:rPr>
-          <w:lang w:val="nl-NL"/>
-        </w:rPr>
-      </w:pPr>
-    </w:p>
-    <w:p>
-      <w:pPr>
-        <w:pStyle w:val="Heading1"/>
+        <w:pStyle w:val="Heading2"/>
         <w:rPr>
           <w:lang w:val="nl-NL"/>
         </w:rPr>
@@ -4475,6 +4444,163 @@
                 <w:lang w:val="nl-NL"/>
               </w:rPr>
               <w:t xml:space="preserve">  </w:t>
+            </w:r>
+          </w:p>
+        </w:tc>
+      </w:tr>
+      <w:tr>
+        <w:tc>
+          <w:tcPr>
+            <w:tcW w:w="988" w:type="dxa"/>
+          </w:tcPr>
+          <w:p>
+            <w:pPr>
+              <w:rPr>
+                <w:lang w:val="nl-NL"/>
+              </w:rPr>
+            </w:pPr>
+            <w:r>
+              <w:rPr>
+                <w:lang w:val="nl-NL"/>
+              </w:rPr>
+              <w:t>1.1</w:t>
+            </w:r>
+          </w:p>
+        </w:tc>
+        <w:tc>
+          <w:tcPr>
+            <w:tcW w:w="8362" w:type="dxa"/>
+          </w:tcPr>
+          <w:p>
+            <w:pPr>
+              <w:rPr>
+                <w:sz w:val="20"/>
+                <w:szCs w:val="20"/>
+                <w:lang w:val="nl-NL"/>
+              </w:rPr>
+            </w:pPr>
+            <w:r>
+              <w:rPr>
+                <w:sz w:val="20"/>
+                <w:szCs w:val="20"/>
+                <w:lang w:val="nl-NL"/>
+              </w:rPr>
+              <w:t xml:space="preserve">Fouten en verbeteringen gevonden door Sjoerd en Sarah Siebel-Janssen. Zie voor details </w:t>
+            </w:r>
+            <w:hyperlink r:id="rId15" w:history="1">
+              <w:r>
+                <w:rPr>
+                  <w:rStyle w:val="Hyperlink"/>
+                  <w:sz w:val="20"/>
+                  <w:szCs w:val="20"/>
+                  <w:lang w:val="nl-NL"/>
+                </w:rPr>
+                <w:t>https://github.com/ScrumFacilitators/EBM-Gids-NL/releases/tag/v2024-1.1</w:t>
+              </w:r>
+            </w:hyperlink>
+          </w:p>
+        </w:tc>
+      </w:tr>
+      <w:tr>
+        <w:tc>
+          <w:tcPr>
+            <w:tcW w:w="988" w:type="dxa"/>
+          </w:tcPr>
+          <w:p>
+            <w:pPr>
+              <w:rPr>
+                <w:lang w:val="nl-NL"/>
+              </w:rPr>
+            </w:pPr>
+            <w:r>
+              <w:rPr>
+                <w:lang w:val="nl-NL"/>
+              </w:rPr>
+              <w:t>1.2</w:t>
+            </w:r>
+          </w:p>
+        </w:tc>
+        <w:tc>
+          <w:tcPr>
+            <w:tcW w:w="8362" w:type="dxa"/>
+          </w:tcPr>
+          <w:p>
+            <w:pPr>
+              <w:rPr>
+                <w:sz w:val="20"/>
+                <w:szCs w:val="20"/>
+                <w:lang w:val="nl-NL"/>
+              </w:rPr>
+            </w:pPr>
+            <w:r>
+              <w:rPr>
+                <w:sz w:val="20"/>
+                <w:szCs w:val="20"/>
+                <w:lang w:val="nl-NL"/>
+              </w:rPr>
+              <w:t xml:space="preserve">Fouten en verbeteringen, o.a. aangedragen door </w:t>
+            </w:r>
+            <w:r>
+              <w:rPr>
+                <w:sz w:val="20"/>
+                <w:szCs w:val="20"/>
+                <w:lang w:val="nl-NL"/>
+              </w:rPr>
+              <w:t xml:space="preserve">Maarten van </w:t>
+            </w:r>
+            <w:proofErr w:type="spellStart"/>
+            <w:r>
+              <w:rPr>
+                <w:sz w:val="20"/>
+                <w:szCs w:val="20"/>
+                <w:lang w:val="nl-NL"/>
+              </w:rPr>
+              <w:t>Rouwendal</w:t>
+            </w:r>
+            <w:proofErr w:type="spellEnd"/>
+            <w:r>
+              <w:rPr>
+                <w:sz w:val="20"/>
+                <w:szCs w:val="20"/>
+                <w:lang w:val="nl-NL"/>
+              </w:rPr>
+              <w:t>. Zie voor details [</w:t>
+            </w:r>
+            <w:proofErr w:type="spellStart"/>
+            <w:r>
+              <w:rPr>
+                <w:sz w:val="20"/>
+                <w:szCs w:val="20"/>
+                <w:lang w:val="nl-NL"/>
+              </w:rPr>
+              <w:t>insert</w:t>
+            </w:r>
+            <w:proofErr w:type="spellEnd"/>
+            <w:r>
+              <w:rPr>
+                <w:sz w:val="20"/>
+                <w:szCs w:val="20"/>
+                <w:lang w:val="nl-NL"/>
+              </w:rPr>
+              <w:t xml:space="preserve"> link </w:t>
+            </w:r>
+            <w:proofErr w:type="spellStart"/>
+            <w:r>
+              <w:rPr>
+                <w:sz w:val="20"/>
+                <w:szCs w:val="20"/>
+                <w:lang w:val="nl-NL"/>
+              </w:rPr>
+              <w:t>here</w:t>
+            </w:r>
+            <w:proofErr w:type="spellEnd"/>
+            <w:r>
+              <w:rPr>
+                <w:sz w:val="20"/>
+                <w:szCs w:val="20"/>
+                <w:lang w:val="nl-NL"/>
+              </w:rPr>
+              <w:t>]</w:t>
             </w:r>
           </w:p>
         </w:tc>
@@ -8475,8 +8601,8 @@
       </w:r>
     </w:p>
     <w:sectPr>
-      <w:footerReference w:type="default" r:id="rId15"/>
-      <w:footerReference w:type="first" r:id="rId16"/>
+      <w:footerReference w:type="default" r:id="rId16"/>
+      <w:footerReference w:type="first" r:id="rId17"/>
       <w:pgSz w:w="12240" w:h="15840"/>
       <w:pgMar w:top="1440" w:right="1440" w:bottom="1440" w:left="1440" w:header="720" w:footer="720" w:gutter="0"/>
       <w:pgNumType w:start="1"/>
@@ -8802,38 +8928,57 @@
         </w:rPr>
         <w:t xml:space="preserve">Figuur gebaseerd op Mike </w:t>
       </w:r>
-      <w:r>
-        <w:rPr>
-          <w:lang w:val="nl-NL"/>
-        </w:rPr>
-        <w:t>Rother’s Improvement Kata (</w:t>
-      </w:r>
-      <w:r>
-        <w:fldChar w:fldCharType="begin"/>
-      </w:r>
-      <w:r>
-        <w:rPr>
-          <w:lang w:val="nl-NL"/>
-        </w:rPr>
-        <w:instrText>HYPERLINK "http://www.personal.umich.edu/~mrother/The_Improvement_Kata.html"</w:instrText>
-      </w:r>
-      <w:r>
-        <w:fldChar w:fldCharType="separate"/>
-      </w:r>
-      <w:r>
-        <w:rPr>
-          <w:rStyle w:val="Hyperlink"/>
-          <w:lang w:val="nl-NL"/>
-        </w:rPr>
-        <w:t>http://www.personal.umich.edu/~mrother/The_Improvement_Kata.html</w:t>
-      </w:r>
-      <w:r>
-        <w:rPr>
-          <w:rStyle w:val="Hyperlink"/>
-          <w:lang w:val="nl-NL"/>
-        </w:rPr>
-        <w:fldChar w:fldCharType="end"/>
-      </w:r>
+      <w:proofErr w:type="spellStart"/>
+      <w:r>
+        <w:rPr>
+          <w:lang w:val="nl-NL"/>
+        </w:rPr>
+        <w:t>Rother’s</w:t>
+      </w:r>
+      <w:proofErr w:type="spellEnd"/>
+      <w:r>
+        <w:rPr>
+          <w:lang w:val="nl-NL"/>
+        </w:rPr>
+        <w:t xml:space="preserve"> </w:t>
+      </w:r>
+      <w:proofErr w:type="spellStart"/>
+      <w:r>
+        <w:rPr>
+          <w:lang w:val="nl-NL"/>
+        </w:rPr>
+        <w:t>Improvement</w:t>
+      </w:r>
+      <w:proofErr w:type="spellEnd"/>
+      <w:r>
+        <w:rPr>
+          <w:lang w:val="nl-NL"/>
+        </w:rPr>
+        <w:t xml:space="preserve"> </w:t>
+      </w:r>
+      <w:proofErr w:type="spellStart"/>
+      <w:r>
+        <w:rPr>
+          <w:lang w:val="nl-NL"/>
+        </w:rPr>
+        <w:t>Kata</w:t>
+      </w:r>
+      <w:proofErr w:type="spellEnd"/>
+      <w:r>
+        <w:rPr>
+          <w:lang w:val="nl-NL"/>
+        </w:rPr>
+        <w:t xml:space="preserve"> (</w:t>
+      </w:r>
+      <w:hyperlink r:id="rId3" w:history="1">
+        <w:r>
+          <w:rPr>
+            <w:rStyle w:val="Hyperlink"/>
+            <w:lang w:val="nl-NL"/>
+          </w:rPr>
+          <w:t>http://www.personal.umich.edu/~mrother/The_Improvement_Kata.html</w:t>
+        </w:r>
+      </w:hyperlink>
       <w:r>
         <w:rPr>
           <w:lang w:val="nl-NL"/>
@@ -8860,40 +9005,17 @@
         <w:rPr>
           <w:lang w:val="nl-NL"/>
         </w:rPr>
-        <w:t xml:space="preserve"> De </w:t>
-      </w:r>
-      <w:r>
-        <w:rPr>
-          <w:lang w:val="nl-NL"/>
-        </w:rPr>
-        <w:t xml:space="preserve">Experimenteerlus is een variatie op de Shewhart Cycle, die populair is gemaakt door W. Edwards Deming. Deze wordt ook wel de PDCA-cyclus genoemd (Plan-Do-Check-Act); zie </w:t>
-      </w:r>
-      <w:r>
-        <w:fldChar w:fldCharType="begin"/>
-      </w:r>
-      <w:r>
-        <w:rPr>
-          <w:lang w:val="nl-NL"/>
-        </w:rPr>
-        <w:instrText>HYPERLINK "https://nl.wikipedia.org/wiki/Kwaliteitscirkel_van_Deming"</w:instrText>
-      </w:r>
-      <w:r>
-        <w:fldChar w:fldCharType="separate"/>
-      </w:r>
-      <w:r>
-        <w:rPr>
-          <w:rStyle w:val="Hyperlink"/>
-          <w:lang w:val="nl-NL"/>
-        </w:rPr>
-        <w:t>https://nl.wikipedia.org/wiki/Kwaliteitscirkel_van_Deming</w:t>
-      </w:r>
-      <w:r>
-        <w:rPr>
-          <w:rStyle w:val="Hyperlink"/>
-          <w:lang w:val="nl-NL"/>
-        </w:rPr>
-        <w:fldChar w:fldCharType="end"/>
-      </w:r>
+        <w:t xml:space="preserve"> De Experimenteerlus is een variatie op de Shewhart Cycle, die populair is gemaakt door W. Edwards Deming. Deze wordt ook wel de PDCA-cyclus genoemd (Plan-Do-Check-Act); zie </w:t>
+      </w:r>
+      <w:hyperlink r:id="rId4" w:history="1">
+        <w:r>
+          <w:rPr>
+            <w:rStyle w:val="Hyperlink"/>
+            <w:lang w:val="nl-NL"/>
+          </w:rPr>
+          <w:t>https://nl.wikipedia.org/wiki/Kwaliteitscirkel_van_Deming</w:t>
+        </w:r>
+      </w:hyperlink>
     </w:p>
   </w:footnote>
   <w:footnote w:id="4">
@@ -8945,34 +9067,16 @@
         </w:rPr>
         <w:t xml:space="preserve">Voor meer informatie zie het </w:t>
       </w:r>
-      <w:r>
-        <w:fldChar w:fldCharType="begin"/>
-      </w:r>
-      <w:r>
-        <w:rPr>
-          <w:lang w:val="nl-NL"/>
-        </w:rPr>
-        <w:instrText>HYPERLINK "https://cloud.google.com/devops/state-of-devops/?utm_source=thenewstack&amp;utm_medium=website&amp;utm_campaign=platform" \h</w:instrText>
-      </w:r>
-      <w:r>
-        <w:fldChar w:fldCharType="separate"/>
-      </w:r>
-      <w:r>
-        <w:rPr>
-          <w:color w:val="1155CC"/>
-          <w:u w:val="single"/>
-          <w:lang w:val="nl-NL"/>
-        </w:rPr>
-        <w:t>DORA 2019 report</w:t>
-      </w:r>
-      <w:r>
-        <w:rPr>
-          <w:color w:val="1155CC"/>
-          <w:u w:val="single"/>
-          <w:lang w:val="nl-NL"/>
-        </w:rPr>
-        <w:fldChar w:fldCharType="end"/>
-      </w:r>
+      <w:hyperlink r:id="rId5">
+        <w:r>
+          <w:rPr>
+            <w:color w:val="1155CC"/>
+            <w:u w:val="single"/>
+            <w:lang w:val="nl-NL"/>
+          </w:rPr>
+          <w:t>DORA 2019 report</w:t>
+        </w:r>
+      </w:hyperlink>
       <w:r>
         <w:rPr>
           <w:color w:val="444A4F"/>
@@ -9016,34 +9120,16 @@
         </w:rPr>
         <w:t xml:space="preserve">Voor meer informatie zie het </w:t>
       </w:r>
-      <w:r>
-        <w:fldChar w:fldCharType="begin"/>
-      </w:r>
-      <w:r>
-        <w:rPr>
-          <w:lang w:val="nl-NL"/>
-        </w:rPr>
-        <w:instrText>HYPERLINK "https://cloud.google.com/devops/state-of-devops/?utm_source=thenewstack&amp;utm_medium=website&amp;utm_campaign=platform" \h</w:instrText>
-      </w:r>
-      <w:r>
-        <w:fldChar w:fldCharType="separate"/>
-      </w:r>
-      <w:r>
-        <w:rPr>
-          <w:color w:val="1155CC"/>
-          <w:u w:val="single"/>
-          <w:lang w:val="nl-NL"/>
-        </w:rPr>
-        <w:t>DORA 2019 report</w:t>
-      </w:r>
-      <w:r>
-        <w:rPr>
-          <w:color w:val="1155CC"/>
-          <w:u w:val="single"/>
-          <w:lang w:val="nl-NL"/>
-        </w:rPr>
-        <w:fldChar w:fldCharType="end"/>
-      </w:r>
+      <w:hyperlink r:id="rId6">
+        <w:r>
+          <w:rPr>
+            <w:color w:val="1155CC"/>
+            <w:u w:val="single"/>
+            <w:lang w:val="nl-NL"/>
+          </w:rPr>
+          <w:t>DORA 2019 report</w:t>
+        </w:r>
+      </w:hyperlink>
       <w:r>
         <w:rPr>
           <w:color w:val="444A4F"/>

</xml_diff>

<commit_message>
#56 - engelse zin verwijderd
</commit_message>
<xml_diff>
--- a/EBM-Gids-2024-NL-dev.docx
+++ b/EBM-Gids-2024-NL-dev.docx
@@ -1769,121 +1769,7 @@
           <w:bCs/>
           <w:lang w:val="nl-NL"/>
         </w:rPr>
-        <w:t xml:space="preserve">Heeft de gemaakte verandering de resultaten verbeterd of verslechterd, gebaseerd op de metingen die je hebt? Niet alle veranderingen zijn een verbetering; sommige veranderingen leiden tot </w:t>
-      </w:r>
-      <w:proofErr w:type="spellStart"/>
-      <w:proofErr w:type="gramStart"/>
-      <w:r>
-        <w:rPr>
-          <w:bCs/>
-          <w:lang w:val="nl-NL"/>
-        </w:rPr>
-        <w:t>verslechtering.Adapting</w:t>
-      </w:r>
-      <w:proofErr w:type="spellEnd"/>
-      <w:proofErr w:type="gramEnd"/>
-      <w:r>
-        <w:rPr>
-          <w:bCs/>
-          <w:lang w:val="nl-NL"/>
-        </w:rPr>
-        <w:t xml:space="preserve"> </w:t>
-      </w:r>
-      <w:proofErr w:type="spellStart"/>
-      <w:r>
-        <w:rPr>
-          <w:bCs/>
-          <w:lang w:val="nl-NL"/>
-        </w:rPr>
-        <w:t>your</w:t>
-      </w:r>
-      <w:proofErr w:type="spellEnd"/>
-      <w:r>
-        <w:rPr>
-          <w:bCs/>
-          <w:lang w:val="nl-NL"/>
-        </w:rPr>
-        <w:t xml:space="preserve"> goals or </w:t>
-      </w:r>
-      <w:proofErr w:type="spellStart"/>
-      <w:r>
-        <w:rPr>
-          <w:bCs/>
-          <w:lang w:val="nl-NL"/>
-        </w:rPr>
-        <w:t>your</w:t>
-      </w:r>
-      <w:proofErr w:type="spellEnd"/>
-      <w:r>
-        <w:rPr>
-          <w:bCs/>
-          <w:lang w:val="nl-NL"/>
-        </w:rPr>
-        <w:t xml:space="preserve"> approach </w:t>
-      </w:r>
-      <w:proofErr w:type="spellStart"/>
-      <w:r>
-        <w:rPr>
-          <w:bCs/>
-          <w:lang w:val="nl-NL"/>
-        </w:rPr>
-        <w:t>based</w:t>
-      </w:r>
-      <w:proofErr w:type="spellEnd"/>
-      <w:r>
-        <w:rPr>
-          <w:bCs/>
-          <w:lang w:val="nl-NL"/>
-        </w:rPr>
-        <w:t xml:space="preserve"> on </w:t>
-      </w:r>
-      <w:proofErr w:type="spellStart"/>
-      <w:r>
-        <w:rPr>
-          <w:bCs/>
-          <w:lang w:val="nl-NL"/>
-        </w:rPr>
-        <w:t>what</w:t>
-      </w:r>
-      <w:proofErr w:type="spellEnd"/>
-      <w:r>
-        <w:rPr>
-          <w:bCs/>
-          <w:lang w:val="nl-NL"/>
-        </w:rPr>
-        <w:t xml:space="preserve"> </w:t>
-      </w:r>
-      <w:proofErr w:type="spellStart"/>
-      <w:r>
-        <w:rPr>
-          <w:bCs/>
-          <w:lang w:val="nl-NL"/>
-        </w:rPr>
-        <w:t>you</w:t>
-      </w:r>
-      <w:proofErr w:type="spellEnd"/>
-      <w:r>
-        <w:rPr>
-          <w:bCs/>
-          <w:lang w:val="nl-NL"/>
-        </w:rPr>
-        <w:t xml:space="preserve"> </w:t>
-      </w:r>
-      <w:proofErr w:type="spellStart"/>
-      <w:r>
-        <w:rPr>
-          <w:bCs/>
-          <w:lang w:val="nl-NL"/>
-        </w:rPr>
-        <w:t>learned</w:t>
-      </w:r>
-      <w:proofErr w:type="spellEnd"/>
-      <w:r>
-        <w:rPr>
-          <w:bCs/>
-          <w:lang w:val="nl-NL"/>
-        </w:rPr>
-        <w:t xml:space="preserve">.  </w:t>
+        <w:t xml:space="preserve">Heeft de gemaakte verandering de resultaten verbeterd of verslechterd, gebaseerd op de metingen die je hebt? Niet alle veranderingen zijn een verbetering; sommige veranderingen leiden tot verslechtering. </w:t>
       </w:r>
     </w:p>
     <w:p>
@@ -1987,19 +1873,19 @@
     </w:p>
     <w:p>
       <w:pPr>
+        <w:ind w:left="1440"/>
+        <w:rPr>
+          <w:lang w:val="nl-NL"/>
+        </w:rPr>
+      </w:pPr>
+    </w:p>
+    <w:p>
+      <w:pPr>
         <w:pStyle w:val="Heading1"/>
         <w:rPr>
           <w:lang w:val="nl-NL"/>
         </w:rPr>
       </w:pPr>
-    </w:p>
-    <w:p>
-      <w:pPr>
-        <w:pStyle w:val="Heading1"/>
-        <w:rPr>
-          <w:lang w:val="nl-NL"/>
-        </w:rPr>
-      </w:pPr>
       <w:r>
         <w:rPr>
           <w:lang w:val="nl-NL"/>
@@ -2130,42 +2016,42 @@
         <w:rPr>
           <w:lang w:val="nl-NL"/>
         </w:rPr>
-        <w:t xml:space="preserve"> is eigenlijk een hypothese over waarde. Een van de doelen van een empirische aanpak is om deze hypothesen expliciet te maken en doelbewust </w:t>
+        <w:t xml:space="preserve"> is eigenlijk een hypothese over waarde. Een van de doelen van een empirische aanpak is om deze hypothesen expliciet te maken en doelbewust experimenten te ontwerpen die de waarde van de features en </w:t>
+      </w:r>
+      <w:proofErr w:type="spellStart"/>
+      <w:r>
+        <w:rPr>
+          <w:lang w:val="nl-NL"/>
+        </w:rPr>
+        <w:t>requirements</w:t>
+      </w:r>
+      <w:proofErr w:type="spellEnd"/>
+      <w:r>
+        <w:rPr>
+          <w:lang w:val="nl-NL"/>
+        </w:rPr>
+        <w:t xml:space="preserve"> expliciet testen. Het is niet altijd nodig om de volledige feature of </w:t>
+      </w:r>
+      <w:proofErr w:type="spellStart"/>
+      <w:r>
+        <w:rPr>
+          <w:lang w:val="nl-NL"/>
+        </w:rPr>
+        <w:t>requirement</w:t>
+      </w:r>
+      <w:proofErr w:type="spellEnd"/>
+      <w:r>
+        <w:rPr>
+          <w:lang w:val="nl-NL"/>
+        </w:rPr>
+        <w:t xml:space="preserve"> te bouwen om te bepalen of deze </w:t>
       </w:r>
       <w:r>
         <w:rPr>
           <w:lang w:val="nl-NL"/>
         </w:rPr>
         <w:lastRenderedPageBreak/>
-        <w:t xml:space="preserve">experimenten te ontwerpen die de waarde van de features en </w:t>
-      </w:r>
-      <w:proofErr w:type="spellStart"/>
-      <w:r>
-        <w:rPr>
-          <w:lang w:val="nl-NL"/>
-        </w:rPr>
-        <w:t>requirements</w:t>
-      </w:r>
-      <w:proofErr w:type="spellEnd"/>
-      <w:r>
-        <w:rPr>
-          <w:lang w:val="nl-NL"/>
-        </w:rPr>
-        <w:t xml:space="preserve"> expliciet testen. Het is niet altijd nodig om de volledige feature of </w:t>
-      </w:r>
-      <w:proofErr w:type="spellStart"/>
-      <w:r>
-        <w:rPr>
-          <w:lang w:val="nl-NL"/>
-        </w:rPr>
-        <w:t>requirement</w:t>
-      </w:r>
-      <w:proofErr w:type="spellEnd"/>
-      <w:r>
-        <w:rPr>
-          <w:lang w:val="nl-NL"/>
-        </w:rPr>
-        <w:t xml:space="preserve"> te bouwen om te bepalen of deze waardevol is; het kan al genoeg zijn voor een team om eenvoudigweg voldoende te bouwen om de kritieke aannames te valideren, die de waarde bewijzen of verwerpen.</w:t>
+        <w:t>waardevol is; het kan al genoeg zijn voor een team om eenvoudigweg voldoende te bouwen om de kritieke aannames te valideren, die de waarde bewijzen of verwerpen.</w:t>
       </w:r>
     </w:p>
     <w:p>
@@ -2379,9 +2265,8 @@
         <w:rPr>
           <w:noProof/>
         </w:rPr>
-        <w:lastRenderedPageBreak/>
         <w:drawing>
-          <wp:inline distT="0" distB="0" distL="0" distR="0" wp14:anchorId="1628A5A3" wp14:editId="5CC1DE9D">
+          <wp:inline distT="0" distB="0" distL="0" distR="0" wp14:anchorId="1628A5A3" wp14:editId="29CB8B4E">
             <wp:extent cx="5943600" cy="2971800"/>
             <wp:effectExtent l="0" t="0" r="0" b="0"/>
             <wp:docPr id="1421113956" name="Picture 1" descr="A diagram of a company&#10;&#10;Description automatically generated"/>
@@ -2438,6 +2323,7 @@
           <w:szCs w:val="17"/>
           <w:lang w:val="nl-NL"/>
         </w:rPr>
+        <w:lastRenderedPageBreak/>
         <w:t xml:space="preserve"> </w:t>
       </w:r>
     </w:p>
@@ -2779,70 +2665,76 @@
         <w:rPr>
           <w:lang w:val="nl-NL"/>
         </w:rPr>
+        <w:t>Rekening houden met CV helpt een organisatie om de waarde te begrijpen die hun klanten of gebruikers op dit moment ervaren.</w:t>
+      </w:r>
+    </w:p>
+    <w:p>
+      <w:pPr>
+        <w:rPr>
+          <w:lang w:val="nl-NL"/>
+        </w:rPr>
+      </w:pPr>
+    </w:p>
+    <w:p>
+      <w:pPr>
+        <w:ind w:left="720"/>
+        <w:rPr>
+          <w:lang w:val="nl-NL"/>
+        </w:rPr>
+      </w:pPr>
+      <w:r>
+        <w:rPr>
+          <w:b/>
+          <w:lang w:val="nl-NL"/>
+        </w:rPr>
+        <w:t>Voorbeeld</w:t>
+      </w:r>
+      <w:r>
+        <w:rPr>
+          <w:bCs/>
+          <w:lang w:val="nl-NL"/>
+        </w:rPr>
+        <w:t>: Terwijl winst, een manier om tevredenheid van investeerders te meten, je de economische impact geeft van de waarde die je wilt leveren, zal weten hoe tevreden klanten zijn met hun aankoop je meer inzicht geven over wat je kunt verbeteren om deze klanten te behouden. Wanneer je klanten weinig alternatieven hebben voor jouw product, kun je hoge winst behalen, zelfs met een lage klanttevredenheid. Rekening houden met verschillende invalshoeken van CV zal een beter begrip opleveren van je uitdagingen en kansen.</w:t>
+      </w:r>
+      <w:r>
+        <w:rPr>
+          <w:lang w:val="nl-NL"/>
+        </w:rPr>
+        <w:t xml:space="preserve"> </w:t>
+      </w:r>
+    </w:p>
+    <w:p>
+      <w:pPr>
+        <w:rPr>
+          <w:lang w:val="nl-NL"/>
+        </w:rPr>
+      </w:pPr>
+    </w:p>
+    <w:p>
+      <w:pPr>
+        <w:ind w:left="720"/>
+        <w:rPr>
+          <w:lang w:val="nl-NL"/>
+        </w:rPr>
+      </w:pPr>
+      <w:r>
+        <w:rPr>
+          <w:lang w:val="nl-NL"/>
+        </w:rPr>
+        <w:t xml:space="preserve">Klanttevredenheid en investeerderstevredenheid vertellen ook niet het hele verhaal over je geschiktheid om waarde te leveren. Door rekening houden met de houding en gemoedstoestand van medewerkers erkennen we dat medewerkers uiteindelijk degenen zijn die waarde leveren. </w:t>
+      </w:r>
+      <w:r>
+        <w:rPr>
+          <w:lang w:val="nl-NL"/>
+        </w:rPr>
+        <w:t xml:space="preserve">Betrokken medewerkers die weten hoe ze het product kunnen onderhouden, continueren en verbeteren zijn een van de meest significante middelen </w:t>
+      </w:r>
+      <w:r>
+        <w:rPr>
+          <w:lang w:val="nl-NL"/>
+        </w:rPr>
         <w:lastRenderedPageBreak/>
-        <w:t>Rekening houden met CV helpt een organisatie om de waarde te begrijpen die hun klanten of gebruikers op dit moment ervaren.</w:t>
-      </w:r>
-    </w:p>
-    <w:p>
-      <w:pPr>
-        <w:rPr>
-          <w:lang w:val="nl-NL"/>
-        </w:rPr>
-      </w:pPr>
-    </w:p>
-    <w:p>
-      <w:pPr>
-        <w:ind w:left="720"/>
-        <w:rPr>
-          <w:lang w:val="nl-NL"/>
-        </w:rPr>
-      </w:pPr>
-      <w:r>
-        <w:rPr>
-          <w:b/>
-          <w:lang w:val="nl-NL"/>
-        </w:rPr>
-        <w:t>Voorbeeld</w:t>
-      </w:r>
-      <w:r>
-        <w:rPr>
-          <w:bCs/>
-          <w:lang w:val="nl-NL"/>
-        </w:rPr>
-        <w:t>: Terwijl winst, een manier om tevredenheid van investeerders te meten, je de economische impact geeft van de waarde die je wilt leveren, zal weten hoe tevreden klanten zijn met hun aankoop je meer inzicht geven over wat je kunt verbeteren om deze klanten te behouden. Wanneer je klanten weinig alternatieven hebben voor jouw product, kun je hoge winst behalen, zelfs met een lage klanttevredenheid. Rekening houden met verschillende invalshoeken van CV zal een beter begrip opleveren van je uitdagingen en kansen.</w:t>
-      </w:r>
-      <w:r>
-        <w:rPr>
-          <w:lang w:val="nl-NL"/>
-        </w:rPr>
-        <w:t xml:space="preserve"> </w:t>
-      </w:r>
-    </w:p>
-    <w:p>
-      <w:pPr>
-        <w:rPr>
-          <w:lang w:val="nl-NL"/>
-        </w:rPr>
-      </w:pPr>
-    </w:p>
-    <w:p>
-      <w:pPr>
-        <w:ind w:left="720"/>
-        <w:rPr>
-          <w:lang w:val="nl-NL"/>
-        </w:rPr>
-      </w:pPr>
-      <w:r>
-        <w:rPr>
-          <w:lang w:val="nl-NL"/>
-        </w:rPr>
-        <w:t xml:space="preserve">Klanttevredenheid en investeerderstevredenheid vertellen ook niet het hele verhaal over je geschiktheid om waarde te leveren. Door rekening houden met de houding en gemoedstoestand van medewerkers erkennen we dat medewerkers uiteindelijk degenen zijn die waarde leveren. </w:t>
-      </w:r>
-      <w:r>
-        <w:rPr>
-          <w:lang w:val="nl-NL"/>
-        </w:rPr>
-        <w:t xml:space="preserve">Betrokken medewerkers die weten hoe ze het product kunnen onderhouden, continueren en verbeteren zijn een van de meest significante middelen van een organisatie, en tevreden medewerkers tonen hogere betrokkenheid en productiviteit.  </w:t>
+        <w:t xml:space="preserve">van een organisatie, en tevreden medewerkers tonen hogere betrokkenheid en productiviteit.  </w:t>
       </w:r>
     </w:p>
     <w:p>
@@ -3095,15 +2987,7 @@
           <w:bCs/>
           <w:lang w:val="nl-NL"/>
         </w:rPr>
-        <w:t xml:space="preserve">: Een product kan een lage CV hebben omdat het een vroege versie is die gebruikt wordt om de markt te testen en een erg hoge UV die aangeeft dat er een groot marktpotentieel is. Het is waarschijnlijk gerechtvaardigd om een poging te doen om CV </w:t>
-      </w:r>
-      <w:r>
-        <w:rPr>
-          <w:bCs/>
-          <w:lang w:val="nl-NL"/>
-        </w:rPr>
-        <w:lastRenderedPageBreak/>
-        <w:t>te verhogen, gegeven de potentiële winst, door te investeren in het product ondanks dat het product momenteel geen hoge CV oplevert.</w:t>
+        <w:t>: Een product kan een lage CV hebben omdat het een vroege versie is die gebruikt wordt om de markt te testen en een erg hoge UV die aangeeft dat er een groot marktpotentieel is. Het is waarschijnlijk gerechtvaardigd om een poging te doen om CV te verhogen, gegeven de potentiële winst, door te investeren in het product ondanks dat het product momenteel geen hoge CV oplevert.</w:t>
       </w:r>
       <w:r>
         <w:rPr>
@@ -3170,6 +3054,7 @@
         <w:rPr>
           <w:lang w:val="nl-NL"/>
         </w:rPr>
+        <w:lastRenderedPageBreak/>
         <w:t>Ability</w:t>
       </w:r>
       <w:proofErr w:type="spellEnd"/>
@@ -3432,105 +3317,105 @@
         <w:rPr>
           <w:lang w:val="nl-NL"/>
         </w:rPr>
+        <w:t>De reden om naar T2M te kijken is het minimaliseren van de tijd die het de organisatie kost om potentiële waarde te leveren. Om dit te weten moet ze het resultaat meten, zodat ze weet of de ervaring van klantwaarde daadwerkelijk is verbeterd. Vragen die organisaties moeten stellen om hun T2M te evalueren zijn:</w:t>
+      </w:r>
+    </w:p>
+    <w:p>
+      <w:pPr>
+        <w:ind w:left="720"/>
+        <w:rPr>
+          <w:lang w:val="nl-NL"/>
+        </w:rPr>
+      </w:pPr>
+      <w:r>
+        <w:rPr>
+          <w:lang w:val="nl-NL"/>
+        </w:rPr>
+        <w:t>1.</w:t>
+      </w:r>
+      <w:r>
+        <w:rPr>
+          <w:lang w:val="nl-NL"/>
+        </w:rPr>
+        <w:tab/>
+      </w:r>
+      <w:r>
+        <w:rPr>
+          <w:lang w:val="nl-NL"/>
+        </w:rPr>
+        <w:t>Hoe snel kan de organisatie leren van nieuwe experimenten en informatie?</w:t>
+      </w:r>
+    </w:p>
+    <w:p>
+      <w:pPr>
+        <w:ind w:left="720"/>
+        <w:rPr>
+          <w:lang w:val="nl-NL"/>
+        </w:rPr>
+      </w:pPr>
+      <w:r>
+        <w:rPr>
+          <w:lang w:val="nl-NL"/>
+        </w:rPr>
+        <w:t>2.</w:t>
+      </w:r>
+      <w:r>
+        <w:rPr>
+          <w:lang w:val="nl-NL"/>
+        </w:rPr>
+        <w:tab/>
+      </w:r>
+      <w:r>
+        <w:rPr>
+          <w:lang w:val="nl-NL"/>
+        </w:rPr>
+        <w:t>Hoe snel kun je aanpassen op basis van de informatie?</w:t>
+      </w:r>
+    </w:p>
+    <w:p>
+      <w:pPr>
+        <w:ind w:left="720"/>
+        <w:rPr>
+          <w:lang w:val="nl-NL"/>
+        </w:rPr>
+      </w:pPr>
+      <w:r>
+        <w:rPr>
+          <w:lang w:val="nl-NL"/>
+        </w:rPr>
+        <w:t>3.</w:t>
+      </w:r>
+      <w:r>
+        <w:rPr>
+          <w:lang w:val="nl-NL"/>
+        </w:rPr>
+        <w:tab/>
+      </w:r>
+      <w:r>
+        <w:rPr>
+          <w:lang w:val="nl-NL"/>
+        </w:rPr>
+        <w:t>Hoe snel kan je nieuwe ideeën uitproberen met klanten?</w:t>
+      </w:r>
+    </w:p>
+    <w:p>
+      <w:pPr>
+        <w:rPr>
+          <w:lang w:val="nl-NL"/>
+        </w:rPr>
+      </w:pPr>
+    </w:p>
+    <w:p>
+      <w:pPr>
+        <w:rPr>
+          <w:lang w:val="nl-NL"/>
+        </w:rPr>
+      </w:pPr>
+      <w:r>
+        <w:rPr>
+          <w:lang w:val="nl-NL"/>
+        </w:rPr>
         <w:lastRenderedPageBreak/>
-        <w:t>De reden om naar T2M te kijken is het minimaliseren van de tijd die het de organisatie kost om potentiële waarde te leveren. Om dit te weten moet ze het resultaat meten, zodat ze weet of de ervaring van klantwaarde daadwerkelijk is verbeterd. Vragen die organisaties moeten stellen om hun T2M te evalueren zijn:</w:t>
-      </w:r>
-    </w:p>
-    <w:p>
-      <w:pPr>
-        <w:ind w:left="720"/>
-        <w:rPr>
-          <w:lang w:val="nl-NL"/>
-        </w:rPr>
-      </w:pPr>
-      <w:r>
-        <w:rPr>
-          <w:lang w:val="nl-NL"/>
-        </w:rPr>
-        <w:t>1.</w:t>
-      </w:r>
-      <w:r>
-        <w:rPr>
-          <w:lang w:val="nl-NL"/>
-        </w:rPr>
-        <w:tab/>
-      </w:r>
-      <w:r>
-        <w:rPr>
-          <w:lang w:val="nl-NL"/>
-        </w:rPr>
-        <w:t>Hoe snel kan de organisatie leren van nieuwe experimenten en informatie?</w:t>
-      </w:r>
-    </w:p>
-    <w:p>
-      <w:pPr>
-        <w:ind w:left="720"/>
-        <w:rPr>
-          <w:lang w:val="nl-NL"/>
-        </w:rPr>
-      </w:pPr>
-      <w:r>
-        <w:rPr>
-          <w:lang w:val="nl-NL"/>
-        </w:rPr>
-        <w:t>2.</w:t>
-      </w:r>
-      <w:r>
-        <w:rPr>
-          <w:lang w:val="nl-NL"/>
-        </w:rPr>
-        <w:tab/>
-      </w:r>
-      <w:r>
-        <w:rPr>
-          <w:lang w:val="nl-NL"/>
-        </w:rPr>
-        <w:t>Hoe snel kun je aanpassen op basis van de informatie?</w:t>
-      </w:r>
-    </w:p>
-    <w:p>
-      <w:pPr>
-        <w:ind w:left="720"/>
-        <w:rPr>
-          <w:lang w:val="nl-NL"/>
-        </w:rPr>
-      </w:pPr>
-      <w:r>
-        <w:rPr>
-          <w:lang w:val="nl-NL"/>
-        </w:rPr>
-        <w:t>3.</w:t>
-      </w:r>
-      <w:r>
-        <w:rPr>
-          <w:lang w:val="nl-NL"/>
-        </w:rPr>
-        <w:tab/>
-      </w:r>
-      <w:r>
-        <w:rPr>
-          <w:lang w:val="nl-NL"/>
-        </w:rPr>
-        <w:t>Hoe snel kan je nieuwe ideeën uitproberen met klanten?</w:t>
-      </w:r>
-    </w:p>
-    <w:p>
-      <w:pPr>
-        <w:rPr>
-          <w:lang w:val="nl-NL"/>
-        </w:rPr>
-      </w:pPr>
-    </w:p>
-    <w:p>
-      <w:pPr>
-        <w:rPr>
-          <w:lang w:val="nl-NL"/>
-        </w:rPr>
-      </w:pPr>
-      <w:r>
-        <w:rPr>
-          <w:lang w:val="nl-NL"/>
-        </w:rPr>
         <w:t xml:space="preserve">Wanneer T2M verbetert, verbetert ook de frequentie waarmee een organisatie haar CV kan mogelijk kan aanpassen. </w:t>
       </w:r>
     </w:p>
@@ -3820,7 +3705,14 @@
         <w:rPr>
           <w:lang w:val="nl-NL"/>
         </w:rPr>
-        <w:t>Als je daadwerkelijk je Tussengelegen Doel hebt bereikt, gefeliciteerd! Nu moet je een nieuw Tussengelegen Doel formuleren dat, wanneer je het bereikt, je dichter bij je Strategische Doel brengt. Je zult ook een nieuw Huidig Tactisch Doel moeten formuleren om je een dichterbij gelegen doel te geven om naartoe te werken.</w:t>
+        <w:t xml:space="preserve">Als je daadwerkelijk je Tussengelegen Doel hebt bereikt, gefeliciteerd! Nu moet je een nieuw Tussengelegen Doel formuleren dat, wanneer je het bereikt, je dichter bij je Strategische Doel </w:t>
+      </w:r>
+      <w:r>
+        <w:rPr>
+          <w:lang w:val="nl-NL"/>
+        </w:rPr>
+        <w:lastRenderedPageBreak/>
+        <w:t>brengt. Je zult ook een nieuw Huidig Tactisch Doel moeten formuleren om je een dichterbij gelegen doel te geven om naartoe te werken.</w:t>
       </w:r>
     </w:p>
     <w:p>
@@ -8870,30 +8762,64 @@
         </w:rPr>
         <w:t xml:space="preserve">Voor meer informatie over complexiteit, zie het gedeelte over Scrum Theorie in de Scrum Guide op </w:t>
       </w:r>
-      <w:hyperlink r:id="rId1" w:history="1">
-        <w:r>
-          <w:rPr>
-            <w:rStyle w:val="Hyperlink"/>
-            <w:lang w:val="nl-NL"/>
-          </w:rPr>
-          <w:t>https://www.scrumguides.org/scrum-guide.html</w:t>
-        </w:r>
-      </w:hyperlink>
+      <w:r>
+        <w:fldChar w:fldCharType="begin"/>
+      </w:r>
+      <w:r>
+        <w:rPr>
+          <w:lang w:val="nl-NL"/>
+        </w:rPr>
+        <w:instrText>HYPERLINK "https://www.scrumguides.org/scrum-guide.html"</w:instrText>
+      </w:r>
+      <w:r>
+        <w:fldChar w:fldCharType="separate"/>
+      </w:r>
+      <w:r>
+        <w:rPr>
+          <w:rStyle w:val="Hyperlink"/>
+          <w:lang w:val="nl-NL"/>
+        </w:rPr>
+        <w:t>https://www.scrumguides.org/scrum-guide.html</w:t>
+      </w:r>
+      <w:r>
+        <w:rPr>
+          <w:rStyle w:val="Hyperlink"/>
+          <w:lang w:val="nl-NL"/>
+        </w:rPr>
+        <w:fldChar w:fldCharType="end"/>
+      </w:r>
       <w:r>
         <w:rPr>
           <w:lang w:val="nl-NL"/>
         </w:rPr>
         <w:t xml:space="preserve"> (of download de Nederlandse gids via </w:t>
       </w:r>
-      <w:hyperlink r:id="rId2" w:history="1">
-        <w:r>
-          <w:rPr>
-            <w:rStyle w:val="Hyperlink"/>
-            <w:lang w:val="nl-NL"/>
-          </w:rPr>
-          <w:t>https://www.scrumguides.org/download.html</w:t>
-        </w:r>
-      </w:hyperlink>
+      <w:r>
+        <w:fldChar w:fldCharType="begin"/>
+      </w:r>
+      <w:r>
+        <w:rPr>
+          <w:lang w:val="nl-NL"/>
+        </w:rPr>
+        <w:instrText>HYPERLINK "https://www.scrumguides.org/download.html"</w:instrText>
+      </w:r>
+      <w:r>
+        <w:fldChar w:fldCharType="separate"/>
+      </w:r>
+      <w:r>
+        <w:rPr>
+          <w:rStyle w:val="Hyperlink"/>
+          <w:lang w:val="nl-NL"/>
+        </w:rPr>
+        <w:t>https://www.scrumguides.org/download.html</w:t>
+      </w:r>
+      <w:r>
+        <w:rPr>
+          <w:rStyle w:val="Hyperlink"/>
+          <w:lang w:val="nl-NL"/>
+        </w:rPr>
+        <w:fldChar w:fldCharType="end"/>
+      </w:r>
       <w:r>
         <w:rPr>
           <w:lang w:val="nl-NL"/>
@@ -8970,15 +8896,32 @@
         </w:rPr>
         <w:t xml:space="preserve"> (</w:t>
       </w:r>
-      <w:hyperlink r:id="rId3" w:history="1">
-        <w:r>
-          <w:rPr>
-            <w:rStyle w:val="Hyperlink"/>
-            <w:lang w:val="nl-NL"/>
-          </w:rPr>
-          <w:t>http://www.personal.umich.edu/~mrother/The_Improvement_Kata.html</w:t>
-        </w:r>
-      </w:hyperlink>
+      <w:r>
+        <w:fldChar w:fldCharType="begin"/>
+      </w:r>
+      <w:r>
+        <w:rPr>
+          <w:lang w:val="nl-NL"/>
+        </w:rPr>
+        <w:instrText>HYPERLINK "http://www.personal.umich.edu/~mrother/The_Improvement_Kata.html"</w:instrText>
+      </w:r>
+      <w:r>
+        <w:fldChar w:fldCharType="separate"/>
+      </w:r>
+      <w:r>
+        <w:rPr>
+          <w:rStyle w:val="Hyperlink"/>
+          <w:lang w:val="nl-NL"/>
+        </w:rPr>
+        <w:t>http://www.personal.umich.edu/~mrother/The_Improvement_Kata.html</w:t>
+      </w:r>
+      <w:r>
+        <w:rPr>
+          <w:rStyle w:val="Hyperlink"/>
+          <w:lang w:val="nl-NL"/>
+        </w:rPr>
+        <w:fldChar w:fldCharType="end"/>
+      </w:r>
       <w:r>
         <w:rPr>
           <w:lang w:val="nl-NL"/>
@@ -9007,15 +8950,32 @@
         </w:rPr>
         <w:t xml:space="preserve"> De Experimenteerlus is een variatie op de Shewhart Cycle, die populair is gemaakt door W. Edwards Deming. Deze wordt ook wel de PDCA-cyclus genoemd (Plan-Do-Check-Act); zie </w:t>
       </w:r>
-      <w:hyperlink r:id="rId4" w:history="1">
-        <w:r>
-          <w:rPr>
-            <w:rStyle w:val="Hyperlink"/>
-            <w:lang w:val="nl-NL"/>
-          </w:rPr>
-          <w:t>https://nl.wikipedia.org/wiki/Kwaliteitscirkel_van_Deming</w:t>
-        </w:r>
-      </w:hyperlink>
+      <w:r>
+        <w:fldChar w:fldCharType="begin"/>
+      </w:r>
+      <w:r>
+        <w:rPr>
+          <w:lang w:val="nl-NL"/>
+        </w:rPr>
+        <w:instrText>HYPERLINK "https://nl.wikipedia.org/wiki/Kwaliteitscirkel_van_Deming"</w:instrText>
+      </w:r>
+      <w:r>
+        <w:fldChar w:fldCharType="separate"/>
+      </w:r>
+      <w:r>
+        <w:rPr>
+          <w:rStyle w:val="Hyperlink"/>
+          <w:lang w:val="nl-NL"/>
+        </w:rPr>
+        <w:t>https://nl.wikipedia.org/wiki/Kwaliteitscirkel_van_Deming</w:t>
+      </w:r>
+      <w:r>
+        <w:rPr>
+          <w:rStyle w:val="Hyperlink"/>
+          <w:lang w:val="nl-NL"/>
+        </w:rPr>
+        <w:fldChar w:fldCharType="end"/>
+      </w:r>
     </w:p>
   </w:footnote>
   <w:footnote w:id="4">
@@ -9067,16 +9027,34 @@
         </w:rPr>
         <w:t xml:space="preserve">Voor meer informatie zie het </w:t>
       </w:r>
-      <w:hyperlink r:id="rId5">
-        <w:r>
-          <w:rPr>
-            <w:color w:val="1155CC"/>
-            <w:u w:val="single"/>
-            <w:lang w:val="nl-NL"/>
-          </w:rPr>
-          <w:t>DORA 2019 report</w:t>
-        </w:r>
-      </w:hyperlink>
+      <w:r>
+        <w:fldChar w:fldCharType="begin"/>
+      </w:r>
+      <w:r>
+        <w:rPr>
+          <w:lang w:val="nl-NL"/>
+        </w:rPr>
+        <w:instrText>HYPERLINK "https://cloud.google.com/devops/state-of-devops/?utm_source=thenewstack&amp;utm_medium=website&amp;utm_campaign=platform" \h</w:instrText>
+      </w:r>
+      <w:r>
+        <w:fldChar w:fldCharType="separate"/>
+      </w:r>
+      <w:r>
+        <w:rPr>
+          <w:color w:val="1155CC"/>
+          <w:u w:val="single"/>
+          <w:lang w:val="nl-NL"/>
+        </w:rPr>
+        <w:t>DORA 2019 report</w:t>
+      </w:r>
+      <w:r>
+        <w:rPr>
+          <w:color w:val="1155CC"/>
+          <w:u w:val="single"/>
+          <w:lang w:val="nl-NL"/>
+        </w:rPr>
+        <w:fldChar w:fldCharType="end"/>
+      </w:r>
       <w:r>
         <w:rPr>
           <w:color w:val="444A4F"/>
@@ -9120,16 +9098,34 @@
         </w:rPr>
         <w:t xml:space="preserve">Voor meer informatie zie het </w:t>
       </w:r>
-      <w:hyperlink r:id="rId6">
-        <w:r>
-          <w:rPr>
-            <w:color w:val="1155CC"/>
-            <w:u w:val="single"/>
-            <w:lang w:val="nl-NL"/>
-          </w:rPr>
-          <w:t>DORA 2019 report</w:t>
-        </w:r>
-      </w:hyperlink>
+      <w:r>
+        <w:fldChar w:fldCharType="begin"/>
+      </w:r>
+      <w:r>
+        <w:rPr>
+          <w:lang w:val="nl-NL"/>
+        </w:rPr>
+        <w:instrText>HYPERLINK "https://cloud.google.com/devops/state-of-devops/?utm_source=thenewstack&amp;utm_medium=website&amp;utm_campaign=platform" \h</w:instrText>
+      </w:r>
+      <w:r>
+        <w:fldChar w:fldCharType="separate"/>
+      </w:r>
+      <w:r>
+        <w:rPr>
+          <w:color w:val="1155CC"/>
+          <w:u w:val="single"/>
+          <w:lang w:val="nl-NL"/>
+        </w:rPr>
+        <w:t>DORA 2019 report</w:t>
+      </w:r>
+      <w:r>
+        <w:rPr>
+          <w:color w:val="1155CC"/>
+          <w:u w:val="single"/>
+          <w:lang w:val="nl-NL"/>
+        </w:rPr>
+        <w:fldChar w:fldCharType="end"/>
+      </w:r>
       <w:r>
         <w:rPr>
           <w:color w:val="444A4F"/>

</xml_diff>

<commit_message>
#53 ontbrekend woord 'zijn' toegevoegd aan word doc en vertaaldocument.
</commit_message>
<xml_diff>
--- a/EBM-Gids-2024-NL-dev.docx
+++ b/EBM-Gids-2024-NL-dev.docx
@@ -1210,7 +1210,21 @@
           <w:bCs/>
           <w:lang w:val="nl-NL"/>
         </w:rPr>
-        <w:t xml:space="preserve"> noodzakelijk om waarde te creëren, is er geen correlatie tussen de hoeveelheid input en de waarde die klanten ervaren. </w:t>
+        <w:t xml:space="preserve"> noodzakelijk </w:t>
+      </w:r>
+      <w:r>
+        <w:rPr>
+          <w:bCs/>
+          <w:lang w:val="nl-NL"/>
+        </w:rPr>
+        <w:t xml:space="preserve">zijn </w:t>
+      </w:r>
+      <w:r>
+        <w:rPr>
+          <w:bCs/>
+          <w:lang w:val="nl-NL"/>
+        </w:rPr>
+        <w:t xml:space="preserve">om waarde te creëren, is er geen correlatie tussen de hoeveelheid input en de waarde die klanten ervaren. </w:t>
       </w:r>
       <w:proofErr w:type="spellStart"/>
       <w:r>

</xml_diff>

<commit_message>
#57 - onvertaalde alinea was wel vertaald in het werkdocument. Nu toegevoegd aan het opgemaakte doc
</commit_message>
<xml_diff>
--- a/EBM-Gids-2024-NL-dev.docx
+++ b/EBM-Gids-2024-NL-dev.docx
@@ -2144,23 +2144,132 @@
     <w:p>
       <w:pPr>
         <w:rPr>
-          <w:lang w:val="en-US"/>
-        </w:rPr>
-      </w:pPr>
-      <w:r>
-        <w:t>In addition to using hypotheses and experiments to move toward goals, EBM provides a set of perspectives on value and the organization’s ability to deliver value. These perspectives are called Key Value Areas (KVAs). These areas examine the goals of the organization (Unrealized Value), the current state of the organization relative to those goals (Current Value), the responsiveness of the organization in delivering value (Time-to-Market), and the effectiveness of the organization in delivering value (Ability-to-Innovate).</w:t>
-      </w:r>
-      <w:r>
-        <w:rPr>
-          <w:lang w:val="en-US"/>
-        </w:rPr>
-        <w:t xml:space="preserve"> </w:t>
-      </w:r>
-    </w:p>
-    <w:p>
-      <w:pPr>
-        <w:rPr>
-          <w:lang w:val="en-US"/>
+          <w:lang w:val="nl-NL"/>
+        </w:rPr>
+      </w:pPr>
+      <w:r>
+        <w:rPr>
+          <w:lang w:val="nl-NL"/>
+        </w:rPr>
+        <w:t xml:space="preserve">Naast het gebruiken van hypothesen en experimenten om richting doelen te bewegen, voorziet EBM in een set perspectieven op waarde en de geschiktheid van de organisatie om waarde te leveren. Deze perspectieven noemen we </w:t>
+      </w:r>
+      <w:proofErr w:type="spellStart"/>
+      <w:r>
+        <w:rPr>
+          <w:lang w:val="nl-NL"/>
+        </w:rPr>
+        <w:t>Key</w:t>
+      </w:r>
+      <w:proofErr w:type="spellEnd"/>
+      <w:r>
+        <w:rPr>
+          <w:lang w:val="nl-NL"/>
+        </w:rPr>
+        <w:t xml:space="preserve"> Value </w:t>
+      </w:r>
+      <w:proofErr w:type="spellStart"/>
+      <w:r>
+        <w:rPr>
+          <w:lang w:val="nl-NL"/>
+        </w:rPr>
+        <w:t>Areas</w:t>
+      </w:r>
+      <w:proofErr w:type="spellEnd"/>
+      <w:r>
+        <w:rPr>
+          <w:lang w:val="nl-NL"/>
+        </w:rPr>
+        <w:t xml:space="preserve"> (</w:t>
+      </w:r>
+      <w:proofErr w:type="spellStart"/>
+      <w:r>
+        <w:rPr>
+          <w:lang w:val="nl-NL"/>
+        </w:rPr>
+        <w:t>KVAs</w:t>
+      </w:r>
+      <w:proofErr w:type="spellEnd"/>
+      <w:r>
+        <w:rPr>
+          <w:lang w:val="nl-NL"/>
+        </w:rPr>
+        <w:t>). Deze gebieden verkennen de doelen van de organisatie (</w:t>
+      </w:r>
+      <w:proofErr w:type="spellStart"/>
+      <w:r>
+        <w:rPr>
+          <w:lang w:val="nl-NL"/>
+        </w:rPr>
+        <w:t>Unrealized</w:t>
+      </w:r>
+      <w:proofErr w:type="spellEnd"/>
+      <w:r>
+        <w:rPr>
+          <w:lang w:val="nl-NL"/>
+        </w:rPr>
+        <w:t xml:space="preserve"> Value), de huidige toestand van de organisatie ten opzichte van deze doelen (</w:t>
+      </w:r>
+      <w:proofErr w:type="spellStart"/>
+      <w:r>
+        <w:rPr>
+          <w:lang w:val="nl-NL"/>
+        </w:rPr>
+        <w:t>Current</w:t>
+      </w:r>
+      <w:proofErr w:type="spellEnd"/>
+      <w:r>
+        <w:rPr>
+          <w:lang w:val="nl-NL"/>
+        </w:rPr>
+        <w:t xml:space="preserve"> Value), de wendbaarheid van de organisatie in haar </w:t>
+      </w:r>
+      <w:proofErr w:type="spellStart"/>
+      <w:r>
+        <w:rPr>
+          <w:lang w:val="nl-NL"/>
+        </w:rPr>
+        <w:t>waardelevering</w:t>
+      </w:r>
+      <w:proofErr w:type="spellEnd"/>
+      <w:r>
+        <w:rPr>
+          <w:lang w:val="nl-NL"/>
+        </w:rPr>
+        <w:t xml:space="preserve"> (Time-</w:t>
+      </w:r>
+      <w:proofErr w:type="spellStart"/>
+      <w:r>
+        <w:rPr>
+          <w:lang w:val="nl-NL"/>
+        </w:rPr>
+        <w:t>to</w:t>
+      </w:r>
+      <w:proofErr w:type="spellEnd"/>
+      <w:r>
+        <w:rPr>
+          <w:lang w:val="nl-NL"/>
+        </w:rPr>
+        <w:t>-Market), en de effectiviteit van de organisatie in het leveren van waarde (</w:t>
+      </w:r>
+      <w:proofErr w:type="spellStart"/>
+      <w:r>
+        <w:rPr>
+          <w:lang w:val="nl-NL"/>
+        </w:rPr>
+        <w:t>Ability-to-Innovate</w:t>
+      </w:r>
+      <w:proofErr w:type="spellEnd"/>
+      <w:r>
+        <w:rPr>
+          <w:lang w:val="nl-NL"/>
+        </w:rPr>
+        <w:t>).</w:t>
+      </w:r>
+    </w:p>
+    <w:p>
+      <w:pPr>
+        <w:rPr>
+          <w:lang w:val="nl-NL"/>
         </w:rPr>
       </w:pPr>
     </w:p>
@@ -2279,8 +2388,9 @@
         <w:rPr>
           <w:noProof/>
         </w:rPr>
+        <w:lastRenderedPageBreak/>
         <w:drawing>
-          <wp:inline distT="0" distB="0" distL="0" distR="0" wp14:anchorId="1628A5A3" wp14:editId="29CB8B4E">
+          <wp:inline distT="0" distB="0" distL="0" distR="0" wp14:anchorId="1628A5A3" wp14:editId="0B8020A2">
             <wp:extent cx="5943600" cy="2971800"/>
             <wp:effectExtent l="0" t="0" r="0" b="0"/>
             <wp:docPr id="1421113956" name="Picture 1" descr="A diagram of a company&#10;&#10;Description automatically generated"/>
@@ -2337,7 +2447,6 @@
           <w:szCs w:val="17"/>
           <w:lang w:val="nl-NL"/>
         </w:rPr>
-        <w:lastRenderedPageBreak/>
         <w:t xml:space="preserve"> </w:t>
       </w:r>
     </w:p>
@@ -2679,6 +2788,7 @@
         <w:rPr>
           <w:lang w:val="nl-NL"/>
         </w:rPr>
+        <w:lastRenderedPageBreak/>
         <w:t>Rekening houden met CV helpt een organisatie om de waarde te begrijpen die hun klanten of gebruikers op dit moment ervaren.</w:t>
       </w:r>
     </w:p>
@@ -2741,14 +2851,7 @@
         <w:rPr>
           <w:lang w:val="nl-NL"/>
         </w:rPr>
-        <w:t xml:space="preserve">Betrokken medewerkers die weten hoe ze het product kunnen onderhouden, continueren en verbeteren zijn een van de meest significante middelen </w:t>
-      </w:r>
-      <w:r>
-        <w:rPr>
-          <w:lang w:val="nl-NL"/>
-        </w:rPr>
-        <w:lastRenderedPageBreak/>
-        <w:t xml:space="preserve">van een organisatie, en tevreden medewerkers tonen hogere betrokkenheid en productiviteit.  </w:t>
+        <w:t xml:space="preserve">Betrokken medewerkers die weten hoe ze het product kunnen onderhouden, continueren en verbeteren zijn een van de meest significante middelen van een organisatie, en tevreden medewerkers tonen hogere betrokkenheid en productiviteit.  </w:t>
       </w:r>
     </w:p>
     <w:p>
@@ -3001,7 +3104,15 @@
           <w:bCs/>
           <w:lang w:val="nl-NL"/>
         </w:rPr>
-        <w:t>: Een product kan een lage CV hebben omdat het een vroege versie is die gebruikt wordt om de markt te testen en een erg hoge UV die aangeeft dat er een groot marktpotentieel is. Het is waarschijnlijk gerechtvaardigd om een poging te doen om CV te verhogen, gegeven de potentiële winst, door te investeren in het product ondanks dat het product momenteel geen hoge CV oplevert.</w:t>
+        <w:t xml:space="preserve">: Een product kan een lage CV hebben omdat het een vroege versie is die gebruikt wordt om de markt te testen en een erg hoge UV die aangeeft dat er een groot marktpotentieel is. Het is waarschijnlijk gerechtvaardigd om een poging te doen om CV </w:t>
+      </w:r>
+      <w:r>
+        <w:rPr>
+          <w:bCs/>
+          <w:lang w:val="nl-NL"/>
+        </w:rPr>
+        <w:lastRenderedPageBreak/>
+        <w:t>te verhogen, gegeven de potentiële winst, door te investeren in het product ondanks dat het product momenteel geen hoge CV oplevert.</w:t>
       </w:r>
       <w:r>
         <w:rPr>
@@ -3068,7 +3179,6 @@
         <w:rPr>
           <w:lang w:val="nl-NL"/>
         </w:rPr>
-        <w:lastRenderedPageBreak/>
         <w:t>Ability</w:t>
       </w:r>
       <w:proofErr w:type="spellEnd"/>
@@ -3331,6 +3441,7 @@
         <w:rPr>
           <w:lang w:val="nl-NL"/>
         </w:rPr>
+        <w:lastRenderedPageBreak/>
         <w:t>De reden om naar T2M te kijken is het minimaliseren van de tijd die het de organisatie kost om potentiële waarde te leveren. Om dit te weten moet ze het resultaat meten, zodat ze weet of de ervaring van klantwaarde daadwerkelijk is verbeterd. Vragen die organisaties moeten stellen om hun T2M te evalueren zijn:</w:t>
       </w:r>
     </w:p>
@@ -3429,7 +3540,6 @@
         <w:rPr>
           <w:lang w:val="nl-NL"/>
         </w:rPr>
-        <w:lastRenderedPageBreak/>
         <w:t xml:space="preserve">Wanneer T2M verbetert, verbetert ook de frequentie waarmee een organisatie haar CV kan mogelijk kan aanpassen. </w:t>
       </w:r>
     </w:p>
@@ -3719,14 +3829,7 @@
         <w:rPr>
           <w:lang w:val="nl-NL"/>
         </w:rPr>
-        <w:t xml:space="preserve">Als je daadwerkelijk je Tussengelegen Doel hebt bereikt, gefeliciteerd! Nu moet je een nieuw Tussengelegen Doel formuleren dat, wanneer je het bereikt, je dichter bij je Strategische Doel </w:t>
-      </w:r>
-      <w:r>
-        <w:rPr>
-          <w:lang w:val="nl-NL"/>
-        </w:rPr>
-        <w:lastRenderedPageBreak/>
-        <w:t>brengt. Je zult ook een nieuw Huidig Tactisch Doel moeten formuleren om je een dichterbij gelegen doel te geven om naartoe te werken.</w:t>
+        <w:t>Als je daadwerkelijk je Tussengelegen Doel hebt bereikt, gefeliciteerd! Nu moet je een nieuw Tussengelegen Doel formuleren dat, wanneer je het bereikt, je dichter bij je Strategische Doel brengt. Je zult ook een nieuw Huidig Tactisch Doel moeten formuleren om je een dichterbij gelegen doel te geven om naartoe te werken.</w:t>
       </w:r>
     </w:p>
     <w:p>
@@ -4123,15 +4226,32 @@
         </w:rPr>
         <w:t xml:space="preserve">Website: </w:t>
       </w:r>
-      <w:hyperlink r:id="rId11" w:history="1">
-        <w:r>
-          <w:rPr>
-            <w:rStyle w:val="Hyperlink"/>
-            <w:lang w:val="nl-NL"/>
-          </w:rPr>
-          <w:t>http://www.scrumfacilitators.com</w:t>
-        </w:r>
-      </w:hyperlink>
+      <w:r>
+        <w:fldChar w:fldCharType="begin"/>
+      </w:r>
+      <w:r>
+        <w:rPr>
+          <w:lang w:val="nl-NL"/>
+        </w:rPr>
+        <w:instrText>HYPERLINK "http://www.scrumfacilitators.com"</w:instrText>
+      </w:r>
+      <w:r>
+        <w:fldChar w:fldCharType="separate"/>
+      </w:r>
+      <w:r>
+        <w:rPr>
+          <w:rStyle w:val="Hyperlink"/>
+          <w:lang w:val="nl-NL"/>
+        </w:rPr>
+        <w:t>http://www.scrumfacilitators.com</w:t>
+      </w:r>
+      <w:r>
+        <w:rPr>
+          <w:rStyle w:val="Hyperlink"/>
+          <w:lang w:val="nl-NL"/>
+        </w:rPr>
+        <w:fldChar w:fldCharType="end"/>
+      </w:r>
       <w:r>
         <w:rPr>
           <w:lang w:val="nl-NL"/>
@@ -4159,15 +4279,32 @@
         </w:rPr>
         <w:t xml:space="preserve">: </w:t>
       </w:r>
-      <w:hyperlink r:id="rId12" w:history="1">
-        <w:r>
-          <w:rPr>
-            <w:rStyle w:val="Hyperlink"/>
-            <w:lang w:val="nl-NL"/>
-          </w:rPr>
-          <w:t>https://www.linkedin.com/company/scrumfacilitators/</w:t>
-        </w:r>
-      </w:hyperlink>
+      <w:r>
+        <w:fldChar w:fldCharType="begin"/>
+      </w:r>
+      <w:r>
+        <w:rPr>
+          <w:lang w:val="nl-NL"/>
+        </w:rPr>
+        <w:instrText>HYPERLINK "https://www.linkedin.com/company/scrumfacilitators/"</w:instrText>
+      </w:r>
+      <w:r>
+        <w:fldChar w:fldCharType="separate"/>
+      </w:r>
+      <w:r>
+        <w:rPr>
+          <w:rStyle w:val="Hyperlink"/>
+          <w:lang w:val="nl-NL"/>
+        </w:rPr>
+        <w:t>https://www.linkedin.com/company/scrumfacilitators/</w:t>
+      </w:r>
+      <w:r>
+        <w:rPr>
+          <w:rStyle w:val="Hyperlink"/>
+          <w:lang w:val="nl-NL"/>
+        </w:rPr>
+        <w:fldChar w:fldCharType="end"/>
+      </w:r>
       <w:r>
         <w:rPr>
           <w:lang w:val="nl-NL"/>
@@ -4187,15 +4324,32 @@
         </w:rPr>
         <w:t xml:space="preserve">Feedback, suggesties &amp; verbeteringen: </w:t>
       </w:r>
-      <w:hyperlink r:id="rId13" w:history="1">
-        <w:r>
-          <w:rPr>
-            <w:rStyle w:val="Hyperlink"/>
-            <w:lang w:val="nl-NL"/>
-          </w:rPr>
-          <w:t>https://github.com/ScrumFacilitators/EBM-Gids-NL/issues</w:t>
-        </w:r>
-      </w:hyperlink>
+      <w:r>
+        <w:fldChar w:fldCharType="begin"/>
+      </w:r>
+      <w:r>
+        <w:rPr>
+          <w:lang w:val="nl-NL"/>
+        </w:rPr>
+        <w:instrText>HYPERLINK "https://github.com/ScrumFacilitators/EBM-Gids-NL/issues"</w:instrText>
+      </w:r>
+      <w:r>
+        <w:fldChar w:fldCharType="separate"/>
+      </w:r>
+      <w:r>
+        <w:rPr>
+          <w:rStyle w:val="Hyperlink"/>
+          <w:lang w:val="nl-NL"/>
+        </w:rPr>
+        <w:t>https://github.com/ScrumFacilitators/EBM-Gids-NL/issues</w:t>
+      </w:r>
+      <w:r>
+        <w:rPr>
+          <w:rStyle w:val="Hyperlink"/>
+          <w:lang w:val="nl-NL"/>
+        </w:rPr>
+        <w:fldChar w:fldCharType="end"/>
+      </w:r>
       <w:r>
         <w:rPr>
           <w:lang w:val="nl-NL"/>
@@ -4332,17 +4486,36 @@
               </w:rPr>
               <w:t xml:space="preserve"> Management Guide. In het bijgevoegde blog (Appendix 2) staan de belangrijkste veranderingen beschreven. Zie voor alle details en veranderingen ten opzichte van de vorige vertaling van de 2020 versie </w:t>
             </w:r>
-            <w:hyperlink r:id="rId14" w:history="1">
-              <w:r>
-                <w:rPr>
-                  <w:rStyle w:val="Hyperlink"/>
-                  <w:sz w:val="20"/>
-                  <w:szCs w:val="20"/>
-                  <w:lang w:val="nl-NL"/>
-                </w:rPr>
-                <w:t>https://github.com/ScrumFacilitators/EBM-Gids-NL/releases</w:t>
-              </w:r>
-            </w:hyperlink>
+            <w:r>
+              <w:fldChar w:fldCharType="begin"/>
+            </w:r>
+            <w:r>
+              <w:rPr>
+                <w:lang w:val="nl-NL"/>
+              </w:rPr>
+              <w:instrText>HYPERLINK "https://github.com/ScrumFacilitators/EBM-Gids-NL/releases"</w:instrText>
+            </w:r>
+            <w:r>
+              <w:fldChar w:fldCharType="separate"/>
+            </w:r>
+            <w:r>
+              <w:rPr>
+                <w:rStyle w:val="Hyperlink"/>
+                <w:sz w:val="20"/>
+                <w:szCs w:val="20"/>
+                <w:lang w:val="nl-NL"/>
+              </w:rPr>
+              <w:t>https://github.com/ScrumFacilitators/EBM-Gids-NL/releases</w:t>
+            </w:r>
+            <w:r>
+              <w:rPr>
+                <w:rStyle w:val="Hyperlink"/>
+                <w:sz w:val="20"/>
+                <w:szCs w:val="20"/>
+                <w:lang w:val="nl-NL"/>
+              </w:rPr>
+              <w:fldChar w:fldCharType="end"/>
+            </w:r>
             <w:r>
               <w:rPr>
                 <w:sz w:val="20"/>
@@ -4393,17 +4566,36 @@
               </w:rPr>
               <w:t xml:space="preserve">Fouten en verbeteringen gevonden door Sjoerd en Sarah Siebel-Janssen. Zie voor details </w:t>
             </w:r>
-            <w:hyperlink r:id="rId15" w:history="1">
-              <w:r>
-                <w:rPr>
-                  <w:rStyle w:val="Hyperlink"/>
-                  <w:sz w:val="20"/>
-                  <w:szCs w:val="20"/>
-                  <w:lang w:val="nl-NL"/>
-                </w:rPr>
-                <w:t>https://github.com/ScrumFacilitators/EBM-Gids-NL/releases/tag/v2024-1.1</w:t>
-              </w:r>
-            </w:hyperlink>
+            <w:r>
+              <w:fldChar w:fldCharType="begin"/>
+            </w:r>
+            <w:r>
+              <w:rPr>
+                <w:lang w:val="nl-NL"/>
+              </w:rPr>
+              <w:instrText>HYPERLINK "https://github.com/ScrumFacilitators/EBM-Gids-NL/releases/tag/v2024-1.1"</w:instrText>
+            </w:r>
+            <w:r>
+              <w:fldChar w:fldCharType="separate"/>
+            </w:r>
+            <w:r>
+              <w:rPr>
+                <w:rStyle w:val="Hyperlink"/>
+                <w:sz w:val="20"/>
+                <w:szCs w:val="20"/>
+                <w:lang w:val="nl-NL"/>
+              </w:rPr>
+              <w:t>https://github.com/ScrumFacilitators/EBM-Gids-NL/releases/tag/v2024-1.1</w:t>
+            </w:r>
+            <w:r>
+              <w:rPr>
+                <w:rStyle w:val="Hyperlink"/>
+                <w:sz w:val="20"/>
+                <w:szCs w:val="20"/>
+                <w:lang w:val="nl-NL"/>
+              </w:rPr>
+              <w:fldChar w:fldCharType="end"/>
+            </w:r>
           </w:p>
         </w:tc>
       </w:tr>
@@ -8507,8 +8699,8 @@
       </w:r>
     </w:p>
     <w:sectPr>
-      <w:footerReference w:type="default" r:id="rId16"/>
-      <w:footerReference w:type="first" r:id="rId17"/>
+      <w:footerReference w:type="default" r:id="rId11"/>
+      <w:footerReference w:type="first" r:id="rId12"/>
       <w:pgSz w:w="12240" w:h="15840"/>
       <w:pgMar w:top="1440" w:right="1440" w:bottom="1440" w:left="1440" w:header="720" w:footer="720" w:gutter="0"/>
       <w:pgNumType w:start="1"/>
@@ -8776,64 +8968,30 @@
         </w:rPr>
         <w:t xml:space="preserve">Voor meer informatie over complexiteit, zie het gedeelte over Scrum Theorie in de Scrum Guide op </w:t>
       </w:r>
-      <w:r>
-        <w:fldChar w:fldCharType="begin"/>
-      </w:r>
-      <w:r>
-        <w:rPr>
-          <w:lang w:val="nl-NL"/>
-        </w:rPr>
-        <w:instrText>HYPERLINK "https://www.scrumguides.org/scrum-guide.html"</w:instrText>
-      </w:r>
-      <w:r>
-        <w:fldChar w:fldCharType="separate"/>
-      </w:r>
-      <w:r>
-        <w:rPr>
-          <w:rStyle w:val="Hyperlink"/>
-          <w:lang w:val="nl-NL"/>
-        </w:rPr>
-        <w:t>https://www.scrumguides.org/scrum-guide.html</w:t>
-      </w:r>
-      <w:r>
-        <w:rPr>
-          <w:rStyle w:val="Hyperlink"/>
-          <w:lang w:val="nl-NL"/>
-        </w:rPr>
-        <w:fldChar w:fldCharType="end"/>
-      </w:r>
+      <w:hyperlink r:id="rId1" w:history="1">
+        <w:r>
+          <w:rPr>
+            <w:rStyle w:val="Hyperlink"/>
+            <w:lang w:val="nl-NL"/>
+          </w:rPr>
+          <w:t>https://www.scrumguides.org/scrum-guide.html</w:t>
+        </w:r>
+      </w:hyperlink>
       <w:r>
         <w:rPr>
           <w:lang w:val="nl-NL"/>
         </w:rPr>
         <w:t xml:space="preserve"> (of download de Nederlandse gids via </w:t>
       </w:r>
-      <w:r>
-        <w:fldChar w:fldCharType="begin"/>
-      </w:r>
-      <w:r>
-        <w:rPr>
-          <w:lang w:val="nl-NL"/>
-        </w:rPr>
-        <w:instrText>HYPERLINK "https://www.scrumguides.org/download.html"</w:instrText>
-      </w:r>
-      <w:r>
-        <w:fldChar w:fldCharType="separate"/>
-      </w:r>
-      <w:r>
-        <w:rPr>
-          <w:rStyle w:val="Hyperlink"/>
-          <w:lang w:val="nl-NL"/>
-        </w:rPr>
-        <w:t>https://www.scrumguides.org/download.html</w:t>
-      </w:r>
-      <w:r>
-        <w:rPr>
-          <w:rStyle w:val="Hyperlink"/>
-          <w:lang w:val="nl-NL"/>
-        </w:rPr>
-        <w:fldChar w:fldCharType="end"/>
-      </w:r>
+      <w:hyperlink r:id="rId2" w:history="1">
+        <w:r>
+          <w:rPr>
+            <w:rStyle w:val="Hyperlink"/>
+            <w:lang w:val="nl-NL"/>
+          </w:rPr>
+          <w:t>https://www.scrumguides.org/download.html</w:t>
+        </w:r>
+      </w:hyperlink>
       <w:r>
         <w:rPr>
           <w:lang w:val="nl-NL"/>
@@ -8868,74 +9026,21 @@
         </w:rPr>
         <w:t xml:space="preserve">Figuur gebaseerd op Mike </w:t>
       </w:r>
-      <w:proofErr w:type="spellStart"/>
-      <w:r>
-        <w:rPr>
-          <w:lang w:val="nl-NL"/>
-        </w:rPr>
-        <w:t>Rother’s</w:t>
-      </w:r>
-      <w:proofErr w:type="spellEnd"/>
-      <w:r>
-        <w:rPr>
-          <w:lang w:val="nl-NL"/>
-        </w:rPr>
-        <w:t xml:space="preserve"> </w:t>
-      </w:r>
-      <w:proofErr w:type="spellStart"/>
-      <w:r>
-        <w:rPr>
-          <w:lang w:val="nl-NL"/>
-        </w:rPr>
-        <w:t>Improvement</w:t>
-      </w:r>
-      <w:proofErr w:type="spellEnd"/>
-      <w:r>
-        <w:rPr>
-          <w:lang w:val="nl-NL"/>
-        </w:rPr>
-        <w:t xml:space="preserve"> </w:t>
-      </w:r>
-      <w:proofErr w:type="spellStart"/>
-      <w:r>
-        <w:rPr>
-          <w:lang w:val="nl-NL"/>
-        </w:rPr>
-        <w:t>Kata</w:t>
-      </w:r>
-      <w:proofErr w:type="spellEnd"/>
-      <w:r>
-        <w:rPr>
-          <w:lang w:val="nl-NL"/>
-        </w:rPr>
-        <w:t xml:space="preserve"> (</w:t>
-      </w:r>
-      <w:r>
-        <w:fldChar w:fldCharType="begin"/>
-      </w:r>
-      <w:r>
-        <w:rPr>
-          <w:lang w:val="nl-NL"/>
-        </w:rPr>
-        <w:instrText>HYPERLINK "http://www.personal.umich.edu/~mrother/The_Improvement_Kata.html"</w:instrText>
-      </w:r>
-      <w:r>
-        <w:fldChar w:fldCharType="separate"/>
-      </w:r>
-      <w:r>
-        <w:rPr>
-          <w:rStyle w:val="Hyperlink"/>
-          <w:lang w:val="nl-NL"/>
-        </w:rPr>
-        <w:t>http://www.personal.umich.edu/~mrother/The_Improvement_Kata.html</w:t>
-      </w:r>
-      <w:r>
-        <w:rPr>
-          <w:rStyle w:val="Hyperlink"/>
-          <w:lang w:val="nl-NL"/>
-        </w:rPr>
-        <w:fldChar w:fldCharType="end"/>
-      </w:r>
+      <w:r>
+        <w:rPr>
+          <w:lang w:val="nl-NL"/>
+        </w:rPr>
+        <w:t>Rother’s Improvement Kata (</w:t>
+      </w:r>
+      <w:hyperlink r:id="rId3" w:history="1">
+        <w:r>
+          <w:rPr>
+            <w:rStyle w:val="Hyperlink"/>
+            <w:lang w:val="nl-NL"/>
+          </w:rPr>
+          <w:t>http://www.personal.umich.edu/~mrother/The_Improvement_Kata.html</w:t>
+        </w:r>
+      </w:hyperlink>
       <w:r>
         <w:rPr>
           <w:lang w:val="nl-NL"/>
@@ -8964,32 +9069,15 @@
         </w:rPr>
         <w:t xml:space="preserve"> De Experimenteerlus is een variatie op de Shewhart Cycle, die populair is gemaakt door W. Edwards Deming. Deze wordt ook wel de PDCA-cyclus genoemd (Plan-Do-Check-Act); zie </w:t>
       </w:r>
-      <w:r>
-        <w:fldChar w:fldCharType="begin"/>
-      </w:r>
-      <w:r>
-        <w:rPr>
-          <w:lang w:val="nl-NL"/>
-        </w:rPr>
-        <w:instrText>HYPERLINK "https://nl.wikipedia.org/wiki/Kwaliteitscirkel_van_Deming"</w:instrText>
-      </w:r>
-      <w:r>
-        <w:fldChar w:fldCharType="separate"/>
-      </w:r>
-      <w:r>
-        <w:rPr>
-          <w:rStyle w:val="Hyperlink"/>
-          <w:lang w:val="nl-NL"/>
-        </w:rPr>
-        <w:t>https://nl.wikipedia.org/wiki/Kwaliteitscirkel_van_Deming</w:t>
-      </w:r>
-      <w:r>
-        <w:rPr>
-          <w:rStyle w:val="Hyperlink"/>
-          <w:lang w:val="nl-NL"/>
-        </w:rPr>
-        <w:fldChar w:fldCharType="end"/>
-      </w:r>
+      <w:hyperlink r:id="rId4" w:history="1">
+        <w:r>
+          <w:rPr>
+            <w:rStyle w:val="Hyperlink"/>
+            <w:lang w:val="nl-NL"/>
+          </w:rPr>
+          <w:t>https://nl.wikipedia.org/wiki/Kwaliteitscirkel_van_Deming</w:t>
+        </w:r>
+      </w:hyperlink>
     </w:p>
   </w:footnote>
   <w:footnote w:id="4">
@@ -9041,34 +9129,16 @@
         </w:rPr>
         <w:t xml:space="preserve">Voor meer informatie zie het </w:t>
       </w:r>
-      <w:r>
-        <w:fldChar w:fldCharType="begin"/>
-      </w:r>
-      <w:r>
-        <w:rPr>
-          <w:lang w:val="nl-NL"/>
-        </w:rPr>
-        <w:instrText>HYPERLINK "https://cloud.google.com/devops/state-of-devops/?utm_source=thenewstack&amp;utm_medium=website&amp;utm_campaign=platform" \h</w:instrText>
-      </w:r>
-      <w:r>
-        <w:fldChar w:fldCharType="separate"/>
-      </w:r>
-      <w:r>
-        <w:rPr>
-          <w:color w:val="1155CC"/>
-          <w:u w:val="single"/>
-          <w:lang w:val="nl-NL"/>
-        </w:rPr>
-        <w:t>DORA 2019 report</w:t>
-      </w:r>
-      <w:r>
-        <w:rPr>
-          <w:color w:val="1155CC"/>
-          <w:u w:val="single"/>
-          <w:lang w:val="nl-NL"/>
-        </w:rPr>
-        <w:fldChar w:fldCharType="end"/>
-      </w:r>
+      <w:hyperlink r:id="rId5">
+        <w:r>
+          <w:rPr>
+            <w:color w:val="1155CC"/>
+            <w:u w:val="single"/>
+            <w:lang w:val="nl-NL"/>
+          </w:rPr>
+          <w:t>DORA 2019 report</w:t>
+        </w:r>
+      </w:hyperlink>
       <w:r>
         <w:rPr>
           <w:color w:val="444A4F"/>
@@ -9112,34 +9182,16 @@
         </w:rPr>
         <w:t xml:space="preserve">Voor meer informatie zie het </w:t>
       </w:r>
-      <w:r>
-        <w:fldChar w:fldCharType="begin"/>
-      </w:r>
-      <w:r>
-        <w:rPr>
-          <w:lang w:val="nl-NL"/>
-        </w:rPr>
-        <w:instrText>HYPERLINK "https://cloud.google.com/devops/state-of-devops/?utm_source=thenewstack&amp;utm_medium=website&amp;utm_campaign=platform" \h</w:instrText>
-      </w:r>
-      <w:r>
-        <w:fldChar w:fldCharType="separate"/>
-      </w:r>
-      <w:r>
-        <w:rPr>
-          <w:color w:val="1155CC"/>
-          <w:u w:val="single"/>
-          <w:lang w:val="nl-NL"/>
-        </w:rPr>
-        <w:t>DORA 2019 report</w:t>
-      </w:r>
-      <w:r>
-        <w:rPr>
-          <w:color w:val="1155CC"/>
-          <w:u w:val="single"/>
-          <w:lang w:val="nl-NL"/>
-        </w:rPr>
-        <w:fldChar w:fldCharType="end"/>
-      </w:r>
+      <w:hyperlink r:id="rId6">
+        <w:r>
+          <w:rPr>
+            <w:color w:val="1155CC"/>
+            <w:u w:val="single"/>
+            <w:lang w:val="nl-NL"/>
+          </w:rPr>
+          <w:t>DORA 2019 report</w:t>
+        </w:r>
+      </w:hyperlink>
       <w:r>
         <w:rPr>
           <w:color w:val="444A4F"/>

</xml_diff>

<commit_message>
#60.- suggestie van versimpelde vertaling door Glaudia zo goed als geheel overgenomen, alleen capaciteit behouden, omdat dit preciezer de betekenis van de oorspronkelijke tekst behoudt.
</commit_message>
<xml_diff>
--- a/EBM-Gids-2024-NL-dev.docx
+++ b/EBM-Gids-2024-NL-dev.docx
@@ -3372,7 +3372,7 @@
         <w:rPr>
           <w:lang w:val="nl-NL"/>
         </w:rPr>
-        <w:t>Wanneer functionaliteit van lage waarde en systemische belemmeringen zich opstapelen, wordt meer en meer tijd en geld verbruikt voor het onderhoud of overwinnen van belemmeringen, waardoor de beschikbare innovatiecapaciteit wordt beperkt. Tevens wordt de A2I verminderd door alles wat voorkomt dat gebruikers of klanten profiteren van innovatie, zoals (nieuwe versies van) producten die moeilijk zijn om in elkaar te zetten of te installeren.</w:t>
+        <w:t>Wanneer minder waardevolle functionaliteit en systematische belemmeringen opeenstapelen, kost het steeds meer tijd en geld om deze belemmeringen op te lossen. Dit betekent dat er minder capaciteit over blijft voor innovatie. Daarnaast zal alles wat gebruikers of klanten ervan weerhoudt te profiteren van innovatie, zoals moeilijk in elkaar te zetten of te installeren producten of nieuwe versies, ook de A2I verminderen.</w:t>
       </w:r>
     </w:p>
     <w:p>
@@ -3383,8 +3383,6 @@
           <w:lang w:val="nl-NL"/>
         </w:rPr>
       </w:pPr>
-      <w:bookmarkStart w:id="14" w:name="_680k88ev3qh5" w:colFirst="0" w:colLast="0"/>
-      <w:bookmarkEnd w:id="14"/>
       <w:r>
         <w:rPr>
           <w:lang w:val="nl-NL"/>
@@ -3414,8 +3412,8 @@
           <w:lang w:val="nl-NL"/>
         </w:rPr>
       </w:pPr>
-      <w:bookmarkStart w:id="15" w:name="_ta9iodu1aaq7" w:colFirst="0" w:colLast="0"/>
-      <w:bookmarkEnd w:id="15"/>
+      <w:bookmarkStart w:id="14" w:name="_ta9iodu1aaq7" w:colFirst="0" w:colLast="0"/>
+      <w:bookmarkEnd w:id="14"/>
       <w:r>
         <w:rPr>
           <w:lang w:val="nl-NL"/>
@@ -3668,8 +3666,8 @@
           <w:lang w:val="nl-NL"/>
         </w:rPr>
       </w:pPr>
-      <w:bookmarkStart w:id="16" w:name="_3303neljub0g" w:colFirst="0" w:colLast="0"/>
-      <w:bookmarkEnd w:id="16"/>
+      <w:bookmarkStart w:id="15" w:name="_3303neljub0g" w:colFirst="0" w:colLast="0"/>
+      <w:bookmarkEnd w:id="15"/>
       <w:r>
         <w:rPr>
           <w:lang w:val="nl-NL"/>
@@ -4226,32 +4224,15 @@
         </w:rPr>
         <w:t xml:space="preserve">Website: </w:t>
       </w:r>
-      <w:r>
-        <w:fldChar w:fldCharType="begin"/>
-      </w:r>
-      <w:r>
-        <w:rPr>
-          <w:lang w:val="nl-NL"/>
-        </w:rPr>
-        <w:instrText>HYPERLINK "http://www.scrumfacilitators.com"</w:instrText>
-      </w:r>
-      <w:r>
-        <w:fldChar w:fldCharType="separate"/>
-      </w:r>
-      <w:r>
-        <w:rPr>
-          <w:rStyle w:val="Hyperlink"/>
-          <w:lang w:val="nl-NL"/>
-        </w:rPr>
-        <w:t>http://www.scrumfacilitators.com</w:t>
-      </w:r>
-      <w:r>
-        <w:rPr>
-          <w:rStyle w:val="Hyperlink"/>
-          <w:lang w:val="nl-NL"/>
-        </w:rPr>
-        <w:fldChar w:fldCharType="end"/>
-      </w:r>
+      <w:hyperlink r:id="rId11" w:history="1">
+        <w:r>
+          <w:rPr>
+            <w:rStyle w:val="Hyperlink"/>
+            <w:lang w:val="nl-NL"/>
+          </w:rPr>
+          <w:t>http://www.scrumfacilitators.com</w:t>
+        </w:r>
+      </w:hyperlink>
       <w:r>
         <w:rPr>
           <w:lang w:val="nl-NL"/>
@@ -4279,32 +4260,15 @@
         </w:rPr>
         <w:t xml:space="preserve">: </w:t>
       </w:r>
-      <w:r>
-        <w:fldChar w:fldCharType="begin"/>
-      </w:r>
-      <w:r>
-        <w:rPr>
-          <w:lang w:val="nl-NL"/>
-        </w:rPr>
-        <w:instrText>HYPERLINK "https://www.linkedin.com/company/scrumfacilitators/"</w:instrText>
-      </w:r>
-      <w:r>
-        <w:fldChar w:fldCharType="separate"/>
-      </w:r>
-      <w:r>
-        <w:rPr>
-          <w:rStyle w:val="Hyperlink"/>
-          <w:lang w:val="nl-NL"/>
-        </w:rPr>
-        <w:t>https://www.linkedin.com/company/scrumfacilitators/</w:t>
-      </w:r>
-      <w:r>
-        <w:rPr>
-          <w:rStyle w:val="Hyperlink"/>
-          <w:lang w:val="nl-NL"/>
-        </w:rPr>
-        <w:fldChar w:fldCharType="end"/>
-      </w:r>
+      <w:hyperlink r:id="rId12" w:history="1">
+        <w:r>
+          <w:rPr>
+            <w:rStyle w:val="Hyperlink"/>
+            <w:lang w:val="nl-NL"/>
+          </w:rPr>
+          <w:t>https://www.linkedin.com/company/scrumfacilitators/</w:t>
+        </w:r>
+      </w:hyperlink>
       <w:r>
         <w:rPr>
           <w:lang w:val="nl-NL"/>
@@ -4324,32 +4288,15 @@
         </w:rPr>
         <w:t xml:space="preserve">Feedback, suggesties &amp; verbeteringen: </w:t>
       </w:r>
-      <w:r>
-        <w:fldChar w:fldCharType="begin"/>
-      </w:r>
-      <w:r>
-        <w:rPr>
-          <w:lang w:val="nl-NL"/>
-        </w:rPr>
-        <w:instrText>HYPERLINK "https://github.com/ScrumFacilitators/EBM-Gids-NL/issues"</w:instrText>
-      </w:r>
-      <w:r>
-        <w:fldChar w:fldCharType="separate"/>
-      </w:r>
-      <w:r>
-        <w:rPr>
-          <w:rStyle w:val="Hyperlink"/>
-          <w:lang w:val="nl-NL"/>
-        </w:rPr>
-        <w:t>https://github.com/ScrumFacilitators/EBM-Gids-NL/issues</w:t>
-      </w:r>
-      <w:r>
-        <w:rPr>
-          <w:rStyle w:val="Hyperlink"/>
-          <w:lang w:val="nl-NL"/>
-        </w:rPr>
-        <w:fldChar w:fldCharType="end"/>
-      </w:r>
+      <w:hyperlink r:id="rId13" w:history="1">
+        <w:r>
+          <w:rPr>
+            <w:rStyle w:val="Hyperlink"/>
+            <w:lang w:val="nl-NL"/>
+          </w:rPr>
+          <w:t>https://github.com/ScrumFacilitators/EBM-Gids-NL/issues</w:t>
+        </w:r>
+      </w:hyperlink>
       <w:r>
         <w:rPr>
           <w:lang w:val="nl-NL"/>
@@ -4486,36 +4433,17 @@
               </w:rPr>
               <w:t xml:space="preserve"> Management Guide. In het bijgevoegde blog (Appendix 2) staan de belangrijkste veranderingen beschreven. Zie voor alle details en veranderingen ten opzichte van de vorige vertaling van de 2020 versie </w:t>
             </w:r>
-            <w:r>
-              <w:fldChar w:fldCharType="begin"/>
-            </w:r>
-            <w:r>
-              <w:rPr>
-                <w:lang w:val="nl-NL"/>
-              </w:rPr>
-              <w:instrText>HYPERLINK "https://github.com/ScrumFacilitators/EBM-Gids-NL/releases"</w:instrText>
-            </w:r>
-            <w:r>
-              <w:fldChar w:fldCharType="separate"/>
-            </w:r>
-            <w:r>
-              <w:rPr>
-                <w:rStyle w:val="Hyperlink"/>
-                <w:sz w:val="20"/>
-                <w:szCs w:val="20"/>
-                <w:lang w:val="nl-NL"/>
-              </w:rPr>
-              <w:t>https://github.com/ScrumFacilitators/EBM-Gids-NL/releases</w:t>
-            </w:r>
-            <w:r>
-              <w:rPr>
-                <w:rStyle w:val="Hyperlink"/>
-                <w:sz w:val="20"/>
-                <w:szCs w:val="20"/>
-                <w:lang w:val="nl-NL"/>
-              </w:rPr>
-              <w:fldChar w:fldCharType="end"/>
-            </w:r>
+            <w:hyperlink r:id="rId14" w:history="1">
+              <w:r>
+                <w:rPr>
+                  <w:rStyle w:val="Hyperlink"/>
+                  <w:sz w:val="20"/>
+                  <w:szCs w:val="20"/>
+                  <w:lang w:val="nl-NL"/>
+                </w:rPr>
+                <w:t>https://github.com/ScrumFacilitators/EBM-Gids-NL/releases</w:t>
+              </w:r>
+            </w:hyperlink>
             <w:r>
               <w:rPr>
                 <w:sz w:val="20"/>
@@ -4566,36 +4494,17 @@
               </w:rPr>
               <w:t xml:space="preserve">Fouten en verbeteringen gevonden door Sjoerd en Sarah Siebel-Janssen. Zie voor details </w:t>
             </w:r>
-            <w:r>
-              <w:fldChar w:fldCharType="begin"/>
-            </w:r>
-            <w:r>
-              <w:rPr>
-                <w:lang w:val="nl-NL"/>
-              </w:rPr>
-              <w:instrText>HYPERLINK "https://github.com/ScrumFacilitators/EBM-Gids-NL/releases/tag/v2024-1.1"</w:instrText>
-            </w:r>
-            <w:r>
-              <w:fldChar w:fldCharType="separate"/>
-            </w:r>
-            <w:r>
-              <w:rPr>
-                <w:rStyle w:val="Hyperlink"/>
-                <w:sz w:val="20"/>
-                <w:szCs w:val="20"/>
-                <w:lang w:val="nl-NL"/>
-              </w:rPr>
-              <w:t>https://github.com/ScrumFacilitators/EBM-Gids-NL/releases/tag/v2024-1.1</w:t>
-            </w:r>
-            <w:r>
-              <w:rPr>
-                <w:rStyle w:val="Hyperlink"/>
-                <w:sz w:val="20"/>
-                <w:szCs w:val="20"/>
-                <w:lang w:val="nl-NL"/>
-              </w:rPr>
-              <w:fldChar w:fldCharType="end"/>
-            </w:r>
+            <w:hyperlink r:id="rId15" w:history="1">
+              <w:r>
+                <w:rPr>
+                  <w:rStyle w:val="Hyperlink"/>
+                  <w:sz w:val="20"/>
+                  <w:szCs w:val="20"/>
+                  <w:lang w:val="nl-NL"/>
+                </w:rPr>
+                <w:t>https://github.com/ScrumFacilitators/EBM-Gids-NL/releases/tag/v2024-1.1</w:t>
+              </w:r>
+            </w:hyperlink>
           </w:p>
         </w:tc>
       </w:tr>
@@ -5408,8 +5317,8 @@
           <w:bCs/>
         </w:rPr>
       </w:pPr>
-      <w:bookmarkStart w:id="17" w:name="_ohbikass5t5e" w:colFirst="0" w:colLast="0"/>
-      <w:bookmarkEnd w:id="17"/>
+      <w:bookmarkStart w:id="16" w:name="_ohbikass5t5e" w:colFirst="0" w:colLast="0"/>
+      <w:bookmarkEnd w:id="16"/>
       <w:r>
         <w:rPr>
           <w:b/>
@@ -5757,10 +5666,10 @@
           <w:lang w:val="nl-NL"/>
         </w:rPr>
       </w:pPr>
-      <w:bookmarkStart w:id="18" w:name="_6b5up8jlf7om" w:colFirst="0" w:colLast="0"/>
-      <w:bookmarkStart w:id="19" w:name="_bbagovwq1ma8" w:colFirst="0" w:colLast="0"/>
+      <w:bookmarkStart w:id="17" w:name="_6b5up8jlf7om" w:colFirst="0" w:colLast="0"/>
+      <w:bookmarkStart w:id="18" w:name="_bbagovwq1ma8" w:colFirst="0" w:colLast="0"/>
+      <w:bookmarkEnd w:id="17"/>
       <w:bookmarkEnd w:id="18"/>
-      <w:bookmarkEnd w:id="19"/>
     </w:p>
     <w:p>
       <w:pPr>
@@ -6485,7 +6394,7 @@
               </w:rPr>
               <w:t xml:space="preserve"> </w:t>
             </w:r>
-            <w:bookmarkStart w:id="20" w:name="_Ref63371933"/>
+            <w:bookmarkStart w:id="19" w:name="_Ref63371933"/>
             <w:r>
               <w:rPr>
                 <w:rStyle w:val="FootnoteReference"/>
@@ -6495,7 +6404,7 @@
               </w:rPr>
               <w:footnoteReference w:id="5"/>
             </w:r>
-            <w:bookmarkEnd w:id="20"/>
+            <w:bookmarkEnd w:id="19"/>
           </w:p>
         </w:tc>
       </w:tr>
@@ -7034,10 +6943,10 @@
           <w:lang w:val="nl-NL"/>
         </w:rPr>
       </w:pPr>
-      <w:bookmarkStart w:id="21" w:name="_lmgl2nfhq2c7" w:colFirst="0" w:colLast="0"/>
-      <w:bookmarkStart w:id="22" w:name="_8p56a2on7b0r" w:colFirst="0" w:colLast="0"/>
+      <w:bookmarkStart w:id="20" w:name="_lmgl2nfhq2c7" w:colFirst="0" w:colLast="0"/>
+      <w:bookmarkStart w:id="21" w:name="_8p56a2on7b0r" w:colFirst="0" w:colLast="0"/>
+      <w:bookmarkEnd w:id="20"/>
       <w:bookmarkEnd w:id="21"/>
-      <w:bookmarkEnd w:id="22"/>
     </w:p>
     <w:p>
       <w:pPr>
@@ -8115,8 +8024,8 @@
           <w:lang w:val="nl-NL"/>
         </w:rPr>
       </w:pPr>
-      <w:bookmarkStart w:id="23" w:name="_bilq8oc5lexs" w:colFirst="0" w:colLast="0"/>
-      <w:bookmarkEnd w:id="23"/>
+      <w:bookmarkStart w:id="22" w:name="_bilq8oc5lexs" w:colFirst="0" w:colLast="0"/>
+      <w:bookmarkEnd w:id="22"/>
       <w:r>
         <w:rPr>
           <w:b/>
@@ -8699,8 +8608,8 @@
       </w:r>
     </w:p>
     <w:sectPr>
-      <w:footerReference w:type="default" r:id="rId11"/>
-      <w:footerReference w:type="first" r:id="rId12"/>
+      <w:footerReference w:type="default" r:id="rId16"/>
+      <w:footerReference w:type="first" r:id="rId17"/>
       <w:pgSz w:w="12240" w:h="15840"/>
       <w:pgMar w:top="1440" w:right="1440" w:bottom="1440" w:left="1440" w:header="720" w:footer="720" w:gutter="0"/>
       <w:pgNumType w:start="1"/>

</xml_diff>

<commit_message>
#57 - geschiktheid -> vermogen - op vier plekken doorgevoerd en stiekem CV-metingen met streepje (1 woord in het nederlands)
</commit_message>
<xml_diff>
--- a/EBM-Gids-2024-NL-dev.docx
+++ b/EBM-Gids-2024-NL-dev.docx
@@ -1527,7 +1527,19 @@
         <w:rPr>
           <w:lang w:val="nl-NL"/>
         </w:rPr>
-        <w:t xml:space="preserve"> moeilijk is. Organisaties kunnen veel gegevens verzamelen met onvoldoende informatie over hun geschiktheid om waarde te leveren. Echter, om hun doelen te behalen, is het essentieel om waardevolle uitkomsten te leveren. Bijvoorbeeld meer uren werken (activiteiten) en meer functionaliteit leveren (</w:t>
+        <w:t xml:space="preserve"> moeilijk is. Organisaties kunnen veel gegevens verzamelen met onvoldoende informatie over hun </w:t>
+      </w:r>
+      <w:r>
+        <w:rPr>
+          <w:lang w:val="nl-NL"/>
+        </w:rPr>
+        <w:t>vermogen</w:t>
+      </w:r>
+      <w:r>
+        <w:rPr>
+          <w:lang w:val="nl-NL"/>
+        </w:rPr>
+        <w:t xml:space="preserve"> om waarde te leveren. Echter, om hun doelen te behalen, is het essentieel om waardevolle uitkomsten te leveren. Bijvoorbeeld meer uren werken (activiteiten) en meer functionaliteit leveren (</w:t>
       </w:r>
       <w:proofErr w:type="spellStart"/>
       <w:r>
@@ -2151,7 +2163,19 @@
         <w:rPr>
           <w:lang w:val="nl-NL"/>
         </w:rPr>
-        <w:t xml:space="preserve">Naast het gebruiken van hypothesen en experimenten om richting doelen te bewegen, voorziet EBM in een set perspectieven op waarde en de geschiktheid van de organisatie om waarde te leveren. Deze perspectieven noemen we </w:t>
+        <w:t xml:space="preserve">Naast het gebruiken van hypothesen en experimenten om richting doelen te bewegen, voorziet EBM in een set perspectieven op waarde en </w:t>
+      </w:r>
+      <w:r>
+        <w:rPr>
+          <w:lang w:val="nl-NL"/>
+        </w:rPr>
+        <w:t xml:space="preserve">het vermogen </w:t>
+      </w:r>
+      <w:r>
+        <w:rPr>
+          <w:lang w:val="nl-NL"/>
+        </w:rPr>
+        <w:t xml:space="preserve">van de organisatie om waarde te leveren. Deze perspectieven noemen we </w:t>
       </w:r>
       <w:proofErr w:type="spellStart"/>
       <w:r>
@@ -2524,7 +2548,19 @@
         <w:rPr>
           <w:lang w:val="nl-NL"/>
         </w:rPr>
-        <w:t>Elke KVA focust op een eigen aspect van ofwel waarde, of de geschiktheid van de organisatie om waarde te leveren. Het leveren van business waarde (</w:t>
+        <w:t xml:space="preserve">Elke KVA focust op een eigen aspect van ofwel waarde, of </w:t>
+      </w:r>
+      <w:r>
+        <w:rPr>
+          <w:lang w:val="nl-NL"/>
+        </w:rPr>
+        <w:t>het vermogen</w:t>
+      </w:r>
+      <w:r>
+        <w:rPr>
+          <w:lang w:val="nl-NL"/>
+        </w:rPr>
+        <w:t xml:space="preserve"> van de organisatie om waarde te leveren. Het leveren van business waarde (</w:t>
       </w:r>
       <w:proofErr w:type="spellStart"/>
       <w:r>
@@ -2651,21 +2687,19 @@
         <w:rPr>
           <w:lang w:val="nl-NL"/>
         </w:rPr>
-        <w:t xml:space="preserve">Het doel van </w:t>
-      </w:r>
-      <w:proofErr w:type="gramStart"/>
-      <w:r>
-        <w:rPr>
-          <w:lang w:val="nl-NL"/>
-        </w:rPr>
-        <w:t>CV metingen</w:t>
-      </w:r>
-      <w:proofErr w:type="gramEnd"/>
-      <w:r>
-        <w:rPr>
-          <w:lang w:val="nl-NL"/>
-        </w:rPr>
-        <w:t xml:space="preserve"> is om de waarde te begrijpen die een organisatie op dit moment levert aan klanten en belanghebbenden; alleen wat nu al bestaat wordt meegewogen, niet de waarde die mogelijk in de toekomst zal bestaan. Vragen die organisaties voortdurend </w:t>
+        <w:t>Het doel van CV</w:t>
+      </w:r>
+      <w:r>
+        <w:rPr>
+          <w:lang w:val="nl-NL"/>
+        </w:rPr>
+        <w:t>-</w:t>
+      </w:r>
+      <w:r>
+        <w:rPr>
+          <w:lang w:val="nl-NL"/>
+        </w:rPr>
+        <w:t xml:space="preserve">metingen is om de waarde te begrijpen die een organisatie op dit moment levert aan klanten en belanghebbenden; alleen wat nu al bestaat wordt meegewogen, niet de waarde die mogelijk in de toekomst zal bestaan. Vragen die organisaties voortdurend </w:t>
       </w:r>
       <w:proofErr w:type="spellStart"/>
       <w:r>
@@ -2845,7 +2879,19 @@
         <w:rPr>
           <w:lang w:val="nl-NL"/>
         </w:rPr>
-        <w:t xml:space="preserve">Klanttevredenheid en investeerderstevredenheid vertellen ook niet het hele verhaal over je geschiktheid om waarde te leveren. Door rekening houden met de houding en gemoedstoestand van medewerkers erkennen we dat medewerkers uiteindelijk degenen zijn die waarde leveren. </w:t>
+        <w:t xml:space="preserve">Klanttevredenheid en investeerderstevredenheid vertellen ook niet het hele verhaal over je </w:t>
+      </w:r>
+      <w:r>
+        <w:rPr>
+          <w:lang w:val="nl-NL"/>
+        </w:rPr>
+        <w:t>vermogen</w:t>
+      </w:r>
+      <w:r>
+        <w:rPr>
+          <w:lang w:val="nl-NL"/>
+        </w:rPr>
+        <w:t xml:space="preserve"> om waarde te leveren. Door rekening houden met de houding en gemoedstoestand van medewerkers erkennen we dat medewerkers uiteindelijk degenen zijn die waarde leveren. </w:t>
       </w:r>
       <w:r>
         <w:rPr>
@@ -8935,11 +8981,47 @@
         </w:rPr>
         <w:t xml:space="preserve">Figuur gebaseerd op Mike </w:t>
       </w:r>
-      <w:r>
-        <w:rPr>
-          <w:lang w:val="nl-NL"/>
-        </w:rPr>
-        <w:t>Rother’s Improvement Kata (</w:t>
+      <w:proofErr w:type="spellStart"/>
+      <w:r>
+        <w:rPr>
+          <w:lang w:val="nl-NL"/>
+        </w:rPr>
+        <w:t>Rother’s</w:t>
+      </w:r>
+      <w:proofErr w:type="spellEnd"/>
+      <w:r>
+        <w:rPr>
+          <w:lang w:val="nl-NL"/>
+        </w:rPr>
+        <w:t xml:space="preserve"> </w:t>
+      </w:r>
+      <w:proofErr w:type="spellStart"/>
+      <w:r>
+        <w:rPr>
+          <w:lang w:val="nl-NL"/>
+        </w:rPr>
+        <w:t>Improvement</w:t>
+      </w:r>
+      <w:proofErr w:type="spellEnd"/>
+      <w:r>
+        <w:rPr>
+          <w:lang w:val="nl-NL"/>
+        </w:rPr>
+        <w:t xml:space="preserve"> </w:t>
+      </w:r>
+      <w:proofErr w:type="spellStart"/>
+      <w:r>
+        <w:rPr>
+          <w:lang w:val="nl-NL"/>
+        </w:rPr>
+        <w:t>Kata</w:t>
+      </w:r>
+      <w:proofErr w:type="spellEnd"/>
+      <w:r>
+        <w:rPr>
+          <w:lang w:val="nl-NL"/>
+        </w:rPr>
+        <w:t xml:space="preserve"> (</w:t>
       </w:r>
       <w:hyperlink r:id="rId3" w:history="1">
         <w:r>

</xml_diff>

<commit_message>
#64 lens -> inzicht -> invalshoek
</commit_message>
<xml_diff>
--- a/EBM-Gids-2024-NL-dev.docx
+++ b/EBM-Gids-2024-NL-dev.docx
@@ -2518,7 +2518,21 @@
           <w:b/>
           <w:lang w:val="nl-NL"/>
         </w:rPr>
-        <w:t xml:space="preserve"> geven inzicht om verbeterkansen te onderzoeken.</w:t>
+        <w:t xml:space="preserve"> geven </w:t>
+      </w:r>
+      <w:r>
+        <w:rPr>
+          <w:b/>
+          <w:lang w:val="nl-NL"/>
+        </w:rPr>
+        <w:t>invalshoeken</w:t>
+      </w:r>
+      <w:r>
+        <w:rPr>
+          <w:b/>
+          <w:lang w:val="nl-NL"/>
+        </w:rPr>
+        <w:t xml:space="preserve"> om verbeterkansen te onderzoeken.</w:t>
       </w:r>
     </w:p>
     <w:p>
@@ -3813,7 +3827,43 @@
         <w:rPr>
           <w:lang w:val="nl-NL"/>
         </w:rPr>
-        <w:t xml:space="preserve"> Value (UV) moeten verminderen. Zelfs wanneer Directe Tactische Doelen gericht zijn op organisatorische effectiviteit of de snelheid van het verkrijgen van feedback, helpt het in overweging nemen van CV en UV de organisatie om klanttevredenheid in het vizier te houden. Elke KVA is een andere lens die helpt om je te concentreren op verschillende aspecten van je prestaties ten opzichte van de doelen die je probeert te bereiken.</w:t>
+        <w:t xml:space="preserve"> Value (UV) moeten verminderen. Zelfs wanneer Directe Tactische Doelen gericht zijn op organisatorische effectiviteit of de snelheid van het verkrijgen van feedback, helpt het in overweging nemen van CV en UV de organisatie om klanttevredenheid in het vizier te houden. Elke KVA </w:t>
+      </w:r>
+      <w:r>
+        <w:rPr>
+          <w:lang w:val="nl-NL"/>
+        </w:rPr>
+        <w:t>h</w:t>
+      </w:r>
+      <w:r>
+        <w:rPr>
+          <w:lang w:val="nl-NL"/>
+        </w:rPr>
+        <w:t xml:space="preserve">eeft een </w:t>
+      </w:r>
+      <w:r>
+        <w:rPr>
+          <w:lang w:val="nl-NL"/>
+        </w:rPr>
+        <w:t>eigen invalshoek die</w:t>
+      </w:r>
+      <w:r>
+        <w:rPr>
+          <w:lang w:val="nl-NL"/>
+        </w:rPr>
+        <w:t xml:space="preserve"> helpt om</w:t>
+      </w:r>
+      <w:r>
+        <w:rPr>
+          <w:lang w:val="nl-NL"/>
+        </w:rPr>
+        <w:t xml:space="preserve"> te kijken naar</w:t>
+      </w:r>
+      <w:r>
+        <w:rPr>
+          <w:lang w:val="nl-NL"/>
+        </w:rPr>
+        <w:t xml:space="preserve"> verschillende aspecten van je prestaties ten opzichte van de doelen die je probeert te bereiken.</w:t>
       </w:r>
     </w:p>
     <w:p>

</xml_diff>

<commit_message>
update version number in the document properly.
</commit_message>
<xml_diff>
--- a/EBM-Gids-2024-NL-dev.docx
+++ b/EBM-Gids-2024-NL-dev.docx
@@ -76,27 +76,7 @@
           <w:szCs w:val="32"/>
           <w:lang w:val="nl-NL"/>
         </w:rPr>
-        <w:t xml:space="preserve"> </w:t>
-      </w:r>
-      <w:proofErr w:type="spellStart"/>
-      <w:r>
-        <w:rPr>
-          <w:color w:val="4A86E8"/>
-          <w:sz w:val="32"/>
-          <w:szCs w:val="32"/>
-          <w:lang w:val="nl-NL"/>
-        </w:rPr>
-        <w:t>waardelevering</w:t>
-      </w:r>
-      <w:proofErr w:type="spellEnd"/>
-      <w:r>
-        <w:rPr>
-          <w:color w:val="4A86E8"/>
-          <w:sz w:val="32"/>
-          <w:szCs w:val="32"/>
-          <w:lang w:val="nl-NL"/>
-        </w:rPr>
-        <w:t xml:space="preserve"> </w:t>
+        <w:t xml:space="preserve"> waardelevering </w:t>
       </w:r>
       <w:r>
         <w:rPr>
@@ -357,21 +337,7 @@
         <w:rPr>
           <w:lang w:val="nl-NL"/>
         </w:rPr>
-        <w:t xml:space="preserve">Organisaties stellen doelen zodat ze concrete vooruitgang kunnen maken ten opzichte van het bereiken van hun Missie en Visie. Zonder doelen zijn de Missie en Visie slechts grootse ambities. En </w:t>
-      </w:r>
-      <w:proofErr w:type="spellStart"/>
-      <w:r>
-        <w:rPr>
-          <w:lang w:val="nl-NL"/>
-        </w:rPr>
-        <w:t>vice</w:t>
-      </w:r>
-      <w:proofErr w:type="spellEnd"/>
-      <w:r>
-        <w:rPr>
-          <w:lang w:val="nl-NL"/>
-        </w:rPr>
-        <w:t xml:space="preserve"> versa, zonder duidelijke Missie en Visie, missen doelen een overtuigende zingeving, met name voor diegenen die in onzekere omstandigheden werken.</w:t>
+        <w:t>Organisaties stellen doelen zodat ze concrete vooruitgang kunnen maken ten opzichte van het bereiken van hun Missie en Visie. Zonder doelen zijn de Missie en Visie slechts grootse ambities. En vice versa, zonder duidelijke Missie en Visie, missen doelen een overtuigende zingeving, met name voor diegenen die in onzekere omstandigheden werken.</w:t>
       </w:r>
     </w:p>
     <w:p>
@@ -414,42 +380,20 @@
         <w:rPr>
           <w:lang w:val="nl-NL"/>
         </w:rPr>
-        <w:t xml:space="preserve">Definitie van </w:t>
-      </w:r>
-      <w:proofErr w:type="spellStart"/>
-      <w:r>
-        <w:rPr>
-          <w:lang w:val="nl-NL"/>
-        </w:rPr>
-        <w:t>Evidence-Based</w:t>
-      </w:r>
-      <w:proofErr w:type="spellEnd"/>
-      <w:r>
-        <w:rPr>
-          <w:lang w:val="nl-NL"/>
-        </w:rPr>
-        <w:t xml:space="preserve"> Management</w:t>
-      </w:r>
-    </w:p>
-    <w:p>
-      <w:pPr>
-        <w:rPr>
-          <w:lang w:val="nl-NL"/>
-        </w:rPr>
-      </w:pPr>
-      <w:proofErr w:type="spellStart"/>
-      <w:r>
-        <w:rPr>
-          <w:lang w:val="nl-NL"/>
-        </w:rPr>
-        <w:t>Evidence-Based</w:t>
-      </w:r>
-      <w:proofErr w:type="spellEnd"/>
-      <w:r>
-        <w:rPr>
-          <w:lang w:val="nl-NL"/>
-        </w:rPr>
-        <w:t xml:space="preserve"> Management (EBM) is een raamwerk dat mensen, teams en organisaties helpt om beter besluiten te nemen, waarmee ze hun doelen kunnen bereiken door het bewust inzetten van experimenten en feedback.  </w:t>
+        <w:t>Definitie van Evidence-Based Management</w:t>
+      </w:r>
+    </w:p>
+    <w:p>
+      <w:pPr>
+        <w:rPr>
+          <w:lang w:val="nl-NL"/>
+        </w:rPr>
+      </w:pPr>
+      <w:r>
+        <w:rPr>
+          <w:lang w:val="nl-NL"/>
+        </w:rPr>
+        <w:t xml:space="preserve">Evidence-Based Management (EBM) is een raamwerk dat mensen, teams en organisaties helpt om beter besluiten te nemen, waarmee ze hun doelen kunnen bereiken door het bewust inzetten van experimenten en feedback.  </w:t>
       </w:r>
     </w:p>
     <w:p>
@@ -954,21 +898,7 @@
         <w:rPr>
           <w:lang w:val="nl-NL"/>
         </w:rPr>
-        <w:t xml:space="preserve">Voorbeelden van Directe Tactische Doelen zijn activiteiten zoals het isoleren van symptomen, evalueren van een behandeling, DNA </w:t>
-      </w:r>
-      <w:proofErr w:type="spellStart"/>
-      <w:r>
-        <w:rPr>
-          <w:lang w:val="nl-NL"/>
-        </w:rPr>
-        <w:t>sequencing</w:t>
-      </w:r>
-      <w:proofErr w:type="spellEnd"/>
-      <w:r>
-        <w:rPr>
-          <w:lang w:val="nl-NL"/>
-        </w:rPr>
-        <w:t xml:space="preserve"> van een virus of bacterie, enzovoort. Dit zijn cruciale </w:t>
+        <w:t xml:space="preserve">Voorbeelden van Directe Tactische Doelen zijn activiteiten zoals het isoleren van symptomen, evalueren van een behandeling, DNA sequencing van een virus of bacterie, enzovoort. Dit zijn cruciale </w:t>
       </w:r>
       <w:r>
         <w:rPr>
@@ -1014,105 +944,43 @@
         <w:rPr>
           <w:lang w:val="nl-NL"/>
         </w:rPr>
-        <w:t xml:space="preserve"> is meestal gericht op het behalen van een hoogst wenselijke maar nog </w:t>
-      </w:r>
-      <w:proofErr w:type="spellStart"/>
-      <w:r>
-        <w:rPr>
-          <w:lang w:val="nl-NL"/>
-        </w:rPr>
-        <w:t>onbehaalde</w:t>
-      </w:r>
-      <w:proofErr w:type="spellEnd"/>
-      <w:r>
-        <w:rPr>
-          <w:lang w:val="nl-NL"/>
-        </w:rPr>
-        <w:t xml:space="preserve"> uitkomst voor een specifieke groep mensen. Het doel behalen leidt tot verbeterd geluk, veiligheid, zekerheid of welzijn van de ontvangers van een bepaald product of dienst. In EBM noemen we dit </w:t>
-      </w:r>
-      <w:proofErr w:type="spellStart"/>
+        <w:t xml:space="preserve"> is meestal gericht op het behalen van een hoogst wenselijke maar nog onbehaalde uitkomst voor een specifieke groep mensen. Het doel behalen leidt tot verbeterd geluk, veiligheid, zekerheid of welzijn van de ontvangers van een bepaald product of dienst. In EBM noemen we dit </w:t>
+      </w:r>
       <w:r>
         <w:rPr>
           <w:i/>
           <w:iCs/>
           <w:lang w:val="nl-NL"/>
         </w:rPr>
-        <w:t>Unrealized</w:t>
-      </w:r>
-      <w:proofErr w:type="spellEnd"/>
+        <w:t>Unrealized Value</w:t>
+      </w:r>
+      <w:r>
+        <w:rPr>
+          <w:lang w:val="nl-NL"/>
+        </w:rPr>
+        <w:t xml:space="preserve">: het verschil tussen de gewenste uitkomst en de huidige ervaringen van een begunstigde. </w:t>
+      </w:r>
       <w:r>
         <w:rPr>
           <w:i/>
           <w:iCs/>
           <w:lang w:val="nl-NL"/>
         </w:rPr>
-        <w:t xml:space="preserve"> Value</w:t>
-      </w:r>
-      <w:r>
-        <w:rPr>
-          <w:lang w:val="nl-NL"/>
-        </w:rPr>
-        <w:t xml:space="preserve">: het verschil tussen de gewenste uitkomst en de huidige ervaringen van een begunstigde. </w:t>
-      </w:r>
-      <w:proofErr w:type="spellStart"/>
+        <w:t xml:space="preserve">Unrealized Value </w:t>
+      </w:r>
+      <w:r>
+        <w:rPr>
+          <w:lang w:val="nl-NL"/>
+        </w:rPr>
+        <w:t xml:space="preserve">wordt hieronder in meer detail beschreven, in het onderdeel </w:t>
+      </w:r>
       <w:r>
         <w:rPr>
           <w:i/>
           <w:iCs/>
           <w:lang w:val="nl-NL"/>
         </w:rPr>
-        <w:t>Unrealized</w:t>
-      </w:r>
-      <w:proofErr w:type="spellEnd"/>
-      <w:r>
-        <w:rPr>
-          <w:i/>
-          <w:iCs/>
-          <w:lang w:val="nl-NL"/>
-        </w:rPr>
-        <w:t xml:space="preserve"> Value </w:t>
-      </w:r>
-      <w:r>
-        <w:rPr>
-          <w:lang w:val="nl-NL"/>
-        </w:rPr>
-        <w:t xml:space="preserve">wordt hieronder in meer detail beschreven, in het onderdeel </w:t>
-      </w:r>
-      <w:proofErr w:type="spellStart"/>
-      <w:r>
-        <w:rPr>
-          <w:i/>
-          <w:iCs/>
-          <w:lang w:val="nl-NL"/>
-        </w:rPr>
-        <w:t>Key</w:t>
-      </w:r>
-      <w:proofErr w:type="spellEnd"/>
-      <w:r>
-        <w:rPr>
-          <w:i/>
-          <w:iCs/>
-          <w:lang w:val="nl-NL"/>
-        </w:rPr>
-        <w:t xml:space="preserve"> Value </w:t>
-      </w:r>
-      <w:proofErr w:type="spellStart"/>
-      <w:r>
-        <w:rPr>
-          <w:i/>
-          <w:iCs/>
-          <w:lang w:val="nl-NL"/>
-        </w:rPr>
-        <w:t>Areas</w:t>
-      </w:r>
-      <w:proofErr w:type="spellEnd"/>
-      <w:r>
-        <w:rPr>
-          <w:i/>
-          <w:iCs/>
-          <w:lang w:val="nl-NL"/>
-        </w:rPr>
-        <w:t>.</w:t>
+        <w:t>Key Value Areas.</w:t>
       </w:r>
     </w:p>
     <w:p>
@@ -1173,74 +1041,33 @@
           <w:lang w:val="nl-NL"/>
         </w:rPr>
       </w:pPr>
-      <w:proofErr w:type="spellStart"/>
       <w:r>
         <w:rPr>
           <w:b/>
           <w:lang w:val="nl-NL"/>
         </w:rPr>
-        <w:t>Inputs</w:t>
-      </w:r>
-      <w:proofErr w:type="spellEnd"/>
-      <w:r>
-        <w:rPr>
-          <w:b/>
-          <w:lang w:val="nl-NL"/>
-        </w:rPr>
-        <w:t xml:space="preserve">. </w:t>
+        <w:t xml:space="preserve">Inputs. </w:t>
       </w:r>
       <w:r>
         <w:rPr>
           <w:bCs/>
           <w:lang w:val="nl-NL"/>
         </w:rPr>
-        <w:t xml:space="preserve">Dit zijn de dingen waar de organisatie geld aan uitgeeft. Hoewel </w:t>
-      </w:r>
-      <w:proofErr w:type="spellStart"/>
+        <w:t xml:space="preserve">Dit zijn de dingen waar de organisatie geld aan uitgeeft. Hoewel inputs noodzakelijk </w:t>
+      </w:r>
       <w:r>
         <w:rPr>
           <w:bCs/>
           <w:lang w:val="nl-NL"/>
         </w:rPr>
-        <w:t>inputs</w:t>
-      </w:r>
-      <w:proofErr w:type="spellEnd"/>
+        <w:t xml:space="preserve">zijn </w:t>
+      </w:r>
       <w:r>
         <w:rPr>
           <w:bCs/>
           <w:lang w:val="nl-NL"/>
         </w:rPr>
-        <w:t xml:space="preserve"> noodzakelijk </w:t>
-      </w:r>
-      <w:r>
-        <w:rPr>
-          <w:bCs/>
-          <w:lang w:val="nl-NL"/>
-        </w:rPr>
-        <w:t xml:space="preserve">zijn </w:t>
-      </w:r>
-      <w:r>
-        <w:rPr>
-          <w:bCs/>
-          <w:lang w:val="nl-NL"/>
-        </w:rPr>
-        <w:t xml:space="preserve">om waarde te creëren, is er geen correlatie tussen de hoeveelheid input en de waarde die klanten ervaren. </w:t>
-      </w:r>
-      <w:proofErr w:type="spellStart"/>
-      <w:r>
-        <w:rPr>
-          <w:bCs/>
-          <w:lang w:val="nl-NL"/>
-        </w:rPr>
-        <w:t>Inputs</w:t>
-      </w:r>
-      <w:proofErr w:type="spellEnd"/>
-      <w:r>
-        <w:rPr>
-          <w:bCs/>
-          <w:lang w:val="nl-NL"/>
-        </w:rPr>
-        <w:t xml:space="preserve"> houden experiment</w:t>
+        <w:t>om waarde te creëren, is er geen correlatie tussen de hoeveelheid input en de waarde die klanten ervaren. Inputs houden experiment</w:t>
       </w:r>
       <w:r>
         <w:rPr>
@@ -1325,7 +1152,6 @@
           <w:lang w:val="nl-NL"/>
         </w:rPr>
       </w:pPr>
-      <w:proofErr w:type="spellStart"/>
       <w:r>
         <w:rPr>
           <w:b/>
@@ -1333,7 +1159,6 @@
         </w:rPr>
         <w:t>Outputs</w:t>
       </w:r>
-      <w:proofErr w:type="spellEnd"/>
       <w:r>
         <w:rPr>
           <w:lang w:val="nl-NL"/>
@@ -1495,21 +1320,7 @@
         <w:rPr>
           <w:lang w:val="nl-NL"/>
         </w:rPr>
-        <w:t xml:space="preserve">Het probleem waar de meeste organisaties tegen aanlopen, wat vaak wordt gereflecteerd in de dingen die ze meten, is dat het meten van activiteiten en </w:t>
-      </w:r>
-      <w:proofErr w:type="spellStart"/>
-      <w:r>
-        <w:rPr>
-          <w:lang w:val="nl-NL"/>
-        </w:rPr>
-        <w:t>outputs</w:t>
-      </w:r>
-      <w:proofErr w:type="spellEnd"/>
-      <w:r>
-        <w:rPr>
-          <w:lang w:val="nl-NL"/>
-        </w:rPr>
-        <w:t xml:space="preserve"> eenvoudig is, terwijl het meten van </w:t>
+        <w:t xml:space="preserve">Het probleem waar de meeste organisaties tegen aanlopen, wat vaak wordt gereflecteerd in de dingen die ze meten, is dat het meten van activiteiten en outputs eenvoudig is, terwijl het meten van </w:t>
       </w:r>
       <w:r>
         <w:rPr>
@@ -1539,21 +1350,7 @@
         <w:rPr>
           <w:lang w:val="nl-NL"/>
         </w:rPr>
-        <w:t xml:space="preserve"> om waarde te leveren. Echter, om hun doelen te behalen, is het essentieel om waardevolle uitkomsten te leveren. Bijvoorbeeld meer uren werken (activiteiten) en meer functionaliteit leveren (</w:t>
-      </w:r>
-      <w:proofErr w:type="spellStart"/>
-      <w:r>
-        <w:rPr>
-          <w:lang w:val="nl-NL"/>
-        </w:rPr>
-        <w:t>outputs</w:t>
-      </w:r>
-      <w:proofErr w:type="spellEnd"/>
-      <w:r>
-        <w:rPr>
-          <w:lang w:val="nl-NL"/>
-        </w:rPr>
-        <w:t>) is geen garantie voor verbeterde klantervaringen (</w:t>
+        <w:t xml:space="preserve"> om waarde te leveren. Echter, om hun doelen te behalen, is het essentieel om waardevolle uitkomsten te leveren. Bijvoorbeeld meer uren werken (activiteiten) en meer functionaliteit leveren (outputs) is geen garantie voor verbeterde klantervaringen (</w:t>
       </w:r>
       <w:r>
         <w:rPr>
@@ -1662,21 +1459,7 @@
         <w:rPr>
           <w:lang w:val="nl-NL"/>
         </w:rPr>
-        <w:t xml:space="preserve">De </w:t>
-      </w:r>
-      <w:proofErr w:type="spellStart"/>
-      <w:r>
-        <w:rPr>
-          <w:lang w:val="nl-NL"/>
-        </w:rPr>
-        <w:t>Experimenteerlus</w:t>
-      </w:r>
-      <w:proofErr w:type="spellEnd"/>
-      <w:r>
-        <w:rPr>
-          <w:lang w:val="nl-NL"/>
-        </w:rPr>
-        <w:t xml:space="preserve"> (zie Figuur 1) helpt organisaties van hun Huidige Toestand naar hun Directe Tactische Doel te bewegen, vervolgens naar hun Tussenliggende Doel, en uiteindelijk </w:t>
+        <w:t xml:space="preserve">De Experimenteerlus (zie Figuur 1) helpt organisaties van hun Huidige Toestand naar hun Directe Tactische Doel te bewegen, vervolgens naar hun Tussenliggende Doel, en uiteindelijk </w:t>
       </w:r>
       <w:r>
         <w:rPr>
@@ -1728,23 +1511,7 @@
           <w:bCs/>
           <w:lang w:val="nl-NL"/>
         </w:rPr>
-        <w:t xml:space="preserve">Gebaseerd op ervaring vorm je een idee waarmee je verwacht te bewegen in de richting van je Directe Tactische Doel en je bepaalt hoe je het slagen van dit experiment meetbaar </w:t>
-      </w:r>
-      <w:proofErr w:type="gramStart"/>
-      <w:r>
-        <w:rPr>
-          <w:bCs/>
-          <w:lang w:val="nl-NL"/>
-        </w:rPr>
-        <w:t>maakt..</w:t>
-      </w:r>
-      <w:proofErr w:type="gramEnd"/>
-      <w:r>
-        <w:rPr>
-          <w:bCs/>
-          <w:lang w:val="nl-NL"/>
-        </w:rPr>
-        <w:t xml:space="preserve"> </w:t>
+        <w:t xml:space="preserve">Gebaseerd op ervaring vorm je een idee waarmee je verwacht te bewegen in de richting van je Directe Tactische Doel en je bepaalt hoe je het slagen van dit experiment meetbaar maakt.. </w:t>
       </w:r>
     </w:p>
     <w:p>
@@ -1916,42 +1683,20 @@
         <w:rPr>
           <w:lang w:val="nl-NL"/>
         </w:rPr>
-        <w:t xml:space="preserve">Hypothesen, experimenten, features en </w:t>
-      </w:r>
-      <w:proofErr w:type="spellStart"/>
-      <w:r>
-        <w:rPr>
-          <w:lang w:val="nl-NL"/>
-        </w:rPr>
-        <w:t>requirements</w:t>
-      </w:r>
-      <w:proofErr w:type="spellEnd"/>
-    </w:p>
-    <w:p>
-      <w:pPr>
-        <w:rPr>
-          <w:lang w:val="nl-NL"/>
-        </w:rPr>
-      </w:pPr>
-      <w:r>
-        <w:rPr>
-          <w:lang w:val="nl-NL"/>
-        </w:rPr>
-        <w:t xml:space="preserve">Organisaties kunnen veel geld besteden aan het implementeren van features (onderscheidende eigenschappen) en andere </w:t>
-      </w:r>
-      <w:proofErr w:type="spellStart"/>
-      <w:r>
-        <w:rPr>
-          <w:lang w:val="nl-NL"/>
-        </w:rPr>
-        <w:t>requirements</w:t>
-      </w:r>
-      <w:proofErr w:type="spellEnd"/>
-      <w:r>
-        <w:rPr>
-          <w:lang w:val="nl-NL"/>
-        </w:rPr>
-        <w:t xml:space="preserve"> in producten</w:t>
+        <w:t>Hypothesen, experimenten, features en requirements</w:t>
+      </w:r>
+    </w:p>
+    <w:p>
+      <w:pPr>
+        <w:rPr>
+          <w:lang w:val="nl-NL"/>
+        </w:rPr>
+      </w:pPr>
+      <w:r>
+        <w:rPr>
+          <w:lang w:val="nl-NL"/>
+        </w:rPr>
+        <w:t>Organisaties kunnen veel geld besteden aan het implementeren van features (onderscheidende eigenschappen) en andere requirements in producten</w:t>
       </w:r>
       <w:r>
         <w:rPr>
@@ -2028,49 +1773,7 @@
         <w:rPr>
           <w:lang w:val="nl-NL"/>
         </w:rPr>
-        <w:t xml:space="preserve">Elke feature en iedere </w:t>
-      </w:r>
-      <w:proofErr w:type="spellStart"/>
-      <w:r>
-        <w:rPr>
-          <w:lang w:val="nl-NL"/>
-        </w:rPr>
-        <w:t>requirement</w:t>
-      </w:r>
-      <w:proofErr w:type="spellEnd"/>
-      <w:r>
-        <w:rPr>
-          <w:lang w:val="nl-NL"/>
-        </w:rPr>
-        <w:t xml:space="preserve"> is eigenlijk een hypothese over waarde. Een van de doelen van een empirische aanpak is om deze hypothesen expliciet te maken en doelbewust experimenten te ontwerpen die de waarde van de features en </w:t>
-      </w:r>
-      <w:proofErr w:type="spellStart"/>
-      <w:r>
-        <w:rPr>
-          <w:lang w:val="nl-NL"/>
-        </w:rPr>
-        <w:t>requirements</w:t>
-      </w:r>
-      <w:proofErr w:type="spellEnd"/>
-      <w:r>
-        <w:rPr>
-          <w:lang w:val="nl-NL"/>
-        </w:rPr>
-        <w:t xml:space="preserve"> expliciet testen. Het is niet altijd nodig om de volledige feature of </w:t>
-      </w:r>
-      <w:proofErr w:type="spellStart"/>
-      <w:r>
-        <w:rPr>
-          <w:lang w:val="nl-NL"/>
-        </w:rPr>
-        <w:t>requirement</w:t>
-      </w:r>
-      <w:proofErr w:type="spellEnd"/>
-      <w:r>
-        <w:rPr>
-          <w:lang w:val="nl-NL"/>
-        </w:rPr>
-        <w:t xml:space="preserve"> te bouwen om te bepalen of deze </w:t>
+        <w:t xml:space="preserve">Elke feature en iedere requirement is eigenlijk een hypothese over waarde. Een van de doelen van een empirische aanpak is om deze hypothesen expliciet te maken en doelbewust experimenten te ontwerpen die de waarde van de features en requirements expliciet testen. Het is niet altijd nodig om de volledige feature of requirement te bouwen om te bepalen of deze </w:t>
       </w:r>
       <w:r>
         <w:rPr>
@@ -2122,35 +1825,7 @@
         <w:rPr>
           <w:lang w:val="nl-NL"/>
         </w:rPr>
-        <w:t xml:space="preserve">EBM bevat vier </w:t>
-      </w:r>
-      <w:proofErr w:type="spellStart"/>
-      <w:r>
-        <w:rPr>
-          <w:lang w:val="nl-NL"/>
-        </w:rPr>
-        <w:t>Key</w:t>
-      </w:r>
-      <w:proofErr w:type="spellEnd"/>
-      <w:r>
-        <w:rPr>
-          <w:lang w:val="nl-NL"/>
-        </w:rPr>
-        <w:t xml:space="preserve"> Value </w:t>
-      </w:r>
-      <w:proofErr w:type="spellStart"/>
-      <w:r>
-        <w:rPr>
-          <w:lang w:val="nl-NL"/>
-        </w:rPr>
-        <w:t>Areas</w:t>
-      </w:r>
-      <w:proofErr w:type="spellEnd"/>
-      <w:r>
-        <w:rPr>
-          <w:lang w:val="nl-NL"/>
-        </w:rPr>
-        <w:t xml:space="preserve"> voor het Onderzoeken van Verbeterkansen</w:t>
+        <w:t>EBM bevat vier Key Value Areas voor het Onderzoeken van Verbeterkansen</w:t>
       </w:r>
     </w:p>
     <w:p>
@@ -2175,119 +1850,7 @@
         <w:rPr>
           <w:lang w:val="nl-NL"/>
         </w:rPr>
-        <w:t xml:space="preserve">van de organisatie om waarde te leveren. Deze perspectieven noemen we </w:t>
-      </w:r>
-      <w:proofErr w:type="spellStart"/>
-      <w:r>
-        <w:rPr>
-          <w:lang w:val="nl-NL"/>
-        </w:rPr>
-        <w:t>Key</w:t>
-      </w:r>
-      <w:proofErr w:type="spellEnd"/>
-      <w:r>
-        <w:rPr>
-          <w:lang w:val="nl-NL"/>
-        </w:rPr>
-        <w:t xml:space="preserve"> Value </w:t>
-      </w:r>
-      <w:proofErr w:type="spellStart"/>
-      <w:r>
-        <w:rPr>
-          <w:lang w:val="nl-NL"/>
-        </w:rPr>
-        <w:t>Areas</w:t>
-      </w:r>
-      <w:proofErr w:type="spellEnd"/>
-      <w:r>
-        <w:rPr>
-          <w:lang w:val="nl-NL"/>
-        </w:rPr>
-        <w:t xml:space="preserve"> (</w:t>
-      </w:r>
-      <w:proofErr w:type="spellStart"/>
-      <w:r>
-        <w:rPr>
-          <w:lang w:val="nl-NL"/>
-        </w:rPr>
-        <w:t>KVAs</w:t>
-      </w:r>
-      <w:proofErr w:type="spellEnd"/>
-      <w:r>
-        <w:rPr>
-          <w:lang w:val="nl-NL"/>
-        </w:rPr>
-        <w:t>). Deze gebieden verkennen de doelen van de organisatie (</w:t>
-      </w:r>
-      <w:proofErr w:type="spellStart"/>
-      <w:r>
-        <w:rPr>
-          <w:lang w:val="nl-NL"/>
-        </w:rPr>
-        <w:t>Unrealized</w:t>
-      </w:r>
-      <w:proofErr w:type="spellEnd"/>
-      <w:r>
-        <w:rPr>
-          <w:lang w:val="nl-NL"/>
-        </w:rPr>
-        <w:t xml:space="preserve"> Value), de huidige toestand van de organisatie ten opzichte van deze doelen (</w:t>
-      </w:r>
-      <w:proofErr w:type="spellStart"/>
-      <w:r>
-        <w:rPr>
-          <w:lang w:val="nl-NL"/>
-        </w:rPr>
-        <w:t>Current</w:t>
-      </w:r>
-      <w:proofErr w:type="spellEnd"/>
-      <w:r>
-        <w:rPr>
-          <w:lang w:val="nl-NL"/>
-        </w:rPr>
-        <w:t xml:space="preserve"> Value), de wendbaarheid van de organisatie in haar </w:t>
-      </w:r>
-      <w:proofErr w:type="spellStart"/>
-      <w:r>
-        <w:rPr>
-          <w:lang w:val="nl-NL"/>
-        </w:rPr>
-        <w:t>waardelevering</w:t>
-      </w:r>
-      <w:proofErr w:type="spellEnd"/>
-      <w:r>
-        <w:rPr>
-          <w:lang w:val="nl-NL"/>
-        </w:rPr>
-        <w:t xml:space="preserve"> (Time-</w:t>
-      </w:r>
-      <w:proofErr w:type="spellStart"/>
-      <w:r>
-        <w:rPr>
-          <w:lang w:val="nl-NL"/>
-        </w:rPr>
-        <w:t>to</w:t>
-      </w:r>
-      <w:proofErr w:type="spellEnd"/>
-      <w:r>
-        <w:rPr>
-          <w:lang w:val="nl-NL"/>
-        </w:rPr>
-        <w:t>-Market), en de effectiviteit van de organisatie in het leveren van waarde (</w:t>
-      </w:r>
-      <w:proofErr w:type="spellStart"/>
-      <w:r>
-        <w:rPr>
-          <w:lang w:val="nl-NL"/>
-        </w:rPr>
-        <w:t>Ability-to-Innovate</w:t>
-      </w:r>
-      <w:proofErr w:type="spellEnd"/>
-      <w:r>
-        <w:rPr>
-          <w:lang w:val="nl-NL"/>
-        </w:rPr>
-        <w:t>).</w:t>
+        <w:t>van de organisatie om waarde te leveren. Deze perspectieven noemen we Key Value Areas (KVAs). Deze gebieden verkennen de doelen van de organisatie (Unrealized Value), de huidige toestand van de organisatie ten opzichte van deze doelen (Current Value), de wendbaarheid van de organisatie in haar waardelevering (Time-to-Market), en de effectiviteit van de organisatie in het leveren van waarde (Ability-to-Innovate).</w:t>
       </w:r>
     </w:p>
     <w:p>
@@ -2310,71 +1873,7 @@
           <w:color w:val="1F1F1F"/>
           <w:lang w:val="nl-NL"/>
         </w:rPr>
-        <w:t xml:space="preserve">Marktwaarde </w:t>
-      </w:r>
-      <w:proofErr w:type="spellStart"/>
-      <w:r>
-        <w:rPr>
-          <w:color w:val="1F1F1F"/>
-          <w:lang w:val="nl-NL"/>
-        </w:rPr>
-        <w:t>KVA's</w:t>
-      </w:r>
-      <w:proofErr w:type="spellEnd"/>
-      <w:r>
-        <w:rPr>
-          <w:color w:val="1F1F1F"/>
-          <w:lang w:val="nl-NL"/>
-        </w:rPr>
-        <w:t xml:space="preserve"> (UV, CV) zijn een indicatie van klantuitkomsten. Organisatiecompetentie </w:t>
-      </w:r>
-      <w:proofErr w:type="spellStart"/>
-      <w:r>
-        <w:rPr>
-          <w:color w:val="1F1F1F"/>
-          <w:lang w:val="nl-NL"/>
-        </w:rPr>
-        <w:t>KVA's</w:t>
-      </w:r>
-      <w:proofErr w:type="spellEnd"/>
-      <w:r>
-        <w:rPr>
-          <w:color w:val="1F1F1F"/>
-          <w:lang w:val="nl-NL"/>
-        </w:rPr>
-        <w:t xml:space="preserve"> (A2I, T2M) zijn een indicatie van het vermogen van een organisatie om waardevolle klantuitkomsten te leveren. A2I &amp; T2M kunnen gemeten worden met uitkomsten of </w:t>
-      </w:r>
-      <w:proofErr w:type="spellStart"/>
-      <w:r>
-        <w:rPr>
-          <w:color w:val="1F1F1F"/>
-          <w:lang w:val="nl-NL"/>
-        </w:rPr>
-        <w:t>outputs</w:t>
-      </w:r>
-      <w:proofErr w:type="spellEnd"/>
-      <w:r>
-        <w:rPr>
-          <w:color w:val="1F1F1F"/>
-          <w:lang w:val="nl-NL"/>
-        </w:rPr>
-        <w:t xml:space="preserve">. Input-, activiteit-, output- en </w:t>
-      </w:r>
-      <w:proofErr w:type="spellStart"/>
-      <w:r>
-        <w:rPr>
-          <w:color w:val="1F1F1F"/>
-          <w:lang w:val="nl-NL"/>
-        </w:rPr>
-        <w:t>impactmetrieken</w:t>
-      </w:r>
-      <w:proofErr w:type="spellEnd"/>
-      <w:r>
-        <w:rPr>
-          <w:color w:val="1F1F1F"/>
-          <w:lang w:val="nl-NL"/>
-        </w:rPr>
-        <w:t xml:space="preserve"> vertellen een organisatie niets over de mogelijkheid om waardevolle uitkomsten te leveren.</w:t>
+        <w:t>Marktwaarde KVA's (UV, CV) zijn een indicatie van klantuitkomsten. Organisatiecompetentie KVA's (A2I, T2M) zijn een indicatie van het vermogen van een organisatie om waardevolle klantuitkomsten te leveren. A2I &amp; T2M kunnen gemeten worden met uitkomsten of outputs. Input-, activiteit-, output- en impactmetrieken vertellen een organisatie niets over de mogelijkheid om waardevolle uitkomsten te leveren.</w:t>
       </w:r>
     </w:p>
     <w:p>
@@ -2392,19 +1891,11 @@
           <w:lang w:val="nl-NL"/>
         </w:rPr>
       </w:pPr>
-      <w:proofErr w:type="spellStart"/>
-      <w:r>
-        <w:rPr>
-          <w:lang w:val="nl-NL"/>
-        </w:rPr>
-        <w:t>Focusen</w:t>
-      </w:r>
-      <w:proofErr w:type="spellEnd"/>
-      <w:r>
-        <w:rPr>
-          <w:lang w:val="nl-NL"/>
-        </w:rPr>
-        <w:t xml:space="preserve"> op deze vier dimensies helpt organisatie om beter te begrijpen waar zij zich bevinden en waar ze heen moeten bewegen (zie Figuur 2). </w:t>
+      <w:r>
+        <w:rPr>
+          <w:lang w:val="nl-NL"/>
+        </w:rPr>
+        <w:t xml:space="preserve">Focusen op deze vier dimensies helpt organisatie om beter te begrijpen waar zij zich bevinden en waar ze heen moeten bewegen (zie Figuur 2). </w:t>
       </w:r>
     </w:p>
     <w:p>
@@ -2414,7 +1905,7 @@
         </w:rPr>
         <w:lastRenderedPageBreak/>
         <w:drawing>
-          <wp:inline distT="0" distB="0" distL="0" distR="0" wp14:anchorId="1628A5A3" wp14:editId="0B8020A2">
+          <wp:inline distT="0" distB="0" distL="0" distR="0" wp14:anchorId="1628A5A3" wp14:editId="4F178A41">
             <wp:extent cx="5943600" cy="2971800"/>
             <wp:effectExtent l="0" t="0" r="0" b="0"/>
             <wp:docPr id="1421113956" name="Picture 1" descr="A diagram of a company&#10;&#10;Description automatically generated"/>
@@ -2486,39 +1977,7 @@
           <w:b/>
           <w:lang w:val="nl-NL"/>
         </w:rPr>
-        <w:t xml:space="preserve">Figuur 2: </w:t>
-      </w:r>
-      <w:proofErr w:type="spellStart"/>
-      <w:r>
-        <w:rPr>
-          <w:b/>
-          <w:lang w:val="nl-NL"/>
-        </w:rPr>
-        <w:t>Key</w:t>
-      </w:r>
-      <w:proofErr w:type="spellEnd"/>
-      <w:r>
-        <w:rPr>
-          <w:b/>
-          <w:lang w:val="nl-NL"/>
-        </w:rPr>
-        <w:t xml:space="preserve"> Value </w:t>
-      </w:r>
-      <w:proofErr w:type="spellStart"/>
-      <w:r>
-        <w:rPr>
-          <w:b/>
-          <w:lang w:val="nl-NL"/>
-        </w:rPr>
-        <w:t>Areas</w:t>
-      </w:r>
-      <w:proofErr w:type="spellEnd"/>
-      <w:r>
-        <w:rPr>
-          <w:b/>
-          <w:lang w:val="nl-NL"/>
-        </w:rPr>
-        <w:t xml:space="preserve"> geven </w:t>
+        <w:t xml:space="preserve">Figuur 2: Key Value Areas geven </w:t>
       </w:r>
       <w:r>
         <w:rPr>
@@ -2574,77 +2033,7 @@
         <w:rPr>
           <w:lang w:val="nl-NL"/>
         </w:rPr>
-        <w:t xml:space="preserve"> van de organisatie om waarde te leveren. Het leveren van business waarde (</w:t>
-      </w:r>
-      <w:proofErr w:type="spellStart"/>
-      <w:r>
-        <w:rPr>
-          <w:lang w:val="nl-NL"/>
-        </w:rPr>
-        <w:t>Current</w:t>
-      </w:r>
-      <w:proofErr w:type="spellEnd"/>
-      <w:r>
-        <w:rPr>
-          <w:lang w:val="nl-NL"/>
-        </w:rPr>
-        <w:t xml:space="preserve"> Value) is belangrijk, maar organisaties moeten ook laten zien dat ze kunnen reageren op verandering (Time-</w:t>
-      </w:r>
-      <w:proofErr w:type="spellStart"/>
-      <w:r>
-        <w:rPr>
-          <w:lang w:val="nl-NL"/>
-        </w:rPr>
-        <w:t>to</w:t>
-      </w:r>
-      <w:proofErr w:type="spellEnd"/>
-      <w:r>
-        <w:rPr>
-          <w:lang w:val="nl-NL"/>
-        </w:rPr>
-        <w:t>-Market) terwijl ze voortdurend kunnen blijven innoveren (</w:t>
-      </w:r>
-      <w:proofErr w:type="spellStart"/>
-      <w:r>
-        <w:rPr>
-          <w:lang w:val="nl-NL"/>
-        </w:rPr>
-        <w:t>Ability-to-Innovate</w:t>
-      </w:r>
-      <w:proofErr w:type="spellEnd"/>
-      <w:r>
-        <w:rPr>
-          <w:lang w:val="nl-NL"/>
-        </w:rPr>
-        <w:t xml:space="preserve">). En ze moeten voortdurend voortgang kunnen maken richting hun </w:t>
-      </w:r>
-      <w:proofErr w:type="spellStart"/>
-      <w:r>
-        <w:rPr>
-          <w:lang w:val="nl-NL"/>
-        </w:rPr>
-        <w:t>langetermijndoelen</w:t>
-      </w:r>
-      <w:proofErr w:type="spellEnd"/>
-      <w:r>
-        <w:rPr>
-          <w:lang w:val="nl-NL"/>
-        </w:rPr>
-        <w:t xml:space="preserve"> (</w:t>
-      </w:r>
-      <w:proofErr w:type="spellStart"/>
-      <w:r>
-        <w:rPr>
-          <w:lang w:val="nl-NL"/>
-        </w:rPr>
-        <w:t>Unrealized</w:t>
-      </w:r>
-      <w:proofErr w:type="spellEnd"/>
-      <w:r>
-        <w:rPr>
-          <w:lang w:val="nl-NL"/>
-        </w:rPr>
-        <w:t xml:space="preserve"> Value) of ze lopen het risico te bezwijken aan stagnatie en zelfgenoegzaamheid. </w:t>
+        <w:t xml:space="preserve"> van de organisatie om waarde te leveren. Het leveren van business waarde (Current Value) is belangrijk, maar organisaties moeten ook laten zien dat ze kunnen reageren op verandering (Time-to-Market) terwijl ze voortdurend kunnen blijven innoveren (Ability-to-Innovate). En ze moeten voortdurend voortgang kunnen maken richting hun langetermijndoelen (Unrealized Value) of ze lopen het risico te bezwijken aan stagnatie en zelfgenoegzaamheid. </w:t>
       </w:r>
     </w:p>
     <w:p>
@@ -2657,19 +2046,11 @@
       </w:pPr>
       <w:bookmarkStart w:id="8" w:name="_qdisjmqtnsg9" w:colFirst="0" w:colLast="0"/>
       <w:bookmarkEnd w:id="8"/>
-      <w:proofErr w:type="spellStart"/>
-      <w:r>
-        <w:rPr>
-          <w:lang w:val="nl-NL"/>
-        </w:rPr>
-        <w:t>Current</w:t>
-      </w:r>
-      <w:proofErr w:type="spellEnd"/>
-      <w:r>
-        <w:rPr>
-          <w:lang w:val="nl-NL"/>
-        </w:rPr>
-        <w:t xml:space="preserve"> Value (CV)</w:t>
+      <w:r>
+        <w:rPr>
+          <w:lang w:val="nl-NL"/>
+        </w:rPr>
+        <w:t>Current Value (CV)</w:t>
       </w:r>
     </w:p>
     <w:p>
@@ -2713,21 +2094,7 @@
         <w:rPr>
           <w:lang w:val="nl-NL"/>
         </w:rPr>
-        <w:t xml:space="preserve">metingen is om de waarde te begrijpen die een organisatie op dit moment levert aan klanten en belanghebbenden; alleen wat nu al bestaat wordt meegewogen, niet de waarde die mogelijk in de toekomst zal bestaan. Vragen die organisaties voortdurend </w:t>
-      </w:r>
-      <w:proofErr w:type="spellStart"/>
-      <w:r>
-        <w:rPr>
-          <w:lang w:val="nl-NL"/>
-        </w:rPr>
-        <w:t>herevalueren</w:t>
-      </w:r>
-      <w:proofErr w:type="spellEnd"/>
-      <w:r>
-        <w:rPr>
-          <w:lang w:val="nl-NL"/>
-        </w:rPr>
-        <w:t xml:space="preserve"> voor de huidige waarde zijn:</w:t>
+        <w:t>metingen is om de waarde te begrijpen die een organisatie op dit moment levert aan klanten en belanghebbenden; alleen wat nu al bestaat wordt meegewogen, niet de waarde die mogelijk in de toekomst zal bestaan. Vragen die organisaties voortdurend herevalueren voor de huidige waarde zijn:</w:t>
       </w:r>
     </w:p>
     <w:p>
@@ -2784,45 +2151,8 @@
         </w:rPr>
         <w:t xml:space="preserve">Hoe tevreden zijn de investeerders en andere belanghebbenden op dit moment? </w:t>
       </w:r>
-      <w:proofErr w:type="spellStart"/>
-      <w:r>
-        <w:t>Neemt</w:t>
-      </w:r>
-      <w:proofErr w:type="spellEnd"/>
-      <w:r>
-        <w:t xml:space="preserve"> </w:t>
-      </w:r>
-      <w:proofErr w:type="spellStart"/>
-      <w:r>
-        <w:t>hun</w:t>
-      </w:r>
-      <w:proofErr w:type="spellEnd"/>
-      <w:r>
-        <w:t xml:space="preserve"> </w:t>
-      </w:r>
-      <w:proofErr w:type="spellStart"/>
-      <w:r>
-        <w:t>tevredenheid</w:t>
-      </w:r>
-      <w:proofErr w:type="spellEnd"/>
-      <w:r>
-        <w:t xml:space="preserve"> toe, of </w:t>
-      </w:r>
-      <w:proofErr w:type="spellStart"/>
-      <w:r>
-        <w:t>juist</w:t>
-      </w:r>
-      <w:proofErr w:type="spellEnd"/>
-      <w:r>
-        <w:t xml:space="preserve"> </w:t>
-      </w:r>
-      <w:proofErr w:type="spellStart"/>
-      <w:r>
-        <w:t>af</w:t>
-      </w:r>
-      <w:proofErr w:type="spellEnd"/>
-      <w:r>
-        <w:t>?</w:t>
+      <w:r>
+        <w:t>Neemt hun tevredenheid toe, of juist af?</w:t>
       </w:r>
     </w:p>
     <w:p/>
@@ -2924,19 +2254,11 @@
       </w:pPr>
       <w:bookmarkStart w:id="10" w:name="_q8tl3vha54if" w:colFirst="0" w:colLast="0"/>
       <w:bookmarkEnd w:id="10"/>
-      <w:proofErr w:type="spellStart"/>
-      <w:r>
-        <w:rPr>
-          <w:lang w:val="nl-NL"/>
-        </w:rPr>
-        <w:t>Unrealized</w:t>
-      </w:r>
-      <w:proofErr w:type="spellEnd"/>
-      <w:r>
-        <w:rPr>
-          <w:lang w:val="nl-NL"/>
-        </w:rPr>
-        <w:t xml:space="preserve"> Value (UV)</w:t>
+      <w:r>
+        <w:rPr>
+          <w:lang w:val="nl-NL"/>
+        </w:rPr>
+        <w:t>Unrealized Value (UV)</w:t>
       </w:r>
     </w:p>
     <w:p>
@@ -2971,33 +2293,11 @@
           <w:lang w:val="nl-NL"/>
         </w:rPr>
       </w:pPr>
-      <w:proofErr w:type="spellStart"/>
-      <w:r>
-        <w:rPr>
-          <w:lang w:val="nl-NL"/>
-        </w:rPr>
-        <w:t>Unrealized</w:t>
-      </w:r>
-      <w:proofErr w:type="spellEnd"/>
-      <w:r>
-        <w:rPr>
-          <w:lang w:val="nl-NL"/>
-        </w:rPr>
-        <w:t xml:space="preserve"> Value metingen bekijken helpt een organisatie om de waarde van een product of dienst over tijd te maximaliseren. Wanneer klanten, gebruikers, of cliënten een verschil ervaren tussen de huidige ervaring en de gewenste ervaring, dan vertegenwoordigt het verschil hiertussen een kans; deze kans wordt gemeten met </w:t>
-      </w:r>
-      <w:proofErr w:type="spellStart"/>
-      <w:r>
-        <w:rPr>
-          <w:lang w:val="nl-NL"/>
-        </w:rPr>
-        <w:t>Unrealized</w:t>
-      </w:r>
-      <w:proofErr w:type="spellEnd"/>
-      <w:r>
-        <w:rPr>
-          <w:lang w:val="nl-NL"/>
-        </w:rPr>
-        <w:t xml:space="preserve"> Value.</w:t>
+      <w:r>
+        <w:rPr>
+          <w:lang w:val="nl-NL"/>
+        </w:rPr>
+        <w:t>Unrealized Value metingen bekijken helpt een organisatie om de waarde van een product of dienst over tijd te maximaliseren. Wanneer klanten, gebruikers, of cliënten een verschil ervaren tussen de huidige ervaring en de gewenste ervaring, dan vertegenwoordigt het verschil hiertussen een kans; deze kans wordt gemeten met Unrealized Value.</w:t>
       </w:r>
     </w:p>
     <w:p>
@@ -3064,21 +2364,7 @@
         <w:rPr>
           <w:lang w:val="nl-NL"/>
         </w:rPr>
-        <w:t xml:space="preserve">Is het de moeite en het risico waard om deze </w:t>
-      </w:r>
-      <w:proofErr w:type="spellStart"/>
-      <w:r>
-        <w:rPr>
-          <w:lang w:val="nl-NL"/>
-        </w:rPr>
-        <w:t>onaangeboorde</w:t>
-      </w:r>
-      <w:proofErr w:type="spellEnd"/>
-      <w:r>
-        <w:rPr>
-          <w:lang w:val="nl-NL"/>
-        </w:rPr>
-        <w:t xml:space="preserve"> kansen na te jagen?</w:t>
+        <w:t>Is het de moeite en het risico waard om deze onaangeboorde kansen na te jagen?</w:t>
       </w:r>
     </w:p>
     <w:p>
@@ -3095,21 +2381,7 @@
         <w:rPr>
           <w:lang w:val="nl-NL"/>
         </w:rPr>
-        <w:t xml:space="preserve">Moeten verdere investeringen gedaan worden om extra </w:t>
-      </w:r>
-      <w:proofErr w:type="spellStart"/>
-      <w:r>
-        <w:rPr>
-          <w:lang w:val="nl-NL"/>
-        </w:rPr>
-        <w:t>Unrealized</w:t>
-      </w:r>
-      <w:proofErr w:type="spellEnd"/>
-      <w:r>
-        <w:rPr>
-          <w:lang w:val="nl-NL"/>
-        </w:rPr>
-        <w:t xml:space="preserve"> Value te verkrijgen?</w:t>
+        <w:t>Moeten verdere investeringen gedaan worden om extra Unrealized Value te verkrijgen?</w:t>
       </w:r>
     </w:p>
     <w:p>
@@ -3199,21 +2471,7 @@
         <w:rPr>
           <w:lang w:val="nl-NL"/>
         </w:rPr>
-        <w:t xml:space="preserve">Andersom, een product met erg hoge CV, een groot marktaandeel, geen nabije competitie en erg tevreden klanten, rechtvaardigt waarschijnlijk geen grote investering; dit is de klassieke </w:t>
-      </w:r>
-      <w:proofErr w:type="spellStart"/>
-      <w:r>
-        <w:rPr>
-          <w:lang w:val="nl-NL"/>
-        </w:rPr>
-        <w:t>geldkoe</w:t>
-      </w:r>
-      <w:proofErr w:type="spellEnd"/>
-      <w:r>
-        <w:rPr>
-          <w:lang w:val="nl-NL"/>
-        </w:rPr>
-        <w:t xml:space="preserve"> die erg winstgevend is, maar aan het eind van haar product-investeringscyclus zit met lage UV.</w:t>
+        <w:t>Andersom, een product met erg hoge CV, een groot marktaandeel, geen nabije competitie en erg tevreden klanten, rechtvaardigt waarschijnlijk geen grote investering; dit is de klassieke geldkoe die erg winstgevend is, maar aan het eind van haar product-investeringscyclus zit met lage UV.</w:t>
       </w:r>
     </w:p>
     <w:p>
@@ -3234,47 +2492,11 @@
       </w:pPr>
       <w:bookmarkStart w:id="12" w:name="_56wtnnnebonh" w:colFirst="0" w:colLast="0"/>
       <w:bookmarkEnd w:id="12"/>
-      <w:proofErr w:type="spellStart"/>
-      <w:r>
-        <w:rPr>
-          <w:lang w:val="nl-NL"/>
-        </w:rPr>
-        <w:t>Ability</w:t>
-      </w:r>
-      <w:proofErr w:type="spellEnd"/>
-      <w:r>
-        <w:rPr>
-          <w:lang w:val="nl-NL"/>
-        </w:rPr>
-        <w:t xml:space="preserve"> </w:t>
-      </w:r>
-      <w:proofErr w:type="spellStart"/>
-      <w:r>
-        <w:rPr>
-          <w:lang w:val="nl-NL"/>
-        </w:rPr>
-        <w:t>to</w:t>
-      </w:r>
-      <w:proofErr w:type="spellEnd"/>
-      <w:r>
-        <w:rPr>
-          <w:lang w:val="nl-NL"/>
-        </w:rPr>
-        <w:t xml:space="preserve"> </w:t>
-      </w:r>
-      <w:proofErr w:type="spellStart"/>
-      <w:r>
-        <w:rPr>
-          <w:lang w:val="nl-NL"/>
-        </w:rPr>
-        <w:t>Innovate</w:t>
-      </w:r>
-      <w:proofErr w:type="spellEnd"/>
-      <w:r>
-        <w:rPr>
-          <w:lang w:val="nl-NL"/>
-        </w:rPr>
-        <w:t xml:space="preserve"> (A2I)</w:t>
+      <w:r>
+        <w:rPr>
+          <w:lang w:val="nl-NL"/>
+        </w:rPr>
+        <w:t>Ability to Innovate (A2I)</w:t>
       </w:r>
     </w:p>
     <w:p>
@@ -3447,21 +2669,7 @@
         <w:rPr>
           <w:lang w:val="nl-NL"/>
         </w:rPr>
-        <w:t>Time-</w:t>
-      </w:r>
-      <w:proofErr w:type="spellStart"/>
-      <w:r>
-        <w:rPr>
-          <w:lang w:val="nl-NL"/>
-        </w:rPr>
-        <w:t>to</w:t>
-      </w:r>
-      <w:proofErr w:type="spellEnd"/>
-      <w:r>
-        <w:rPr>
-          <w:lang w:val="nl-NL"/>
-        </w:rPr>
-        <w:t>-Market (T2M)</w:t>
+        <w:t>Time-to-Market (T2M)</w:t>
       </w:r>
     </w:p>
     <w:p>
@@ -3626,21 +2834,7 @@
         <w:rPr>
           <w:lang w:val="nl-NL"/>
         </w:rPr>
-        <w:t xml:space="preserve">: Het verminderen van de functies in een productversie kan de T2M drastisch verbeteren; de kleinst mogelijke release levert ten minste een incrementele </w:t>
-      </w:r>
-      <w:proofErr w:type="spellStart"/>
-      <w:r>
-        <w:rPr>
-          <w:lang w:val="nl-NL"/>
-        </w:rPr>
-        <w:t>waardeverbetering</w:t>
-      </w:r>
-      <w:proofErr w:type="spellEnd"/>
-      <w:r>
-        <w:rPr>
-          <w:lang w:val="nl-NL"/>
-        </w:rPr>
-        <w:t xml:space="preserve"> aan een specifiek deel van de klanten/gebruikers van het product. Veel organisaties richten zich ook op het weghalen van activiteiten die geen waarde toevoegen uit hun proces voor productontwikkeling en productlevering om hun T2M te verbeteren. </w:t>
+        <w:t xml:space="preserve">: Het verminderen van de functies in een productversie kan de T2M drastisch verbeteren; de kleinst mogelijke release levert ten minste een incrementele waardeverbetering aan een specifiek deel van de klanten/gebruikers van het product. Veel organisaties richten zich ook op het weghalen van activiteiten die geen waarde toevoegen uit hun proces voor productontwikkeling en productlevering om hun T2M te verbeteren. </w:t>
       </w:r>
     </w:p>
     <w:p>
@@ -3661,49 +2855,7 @@
         <w:rPr>
           <w:lang w:val="nl-NL"/>
         </w:rPr>
-        <w:t xml:space="preserve">Voorbeelden van </w:t>
-      </w:r>
-      <w:proofErr w:type="spellStart"/>
-      <w:r>
-        <w:rPr>
-          <w:lang w:val="nl-NL"/>
-        </w:rPr>
-        <w:t>Key</w:t>
-      </w:r>
-      <w:proofErr w:type="spellEnd"/>
-      <w:r>
-        <w:rPr>
-          <w:lang w:val="nl-NL"/>
-        </w:rPr>
-        <w:t xml:space="preserve"> Value </w:t>
-      </w:r>
-      <w:proofErr w:type="spellStart"/>
-      <w:r>
-        <w:rPr>
-          <w:lang w:val="nl-NL"/>
-        </w:rPr>
-        <w:t>Measures</w:t>
-      </w:r>
-      <w:proofErr w:type="spellEnd"/>
-      <w:r>
-        <w:rPr>
-          <w:lang w:val="nl-NL"/>
-        </w:rPr>
-        <w:t xml:space="preserve"> (</w:t>
-      </w:r>
-      <w:proofErr w:type="spellStart"/>
-      <w:r>
-        <w:rPr>
-          <w:lang w:val="nl-NL"/>
-        </w:rPr>
-        <w:t>KVMs</w:t>
-      </w:r>
-      <w:proofErr w:type="spellEnd"/>
-      <w:r>
-        <w:rPr>
-          <w:lang w:val="nl-NL"/>
-        </w:rPr>
-        <w:t>) voor elke KVA worden beschreven in de Appendix.</w:t>
+        <w:t>Voorbeelden van Key Value Measures (KVMs) voor elke KVA worden beschreven in de Appendix.</w:t>
       </w:r>
     </w:p>
     <w:p>
@@ -3745,35 +2897,7 @@
         <w:rPr>
           <w:lang w:val="nl-NL"/>
         </w:rPr>
-        <w:t xml:space="preserve">Zodra u meetresultaten heeft verzameld uit uw experimenten om waarde te verbeteren, moet u uw resultaten inspecteren of evalueren ten opzichte van uw doelen om te zien of uw verbeterideeën hebben gewerkt. Het onderzoeken van metingen in elk van de </w:t>
-      </w:r>
-      <w:proofErr w:type="spellStart"/>
-      <w:r>
-        <w:rPr>
-          <w:lang w:val="nl-NL"/>
-        </w:rPr>
-        <w:t>Key</w:t>
-      </w:r>
-      <w:proofErr w:type="spellEnd"/>
-      <w:r>
-        <w:rPr>
-          <w:lang w:val="nl-NL"/>
-        </w:rPr>
-        <w:t xml:space="preserve"> Value </w:t>
-      </w:r>
-      <w:proofErr w:type="spellStart"/>
-      <w:r>
-        <w:rPr>
-          <w:lang w:val="nl-NL"/>
-        </w:rPr>
-        <w:t>Areas</w:t>
-      </w:r>
-      <w:proofErr w:type="spellEnd"/>
-      <w:r>
-        <w:rPr>
-          <w:lang w:val="nl-NL"/>
-        </w:rPr>
-        <w:t xml:space="preserve"> zal u helpen om een gebalanceerd perspectief te behouden.</w:t>
+        <w:t>Zodra u meetresultaten heeft verzameld uit uw experimenten om waarde te verbeteren, moet u uw resultaten inspecteren of evalueren ten opzichte van uw doelen om te zien of uw verbeterideeën hebben gewerkt. Het onderzoeken van metingen in elk van de Key Value Areas zal u helpen om een gebalanceerd perspectief te behouden.</w:t>
       </w:r>
     </w:p>
     <w:p>
@@ -3799,35 +2923,7 @@
         <w:rPr>
           <w:lang w:val="nl-NL"/>
         </w:rPr>
-        <w:t xml:space="preserve">Directe Tactische Doelen zouden de </w:t>
-      </w:r>
-      <w:proofErr w:type="spellStart"/>
-      <w:r>
-        <w:rPr>
-          <w:lang w:val="nl-NL"/>
-        </w:rPr>
-        <w:t>Current</w:t>
-      </w:r>
-      <w:proofErr w:type="spellEnd"/>
-      <w:r>
-        <w:rPr>
-          <w:lang w:val="nl-NL"/>
-        </w:rPr>
-        <w:t xml:space="preserve"> Value (CV) moeten verbeteren en de </w:t>
-      </w:r>
-      <w:proofErr w:type="spellStart"/>
-      <w:r>
-        <w:rPr>
-          <w:lang w:val="nl-NL"/>
-        </w:rPr>
-        <w:t>Unrealized</w:t>
-      </w:r>
-      <w:proofErr w:type="spellEnd"/>
-      <w:r>
-        <w:rPr>
-          <w:lang w:val="nl-NL"/>
-        </w:rPr>
-        <w:t xml:space="preserve"> Value (UV) moeten verminderen. Zelfs wanneer Directe Tactische Doelen gericht zijn op organisatorische effectiviteit of de snelheid van het verkrijgen van feedback, helpt het in overweging nemen van CV en UV de organisatie om klanttevredenheid in het vizier te houden. Elke KVA </w:t>
+        <w:t xml:space="preserve">Directe Tactische Doelen zouden de Current Value (CV) moeten verbeteren en de Unrealized Value (UV) moeten verminderen. Zelfs wanneer Directe Tactische Doelen gericht zijn op organisatorische effectiviteit of de snelheid van het verkrijgen van feedback, helpt het in overweging nemen van CV en UV de organisatie om klanttevredenheid in het vizier te houden. Elke KVA </w:t>
       </w:r>
       <w:r>
         <w:rPr>
@@ -3989,61 +3085,11 @@
           <w:lang w:val="nl-NL"/>
         </w:rPr>
       </w:pPr>
-      <w:proofErr w:type="spellStart"/>
-      <w:r>
-        <w:rPr>
-          <w:lang w:val="nl-NL"/>
-        </w:rPr>
-        <w:t>Evidence</w:t>
-      </w:r>
-      <w:proofErr w:type="spellEnd"/>
-      <w:r>
-        <w:rPr>
-          <w:lang w:val="nl-NL"/>
-        </w:rPr>
-        <w:t xml:space="preserve"> </w:t>
-      </w:r>
-      <w:proofErr w:type="spellStart"/>
-      <w:r>
-        <w:rPr>
-          <w:lang w:val="nl-NL"/>
-        </w:rPr>
-        <w:t>Based</w:t>
-      </w:r>
-      <w:proofErr w:type="spellEnd"/>
-      <w:r>
-        <w:rPr>
-          <w:lang w:val="nl-NL"/>
-        </w:rPr>
-        <w:t xml:space="preserve">-Management is gratis en wordt aangeboden in deze gids. Het implementeren van losse delen van EBM is mogelijk, maar het resultaat daarvan is niet </w:t>
-      </w:r>
-      <w:proofErr w:type="spellStart"/>
-      <w:r>
-        <w:rPr>
-          <w:lang w:val="nl-NL"/>
-        </w:rPr>
-        <w:t>Evidence</w:t>
-      </w:r>
-      <w:proofErr w:type="spellEnd"/>
-      <w:r>
-        <w:rPr>
-          <w:lang w:val="nl-NL"/>
-        </w:rPr>
-        <w:t xml:space="preserve"> </w:t>
-      </w:r>
-      <w:proofErr w:type="spellStart"/>
-      <w:r>
-        <w:rPr>
-          <w:lang w:val="nl-NL"/>
-        </w:rPr>
-        <w:t>Based</w:t>
-      </w:r>
-      <w:proofErr w:type="spellEnd"/>
-      <w:r>
-        <w:rPr>
-          <w:lang w:val="nl-NL"/>
-        </w:rPr>
-        <w:t xml:space="preserve"> Management.</w:t>
+      <w:r>
+        <w:rPr>
+          <w:lang w:val="nl-NL"/>
+        </w:rPr>
+        <w:t>Evidence Based-Management is gratis en wordt aangeboden in deze gids. Het implementeren van losse delen van EBM is mogelijk, maar het resultaat daarvan is niet Evidence Based Management.</w:t>
       </w:r>
     </w:p>
     <w:p>
@@ -4078,47 +3124,11 @@
           <w:lang w:val="nl-NL"/>
         </w:rPr>
       </w:pPr>
-      <w:proofErr w:type="spellStart"/>
-      <w:r>
-        <w:rPr>
-          <w:lang w:val="nl-NL"/>
-        </w:rPr>
-        <w:t>Evidence-Based</w:t>
-      </w:r>
-      <w:proofErr w:type="spellEnd"/>
-      <w:r>
-        <w:rPr>
-          <w:lang w:val="nl-NL"/>
-        </w:rPr>
-        <w:t xml:space="preserve"> Management is gezamenlijk ontwikkeld door Scrum.org, de Professional Scrum Trainer-gemeenschap, Ken </w:t>
-      </w:r>
-      <w:proofErr w:type="spellStart"/>
-      <w:r>
-        <w:rPr>
-          <w:lang w:val="nl-NL"/>
-        </w:rPr>
-        <w:t>Schwaber</w:t>
-      </w:r>
-      <w:proofErr w:type="spellEnd"/>
-      <w:r>
-        <w:rPr>
-          <w:lang w:val="nl-NL"/>
-        </w:rPr>
-        <w:t xml:space="preserve"> en Christina </w:t>
-      </w:r>
-      <w:proofErr w:type="spellStart"/>
-      <w:r>
-        <w:rPr>
-          <w:lang w:val="nl-NL"/>
-        </w:rPr>
-        <w:t>Schwaber</w:t>
-      </w:r>
-      <w:proofErr w:type="spellEnd"/>
-      <w:r>
-        <w:rPr>
-          <w:lang w:val="nl-NL"/>
-        </w:rPr>
-        <w:t>.</w:t>
+      <w:r>
+        <w:rPr>
+          <w:lang w:val="nl-NL"/>
+        </w:rPr>
+        <w:t>Evidence-Based Management is gezamenlijk ontwikkeld door Scrum.org, de Professional Scrum Trainer-gemeenschap, Ken Schwaber en Christina Schwaber.</w:t>
       </w:r>
     </w:p>
     <w:p>
@@ -4145,49 +3155,7 @@
         <w:rPr>
           <w:lang w:val="nl-NL"/>
         </w:rPr>
-        <w:t xml:space="preserve">Deze gids is een vertaling van de oorspronkelijke Engelse versie, die beschikbaar is gesteld door de ontwikkelaars die hierboven zijn vermeld. Het initiatief en beheer van deze Nederlandse vertaling ligt bij Sjoerd Kranendonk voor Scrum Facilitators. De vertaalde gids bevat verder bijdragen van </w:t>
-      </w:r>
-      <w:proofErr w:type="spellStart"/>
-      <w:r>
-        <w:rPr>
-          <w:lang w:val="nl-NL"/>
-        </w:rPr>
-        <w:t>Glaudia</w:t>
-      </w:r>
-      <w:proofErr w:type="spellEnd"/>
-      <w:r>
-        <w:rPr>
-          <w:lang w:val="nl-NL"/>
-        </w:rPr>
-        <w:t xml:space="preserve"> </w:t>
-      </w:r>
-      <w:proofErr w:type="spellStart"/>
-      <w:r>
-        <w:rPr>
-          <w:lang w:val="nl-NL"/>
-        </w:rPr>
-        <w:t>Califano</w:t>
-      </w:r>
-      <w:proofErr w:type="spellEnd"/>
-      <w:r>
-        <w:rPr>
-          <w:lang w:val="nl-NL"/>
-        </w:rPr>
-        <w:t xml:space="preserve">, Chris Lukassen en Dennis </w:t>
-      </w:r>
-      <w:proofErr w:type="spellStart"/>
-      <w:r>
-        <w:rPr>
-          <w:lang w:val="nl-NL"/>
-        </w:rPr>
-        <w:t>Mansell</w:t>
-      </w:r>
-      <w:proofErr w:type="spellEnd"/>
-      <w:r>
-        <w:rPr>
-          <w:lang w:val="nl-NL"/>
-        </w:rPr>
-        <w:t>.</w:t>
+        <w:t>Deze gids is een vertaling van de oorspronkelijke Engelse versie, die beschikbaar is gesteld door de ontwikkelaars die hierboven zijn vermeld. Het initiatief en beheer van deze Nederlandse vertaling ligt bij Sjoerd Kranendonk voor Scrum Facilitators. De vertaalde gids bevat verder bijdragen van Glaudia Califano, Chris Lukassen en Dennis Mansell.</w:t>
       </w:r>
     </w:p>
     <w:p>
@@ -4214,49 +3182,7 @@
         <w:rPr>
           <w:lang w:val="nl-NL"/>
         </w:rPr>
-        <w:t xml:space="preserve">Vertalers: Sjoerd Kranendonk, </w:t>
-      </w:r>
-      <w:proofErr w:type="spellStart"/>
-      <w:r>
-        <w:rPr>
-          <w:lang w:val="nl-NL"/>
-        </w:rPr>
-        <w:t>Glaudia</w:t>
-      </w:r>
-      <w:proofErr w:type="spellEnd"/>
-      <w:r>
-        <w:rPr>
-          <w:lang w:val="nl-NL"/>
-        </w:rPr>
-        <w:t xml:space="preserve"> </w:t>
-      </w:r>
-      <w:proofErr w:type="spellStart"/>
-      <w:r>
-        <w:rPr>
-          <w:lang w:val="nl-NL"/>
-        </w:rPr>
-        <w:t>Califano</w:t>
-      </w:r>
-      <w:proofErr w:type="spellEnd"/>
-      <w:r>
-        <w:rPr>
-          <w:lang w:val="nl-NL"/>
-        </w:rPr>
-        <w:t xml:space="preserve">, Chris Lukassen &amp; Dennis </w:t>
-      </w:r>
-      <w:proofErr w:type="spellStart"/>
-      <w:r>
-        <w:rPr>
-          <w:lang w:val="nl-NL"/>
-        </w:rPr>
-        <w:t>Mansell</w:t>
-      </w:r>
-      <w:proofErr w:type="spellEnd"/>
-      <w:r>
-        <w:rPr>
-          <w:lang w:val="nl-NL"/>
-        </w:rPr>
-        <w:t>.</w:t>
+        <w:t>Vertalers: Sjoerd Kranendonk, Glaudia Califano, Chris Lukassen &amp; Dennis Mansell.</w:t>
       </w:r>
     </w:p>
     <w:p>
@@ -4265,19 +3191,11 @@
           <w:lang w:val="en-US"/>
         </w:rPr>
       </w:pPr>
-      <w:proofErr w:type="spellStart"/>
       <w:r>
         <w:rPr>
           <w:lang w:val="en-US"/>
         </w:rPr>
-        <w:t>Vertaalgroep</w:t>
-      </w:r>
-      <w:proofErr w:type="spellEnd"/>
-      <w:r>
-        <w:rPr>
-          <w:lang w:val="en-US"/>
-        </w:rPr>
-        <w:t>: Scrum Facilitators Community</w:t>
+        <w:t>Vertaalgroep: Scrum Facilitators Community</w:t>
       </w:r>
     </w:p>
     <w:p>
@@ -4342,19 +3260,11 @@
           <w:lang w:val="nl-NL"/>
         </w:rPr>
       </w:pPr>
-      <w:proofErr w:type="spellStart"/>
-      <w:r>
-        <w:rPr>
-          <w:lang w:val="nl-NL"/>
-        </w:rPr>
-        <w:t>Linkedin</w:t>
-      </w:r>
-      <w:proofErr w:type="spellEnd"/>
-      <w:r>
-        <w:rPr>
-          <w:lang w:val="nl-NL"/>
-        </w:rPr>
-        <w:t xml:space="preserve">: </w:t>
+      <w:r>
+        <w:rPr>
+          <w:lang w:val="nl-NL"/>
+        </w:rPr>
+        <w:t xml:space="preserve">Linkedin: </w:t>
       </w:r>
       <w:hyperlink r:id="rId12" w:history="1">
         <w:r>
@@ -4509,25 +3419,7 @@
                 <w:szCs w:val="20"/>
                 <w:lang w:val="nl-NL"/>
               </w:rPr>
-              <w:t xml:space="preserve">Volledige herziening op basis van de 2024 versie van de Engelse </w:t>
-            </w:r>
-            <w:proofErr w:type="spellStart"/>
-            <w:r>
-              <w:rPr>
-                <w:sz w:val="20"/>
-                <w:szCs w:val="20"/>
-                <w:lang w:val="nl-NL"/>
-              </w:rPr>
-              <w:t>Evidence-Based</w:t>
-            </w:r>
-            <w:proofErr w:type="spellEnd"/>
-            <w:r>
-              <w:rPr>
-                <w:sz w:val="20"/>
-                <w:szCs w:val="20"/>
-                <w:lang w:val="nl-NL"/>
-              </w:rPr>
-              <w:t xml:space="preserve"> Management Guide. In het bijgevoegde blog (Appendix 2) staan de belangrijkste veranderingen beschreven. Zie voor alle details en veranderingen ten opzichte van de vorige vertaling van de 2020 versie </w:t>
+              <w:t xml:space="preserve">Volledige herziening op basis van de 2024 versie van de Engelse Evidence-Based Management Guide. In het bijgevoegde blog (Appendix 2) staan de belangrijkste veranderingen beschreven. Zie voor alle details en veranderingen ten opzichte van de vorige vertaling van de 2020 versie </w:t>
             </w:r>
             <w:hyperlink r:id="rId14" w:history="1">
               <w:r>
@@ -4649,18 +3541,8 @@
                 <w:szCs w:val="20"/>
                 <w:lang w:val="nl-NL"/>
               </w:rPr>
-              <w:t xml:space="preserve">Maarten van </w:t>
-            </w:r>
-            <w:proofErr w:type="spellStart"/>
-            <w:r>
-              <w:rPr>
-                <w:sz w:val="20"/>
-                <w:szCs w:val="20"/>
-                <w:lang w:val="nl-NL"/>
-              </w:rPr>
-              <w:t>Rouwendal</w:t>
-            </w:r>
-            <w:proofErr w:type="spellEnd"/>
+              <w:t>Maarten van Rouwendal</w:t>
+            </w:r>
             <w:r>
               <w:rPr>
                 <w:sz w:val="20"/>
@@ -4685,16 +3567,7 @@
                   <w:szCs w:val="20"/>
                   <w:lang w:val="nl-NL"/>
                 </w:rPr>
-                <w:t>https://github.com/ScrumFacilitators/EBM-Gids-NL/releases/tag/v2024-1.</w:t>
-              </w:r>
-              <w:r>
-                <w:rPr>
-                  <w:rStyle w:val="Hyperlink"/>
-                  <w:sz w:val="20"/>
-                  <w:szCs w:val="20"/>
-                  <w:lang w:val="nl-NL"/>
-                </w:rPr>
-                <w:t>2</w:t>
+                <w:t>https://github.com/ScrumFacilitators/EBM-Gids-NL/releases/tag/v2024-1.2</w:t>
               </w:r>
             </w:hyperlink>
           </w:p>
@@ -4729,30 +3602,8 @@
           <w:lang w:val="nl-NL"/>
         </w:rPr>
         <w:lastRenderedPageBreak/>
-        <w:t>Appendix: voorbeeld-</w:t>
-      </w:r>
-      <w:proofErr w:type="spellStart"/>
-      <w:r>
-        <w:rPr>
-          <w:lang w:val="nl-NL"/>
-        </w:rPr>
-        <w:t>Key</w:t>
-      </w:r>
-      <w:proofErr w:type="spellEnd"/>
-      <w:r>
-        <w:rPr>
-          <w:lang w:val="nl-NL"/>
-        </w:rPr>
-        <w:t xml:space="preserve"> Value </w:t>
-      </w:r>
-      <w:proofErr w:type="spellStart"/>
-      <w:r>
-        <w:rPr>
-          <w:lang w:val="nl-NL"/>
-        </w:rPr>
-        <w:t>Measures</w:t>
-      </w:r>
-      <w:proofErr w:type="spellEnd"/>
+        <w:t>Appendix: voorbeeld-Key Value Measures</w:t>
+      </w:r>
     </w:p>
     <w:p>
       <w:pPr>
@@ -4766,73 +3617,25 @@
         </w:rPr>
         <w:t xml:space="preserve">Om zo goed mogelijk aanpasbaar te zijn, definieert de EBM geen specifieke </w:t>
       </w:r>
-      <w:proofErr w:type="spellStart"/>
       <w:r>
         <w:rPr>
           <w:i/>
           <w:iCs/>
           <w:lang w:val="nl-NL"/>
         </w:rPr>
-        <w:t>Key</w:t>
-      </w:r>
-      <w:proofErr w:type="spellEnd"/>
-      <w:r>
-        <w:rPr>
-          <w:i/>
-          <w:iCs/>
-          <w:lang w:val="nl-NL"/>
-        </w:rPr>
-        <w:t xml:space="preserve"> Value </w:t>
-      </w:r>
-      <w:proofErr w:type="spellStart"/>
-      <w:r>
-        <w:rPr>
-          <w:i/>
-          <w:iCs/>
-          <w:lang w:val="nl-NL"/>
-        </w:rPr>
-        <w:t>Measures</w:t>
-      </w:r>
-      <w:proofErr w:type="spellEnd"/>
-      <w:r>
-        <w:rPr>
-          <w:lang w:val="nl-NL"/>
-        </w:rPr>
-        <w:t xml:space="preserve"> (</w:t>
-      </w:r>
-      <w:proofErr w:type="spellStart"/>
-      <w:r>
-        <w:rPr>
-          <w:lang w:val="nl-NL"/>
-        </w:rPr>
-        <w:t>KVM's</w:t>
-      </w:r>
-      <w:proofErr w:type="spellEnd"/>
-      <w:r>
-        <w:rPr>
-          <w:lang w:val="nl-NL"/>
-        </w:rPr>
-        <w:t xml:space="preserve">). </w:t>
-      </w:r>
-      <w:r>
-        <w:rPr>
-          <w:lang w:val="nl-NL"/>
-        </w:rPr>
-        <w:t xml:space="preserve">De onderstaande </w:t>
-      </w:r>
-      <w:proofErr w:type="spellStart"/>
-      <w:r>
-        <w:rPr>
-          <w:lang w:val="nl-NL"/>
-        </w:rPr>
-        <w:t>KVM's</w:t>
-      </w:r>
-      <w:proofErr w:type="spellEnd"/>
-      <w:r>
-        <w:rPr>
-          <w:lang w:val="nl-NL"/>
-        </w:rPr>
-        <w:t xml:space="preserve"> dienen als inspiratie om een organisatie te kunnen helpen om de huidige situatie, de gewenste toekomstige situatie en de factoren die het verbetervermogen beïnvloeden, beter te begrijpen.</w:t>
+        <w:t>Key Value Measures</w:t>
+      </w:r>
+      <w:r>
+        <w:rPr>
+          <w:lang w:val="nl-NL"/>
+        </w:rPr>
+        <w:t xml:space="preserve"> (KVM's). </w:t>
+      </w:r>
+      <w:r>
+        <w:rPr>
+          <w:lang w:val="nl-NL"/>
+        </w:rPr>
+        <w:t>De onderstaande KVM's dienen als inspiratie om een organisatie te kunnen helpen om de huidige situatie, de gewenste toekomstige situatie en de factoren die het verbetervermogen beïnvloeden, beter te begrijpen.</w:t>
       </w:r>
     </w:p>
     <w:p>
@@ -4851,23 +3654,13 @@
           <w:lang w:val="nl-NL"/>
         </w:rPr>
       </w:pPr>
-      <w:proofErr w:type="spellStart"/>
       <w:r>
         <w:rPr>
           <w:b/>
           <w:bCs/>
           <w:lang w:val="nl-NL"/>
         </w:rPr>
-        <w:t>Current</w:t>
-      </w:r>
-      <w:proofErr w:type="spellEnd"/>
-      <w:r>
-        <w:rPr>
-          <w:b/>
-          <w:bCs/>
-          <w:lang w:val="nl-NL"/>
-        </w:rPr>
-        <w:t xml:space="preserve"> Value (CV)</w:t>
+        <w:t>Current Value (CV)</w:t>
       </w:r>
     </w:p>
     <w:tbl>
@@ -4954,23 +3747,13 @@
                 <w:szCs w:val="20"/>
               </w:rPr>
             </w:pPr>
-            <w:proofErr w:type="spellStart"/>
             <w:r>
               <w:rPr>
                 <w:color w:val="FFFFFF"/>
                 <w:sz w:val="20"/>
                 <w:szCs w:val="20"/>
               </w:rPr>
-              <w:t>Meetwaarde</w:t>
-            </w:r>
-            <w:proofErr w:type="spellEnd"/>
-            <w:r>
-              <w:rPr>
-                <w:color w:val="FFFFFF"/>
-                <w:sz w:val="20"/>
-                <w:szCs w:val="20"/>
-              </w:rPr>
-              <w:t>:</w:t>
+              <w:t>Meetwaarde:</w:t>
             </w:r>
           </w:p>
         </w:tc>
@@ -5047,27 +3830,7 @@
                 <w:szCs w:val="20"/>
                 <w:lang w:val="nl-NL" w:eastAsia="en-GB"/>
               </w:rPr>
-              <w:t xml:space="preserve">De verhouding (bruto </w:t>
-            </w:r>
-            <w:proofErr w:type="gramStart"/>
-            <w:r>
-              <w:rPr>
-                <w:rFonts w:eastAsia="Times New Roman"/>
-                <w:sz w:val="20"/>
-                <w:szCs w:val="20"/>
-                <w:lang w:val="nl-NL" w:eastAsia="en-GB"/>
-              </w:rPr>
-              <w:t>omzet /</w:t>
-            </w:r>
-            <w:proofErr w:type="gramEnd"/>
-            <w:r>
-              <w:rPr>
-                <w:rFonts w:eastAsia="Times New Roman"/>
-                <w:sz w:val="20"/>
-                <w:szCs w:val="20"/>
-                <w:lang w:val="nl-NL" w:eastAsia="en-GB"/>
-              </w:rPr>
-              <w:t xml:space="preserve"> aantal medewerkers) is een maatstaf voor het concurrentie vermogen binnen de sector. De verschillen tussen sectoren kunnen significant zijn.</w:t>
+              <w:t>De verhouding (bruto omzet / aantal medewerkers) is een maatstaf voor het concurrentie vermogen binnen de sector. De verschillen tussen sectoren kunnen significant zijn.</w:t>
             </w:r>
           </w:p>
         </w:tc>
@@ -6105,47 +4868,7 @@
                 <w:szCs w:val="20"/>
                 <w:lang w:val="nl-NL" w:eastAsia="en-GB"/>
               </w:rPr>
-              <w:t xml:space="preserve">De bestede tijd aan herstellen van problemen, tussen het moment waarop de </w:t>
-            </w:r>
-            <w:proofErr w:type="spellStart"/>
-            <w:r>
-              <w:rPr>
-                <w:rFonts w:eastAsia="Times New Roman"/>
-                <w:sz w:val="20"/>
-                <w:szCs w:val="20"/>
-                <w:lang w:val="nl-NL" w:eastAsia="en-GB"/>
-              </w:rPr>
-              <w:t>developers</w:t>
-            </w:r>
-            <w:proofErr w:type="spellEnd"/>
-            <w:r>
-              <w:rPr>
-                <w:rFonts w:eastAsia="Times New Roman"/>
-                <w:sz w:val="20"/>
-                <w:szCs w:val="20"/>
-                <w:lang w:val="nl-NL" w:eastAsia="en-GB"/>
-              </w:rPr>
-              <w:t xml:space="preserve"> aangeven dat het product klaar is om </w:t>
-            </w:r>
-            <w:proofErr w:type="spellStart"/>
-            <w:r>
-              <w:rPr>
-                <w:rFonts w:eastAsia="Times New Roman"/>
-                <w:sz w:val="20"/>
-                <w:szCs w:val="20"/>
-                <w:lang w:val="nl-NL" w:eastAsia="en-GB"/>
-              </w:rPr>
-              <w:t>gereleased</w:t>
-            </w:r>
-            <w:proofErr w:type="spellEnd"/>
-            <w:r>
-              <w:rPr>
-                <w:rFonts w:eastAsia="Times New Roman"/>
-                <w:sz w:val="20"/>
-                <w:szCs w:val="20"/>
-                <w:lang w:val="nl-NL" w:eastAsia="en-GB"/>
-              </w:rPr>
-              <w:t xml:space="preserve"> te worden en het moment dat het daadwerkelijk vrijgegeven kan worden. Ontwerp, de kwaliteit van het product, alsmede de robuustheid van het ontwikkelproces hebben hier directe invloed op.</w:t>
+              <w:t>De bestede tijd aan herstellen van problemen, tussen het moment waarop de developers aangeven dat het product klaar is om gereleased te worden en het moment dat het daadwerkelijk vrijgegeven kan worden. Ontwerp, de kwaliteit van het product, alsmede de robuustheid van het ontwikkelproces hebben hier directe invloed op.</w:t>
             </w:r>
           </w:p>
         </w:tc>
@@ -6914,27 +5637,7 @@
                 <w:szCs w:val="20"/>
                 <w:lang w:val="nl-NL" w:eastAsia="en-GB"/>
               </w:rPr>
-              <w:t xml:space="preserve">De gemiddelde tijd tussen het melden van een belemmering en het oplossen ervan. Dit is een proxy voor </w:t>
-            </w:r>
-            <w:proofErr w:type="spellStart"/>
-            <w:r>
-              <w:rPr>
-                <w:rFonts w:eastAsia="Times New Roman"/>
-                <w:sz w:val="20"/>
-                <w:szCs w:val="20"/>
-                <w:lang w:val="nl-NL" w:eastAsia="en-GB"/>
-              </w:rPr>
-              <w:t>medewerkertevredenheid</w:t>
-            </w:r>
-            <w:proofErr w:type="spellEnd"/>
-            <w:r>
-              <w:rPr>
-                <w:rFonts w:eastAsia="Times New Roman"/>
-                <w:sz w:val="20"/>
-                <w:szCs w:val="20"/>
-                <w:lang w:val="nl-NL" w:eastAsia="en-GB"/>
-              </w:rPr>
-              <w:t xml:space="preserve"> en aanlooptijd.</w:t>
+              <w:t>De gemiddelde tijd tussen het melden van een belemmering en het oplossen ervan. Dit is een proxy voor medewerkertevredenheid en aanlooptijd.</w:t>
             </w:r>
           </w:p>
         </w:tc>
@@ -7629,27 +6332,7 @@
                 <w:szCs w:val="20"/>
                 <w:lang w:val="nl-NL" w:eastAsia="en-GB"/>
               </w:rPr>
-              <w:t xml:space="preserve">Een concept in </w:t>
-            </w:r>
-            <w:proofErr w:type="gramStart"/>
-            <w:r>
-              <w:rPr>
-                <w:rFonts w:eastAsia="Times New Roman"/>
-                <w:sz w:val="20"/>
-                <w:szCs w:val="20"/>
-                <w:lang w:val="nl-NL" w:eastAsia="en-GB"/>
-              </w:rPr>
-              <w:t>software ontwikkeling</w:t>
-            </w:r>
-            <w:proofErr w:type="gramEnd"/>
-            <w:r>
-              <w:rPr>
-                <w:rFonts w:eastAsia="Times New Roman"/>
-                <w:sz w:val="20"/>
-                <w:szCs w:val="20"/>
-                <w:lang w:val="nl-NL" w:eastAsia="en-GB"/>
-              </w:rPr>
-              <w:t xml:space="preserve"> dat de extra ontwikkelings- en testwerkzaamheden weerspiegelt die ontstaan wanneer "snelle" oplossingen resulteren in een later herstelwerk. Het creëert een ongewenste impact op het leveren van waarde en een vermijdbare toename van herstelwerk en risico.</w:t>
+              <w:t>Een concept in software ontwikkeling dat de extra ontwikkelings- en testwerkzaamheden weerspiegelt die ontstaan wanneer "snelle" oplossingen resulteren in een later herstelwerk. Het creëert een ongewenste impact op het leveren van waarde en een vermijdbare toename van herstelwerk en risico.</w:t>
             </w:r>
           </w:p>
         </w:tc>
@@ -8034,47 +6717,7 @@
                 <w:szCs w:val="20"/>
                 <w:lang w:val="nl-NL" w:eastAsia="en-GB"/>
               </w:rPr>
-              <w:t xml:space="preserve">Het percentage vrijgegeven productveranderingen die leiden tot een verminderde service en die moeten worden hersteld (bijv. </w:t>
-            </w:r>
-            <w:proofErr w:type="spellStart"/>
-            <w:r>
-              <w:rPr>
-                <w:rFonts w:eastAsia="Times New Roman"/>
-                <w:sz w:val="20"/>
-                <w:szCs w:val="20"/>
-                <w:lang w:val="nl-NL" w:eastAsia="en-GB"/>
-              </w:rPr>
-              <w:t>hotfix</w:t>
-            </w:r>
-            <w:proofErr w:type="spellEnd"/>
-            <w:r>
-              <w:rPr>
-                <w:rFonts w:eastAsia="Times New Roman"/>
-                <w:sz w:val="20"/>
-                <w:szCs w:val="20"/>
-                <w:lang w:val="nl-NL" w:eastAsia="en-GB"/>
-              </w:rPr>
-              <w:t xml:space="preserve">, </w:t>
-            </w:r>
-            <w:proofErr w:type="spellStart"/>
-            <w:r>
-              <w:rPr>
-                <w:rFonts w:eastAsia="Times New Roman"/>
-                <w:sz w:val="20"/>
-                <w:szCs w:val="20"/>
-                <w:lang w:val="nl-NL" w:eastAsia="en-GB"/>
-              </w:rPr>
-              <w:t>rollback</w:t>
-            </w:r>
-            <w:proofErr w:type="spellEnd"/>
-            <w:r>
-              <w:rPr>
-                <w:rFonts w:eastAsia="Times New Roman"/>
-                <w:sz w:val="20"/>
-                <w:szCs w:val="20"/>
-                <w:lang w:val="nl-NL" w:eastAsia="en-GB"/>
-              </w:rPr>
-              <w:t xml:space="preserve">, patch). </w:t>
+              <w:t xml:space="preserve">Het percentage vrijgegeven productveranderingen die leiden tot een verminderde service en die moeten worden hersteld (bijv. hotfix, rollback, patch). </w:t>
             </w:r>
             <w:r>
               <w:rPr>
@@ -8137,21 +6780,7 @@
           <w:lang w:val="nl-NL"/>
         </w:rPr>
         <w:lastRenderedPageBreak/>
-        <w:t xml:space="preserve">Appendix 2: </w:t>
-      </w:r>
-      <w:proofErr w:type="spellStart"/>
-      <w:r>
-        <w:rPr>
-          <w:lang w:val="nl-NL"/>
-        </w:rPr>
-        <w:t>Evidence-Based</w:t>
-      </w:r>
-      <w:proofErr w:type="spellEnd"/>
-      <w:r>
-        <w:rPr>
-          <w:lang w:val="nl-NL"/>
-        </w:rPr>
-        <w:t xml:space="preserve"> Management Gids, 2024 - Wat er is veranderd</w:t>
+        <w:t>Appendix 2: Evidence-Based Management Gids, 2024 - Wat er is veranderd</w:t>
       </w:r>
     </w:p>
     <w:p>
@@ -8165,118 +6794,40 @@
         <w:rPr>
           <w:lang w:val="nl-NL"/>
         </w:rPr>
-        <w:t xml:space="preserve">Door: Patricia Kong </w:t>
-      </w:r>
-      <w:proofErr w:type="spellStart"/>
-      <w:r>
-        <w:rPr>
-          <w:lang w:val="nl-NL"/>
-        </w:rPr>
-        <w:t>and</w:t>
-      </w:r>
-      <w:proofErr w:type="spellEnd"/>
-      <w:r>
-        <w:rPr>
-          <w:lang w:val="nl-NL"/>
-        </w:rPr>
-        <w:t xml:space="preserve"> Kurt </w:t>
-      </w:r>
-      <w:proofErr w:type="spellStart"/>
-      <w:r>
-        <w:rPr>
-          <w:lang w:val="nl-NL"/>
-        </w:rPr>
-        <w:t>Bittner</w:t>
-      </w:r>
-      <w:proofErr w:type="spellEnd"/>
-    </w:p>
-    <w:p>
-      <w:pPr>
-        <w:rPr>
-          <w:lang w:val="nl-NL"/>
-        </w:rPr>
-      </w:pPr>
-      <w:r>
-        <w:rPr>
-          <w:lang w:val="nl-NL"/>
-        </w:rPr>
-        <w:t xml:space="preserve">Sinds de laatste versie van de </w:t>
-      </w:r>
-      <w:proofErr w:type="spellStart"/>
-      <w:r>
-        <w:rPr>
-          <w:lang w:val="nl-NL"/>
-        </w:rPr>
-        <w:t>Evidence-Based</w:t>
-      </w:r>
-      <w:proofErr w:type="spellEnd"/>
-      <w:r>
-        <w:rPr>
-          <w:lang w:val="nl-NL"/>
-        </w:rPr>
-        <w:t xml:space="preserve"> Management (EBM) Gids werd gepubliceerd in 2020, en tijdens het schrijven van ons EBM boek, hebben we veel discussies gehad hoe we mensen kunnen helpen om EBM beter te begrijpen en toe te passen in hun werk en zelfs in hun persoonlijke leven. Met behulp van deze inzichten hebben we het boek geschreven, en realiseerden we tegelijkertijd ook dat we de EBM Gids moesten bijwerken op basis van wat we hebben geleerd.</w:t>
-      </w:r>
-    </w:p>
-    <w:p>
-      <w:pPr>
-        <w:rPr>
-          <w:lang w:val="nl-NL"/>
-        </w:rPr>
-      </w:pPr>
-    </w:p>
-    <w:p>
-      <w:pPr>
-        <w:rPr>
-          <w:lang w:val="nl-NL"/>
-        </w:rPr>
-      </w:pPr>
-      <w:r>
-        <w:rPr>
-          <w:lang w:val="nl-NL"/>
-        </w:rPr>
-        <w:t xml:space="preserve">De basisconcepten in EBM, inclusief de drie doelniveaus en de </w:t>
-      </w:r>
-      <w:proofErr w:type="spellStart"/>
-      <w:r>
-        <w:rPr>
-          <w:lang w:val="nl-NL"/>
-        </w:rPr>
-        <w:t>Key</w:t>
-      </w:r>
-      <w:proofErr w:type="spellEnd"/>
-      <w:r>
-        <w:rPr>
-          <w:lang w:val="nl-NL"/>
-        </w:rPr>
-        <w:t xml:space="preserve"> Value </w:t>
-      </w:r>
-      <w:proofErr w:type="spellStart"/>
-      <w:r>
-        <w:rPr>
-          <w:lang w:val="nl-NL"/>
-        </w:rPr>
-        <w:t>Areas</w:t>
-      </w:r>
-      <w:proofErr w:type="spellEnd"/>
-      <w:r>
-        <w:rPr>
-          <w:lang w:val="nl-NL"/>
-        </w:rPr>
-        <w:t xml:space="preserve"> (</w:t>
-      </w:r>
-      <w:proofErr w:type="spellStart"/>
-      <w:r>
-        <w:rPr>
-          <w:lang w:val="nl-NL"/>
-        </w:rPr>
-        <w:t>KVA's</w:t>
-      </w:r>
-      <w:proofErr w:type="spellEnd"/>
-      <w:r>
-        <w:rPr>
-          <w:lang w:val="nl-NL"/>
-        </w:rPr>
-        <w:t>), blijven onveranderd. In plaats daarvan zijn de veranderingen gericht op de manier waarop we dingen uitleggen. Deze veranderingen omvatten:</w:t>
+        <w:t>Door: Patricia Kong and Kurt Bittner</w:t>
+      </w:r>
+    </w:p>
+    <w:p>
+      <w:pPr>
+        <w:rPr>
+          <w:lang w:val="nl-NL"/>
+        </w:rPr>
+      </w:pPr>
+      <w:r>
+        <w:rPr>
+          <w:lang w:val="nl-NL"/>
+        </w:rPr>
+        <w:t>Sinds de laatste versie van de Evidence-Based Management (EBM) Gids werd gepubliceerd in 2020, en tijdens het schrijven van ons EBM boek, hebben we veel discussies gehad hoe we mensen kunnen helpen om EBM beter te begrijpen en toe te passen in hun werk en zelfs in hun persoonlijke leven. Met behulp van deze inzichten hebben we het boek geschreven, en realiseerden we tegelijkertijd ook dat we de EBM Gids moesten bijwerken op basis van wat we hebben geleerd.</w:t>
+      </w:r>
+    </w:p>
+    <w:p>
+      <w:pPr>
+        <w:rPr>
+          <w:lang w:val="nl-NL"/>
+        </w:rPr>
+      </w:pPr>
+    </w:p>
+    <w:p>
+      <w:pPr>
+        <w:rPr>
+          <w:lang w:val="nl-NL"/>
+        </w:rPr>
+      </w:pPr>
+      <w:r>
+        <w:rPr>
+          <w:lang w:val="nl-NL"/>
+        </w:rPr>
+        <w:t>De basisconcepten in EBM, inclusief de drie doelniveaus en de Key Value Areas (KVA's), blijven onveranderd. In plaats daarvan zijn de veranderingen gericht op de manier waarop we dingen uitleggen. Deze veranderingen omvatten:</w:t>
       </w:r>
     </w:p>
     <w:p>
@@ -8379,19 +6930,11 @@
           <w:lang w:val="nl-NL"/>
         </w:rPr>
       </w:pPr>
-      <w:proofErr w:type="spellStart"/>
-      <w:r>
-        <w:rPr>
-          <w:lang w:val="nl-NL"/>
-        </w:rPr>
-        <w:t>Inputs</w:t>
-      </w:r>
-      <w:proofErr w:type="spellEnd"/>
-      <w:r>
-        <w:rPr>
-          <w:lang w:val="nl-NL"/>
-        </w:rPr>
-        <w:t xml:space="preserve"> en Impacts zijn nu vermeld als soorten metingen</w:t>
+      <w:r>
+        <w:rPr>
+          <w:lang w:val="nl-NL"/>
+        </w:rPr>
+        <w:t>Inputs en Impacts zijn nu vermeld als soorten metingen</w:t>
       </w:r>
       <w:r>
         <w:rPr>
@@ -8410,70 +6953,14 @@
         <w:rPr>
           <w:lang w:val="nl-NL"/>
         </w:rPr>
-        <w:t xml:space="preserve">Sommige organisaties richten hun Strategische Doelen op impacts, zoals bijvoorbeeld winst of inkomsten per aandeel. In de </w:t>
-      </w:r>
-      <w:proofErr w:type="gramStart"/>
-      <w:r>
-        <w:rPr>
-          <w:lang w:val="nl-NL"/>
-        </w:rPr>
-        <w:t>EBM gids</w:t>
-      </w:r>
-      <w:proofErr w:type="gramEnd"/>
-      <w:r>
-        <w:rPr>
-          <w:lang w:val="nl-NL"/>
-        </w:rPr>
-        <w:t xml:space="preserve"> leggen we uit dat we dit geen goede doelen vinden. Een ander voorbeeld: </w:t>
-      </w:r>
-      <w:proofErr w:type="spellStart"/>
-      <w:r>
-        <w:rPr>
-          <w:lang w:val="nl-NL"/>
-        </w:rPr>
-        <w:t>inputs</w:t>
-      </w:r>
-      <w:proofErr w:type="spellEnd"/>
-      <w:r>
-        <w:rPr>
-          <w:lang w:val="nl-NL"/>
-        </w:rPr>
-        <w:t xml:space="preserve">, zoals kosten, zijn in die zin vergelijkbaar, omdat zij belangrijk zijn </w:t>
+        <w:t xml:space="preserve">Sommige organisaties richten hun Strategische Doelen op impacts, zoals bijvoorbeeld winst of inkomsten per aandeel. In de EBM gids leggen we uit dat we dit geen goede doelen vinden. Een ander voorbeeld: inputs, zoals kosten, zijn in die zin vergelijkbaar, omdat zij belangrijk zijn </w:t>
       </w:r>
       <w:r>
         <w:rPr>
           <w:lang w:val="nl-NL"/>
         </w:rPr>
         <w:lastRenderedPageBreak/>
-        <w:t xml:space="preserve">om te monitoren. Echter, simpelweg beperken van </w:t>
-      </w:r>
-      <w:proofErr w:type="spellStart"/>
-      <w:r>
-        <w:rPr>
-          <w:lang w:val="nl-NL"/>
-        </w:rPr>
-        <w:t>inputs</w:t>
-      </w:r>
-      <w:proofErr w:type="spellEnd"/>
-      <w:r>
-        <w:rPr>
-          <w:lang w:val="nl-NL"/>
-        </w:rPr>
-        <w:t xml:space="preserve"> helpt een organisatie niet om haar </w:t>
-      </w:r>
-      <w:proofErr w:type="spellStart"/>
-      <w:r>
-        <w:rPr>
-          <w:lang w:val="nl-NL"/>
-        </w:rPr>
-        <w:t>langetermijndoelen</w:t>
-      </w:r>
-      <w:proofErr w:type="spellEnd"/>
-      <w:r>
-        <w:rPr>
-          <w:lang w:val="nl-NL"/>
-        </w:rPr>
-        <w:t xml:space="preserve"> te bereiken.</w:t>
+        <w:t>om te monitoren. Echter, simpelweg beperken van inputs helpt een organisatie niet om haar langetermijndoelen te bereiken.</w:t>
       </w:r>
     </w:p>
     <w:p>
@@ -8487,76 +6974,20 @@
         <w:rPr>
           <w:lang w:val="nl-NL"/>
         </w:rPr>
-        <w:t xml:space="preserve">De beschrijvingen van de </w:t>
-      </w:r>
-      <w:proofErr w:type="spellStart"/>
-      <w:r>
-        <w:rPr>
-          <w:lang w:val="nl-NL"/>
-        </w:rPr>
-        <w:t>Key</w:t>
-      </w:r>
-      <w:proofErr w:type="spellEnd"/>
-      <w:r>
-        <w:rPr>
-          <w:lang w:val="nl-NL"/>
-        </w:rPr>
-        <w:t xml:space="preserve"> Value </w:t>
-      </w:r>
-      <w:proofErr w:type="spellStart"/>
-      <w:r>
-        <w:rPr>
-          <w:lang w:val="nl-NL"/>
-        </w:rPr>
-        <w:t>Areas</w:t>
-      </w:r>
-      <w:proofErr w:type="spellEnd"/>
-      <w:r>
-        <w:rPr>
-          <w:lang w:val="nl-NL"/>
-        </w:rPr>
-        <w:t xml:space="preserve"> zijn verduidelijkt</w:t>
-      </w:r>
-    </w:p>
-    <w:p>
-      <w:pPr>
-        <w:rPr>
-          <w:lang w:val="nl-NL"/>
-        </w:rPr>
-      </w:pPr>
-      <w:r>
-        <w:rPr>
-          <w:lang w:val="nl-NL"/>
-        </w:rPr>
-        <w:t xml:space="preserve">De </w:t>
-      </w:r>
-      <w:proofErr w:type="spellStart"/>
-      <w:r>
-        <w:rPr>
-          <w:lang w:val="nl-NL"/>
-        </w:rPr>
-        <w:t>Key</w:t>
-      </w:r>
-      <w:proofErr w:type="spellEnd"/>
-      <w:r>
-        <w:rPr>
-          <w:lang w:val="nl-NL"/>
-        </w:rPr>
-        <w:t xml:space="preserve"> Value </w:t>
-      </w:r>
-      <w:proofErr w:type="spellStart"/>
-      <w:r>
-        <w:rPr>
-          <w:lang w:val="nl-NL"/>
-        </w:rPr>
-        <w:t>Areas</w:t>
-      </w:r>
-      <w:proofErr w:type="spellEnd"/>
-      <w:r>
-        <w:rPr>
-          <w:lang w:val="nl-NL"/>
-        </w:rPr>
-        <w:t xml:space="preserve"> fungeren als een lens waardoor mensen verschillende aspecten van hun situatie kunnen bekijken en manieren te vinden om verder te verbeteren. We hebben beschrijvingen bijgewerkt en toegevoegd om dit duidelijker te maken.</w:t>
+        <w:t>De beschrijvingen van de Key Value Areas zijn verduidelijkt</w:t>
+      </w:r>
+    </w:p>
+    <w:p>
+      <w:pPr>
+        <w:rPr>
+          <w:lang w:val="nl-NL"/>
+        </w:rPr>
+      </w:pPr>
+      <w:r>
+        <w:rPr>
+          <w:lang w:val="nl-NL"/>
+        </w:rPr>
+        <w:t>De Key Value Areas fungeren als een lens waardoor mensen verschillende aspecten van hun situatie kunnen bekijken en manieren te vinden om verder te verbeteren. We hebben beschrijvingen bijgewerkt en toegevoegd om dit duidelijker te maken.</w:t>
       </w:r>
     </w:p>
     <w:p>
@@ -8570,49 +7001,7 @@
         <w:rPr>
           <w:lang w:val="nl-NL"/>
         </w:rPr>
-        <w:t xml:space="preserve">De relatie tussen de </w:t>
-      </w:r>
-      <w:proofErr w:type="spellStart"/>
-      <w:r>
-        <w:rPr>
-          <w:lang w:val="nl-NL"/>
-        </w:rPr>
-        <w:t>Key</w:t>
-      </w:r>
-      <w:proofErr w:type="spellEnd"/>
-      <w:r>
-        <w:rPr>
-          <w:lang w:val="nl-NL"/>
-        </w:rPr>
-        <w:t xml:space="preserve"> Value </w:t>
-      </w:r>
-      <w:proofErr w:type="spellStart"/>
-      <w:r>
-        <w:rPr>
-          <w:lang w:val="nl-NL"/>
-        </w:rPr>
-        <w:t>Areas</w:t>
-      </w:r>
-      <w:proofErr w:type="spellEnd"/>
-      <w:r>
-        <w:rPr>
-          <w:lang w:val="nl-NL"/>
-        </w:rPr>
-        <w:t xml:space="preserve"> en de soorten metingen (Input, Activity, Output, </w:t>
-      </w:r>
-      <w:proofErr w:type="spellStart"/>
-      <w:r>
-        <w:rPr>
-          <w:lang w:val="nl-NL"/>
-        </w:rPr>
-        <w:t>Outcome</w:t>
-      </w:r>
-      <w:proofErr w:type="spellEnd"/>
-      <w:r>
-        <w:rPr>
-          <w:lang w:val="nl-NL"/>
-        </w:rPr>
-        <w:t>, en Impact) is toegevoegd</w:t>
+        <w:t>De relatie tussen de Key Value Areas en de soorten metingen (Input, Activity, Output, Outcome, en Impact) is toegevoegd</w:t>
       </w:r>
     </w:p>
     <w:p>
@@ -8666,21 +7055,7 @@
         <w:rPr>
           <w:lang w:val="nl-NL"/>
         </w:rPr>
-        <w:t xml:space="preserve">Toevoeging van een voorbeeldmeting, werknemersbetrokkenheid, aan de A2I </w:t>
-      </w:r>
-      <w:proofErr w:type="spellStart"/>
-      <w:r>
-        <w:rPr>
-          <w:lang w:val="nl-NL"/>
-        </w:rPr>
-        <w:t>Key</w:t>
-      </w:r>
-      <w:proofErr w:type="spellEnd"/>
-      <w:r>
-        <w:rPr>
-          <w:lang w:val="nl-NL"/>
-        </w:rPr>
-        <w:t xml:space="preserve"> Value Area in de bijlage</w:t>
+        <w:t>Toevoeging van een voorbeeldmeting, werknemersbetrokkenheid, aan de A2I Key Value Area in de bijlage</w:t>
       </w:r>
     </w:p>
     <w:p>
@@ -8697,8 +7072,12 @@
       </w:r>
     </w:p>
     <w:sectPr>
-      <w:footerReference w:type="default" r:id="rId17"/>
-      <w:footerReference w:type="first" r:id="rId18"/>
+      <w:headerReference w:type="even" r:id="rId17"/>
+      <w:headerReference w:type="default" r:id="rId18"/>
+      <w:footerReference w:type="even" r:id="rId19"/>
+      <w:footerReference w:type="default" r:id="rId20"/>
+      <w:headerReference w:type="first" r:id="rId21"/>
+      <w:footerReference w:type="first" r:id="rId22"/>
       <w:pgSz w:w="12240" w:h="15840"/>
       <w:pgMar w:top="1440" w:right="1440" w:bottom="1440" w:left="1440" w:header="720" w:footer="720" w:gutter="0"/>
       <w:pgNumType w:start="1"/>
@@ -8735,6 +7114,16 @@
 </file>
 
 <file path=word/footer1.xml><?xml version="1.0" encoding="utf-8"?>
+<w:ftr xmlns:wpc="http://schemas.microsoft.com/office/word/2010/wordprocessingCanvas" xmlns:cx="http://schemas.microsoft.com/office/drawing/2014/chartex" xmlns:cx1="http://schemas.microsoft.com/office/drawing/2015/9/8/chartex" xmlns:cx2="http://schemas.microsoft.com/office/drawing/2015/10/21/chartex" xmlns:cx3="http://schemas.microsoft.com/office/drawing/2016/5/9/chartex" xmlns:cx4="http://schemas.microsoft.com/office/drawing/2016/5/10/chartex" xmlns:cx5="http://schemas.microsoft.com/office/drawing/2016/5/11/chartex" xmlns:cx6="http://schemas.microsoft.com/office/drawing/2016/5/12/chartex" xmlns:cx7="http://schemas.microsoft.com/office/drawing/2016/5/13/chartex" xmlns:cx8="http://schemas.microsoft.com/office/drawing/2016/5/14/chartex" xmlns:mc="http://schemas.openxmlformats.org/markup-compatibility/2006" xmlns:aink="http://schemas.microsoft.com/office/drawing/2016/ink" xmlns:am3d="http://schemas.microsoft.com/office/drawing/2017/model3d" xmlns:o="urn:schemas-microsoft-com:office:office" xmlns:oel="http://schemas.microsoft.com/office/2019/extlst" xmlns:r="http://schemas.openxmlformats.org/officeDocument/2006/relationships" xmlns:m="http://schemas.openxmlformats.org/officeDocument/2006/math" xmlns:v="urn:schemas-microsoft-com:vml" xmlns:wp14="http://schemas.microsoft.com/office/word/2010/wordprocessingDrawing" xmlns:wp="http://schemas.openxmlformats.org/drawingml/2006/wordprocessingDrawing" xmlns:w10="urn:schemas-microsoft-com:office:word" xmlns:w="http://schemas.openxmlformats.org/wordprocessingml/2006/main" xmlns:w14="http://schemas.microsoft.com/office/word/2010/wordml" xmlns:w15="http://schemas.microsoft.com/office/word/2012/wordml" xmlns:w16cex="http://schemas.microsoft.com/office/word/2018/wordml/cex" xmlns:w16cid="http://schemas.microsoft.com/office/word/2016/wordml/cid" xmlns:w16="http://schemas.microsoft.com/office/word/2018/wordml" xmlns:w16sdtdh="http://schemas.microsoft.com/office/word/2020/wordml/sdtdatahash" xmlns:w16se="http://schemas.microsoft.com/office/word/2015/wordml/symex" xmlns:wpg="http://schemas.microsoft.com/office/word/2010/wordprocessingGroup" xmlns:wpi="http://schemas.microsoft.com/office/word/2010/wordprocessingInk" xmlns:wne="http://schemas.microsoft.com/office/word/2006/wordml" xmlns:wps="http://schemas.microsoft.com/office/word/2010/wordprocessingShape" mc:Ignorable="w14 w15 w16se w16cid w16 w16cex w16sdtdh wp14">
+  <w:p>
+    <w:pPr>
+      <w:pStyle w:val="Footer"/>
+    </w:pPr>
+  </w:p>
+</w:ftr>
+</file>
+
+<file path=word/footer2.xml><?xml version="1.0" encoding="utf-8"?>
 <w:ftr xmlns:wpc="http://schemas.microsoft.com/office/word/2010/wordprocessingCanvas" xmlns:cx="http://schemas.microsoft.com/office/drawing/2014/chartex" xmlns:cx1="http://schemas.microsoft.com/office/drawing/2015/9/8/chartex" xmlns:cx2="http://schemas.microsoft.com/office/drawing/2015/10/21/chartex" xmlns:cx3="http://schemas.microsoft.com/office/drawing/2016/5/9/chartex" xmlns:cx4="http://schemas.microsoft.com/office/drawing/2016/5/10/chartex" xmlns:cx5="http://schemas.microsoft.com/office/drawing/2016/5/11/chartex" xmlns:cx6="http://schemas.microsoft.com/office/drawing/2016/5/12/chartex" xmlns:cx7="http://schemas.microsoft.com/office/drawing/2016/5/13/chartex" xmlns:cx8="http://schemas.microsoft.com/office/drawing/2016/5/14/chartex" xmlns:mc="http://schemas.openxmlformats.org/markup-compatibility/2006" xmlns:aink="http://schemas.microsoft.com/office/drawing/2016/ink" xmlns:am3d="http://schemas.microsoft.com/office/drawing/2017/model3d" xmlns:o="urn:schemas-microsoft-com:office:office" xmlns:oel="http://schemas.microsoft.com/office/2019/extlst" xmlns:r="http://schemas.openxmlformats.org/officeDocument/2006/relationships" xmlns:m="http://schemas.openxmlformats.org/officeDocument/2006/math" xmlns:v="urn:schemas-microsoft-com:vml" xmlns:wp14="http://schemas.microsoft.com/office/word/2010/wordprocessingDrawing" xmlns:wp="http://schemas.openxmlformats.org/drawingml/2006/wordprocessingDrawing" xmlns:w10="urn:schemas-microsoft-com:office:word" xmlns:w="http://schemas.openxmlformats.org/wordprocessingml/2006/main" xmlns:w14="http://schemas.microsoft.com/office/word/2010/wordml" xmlns:w15="http://schemas.microsoft.com/office/word/2012/wordml" xmlns:w16cex="http://schemas.microsoft.com/office/word/2018/wordml/cex" xmlns:w16cid="http://schemas.microsoft.com/office/word/2016/wordml/cid" xmlns:w16="http://schemas.microsoft.com/office/word/2018/wordml" xmlns:w16sdtdh="http://schemas.microsoft.com/office/word/2020/wordml/sdtdatahash" xmlns:w16se="http://schemas.microsoft.com/office/word/2015/wordml/symex" xmlns:wpg="http://schemas.microsoft.com/office/word/2010/wordprocessingGroup" xmlns:wpi="http://schemas.microsoft.com/office/word/2010/wordprocessingInk" xmlns:wne="http://schemas.microsoft.com/office/word/2006/wordml" xmlns:wps="http://schemas.microsoft.com/office/word/2010/wordprocessingShape" mc:Ignorable="w14 w15 w16se w16cid w16 w16cex w16sdtdh wp14">
   <w:p>
     <w:pPr>
@@ -8753,11 +7142,7 @@
       <w:t xml:space="preserve">                                                                               </w:t>
     </w:r>
     <w:r>
-      <w:t xml:space="preserve">                      </w:t>
-    </w:r>
-    <w:proofErr w:type="spellStart"/>
-    <w:r>
-      <w:t>P</w:t>
+      <w:t xml:space="preserve">                      P</w:t>
     </w:r>
     <w:r>
       <w:t>ag</w:t>
@@ -8765,7 +7150,6 @@
     <w:r>
       <w:t>ina</w:t>
     </w:r>
-    <w:proofErr w:type="spellEnd"/>
     <w:r>
       <w:t xml:space="preserve"> </w:t>
     </w:r>
@@ -8791,7 +7175,7 @@
 </w:ftr>
 </file>
 
-<file path=word/footer2.xml><?xml version="1.0" encoding="utf-8"?>
+<file path=word/footer3.xml><?xml version="1.0" encoding="utf-8"?>
 <w:ftr xmlns:wpc="http://schemas.microsoft.com/office/word/2010/wordprocessingCanvas" xmlns:cx="http://schemas.microsoft.com/office/drawing/2014/chartex" xmlns:cx1="http://schemas.microsoft.com/office/drawing/2015/9/8/chartex" xmlns:cx2="http://schemas.microsoft.com/office/drawing/2015/10/21/chartex" xmlns:cx3="http://schemas.microsoft.com/office/drawing/2016/5/9/chartex" xmlns:cx4="http://schemas.microsoft.com/office/drawing/2016/5/10/chartex" xmlns:cx5="http://schemas.microsoft.com/office/drawing/2016/5/11/chartex" xmlns:cx6="http://schemas.microsoft.com/office/drawing/2016/5/12/chartex" xmlns:cx7="http://schemas.microsoft.com/office/drawing/2016/5/13/chartex" xmlns:cx8="http://schemas.microsoft.com/office/drawing/2016/5/14/chartex" xmlns:mc="http://schemas.openxmlformats.org/markup-compatibility/2006" xmlns:aink="http://schemas.microsoft.com/office/drawing/2016/ink" xmlns:am3d="http://schemas.microsoft.com/office/drawing/2017/model3d" xmlns:o="urn:schemas-microsoft-com:office:office" xmlns:oel="http://schemas.microsoft.com/office/2019/extlst" xmlns:r="http://schemas.openxmlformats.org/officeDocument/2006/relationships" xmlns:m="http://schemas.openxmlformats.org/officeDocument/2006/math" xmlns:v="urn:schemas-microsoft-com:vml" xmlns:wp14="http://schemas.microsoft.com/office/word/2010/wordprocessingDrawing" xmlns:wp="http://schemas.openxmlformats.org/drawingml/2006/wordprocessingDrawing" xmlns:w10="urn:schemas-microsoft-com:office:word" xmlns:w="http://schemas.openxmlformats.org/wordprocessingml/2006/main" xmlns:w14="http://schemas.microsoft.com/office/word/2010/wordml" xmlns:w15="http://schemas.microsoft.com/office/word/2012/wordml" xmlns:w16cex="http://schemas.microsoft.com/office/word/2018/wordml/cex" xmlns:w16cid="http://schemas.microsoft.com/office/word/2016/wordml/cid" xmlns:w16="http://schemas.microsoft.com/office/word/2018/wordml" xmlns:w16sdtdh="http://schemas.microsoft.com/office/word/2020/wordml/sdtdatahash" xmlns:w16se="http://schemas.microsoft.com/office/word/2015/wordml/symex" xmlns:wpg="http://schemas.microsoft.com/office/word/2010/wordprocessingGroup" xmlns:wpi="http://schemas.microsoft.com/office/word/2010/wordprocessingInk" xmlns:wne="http://schemas.microsoft.com/office/word/2006/wordml" xmlns:wps="http://schemas.microsoft.com/office/word/2010/wordprocessingShape" mc:Ignorable="w14 w15 w16se w16cid w16 w16cex w16sdtdh wp14">
   <w:p>
     <w:pPr>
@@ -8808,13 +7192,8 @@
     <w:r>
       <w:t xml:space="preserve"> - </w:t>
     </w:r>
-    <w:proofErr w:type="spellStart"/>
     <w:r>
-      <w:t>Vertaling</w:t>
-    </w:r>
-    <w:proofErr w:type="spellEnd"/>
-    <w:r>
-      <w:t>: Scrum Facilitators Community, 2024</w:t>
+      <w:t>Vertaling: Scrum Facilitators Community, 2024</w:t>
     </w:r>
     <w:r>
       <w:t>-</w:t>
@@ -8823,7 +7202,10 @@
       <w:t>1</w:t>
     </w:r>
     <w:r>
-      <w:t>.1</w:t>
+      <w:t>.</w:t>
+    </w:r>
+    <w:r>
+      <w:t>2</w:t>
     </w:r>
   </w:p>
   <w:p>
@@ -8842,77 +7224,7 @@
       <w:rPr>
         <w:lang w:val="nl-NL"/>
       </w:rPr>
-      <w:t xml:space="preserve">Deze publicatie is </w:t>
-    </w:r>
-    <w:proofErr w:type="spellStart"/>
-    <w:r>
-      <w:rPr>
-        <w:lang w:val="nl-NL"/>
-      </w:rPr>
-      <w:t>gelicenseerd</w:t>
-    </w:r>
-    <w:proofErr w:type="spellEnd"/>
-    <w:r>
-      <w:rPr>
-        <w:lang w:val="nl-NL"/>
-      </w:rPr>
-      <w:t xml:space="preserve"> onder de Creative </w:t>
-    </w:r>
-    <w:proofErr w:type="spellStart"/>
-    <w:r>
-      <w:rPr>
-        <w:lang w:val="nl-NL"/>
-      </w:rPr>
-      <w:t>Commons</w:t>
-    </w:r>
-    <w:proofErr w:type="spellEnd"/>
-    <w:r>
-      <w:rPr>
-        <w:lang w:val="nl-NL"/>
-      </w:rPr>
-      <w:t xml:space="preserve"> Naamsvermelding-</w:t>
-    </w:r>
-    <w:proofErr w:type="spellStart"/>
-    <w:r>
-      <w:rPr>
-        <w:lang w:val="nl-NL"/>
-      </w:rPr>
-      <w:t>GelijkDelen</w:t>
-    </w:r>
-    <w:proofErr w:type="spellEnd"/>
-    <w:r>
-      <w:rPr>
-        <w:lang w:val="nl-NL"/>
-      </w:rPr>
-      <w:t xml:space="preserve">, bekijk deze op https://creativecommons.org/licenses/by-sa/4.0/legalcode.nl of zie de beknopte versie https://creativecommons.org/licenses/by-sa/4.0/deed.nl. Door gebruik te maken van deze EBM Gids erkent en stemt u ermee in dat u de voorwaarden van de Creative </w:t>
-    </w:r>
-    <w:proofErr w:type="spellStart"/>
-    <w:r>
-      <w:rPr>
-        <w:lang w:val="nl-NL"/>
-      </w:rPr>
-      <w:t>Commons</w:t>
-    </w:r>
-    <w:proofErr w:type="spellEnd"/>
-    <w:r>
-      <w:rPr>
-        <w:lang w:val="nl-NL"/>
-      </w:rPr>
-      <w:t xml:space="preserve"> Naamsvermelding-</w:t>
-    </w:r>
-    <w:proofErr w:type="spellStart"/>
-    <w:r>
-      <w:rPr>
-        <w:lang w:val="nl-NL"/>
-      </w:rPr>
-      <w:t>GelijkDelen</w:t>
-    </w:r>
-    <w:proofErr w:type="spellEnd"/>
-    <w:r>
-      <w:rPr>
-        <w:lang w:val="nl-NL"/>
-      </w:rPr>
-      <w:t xml:space="preserve"> licentie hebt gelezen en ermee akkoord gaat daaraan gebonden te zijn. </w:t>
+      <w:t xml:space="preserve">Deze publicatie is gelicenseerd onder de Creative Commons Naamsvermelding-GelijkDelen, bekijk deze op https://creativecommons.org/licenses/by-sa/4.0/legalcode.nl of zie de beknopte versie https://creativecommons.org/licenses/by-sa/4.0/deed.nl. Door gebruik te maken van deze EBM Gids erkent en stemt u ermee in dat u de voorwaarden van de Creative Commons Naamsvermelding-GelijkDelen licentie hebt gelezen en ermee akkoord gaat daaraan gebonden te zijn. </w:t>
     </w:r>
   </w:p>
 </w:ftr>
@@ -9022,49 +7334,7 @@
         <w:rPr>
           <w:lang w:val="nl-NL"/>
         </w:rPr>
-        <w:t xml:space="preserve">Figuur gebaseerd op Mike </w:t>
-      </w:r>
-      <w:proofErr w:type="spellStart"/>
-      <w:r>
-        <w:rPr>
-          <w:lang w:val="nl-NL"/>
-        </w:rPr>
-        <w:t>Rother’s</w:t>
-      </w:r>
-      <w:proofErr w:type="spellEnd"/>
-      <w:r>
-        <w:rPr>
-          <w:lang w:val="nl-NL"/>
-        </w:rPr>
-        <w:t xml:space="preserve"> </w:t>
-      </w:r>
-      <w:proofErr w:type="spellStart"/>
-      <w:r>
-        <w:rPr>
-          <w:lang w:val="nl-NL"/>
-        </w:rPr>
-        <w:t>Improvement</w:t>
-      </w:r>
-      <w:proofErr w:type="spellEnd"/>
-      <w:r>
-        <w:rPr>
-          <w:lang w:val="nl-NL"/>
-        </w:rPr>
-        <w:t xml:space="preserve"> </w:t>
-      </w:r>
-      <w:proofErr w:type="spellStart"/>
-      <w:r>
-        <w:rPr>
-          <w:lang w:val="nl-NL"/>
-        </w:rPr>
-        <w:t>Kata</w:t>
-      </w:r>
-      <w:proofErr w:type="spellEnd"/>
-      <w:r>
-        <w:rPr>
-          <w:lang w:val="nl-NL"/>
-        </w:rPr>
-        <w:t xml:space="preserve"> (</w:t>
+        <w:t>Figuur gebaseerd op Mike Rother’s Improvement Kata (</w:t>
       </w:r>
       <w:hyperlink r:id="rId3" w:history="1">
         <w:r>
@@ -9257,6 +7527,36 @@
     </w:p>
   </w:footnote>
 </w:footnotes>
+</file>
+
+<file path=word/header1.xml><?xml version="1.0" encoding="utf-8"?>
+<w:hdr xmlns:wpc="http://schemas.microsoft.com/office/word/2010/wordprocessingCanvas" xmlns:cx="http://schemas.microsoft.com/office/drawing/2014/chartex" xmlns:cx1="http://schemas.microsoft.com/office/drawing/2015/9/8/chartex" xmlns:cx2="http://schemas.microsoft.com/office/drawing/2015/10/21/chartex" xmlns:cx3="http://schemas.microsoft.com/office/drawing/2016/5/9/chartex" xmlns:cx4="http://schemas.microsoft.com/office/drawing/2016/5/10/chartex" xmlns:cx5="http://schemas.microsoft.com/office/drawing/2016/5/11/chartex" xmlns:cx6="http://schemas.microsoft.com/office/drawing/2016/5/12/chartex" xmlns:cx7="http://schemas.microsoft.com/office/drawing/2016/5/13/chartex" xmlns:cx8="http://schemas.microsoft.com/office/drawing/2016/5/14/chartex" xmlns:mc="http://schemas.openxmlformats.org/markup-compatibility/2006" xmlns:aink="http://schemas.microsoft.com/office/drawing/2016/ink" xmlns:am3d="http://schemas.microsoft.com/office/drawing/2017/model3d" xmlns:o="urn:schemas-microsoft-com:office:office" xmlns:oel="http://schemas.microsoft.com/office/2019/extlst" xmlns:r="http://schemas.openxmlformats.org/officeDocument/2006/relationships" xmlns:m="http://schemas.openxmlformats.org/officeDocument/2006/math" xmlns:v="urn:schemas-microsoft-com:vml" xmlns:wp14="http://schemas.microsoft.com/office/word/2010/wordprocessingDrawing" xmlns:wp="http://schemas.openxmlformats.org/drawingml/2006/wordprocessingDrawing" xmlns:w10="urn:schemas-microsoft-com:office:word" xmlns:w="http://schemas.openxmlformats.org/wordprocessingml/2006/main" xmlns:w14="http://schemas.microsoft.com/office/word/2010/wordml" xmlns:w15="http://schemas.microsoft.com/office/word/2012/wordml" xmlns:w16cex="http://schemas.microsoft.com/office/word/2018/wordml/cex" xmlns:w16cid="http://schemas.microsoft.com/office/word/2016/wordml/cid" xmlns:w16="http://schemas.microsoft.com/office/word/2018/wordml" xmlns:w16sdtdh="http://schemas.microsoft.com/office/word/2020/wordml/sdtdatahash" xmlns:w16se="http://schemas.microsoft.com/office/word/2015/wordml/symex" xmlns:wpg="http://schemas.microsoft.com/office/word/2010/wordprocessingGroup" xmlns:wpi="http://schemas.microsoft.com/office/word/2010/wordprocessingInk" xmlns:wne="http://schemas.microsoft.com/office/word/2006/wordml" xmlns:wps="http://schemas.microsoft.com/office/word/2010/wordprocessingShape" mc:Ignorable="w14 w15 w16se w16cid w16 w16cex w16sdtdh wp14">
+  <w:p>
+    <w:pPr>
+      <w:pStyle w:val="Header"/>
+    </w:pPr>
+  </w:p>
+</w:hdr>
+</file>
+
+<file path=word/header2.xml><?xml version="1.0" encoding="utf-8"?>
+<w:hdr xmlns:wpc="http://schemas.microsoft.com/office/word/2010/wordprocessingCanvas" xmlns:cx="http://schemas.microsoft.com/office/drawing/2014/chartex" xmlns:cx1="http://schemas.microsoft.com/office/drawing/2015/9/8/chartex" xmlns:cx2="http://schemas.microsoft.com/office/drawing/2015/10/21/chartex" xmlns:cx3="http://schemas.microsoft.com/office/drawing/2016/5/9/chartex" xmlns:cx4="http://schemas.microsoft.com/office/drawing/2016/5/10/chartex" xmlns:cx5="http://schemas.microsoft.com/office/drawing/2016/5/11/chartex" xmlns:cx6="http://schemas.microsoft.com/office/drawing/2016/5/12/chartex" xmlns:cx7="http://schemas.microsoft.com/office/drawing/2016/5/13/chartex" xmlns:cx8="http://schemas.microsoft.com/office/drawing/2016/5/14/chartex" xmlns:mc="http://schemas.openxmlformats.org/markup-compatibility/2006" xmlns:aink="http://schemas.microsoft.com/office/drawing/2016/ink" xmlns:am3d="http://schemas.microsoft.com/office/drawing/2017/model3d" xmlns:o="urn:schemas-microsoft-com:office:office" xmlns:oel="http://schemas.microsoft.com/office/2019/extlst" xmlns:r="http://schemas.openxmlformats.org/officeDocument/2006/relationships" xmlns:m="http://schemas.openxmlformats.org/officeDocument/2006/math" xmlns:v="urn:schemas-microsoft-com:vml" xmlns:wp14="http://schemas.microsoft.com/office/word/2010/wordprocessingDrawing" xmlns:wp="http://schemas.openxmlformats.org/drawingml/2006/wordprocessingDrawing" xmlns:w10="urn:schemas-microsoft-com:office:word" xmlns:w="http://schemas.openxmlformats.org/wordprocessingml/2006/main" xmlns:w14="http://schemas.microsoft.com/office/word/2010/wordml" xmlns:w15="http://schemas.microsoft.com/office/word/2012/wordml" xmlns:w16cex="http://schemas.microsoft.com/office/word/2018/wordml/cex" xmlns:w16cid="http://schemas.microsoft.com/office/word/2016/wordml/cid" xmlns:w16="http://schemas.microsoft.com/office/word/2018/wordml" xmlns:w16sdtdh="http://schemas.microsoft.com/office/word/2020/wordml/sdtdatahash" xmlns:w16se="http://schemas.microsoft.com/office/word/2015/wordml/symex" xmlns:wpg="http://schemas.microsoft.com/office/word/2010/wordprocessingGroup" xmlns:wpi="http://schemas.microsoft.com/office/word/2010/wordprocessingInk" xmlns:wne="http://schemas.microsoft.com/office/word/2006/wordml" xmlns:wps="http://schemas.microsoft.com/office/word/2010/wordprocessingShape" mc:Ignorable="w14 w15 w16se w16cid w16 w16cex w16sdtdh wp14">
+  <w:p>
+    <w:pPr>
+      <w:pStyle w:val="Header"/>
+    </w:pPr>
+  </w:p>
+</w:hdr>
+</file>
+
+<file path=word/header3.xml><?xml version="1.0" encoding="utf-8"?>
+<w:hdr xmlns:wpc="http://schemas.microsoft.com/office/word/2010/wordprocessingCanvas" xmlns:cx="http://schemas.microsoft.com/office/drawing/2014/chartex" xmlns:cx1="http://schemas.microsoft.com/office/drawing/2015/9/8/chartex" xmlns:cx2="http://schemas.microsoft.com/office/drawing/2015/10/21/chartex" xmlns:cx3="http://schemas.microsoft.com/office/drawing/2016/5/9/chartex" xmlns:cx4="http://schemas.microsoft.com/office/drawing/2016/5/10/chartex" xmlns:cx5="http://schemas.microsoft.com/office/drawing/2016/5/11/chartex" xmlns:cx6="http://schemas.microsoft.com/office/drawing/2016/5/12/chartex" xmlns:cx7="http://schemas.microsoft.com/office/drawing/2016/5/13/chartex" xmlns:cx8="http://schemas.microsoft.com/office/drawing/2016/5/14/chartex" xmlns:mc="http://schemas.openxmlformats.org/markup-compatibility/2006" xmlns:aink="http://schemas.microsoft.com/office/drawing/2016/ink" xmlns:am3d="http://schemas.microsoft.com/office/drawing/2017/model3d" xmlns:o="urn:schemas-microsoft-com:office:office" xmlns:oel="http://schemas.microsoft.com/office/2019/extlst" xmlns:r="http://schemas.openxmlformats.org/officeDocument/2006/relationships" xmlns:m="http://schemas.openxmlformats.org/officeDocument/2006/math" xmlns:v="urn:schemas-microsoft-com:vml" xmlns:wp14="http://schemas.microsoft.com/office/word/2010/wordprocessingDrawing" xmlns:wp="http://schemas.openxmlformats.org/drawingml/2006/wordprocessingDrawing" xmlns:w10="urn:schemas-microsoft-com:office:word" xmlns:w="http://schemas.openxmlformats.org/wordprocessingml/2006/main" xmlns:w14="http://schemas.microsoft.com/office/word/2010/wordml" xmlns:w15="http://schemas.microsoft.com/office/word/2012/wordml" xmlns:w16cex="http://schemas.microsoft.com/office/word/2018/wordml/cex" xmlns:w16cid="http://schemas.microsoft.com/office/word/2016/wordml/cid" xmlns:w16="http://schemas.microsoft.com/office/word/2018/wordml" xmlns:w16sdtdh="http://schemas.microsoft.com/office/word/2020/wordml/sdtdatahash" xmlns:w16se="http://schemas.microsoft.com/office/word/2015/wordml/symex" xmlns:wpg="http://schemas.microsoft.com/office/word/2010/wordprocessingGroup" xmlns:wpi="http://schemas.microsoft.com/office/word/2010/wordprocessingInk" xmlns:wne="http://schemas.microsoft.com/office/word/2006/wordml" xmlns:wps="http://schemas.microsoft.com/office/word/2010/wordprocessingShape" mc:Ignorable="w14 w15 w16se w16cid w16 w16cex w16sdtdh wp14">
+  <w:p>
+    <w:pPr>
+      <w:pStyle w:val="Header"/>
+    </w:pPr>
+  </w:p>
+</w:hdr>
 </file>
 
 <file path=word/numbering.xml><?xml version="1.0" encoding="utf-8"?>

</xml_diff>

<commit_message>
#65 - grammatica fix beland -> belandt (bij aanlooptijd definitie)
</commit_message>
<xml_diff>
--- a/EBM-Gids-2024-NL-dev.docx
+++ b/EBM-Gids-2024-NL-dev.docx
@@ -1,6 +1,6 @@
 
 <file path=word/document.xml><?xml version="1.0" encoding="utf-8"?>
-<w:document xmlns:wpc="http://schemas.microsoft.com/office/word/2010/wordprocessingCanvas" xmlns:cx="http://schemas.microsoft.com/office/drawing/2014/chartex" xmlns:cx1="http://schemas.microsoft.com/office/drawing/2015/9/8/chartex" xmlns:cx2="http://schemas.microsoft.com/office/drawing/2015/10/21/chartex" xmlns:cx3="http://schemas.microsoft.com/office/drawing/2016/5/9/chartex" xmlns:cx4="http://schemas.microsoft.com/office/drawing/2016/5/10/chartex" xmlns:cx5="http://schemas.microsoft.com/office/drawing/2016/5/11/chartex" xmlns:cx6="http://schemas.microsoft.com/office/drawing/2016/5/12/chartex" xmlns:cx7="http://schemas.microsoft.com/office/drawing/2016/5/13/chartex" xmlns:cx8="http://schemas.microsoft.com/office/drawing/2016/5/14/chartex" xmlns:mc="http://schemas.openxmlformats.org/markup-compatibility/2006" xmlns:aink="http://schemas.microsoft.com/office/drawing/2016/ink" xmlns:am3d="http://schemas.microsoft.com/office/drawing/2017/model3d" xmlns:o="urn:schemas-microsoft-com:office:office" xmlns:oel="http://schemas.microsoft.com/office/2019/extlst" xmlns:r="http://schemas.openxmlformats.org/officeDocument/2006/relationships" xmlns:m="http://schemas.openxmlformats.org/officeDocument/2006/math" xmlns:v="urn:schemas-microsoft-com:vml" xmlns:wp14="http://schemas.microsoft.com/office/word/2010/wordprocessingDrawing" xmlns:wp="http://schemas.openxmlformats.org/drawingml/2006/wordprocessingDrawing" xmlns:w10="urn:schemas-microsoft-com:office:word" xmlns:w="http://schemas.openxmlformats.org/wordprocessingml/2006/main" xmlns:w14="http://schemas.microsoft.com/office/word/2010/wordml" xmlns:w15="http://schemas.microsoft.com/office/word/2012/wordml" xmlns:w16cex="http://schemas.microsoft.com/office/word/2018/wordml/cex" xmlns:w16cid="http://schemas.microsoft.com/office/word/2016/wordml/cid" xmlns:w16="http://schemas.microsoft.com/office/word/2018/wordml" xmlns:w16sdtdh="http://schemas.microsoft.com/office/word/2020/wordml/sdtdatahash" xmlns:w16se="http://schemas.microsoft.com/office/word/2015/wordml/symex" xmlns:wpg="http://schemas.microsoft.com/office/word/2010/wordprocessingGroup" xmlns:wpi="http://schemas.microsoft.com/office/word/2010/wordprocessingInk" xmlns:wne="http://schemas.microsoft.com/office/word/2006/wordml" xmlns:wps="http://schemas.microsoft.com/office/word/2010/wordprocessingShape" mc:Ignorable="w14 w15 w16se w16cid w16 w16cex w16sdtdh wp14">
+<w:document xmlns:wpc="http://schemas.microsoft.com/office/word/2010/wordprocessingCanvas" xmlns:cx="http://schemas.microsoft.com/office/drawing/2014/chartex" xmlns:cx1="http://schemas.microsoft.com/office/drawing/2015/9/8/chartex" xmlns:cx2="http://schemas.microsoft.com/office/drawing/2015/10/21/chartex" xmlns:cx3="http://schemas.microsoft.com/office/drawing/2016/5/9/chartex" xmlns:cx4="http://schemas.microsoft.com/office/drawing/2016/5/10/chartex" xmlns:cx5="http://schemas.microsoft.com/office/drawing/2016/5/11/chartex" xmlns:cx6="http://schemas.microsoft.com/office/drawing/2016/5/12/chartex" xmlns:cx7="http://schemas.microsoft.com/office/drawing/2016/5/13/chartex" xmlns:cx8="http://schemas.microsoft.com/office/drawing/2016/5/14/chartex" xmlns:mc="http://schemas.openxmlformats.org/markup-compatibility/2006" xmlns:aink="http://schemas.microsoft.com/office/drawing/2016/ink" xmlns:am3d="http://schemas.microsoft.com/office/drawing/2017/model3d" xmlns:o="urn:schemas-microsoft-com:office:office" xmlns:oel="http://schemas.microsoft.com/office/2019/extlst" xmlns:r="http://schemas.openxmlformats.org/officeDocument/2006/relationships" xmlns:m="http://schemas.openxmlformats.org/officeDocument/2006/math" xmlns:v="urn:schemas-microsoft-com:vml" xmlns:wp14="http://schemas.microsoft.com/office/word/2010/wordprocessingDrawing" xmlns:wp="http://schemas.openxmlformats.org/drawingml/2006/wordprocessingDrawing" xmlns:w10="urn:schemas-microsoft-com:office:word" xmlns:w="http://schemas.openxmlformats.org/wordprocessingml/2006/main" xmlns:w14="http://schemas.microsoft.com/office/word/2010/wordml" xmlns:w15="http://schemas.microsoft.com/office/word/2012/wordml" xmlns:w16cex="http://schemas.microsoft.com/office/word/2018/wordml/cex" xmlns:w16cid="http://schemas.microsoft.com/office/word/2016/wordml/cid" xmlns:w16="http://schemas.microsoft.com/office/word/2018/wordml" xmlns:w16du="http://schemas.microsoft.com/office/word/2023/wordml/word16du" xmlns:w16sdtdh="http://schemas.microsoft.com/office/word/2020/wordml/sdtdatahash" xmlns:w16se="http://schemas.microsoft.com/office/word/2015/wordml/symex" xmlns:wpg="http://schemas.microsoft.com/office/word/2010/wordprocessingGroup" xmlns:wpi="http://schemas.microsoft.com/office/word/2010/wordprocessingInk" xmlns:wne="http://schemas.microsoft.com/office/word/2006/wordml" xmlns:wps="http://schemas.microsoft.com/office/word/2010/wordprocessingShape" mc:Ignorable="w14 w15 w16se w16cid w16 w16cex w16sdtdh w16du wp14">
   <w:body>
     <w:p/>
     <w:p>
@@ -76,7 +76,27 @@
           <w:szCs w:val="32"/>
           <w:lang w:val="nl-NL"/>
         </w:rPr>
-        <w:t xml:space="preserve"> waardelevering </w:t>
+        <w:t xml:space="preserve"> </w:t>
+      </w:r>
+      <w:proofErr w:type="spellStart"/>
+      <w:r>
+        <w:rPr>
+          <w:color w:val="4A86E8"/>
+          <w:sz w:val="32"/>
+          <w:szCs w:val="32"/>
+          <w:lang w:val="nl-NL"/>
+        </w:rPr>
+        <w:t>waardelevering</w:t>
+      </w:r>
+      <w:proofErr w:type="spellEnd"/>
+      <w:r>
+        <w:rPr>
+          <w:color w:val="4A86E8"/>
+          <w:sz w:val="32"/>
+          <w:szCs w:val="32"/>
+          <w:lang w:val="nl-NL"/>
+        </w:rPr>
+        <w:t xml:space="preserve"> </w:t>
       </w:r>
       <w:r>
         <w:rPr>
@@ -337,7 +357,21 @@
         <w:rPr>
           <w:lang w:val="nl-NL"/>
         </w:rPr>
-        <w:t>Organisaties stellen doelen zodat ze concrete vooruitgang kunnen maken ten opzichte van het bereiken van hun Missie en Visie. Zonder doelen zijn de Missie en Visie slechts grootse ambities. En vice versa, zonder duidelijke Missie en Visie, missen doelen een overtuigende zingeving, met name voor diegenen die in onzekere omstandigheden werken.</w:t>
+        <w:t xml:space="preserve">Organisaties stellen doelen zodat ze concrete vooruitgang kunnen maken ten opzichte van het bereiken van hun Missie en Visie. Zonder doelen zijn de Missie en Visie slechts grootse ambities. En </w:t>
+      </w:r>
+      <w:proofErr w:type="spellStart"/>
+      <w:r>
+        <w:rPr>
+          <w:lang w:val="nl-NL"/>
+        </w:rPr>
+        <w:t>vice</w:t>
+      </w:r>
+      <w:proofErr w:type="spellEnd"/>
+      <w:r>
+        <w:rPr>
+          <w:lang w:val="nl-NL"/>
+        </w:rPr>
+        <w:t xml:space="preserve"> versa, zonder duidelijke Missie en Visie, missen doelen een overtuigende zingeving, met name voor diegenen die in onzekere omstandigheden werken.</w:t>
       </w:r>
     </w:p>
     <w:p>
@@ -380,20 +414,42 @@
         <w:rPr>
           <w:lang w:val="nl-NL"/>
         </w:rPr>
-        <w:t>Definitie van Evidence-Based Management</w:t>
-      </w:r>
-    </w:p>
-    <w:p>
-      <w:pPr>
-        <w:rPr>
-          <w:lang w:val="nl-NL"/>
-        </w:rPr>
-      </w:pPr>
-      <w:r>
-        <w:rPr>
-          <w:lang w:val="nl-NL"/>
-        </w:rPr>
-        <w:t xml:space="preserve">Evidence-Based Management (EBM) is een raamwerk dat mensen, teams en organisaties helpt om beter besluiten te nemen, waarmee ze hun doelen kunnen bereiken door het bewust inzetten van experimenten en feedback.  </w:t>
+        <w:t xml:space="preserve">Definitie van </w:t>
+      </w:r>
+      <w:proofErr w:type="spellStart"/>
+      <w:r>
+        <w:rPr>
+          <w:lang w:val="nl-NL"/>
+        </w:rPr>
+        <w:t>Evidence-Based</w:t>
+      </w:r>
+      <w:proofErr w:type="spellEnd"/>
+      <w:r>
+        <w:rPr>
+          <w:lang w:val="nl-NL"/>
+        </w:rPr>
+        <w:t xml:space="preserve"> Management</w:t>
+      </w:r>
+    </w:p>
+    <w:p>
+      <w:pPr>
+        <w:rPr>
+          <w:lang w:val="nl-NL"/>
+        </w:rPr>
+      </w:pPr>
+      <w:proofErr w:type="spellStart"/>
+      <w:r>
+        <w:rPr>
+          <w:lang w:val="nl-NL"/>
+        </w:rPr>
+        <w:t>Evidence-Based</w:t>
+      </w:r>
+      <w:proofErr w:type="spellEnd"/>
+      <w:r>
+        <w:rPr>
+          <w:lang w:val="nl-NL"/>
+        </w:rPr>
+        <w:t xml:space="preserve"> Management (EBM) is een raamwerk dat mensen, teams en organisaties helpt om beter besluiten te nemen, waarmee ze hun doelen kunnen bereiken door het bewust inzetten van experimenten en feedback.  </w:t>
       </w:r>
     </w:p>
     <w:p>
@@ -898,7 +954,21 @@
         <w:rPr>
           <w:lang w:val="nl-NL"/>
         </w:rPr>
-        <w:t xml:space="preserve">Voorbeelden van Directe Tactische Doelen zijn activiteiten zoals het isoleren van symptomen, evalueren van een behandeling, DNA sequencing van een virus of bacterie, enzovoort. Dit zijn cruciale </w:t>
+        <w:t xml:space="preserve">Voorbeelden van Directe Tactische Doelen zijn activiteiten zoals het isoleren van symptomen, evalueren van een behandeling, DNA </w:t>
+      </w:r>
+      <w:proofErr w:type="spellStart"/>
+      <w:r>
+        <w:rPr>
+          <w:lang w:val="nl-NL"/>
+        </w:rPr>
+        <w:t>sequencing</w:t>
+      </w:r>
+      <w:proofErr w:type="spellEnd"/>
+      <w:r>
+        <w:rPr>
+          <w:lang w:val="nl-NL"/>
+        </w:rPr>
+        <w:t xml:space="preserve"> van een virus of bacterie, enzovoort. Dit zijn cruciale </w:t>
       </w:r>
       <w:r>
         <w:rPr>
@@ -944,43 +1014,105 @@
         <w:rPr>
           <w:lang w:val="nl-NL"/>
         </w:rPr>
-        <w:t xml:space="preserve"> is meestal gericht op het behalen van een hoogst wenselijke maar nog onbehaalde uitkomst voor een specifieke groep mensen. Het doel behalen leidt tot verbeterd geluk, veiligheid, zekerheid of welzijn van de ontvangers van een bepaald product of dienst. In EBM noemen we dit </w:t>
-      </w:r>
+        <w:t xml:space="preserve"> is meestal gericht op het behalen van een hoogst wenselijke maar nog </w:t>
+      </w:r>
+      <w:proofErr w:type="spellStart"/>
+      <w:r>
+        <w:rPr>
+          <w:lang w:val="nl-NL"/>
+        </w:rPr>
+        <w:t>onbehaalde</w:t>
+      </w:r>
+      <w:proofErr w:type="spellEnd"/>
+      <w:r>
+        <w:rPr>
+          <w:lang w:val="nl-NL"/>
+        </w:rPr>
+        <w:t xml:space="preserve"> uitkomst voor een specifieke groep mensen. Het doel behalen leidt tot verbeterd geluk, veiligheid, zekerheid of welzijn van de ontvangers van een bepaald product of dienst. In EBM noemen we dit </w:t>
+      </w:r>
+      <w:proofErr w:type="spellStart"/>
       <w:r>
         <w:rPr>
           <w:i/>
           <w:iCs/>
           <w:lang w:val="nl-NL"/>
         </w:rPr>
-        <w:t>Unrealized Value</w:t>
-      </w:r>
-      <w:r>
-        <w:rPr>
-          <w:lang w:val="nl-NL"/>
-        </w:rPr>
-        <w:t xml:space="preserve">: het verschil tussen de gewenste uitkomst en de huidige ervaringen van een begunstigde. </w:t>
-      </w:r>
+        <w:t>Unrealized</w:t>
+      </w:r>
+      <w:proofErr w:type="spellEnd"/>
       <w:r>
         <w:rPr>
           <w:i/>
           <w:iCs/>
           <w:lang w:val="nl-NL"/>
         </w:rPr>
-        <w:t xml:space="preserve">Unrealized Value </w:t>
-      </w:r>
-      <w:r>
-        <w:rPr>
-          <w:lang w:val="nl-NL"/>
-        </w:rPr>
-        <w:t xml:space="preserve">wordt hieronder in meer detail beschreven, in het onderdeel </w:t>
-      </w:r>
+        <w:t xml:space="preserve"> Value</w:t>
+      </w:r>
+      <w:r>
+        <w:rPr>
+          <w:lang w:val="nl-NL"/>
+        </w:rPr>
+        <w:t xml:space="preserve">: het verschil tussen de gewenste uitkomst en de huidige ervaringen van een begunstigde. </w:t>
+      </w:r>
+      <w:proofErr w:type="spellStart"/>
       <w:r>
         <w:rPr>
           <w:i/>
           <w:iCs/>
           <w:lang w:val="nl-NL"/>
         </w:rPr>
-        <w:t>Key Value Areas.</w:t>
+        <w:t>Unrealized</w:t>
+      </w:r>
+      <w:proofErr w:type="spellEnd"/>
+      <w:r>
+        <w:rPr>
+          <w:i/>
+          <w:iCs/>
+          <w:lang w:val="nl-NL"/>
+        </w:rPr>
+        <w:t xml:space="preserve"> Value </w:t>
+      </w:r>
+      <w:r>
+        <w:rPr>
+          <w:lang w:val="nl-NL"/>
+        </w:rPr>
+        <w:t xml:space="preserve">wordt hieronder in meer detail beschreven, in het onderdeel </w:t>
+      </w:r>
+      <w:proofErr w:type="spellStart"/>
+      <w:r>
+        <w:rPr>
+          <w:i/>
+          <w:iCs/>
+          <w:lang w:val="nl-NL"/>
+        </w:rPr>
+        <w:t>Key</w:t>
+      </w:r>
+      <w:proofErr w:type="spellEnd"/>
+      <w:r>
+        <w:rPr>
+          <w:i/>
+          <w:iCs/>
+          <w:lang w:val="nl-NL"/>
+        </w:rPr>
+        <w:t xml:space="preserve"> Value </w:t>
+      </w:r>
+      <w:proofErr w:type="spellStart"/>
+      <w:r>
+        <w:rPr>
+          <w:i/>
+          <w:iCs/>
+          <w:lang w:val="nl-NL"/>
+        </w:rPr>
+        <w:t>Areas</w:t>
+      </w:r>
+      <w:proofErr w:type="spellEnd"/>
+      <w:r>
+        <w:rPr>
+          <w:i/>
+          <w:iCs/>
+          <w:lang w:val="nl-NL"/>
+        </w:rPr>
+        <w:t>.</w:t>
       </w:r>
     </w:p>
     <w:p>
@@ -1041,25 +1173,50 @@
           <w:lang w:val="nl-NL"/>
         </w:rPr>
       </w:pPr>
+      <w:proofErr w:type="spellStart"/>
       <w:r>
         <w:rPr>
           <w:b/>
           <w:lang w:val="nl-NL"/>
         </w:rPr>
-        <w:t xml:space="preserve">Inputs. </w:t>
+        <w:t>Inputs</w:t>
+      </w:r>
+      <w:proofErr w:type="spellEnd"/>
+      <w:r>
+        <w:rPr>
+          <w:b/>
+          <w:lang w:val="nl-NL"/>
+        </w:rPr>
+        <w:t xml:space="preserve">. </w:t>
       </w:r>
       <w:r>
         <w:rPr>
           <w:bCs/>
           <w:lang w:val="nl-NL"/>
         </w:rPr>
-        <w:t xml:space="preserve">Dit zijn de dingen waar de organisatie geld aan uitgeeft. Hoewel inputs noodzakelijk </w:t>
-      </w:r>
+        <w:t xml:space="preserve">Dit zijn de dingen waar de organisatie geld aan uitgeeft. Hoewel </w:t>
+      </w:r>
+      <w:proofErr w:type="spellStart"/>
       <w:r>
         <w:rPr>
           <w:bCs/>
           <w:lang w:val="nl-NL"/>
         </w:rPr>
+        <w:t>inputs</w:t>
+      </w:r>
+      <w:proofErr w:type="spellEnd"/>
+      <w:r>
+        <w:rPr>
+          <w:bCs/>
+          <w:lang w:val="nl-NL"/>
+        </w:rPr>
+        <w:t xml:space="preserve"> noodzakelijk </w:t>
+      </w:r>
+      <w:r>
+        <w:rPr>
+          <w:bCs/>
+          <w:lang w:val="nl-NL"/>
+        </w:rPr>
         <w:t xml:space="preserve">zijn </w:t>
       </w:r>
       <w:r>
@@ -1067,7 +1224,23 @@
           <w:bCs/>
           <w:lang w:val="nl-NL"/>
         </w:rPr>
-        <w:t>om waarde te creëren, is er geen correlatie tussen de hoeveelheid input en de waarde die klanten ervaren. Inputs houden experiment</w:t>
+        <w:t xml:space="preserve">om waarde te creëren, is er geen correlatie tussen de hoeveelheid input en de waarde die klanten ervaren. </w:t>
+      </w:r>
+      <w:proofErr w:type="spellStart"/>
+      <w:r>
+        <w:rPr>
+          <w:bCs/>
+          <w:lang w:val="nl-NL"/>
+        </w:rPr>
+        <w:t>Inputs</w:t>
+      </w:r>
+      <w:proofErr w:type="spellEnd"/>
+      <w:r>
+        <w:rPr>
+          <w:bCs/>
+          <w:lang w:val="nl-NL"/>
+        </w:rPr>
+        <w:t xml:space="preserve"> houden experiment</w:t>
       </w:r>
       <w:r>
         <w:rPr>
@@ -1152,6 +1325,7 @@
           <w:lang w:val="nl-NL"/>
         </w:rPr>
       </w:pPr>
+      <w:proofErr w:type="spellStart"/>
       <w:r>
         <w:rPr>
           <w:b/>
@@ -1159,6 +1333,7 @@
         </w:rPr>
         <w:t>Outputs</w:t>
       </w:r>
+      <w:proofErr w:type="spellEnd"/>
       <w:r>
         <w:rPr>
           <w:lang w:val="nl-NL"/>
@@ -1320,7 +1495,21 @@
         <w:rPr>
           <w:lang w:val="nl-NL"/>
         </w:rPr>
-        <w:t xml:space="preserve">Het probleem waar de meeste organisaties tegen aanlopen, wat vaak wordt gereflecteerd in de dingen die ze meten, is dat het meten van activiteiten en outputs eenvoudig is, terwijl het meten van </w:t>
+        <w:t xml:space="preserve">Het probleem waar de meeste organisaties tegen aanlopen, wat vaak wordt gereflecteerd in de dingen die ze meten, is dat het meten van activiteiten en </w:t>
+      </w:r>
+      <w:proofErr w:type="spellStart"/>
+      <w:r>
+        <w:rPr>
+          <w:lang w:val="nl-NL"/>
+        </w:rPr>
+        <w:t>outputs</w:t>
+      </w:r>
+      <w:proofErr w:type="spellEnd"/>
+      <w:r>
+        <w:rPr>
+          <w:lang w:val="nl-NL"/>
+        </w:rPr>
+        <w:t xml:space="preserve"> eenvoudig is, terwijl het meten van </w:t>
       </w:r>
       <w:r>
         <w:rPr>
@@ -1350,7 +1539,21 @@
         <w:rPr>
           <w:lang w:val="nl-NL"/>
         </w:rPr>
-        <w:t xml:space="preserve"> om waarde te leveren. Echter, om hun doelen te behalen, is het essentieel om waardevolle uitkomsten te leveren. Bijvoorbeeld meer uren werken (activiteiten) en meer functionaliteit leveren (outputs) is geen garantie voor verbeterde klantervaringen (</w:t>
+        <w:t xml:space="preserve"> om waarde te leveren. Echter, om hun doelen te behalen, is het essentieel om waardevolle uitkomsten te leveren. Bijvoorbeeld meer uren werken (activiteiten) en meer functionaliteit leveren (</w:t>
+      </w:r>
+      <w:proofErr w:type="spellStart"/>
+      <w:r>
+        <w:rPr>
+          <w:lang w:val="nl-NL"/>
+        </w:rPr>
+        <w:t>outputs</w:t>
+      </w:r>
+      <w:proofErr w:type="spellEnd"/>
+      <w:r>
+        <w:rPr>
+          <w:lang w:val="nl-NL"/>
+        </w:rPr>
+        <w:t>) is geen garantie voor verbeterde klantervaringen (</w:t>
       </w:r>
       <w:r>
         <w:rPr>
@@ -1459,7 +1662,21 @@
         <w:rPr>
           <w:lang w:val="nl-NL"/>
         </w:rPr>
-        <w:t xml:space="preserve">De Experimenteerlus (zie Figuur 1) helpt organisaties van hun Huidige Toestand naar hun Directe Tactische Doel te bewegen, vervolgens naar hun Tussenliggende Doel, en uiteindelijk </w:t>
+        <w:t xml:space="preserve">De </w:t>
+      </w:r>
+      <w:proofErr w:type="spellStart"/>
+      <w:r>
+        <w:rPr>
+          <w:lang w:val="nl-NL"/>
+        </w:rPr>
+        <w:t>Experimenteerlus</w:t>
+      </w:r>
+      <w:proofErr w:type="spellEnd"/>
+      <w:r>
+        <w:rPr>
+          <w:lang w:val="nl-NL"/>
+        </w:rPr>
+        <w:t xml:space="preserve"> (zie Figuur 1) helpt organisaties van hun Huidige Toestand naar hun Directe Tactische Doel te bewegen, vervolgens naar hun Tussenliggende Doel, en uiteindelijk </w:t>
       </w:r>
       <w:r>
         <w:rPr>
@@ -1511,7 +1728,23 @@
           <w:bCs/>
           <w:lang w:val="nl-NL"/>
         </w:rPr>
-        <w:t xml:space="preserve">Gebaseerd op ervaring vorm je een idee waarmee je verwacht te bewegen in de richting van je Directe Tactische Doel en je bepaalt hoe je het slagen van dit experiment meetbaar maakt.. </w:t>
+        <w:t xml:space="preserve">Gebaseerd op ervaring vorm je een idee waarmee je verwacht te bewegen in de richting van je Directe Tactische Doel en je bepaalt hoe je het slagen van dit experiment meetbaar </w:t>
+      </w:r>
+      <w:proofErr w:type="gramStart"/>
+      <w:r>
+        <w:rPr>
+          <w:bCs/>
+          <w:lang w:val="nl-NL"/>
+        </w:rPr>
+        <w:t>maakt..</w:t>
+      </w:r>
+      <w:proofErr w:type="gramEnd"/>
+      <w:r>
+        <w:rPr>
+          <w:bCs/>
+          <w:lang w:val="nl-NL"/>
+        </w:rPr>
+        <w:t xml:space="preserve"> </w:t>
       </w:r>
     </w:p>
     <w:p>
@@ -1683,20 +1916,42 @@
         <w:rPr>
           <w:lang w:val="nl-NL"/>
         </w:rPr>
-        <w:t>Hypothesen, experimenten, features en requirements</w:t>
-      </w:r>
-    </w:p>
-    <w:p>
-      <w:pPr>
-        <w:rPr>
-          <w:lang w:val="nl-NL"/>
-        </w:rPr>
-      </w:pPr>
-      <w:r>
-        <w:rPr>
-          <w:lang w:val="nl-NL"/>
-        </w:rPr>
-        <w:t>Organisaties kunnen veel geld besteden aan het implementeren van features (onderscheidende eigenschappen) en andere requirements in producten</w:t>
+        <w:t xml:space="preserve">Hypothesen, experimenten, features en </w:t>
+      </w:r>
+      <w:proofErr w:type="spellStart"/>
+      <w:r>
+        <w:rPr>
+          <w:lang w:val="nl-NL"/>
+        </w:rPr>
+        <w:t>requirements</w:t>
+      </w:r>
+      <w:proofErr w:type="spellEnd"/>
+    </w:p>
+    <w:p>
+      <w:pPr>
+        <w:rPr>
+          <w:lang w:val="nl-NL"/>
+        </w:rPr>
+      </w:pPr>
+      <w:r>
+        <w:rPr>
+          <w:lang w:val="nl-NL"/>
+        </w:rPr>
+        <w:t xml:space="preserve">Organisaties kunnen veel geld besteden aan het implementeren van features (onderscheidende eigenschappen) en andere </w:t>
+      </w:r>
+      <w:proofErr w:type="spellStart"/>
+      <w:r>
+        <w:rPr>
+          <w:lang w:val="nl-NL"/>
+        </w:rPr>
+        <w:t>requirements</w:t>
+      </w:r>
+      <w:proofErr w:type="spellEnd"/>
+      <w:r>
+        <w:rPr>
+          <w:lang w:val="nl-NL"/>
+        </w:rPr>
+        <w:t xml:space="preserve"> in producten</w:t>
       </w:r>
       <w:r>
         <w:rPr>
@@ -1773,7 +2028,49 @@
         <w:rPr>
           <w:lang w:val="nl-NL"/>
         </w:rPr>
-        <w:t xml:space="preserve">Elke feature en iedere requirement is eigenlijk een hypothese over waarde. Een van de doelen van een empirische aanpak is om deze hypothesen expliciet te maken en doelbewust experimenten te ontwerpen die de waarde van de features en requirements expliciet testen. Het is niet altijd nodig om de volledige feature of requirement te bouwen om te bepalen of deze </w:t>
+        <w:t xml:space="preserve">Elke feature en iedere </w:t>
+      </w:r>
+      <w:proofErr w:type="spellStart"/>
+      <w:r>
+        <w:rPr>
+          <w:lang w:val="nl-NL"/>
+        </w:rPr>
+        <w:t>requirement</w:t>
+      </w:r>
+      <w:proofErr w:type="spellEnd"/>
+      <w:r>
+        <w:rPr>
+          <w:lang w:val="nl-NL"/>
+        </w:rPr>
+        <w:t xml:space="preserve"> is eigenlijk een hypothese over waarde. Een van de doelen van een empirische aanpak is om deze hypothesen expliciet te maken en doelbewust experimenten te ontwerpen die de waarde van de features en </w:t>
+      </w:r>
+      <w:proofErr w:type="spellStart"/>
+      <w:r>
+        <w:rPr>
+          <w:lang w:val="nl-NL"/>
+        </w:rPr>
+        <w:t>requirements</w:t>
+      </w:r>
+      <w:proofErr w:type="spellEnd"/>
+      <w:r>
+        <w:rPr>
+          <w:lang w:val="nl-NL"/>
+        </w:rPr>
+        <w:t xml:space="preserve"> expliciet testen. Het is niet altijd nodig om de volledige feature of </w:t>
+      </w:r>
+      <w:proofErr w:type="spellStart"/>
+      <w:r>
+        <w:rPr>
+          <w:lang w:val="nl-NL"/>
+        </w:rPr>
+        <w:t>requirement</w:t>
+      </w:r>
+      <w:proofErr w:type="spellEnd"/>
+      <w:r>
+        <w:rPr>
+          <w:lang w:val="nl-NL"/>
+        </w:rPr>
+        <w:t xml:space="preserve"> te bouwen om te bepalen of deze </w:t>
       </w:r>
       <w:r>
         <w:rPr>
@@ -1825,7 +2122,35 @@
         <w:rPr>
           <w:lang w:val="nl-NL"/>
         </w:rPr>
-        <w:t>EBM bevat vier Key Value Areas voor het Onderzoeken van Verbeterkansen</w:t>
+        <w:t xml:space="preserve">EBM bevat vier </w:t>
+      </w:r>
+      <w:proofErr w:type="spellStart"/>
+      <w:r>
+        <w:rPr>
+          <w:lang w:val="nl-NL"/>
+        </w:rPr>
+        <w:t>Key</w:t>
+      </w:r>
+      <w:proofErr w:type="spellEnd"/>
+      <w:r>
+        <w:rPr>
+          <w:lang w:val="nl-NL"/>
+        </w:rPr>
+        <w:t xml:space="preserve"> Value </w:t>
+      </w:r>
+      <w:proofErr w:type="spellStart"/>
+      <w:r>
+        <w:rPr>
+          <w:lang w:val="nl-NL"/>
+        </w:rPr>
+        <w:t>Areas</w:t>
+      </w:r>
+      <w:proofErr w:type="spellEnd"/>
+      <w:r>
+        <w:rPr>
+          <w:lang w:val="nl-NL"/>
+        </w:rPr>
+        <w:t xml:space="preserve"> voor het Onderzoeken van Verbeterkansen</w:t>
       </w:r>
     </w:p>
     <w:p>
@@ -1850,7 +2175,119 @@
         <w:rPr>
           <w:lang w:val="nl-NL"/>
         </w:rPr>
-        <w:t>van de organisatie om waarde te leveren. Deze perspectieven noemen we Key Value Areas (KVAs). Deze gebieden verkennen de doelen van de organisatie (Unrealized Value), de huidige toestand van de organisatie ten opzichte van deze doelen (Current Value), de wendbaarheid van de organisatie in haar waardelevering (Time-to-Market), en de effectiviteit van de organisatie in het leveren van waarde (Ability-to-Innovate).</w:t>
+        <w:t xml:space="preserve">van de organisatie om waarde te leveren. Deze perspectieven noemen we </w:t>
+      </w:r>
+      <w:proofErr w:type="spellStart"/>
+      <w:r>
+        <w:rPr>
+          <w:lang w:val="nl-NL"/>
+        </w:rPr>
+        <w:t>Key</w:t>
+      </w:r>
+      <w:proofErr w:type="spellEnd"/>
+      <w:r>
+        <w:rPr>
+          <w:lang w:val="nl-NL"/>
+        </w:rPr>
+        <w:t xml:space="preserve"> Value </w:t>
+      </w:r>
+      <w:proofErr w:type="spellStart"/>
+      <w:r>
+        <w:rPr>
+          <w:lang w:val="nl-NL"/>
+        </w:rPr>
+        <w:t>Areas</w:t>
+      </w:r>
+      <w:proofErr w:type="spellEnd"/>
+      <w:r>
+        <w:rPr>
+          <w:lang w:val="nl-NL"/>
+        </w:rPr>
+        <w:t xml:space="preserve"> (</w:t>
+      </w:r>
+      <w:proofErr w:type="spellStart"/>
+      <w:r>
+        <w:rPr>
+          <w:lang w:val="nl-NL"/>
+        </w:rPr>
+        <w:t>KVAs</w:t>
+      </w:r>
+      <w:proofErr w:type="spellEnd"/>
+      <w:r>
+        <w:rPr>
+          <w:lang w:val="nl-NL"/>
+        </w:rPr>
+        <w:t>). Deze gebieden verkennen de doelen van de organisatie (</w:t>
+      </w:r>
+      <w:proofErr w:type="spellStart"/>
+      <w:r>
+        <w:rPr>
+          <w:lang w:val="nl-NL"/>
+        </w:rPr>
+        <w:t>Unrealized</w:t>
+      </w:r>
+      <w:proofErr w:type="spellEnd"/>
+      <w:r>
+        <w:rPr>
+          <w:lang w:val="nl-NL"/>
+        </w:rPr>
+        <w:t xml:space="preserve"> Value), de huidige toestand van de organisatie ten opzichte van deze doelen (</w:t>
+      </w:r>
+      <w:proofErr w:type="spellStart"/>
+      <w:r>
+        <w:rPr>
+          <w:lang w:val="nl-NL"/>
+        </w:rPr>
+        <w:t>Current</w:t>
+      </w:r>
+      <w:proofErr w:type="spellEnd"/>
+      <w:r>
+        <w:rPr>
+          <w:lang w:val="nl-NL"/>
+        </w:rPr>
+        <w:t xml:space="preserve"> Value), de wendbaarheid van de organisatie in haar </w:t>
+      </w:r>
+      <w:proofErr w:type="spellStart"/>
+      <w:r>
+        <w:rPr>
+          <w:lang w:val="nl-NL"/>
+        </w:rPr>
+        <w:t>waardelevering</w:t>
+      </w:r>
+      <w:proofErr w:type="spellEnd"/>
+      <w:r>
+        <w:rPr>
+          <w:lang w:val="nl-NL"/>
+        </w:rPr>
+        <w:t xml:space="preserve"> (Time-</w:t>
+      </w:r>
+      <w:proofErr w:type="spellStart"/>
+      <w:r>
+        <w:rPr>
+          <w:lang w:val="nl-NL"/>
+        </w:rPr>
+        <w:t>to</w:t>
+      </w:r>
+      <w:proofErr w:type="spellEnd"/>
+      <w:r>
+        <w:rPr>
+          <w:lang w:val="nl-NL"/>
+        </w:rPr>
+        <w:t>-Market), en de effectiviteit van de organisatie in het leveren van waarde (</w:t>
+      </w:r>
+      <w:proofErr w:type="spellStart"/>
+      <w:r>
+        <w:rPr>
+          <w:lang w:val="nl-NL"/>
+        </w:rPr>
+        <w:t>Ability-to-Innovate</w:t>
+      </w:r>
+      <w:proofErr w:type="spellEnd"/>
+      <w:r>
+        <w:rPr>
+          <w:lang w:val="nl-NL"/>
+        </w:rPr>
+        <w:t>).</w:t>
       </w:r>
     </w:p>
     <w:p>
@@ -1873,7 +2310,71 @@
           <w:color w:val="1F1F1F"/>
           <w:lang w:val="nl-NL"/>
         </w:rPr>
-        <w:t>Marktwaarde KVA's (UV, CV) zijn een indicatie van klantuitkomsten. Organisatiecompetentie KVA's (A2I, T2M) zijn een indicatie van het vermogen van een organisatie om waardevolle klantuitkomsten te leveren. A2I &amp; T2M kunnen gemeten worden met uitkomsten of outputs. Input-, activiteit-, output- en impactmetrieken vertellen een organisatie niets over de mogelijkheid om waardevolle uitkomsten te leveren.</w:t>
+        <w:t xml:space="preserve">Marktwaarde </w:t>
+      </w:r>
+      <w:proofErr w:type="spellStart"/>
+      <w:r>
+        <w:rPr>
+          <w:color w:val="1F1F1F"/>
+          <w:lang w:val="nl-NL"/>
+        </w:rPr>
+        <w:t>KVA's</w:t>
+      </w:r>
+      <w:proofErr w:type="spellEnd"/>
+      <w:r>
+        <w:rPr>
+          <w:color w:val="1F1F1F"/>
+          <w:lang w:val="nl-NL"/>
+        </w:rPr>
+        <w:t xml:space="preserve"> (UV, CV) zijn een indicatie van klantuitkomsten. Organisatiecompetentie </w:t>
+      </w:r>
+      <w:proofErr w:type="spellStart"/>
+      <w:r>
+        <w:rPr>
+          <w:color w:val="1F1F1F"/>
+          <w:lang w:val="nl-NL"/>
+        </w:rPr>
+        <w:t>KVA's</w:t>
+      </w:r>
+      <w:proofErr w:type="spellEnd"/>
+      <w:r>
+        <w:rPr>
+          <w:color w:val="1F1F1F"/>
+          <w:lang w:val="nl-NL"/>
+        </w:rPr>
+        <w:t xml:space="preserve"> (A2I, T2M) zijn een indicatie van het vermogen van een organisatie om waardevolle klantuitkomsten te leveren. A2I &amp; T2M kunnen gemeten worden met uitkomsten of </w:t>
+      </w:r>
+      <w:proofErr w:type="spellStart"/>
+      <w:r>
+        <w:rPr>
+          <w:color w:val="1F1F1F"/>
+          <w:lang w:val="nl-NL"/>
+        </w:rPr>
+        <w:t>outputs</w:t>
+      </w:r>
+      <w:proofErr w:type="spellEnd"/>
+      <w:r>
+        <w:rPr>
+          <w:color w:val="1F1F1F"/>
+          <w:lang w:val="nl-NL"/>
+        </w:rPr>
+        <w:t xml:space="preserve">. Input-, activiteit-, output- en </w:t>
+      </w:r>
+      <w:proofErr w:type="spellStart"/>
+      <w:r>
+        <w:rPr>
+          <w:color w:val="1F1F1F"/>
+          <w:lang w:val="nl-NL"/>
+        </w:rPr>
+        <w:t>impactmetrieken</w:t>
+      </w:r>
+      <w:proofErr w:type="spellEnd"/>
+      <w:r>
+        <w:rPr>
+          <w:color w:val="1F1F1F"/>
+          <w:lang w:val="nl-NL"/>
+        </w:rPr>
+        <w:t xml:space="preserve"> vertellen een organisatie niets over de mogelijkheid om waardevolle uitkomsten te leveren.</w:t>
       </w:r>
     </w:p>
     <w:p>
@@ -1891,11 +2392,19 @@
           <w:lang w:val="nl-NL"/>
         </w:rPr>
       </w:pPr>
-      <w:r>
-        <w:rPr>
-          <w:lang w:val="nl-NL"/>
-        </w:rPr>
-        <w:t xml:space="preserve">Focusen op deze vier dimensies helpt organisatie om beter te begrijpen waar zij zich bevinden en waar ze heen moeten bewegen (zie Figuur 2). </w:t>
+      <w:proofErr w:type="spellStart"/>
+      <w:r>
+        <w:rPr>
+          <w:lang w:val="nl-NL"/>
+        </w:rPr>
+        <w:t>Focusen</w:t>
+      </w:r>
+      <w:proofErr w:type="spellEnd"/>
+      <w:r>
+        <w:rPr>
+          <w:lang w:val="nl-NL"/>
+        </w:rPr>
+        <w:t xml:space="preserve"> op deze vier dimensies helpt organisatie om beter te begrijpen waar zij zich bevinden en waar ze heen moeten bewegen (zie Figuur 2). </w:t>
       </w:r>
     </w:p>
     <w:p>
@@ -1905,7 +2414,7 @@
         </w:rPr>
         <w:lastRenderedPageBreak/>
         <w:drawing>
-          <wp:inline distT="0" distB="0" distL="0" distR="0" wp14:anchorId="1628A5A3" wp14:editId="4F178A41">
+          <wp:inline distT="0" distB="0" distL="0" distR="0" wp14:anchorId="1628A5A3" wp14:editId="3BBC6E5F">
             <wp:extent cx="5943600" cy="2971800"/>
             <wp:effectExtent l="0" t="0" r="0" b="0"/>
             <wp:docPr id="1421113956" name="Picture 1" descr="A diagram of a company&#10;&#10;Description automatically generated"/>
@@ -1977,7 +2486,39 @@
           <w:b/>
           <w:lang w:val="nl-NL"/>
         </w:rPr>
-        <w:t xml:space="preserve">Figuur 2: Key Value Areas geven </w:t>
+        <w:t xml:space="preserve">Figuur 2: </w:t>
+      </w:r>
+      <w:proofErr w:type="spellStart"/>
+      <w:r>
+        <w:rPr>
+          <w:b/>
+          <w:lang w:val="nl-NL"/>
+        </w:rPr>
+        <w:t>Key</w:t>
+      </w:r>
+      <w:proofErr w:type="spellEnd"/>
+      <w:r>
+        <w:rPr>
+          <w:b/>
+          <w:lang w:val="nl-NL"/>
+        </w:rPr>
+        <w:t xml:space="preserve"> Value </w:t>
+      </w:r>
+      <w:proofErr w:type="spellStart"/>
+      <w:r>
+        <w:rPr>
+          <w:b/>
+          <w:lang w:val="nl-NL"/>
+        </w:rPr>
+        <w:t>Areas</w:t>
+      </w:r>
+      <w:proofErr w:type="spellEnd"/>
+      <w:r>
+        <w:rPr>
+          <w:b/>
+          <w:lang w:val="nl-NL"/>
+        </w:rPr>
+        <w:t xml:space="preserve"> geven </w:t>
       </w:r>
       <w:r>
         <w:rPr>
@@ -2033,7 +2574,77 @@
         <w:rPr>
           <w:lang w:val="nl-NL"/>
         </w:rPr>
-        <w:t xml:space="preserve"> van de organisatie om waarde te leveren. Het leveren van business waarde (Current Value) is belangrijk, maar organisaties moeten ook laten zien dat ze kunnen reageren op verandering (Time-to-Market) terwijl ze voortdurend kunnen blijven innoveren (Ability-to-Innovate). En ze moeten voortdurend voortgang kunnen maken richting hun langetermijndoelen (Unrealized Value) of ze lopen het risico te bezwijken aan stagnatie en zelfgenoegzaamheid. </w:t>
+        <w:t xml:space="preserve"> van de organisatie om waarde te leveren. Het leveren van business waarde (</w:t>
+      </w:r>
+      <w:proofErr w:type="spellStart"/>
+      <w:r>
+        <w:rPr>
+          <w:lang w:val="nl-NL"/>
+        </w:rPr>
+        <w:t>Current</w:t>
+      </w:r>
+      <w:proofErr w:type="spellEnd"/>
+      <w:r>
+        <w:rPr>
+          <w:lang w:val="nl-NL"/>
+        </w:rPr>
+        <w:t xml:space="preserve"> Value) is belangrijk, maar organisaties moeten ook laten zien dat ze kunnen reageren op verandering (Time-</w:t>
+      </w:r>
+      <w:proofErr w:type="spellStart"/>
+      <w:r>
+        <w:rPr>
+          <w:lang w:val="nl-NL"/>
+        </w:rPr>
+        <w:t>to</w:t>
+      </w:r>
+      <w:proofErr w:type="spellEnd"/>
+      <w:r>
+        <w:rPr>
+          <w:lang w:val="nl-NL"/>
+        </w:rPr>
+        <w:t>-Market) terwijl ze voortdurend kunnen blijven innoveren (</w:t>
+      </w:r>
+      <w:proofErr w:type="spellStart"/>
+      <w:r>
+        <w:rPr>
+          <w:lang w:val="nl-NL"/>
+        </w:rPr>
+        <w:t>Ability-to-Innovate</w:t>
+      </w:r>
+      <w:proofErr w:type="spellEnd"/>
+      <w:r>
+        <w:rPr>
+          <w:lang w:val="nl-NL"/>
+        </w:rPr>
+        <w:t xml:space="preserve">). En ze moeten voortdurend voortgang kunnen maken richting hun </w:t>
+      </w:r>
+      <w:proofErr w:type="spellStart"/>
+      <w:r>
+        <w:rPr>
+          <w:lang w:val="nl-NL"/>
+        </w:rPr>
+        <w:t>langetermijndoelen</w:t>
+      </w:r>
+      <w:proofErr w:type="spellEnd"/>
+      <w:r>
+        <w:rPr>
+          <w:lang w:val="nl-NL"/>
+        </w:rPr>
+        <w:t xml:space="preserve"> (</w:t>
+      </w:r>
+      <w:proofErr w:type="spellStart"/>
+      <w:r>
+        <w:rPr>
+          <w:lang w:val="nl-NL"/>
+        </w:rPr>
+        <w:t>Unrealized</w:t>
+      </w:r>
+      <w:proofErr w:type="spellEnd"/>
+      <w:r>
+        <w:rPr>
+          <w:lang w:val="nl-NL"/>
+        </w:rPr>
+        <w:t xml:space="preserve"> Value) of ze lopen het risico te bezwijken aan stagnatie en zelfgenoegzaamheid. </w:t>
       </w:r>
     </w:p>
     <w:p>
@@ -2046,11 +2657,19 @@
       </w:pPr>
       <w:bookmarkStart w:id="8" w:name="_qdisjmqtnsg9" w:colFirst="0" w:colLast="0"/>
       <w:bookmarkEnd w:id="8"/>
-      <w:r>
-        <w:rPr>
-          <w:lang w:val="nl-NL"/>
-        </w:rPr>
-        <w:t>Current Value (CV)</w:t>
+      <w:proofErr w:type="spellStart"/>
+      <w:r>
+        <w:rPr>
+          <w:lang w:val="nl-NL"/>
+        </w:rPr>
+        <w:t>Current</w:t>
+      </w:r>
+      <w:proofErr w:type="spellEnd"/>
+      <w:r>
+        <w:rPr>
+          <w:lang w:val="nl-NL"/>
+        </w:rPr>
+        <w:t xml:space="preserve"> Value (CV)</w:t>
       </w:r>
     </w:p>
     <w:p>
@@ -2094,7 +2713,21 @@
         <w:rPr>
           <w:lang w:val="nl-NL"/>
         </w:rPr>
-        <w:t>metingen is om de waarde te begrijpen die een organisatie op dit moment levert aan klanten en belanghebbenden; alleen wat nu al bestaat wordt meegewogen, niet de waarde die mogelijk in de toekomst zal bestaan. Vragen die organisaties voortdurend herevalueren voor de huidige waarde zijn:</w:t>
+        <w:t xml:space="preserve">metingen is om de waarde te begrijpen die een organisatie op dit moment levert aan klanten en belanghebbenden; alleen wat nu al bestaat wordt meegewogen, niet de waarde die mogelijk in de toekomst zal bestaan. Vragen die organisaties voortdurend </w:t>
+      </w:r>
+      <w:proofErr w:type="spellStart"/>
+      <w:r>
+        <w:rPr>
+          <w:lang w:val="nl-NL"/>
+        </w:rPr>
+        <w:t>herevalueren</w:t>
+      </w:r>
+      <w:proofErr w:type="spellEnd"/>
+      <w:r>
+        <w:rPr>
+          <w:lang w:val="nl-NL"/>
+        </w:rPr>
+        <w:t xml:space="preserve"> voor de huidige waarde zijn:</w:t>
       </w:r>
     </w:p>
     <w:p>
@@ -2151,8 +2784,45 @@
         </w:rPr>
         <w:t xml:space="preserve">Hoe tevreden zijn de investeerders en andere belanghebbenden op dit moment? </w:t>
       </w:r>
-      <w:r>
-        <w:t>Neemt hun tevredenheid toe, of juist af?</w:t>
+      <w:proofErr w:type="spellStart"/>
+      <w:r>
+        <w:t>Neemt</w:t>
+      </w:r>
+      <w:proofErr w:type="spellEnd"/>
+      <w:r>
+        <w:t xml:space="preserve"> </w:t>
+      </w:r>
+      <w:proofErr w:type="spellStart"/>
+      <w:r>
+        <w:t>hun</w:t>
+      </w:r>
+      <w:proofErr w:type="spellEnd"/>
+      <w:r>
+        <w:t xml:space="preserve"> </w:t>
+      </w:r>
+      <w:proofErr w:type="spellStart"/>
+      <w:r>
+        <w:t>tevredenheid</w:t>
+      </w:r>
+      <w:proofErr w:type="spellEnd"/>
+      <w:r>
+        <w:t xml:space="preserve"> toe, of </w:t>
+      </w:r>
+      <w:proofErr w:type="spellStart"/>
+      <w:r>
+        <w:t>juist</w:t>
+      </w:r>
+      <w:proofErr w:type="spellEnd"/>
+      <w:r>
+        <w:t xml:space="preserve"> </w:t>
+      </w:r>
+      <w:proofErr w:type="spellStart"/>
+      <w:r>
+        <w:t>af</w:t>
+      </w:r>
+      <w:proofErr w:type="spellEnd"/>
+      <w:r>
+        <w:t>?</w:t>
       </w:r>
     </w:p>
     <w:p/>
@@ -2254,11 +2924,19 @@
       </w:pPr>
       <w:bookmarkStart w:id="10" w:name="_q8tl3vha54if" w:colFirst="0" w:colLast="0"/>
       <w:bookmarkEnd w:id="10"/>
-      <w:r>
-        <w:rPr>
-          <w:lang w:val="nl-NL"/>
-        </w:rPr>
-        <w:t>Unrealized Value (UV)</w:t>
+      <w:proofErr w:type="spellStart"/>
+      <w:r>
+        <w:rPr>
+          <w:lang w:val="nl-NL"/>
+        </w:rPr>
+        <w:t>Unrealized</w:t>
+      </w:r>
+      <w:proofErr w:type="spellEnd"/>
+      <w:r>
+        <w:rPr>
+          <w:lang w:val="nl-NL"/>
+        </w:rPr>
+        <w:t xml:space="preserve"> Value (UV)</w:t>
       </w:r>
     </w:p>
     <w:p>
@@ -2293,11 +2971,33 @@
           <w:lang w:val="nl-NL"/>
         </w:rPr>
       </w:pPr>
-      <w:r>
-        <w:rPr>
-          <w:lang w:val="nl-NL"/>
-        </w:rPr>
-        <w:t>Unrealized Value metingen bekijken helpt een organisatie om de waarde van een product of dienst over tijd te maximaliseren. Wanneer klanten, gebruikers, of cliënten een verschil ervaren tussen de huidige ervaring en de gewenste ervaring, dan vertegenwoordigt het verschil hiertussen een kans; deze kans wordt gemeten met Unrealized Value.</w:t>
+      <w:proofErr w:type="spellStart"/>
+      <w:r>
+        <w:rPr>
+          <w:lang w:val="nl-NL"/>
+        </w:rPr>
+        <w:t>Unrealized</w:t>
+      </w:r>
+      <w:proofErr w:type="spellEnd"/>
+      <w:r>
+        <w:rPr>
+          <w:lang w:val="nl-NL"/>
+        </w:rPr>
+        <w:t xml:space="preserve"> Value metingen bekijken helpt een organisatie om de waarde van een product of dienst over tijd te maximaliseren. Wanneer klanten, gebruikers, of cliënten een verschil ervaren tussen de huidige ervaring en de gewenste ervaring, dan vertegenwoordigt het verschil hiertussen een kans; deze kans wordt gemeten met </w:t>
+      </w:r>
+      <w:proofErr w:type="spellStart"/>
+      <w:r>
+        <w:rPr>
+          <w:lang w:val="nl-NL"/>
+        </w:rPr>
+        <w:t>Unrealized</w:t>
+      </w:r>
+      <w:proofErr w:type="spellEnd"/>
+      <w:r>
+        <w:rPr>
+          <w:lang w:val="nl-NL"/>
+        </w:rPr>
+        <w:t xml:space="preserve"> Value.</w:t>
       </w:r>
     </w:p>
     <w:p>
@@ -2364,7 +3064,21 @@
         <w:rPr>
           <w:lang w:val="nl-NL"/>
         </w:rPr>
-        <w:t>Is het de moeite en het risico waard om deze onaangeboorde kansen na te jagen?</w:t>
+        <w:t xml:space="preserve">Is het de moeite en het risico waard om deze </w:t>
+      </w:r>
+      <w:proofErr w:type="spellStart"/>
+      <w:r>
+        <w:rPr>
+          <w:lang w:val="nl-NL"/>
+        </w:rPr>
+        <w:t>onaangeboorde</w:t>
+      </w:r>
+      <w:proofErr w:type="spellEnd"/>
+      <w:r>
+        <w:rPr>
+          <w:lang w:val="nl-NL"/>
+        </w:rPr>
+        <w:t xml:space="preserve"> kansen na te jagen?</w:t>
       </w:r>
     </w:p>
     <w:p>
@@ -2381,7 +3095,21 @@
         <w:rPr>
           <w:lang w:val="nl-NL"/>
         </w:rPr>
-        <w:t>Moeten verdere investeringen gedaan worden om extra Unrealized Value te verkrijgen?</w:t>
+        <w:t xml:space="preserve">Moeten verdere investeringen gedaan worden om extra </w:t>
+      </w:r>
+      <w:proofErr w:type="spellStart"/>
+      <w:r>
+        <w:rPr>
+          <w:lang w:val="nl-NL"/>
+        </w:rPr>
+        <w:t>Unrealized</w:t>
+      </w:r>
+      <w:proofErr w:type="spellEnd"/>
+      <w:r>
+        <w:rPr>
+          <w:lang w:val="nl-NL"/>
+        </w:rPr>
+        <w:t xml:space="preserve"> Value te verkrijgen?</w:t>
       </w:r>
     </w:p>
     <w:p>
@@ -2471,7 +3199,21 @@
         <w:rPr>
           <w:lang w:val="nl-NL"/>
         </w:rPr>
-        <w:t>Andersom, een product met erg hoge CV, een groot marktaandeel, geen nabije competitie en erg tevreden klanten, rechtvaardigt waarschijnlijk geen grote investering; dit is de klassieke geldkoe die erg winstgevend is, maar aan het eind van haar product-investeringscyclus zit met lage UV.</w:t>
+        <w:t xml:space="preserve">Andersom, een product met erg hoge CV, een groot marktaandeel, geen nabije competitie en erg tevreden klanten, rechtvaardigt waarschijnlijk geen grote investering; dit is de klassieke </w:t>
+      </w:r>
+      <w:proofErr w:type="spellStart"/>
+      <w:r>
+        <w:rPr>
+          <w:lang w:val="nl-NL"/>
+        </w:rPr>
+        <w:t>geldkoe</w:t>
+      </w:r>
+      <w:proofErr w:type="spellEnd"/>
+      <w:r>
+        <w:rPr>
+          <w:lang w:val="nl-NL"/>
+        </w:rPr>
+        <w:t xml:space="preserve"> die erg winstgevend is, maar aan het eind van haar product-investeringscyclus zit met lage UV.</w:t>
       </w:r>
     </w:p>
     <w:p>
@@ -2492,11 +3234,47 @@
       </w:pPr>
       <w:bookmarkStart w:id="12" w:name="_56wtnnnebonh" w:colFirst="0" w:colLast="0"/>
       <w:bookmarkEnd w:id="12"/>
-      <w:r>
-        <w:rPr>
-          <w:lang w:val="nl-NL"/>
-        </w:rPr>
-        <w:t>Ability to Innovate (A2I)</w:t>
+      <w:proofErr w:type="spellStart"/>
+      <w:r>
+        <w:rPr>
+          <w:lang w:val="nl-NL"/>
+        </w:rPr>
+        <w:t>Ability</w:t>
+      </w:r>
+      <w:proofErr w:type="spellEnd"/>
+      <w:r>
+        <w:rPr>
+          <w:lang w:val="nl-NL"/>
+        </w:rPr>
+        <w:t xml:space="preserve"> </w:t>
+      </w:r>
+      <w:proofErr w:type="spellStart"/>
+      <w:r>
+        <w:rPr>
+          <w:lang w:val="nl-NL"/>
+        </w:rPr>
+        <w:t>to</w:t>
+      </w:r>
+      <w:proofErr w:type="spellEnd"/>
+      <w:r>
+        <w:rPr>
+          <w:lang w:val="nl-NL"/>
+        </w:rPr>
+        <w:t xml:space="preserve"> </w:t>
+      </w:r>
+      <w:proofErr w:type="spellStart"/>
+      <w:r>
+        <w:rPr>
+          <w:lang w:val="nl-NL"/>
+        </w:rPr>
+        <w:t>Innovate</w:t>
+      </w:r>
+      <w:proofErr w:type="spellEnd"/>
+      <w:r>
+        <w:rPr>
+          <w:lang w:val="nl-NL"/>
+        </w:rPr>
+        <w:t xml:space="preserve"> (A2I)</w:t>
       </w:r>
     </w:p>
     <w:p>
@@ -2669,7 +3447,21 @@
         <w:rPr>
           <w:lang w:val="nl-NL"/>
         </w:rPr>
-        <w:t>Time-to-Market (T2M)</w:t>
+        <w:t>Time-</w:t>
+      </w:r>
+      <w:proofErr w:type="spellStart"/>
+      <w:r>
+        <w:rPr>
+          <w:lang w:val="nl-NL"/>
+        </w:rPr>
+        <w:t>to</w:t>
+      </w:r>
+      <w:proofErr w:type="spellEnd"/>
+      <w:r>
+        <w:rPr>
+          <w:lang w:val="nl-NL"/>
+        </w:rPr>
+        <w:t>-Market (T2M)</w:t>
       </w:r>
     </w:p>
     <w:p>
@@ -2834,7 +3626,21 @@
         <w:rPr>
           <w:lang w:val="nl-NL"/>
         </w:rPr>
-        <w:t xml:space="preserve">: Het verminderen van de functies in een productversie kan de T2M drastisch verbeteren; de kleinst mogelijke release levert ten minste een incrementele waardeverbetering aan een specifiek deel van de klanten/gebruikers van het product. Veel organisaties richten zich ook op het weghalen van activiteiten die geen waarde toevoegen uit hun proces voor productontwikkeling en productlevering om hun T2M te verbeteren. </w:t>
+        <w:t xml:space="preserve">: Het verminderen van de functies in een productversie kan de T2M drastisch verbeteren; de kleinst mogelijke release levert ten minste een incrementele </w:t>
+      </w:r>
+      <w:proofErr w:type="spellStart"/>
+      <w:r>
+        <w:rPr>
+          <w:lang w:val="nl-NL"/>
+        </w:rPr>
+        <w:t>waardeverbetering</w:t>
+      </w:r>
+      <w:proofErr w:type="spellEnd"/>
+      <w:r>
+        <w:rPr>
+          <w:lang w:val="nl-NL"/>
+        </w:rPr>
+        <w:t xml:space="preserve"> aan een specifiek deel van de klanten/gebruikers van het product. Veel organisaties richten zich ook op het weghalen van activiteiten die geen waarde toevoegen uit hun proces voor productontwikkeling en productlevering om hun T2M te verbeteren. </w:t>
       </w:r>
     </w:p>
     <w:p>
@@ -2855,7 +3661,49 @@
         <w:rPr>
           <w:lang w:val="nl-NL"/>
         </w:rPr>
-        <w:t>Voorbeelden van Key Value Measures (KVMs) voor elke KVA worden beschreven in de Appendix.</w:t>
+        <w:t xml:space="preserve">Voorbeelden van </w:t>
+      </w:r>
+      <w:proofErr w:type="spellStart"/>
+      <w:r>
+        <w:rPr>
+          <w:lang w:val="nl-NL"/>
+        </w:rPr>
+        <w:t>Key</w:t>
+      </w:r>
+      <w:proofErr w:type="spellEnd"/>
+      <w:r>
+        <w:rPr>
+          <w:lang w:val="nl-NL"/>
+        </w:rPr>
+        <w:t xml:space="preserve"> Value </w:t>
+      </w:r>
+      <w:proofErr w:type="spellStart"/>
+      <w:r>
+        <w:rPr>
+          <w:lang w:val="nl-NL"/>
+        </w:rPr>
+        <w:t>Measures</w:t>
+      </w:r>
+      <w:proofErr w:type="spellEnd"/>
+      <w:r>
+        <w:rPr>
+          <w:lang w:val="nl-NL"/>
+        </w:rPr>
+        <w:t xml:space="preserve"> (</w:t>
+      </w:r>
+      <w:proofErr w:type="spellStart"/>
+      <w:r>
+        <w:rPr>
+          <w:lang w:val="nl-NL"/>
+        </w:rPr>
+        <w:t>KVMs</w:t>
+      </w:r>
+      <w:proofErr w:type="spellEnd"/>
+      <w:r>
+        <w:rPr>
+          <w:lang w:val="nl-NL"/>
+        </w:rPr>
+        <w:t>) voor elke KVA worden beschreven in de Appendix.</w:t>
       </w:r>
     </w:p>
     <w:p>
@@ -2897,7 +3745,35 @@
         <w:rPr>
           <w:lang w:val="nl-NL"/>
         </w:rPr>
-        <w:t>Zodra u meetresultaten heeft verzameld uit uw experimenten om waarde te verbeteren, moet u uw resultaten inspecteren of evalueren ten opzichte van uw doelen om te zien of uw verbeterideeën hebben gewerkt. Het onderzoeken van metingen in elk van de Key Value Areas zal u helpen om een gebalanceerd perspectief te behouden.</w:t>
+        <w:t xml:space="preserve">Zodra u meetresultaten heeft verzameld uit uw experimenten om waarde te verbeteren, moet u uw resultaten inspecteren of evalueren ten opzichte van uw doelen om te zien of uw verbeterideeën hebben gewerkt. Het onderzoeken van metingen in elk van de </w:t>
+      </w:r>
+      <w:proofErr w:type="spellStart"/>
+      <w:r>
+        <w:rPr>
+          <w:lang w:val="nl-NL"/>
+        </w:rPr>
+        <w:t>Key</w:t>
+      </w:r>
+      <w:proofErr w:type="spellEnd"/>
+      <w:r>
+        <w:rPr>
+          <w:lang w:val="nl-NL"/>
+        </w:rPr>
+        <w:t xml:space="preserve"> Value </w:t>
+      </w:r>
+      <w:proofErr w:type="spellStart"/>
+      <w:r>
+        <w:rPr>
+          <w:lang w:val="nl-NL"/>
+        </w:rPr>
+        <w:t>Areas</w:t>
+      </w:r>
+      <w:proofErr w:type="spellEnd"/>
+      <w:r>
+        <w:rPr>
+          <w:lang w:val="nl-NL"/>
+        </w:rPr>
+        <w:t xml:space="preserve"> zal u helpen om een gebalanceerd perspectief te behouden.</w:t>
       </w:r>
     </w:p>
     <w:p>
@@ -2923,7 +3799,35 @@
         <w:rPr>
           <w:lang w:val="nl-NL"/>
         </w:rPr>
-        <w:t xml:space="preserve">Directe Tactische Doelen zouden de Current Value (CV) moeten verbeteren en de Unrealized Value (UV) moeten verminderen. Zelfs wanneer Directe Tactische Doelen gericht zijn op organisatorische effectiviteit of de snelheid van het verkrijgen van feedback, helpt het in overweging nemen van CV en UV de organisatie om klanttevredenheid in het vizier te houden. Elke KVA </w:t>
+        <w:t xml:space="preserve">Directe Tactische Doelen zouden de </w:t>
+      </w:r>
+      <w:proofErr w:type="spellStart"/>
+      <w:r>
+        <w:rPr>
+          <w:lang w:val="nl-NL"/>
+        </w:rPr>
+        <w:t>Current</w:t>
+      </w:r>
+      <w:proofErr w:type="spellEnd"/>
+      <w:r>
+        <w:rPr>
+          <w:lang w:val="nl-NL"/>
+        </w:rPr>
+        <w:t xml:space="preserve"> Value (CV) moeten verbeteren en de </w:t>
+      </w:r>
+      <w:proofErr w:type="spellStart"/>
+      <w:r>
+        <w:rPr>
+          <w:lang w:val="nl-NL"/>
+        </w:rPr>
+        <w:t>Unrealized</w:t>
+      </w:r>
+      <w:proofErr w:type="spellEnd"/>
+      <w:r>
+        <w:rPr>
+          <w:lang w:val="nl-NL"/>
+        </w:rPr>
+        <w:t xml:space="preserve"> Value (UV) moeten verminderen. Zelfs wanneer Directe Tactische Doelen gericht zijn op organisatorische effectiviteit of de snelheid van het verkrijgen van feedback, helpt het in overweging nemen van CV en UV de organisatie om klanttevredenheid in het vizier te houden. Elke KVA </w:t>
       </w:r>
       <w:r>
         <w:rPr>
@@ -3085,11 +3989,61 @@
           <w:lang w:val="nl-NL"/>
         </w:rPr>
       </w:pPr>
-      <w:r>
-        <w:rPr>
-          <w:lang w:val="nl-NL"/>
-        </w:rPr>
-        <w:t>Evidence Based-Management is gratis en wordt aangeboden in deze gids. Het implementeren van losse delen van EBM is mogelijk, maar het resultaat daarvan is niet Evidence Based Management.</w:t>
+      <w:proofErr w:type="spellStart"/>
+      <w:r>
+        <w:rPr>
+          <w:lang w:val="nl-NL"/>
+        </w:rPr>
+        <w:t>Evidence</w:t>
+      </w:r>
+      <w:proofErr w:type="spellEnd"/>
+      <w:r>
+        <w:rPr>
+          <w:lang w:val="nl-NL"/>
+        </w:rPr>
+        <w:t xml:space="preserve"> </w:t>
+      </w:r>
+      <w:proofErr w:type="spellStart"/>
+      <w:r>
+        <w:rPr>
+          <w:lang w:val="nl-NL"/>
+        </w:rPr>
+        <w:t>Based</w:t>
+      </w:r>
+      <w:proofErr w:type="spellEnd"/>
+      <w:r>
+        <w:rPr>
+          <w:lang w:val="nl-NL"/>
+        </w:rPr>
+        <w:t xml:space="preserve">-Management is gratis en wordt aangeboden in deze gids. Het implementeren van losse delen van EBM is mogelijk, maar het resultaat daarvan is niet </w:t>
+      </w:r>
+      <w:proofErr w:type="spellStart"/>
+      <w:r>
+        <w:rPr>
+          <w:lang w:val="nl-NL"/>
+        </w:rPr>
+        <w:t>Evidence</w:t>
+      </w:r>
+      <w:proofErr w:type="spellEnd"/>
+      <w:r>
+        <w:rPr>
+          <w:lang w:val="nl-NL"/>
+        </w:rPr>
+        <w:t xml:space="preserve"> </w:t>
+      </w:r>
+      <w:proofErr w:type="spellStart"/>
+      <w:r>
+        <w:rPr>
+          <w:lang w:val="nl-NL"/>
+        </w:rPr>
+        <w:t>Based</w:t>
+      </w:r>
+      <w:proofErr w:type="spellEnd"/>
+      <w:r>
+        <w:rPr>
+          <w:lang w:val="nl-NL"/>
+        </w:rPr>
+        <w:t xml:space="preserve"> Management.</w:t>
       </w:r>
     </w:p>
     <w:p>
@@ -3124,11 +4078,47 @@
           <w:lang w:val="nl-NL"/>
         </w:rPr>
       </w:pPr>
-      <w:r>
-        <w:rPr>
-          <w:lang w:val="nl-NL"/>
-        </w:rPr>
-        <w:t>Evidence-Based Management is gezamenlijk ontwikkeld door Scrum.org, de Professional Scrum Trainer-gemeenschap, Ken Schwaber en Christina Schwaber.</w:t>
+      <w:proofErr w:type="spellStart"/>
+      <w:r>
+        <w:rPr>
+          <w:lang w:val="nl-NL"/>
+        </w:rPr>
+        <w:t>Evidence-Based</w:t>
+      </w:r>
+      <w:proofErr w:type="spellEnd"/>
+      <w:r>
+        <w:rPr>
+          <w:lang w:val="nl-NL"/>
+        </w:rPr>
+        <w:t xml:space="preserve"> Management is gezamenlijk ontwikkeld door Scrum.org, de Professional Scrum Trainer-gemeenschap, Ken </w:t>
+      </w:r>
+      <w:proofErr w:type="spellStart"/>
+      <w:r>
+        <w:rPr>
+          <w:lang w:val="nl-NL"/>
+        </w:rPr>
+        <w:t>Schwaber</w:t>
+      </w:r>
+      <w:proofErr w:type="spellEnd"/>
+      <w:r>
+        <w:rPr>
+          <w:lang w:val="nl-NL"/>
+        </w:rPr>
+        <w:t xml:space="preserve"> en Christina </w:t>
+      </w:r>
+      <w:proofErr w:type="spellStart"/>
+      <w:r>
+        <w:rPr>
+          <w:lang w:val="nl-NL"/>
+        </w:rPr>
+        <w:t>Schwaber</w:t>
+      </w:r>
+      <w:proofErr w:type="spellEnd"/>
+      <w:r>
+        <w:rPr>
+          <w:lang w:val="nl-NL"/>
+        </w:rPr>
+        <w:t>.</w:t>
       </w:r>
     </w:p>
     <w:p>
@@ -3155,7 +4145,49 @@
         <w:rPr>
           <w:lang w:val="nl-NL"/>
         </w:rPr>
-        <w:t>Deze gids is een vertaling van de oorspronkelijke Engelse versie, die beschikbaar is gesteld door de ontwikkelaars die hierboven zijn vermeld. Het initiatief en beheer van deze Nederlandse vertaling ligt bij Sjoerd Kranendonk voor Scrum Facilitators. De vertaalde gids bevat verder bijdragen van Glaudia Califano, Chris Lukassen en Dennis Mansell.</w:t>
+        <w:t xml:space="preserve">Deze gids is een vertaling van de oorspronkelijke Engelse versie, die beschikbaar is gesteld door de ontwikkelaars die hierboven zijn vermeld. Het initiatief en beheer van deze Nederlandse vertaling ligt bij Sjoerd Kranendonk voor Scrum Facilitators. De vertaalde gids bevat verder bijdragen van </w:t>
+      </w:r>
+      <w:proofErr w:type="spellStart"/>
+      <w:r>
+        <w:rPr>
+          <w:lang w:val="nl-NL"/>
+        </w:rPr>
+        <w:t>Glaudia</w:t>
+      </w:r>
+      <w:proofErr w:type="spellEnd"/>
+      <w:r>
+        <w:rPr>
+          <w:lang w:val="nl-NL"/>
+        </w:rPr>
+        <w:t xml:space="preserve"> </w:t>
+      </w:r>
+      <w:proofErr w:type="spellStart"/>
+      <w:r>
+        <w:rPr>
+          <w:lang w:val="nl-NL"/>
+        </w:rPr>
+        <w:t>Califano</w:t>
+      </w:r>
+      <w:proofErr w:type="spellEnd"/>
+      <w:r>
+        <w:rPr>
+          <w:lang w:val="nl-NL"/>
+        </w:rPr>
+        <w:t xml:space="preserve">, Chris Lukassen en Dennis </w:t>
+      </w:r>
+      <w:proofErr w:type="spellStart"/>
+      <w:r>
+        <w:rPr>
+          <w:lang w:val="nl-NL"/>
+        </w:rPr>
+        <w:t>Mansell</w:t>
+      </w:r>
+      <w:proofErr w:type="spellEnd"/>
+      <w:r>
+        <w:rPr>
+          <w:lang w:val="nl-NL"/>
+        </w:rPr>
+        <w:t>.</w:t>
       </w:r>
     </w:p>
     <w:p>
@@ -3182,7 +4214,49 @@
         <w:rPr>
           <w:lang w:val="nl-NL"/>
         </w:rPr>
-        <w:t>Vertalers: Sjoerd Kranendonk, Glaudia Califano, Chris Lukassen &amp; Dennis Mansell.</w:t>
+        <w:t xml:space="preserve">Vertalers: Sjoerd Kranendonk, </w:t>
+      </w:r>
+      <w:proofErr w:type="spellStart"/>
+      <w:r>
+        <w:rPr>
+          <w:lang w:val="nl-NL"/>
+        </w:rPr>
+        <w:t>Glaudia</w:t>
+      </w:r>
+      <w:proofErr w:type="spellEnd"/>
+      <w:r>
+        <w:rPr>
+          <w:lang w:val="nl-NL"/>
+        </w:rPr>
+        <w:t xml:space="preserve"> </w:t>
+      </w:r>
+      <w:proofErr w:type="spellStart"/>
+      <w:r>
+        <w:rPr>
+          <w:lang w:val="nl-NL"/>
+        </w:rPr>
+        <w:t>Califano</w:t>
+      </w:r>
+      <w:proofErr w:type="spellEnd"/>
+      <w:r>
+        <w:rPr>
+          <w:lang w:val="nl-NL"/>
+        </w:rPr>
+        <w:t xml:space="preserve">, Chris Lukassen &amp; Dennis </w:t>
+      </w:r>
+      <w:proofErr w:type="spellStart"/>
+      <w:r>
+        <w:rPr>
+          <w:lang w:val="nl-NL"/>
+        </w:rPr>
+        <w:t>Mansell</w:t>
+      </w:r>
+      <w:proofErr w:type="spellEnd"/>
+      <w:r>
+        <w:rPr>
+          <w:lang w:val="nl-NL"/>
+        </w:rPr>
+        <w:t>.</w:t>
       </w:r>
     </w:p>
     <w:p>
@@ -3191,11 +4265,19 @@
           <w:lang w:val="en-US"/>
         </w:rPr>
       </w:pPr>
+      <w:proofErr w:type="spellStart"/>
       <w:r>
         <w:rPr>
           <w:lang w:val="en-US"/>
         </w:rPr>
-        <w:t>Vertaalgroep: Scrum Facilitators Community</w:t>
+        <w:t>Vertaalgroep</w:t>
+      </w:r>
+      <w:proofErr w:type="spellEnd"/>
+      <w:r>
+        <w:rPr>
+          <w:lang w:val="en-US"/>
+        </w:rPr>
+        <w:t>: Scrum Facilitators Community</w:t>
       </w:r>
     </w:p>
     <w:p>
@@ -3260,11 +4342,19 @@
           <w:lang w:val="nl-NL"/>
         </w:rPr>
       </w:pPr>
-      <w:r>
-        <w:rPr>
-          <w:lang w:val="nl-NL"/>
-        </w:rPr>
-        <w:t xml:space="preserve">Linkedin: </w:t>
+      <w:proofErr w:type="spellStart"/>
+      <w:r>
+        <w:rPr>
+          <w:lang w:val="nl-NL"/>
+        </w:rPr>
+        <w:t>Linkedin</w:t>
+      </w:r>
+      <w:proofErr w:type="spellEnd"/>
+      <w:r>
+        <w:rPr>
+          <w:lang w:val="nl-NL"/>
+        </w:rPr>
+        <w:t xml:space="preserve">: </w:t>
       </w:r>
       <w:hyperlink r:id="rId12" w:history="1">
         <w:r>
@@ -3419,7 +4509,25 @@
                 <w:szCs w:val="20"/>
                 <w:lang w:val="nl-NL"/>
               </w:rPr>
-              <w:t xml:space="preserve">Volledige herziening op basis van de 2024 versie van de Engelse Evidence-Based Management Guide. In het bijgevoegde blog (Appendix 2) staan de belangrijkste veranderingen beschreven. Zie voor alle details en veranderingen ten opzichte van de vorige vertaling van de 2020 versie </w:t>
+              <w:t xml:space="preserve">Volledige herziening op basis van de 2024 versie van de Engelse </w:t>
+            </w:r>
+            <w:proofErr w:type="spellStart"/>
+            <w:r>
+              <w:rPr>
+                <w:sz w:val="20"/>
+                <w:szCs w:val="20"/>
+                <w:lang w:val="nl-NL"/>
+              </w:rPr>
+              <w:t>Evidence-Based</w:t>
+            </w:r>
+            <w:proofErr w:type="spellEnd"/>
+            <w:r>
+              <w:rPr>
+                <w:sz w:val="20"/>
+                <w:szCs w:val="20"/>
+                <w:lang w:val="nl-NL"/>
+              </w:rPr>
+              <w:t xml:space="preserve"> Management Guide. In het bijgevoegde blog (Appendix 2) staan de belangrijkste veranderingen beschreven. Zie voor alle details en veranderingen ten opzichte van de vorige vertaling van de 2020 versie </w:t>
             </w:r>
             <w:hyperlink r:id="rId14" w:history="1">
               <w:r>
@@ -3541,15 +4649,43 @@
                 <w:szCs w:val="20"/>
                 <w:lang w:val="nl-NL"/>
               </w:rPr>
-              <w:t>Maarten van Rouwendal</w:t>
-            </w:r>
+              <w:t xml:space="preserve">Maarten van </w:t>
+            </w:r>
+            <w:proofErr w:type="spellStart"/>
             <w:r>
               <w:rPr>
                 <w:sz w:val="20"/>
                 <w:szCs w:val="20"/>
                 <w:lang w:val="nl-NL"/>
               </w:rPr>
-              <w:t xml:space="preserve"> en uitgewerkt door Sjoerd en Glaudia.</w:t>
+              <w:t>Rouwendal</w:t>
+            </w:r>
+            <w:proofErr w:type="spellEnd"/>
+            <w:r>
+              <w:rPr>
+                <w:sz w:val="20"/>
+                <w:szCs w:val="20"/>
+                <w:lang w:val="nl-NL"/>
+              </w:rPr>
+              <w:t xml:space="preserve"> en uitgewerkt door Sjoerd en </w:t>
+            </w:r>
+            <w:proofErr w:type="spellStart"/>
+            <w:r>
+              <w:rPr>
+                <w:sz w:val="20"/>
+                <w:szCs w:val="20"/>
+                <w:lang w:val="nl-NL"/>
+              </w:rPr>
+              <w:t>Glaudia</w:t>
+            </w:r>
+            <w:proofErr w:type="spellEnd"/>
+            <w:r>
+              <w:rPr>
+                <w:sz w:val="20"/>
+                <w:szCs w:val="20"/>
+                <w:lang w:val="nl-NL"/>
+              </w:rPr>
+              <w:t>.</w:t>
             </w:r>
             <w:r>
               <w:rPr>
@@ -3602,8 +4738,30 @@
           <w:lang w:val="nl-NL"/>
         </w:rPr>
         <w:lastRenderedPageBreak/>
-        <w:t>Appendix: voorbeeld-Key Value Measures</w:t>
-      </w:r>
+        <w:t>Appendix: voorbeeld-</w:t>
+      </w:r>
+      <w:proofErr w:type="spellStart"/>
+      <w:r>
+        <w:rPr>
+          <w:lang w:val="nl-NL"/>
+        </w:rPr>
+        <w:t>Key</w:t>
+      </w:r>
+      <w:proofErr w:type="spellEnd"/>
+      <w:r>
+        <w:rPr>
+          <w:lang w:val="nl-NL"/>
+        </w:rPr>
+        <w:t xml:space="preserve"> Value </w:t>
+      </w:r>
+      <w:proofErr w:type="spellStart"/>
+      <w:r>
+        <w:rPr>
+          <w:lang w:val="nl-NL"/>
+        </w:rPr>
+        <w:t>Measures</w:t>
+      </w:r>
+      <w:proofErr w:type="spellEnd"/>
     </w:p>
     <w:p>
       <w:pPr>
@@ -3617,25 +4775,73 @@
         </w:rPr>
         <w:t xml:space="preserve">Om zo goed mogelijk aanpasbaar te zijn, definieert de EBM geen specifieke </w:t>
       </w:r>
+      <w:proofErr w:type="spellStart"/>
       <w:r>
         <w:rPr>
           <w:i/>
           <w:iCs/>
           <w:lang w:val="nl-NL"/>
         </w:rPr>
-        <w:t>Key Value Measures</w:t>
-      </w:r>
-      <w:r>
-        <w:rPr>
-          <w:lang w:val="nl-NL"/>
-        </w:rPr>
-        <w:t xml:space="preserve"> (KVM's). </w:t>
-      </w:r>
-      <w:r>
-        <w:rPr>
-          <w:lang w:val="nl-NL"/>
-        </w:rPr>
-        <w:t>De onderstaande KVM's dienen als inspiratie om een organisatie te kunnen helpen om de huidige situatie, de gewenste toekomstige situatie en de factoren die het verbetervermogen beïnvloeden, beter te begrijpen.</w:t>
+        <w:t>Key</w:t>
+      </w:r>
+      <w:proofErr w:type="spellEnd"/>
+      <w:r>
+        <w:rPr>
+          <w:i/>
+          <w:iCs/>
+          <w:lang w:val="nl-NL"/>
+        </w:rPr>
+        <w:t xml:space="preserve"> Value </w:t>
+      </w:r>
+      <w:proofErr w:type="spellStart"/>
+      <w:r>
+        <w:rPr>
+          <w:i/>
+          <w:iCs/>
+          <w:lang w:val="nl-NL"/>
+        </w:rPr>
+        <w:t>Measures</w:t>
+      </w:r>
+      <w:proofErr w:type="spellEnd"/>
+      <w:r>
+        <w:rPr>
+          <w:lang w:val="nl-NL"/>
+        </w:rPr>
+        <w:t xml:space="preserve"> (</w:t>
+      </w:r>
+      <w:proofErr w:type="spellStart"/>
+      <w:r>
+        <w:rPr>
+          <w:lang w:val="nl-NL"/>
+        </w:rPr>
+        <w:t>KVM's</w:t>
+      </w:r>
+      <w:proofErr w:type="spellEnd"/>
+      <w:r>
+        <w:rPr>
+          <w:lang w:val="nl-NL"/>
+        </w:rPr>
+        <w:t xml:space="preserve">). </w:t>
+      </w:r>
+      <w:r>
+        <w:rPr>
+          <w:lang w:val="nl-NL"/>
+        </w:rPr>
+        <w:t xml:space="preserve">De onderstaande </w:t>
+      </w:r>
+      <w:proofErr w:type="spellStart"/>
+      <w:r>
+        <w:rPr>
+          <w:lang w:val="nl-NL"/>
+        </w:rPr>
+        <w:t>KVM's</w:t>
+      </w:r>
+      <w:proofErr w:type="spellEnd"/>
+      <w:r>
+        <w:rPr>
+          <w:lang w:val="nl-NL"/>
+        </w:rPr>
+        <w:t xml:space="preserve"> dienen als inspiratie om een organisatie te kunnen helpen om de huidige situatie, de gewenste toekomstige situatie en de factoren die het verbetervermogen beïnvloeden, beter te begrijpen.</w:t>
       </w:r>
     </w:p>
     <w:p>
@@ -3654,13 +4860,23 @@
           <w:lang w:val="nl-NL"/>
         </w:rPr>
       </w:pPr>
+      <w:proofErr w:type="spellStart"/>
       <w:r>
         <w:rPr>
           <w:b/>
           <w:bCs/>
           <w:lang w:val="nl-NL"/>
         </w:rPr>
-        <w:t>Current Value (CV)</w:t>
+        <w:t>Current</w:t>
+      </w:r>
+      <w:proofErr w:type="spellEnd"/>
+      <w:r>
+        <w:rPr>
+          <w:b/>
+          <w:bCs/>
+          <w:lang w:val="nl-NL"/>
+        </w:rPr>
+        <w:t xml:space="preserve"> Value (CV)</w:t>
       </w:r>
     </w:p>
     <w:tbl>
@@ -3747,13 +4963,23 @@
                 <w:szCs w:val="20"/>
               </w:rPr>
             </w:pPr>
+            <w:proofErr w:type="spellStart"/>
             <w:r>
               <w:rPr>
                 <w:color w:val="FFFFFF"/>
                 <w:sz w:val="20"/>
                 <w:szCs w:val="20"/>
               </w:rPr>
-              <w:t>Meetwaarde:</w:t>
+              <w:t>Meetwaarde</w:t>
+            </w:r>
+            <w:proofErr w:type="spellEnd"/>
+            <w:r>
+              <w:rPr>
+                <w:color w:val="FFFFFF"/>
+                <w:sz w:val="20"/>
+                <w:szCs w:val="20"/>
+              </w:rPr>
+              <w:t>:</w:t>
             </w:r>
           </w:p>
         </w:tc>
@@ -3830,7 +5056,27 @@
                 <w:szCs w:val="20"/>
                 <w:lang w:val="nl-NL" w:eastAsia="en-GB"/>
               </w:rPr>
-              <w:t>De verhouding (bruto omzet / aantal medewerkers) is een maatstaf voor het concurrentie vermogen binnen de sector. De verschillen tussen sectoren kunnen significant zijn.</w:t>
+              <w:t xml:space="preserve">De verhouding (bruto </w:t>
+            </w:r>
+            <w:proofErr w:type="gramStart"/>
+            <w:r>
+              <w:rPr>
+                <w:rFonts w:eastAsia="Times New Roman"/>
+                <w:sz w:val="20"/>
+                <w:szCs w:val="20"/>
+                <w:lang w:val="nl-NL" w:eastAsia="en-GB"/>
+              </w:rPr>
+              <w:t>omzet /</w:t>
+            </w:r>
+            <w:proofErr w:type="gramEnd"/>
+            <w:r>
+              <w:rPr>
+                <w:rFonts w:eastAsia="Times New Roman"/>
+                <w:sz w:val="20"/>
+                <w:szCs w:val="20"/>
+                <w:lang w:val="nl-NL" w:eastAsia="en-GB"/>
+              </w:rPr>
+              <w:t xml:space="preserve"> aantal medewerkers) is een maatstaf voor het concurrentie vermogen binnen de sector. De verschillen tussen sectoren kunnen significant zijn.</w:t>
             </w:r>
           </w:p>
         </w:tc>
@@ -4712,7 +5958,27 @@
                 <w:szCs w:val="20"/>
                 <w:lang w:val="nl-NL" w:eastAsia="en-GB"/>
               </w:rPr>
-              <w:t>Het aantal keren per tijdseenheid dat software geïntegreerd, gebouwd en getest wordt. Indien een team het product regelmatig of voortdurend naar de markt brengt is deze laatste indicator belangrijker.</w:t>
+              <w:t xml:space="preserve">Het aantal keren per tijdseenheid dat software geïntegreerd, gebouwd en getest wordt. </w:t>
+            </w:r>
+            <w:proofErr w:type="gramStart"/>
+            <w:r>
+              <w:rPr>
+                <w:rFonts w:eastAsia="Times New Roman"/>
+                <w:sz w:val="20"/>
+                <w:szCs w:val="20"/>
+                <w:lang w:val="nl-NL" w:eastAsia="en-GB"/>
+              </w:rPr>
+              <w:t>Indien</w:t>
+            </w:r>
+            <w:proofErr w:type="gramEnd"/>
+            <w:r>
+              <w:rPr>
+                <w:rFonts w:eastAsia="Times New Roman"/>
+                <w:sz w:val="20"/>
+                <w:szCs w:val="20"/>
+                <w:lang w:val="nl-NL" w:eastAsia="en-GB"/>
+              </w:rPr>
+              <w:t xml:space="preserve"> een team het product regelmatig of voortdurend naar de markt brengt is deze laatste indicator belangrijker.</w:t>
             </w:r>
           </w:p>
         </w:tc>
@@ -4868,7 +6134,67 @@
                 <w:szCs w:val="20"/>
                 <w:lang w:val="nl-NL" w:eastAsia="en-GB"/>
               </w:rPr>
-              <w:t>De bestede tijd aan herstellen van problemen, tussen het moment waarop de developers aangeven dat het product klaar is om gereleased te worden en het moment dat het daadwerkelijk vrijgegeven kan worden. Ontwerp, de kwaliteit van het product, alsmede de robuustheid van het ontwikkelproces hebben hier directe invloed op.</w:t>
+              <w:t xml:space="preserve">De bestede tijd aan herstellen van problemen, tussen het moment waarop de </w:t>
+            </w:r>
+            <w:proofErr w:type="spellStart"/>
+            <w:r>
+              <w:rPr>
+                <w:rFonts w:eastAsia="Times New Roman"/>
+                <w:sz w:val="20"/>
+                <w:szCs w:val="20"/>
+                <w:lang w:val="nl-NL" w:eastAsia="en-GB"/>
+              </w:rPr>
+              <w:t>developers</w:t>
+            </w:r>
+            <w:proofErr w:type="spellEnd"/>
+            <w:r>
+              <w:rPr>
+                <w:rFonts w:eastAsia="Times New Roman"/>
+                <w:sz w:val="20"/>
+                <w:szCs w:val="20"/>
+                <w:lang w:val="nl-NL" w:eastAsia="en-GB"/>
+              </w:rPr>
+              <w:t xml:space="preserve"> aangeven dat het product klaar is om </w:t>
+            </w:r>
+            <w:proofErr w:type="spellStart"/>
+            <w:r>
+              <w:rPr>
+                <w:rFonts w:eastAsia="Times New Roman"/>
+                <w:sz w:val="20"/>
+                <w:szCs w:val="20"/>
+                <w:lang w:val="nl-NL" w:eastAsia="en-GB"/>
+              </w:rPr>
+              <w:t>gereleased</w:t>
+            </w:r>
+            <w:proofErr w:type="spellEnd"/>
+            <w:r>
+              <w:rPr>
+                <w:rFonts w:eastAsia="Times New Roman"/>
+                <w:sz w:val="20"/>
+                <w:szCs w:val="20"/>
+                <w:lang w:val="nl-NL" w:eastAsia="en-GB"/>
+              </w:rPr>
+              <w:t xml:space="preserve"> te worden en het moment dat het daadwerkelijk vrijgegeven kan worden. Ontwerp, de kwaliteit van het product, </w:t>
+            </w:r>
+            <w:proofErr w:type="gramStart"/>
+            <w:r>
+              <w:rPr>
+                <w:rFonts w:eastAsia="Times New Roman"/>
+                <w:sz w:val="20"/>
+                <w:szCs w:val="20"/>
+                <w:lang w:val="nl-NL" w:eastAsia="en-GB"/>
+              </w:rPr>
+              <w:t>alsmede</w:t>
+            </w:r>
+            <w:proofErr w:type="gramEnd"/>
+            <w:r>
+              <w:rPr>
+                <w:rFonts w:eastAsia="Times New Roman"/>
+                <w:sz w:val="20"/>
+                <w:szCs w:val="20"/>
+                <w:lang w:val="nl-NL" w:eastAsia="en-GB"/>
+              </w:rPr>
+              <w:t xml:space="preserve"> de robuustheid van het ontwikkelproces hebben hier directe invloed op.</w:t>
             </w:r>
           </w:p>
         </w:tc>
@@ -5106,7 +6432,25 @@
                 <w:szCs w:val="20"/>
                 <w:lang w:val="nl-NL" w:eastAsia="en-GB"/>
               </w:rPr>
-              <w:t>De periode tussen het moment dat een nieuw idee of hypothese is geformuleerd en het moment dat het in de handen van de gebruiker beland. Deze metriek is een proxy voor de klanttevredenheid.</w:t>
+              <w:t>De periode tussen het moment dat een nieuw idee of hypothese is geformuleerd en het moment dat het in de handen van de gebruiker beland</w:t>
+            </w:r>
+            <w:r>
+              <w:rPr>
+                <w:rFonts w:eastAsia="Times New Roman"/>
+                <w:sz w:val="20"/>
+                <w:szCs w:val="20"/>
+                <w:lang w:val="nl-NL" w:eastAsia="en-GB"/>
+              </w:rPr>
+              <w:t>t</w:t>
+            </w:r>
+            <w:r>
+              <w:rPr>
+                <w:rFonts w:eastAsia="Times New Roman"/>
+                <w:sz w:val="20"/>
+                <w:szCs w:val="20"/>
+                <w:lang w:val="nl-NL" w:eastAsia="en-GB"/>
+              </w:rPr>
+              <w:t>. Deze metriek is een proxy voor de klanttevredenheid.</w:t>
             </w:r>
           </w:p>
         </w:tc>
@@ -5637,7 +6981,27 @@
                 <w:szCs w:val="20"/>
                 <w:lang w:val="nl-NL" w:eastAsia="en-GB"/>
               </w:rPr>
-              <w:t>De gemiddelde tijd tussen het melden van een belemmering en het oplossen ervan. Dit is een proxy voor medewerkertevredenheid en aanlooptijd.</w:t>
+              <w:t xml:space="preserve">De gemiddelde tijd tussen het melden van een belemmering en het oplossen ervan. Dit is een proxy voor </w:t>
+            </w:r>
+            <w:proofErr w:type="spellStart"/>
+            <w:r>
+              <w:rPr>
+                <w:rFonts w:eastAsia="Times New Roman"/>
+                <w:sz w:val="20"/>
+                <w:szCs w:val="20"/>
+                <w:lang w:val="nl-NL" w:eastAsia="en-GB"/>
+              </w:rPr>
+              <w:t>medewerkertevredenheid</w:t>
+            </w:r>
+            <w:proofErr w:type="spellEnd"/>
+            <w:r>
+              <w:rPr>
+                <w:rFonts w:eastAsia="Times New Roman"/>
+                <w:sz w:val="20"/>
+                <w:szCs w:val="20"/>
+                <w:lang w:val="nl-NL" w:eastAsia="en-GB"/>
+              </w:rPr>
+              <w:t xml:space="preserve"> en aanlooptijd.</w:t>
             </w:r>
           </w:p>
         </w:tc>
@@ -6332,7 +7696,27 @@
                 <w:szCs w:val="20"/>
                 <w:lang w:val="nl-NL" w:eastAsia="en-GB"/>
               </w:rPr>
-              <w:t>Een concept in software ontwikkeling dat de extra ontwikkelings- en testwerkzaamheden weerspiegelt die ontstaan wanneer "snelle" oplossingen resulteren in een later herstelwerk. Het creëert een ongewenste impact op het leveren van waarde en een vermijdbare toename van herstelwerk en risico.</w:t>
+              <w:t xml:space="preserve">Een concept in </w:t>
+            </w:r>
+            <w:proofErr w:type="gramStart"/>
+            <w:r>
+              <w:rPr>
+                <w:rFonts w:eastAsia="Times New Roman"/>
+                <w:sz w:val="20"/>
+                <w:szCs w:val="20"/>
+                <w:lang w:val="nl-NL" w:eastAsia="en-GB"/>
+              </w:rPr>
+              <w:t>software ontwikkeling</w:t>
+            </w:r>
+            <w:proofErr w:type="gramEnd"/>
+            <w:r>
+              <w:rPr>
+                <w:rFonts w:eastAsia="Times New Roman"/>
+                <w:sz w:val="20"/>
+                <w:szCs w:val="20"/>
+                <w:lang w:val="nl-NL" w:eastAsia="en-GB"/>
+              </w:rPr>
+              <w:t xml:space="preserve"> dat de extra ontwikkelings- en testwerkzaamheden weerspiegelt die ontstaan wanneer "snelle" oplossingen resulteren in een later herstelwerk. Het creëert een ongewenste impact op het leveren van waarde en een vermijdbare toename van herstelwerk en risico.</w:t>
             </w:r>
           </w:p>
         </w:tc>
@@ -6717,7 +8101,47 @@
                 <w:szCs w:val="20"/>
                 <w:lang w:val="nl-NL" w:eastAsia="en-GB"/>
               </w:rPr>
-              <w:t xml:space="preserve">Het percentage vrijgegeven productveranderingen die leiden tot een verminderde service en die moeten worden hersteld (bijv. hotfix, rollback, patch). </w:t>
+              <w:t xml:space="preserve">Het percentage vrijgegeven productveranderingen die leiden tot een verminderde service en die moeten worden hersteld (bijv. </w:t>
+            </w:r>
+            <w:proofErr w:type="spellStart"/>
+            <w:r>
+              <w:rPr>
+                <w:rFonts w:eastAsia="Times New Roman"/>
+                <w:sz w:val="20"/>
+                <w:szCs w:val="20"/>
+                <w:lang w:val="nl-NL" w:eastAsia="en-GB"/>
+              </w:rPr>
+              <w:t>hotfix</w:t>
+            </w:r>
+            <w:proofErr w:type="spellEnd"/>
+            <w:r>
+              <w:rPr>
+                <w:rFonts w:eastAsia="Times New Roman"/>
+                <w:sz w:val="20"/>
+                <w:szCs w:val="20"/>
+                <w:lang w:val="nl-NL" w:eastAsia="en-GB"/>
+              </w:rPr>
+              <w:t xml:space="preserve">, </w:t>
+            </w:r>
+            <w:proofErr w:type="spellStart"/>
+            <w:r>
+              <w:rPr>
+                <w:rFonts w:eastAsia="Times New Roman"/>
+                <w:sz w:val="20"/>
+                <w:szCs w:val="20"/>
+                <w:lang w:val="nl-NL" w:eastAsia="en-GB"/>
+              </w:rPr>
+              <w:t>rollback</w:t>
+            </w:r>
+            <w:proofErr w:type="spellEnd"/>
+            <w:r>
+              <w:rPr>
+                <w:rFonts w:eastAsia="Times New Roman"/>
+                <w:sz w:val="20"/>
+                <w:szCs w:val="20"/>
+                <w:lang w:val="nl-NL" w:eastAsia="en-GB"/>
+              </w:rPr>
+              <w:t xml:space="preserve">, patch). </w:t>
             </w:r>
             <w:r>
               <w:rPr>
@@ -6780,7 +8204,21 @@
           <w:lang w:val="nl-NL"/>
         </w:rPr>
         <w:lastRenderedPageBreak/>
-        <w:t>Appendix 2: Evidence-Based Management Gids, 2024 - Wat er is veranderd</w:t>
+        <w:t xml:space="preserve">Appendix 2: </w:t>
+      </w:r>
+      <w:proofErr w:type="spellStart"/>
+      <w:r>
+        <w:rPr>
+          <w:lang w:val="nl-NL"/>
+        </w:rPr>
+        <w:t>Evidence-Based</w:t>
+      </w:r>
+      <w:proofErr w:type="spellEnd"/>
+      <w:r>
+        <w:rPr>
+          <w:lang w:val="nl-NL"/>
+        </w:rPr>
+        <w:t xml:space="preserve"> Management Gids, 2024 - Wat er is veranderd</w:t>
       </w:r>
     </w:p>
     <w:p>
@@ -6794,40 +8232,118 @@
         <w:rPr>
           <w:lang w:val="nl-NL"/>
         </w:rPr>
-        <w:t>Door: Patricia Kong and Kurt Bittner</w:t>
-      </w:r>
-    </w:p>
-    <w:p>
-      <w:pPr>
-        <w:rPr>
-          <w:lang w:val="nl-NL"/>
-        </w:rPr>
-      </w:pPr>
-      <w:r>
-        <w:rPr>
-          <w:lang w:val="nl-NL"/>
-        </w:rPr>
-        <w:t>Sinds de laatste versie van de Evidence-Based Management (EBM) Gids werd gepubliceerd in 2020, en tijdens het schrijven van ons EBM boek, hebben we veel discussies gehad hoe we mensen kunnen helpen om EBM beter te begrijpen en toe te passen in hun werk en zelfs in hun persoonlijke leven. Met behulp van deze inzichten hebben we het boek geschreven, en realiseerden we tegelijkertijd ook dat we de EBM Gids moesten bijwerken op basis van wat we hebben geleerd.</w:t>
-      </w:r>
-    </w:p>
-    <w:p>
-      <w:pPr>
-        <w:rPr>
-          <w:lang w:val="nl-NL"/>
-        </w:rPr>
-      </w:pPr>
-    </w:p>
-    <w:p>
-      <w:pPr>
-        <w:rPr>
-          <w:lang w:val="nl-NL"/>
-        </w:rPr>
-      </w:pPr>
-      <w:r>
-        <w:rPr>
-          <w:lang w:val="nl-NL"/>
-        </w:rPr>
-        <w:t>De basisconcepten in EBM, inclusief de drie doelniveaus en de Key Value Areas (KVA's), blijven onveranderd. In plaats daarvan zijn de veranderingen gericht op de manier waarop we dingen uitleggen. Deze veranderingen omvatten:</w:t>
+        <w:t xml:space="preserve">Door: Patricia Kong </w:t>
+      </w:r>
+      <w:proofErr w:type="spellStart"/>
+      <w:r>
+        <w:rPr>
+          <w:lang w:val="nl-NL"/>
+        </w:rPr>
+        <w:t>and</w:t>
+      </w:r>
+      <w:proofErr w:type="spellEnd"/>
+      <w:r>
+        <w:rPr>
+          <w:lang w:val="nl-NL"/>
+        </w:rPr>
+        <w:t xml:space="preserve"> Kurt </w:t>
+      </w:r>
+      <w:proofErr w:type="spellStart"/>
+      <w:r>
+        <w:rPr>
+          <w:lang w:val="nl-NL"/>
+        </w:rPr>
+        <w:t>Bittner</w:t>
+      </w:r>
+      <w:proofErr w:type="spellEnd"/>
+    </w:p>
+    <w:p>
+      <w:pPr>
+        <w:rPr>
+          <w:lang w:val="nl-NL"/>
+        </w:rPr>
+      </w:pPr>
+      <w:r>
+        <w:rPr>
+          <w:lang w:val="nl-NL"/>
+        </w:rPr>
+        <w:t xml:space="preserve">Sinds de laatste versie van de </w:t>
+      </w:r>
+      <w:proofErr w:type="spellStart"/>
+      <w:r>
+        <w:rPr>
+          <w:lang w:val="nl-NL"/>
+        </w:rPr>
+        <w:t>Evidence-Based</w:t>
+      </w:r>
+      <w:proofErr w:type="spellEnd"/>
+      <w:r>
+        <w:rPr>
+          <w:lang w:val="nl-NL"/>
+        </w:rPr>
+        <w:t xml:space="preserve"> Management (EBM) Gids werd gepubliceerd in 2020, en tijdens het schrijven van ons EBM boek, hebben we veel discussies gehad hoe we mensen kunnen helpen om EBM beter te begrijpen en toe te passen in hun werk en zelfs in hun persoonlijke leven. Met behulp van deze inzichten hebben we het boek geschreven, en realiseerden we tegelijkertijd ook dat we de EBM Gids moesten bijwerken op basis van wat we hebben geleerd.</w:t>
+      </w:r>
+    </w:p>
+    <w:p>
+      <w:pPr>
+        <w:rPr>
+          <w:lang w:val="nl-NL"/>
+        </w:rPr>
+      </w:pPr>
+    </w:p>
+    <w:p>
+      <w:pPr>
+        <w:rPr>
+          <w:lang w:val="nl-NL"/>
+        </w:rPr>
+      </w:pPr>
+      <w:r>
+        <w:rPr>
+          <w:lang w:val="nl-NL"/>
+        </w:rPr>
+        <w:t xml:space="preserve">De basisconcepten in EBM, inclusief de drie doelniveaus en de </w:t>
+      </w:r>
+      <w:proofErr w:type="spellStart"/>
+      <w:r>
+        <w:rPr>
+          <w:lang w:val="nl-NL"/>
+        </w:rPr>
+        <w:t>Key</w:t>
+      </w:r>
+      <w:proofErr w:type="spellEnd"/>
+      <w:r>
+        <w:rPr>
+          <w:lang w:val="nl-NL"/>
+        </w:rPr>
+        <w:t xml:space="preserve"> Value </w:t>
+      </w:r>
+      <w:proofErr w:type="spellStart"/>
+      <w:r>
+        <w:rPr>
+          <w:lang w:val="nl-NL"/>
+        </w:rPr>
+        <w:t>Areas</w:t>
+      </w:r>
+      <w:proofErr w:type="spellEnd"/>
+      <w:r>
+        <w:rPr>
+          <w:lang w:val="nl-NL"/>
+        </w:rPr>
+        <w:t xml:space="preserve"> (</w:t>
+      </w:r>
+      <w:proofErr w:type="spellStart"/>
+      <w:r>
+        <w:rPr>
+          <w:lang w:val="nl-NL"/>
+        </w:rPr>
+        <w:t>KVA's</w:t>
+      </w:r>
+      <w:proofErr w:type="spellEnd"/>
+      <w:r>
+        <w:rPr>
+          <w:lang w:val="nl-NL"/>
+        </w:rPr>
+        <w:t>), blijven onveranderd. In plaats daarvan zijn de veranderingen gericht op de manier waarop we dingen uitleggen. Deze veranderingen omvatten:</w:t>
       </w:r>
     </w:p>
     <w:p>
@@ -6930,11 +8446,19 @@
           <w:lang w:val="nl-NL"/>
         </w:rPr>
       </w:pPr>
-      <w:r>
-        <w:rPr>
-          <w:lang w:val="nl-NL"/>
-        </w:rPr>
-        <w:t>Inputs en Impacts zijn nu vermeld als soorten metingen</w:t>
+      <w:proofErr w:type="spellStart"/>
+      <w:r>
+        <w:rPr>
+          <w:lang w:val="nl-NL"/>
+        </w:rPr>
+        <w:t>Inputs</w:t>
+      </w:r>
+      <w:proofErr w:type="spellEnd"/>
+      <w:r>
+        <w:rPr>
+          <w:lang w:val="nl-NL"/>
+        </w:rPr>
+        <w:t xml:space="preserve"> en Impacts zijn nu vermeld als soorten metingen</w:t>
       </w:r>
       <w:r>
         <w:rPr>
@@ -6953,14 +8477,70 @@
         <w:rPr>
           <w:lang w:val="nl-NL"/>
         </w:rPr>
-        <w:t xml:space="preserve">Sommige organisaties richten hun Strategische Doelen op impacts, zoals bijvoorbeeld winst of inkomsten per aandeel. In de EBM gids leggen we uit dat we dit geen goede doelen vinden. Een ander voorbeeld: inputs, zoals kosten, zijn in die zin vergelijkbaar, omdat zij belangrijk zijn </w:t>
+        <w:t xml:space="preserve">Sommige organisaties richten hun Strategische Doelen op impacts, zoals bijvoorbeeld winst of inkomsten per aandeel. In de </w:t>
+      </w:r>
+      <w:proofErr w:type="gramStart"/>
+      <w:r>
+        <w:rPr>
+          <w:lang w:val="nl-NL"/>
+        </w:rPr>
+        <w:t>EBM gids</w:t>
+      </w:r>
+      <w:proofErr w:type="gramEnd"/>
+      <w:r>
+        <w:rPr>
+          <w:lang w:val="nl-NL"/>
+        </w:rPr>
+        <w:t xml:space="preserve"> leggen we uit dat we dit geen goede doelen vinden. Een ander voorbeeld: </w:t>
+      </w:r>
+      <w:proofErr w:type="spellStart"/>
+      <w:r>
+        <w:rPr>
+          <w:lang w:val="nl-NL"/>
+        </w:rPr>
+        <w:t>inputs</w:t>
+      </w:r>
+      <w:proofErr w:type="spellEnd"/>
+      <w:r>
+        <w:rPr>
+          <w:lang w:val="nl-NL"/>
+        </w:rPr>
+        <w:t xml:space="preserve">, zoals kosten, zijn in die zin vergelijkbaar, omdat zij belangrijk zijn </w:t>
       </w:r>
       <w:r>
         <w:rPr>
           <w:lang w:val="nl-NL"/>
         </w:rPr>
         <w:lastRenderedPageBreak/>
-        <w:t>om te monitoren. Echter, simpelweg beperken van inputs helpt een organisatie niet om haar langetermijndoelen te bereiken.</w:t>
+        <w:t xml:space="preserve">om te monitoren. Echter, simpelweg beperken van </w:t>
+      </w:r>
+      <w:proofErr w:type="spellStart"/>
+      <w:r>
+        <w:rPr>
+          <w:lang w:val="nl-NL"/>
+        </w:rPr>
+        <w:t>inputs</w:t>
+      </w:r>
+      <w:proofErr w:type="spellEnd"/>
+      <w:r>
+        <w:rPr>
+          <w:lang w:val="nl-NL"/>
+        </w:rPr>
+        <w:t xml:space="preserve"> helpt een organisatie niet om haar </w:t>
+      </w:r>
+      <w:proofErr w:type="spellStart"/>
+      <w:r>
+        <w:rPr>
+          <w:lang w:val="nl-NL"/>
+        </w:rPr>
+        <w:t>langetermijndoelen</w:t>
+      </w:r>
+      <w:proofErr w:type="spellEnd"/>
+      <w:r>
+        <w:rPr>
+          <w:lang w:val="nl-NL"/>
+        </w:rPr>
+        <w:t xml:space="preserve"> te bereiken.</w:t>
       </w:r>
     </w:p>
     <w:p>
@@ -6974,20 +8554,76 @@
         <w:rPr>
           <w:lang w:val="nl-NL"/>
         </w:rPr>
-        <w:t>De beschrijvingen van de Key Value Areas zijn verduidelijkt</w:t>
-      </w:r>
-    </w:p>
-    <w:p>
-      <w:pPr>
-        <w:rPr>
-          <w:lang w:val="nl-NL"/>
-        </w:rPr>
-      </w:pPr>
-      <w:r>
-        <w:rPr>
-          <w:lang w:val="nl-NL"/>
-        </w:rPr>
-        <w:t>De Key Value Areas fungeren als een lens waardoor mensen verschillende aspecten van hun situatie kunnen bekijken en manieren te vinden om verder te verbeteren. We hebben beschrijvingen bijgewerkt en toegevoegd om dit duidelijker te maken.</w:t>
+        <w:t xml:space="preserve">De beschrijvingen van de </w:t>
+      </w:r>
+      <w:proofErr w:type="spellStart"/>
+      <w:r>
+        <w:rPr>
+          <w:lang w:val="nl-NL"/>
+        </w:rPr>
+        <w:t>Key</w:t>
+      </w:r>
+      <w:proofErr w:type="spellEnd"/>
+      <w:r>
+        <w:rPr>
+          <w:lang w:val="nl-NL"/>
+        </w:rPr>
+        <w:t xml:space="preserve"> Value </w:t>
+      </w:r>
+      <w:proofErr w:type="spellStart"/>
+      <w:r>
+        <w:rPr>
+          <w:lang w:val="nl-NL"/>
+        </w:rPr>
+        <w:t>Areas</w:t>
+      </w:r>
+      <w:proofErr w:type="spellEnd"/>
+      <w:r>
+        <w:rPr>
+          <w:lang w:val="nl-NL"/>
+        </w:rPr>
+        <w:t xml:space="preserve"> zijn verduidelijkt</w:t>
+      </w:r>
+    </w:p>
+    <w:p>
+      <w:pPr>
+        <w:rPr>
+          <w:lang w:val="nl-NL"/>
+        </w:rPr>
+      </w:pPr>
+      <w:r>
+        <w:rPr>
+          <w:lang w:val="nl-NL"/>
+        </w:rPr>
+        <w:t xml:space="preserve">De </w:t>
+      </w:r>
+      <w:proofErr w:type="spellStart"/>
+      <w:r>
+        <w:rPr>
+          <w:lang w:val="nl-NL"/>
+        </w:rPr>
+        <w:t>Key</w:t>
+      </w:r>
+      <w:proofErr w:type="spellEnd"/>
+      <w:r>
+        <w:rPr>
+          <w:lang w:val="nl-NL"/>
+        </w:rPr>
+        <w:t xml:space="preserve"> Value </w:t>
+      </w:r>
+      <w:proofErr w:type="spellStart"/>
+      <w:r>
+        <w:rPr>
+          <w:lang w:val="nl-NL"/>
+        </w:rPr>
+        <w:t>Areas</w:t>
+      </w:r>
+      <w:proofErr w:type="spellEnd"/>
+      <w:r>
+        <w:rPr>
+          <w:lang w:val="nl-NL"/>
+        </w:rPr>
+        <w:t xml:space="preserve"> fungeren als een lens waardoor mensen verschillende aspecten van hun situatie kunnen bekijken en manieren te vinden om verder te verbeteren. We hebben beschrijvingen bijgewerkt en toegevoegd om dit duidelijker te maken.</w:t>
       </w:r>
     </w:p>
     <w:p>
@@ -7001,7 +8637,49 @@
         <w:rPr>
           <w:lang w:val="nl-NL"/>
         </w:rPr>
-        <w:t>De relatie tussen de Key Value Areas en de soorten metingen (Input, Activity, Output, Outcome, en Impact) is toegevoegd</w:t>
+        <w:t xml:space="preserve">De relatie tussen de </w:t>
+      </w:r>
+      <w:proofErr w:type="spellStart"/>
+      <w:r>
+        <w:rPr>
+          <w:lang w:val="nl-NL"/>
+        </w:rPr>
+        <w:t>Key</w:t>
+      </w:r>
+      <w:proofErr w:type="spellEnd"/>
+      <w:r>
+        <w:rPr>
+          <w:lang w:val="nl-NL"/>
+        </w:rPr>
+        <w:t xml:space="preserve"> Value </w:t>
+      </w:r>
+      <w:proofErr w:type="spellStart"/>
+      <w:r>
+        <w:rPr>
+          <w:lang w:val="nl-NL"/>
+        </w:rPr>
+        <w:t>Areas</w:t>
+      </w:r>
+      <w:proofErr w:type="spellEnd"/>
+      <w:r>
+        <w:rPr>
+          <w:lang w:val="nl-NL"/>
+        </w:rPr>
+        <w:t xml:space="preserve"> en de soorten metingen (Input, Activity, Output, </w:t>
+      </w:r>
+      <w:proofErr w:type="spellStart"/>
+      <w:r>
+        <w:rPr>
+          <w:lang w:val="nl-NL"/>
+        </w:rPr>
+        <w:t>Outcome</w:t>
+      </w:r>
+      <w:proofErr w:type="spellEnd"/>
+      <w:r>
+        <w:rPr>
+          <w:lang w:val="nl-NL"/>
+        </w:rPr>
+        <w:t>, en Impact) is toegevoegd</w:t>
       </w:r>
     </w:p>
     <w:p>
@@ -7055,7 +8733,21 @@
         <w:rPr>
           <w:lang w:val="nl-NL"/>
         </w:rPr>
-        <w:t>Toevoeging van een voorbeeldmeting, werknemersbetrokkenheid, aan de A2I Key Value Area in de bijlage</w:t>
+        <w:t xml:space="preserve">Toevoeging van een voorbeeldmeting, werknemersbetrokkenheid, aan de A2I </w:t>
+      </w:r>
+      <w:proofErr w:type="spellStart"/>
+      <w:r>
+        <w:rPr>
+          <w:lang w:val="nl-NL"/>
+        </w:rPr>
+        <w:t>Key</w:t>
+      </w:r>
+      <w:proofErr w:type="spellEnd"/>
+      <w:r>
+        <w:rPr>
+          <w:lang w:val="nl-NL"/>
+        </w:rPr>
+        <w:t xml:space="preserve"> Value Area in de bijlage</w:t>
       </w:r>
     </w:p>
     <w:p>
@@ -7072,12 +8764,8 @@
       </w:r>
     </w:p>
     <w:sectPr>
-      <w:headerReference w:type="even" r:id="rId17"/>
-      <w:headerReference w:type="default" r:id="rId18"/>
-      <w:footerReference w:type="even" r:id="rId19"/>
-      <w:footerReference w:type="default" r:id="rId20"/>
-      <w:headerReference w:type="first" r:id="rId21"/>
-      <w:footerReference w:type="first" r:id="rId22"/>
+      <w:footerReference w:type="default" r:id="rId17"/>
+      <w:footerReference w:type="first" r:id="rId18"/>
       <w:pgSz w:w="12240" w:h="15840"/>
       <w:pgMar w:top="1440" w:right="1440" w:bottom="1440" w:left="1440" w:header="720" w:footer="720" w:gutter="0"/>
       <w:pgNumType w:start="1"/>
@@ -7089,7 +8777,7 @@
 </file>
 
 <file path=word/endnotes.xml><?xml version="1.0" encoding="utf-8"?>
-<w:endnotes xmlns:wpc="http://schemas.microsoft.com/office/word/2010/wordprocessingCanvas" xmlns:cx="http://schemas.microsoft.com/office/drawing/2014/chartex" xmlns:cx1="http://schemas.microsoft.com/office/drawing/2015/9/8/chartex" xmlns:cx2="http://schemas.microsoft.com/office/drawing/2015/10/21/chartex" xmlns:cx3="http://schemas.microsoft.com/office/drawing/2016/5/9/chartex" xmlns:cx4="http://schemas.microsoft.com/office/drawing/2016/5/10/chartex" xmlns:cx5="http://schemas.microsoft.com/office/drawing/2016/5/11/chartex" xmlns:cx6="http://schemas.microsoft.com/office/drawing/2016/5/12/chartex" xmlns:cx7="http://schemas.microsoft.com/office/drawing/2016/5/13/chartex" xmlns:cx8="http://schemas.microsoft.com/office/drawing/2016/5/14/chartex" xmlns:mc="http://schemas.openxmlformats.org/markup-compatibility/2006" xmlns:aink="http://schemas.microsoft.com/office/drawing/2016/ink" xmlns:am3d="http://schemas.microsoft.com/office/drawing/2017/model3d" xmlns:o="urn:schemas-microsoft-com:office:office" xmlns:oel="http://schemas.microsoft.com/office/2019/extlst" xmlns:r="http://schemas.openxmlformats.org/officeDocument/2006/relationships" xmlns:m="http://schemas.openxmlformats.org/officeDocument/2006/math" xmlns:v="urn:schemas-microsoft-com:vml" xmlns:wp14="http://schemas.microsoft.com/office/word/2010/wordprocessingDrawing" xmlns:wp="http://schemas.openxmlformats.org/drawingml/2006/wordprocessingDrawing" xmlns:w10="urn:schemas-microsoft-com:office:word" xmlns:w="http://schemas.openxmlformats.org/wordprocessingml/2006/main" xmlns:w14="http://schemas.microsoft.com/office/word/2010/wordml" xmlns:w15="http://schemas.microsoft.com/office/word/2012/wordml" xmlns:w16cex="http://schemas.microsoft.com/office/word/2018/wordml/cex" xmlns:w16cid="http://schemas.microsoft.com/office/word/2016/wordml/cid" xmlns:w16="http://schemas.microsoft.com/office/word/2018/wordml" xmlns:w16sdtdh="http://schemas.microsoft.com/office/word/2020/wordml/sdtdatahash" xmlns:w16se="http://schemas.microsoft.com/office/word/2015/wordml/symex" xmlns:wpg="http://schemas.microsoft.com/office/word/2010/wordprocessingGroup" xmlns:wpi="http://schemas.microsoft.com/office/word/2010/wordprocessingInk" xmlns:wne="http://schemas.microsoft.com/office/word/2006/wordml" xmlns:wps="http://schemas.microsoft.com/office/word/2010/wordprocessingShape" mc:Ignorable="w14 w15 w16se w16cid w16 w16cex w16sdtdh wp14">
+<w:endnotes xmlns:wpc="http://schemas.microsoft.com/office/word/2010/wordprocessingCanvas" xmlns:cx="http://schemas.microsoft.com/office/drawing/2014/chartex" xmlns:cx1="http://schemas.microsoft.com/office/drawing/2015/9/8/chartex" xmlns:cx2="http://schemas.microsoft.com/office/drawing/2015/10/21/chartex" xmlns:cx3="http://schemas.microsoft.com/office/drawing/2016/5/9/chartex" xmlns:cx4="http://schemas.microsoft.com/office/drawing/2016/5/10/chartex" xmlns:cx5="http://schemas.microsoft.com/office/drawing/2016/5/11/chartex" xmlns:cx6="http://schemas.microsoft.com/office/drawing/2016/5/12/chartex" xmlns:cx7="http://schemas.microsoft.com/office/drawing/2016/5/13/chartex" xmlns:cx8="http://schemas.microsoft.com/office/drawing/2016/5/14/chartex" xmlns:mc="http://schemas.openxmlformats.org/markup-compatibility/2006" xmlns:aink="http://schemas.microsoft.com/office/drawing/2016/ink" xmlns:am3d="http://schemas.microsoft.com/office/drawing/2017/model3d" xmlns:o="urn:schemas-microsoft-com:office:office" xmlns:oel="http://schemas.microsoft.com/office/2019/extlst" xmlns:r="http://schemas.openxmlformats.org/officeDocument/2006/relationships" xmlns:m="http://schemas.openxmlformats.org/officeDocument/2006/math" xmlns:v="urn:schemas-microsoft-com:vml" xmlns:wp14="http://schemas.microsoft.com/office/word/2010/wordprocessingDrawing" xmlns:wp="http://schemas.openxmlformats.org/drawingml/2006/wordprocessingDrawing" xmlns:w10="urn:schemas-microsoft-com:office:word" xmlns:w="http://schemas.openxmlformats.org/wordprocessingml/2006/main" xmlns:w14="http://schemas.microsoft.com/office/word/2010/wordml" xmlns:w15="http://schemas.microsoft.com/office/word/2012/wordml" xmlns:w16cex="http://schemas.microsoft.com/office/word/2018/wordml/cex" xmlns:w16cid="http://schemas.microsoft.com/office/word/2016/wordml/cid" xmlns:w16="http://schemas.microsoft.com/office/word/2018/wordml" xmlns:w16du="http://schemas.microsoft.com/office/word/2023/wordml/word16du" xmlns:w16sdtdh="http://schemas.microsoft.com/office/word/2020/wordml/sdtdatahash" xmlns:w16se="http://schemas.microsoft.com/office/word/2015/wordml/symex" xmlns:wpg="http://schemas.microsoft.com/office/word/2010/wordprocessingGroup" xmlns:wpi="http://schemas.microsoft.com/office/word/2010/wordprocessingInk" xmlns:wne="http://schemas.microsoft.com/office/word/2006/wordml" xmlns:wps="http://schemas.microsoft.com/office/word/2010/wordprocessingShape" mc:Ignorable="w14 w15 w16se w16cid w16 w16cex w16sdtdh w16du wp14">
   <w:endnote w:type="separator" w:id="-1">
     <w:p>
       <w:pPr>
@@ -7114,17 +8802,7 @@
 </file>
 
 <file path=word/footer1.xml><?xml version="1.0" encoding="utf-8"?>
-<w:ftr xmlns:wpc="http://schemas.microsoft.com/office/word/2010/wordprocessingCanvas" xmlns:cx="http://schemas.microsoft.com/office/drawing/2014/chartex" xmlns:cx1="http://schemas.microsoft.com/office/drawing/2015/9/8/chartex" xmlns:cx2="http://schemas.microsoft.com/office/drawing/2015/10/21/chartex" xmlns:cx3="http://schemas.microsoft.com/office/drawing/2016/5/9/chartex" xmlns:cx4="http://schemas.microsoft.com/office/drawing/2016/5/10/chartex" xmlns:cx5="http://schemas.microsoft.com/office/drawing/2016/5/11/chartex" xmlns:cx6="http://schemas.microsoft.com/office/drawing/2016/5/12/chartex" xmlns:cx7="http://schemas.microsoft.com/office/drawing/2016/5/13/chartex" xmlns:cx8="http://schemas.microsoft.com/office/drawing/2016/5/14/chartex" xmlns:mc="http://schemas.openxmlformats.org/markup-compatibility/2006" xmlns:aink="http://schemas.microsoft.com/office/drawing/2016/ink" xmlns:am3d="http://schemas.microsoft.com/office/drawing/2017/model3d" xmlns:o="urn:schemas-microsoft-com:office:office" xmlns:oel="http://schemas.microsoft.com/office/2019/extlst" xmlns:r="http://schemas.openxmlformats.org/officeDocument/2006/relationships" xmlns:m="http://schemas.openxmlformats.org/officeDocument/2006/math" xmlns:v="urn:schemas-microsoft-com:vml" xmlns:wp14="http://schemas.microsoft.com/office/word/2010/wordprocessingDrawing" xmlns:wp="http://schemas.openxmlformats.org/drawingml/2006/wordprocessingDrawing" xmlns:w10="urn:schemas-microsoft-com:office:word" xmlns:w="http://schemas.openxmlformats.org/wordprocessingml/2006/main" xmlns:w14="http://schemas.microsoft.com/office/word/2010/wordml" xmlns:w15="http://schemas.microsoft.com/office/word/2012/wordml" xmlns:w16cex="http://schemas.microsoft.com/office/word/2018/wordml/cex" xmlns:w16cid="http://schemas.microsoft.com/office/word/2016/wordml/cid" xmlns:w16="http://schemas.microsoft.com/office/word/2018/wordml" xmlns:w16sdtdh="http://schemas.microsoft.com/office/word/2020/wordml/sdtdatahash" xmlns:w16se="http://schemas.microsoft.com/office/word/2015/wordml/symex" xmlns:wpg="http://schemas.microsoft.com/office/word/2010/wordprocessingGroup" xmlns:wpi="http://schemas.microsoft.com/office/word/2010/wordprocessingInk" xmlns:wne="http://schemas.microsoft.com/office/word/2006/wordml" xmlns:wps="http://schemas.microsoft.com/office/word/2010/wordprocessingShape" mc:Ignorable="w14 w15 w16se w16cid w16 w16cex w16sdtdh wp14">
-  <w:p>
-    <w:pPr>
-      <w:pStyle w:val="Footer"/>
-    </w:pPr>
-  </w:p>
-</w:ftr>
-</file>
-
-<file path=word/footer2.xml><?xml version="1.0" encoding="utf-8"?>
-<w:ftr xmlns:wpc="http://schemas.microsoft.com/office/word/2010/wordprocessingCanvas" xmlns:cx="http://schemas.microsoft.com/office/drawing/2014/chartex" xmlns:cx1="http://schemas.microsoft.com/office/drawing/2015/9/8/chartex" xmlns:cx2="http://schemas.microsoft.com/office/drawing/2015/10/21/chartex" xmlns:cx3="http://schemas.microsoft.com/office/drawing/2016/5/9/chartex" xmlns:cx4="http://schemas.microsoft.com/office/drawing/2016/5/10/chartex" xmlns:cx5="http://schemas.microsoft.com/office/drawing/2016/5/11/chartex" xmlns:cx6="http://schemas.microsoft.com/office/drawing/2016/5/12/chartex" xmlns:cx7="http://schemas.microsoft.com/office/drawing/2016/5/13/chartex" xmlns:cx8="http://schemas.microsoft.com/office/drawing/2016/5/14/chartex" xmlns:mc="http://schemas.openxmlformats.org/markup-compatibility/2006" xmlns:aink="http://schemas.microsoft.com/office/drawing/2016/ink" xmlns:am3d="http://schemas.microsoft.com/office/drawing/2017/model3d" xmlns:o="urn:schemas-microsoft-com:office:office" xmlns:oel="http://schemas.microsoft.com/office/2019/extlst" xmlns:r="http://schemas.openxmlformats.org/officeDocument/2006/relationships" xmlns:m="http://schemas.openxmlformats.org/officeDocument/2006/math" xmlns:v="urn:schemas-microsoft-com:vml" xmlns:wp14="http://schemas.microsoft.com/office/word/2010/wordprocessingDrawing" xmlns:wp="http://schemas.openxmlformats.org/drawingml/2006/wordprocessingDrawing" xmlns:w10="urn:schemas-microsoft-com:office:word" xmlns:w="http://schemas.openxmlformats.org/wordprocessingml/2006/main" xmlns:w14="http://schemas.microsoft.com/office/word/2010/wordml" xmlns:w15="http://schemas.microsoft.com/office/word/2012/wordml" xmlns:w16cex="http://schemas.microsoft.com/office/word/2018/wordml/cex" xmlns:w16cid="http://schemas.microsoft.com/office/word/2016/wordml/cid" xmlns:w16="http://schemas.microsoft.com/office/word/2018/wordml" xmlns:w16sdtdh="http://schemas.microsoft.com/office/word/2020/wordml/sdtdatahash" xmlns:w16se="http://schemas.microsoft.com/office/word/2015/wordml/symex" xmlns:wpg="http://schemas.microsoft.com/office/word/2010/wordprocessingGroup" xmlns:wpi="http://schemas.microsoft.com/office/word/2010/wordprocessingInk" xmlns:wne="http://schemas.microsoft.com/office/word/2006/wordml" xmlns:wps="http://schemas.microsoft.com/office/word/2010/wordprocessingShape" mc:Ignorable="w14 w15 w16se w16cid w16 w16cex w16sdtdh wp14">
+<w:ftr xmlns:wpc="http://schemas.microsoft.com/office/word/2010/wordprocessingCanvas" xmlns:cx="http://schemas.microsoft.com/office/drawing/2014/chartex" xmlns:cx1="http://schemas.microsoft.com/office/drawing/2015/9/8/chartex" xmlns:cx2="http://schemas.microsoft.com/office/drawing/2015/10/21/chartex" xmlns:cx3="http://schemas.microsoft.com/office/drawing/2016/5/9/chartex" xmlns:cx4="http://schemas.microsoft.com/office/drawing/2016/5/10/chartex" xmlns:cx5="http://schemas.microsoft.com/office/drawing/2016/5/11/chartex" xmlns:cx6="http://schemas.microsoft.com/office/drawing/2016/5/12/chartex" xmlns:cx7="http://schemas.microsoft.com/office/drawing/2016/5/13/chartex" xmlns:cx8="http://schemas.microsoft.com/office/drawing/2016/5/14/chartex" xmlns:mc="http://schemas.openxmlformats.org/markup-compatibility/2006" xmlns:aink="http://schemas.microsoft.com/office/drawing/2016/ink" xmlns:am3d="http://schemas.microsoft.com/office/drawing/2017/model3d" xmlns:o="urn:schemas-microsoft-com:office:office" xmlns:oel="http://schemas.microsoft.com/office/2019/extlst" xmlns:r="http://schemas.openxmlformats.org/officeDocument/2006/relationships" xmlns:m="http://schemas.openxmlformats.org/officeDocument/2006/math" xmlns:v="urn:schemas-microsoft-com:vml" xmlns:wp14="http://schemas.microsoft.com/office/word/2010/wordprocessingDrawing" xmlns:wp="http://schemas.openxmlformats.org/drawingml/2006/wordprocessingDrawing" xmlns:w10="urn:schemas-microsoft-com:office:word" xmlns:w="http://schemas.openxmlformats.org/wordprocessingml/2006/main" xmlns:w14="http://schemas.microsoft.com/office/word/2010/wordml" xmlns:w15="http://schemas.microsoft.com/office/word/2012/wordml" xmlns:w16cex="http://schemas.microsoft.com/office/word/2018/wordml/cex" xmlns:w16cid="http://schemas.microsoft.com/office/word/2016/wordml/cid" xmlns:w16="http://schemas.microsoft.com/office/word/2018/wordml" xmlns:w16du="http://schemas.microsoft.com/office/word/2023/wordml/word16du" xmlns:w16sdtdh="http://schemas.microsoft.com/office/word/2020/wordml/sdtdatahash" xmlns:w16se="http://schemas.microsoft.com/office/word/2015/wordml/symex" xmlns:wpg="http://schemas.microsoft.com/office/word/2010/wordprocessingGroup" xmlns:wpi="http://schemas.microsoft.com/office/word/2010/wordprocessingInk" xmlns:wne="http://schemas.microsoft.com/office/word/2006/wordml" xmlns:wps="http://schemas.microsoft.com/office/word/2010/wordprocessingShape" mc:Ignorable="w14 w15 w16se w16cid w16 w16cex w16sdtdh w16du wp14">
   <w:p>
     <w:pPr>
       <w:jc w:val="right"/>
@@ -7142,7 +8820,11 @@
       <w:t xml:space="preserve">                                                                               </w:t>
     </w:r>
     <w:r>
-      <w:t xml:space="preserve">                      P</w:t>
+      <w:t xml:space="preserve">                      </w:t>
+    </w:r>
+    <w:proofErr w:type="spellStart"/>
+    <w:r>
+      <w:t>P</w:t>
     </w:r>
     <w:r>
       <w:t>ag</w:t>
@@ -7150,6 +8832,7 @@
     <w:r>
       <w:t>ina</w:t>
     </w:r>
+    <w:proofErr w:type="spellEnd"/>
     <w:r>
       <w:t xml:space="preserve"> </w:t>
     </w:r>
@@ -7175,8 +8858,8 @@
 </w:ftr>
 </file>
 
-<file path=word/footer3.xml><?xml version="1.0" encoding="utf-8"?>
-<w:ftr xmlns:wpc="http://schemas.microsoft.com/office/word/2010/wordprocessingCanvas" xmlns:cx="http://schemas.microsoft.com/office/drawing/2014/chartex" xmlns:cx1="http://schemas.microsoft.com/office/drawing/2015/9/8/chartex" xmlns:cx2="http://schemas.microsoft.com/office/drawing/2015/10/21/chartex" xmlns:cx3="http://schemas.microsoft.com/office/drawing/2016/5/9/chartex" xmlns:cx4="http://schemas.microsoft.com/office/drawing/2016/5/10/chartex" xmlns:cx5="http://schemas.microsoft.com/office/drawing/2016/5/11/chartex" xmlns:cx6="http://schemas.microsoft.com/office/drawing/2016/5/12/chartex" xmlns:cx7="http://schemas.microsoft.com/office/drawing/2016/5/13/chartex" xmlns:cx8="http://schemas.microsoft.com/office/drawing/2016/5/14/chartex" xmlns:mc="http://schemas.openxmlformats.org/markup-compatibility/2006" xmlns:aink="http://schemas.microsoft.com/office/drawing/2016/ink" xmlns:am3d="http://schemas.microsoft.com/office/drawing/2017/model3d" xmlns:o="urn:schemas-microsoft-com:office:office" xmlns:oel="http://schemas.microsoft.com/office/2019/extlst" xmlns:r="http://schemas.openxmlformats.org/officeDocument/2006/relationships" xmlns:m="http://schemas.openxmlformats.org/officeDocument/2006/math" xmlns:v="urn:schemas-microsoft-com:vml" xmlns:wp14="http://schemas.microsoft.com/office/word/2010/wordprocessingDrawing" xmlns:wp="http://schemas.openxmlformats.org/drawingml/2006/wordprocessingDrawing" xmlns:w10="urn:schemas-microsoft-com:office:word" xmlns:w="http://schemas.openxmlformats.org/wordprocessingml/2006/main" xmlns:w14="http://schemas.microsoft.com/office/word/2010/wordml" xmlns:w15="http://schemas.microsoft.com/office/word/2012/wordml" xmlns:w16cex="http://schemas.microsoft.com/office/word/2018/wordml/cex" xmlns:w16cid="http://schemas.microsoft.com/office/word/2016/wordml/cid" xmlns:w16="http://schemas.microsoft.com/office/word/2018/wordml" xmlns:w16sdtdh="http://schemas.microsoft.com/office/word/2020/wordml/sdtdatahash" xmlns:w16se="http://schemas.microsoft.com/office/word/2015/wordml/symex" xmlns:wpg="http://schemas.microsoft.com/office/word/2010/wordprocessingGroup" xmlns:wpi="http://schemas.microsoft.com/office/word/2010/wordprocessingInk" xmlns:wne="http://schemas.microsoft.com/office/word/2006/wordml" xmlns:wps="http://schemas.microsoft.com/office/word/2010/wordprocessingShape" mc:Ignorable="w14 w15 w16se w16cid w16 w16cex w16sdtdh wp14">
+<file path=word/footer2.xml><?xml version="1.0" encoding="utf-8"?>
+<w:ftr xmlns:wpc="http://schemas.microsoft.com/office/word/2010/wordprocessingCanvas" xmlns:cx="http://schemas.microsoft.com/office/drawing/2014/chartex" xmlns:cx1="http://schemas.microsoft.com/office/drawing/2015/9/8/chartex" xmlns:cx2="http://schemas.microsoft.com/office/drawing/2015/10/21/chartex" xmlns:cx3="http://schemas.microsoft.com/office/drawing/2016/5/9/chartex" xmlns:cx4="http://schemas.microsoft.com/office/drawing/2016/5/10/chartex" xmlns:cx5="http://schemas.microsoft.com/office/drawing/2016/5/11/chartex" xmlns:cx6="http://schemas.microsoft.com/office/drawing/2016/5/12/chartex" xmlns:cx7="http://schemas.microsoft.com/office/drawing/2016/5/13/chartex" xmlns:cx8="http://schemas.microsoft.com/office/drawing/2016/5/14/chartex" xmlns:mc="http://schemas.openxmlformats.org/markup-compatibility/2006" xmlns:aink="http://schemas.microsoft.com/office/drawing/2016/ink" xmlns:am3d="http://schemas.microsoft.com/office/drawing/2017/model3d" xmlns:o="urn:schemas-microsoft-com:office:office" xmlns:oel="http://schemas.microsoft.com/office/2019/extlst" xmlns:r="http://schemas.openxmlformats.org/officeDocument/2006/relationships" xmlns:m="http://schemas.openxmlformats.org/officeDocument/2006/math" xmlns:v="urn:schemas-microsoft-com:vml" xmlns:wp14="http://schemas.microsoft.com/office/word/2010/wordprocessingDrawing" xmlns:wp="http://schemas.openxmlformats.org/drawingml/2006/wordprocessingDrawing" xmlns:w10="urn:schemas-microsoft-com:office:word" xmlns:w="http://schemas.openxmlformats.org/wordprocessingml/2006/main" xmlns:w14="http://schemas.microsoft.com/office/word/2010/wordml" xmlns:w15="http://schemas.microsoft.com/office/word/2012/wordml" xmlns:w16cex="http://schemas.microsoft.com/office/word/2018/wordml/cex" xmlns:w16cid="http://schemas.microsoft.com/office/word/2016/wordml/cid" xmlns:w16="http://schemas.microsoft.com/office/word/2018/wordml" xmlns:w16du="http://schemas.microsoft.com/office/word/2023/wordml/word16du" xmlns:w16sdtdh="http://schemas.microsoft.com/office/word/2020/wordml/sdtdatahash" xmlns:w16se="http://schemas.microsoft.com/office/word/2015/wordml/symex" xmlns:wpg="http://schemas.microsoft.com/office/word/2010/wordprocessingGroup" xmlns:wpi="http://schemas.microsoft.com/office/word/2010/wordprocessingInk" xmlns:wne="http://schemas.microsoft.com/office/word/2006/wordml" xmlns:wps="http://schemas.microsoft.com/office/word/2010/wordprocessingShape" mc:Ignorable="w14 w15 w16se w16cid w16 w16cex w16sdtdh w16du wp14">
   <w:p>
     <w:pPr>
       <w:jc w:val="center"/>
@@ -7192,8 +8875,13 @@
     <w:r>
       <w:t xml:space="preserve"> - </w:t>
     </w:r>
+    <w:proofErr w:type="spellStart"/>
     <w:r>
-      <w:t>Vertaling: Scrum Facilitators Community, 2024</w:t>
+      <w:t>Vertaling</w:t>
+    </w:r>
+    <w:proofErr w:type="spellEnd"/>
+    <w:r>
+      <w:t>: Scrum Facilitators Community, 2024</w:t>
     </w:r>
     <w:r>
       <w:t>-</w:t>
@@ -7206,6 +8894,9 @@
     </w:r>
     <w:r>
       <w:t>2</w:t>
+    </w:r>
+    <w:r>
+      <w:t>.1</w:t>
     </w:r>
   </w:p>
   <w:p>
@@ -7224,14 +8915,84 @@
       <w:rPr>
         <w:lang w:val="nl-NL"/>
       </w:rPr>
-      <w:t xml:space="preserve">Deze publicatie is gelicenseerd onder de Creative Commons Naamsvermelding-GelijkDelen, bekijk deze op https://creativecommons.org/licenses/by-sa/4.0/legalcode.nl of zie de beknopte versie https://creativecommons.org/licenses/by-sa/4.0/deed.nl. Door gebruik te maken van deze EBM Gids erkent en stemt u ermee in dat u de voorwaarden van de Creative Commons Naamsvermelding-GelijkDelen licentie hebt gelezen en ermee akkoord gaat daaraan gebonden te zijn. </w:t>
+      <w:t xml:space="preserve">Deze publicatie is </w:t>
+    </w:r>
+    <w:proofErr w:type="spellStart"/>
+    <w:r>
+      <w:rPr>
+        <w:lang w:val="nl-NL"/>
+      </w:rPr>
+      <w:t>gelicenseerd</w:t>
+    </w:r>
+    <w:proofErr w:type="spellEnd"/>
+    <w:r>
+      <w:rPr>
+        <w:lang w:val="nl-NL"/>
+      </w:rPr>
+      <w:t xml:space="preserve"> onder de Creative </w:t>
+    </w:r>
+    <w:proofErr w:type="spellStart"/>
+    <w:r>
+      <w:rPr>
+        <w:lang w:val="nl-NL"/>
+      </w:rPr>
+      <w:t>Commons</w:t>
+    </w:r>
+    <w:proofErr w:type="spellEnd"/>
+    <w:r>
+      <w:rPr>
+        <w:lang w:val="nl-NL"/>
+      </w:rPr>
+      <w:t xml:space="preserve"> Naamsvermelding-</w:t>
+    </w:r>
+    <w:proofErr w:type="spellStart"/>
+    <w:r>
+      <w:rPr>
+        <w:lang w:val="nl-NL"/>
+      </w:rPr>
+      <w:t>GelijkDelen</w:t>
+    </w:r>
+    <w:proofErr w:type="spellEnd"/>
+    <w:r>
+      <w:rPr>
+        <w:lang w:val="nl-NL"/>
+      </w:rPr>
+      <w:t xml:space="preserve">, bekijk deze op https://creativecommons.org/licenses/by-sa/4.0/legalcode.nl of zie de beknopte versie https://creativecommons.org/licenses/by-sa/4.0/deed.nl. Door gebruik te maken van deze EBM Gids erkent en stemt u ermee in dat u de voorwaarden van de Creative </w:t>
+    </w:r>
+    <w:proofErr w:type="spellStart"/>
+    <w:r>
+      <w:rPr>
+        <w:lang w:val="nl-NL"/>
+      </w:rPr>
+      <w:t>Commons</w:t>
+    </w:r>
+    <w:proofErr w:type="spellEnd"/>
+    <w:r>
+      <w:rPr>
+        <w:lang w:val="nl-NL"/>
+      </w:rPr>
+      <w:t xml:space="preserve"> Naamsvermelding-</w:t>
+    </w:r>
+    <w:proofErr w:type="spellStart"/>
+    <w:r>
+      <w:rPr>
+        <w:lang w:val="nl-NL"/>
+      </w:rPr>
+      <w:t>GelijkDelen</w:t>
+    </w:r>
+    <w:proofErr w:type="spellEnd"/>
+    <w:r>
+      <w:rPr>
+        <w:lang w:val="nl-NL"/>
+      </w:rPr>
+      <w:t xml:space="preserve"> licentie hebt gelezen en ermee akkoord gaat daaraan gebonden te zijn. </w:t>
     </w:r>
   </w:p>
 </w:ftr>
 </file>
 
 <file path=word/footnotes.xml><?xml version="1.0" encoding="utf-8"?>
-<w:footnotes xmlns:wpc="http://schemas.microsoft.com/office/word/2010/wordprocessingCanvas" xmlns:cx="http://schemas.microsoft.com/office/drawing/2014/chartex" xmlns:cx1="http://schemas.microsoft.com/office/drawing/2015/9/8/chartex" xmlns:cx2="http://schemas.microsoft.com/office/drawing/2015/10/21/chartex" xmlns:cx3="http://schemas.microsoft.com/office/drawing/2016/5/9/chartex" xmlns:cx4="http://schemas.microsoft.com/office/drawing/2016/5/10/chartex" xmlns:cx5="http://schemas.microsoft.com/office/drawing/2016/5/11/chartex" xmlns:cx6="http://schemas.microsoft.com/office/drawing/2016/5/12/chartex" xmlns:cx7="http://schemas.microsoft.com/office/drawing/2016/5/13/chartex" xmlns:cx8="http://schemas.microsoft.com/office/drawing/2016/5/14/chartex" xmlns:mc="http://schemas.openxmlformats.org/markup-compatibility/2006" xmlns:aink="http://schemas.microsoft.com/office/drawing/2016/ink" xmlns:am3d="http://schemas.microsoft.com/office/drawing/2017/model3d" xmlns:o="urn:schemas-microsoft-com:office:office" xmlns:oel="http://schemas.microsoft.com/office/2019/extlst" xmlns:r="http://schemas.openxmlformats.org/officeDocument/2006/relationships" xmlns:m="http://schemas.openxmlformats.org/officeDocument/2006/math" xmlns:v="urn:schemas-microsoft-com:vml" xmlns:wp14="http://schemas.microsoft.com/office/word/2010/wordprocessingDrawing" xmlns:wp="http://schemas.openxmlformats.org/drawingml/2006/wordprocessingDrawing" xmlns:w10="urn:schemas-microsoft-com:office:word" xmlns:w="http://schemas.openxmlformats.org/wordprocessingml/2006/main" xmlns:w14="http://schemas.microsoft.com/office/word/2010/wordml" xmlns:w15="http://schemas.microsoft.com/office/word/2012/wordml" xmlns:w16cex="http://schemas.microsoft.com/office/word/2018/wordml/cex" xmlns:w16cid="http://schemas.microsoft.com/office/word/2016/wordml/cid" xmlns:w16="http://schemas.microsoft.com/office/word/2018/wordml" xmlns:w16sdtdh="http://schemas.microsoft.com/office/word/2020/wordml/sdtdatahash" xmlns:w16se="http://schemas.microsoft.com/office/word/2015/wordml/symex" xmlns:wpg="http://schemas.microsoft.com/office/word/2010/wordprocessingGroup" xmlns:wpi="http://schemas.microsoft.com/office/word/2010/wordprocessingInk" xmlns:wne="http://schemas.microsoft.com/office/word/2006/wordml" xmlns:wps="http://schemas.microsoft.com/office/word/2010/wordprocessingShape" mc:Ignorable="w14 w15 w16se w16cid w16 w16cex w16sdtdh wp14">
+<w:footnotes xmlns:wpc="http://schemas.microsoft.com/office/word/2010/wordprocessingCanvas" xmlns:cx="http://schemas.microsoft.com/office/drawing/2014/chartex" xmlns:cx1="http://schemas.microsoft.com/office/drawing/2015/9/8/chartex" xmlns:cx2="http://schemas.microsoft.com/office/drawing/2015/10/21/chartex" xmlns:cx3="http://schemas.microsoft.com/office/drawing/2016/5/9/chartex" xmlns:cx4="http://schemas.microsoft.com/office/drawing/2016/5/10/chartex" xmlns:cx5="http://schemas.microsoft.com/office/drawing/2016/5/11/chartex" xmlns:cx6="http://schemas.microsoft.com/office/drawing/2016/5/12/chartex" xmlns:cx7="http://schemas.microsoft.com/office/drawing/2016/5/13/chartex" xmlns:cx8="http://schemas.microsoft.com/office/drawing/2016/5/14/chartex" xmlns:mc="http://schemas.openxmlformats.org/markup-compatibility/2006" xmlns:aink="http://schemas.microsoft.com/office/drawing/2016/ink" xmlns:am3d="http://schemas.microsoft.com/office/drawing/2017/model3d" xmlns:o="urn:schemas-microsoft-com:office:office" xmlns:oel="http://schemas.microsoft.com/office/2019/extlst" xmlns:r="http://schemas.openxmlformats.org/officeDocument/2006/relationships" xmlns:m="http://schemas.openxmlformats.org/officeDocument/2006/math" xmlns:v="urn:schemas-microsoft-com:vml" xmlns:wp14="http://schemas.microsoft.com/office/word/2010/wordprocessingDrawing" xmlns:wp="http://schemas.openxmlformats.org/drawingml/2006/wordprocessingDrawing" xmlns:w10="urn:schemas-microsoft-com:office:word" xmlns:w="http://schemas.openxmlformats.org/wordprocessingml/2006/main" xmlns:w14="http://schemas.microsoft.com/office/word/2010/wordml" xmlns:w15="http://schemas.microsoft.com/office/word/2012/wordml" xmlns:w16cex="http://schemas.microsoft.com/office/word/2018/wordml/cex" xmlns:w16cid="http://schemas.microsoft.com/office/word/2016/wordml/cid" xmlns:w16="http://schemas.microsoft.com/office/word/2018/wordml" xmlns:w16du="http://schemas.microsoft.com/office/word/2023/wordml/word16du" xmlns:w16sdtdh="http://schemas.microsoft.com/office/word/2020/wordml/sdtdatahash" xmlns:w16se="http://schemas.microsoft.com/office/word/2015/wordml/symex" xmlns:wpg="http://schemas.microsoft.com/office/word/2010/wordprocessingGroup" xmlns:wpi="http://schemas.microsoft.com/office/word/2010/wordprocessingInk" xmlns:wne="http://schemas.microsoft.com/office/word/2006/wordml" xmlns:wps="http://schemas.microsoft.com/office/word/2010/wordprocessingShape" mc:Ignorable="w14 w15 w16se w16cid w16 w16cex w16sdtdh w16du wp14">
   <w:footnote w:type="separator" w:id="-1">
     <w:p>
       <w:pPr>
@@ -7334,7 +9095,49 @@
         <w:rPr>
           <w:lang w:val="nl-NL"/>
         </w:rPr>
-        <w:t>Figuur gebaseerd op Mike Rother’s Improvement Kata (</w:t>
+        <w:t xml:space="preserve">Figuur gebaseerd op Mike </w:t>
+      </w:r>
+      <w:proofErr w:type="spellStart"/>
+      <w:r>
+        <w:rPr>
+          <w:lang w:val="nl-NL"/>
+        </w:rPr>
+        <w:t>Rother’s</w:t>
+      </w:r>
+      <w:proofErr w:type="spellEnd"/>
+      <w:r>
+        <w:rPr>
+          <w:lang w:val="nl-NL"/>
+        </w:rPr>
+        <w:t xml:space="preserve"> </w:t>
+      </w:r>
+      <w:proofErr w:type="spellStart"/>
+      <w:r>
+        <w:rPr>
+          <w:lang w:val="nl-NL"/>
+        </w:rPr>
+        <w:t>Improvement</w:t>
+      </w:r>
+      <w:proofErr w:type="spellEnd"/>
+      <w:r>
+        <w:rPr>
+          <w:lang w:val="nl-NL"/>
+        </w:rPr>
+        <w:t xml:space="preserve"> </w:t>
+      </w:r>
+      <w:proofErr w:type="spellStart"/>
+      <w:r>
+        <w:rPr>
+          <w:lang w:val="nl-NL"/>
+        </w:rPr>
+        <w:t>Kata</w:t>
+      </w:r>
+      <w:proofErr w:type="spellEnd"/>
+      <w:r>
+        <w:rPr>
+          <w:lang w:val="nl-NL"/>
+        </w:rPr>
+        <w:t xml:space="preserve"> (</w:t>
       </w:r>
       <w:hyperlink r:id="rId3" w:history="1">
         <w:r>
@@ -7371,7 +9174,63 @@
         <w:rPr>
           <w:lang w:val="nl-NL"/>
         </w:rPr>
-        <w:t xml:space="preserve"> De Experimenteerlus is een variatie op de Shewhart Cycle, die populair is gemaakt door W. Edwards Deming. Deze wordt ook wel de PDCA-cyclus genoemd (Plan-Do-Check-Act); zie </w:t>
+        <w:t xml:space="preserve"> De </w:t>
+      </w:r>
+      <w:proofErr w:type="spellStart"/>
+      <w:r>
+        <w:rPr>
+          <w:lang w:val="nl-NL"/>
+        </w:rPr>
+        <w:t>Experimenteerlus</w:t>
+      </w:r>
+      <w:proofErr w:type="spellEnd"/>
+      <w:r>
+        <w:rPr>
+          <w:lang w:val="nl-NL"/>
+        </w:rPr>
+        <w:t xml:space="preserve"> is een variatie op de </w:t>
+      </w:r>
+      <w:proofErr w:type="spellStart"/>
+      <w:r>
+        <w:rPr>
+          <w:lang w:val="nl-NL"/>
+        </w:rPr>
+        <w:t>Shewhart</w:t>
+      </w:r>
+      <w:proofErr w:type="spellEnd"/>
+      <w:r>
+        <w:rPr>
+          <w:lang w:val="nl-NL"/>
+        </w:rPr>
+        <w:t xml:space="preserve"> </w:t>
+      </w:r>
+      <w:proofErr w:type="spellStart"/>
+      <w:r>
+        <w:rPr>
+          <w:lang w:val="nl-NL"/>
+        </w:rPr>
+        <w:t>Cycle</w:t>
+      </w:r>
+      <w:proofErr w:type="spellEnd"/>
+      <w:r>
+        <w:rPr>
+          <w:lang w:val="nl-NL"/>
+        </w:rPr>
+        <w:t xml:space="preserve">, die populair is gemaakt door W. Edwards </w:t>
+      </w:r>
+      <w:proofErr w:type="spellStart"/>
+      <w:r>
+        <w:rPr>
+          <w:lang w:val="nl-NL"/>
+        </w:rPr>
+        <w:t>Deming</w:t>
+      </w:r>
+      <w:proofErr w:type="spellEnd"/>
+      <w:r>
+        <w:rPr>
+          <w:lang w:val="nl-NL"/>
+        </w:rPr>
+        <w:t xml:space="preserve">. Deze wordt ook wel de PDCA-cyclus genoemd (Plan-Do-Check-Act); zie </w:t>
       </w:r>
       <w:hyperlink r:id="rId4" w:history="1">
         <w:r>
@@ -7529,38 +9388,8 @@
 </w:footnotes>
 </file>
 
-<file path=word/header1.xml><?xml version="1.0" encoding="utf-8"?>
-<w:hdr xmlns:wpc="http://schemas.microsoft.com/office/word/2010/wordprocessingCanvas" xmlns:cx="http://schemas.microsoft.com/office/drawing/2014/chartex" xmlns:cx1="http://schemas.microsoft.com/office/drawing/2015/9/8/chartex" xmlns:cx2="http://schemas.microsoft.com/office/drawing/2015/10/21/chartex" xmlns:cx3="http://schemas.microsoft.com/office/drawing/2016/5/9/chartex" xmlns:cx4="http://schemas.microsoft.com/office/drawing/2016/5/10/chartex" xmlns:cx5="http://schemas.microsoft.com/office/drawing/2016/5/11/chartex" xmlns:cx6="http://schemas.microsoft.com/office/drawing/2016/5/12/chartex" xmlns:cx7="http://schemas.microsoft.com/office/drawing/2016/5/13/chartex" xmlns:cx8="http://schemas.microsoft.com/office/drawing/2016/5/14/chartex" xmlns:mc="http://schemas.openxmlformats.org/markup-compatibility/2006" xmlns:aink="http://schemas.microsoft.com/office/drawing/2016/ink" xmlns:am3d="http://schemas.microsoft.com/office/drawing/2017/model3d" xmlns:o="urn:schemas-microsoft-com:office:office" xmlns:oel="http://schemas.microsoft.com/office/2019/extlst" xmlns:r="http://schemas.openxmlformats.org/officeDocument/2006/relationships" xmlns:m="http://schemas.openxmlformats.org/officeDocument/2006/math" xmlns:v="urn:schemas-microsoft-com:vml" xmlns:wp14="http://schemas.microsoft.com/office/word/2010/wordprocessingDrawing" xmlns:wp="http://schemas.openxmlformats.org/drawingml/2006/wordprocessingDrawing" xmlns:w10="urn:schemas-microsoft-com:office:word" xmlns:w="http://schemas.openxmlformats.org/wordprocessingml/2006/main" xmlns:w14="http://schemas.microsoft.com/office/word/2010/wordml" xmlns:w15="http://schemas.microsoft.com/office/word/2012/wordml" xmlns:w16cex="http://schemas.microsoft.com/office/word/2018/wordml/cex" xmlns:w16cid="http://schemas.microsoft.com/office/word/2016/wordml/cid" xmlns:w16="http://schemas.microsoft.com/office/word/2018/wordml" xmlns:w16sdtdh="http://schemas.microsoft.com/office/word/2020/wordml/sdtdatahash" xmlns:w16se="http://schemas.microsoft.com/office/word/2015/wordml/symex" xmlns:wpg="http://schemas.microsoft.com/office/word/2010/wordprocessingGroup" xmlns:wpi="http://schemas.microsoft.com/office/word/2010/wordprocessingInk" xmlns:wne="http://schemas.microsoft.com/office/word/2006/wordml" xmlns:wps="http://schemas.microsoft.com/office/word/2010/wordprocessingShape" mc:Ignorable="w14 w15 w16se w16cid w16 w16cex w16sdtdh wp14">
-  <w:p>
-    <w:pPr>
-      <w:pStyle w:val="Header"/>
-    </w:pPr>
-  </w:p>
-</w:hdr>
-</file>
-
-<file path=word/header2.xml><?xml version="1.0" encoding="utf-8"?>
-<w:hdr xmlns:wpc="http://schemas.microsoft.com/office/word/2010/wordprocessingCanvas" xmlns:cx="http://schemas.microsoft.com/office/drawing/2014/chartex" xmlns:cx1="http://schemas.microsoft.com/office/drawing/2015/9/8/chartex" xmlns:cx2="http://schemas.microsoft.com/office/drawing/2015/10/21/chartex" xmlns:cx3="http://schemas.microsoft.com/office/drawing/2016/5/9/chartex" xmlns:cx4="http://schemas.microsoft.com/office/drawing/2016/5/10/chartex" xmlns:cx5="http://schemas.microsoft.com/office/drawing/2016/5/11/chartex" xmlns:cx6="http://schemas.microsoft.com/office/drawing/2016/5/12/chartex" xmlns:cx7="http://schemas.microsoft.com/office/drawing/2016/5/13/chartex" xmlns:cx8="http://schemas.microsoft.com/office/drawing/2016/5/14/chartex" xmlns:mc="http://schemas.openxmlformats.org/markup-compatibility/2006" xmlns:aink="http://schemas.microsoft.com/office/drawing/2016/ink" xmlns:am3d="http://schemas.microsoft.com/office/drawing/2017/model3d" xmlns:o="urn:schemas-microsoft-com:office:office" xmlns:oel="http://schemas.microsoft.com/office/2019/extlst" xmlns:r="http://schemas.openxmlformats.org/officeDocument/2006/relationships" xmlns:m="http://schemas.openxmlformats.org/officeDocument/2006/math" xmlns:v="urn:schemas-microsoft-com:vml" xmlns:wp14="http://schemas.microsoft.com/office/word/2010/wordprocessingDrawing" xmlns:wp="http://schemas.openxmlformats.org/drawingml/2006/wordprocessingDrawing" xmlns:w10="urn:schemas-microsoft-com:office:word" xmlns:w="http://schemas.openxmlformats.org/wordprocessingml/2006/main" xmlns:w14="http://schemas.microsoft.com/office/word/2010/wordml" xmlns:w15="http://schemas.microsoft.com/office/word/2012/wordml" xmlns:w16cex="http://schemas.microsoft.com/office/word/2018/wordml/cex" xmlns:w16cid="http://schemas.microsoft.com/office/word/2016/wordml/cid" xmlns:w16="http://schemas.microsoft.com/office/word/2018/wordml" xmlns:w16sdtdh="http://schemas.microsoft.com/office/word/2020/wordml/sdtdatahash" xmlns:w16se="http://schemas.microsoft.com/office/word/2015/wordml/symex" xmlns:wpg="http://schemas.microsoft.com/office/word/2010/wordprocessingGroup" xmlns:wpi="http://schemas.microsoft.com/office/word/2010/wordprocessingInk" xmlns:wne="http://schemas.microsoft.com/office/word/2006/wordml" xmlns:wps="http://schemas.microsoft.com/office/word/2010/wordprocessingShape" mc:Ignorable="w14 w15 w16se w16cid w16 w16cex w16sdtdh wp14">
-  <w:p>
-    <w:pPr>
-      <w:pStyle w:val="Header"/>
-    </w:pPr>
-  </w:p>
-</w:hdr>
-</file>
-
-<file path=word/header3.xml><?xml version="1.0" encoding="utf-8"?>
-<w:hdr xmlns:wpc="http://schemas.microsoft.com/office/word/2010/wordprocessingCanvas" xmlns:cx="http://schemas.microsoft.com/office/drawing/2014/chartex" xmlns:cx1="http://schemas.microsoft.com/office/drawing/2015/9/8/chartex" xmlns:cx2="http://schemas.microsoft.com/office/drawing/2015/10/21/chartex" xmlns:cx3="http://schemas.microsoft.com/office/drawing/2016/5/9/chartex" xmlns:cx4="http://schemas.microsoft.com/office/drawing/2016/5/10/chartex" xmlns:cx5="http://schemas.microsoft.com/office/drawing/2016/5/11/chartex" xmlns:cx6="http://schemas.microsoft.com/office/drawing/2016/5/12/chartex" xmlns:cx7="http://schemas.microsoft.com/office/drawing/2016/5/13/chartex" xmlns:cx8="http://schemas.microsoft.com/office/drawing/2016/5/14/chartex" xmlns:mc="http://schemas.openxmlformats.org/markup-compatibility/2006" xmlns:aink="http://schemas.microsoft.com/office/drawing/2016/ink" xmlns:am3d="http://schemas.microsoft.com/office/drawing/2017/model3d" xmlns:o="urn:schemas-microsoft-com:office:office" xmlns:oel="http://schemas.microsoft.com/office/2019/extlst" xmlns:r="http://schemas.openxmlformats.org/officeDocument/2006/relationships" xmlns:m="http://schemas.openxmlformats.org/officeDocument/2006/math" xmlns:v="urn:schemas-microsoft-com:vml" xmlns:wp14="http://schemas.microsoft.com/office/word/2010/wordprocessingDrawing" xmlns:wp="http://schemas.openxmlformats.org/drawingml/2006/wordprocessingDrawing" xmlns:w10="urn:schemas-microsoft-com:office:word" xmlns:w="http://schemas.openxmlformats.org/wordprocessingml/2006/main" xmlns:w14="http://schemas.microsoft.com/office/word/2010/wordml" xmlns:w15="http://schemas.microsoft.com/office/word/2012/wordml" xmlns:w16cex="http://schemas.microsoft.com/office/word/2018/wordml/cex" xmlns:w16cid="http://schemas.microsoft.com/office/word/2016/wordml/cid" xmlns:w16="http://schemas.microsoft.com/office/word/2018/wordml" xmlns:w16sdtdh="http://schemas.microsoft.com/office/word/2020/wordml/sdtdatahash" xmlns:w16se="http://schemas.microsoft.com/office/word/2015/wordml/symex" xmlns:wpg="http://schemas.microsoft.com/office/word/2010/wordprocessingGroup" xmlns:wpi="http://schemas.microsoft.com/office/word/2010/wordprocessingInk" xmlns:wne="http://schemas.microsoft.com/office/word/2006/wordml" xmlns:wps="http://schemas.microsoft.com/office/word/2010/wordprocessingShape" mc:Ignorable="w14 w15 w16se w16cid w16 w16cex w16sdtdh wp14">
-  <w:p>
-    <w:pPr>
-      <w:pStyle w:val="Header"/>
-    </w:pPr>
-  </w:p>
-</w:hdr>
-</file>
-
 <file path=word/numbering.xml><?xml version="1.0" encoding="utf-8"?>
-<w:numbering xmlns:wpc="http://schemas.microsoft.com/office/word/2010/wordprocessingCanvas" xmlns:cx="http://schemas.microsoft.com/office/drawing/2014/chartex" xmlns:cx1="http://schemas.microsoft.com/office/drawing/2015/9/8/chartex" xmlns:cx2="http://schemas.microsoft.com/office/drawing/2015/10/21/chartex" xmlns:cx3="http://schemas.microsoft.com/office/drawing/2016/5/9/chartex" xmlns:cx4="http://schemas.microsoft.com/office/drawing/2016/5/10/chartex" xmlns:cx5="http://schemas.microsoft.com/office/drawing/2016/5/11/chartex" xmlns:cx6="http://schemas.microsoft.com/office/drawing/2016/5/12/chartex" xmlns:cx7="http://schemas.microsoft.com/office/drawing/2016/5/13/chartex" xmlns:cx8="http://schemas.microsoft.com/office/drawing/2016/5/14/chartex" xmlns:mc="http://schemas.openxmlformats.org/markup-compatibility/2006" xmlns:aink="http://schemas.microsoft.com/office/drawing/2016/ink" xmlns:am3d="http://schemas.microsoft.com/office/drawing/2017/model3d" xmlns:o="urn:schemas-microsoft-com:office:office" xmlns:oel="http://schemas.microsoft.com/office/2019/extlst" xmlns:r="http://schemas.openxmlformats.org/officeDocument/2006/relationships" xmlns:m="http://schemas.openxmlformats.org/officeDocument/2006/math" xmlns:v="urn:schemas-microsoft-com:vml" xmlns:wp14="http://schemas.microsoft.com/office/word/2010/wordprocessingDrawing" xmlns:wp="http://schemas.openxmlformats.org/drawingml/2006/wordprocessingDrawing" xmlns:w10="urn:schemas-microsoft-com:office:word" xmlns:w="http://schemas.openxmlformats.org/wordprocessingml/2006/main" xmlns:w14="http://schemas.microsoft.com/office/word/2010/wordml" xmlns:w15="http://schemas.microsoft.com/office/word/2012/wordml" xmlns:w16cex="http://schemas.microsoft.com/office/word/2018/wordml/cex" xmlns:w16cid="http://schemas.microsoft.com/office/word/2016/wordml/cid" xmlns:w16="http://schemas.microsoft.com/office/word/2018/wordml" xmlns:w16sdtdh="http://schemas.microsoft.com/office/word/2020/wordml/sdtdatahash" xmlns:w16se="http://schemas.microsoft.com/office/word/2015/wordml/symex" xmlns:wpg="http://schemas.microsoft.com/office/word/2010/wordprocessingGroup" xmlns:wpi="http://schemas.microsoft.com/office/word/2010/wordprocessingInk" xmlns:wne="http://schemas.microsoft.com/office/word/2006/wordml" xmlns:wps="http://schemas.microsoft.com/office/word/2010/wordprocessingShape" mc:Ignorable="w14 w15 w16se w16cid w16 w16cex w16sdtdh wp14">
+<w:numbering xmlns:wpc="http://schemas.microsoft.com/office/word/2010/wordprocessingCanvas" xmlns:cx="http://schemas.microsoft.com/office/drawing/2014/chartex" xmlns:cx1="http://schemas.microsoft.com/office/drawing/2015/9/8/chartex" xmlns:cx2="http://schemas.microsoft.com/office/drawing/2015/10/21/chartex" xmlns:cx3="http://schemas.microsoft.com/office/drawing/2016/5/9/chartex" xmlns:cx4="http://schemas.microsoft.com/office/drawing/2016/5/10/chartex" xmlns:cx5="http://schemas.microsoft.com/office/drawing/2016/5/11/chartex" xmlns:cx6="http://schemas.microsoft.com/office/drawing/2016/5/12/chartex" xmlns:cx7="http://schemas.microsoft.com/office/drawing/2016/5/13/chartex" xmlns:cx8="http://schemas.microsoft.com/office/drawing/2016/5/14/chartex" xmlns:mc="http://schemas.openxmlformats.org/markup-compatibility/2006" xmlns:aink="http://schemas.microsoft.com/office/drawing/2016/ink" xmlns:am3d="http://schemas.microsoft.com/office/drawing/2017/model3d" xmlns:o="urn:schemas-microsoft-com:office:office" xmlns:oel="http://schemas.microsoft.com/office/2019/extlst" xmlns:r="http://schemas.openxmlformats.org/officeDocument/2006/relationships" xmlns:m="http://schemas.openxmlformats.org/officeDocument/2006/math" xmlns:v="urn:schemas-microsoft-com:vml" xmlns:wp14="http://schemas.microsoft.com/office/word/2010/wordprocessingDrawing" xmlns:wp="http://schemas.openxmlformats.org/drawingml/2006/wordprocessingDrawing" xmlns:w10="urn:schemas-microsoft-com:office:word" xmlns:w="http://schemas.openxmlformats.org/wordprocessingml/2006/main" xmlns:w14="http://schemas.microsoft.com/office/word/2010/wordml" xmlns:w15="http://schemas.microsoft.com/office/word/2012/wordml" xmlns:w16cex="http://schemas.microsoft.com/office/word/2018/wordml/cex" xmlns:w16cid="http://schemas.microsoft.com/office/word/2016/wordml/cid" xmlns:w16="http://schemas.microsoft.com/office/word/2018/wordml" xmlns:w16du="http://schemas.microsoft.com/office/word/2023/wordml/word16du" xmlns:w16sdtdh="http://schemas.microsoft.com/office/word/2020/wordml/sdtdatahash" xmlns:w16se="http://schemas.microsoft.com/office/word/2015/wordml/symex" xmlns:wpg="http://schemas.microsoft.com/office/word/2010/wordprocessingGroup" xmlns:wpi="http://schemas.microsoft.com/office/word/2010/wordprocessingInk" xmlns:wne="http://schemas.microsoft.com/office/word/2006/wordml" xmlns:wps="http://schemas.microsoft.com/office/word/2010/wordprocessingShape" mc:Ignorable="w14 w15 w16se w16cid w16 w16cex w16sdtdh w16du wp14">
   <w:abstractNum w:abstractNumId="0" w15:restartNumberingAfterBreak="0">
     <w:nsid w:val="0396516C"/>
     <w:multiLevelType w:val="multilevel"/>
@@ -8493,7 +10322,7 @@
 </file>
 
 <file path=word/styles.xml><?xml version="1.0" encoding="utf-8"?>
-<w:styles xmlns:mc="http://schemas.openxmlformats.org/markup-compatibility/2006" xmlns:r="http://schemas.openxmlformats.org/officeDocument/2006/relationships" xmlns:w="http://schemas.openxmlformats.org/wordprocessingml/2006/main" xmlns:w14="http://schemas.microsoft.com/office/word/2010/wordml" xmlns:w15="http://schemas.microsoft.com/office/word/2012/wordml" xmlns:w16cex="http://schemas.microsoft.com/office/word/2018/wordml/cex" xmlns:w16cid="http://schemas.microsoft.com/office/word/2016/wordml/cid" xmlns:w16="http://schemas.microsoft.com/office/word/2018/wordml" xmlns:w16sdtdh="http://schemas.microsoft.com/office/word/2020/wordml/sdtdatahash" xmlns:w16se="http://schemas.microsoft.com/office/word/2015/wordml/symex" mc:Ignorable="w14 w15 w16se w16cid w16 w16cex w16sdtdh">
+<w:styles xmlns:mc="http://schemas.openxmlformats.org/markup-compatibility/2006" xmlns:r="http://schemas.openxmlformats.org/officeDocument/2006/relationships" xmlns:w="http://schemas.openxmlformats.org/wordprocessingml/2006/main" xmlns:w14="http://schemas.microsoft.com/office/word/2010/wordml" xmlns:w15="http://schemas.microsoft.com/office/word/2012/wordml" xmlns:w16cex="http://schemas.microsoft.com/office/word/2018/wordml/cex" xmlns:w16cid="http://schemas.microsoft.com/office/word/2016/wordml/cid" xmlns:w16="http://schemas.microsoft.com/office/word/2018/wordml" xmlns:w16du="http://schemas.microsoft.com/office/word/2023/wordml/word16du" xmlns:w16sdtdh="http://schemas.microsoft.com/office/word/2020/wordml/sdtdatahash" xmlns:w16se="http://schemas.microsoft.com/office/word/2015/wordml/symex" mc:Ignorable="w14 w15 w16se w16cid w16 w16cex w16sdtdh w16du">
   <w:docDefaults>
     <w:rPrDefault>
       <w:rPr>

</xml_diff>

<commit_message>
#65 - Defecten-trends - grammatica verbeteringen en spelfouten - meeting -> meting; verminderd -> vermindert & vereenvoudiging eerste zin.
</commit_message>
<xml_diff>
--- a/EBM-Gids-2024-NL-dev.docx
+++ b/EBM-Gids-2024-NL-dev.docx
@@ -7464,7 +7464,70 @@
                 <w:szCs w:val="20"/>
                 <w:lang w:val="nl-NL" w:eastAsia="en-GB"/>
               </w:rPr>
-              <w:t>Een meeting van de toe- of afname van defecten sinds de laatste meeting. Een defect is alles wat de waarde van het product verminderd voor een klant, gebruiker of de organisatie zelf. Defects zijn over het algemeen zaken die niet werken zoals bedoeld.</w:t>
+              <w:t>De</w:t>
+            </w:r>
+            <w:r>
+              <w:rPr>
+                <w:rFonts w:eastAsia="Times New Roman"/>
+                <w:sz w:val="20"/>
+                <w:szCs w:val="20"/>
+                <w:lang w:val="nl-NL" w:eastAsia="en-GB"/>
+              </w:rPr>
+              <w:t xml:space="preserve"> toe- of afname van defecten sinds de </w:t>
+            </w:r>
+            <w:r>
+              <w:rPr>
+                <w:rFonts w:eastAsia="Times New Roman"/>
+                <w:sz w:val="20"/>
+                <w:szCs w:val="20"/>
+                <w:lang w:val="nl-NL" w:eastAsia="en-GB"/>
+              </w:rPr>
+              <w:t>vorige</w:t>
+            </w:r>
+            <w:r>
+              <w:rPr>
+                <w:rFonts w:eastAsia="Times New Roman"/>
+                <w:sz w:val="20"/>
+                <w:szCs w:val="20"/>
+                <w:lang w:val="nl-NL" w:eastAsia="en-GB"/>
+              </w:rPr>
+              <w:t xml:space="preserve"> meting. Een defect is alles wat de waarde van het product verminder</w:t>
+            </w:r>
+            <w:r>
+              <w:rPr>
+                <w:rFonts w:eastAsia="Times New Roman"/>
+                <w:sz w:val="20"/>
+                <w:szCs w:val="20"/>
+                <w:lang w:val="nl-NL" w:eastAsia="en-GB"/>
+              </w:rPr>
+              <w:t xml:space="preserve">t </w:t>
+            </w:r>
+            <w:r>
+              <w:rPr>
+                <w:rFonts w:eastAsia="Times New Roman"/>
+                <w:sz w:val="20"/>
+                <w:szCs w:val="20"/>
+                <w:lang w:val="nl-NL" w:eastAsia="en-GB"/>
+              </w:rPr>
+              <w:t>voor een klant, gebruiker of de organisatie zelf. Defect</w:t>
+            </w:r>
+            <w:r>
+              <w:rPr>
+                <w:rFonts w:eastAsia="Times New Roman"/>
+                <w:sz w:val="20"/>
+                <w:szCs w:val="20"/>
+                <w:lang w:val="nl-NL" w:eastAsia="en-GB"/>
+              </w:rPr>
+              <w:t>en</w:t>
+            </w:r>
+            <w:r>
+              <w:rPr>
+                <w:rFonts w:eastAsia="Times New Roman"/>
+                <w:sz w:val="20"/>
+                <w:szCs w:val="20"/>
+                <w:lang w:val="nl-NL" w:eastAsia="en-GB"/>
+              </w:rPr>
+              <w:t xml:space="preserve"> zijn over het algemeen zaken die niet werken zoals bedoeld.</w:t>
             </w:r>
           </w:p>
         </w:tc>

</xml_diff>

<commit_message>
#66 - Verbetering flow tekst en grammatica 'Technische Schuld'
</commit_message>
<xml_diff>
--- a/EBM-Gids-2024-NL-dev.docx
+++ b/EBM-Gids-2024-NL-dev.docx
@@ -7759,9 +7759,8 @@
                 <w:szCs w:val="20"/>
                 <w:lang w:val="nl-NL" w:eastAsia="en-GB"/>
               </w:rPr>
-              <w:t xml:space="preserve">Een concept in </w:t>
-            </w:r>
-            <w:proofErr w:type="gramStart"/>
+              <w:t>Een concept in softwareontwikkeling dat de extra ontwikkelings- en testwerkzaamheden weer</w:t>
+            </w:r>
             <w:r>
               <w:rPr>
                 <w:rFonts w:eastAsia="Times New Roman"/>
@@ -7769,9 +7768,8 @@
                 <w:szCs w:val="20"/>
                 <w:lang w:val="nl-NL" w:eastAsia="en-GB"/>
               </w:rPr>
-              <w:t>software ontwikkeling</w:t>
-            </w:r>
-            <w:proofErr w:type="gramEnd"/>
+              <w:t xml:space="preserve">geeft </w:t>
+            </w:r>
             <w:r>
               <w:rPr>
                 <w:rFonts w:eastAsia="Times New Roman"/>
@@ -7779,7 +7777,43 @@
                 <w:szCs w:val="20"/>
                 <w:lang w:val="nl-NL" w:eastAsia="en-GB"/>
               </w:rPr>
-              <w:t xml:space="preserve"> dat de extra ontwikkelings- en testwerkzaamheden weerspiegelt die ontstaan wanneer "snelle" oplossingen resulteren in een later herstelwerk. Het creëert een ongewenste impact op het leveren van waarde en een vermijdbare toename van herstelwerk en risico.</w:t>
+              <w:t xml:space="preserve">die ontstaan wanneer "snelle" oplossingen resulteren in een later herstelwerk. </w:t>
+            </w:r>
+            <w:r>
+              <w:rPr>
+                <w:rFonts w:eastAsia="Times New Roman"/>
+                <w:sz w:val="20"/>
+                <w:szCs w:val="20"/>
+                <w:lang w:val="nl-NL" w:eastAsia="en-GB"/>
+              </w:rPr>
+              <w:t>Technische Schuld</w:t>
+            </w:r>
+            <w:r>
+              <w:rPr>
+                <w:rFonts w:eastAsia="Times New Roman"/>
+                <w:sz w:val="20"/>
+                <w:szCs w:val="20"/>
+                <w:lang w:val="nl-NL" w:eastAsia="en-GB"/>
+              </w:rPr>
+              <w:t xml:space="preserve"> </w:t>
+            </w:r>
+            <w:r>
+              <w:rPr>
+                <w:rFonts w:eastAsia="Times New Roman"/>
+                <w:sz w:val="20"/>
+                <w:szCs w:val="20"/>
+                <w:lang w:val="nl-NL" w:eastAsia="en-GB"/>
+              </w:rPr>
+              <w:t>resulteert in</w:t>
+            </w:r>
+            <w:r>
+              <w:rPr>
+                <w:rFonts w:eastAsia="Times New Roman"/>
+                <w:sz w:val="20"/>
+                <w:szCs w:val="20"/>
+                <w:lang w:val="nl-NL" w:eastAsia="en-GB"/>
+              </w:rPr>
+              <w:t xml:space="preserve"> een ongewenste impact op het leveren van waarde en een vermijdbare toename van herstelwerk en risico.</w:t>
             </w:r>
           </w:p>
         </w:tc>

</xml_diff>

<commit_message>
Prepare for release 1.2.1
</commit_message>
<xml_diff>
--- a/EBM-Gids-2024-NL-dev.docx
+++ b/EBM-Gids-2024-NL-dev.docx
@@ -76,27 +76,7 @@
           <w:szCs w:val="32"/>
           <w:lang w:val="nl-NL"/>
         </w:rPr>
-        <w:t xml:space="preserve"> </w:t>
-      </w:r>
-      <w:proofErr w:type="spellStart"/>
-      <w:r>
-        <w:rPr>
-          <w:color w:val="4A86E8"/>
-          <w:sz w:val="32"/>
-          <w:szCs w:val="32"/>
-          <w:lang w:val="nl-NL"/>
-        </w:rPr>
-        <w:t>waardelevering</w:t>
-      </w:r>
-      <w:proofErr w:type="spellEnd"/>
-      <w:r>
-        <w:rPr>
-          <w:color w:val="4A86E8"/>
-          <w:sz w:val="32"/>
-          <w:szCs w:val="32"/>
-          <w:lang w:val="nl-NL"/>
-        </w:rPr>
-        <w:t xml:space="preserve"> </w:t>
+        <w:t xml:space="preserve"> waardelevering </w:t>
       </w:r>
       <w:r>
         <w:rPr>
@@ -357,21 +337,7 @@
         <w:rPr>
           <w:lang w:val="nl-NL"/>
         </w:rPr>
-        <w:t xml:space="preserve">Organisaties stellen doelen zodat ze concrete vooruitgang kunnen maken ten opzichte van het bereiken van hun Missie en Visie. Zonder doelen zijn de Missie en Visie slechts grootse ambities. En </w:t>
-      </w:r>
-      <w:proofErr w:type="spellStart"/>
-      <w:r>
-        <w:rPr>
-          <w:lang w:val="nl-NL"/>
-        </w:rPr>
-        <w:t>vice</w:t>
-      </w:r>
-      <w:proofErr w:type="spellEnd"/>
-      <w:r>
-        <w:rPr>
-          <w:lang w:val="nl-NL"/>
-        </w:rPr>
-        <w:t xml:space="preserve"> versa, zonder duidelijke Missie en Visie, missen doelen een overtuigende zingeving, met name voor diegenen die in onzekere omstandigheden werken.</w:t>
+        <w:t>Organisaties stellen doelen zodat ze concrete vooruitgang kunnen maken ten opzichte van het bereiken van hun Missie en Visie. Zonder doelen zijn de Missie en Visie slechts grootse ambities. En vice versa, zonder duidelijke Missie en Visie, missen doelen een overtuigende zingeving, met name voor diegenen die in onzekere omstandigheden werken.</w:t>
       </w:r>
     </w:p>
     <w:p>
@@ -414,42 +380,20 @@
         <w:rPr>
           <w:lang w:val="nl-NL"/>
         </w:rPr>
-        <w:t xml:space="preserve">Definitie van </w:t>
-      </w:r>
-      <w:proofErr w:type="spellStart"/>
-      <w:r>
-        <w:rPr>
-          <w:lang w:val="nl-NL"/>
-        </w:rPr>
-        <w:t>Evidence-Based</w:t>
-      </w:r>
-      <w:proofErr w:type="spellEnd"/>
-      <w:r>
-        <w:rPr>
-          <w:lang w:val="nl-NL"/>
-        </w:rPr>
-        <w:t xml:space="preserve"> Management</w:t>
-      </w:r>
-    </w:p>
-    <w:p>
-      <w:pPr>
-        <w:rPr>
-          <w:lang w:val="nl-NL"/>
-        </w:rPr>
-      </w:pPr>
-      <w:proofErr w:type="spellStart"/>
-      <w:r>
-        <w:rPr>
-          <w:lang w:val="nl-NL"/>
-        </w:rPr>
-        <w:t>Evidence-Based</w:t>
-      </w:r>
-      <w:proofErr w:type="spellEnd"/>
-      <w:r>
-        <w:rPr>
-          <w:lang w:val="nl-NL"/>
-        </w:rPr>
-        <w:t xml:space="preserve"> Management (EBM) is een raamwerk dat mensen, teams en organisaties helpt om beter besluiten te nemen, waarmee ze hun doelen kunnen bereiken door het bewust inzetten van experimenten en feedback.  </w:t>
+        <w:t>Definitie van Evidence-Based Management</w:t>
+      </w:r>
+    </w:p>
+    <w:p>
+      <w:pPr>
+        <w:rPr>
+          <w:lang w:val="nl-NL"/>
+        </w:rPr>
+      </w:pPr>
+      <w:r>
+        <w:rPr>
+          <w:lang w:val="nl-NL"/>
+        </w:rPr>
+        <w:t xml:space="preserve">Evidence-Based Management (EBM) is een raamwerk dat mensen, teams en organisaties helpt om beter besluiten te nemen, waarmee ze hun doelen kunnen bereiken door het bewust inzetten van experimenten en feedback.  </w:t>
       </w:r>
     </w:p>
     <w:p>
@@ -954,21 +898,7 @@
         <w:rPr>
           <w:lang w:val="nl-NL"/>
         </w:rPr>
-        <w:t xml:space="preserve">Voorbeelden van Directe Tactische Doelen zijn activiteiten zoals het isoleren van symptomen, evalueren van een behandeling, DNA </w:t>
-      </w:r>
-      <w:proofErr w:type="spellStart"/>
-      <w:r>
-        <w:rPr>
-          <w:lang w:val="nl-NL"/>
-        </w:rPr>
-        <w:t>sequencing</w:t>
-      </w:r>
-      <w:proofErr w:type="spellEnd"/>
-      <w:r>
-        <w:rPr>
-          <w:lang w:val="nl-NL"/>
-        </w:rPr>
-        <w:t xml:space="preserve"> van een virus of bacterie, enzovoort. Dit zijn cruciale </w:t>
+        <w:t xml:space="preserve">Voorbeelden van Directe Tactische Doelen zijn activiteiten zoals het isoleren van symptomen, evalueren van een behandeling, DNA sequencing van een virus of bacterie, enzovoort. Dit zijn cruciale </w:t>
       </w:r>
       <w:r>
         <w:rPr>
@@ -1014,105 +944,43 @@
         <w:rPr>
           <w:lang w:val="nl-NL"/>
         </w:rPr>
-        <w:t xml:space="preserve"> is meestal gericht op het behalen van een hoogst wenselijke maar nog </w:t>
-      </w:r>
-      <w:proofErr w:type="spellStart"/>
-      <w:r>
-        <w:rPr>
-          <w:lang w:val="nl-NL"/>
-        </w:rPr>
-        <w:t>onbehaalde</w:t>
-      </w:r>
-      <w:proofErr w:type="spellEnd"/>
-      <w:r>
-        <w:rPr>
-          <w:lang w:val="nl-NL"/>
-        </w:rPr>
-        <w:t xml:space="preserve"> uitkomst voor een specifieke groep mensen. Het doel behalen leidt tot verbeterd geluk, veiligheid, zekerheid of welzijn van de ontvangers van een bepaald product of dienst. In EBM noemen we dit </w:t>
-      </w:r>
-      <w:proofErr w:type="spellStart"/>
+        <w:t xml:space="preserve"> is meestal gericht op het behalen van een hoogst wenselijke maar nog onbehaalde uitkomst voor een specifieke groep mensen. Het doel behalen leidt tot verbeterd geluk, veiligheid, zekerheid of welzijn van de ontvangers van een bepaald product of dienst. In EBM noemen we dit </w:t>
+      </w:r>
       <w:r>
         <w:rPr>
           <w:i/>
           <w:iCs/>
           <w:lang w:val="nl-NL"/>
         </w:rPr>
-        <w:t>Unrealized</w:t>
-      </w:r>
-      <w:proofErr w:type="spellEnd"/>
+        <w:t>Unrealized Value</w:t>
+      </w:r>
+      <w:r>
+        <w:rPr>
+          <w:lang w:val="nl-NL"/>
+        </w:rPr>
+        <w:t xml:space="preserve">: het verschil tussen de gewenste uitkomst en de huidige ervaringen van een begunstigde. </w:t>
+      </w:r>
       <w:r>
         <w:rPr>
           <w:i/>
           <w:iCs/>
           <w:lang w:val="nl-NL"/>
         </w:rPr>
-        <w:t xml:space="preserve"> Value</w:t>
-      </w:r>
-      <w:r>
-        <w:rPr>
-          <w:lang w:val="nl-NL"/>
-        </w:rPr>
-        <w:t xml:space="preserve">: het verschil tussen de gewenste uitkomst en de huidige ervaringen van een begunstigde. </w:t>
-      </w:r>
-      <w:proofErr w:type="spellStart"/>
+        <w:t xml:space="preserve">Unrealized Value </w:t>
+      </w:r>
+      <w:r>
+        <w:rPr>
+          <w:lang w:val="nl-NL"/>
+        </w:rPr>
+        <w:t xml:space="preserve">wordt hieronder in meer detail beschreven, in het onderdeel </w:t>
+      </w:r>
       <w:r>
         <w:rPr>
           <w:i/>
           <w:iCs/>
           <w:lang w:val="nl-NL"/>
         </w:rPr>
-        <w:t>Unrealized</w:t>
-      </w:r>
-      <w:proofErr w:type="spellEnd"/>
-      <w:r>
-        <w:rPr>
-          <w:i/>
-          <w:iCs/>
-          <w:lang w:val="nl-NL"/>
-        </w:rPr>
-        <w:t xml:space="preserve"> Value </w:t>
-      </w:r>
-      <w:r>
-        <w:rPr>
-          <w:lang w:val="nl-NL"/>
-        </w:rPr>
-        <w:t xml:space="preserve">wordt hieronder in meer detail beschreven, in het onderdeel </w:t>
-      </w:r>
-      <w:proofErr w:type="spellStart"/>
-      <w:r>
-        <w:rPr>
-          <w:i/>
-          <w:iCs/>
-          <w:lang w:val="nl-NL"/>
-        </w:rPr>
-        <w:t>Key</w:t>
-      </w:r>
-      <w:proofErr w:type="spellEnd"/>
-      <w:r>
-        <w:rPr>
-          <w:i/>
-          <w:iCs/>
-          <w:lang w:val="nl-NL"/>
-        </w:rPr>
-        <w:t xml:space="preserve"> Value </w:t>
-      </w:r>
-      <w:proofErr w:type="spellStart"/>
-      <w:r>
-        <w:rPr>
-          <w:i/>
-          <w:iCs/>
-          <w:lang w:val="nl-NL"/>
-        </w:rPr>
-        <w:t>Areas</w:t>
-      </w:r>
-      <w:proofErr w:type="spellEnd"/>
-      <w:r>
-        <w:rPr>
-          <w:i/>
-          <w:iCs/>
-          <w:lang w:val="nl-NL"/>
-        </w:rPr>
-        <w:t>.</w:t>
+        <w:t>Key Value Areas.</w:t>
       </w:r>
     </w:p>
     <w:p>
@@ -1173,74 +1041,33 @@
           <w:lang w:val="nl-NL"/>
         </w:rPr>
       </w:pPr>
-      <w:proofErr w:type="spellStart"/>
       <w:r>
         <w:rPr>
           <w:b/>
           <w:lang w:val="nl-NL"/>
         </w:rPr>
-        <w:t>Inputs</w:t>
-      </w:r>
-      <w:proofErr w:type="spellEnd"/>
-      <w:r>
-        <w:rPr>
-          <w:b/>
-          <w:lang w:val="nl-NL"/>
-        </w:rPr>
-        <w:t xml:space="preserve">. </w:t>
+        <w:t xml:space="preserve">Inputs. </w:t>
       </w:r>
       <w:r>
         <w:rPr>
           <w:bCs/>
           <w:lang w:val="nl-NL"/>
         </w:rPr>
-        <w:t xml:space="preserve">Dit zijn de dingen waar de organisatie geld aan uitgeeft. Hoewel </w:t>
-      </w:r>
-      <w:proofErr w:type="spellStart"/>
+        <w:t xml:space="preserve">Dit zijn de dingen waar de organisatie geld aan uitgeeft. Hoewel inputs noodzakelijk </w:t>
+      </w:r>
       <w:r>
         <w:rPr>
           <w:bCs/>
           <w:lang w:val="nl-NL"/>
         </w:rPr>
-        <w:t>inputs</w:t>
-      </w:r>
-      <w:proofErr w:type="spellEnd"/>
+        <w:t xml:space="preserve">zijn </w:t>
+      </w:r>
       <w:r>
         <w:rPr>
           <w:bCs/>
           <w:lang w:val="nl-NL"/>
         </w:rPr>
-        <w:t xml:space="preserve"> noodzakelijk </w:t>
-      </w:r>
-      <w:r>
-        <w:rPr>
-          <w:bCs/>
-          <w:lang w:val="nl-NL"/>
-        </w:rPr>
-        <w:t xml:space="preserve">zijn </w:t>
-      </w:r>
-      <w:r>
-        <w:rPr>
-          <w:bCs/>
-          <w:lang w:val="nl-NL"/>
-        </w:rPr>
-        <w:t xml:space="preserve">om waarde te creëren, is er geen correlatie tussen de hoeveelheid input en de waarde die klanten ervaren. </w:t>
-      </w:r>
-      <w:proofErr w:type="spellStart"/>
-      <w:r>
-        <w:rPr>
-          <w:bCs/>
-          <w:lang w:val="nl-NL"/>
-        </w:rPr>
-        <w:t>Inputs</w:t>
-      </w:r>
-      <w:proofErr w:type="spellEnd"/>
-      <w:r>
-        <w:rPr>
-          <w:bCs/>
-          <w:lang w:val="nl-NL"/>
-        </w:rPr>
-        <w:t xml:space="preserve"> houden experiment</w:t>
+        <w:t>om waarde te creëren, is er geen correlatie tussen de hoeveelheid input en de waarde die klanten ervaren. Inputs houden experiment</w:t>
       </w:r>
       <w:r>
         <w:rPr>
@@ -1325,7 +1152,6 @@
           <w:lang w:val="nl-NL"/>
         </w:rPr>
       </w:pPr>
-      <w:proofErr w:type="spellStart"/>
       <w:r>
         <w:rPr>
           <w:b/>
@@ -1333,7 +1159,6 @@
         </w:rPr>
         <w:t>Outputs</w:t>
       </w:r>
-      <w:proofErr w:type="spellEnd"/>
       <w:r>
         <w:rPr>
           <w:lang w:val="nl-NL"/>
@@ -1495,21 +1320,7 @@
         <w:rPr>
           <w:lang w:val="nl-NL"/>
         </w:rPr>
-        <w:t xml:space="preserve">Het probleem waar de meeste organisaties tegen aanlopen, wat vaak wordt gereflecteerd in de dingen die ze meten, is dat het meten van activiteiten en </w:t>
-      </w:r>
-      <w:proofErr w:type="spellStart"/>
-      <w:r>
-        <w:rPr>
-          <w:lang w:val="nl-NL"/>
-        </w:rPr>
-        <w:t>outputs</w:t>
-      </w:r>
-      <w:proofErr w:type="spellEnd"/>
-      <w:r>
-        <w:rPr>
-          <w:lang w:val="nl-NL"/>
-        </w:rPr>
-        <w:t xml:space="preserve"> eenvoudig is, terwijl het meten van </w:t>
+        <w:t xml:space="preserve">Het probleem waar de meeste organisaties tegen aanlopen, wat vaak wordt gereflecteerd in de dingen die ze meten, is dat het meten van activiteiten en outputs eenvoudig is, terwijl het meten van </w:t>
       </w:r>
       <w:r>
         <w:rPr>
@@ -1539,21 +1350,7 @@
         <w:rPr>
           <w:lang w:val="nl-NL"/>
         </w:rPr>
-        <w:t xml:space="preserve"> om waarde te leveren. Echter, om hun doelen te behalen, is het essentieel om waardevolle uitkomsten te leveren. Bijvoorbeeld meer uren werken (activiteiten) en meer functionaliteit leveren (</w:t>
-      </w:r>
-      <w:proofErr w:type="spellStart"/>
-      <w:r>
-        <w:rPr>
-          <w:lang w:val="nl-NL"/>
-        </w:rPr>
-        <w:t>outputs</w:t>
-      </w:r>
-      <w:proofErr w:type="spellEnd"/>
-      <w:r>
-        <w:rPr>
-          <w:lang w:val="nl-NL"/>
-        </w:rPr>
-        <w:t>) is geen garantie voor verbeterde klantervaringen (</w:t>
+        <w:t xml:space="preserve"> om waarde te leveren. Echter, om hun doelen te behalen, is het essentieel om waardevolle uitkomsten te leveren. Bijvoorbeeld meer uren werken (activiteiten) en meer functionaliteit leveren (outputs) is geen garantie voor verbeterde klantervaringen (</w:t>
       </w:r>
       <w:r>
         <w:rPr>
@@ -1662,21 +1459,7 @@
         <w:rPr>
           <w:lang w:val="nl-NL"/>
         </w:rPr>
-        <w:t xml:space="preserve">De </w:t>
-      </w:r>
-      <w:proofErr w:type="spellStart"/>
-      <w:r>
-        <w:rPr>
-          <w:lang w:val="nl-NL"/>
-        </w:rPr>
-        <w:t>Experimenteerlus</w:t>
-      </w:r>
-      <w:proofErr w:type="spellEnd"/>
-      <w:r>
-        <w:rPr>
-          <w:lang w:val="nl-NL"/>
-        </w:rPr>
-        <w:t xml:space="preserve"> (zie Figuur 1) helpt organisaties van hun Huidige Toestand naar hun Directe Tactische Doel te bewegen, vervolgens naar hun Tussenliggende Doel, en uiteindelijk </w:t>
+        <w:t xml:space="preserve">De Experimenteerlus (zie Figuur 1) helpt organisaties van hun Huidige Toestand naar hun Directe Tactische Doel te bewegen, vervolgens naar hun Tussenliggende Doel, en uiteindelijk </w:t>
       </w:r>
       <w:r>
         <w:rPr>
@@ -1728,23 +1511,7 @@
           <w:bCs/>
           <w:lang w:val="nl-NL"/>
         </w:rPr>
-        <w:t xml:space="preserve">Gebaseerd op ervaring vorm je een idee waarmee je verwacht te bewegen in de richting van je Directe Tactische Doel en je bepaalt hoe je het slagen van dit experiment meetbaar </w:t>
-      </w:r>
-      <w:proofErr w:type="gramStart"/>
-      <w:r>
-        <w:rPr>
-          <w:bCs/>
-          <w:lang w:val="nl-NL"/>
-        </w:rPr>
-        <w:t>maakt..</w:t>
-      </w:r>
-      <w:proofErr w:type="gramEnd"/>
-      <w:r>
-        <w:rPr>
-          <w:bCs/>
-          <w:lang w:val="nl-NL"/>
-        </w:rPr>
-        <w:t xml:space="preserve"> </w:t>
+        <w:t xml:space="preserve">Gebaseerd op ervaring vorm je een idee waarmee je verwacht te bewegen in de richting van je Directe Tactische Doel en je bepaalt hoe je het slagen van dit experiment meetbaar maakt.. </w:t>
       </w:r>
     </w:p>
     <w:p>
@@ -1916,42 +1683,20 @@
         <w:rPr>
           <w:lang w:val="nl-NL"/>
         </w:rPr>
-        <w:t xml:space="preserve">Hypothesen, experimenten, features en </w:t>
-      </w:r>
-      <w:proofErr w:type="spellStart"/>
-      <w:r>
-        <w:rPr>
-          <w:lang w:val="nl-NL"/>
-        </w:rPr>
-        <w:t>requirements</w:t>
-      </w:r>
-      <w:proofErr w:type="spellEnd"/>
-    </w:p>
-    <w:p>
-      <w:pPr>
-        <w:rPr>
-          <w:lang w:val="nl-NL"/>
-        </w:rPr>
-      </w:pPr>
-      <w:r>
-        <w:rPr>
-          <w:lang w:val="nl-NL"/>
-        </w:rPr>
-        <w:t xml:space="preserve">Organisaties kunnen veel geld besteden aan het implementeren van features (onderscheidende eigenschappen) en andere </w:t>
-      </w:r>
-      <w:proofErr w:type="spellStart"/>
-      <w:r>
-        <w:rPr>
-          <w:lang w:val="nl-NL"/>
-        </w:rPr>
-        <w:t>requirements</w:t>
-      </w:r>
-      <w:proofErr w:type="spellEnd"/>
-      <w:r>
-        <w:rPr>
-          <w:lang w:val="nl-NL"/>
-        </w:rPr>
-        <w:t xml:space="preserve"> in producten</w:t>
+        <w:t>Hypothesen, experimenten, features en requirements</w:t>
+      </w:r>
+    </w:p>
+    <w:p>
+      <w:pPr>
+        <w:rPr>
+          <w:lang w:val="nl-NL"/>
+        </w:rPr>
+      </w:pPr>
+      <w:r>
+        <w:rPr>
+          <w:lang w:val="nl-NL"/>
+        </w:rPr>
+        <w:t>Organisaties kunnen veel geld besteden aan het implementeren van features (onderscheidende eigenschappen) en andere requirements in producten</w:t>
       </w:r>
       <w:r>
         <w:rPr>
@@ -2028,49 +1773,7 @@
         <w:rPr>
           <w:lang w:val="nl-NL"/>
         </w:rPr>
-        <w:t xml:space="preserve">Elke feature en iedere </w:t>
-      </w:r>
-      <w:proofErr w:type="spellStart"/>
-      <w:r>
-        <w:rPr>
-          <w:lang w:val="nl-NL"/>
-        </w:rPr>
-        <w:t>requirement</w:t>
-      </w:r>
-      <w:proofErr w:type="spellEnd"/>
-      <w:r>
-        <w:rPr>
-          <w:lang w:val="nl-NL"/>
-        </w:rPr>
-        <w:t xml:space="preserve"> is eigenlijk een hypothese over waarde. Een van de doelen van een empirische aanpak is om deze hypothesen expliciet te maken en doelbewust experimenten te ontwerpen die de waarde van de features en </w:t>
-      </w:r>
-      <w:proofErr w:type="spellStart"/>
-      <w:r>
-        <w:rPr>
-          <w:lang w:val="nl-NL"/>
-        </w:rPr>
-        <w:t>requirements</w:t>
-      </w:r>
-      <w:proofErr w:type="spellEnd"/>
-      <w:r>
-        <w:rPr>
-          <w:lang w:val="nl-NL"/>
-        </w:rPr>
-        <w:t xml:space="preserve"> expliciet testen. Het is niet altijd nodig om de volledige feature of </w:t>
-      </w:r>
-      <w:proofErr w:type="spellStart"/>
-      <w:r>
-        <w:rPr>
-          <w:lang w:val="nl-NL"/>
-        </w:rPr>
-        <w:t>requirement</w:t>
-      </w:r>
-      <w:proofErr w:type="spellEnd"/>
-      <w:r>
-        <w:rPr>
-          <w:lang w:val="nl-NL"/>
-        </w:rPr>
-        <w:t xml:space="preserve"> te bouwen om te bepalen of deze </w:t>
+        <w:t xml:space="preserve">Elke feature en iedere requirement is eigenlijk een hypothese over waarde. Een van de doelen van een empirische aanpak is om deze hypothesen expliciet te maken en doelbewust experimenten te ontwerpen die de waarde van de features en requirements expliciet testen. Het is niet altijd nodig om de volledige feature of requirement te bouwen om te bepalen of deze </w:t>
       </w:r>
       <w:r>
         <w:rPr>
@@ -2122,35 +1825,7 @@
         <w:rPr>
           <w:lang w:val="nl-NL"/>
         </w:rPr>
-        <w:t xml:space="preserve">EBM bevat vier </w:t>
-      </w:r>
-      <w:proofErr w:type="spellStart"/>
-      <w:r>
-        <w:rPr>
-          <w:lang w:val="nl-NL"/>
-        </w:rPr>
-        <w:t>Key</w:t>
-      </w:r>
-      <w:proofErr w:type="spellEnd"/>
-      <w:r>
-        <w:rPr>
-          <w:lang w:val="nl-NL"/>
-        </w:rPr>
-        <w:t xml:space="preserve"> Value </w:t>
-      </w:r>
-      <w:proofErr w:type="spellStart"/>
-      <w:r>
-        <w:rPr>
-          <w:lang w:val="nl-NL"/>
-        </w:rPr>
-        <w:t>Areas</w:t>
-      </w:r>
-      <w:proofErr w:type="spellEnd"/>
-      <w:r>
-        <w:rPr>
-          <w:lang w:val="nl-NL"/>
-        </w:rPr>
-        <w:t xml:space="preserve"> voor het Onderzoeken van Verbeterkansen</w:t>
+        <w:t>EBM bevat vier Key Value Areas voor het Onderzoeken van Verbeterkansen</w:t>
       </w:r>
     </w:p>
     <w:p>
@@ -2175,119 +1850,7 @@
         <w:rPr>
           <w:lang w:val="nl-NL"/>
         </w:rPr>
-        <w:t xml:space="preserve">van de organisatie om waarde te leveren. Deze perspectieven noemen we </w:t>
-      </w:r>
-      <w:proofErr w:type="spellStart"/>
-      <w:r>
-        <w:rPr>
-          <w:lang w:val="nl-NL"/>
-        </w:rPr>
-        <w:t>Key</w:t>
-      </w:r>
-      <w:proofErr w:type="spellEnd"/>
-      <w:r>
-        <w:rPr>
-          <w:lang w:val="nl-NL"/>
-        </w:rPr>
-        <w:t xml:space="preserve"> Value </w:t>
-      </w:r>
-      <w:proofErr w:type="spellStart"/>
-      <w:r>
-        <w:rPr>
-          <w:lang w:val="nl-NL"/>
-        </w:rPr>
-        <w:t>Areas</w:t>
-      </w:r>
-      <w:proofErr w:type="spellEnd"/>
-      <w:r>
-        <w:rPr>
-          <w:lang w:val="nl-NL"/>
-        </w:rPr>
-        <w:t xml:space="preserve"> (</w:t>
-      </w:r>
-      <w:proofErr w:type="spellStart"/>
-      <w:r>
-        <w:rPr>
-          <w:lang w:val="nl-NL"/>
-        </w:rPr>
-        <w:t>KVAs</w:t>
-      </w:r>
-      <w:proofErr w:type="spellEnd"/>
-      <w:r>
-        <w:rPr>
-          <w:lang w:val="nl-NL"/>
-        </w:rPr>
-        <w:t>). Deze gebieden verkennen de doelen van de organisatie (</w:t>
-      </w:r>
-      <w:proofErr w:type="spellStart"/>
-      <w:r>
-        <w:rPr>
-          <w:lang w:val="nl-NL"/>
-        </w:rPr>
-        <w:t>Unrealized</w:t>
-      </w:r>
-      <w:proofErr w:type="spellEnd"/>
-      <w:r>
-        <w:rPr>
-          <w:lang w:val="nl-NL"/>
-        </w:rPr>
-        <w:t xml:space="preserve"> Value), de huidige toestand van de organisatie ten opzichte van deze doelen (</w:t>
-      </w:r>
-      <w:proofErr w:type="spellStart"/>
-      <w:r>
-        <w:rPr>
-          <w:lang w:val="nl-NL"/>
-        </w:rPr>
-        <w:t>Current</w:t>
-      </w:r>
-      <w:proofErr w:type="spellEnd"/>
-      <w:r>
-        <w:rPr>
-          <w:lang w:val="nl-NL"/>
-        </w:rPr>
-        <w:t xml:space="preserve"> Value), de wendbaarheid van de organisatie in haar </w:t>
-      </w:r>
-      <w:proofErr w:type="spellStart"/>
-      <w:r>
-        <w:rPr>
-          <w:lang w:val="nl-NL"/>
-        </w:rPr>
-        <w:t>waardelevering</w:t>
-      </w:r>
-      <w:proofErr w:type="spellEnd"/>
-      <w:r>
-        <w:rPr>
-          <w:lang w:val="nl-NL"/>
-        </w:rPr>
-        <w:t xml:space="preserve"> (Time-</w:t>
-      </w:r>
-      <w:proofErr w:type="spellStart"/>
-      <w:r>
-        <w:rPr>
-          <w:lang w:val="nl-NL"/>
-        </w:rPr>
-        <w:t>to</w:t>
-      </w:r>
-      <w:proofErr w:type="spellEnd"/>
-      <w:r>
-        <w:rPr>
-          <w:lang w:val="nl-NL"/>
-        </w:rPr>
-        <w:t>-Market), en de effectiviteit van de organisatie in het leveren van waarde (</w:t>
-      </w:r>
-      <w:proofErr w:type="spellStart"/>
-      <w:r>
-        <w:rPr>
-          <w:lang w:val="nl-NL"/>
-        </w:rPr>
-        <w:t>Ability-to-Innovate</w:t>
-      </w:r>
-      <w:proofErr w:type="spellEnd"/>
-      <w:r>
-        <w:rPr>
-          <w:lang w:val="nl-NL"/>
-        </w:rPr>
-        <w:t>).</w:t>
+        <w:t>van de organisatie om waarde te leveren. Deze perspectieven noemen we Key Value Areas (KVAs). Deze gebieden verkennen de doelen van de organisatie (Unrealized Value), de huidige toestand van de organisatie ten opzichte van deze doelen (Current Value), de wendbaarheid van de organisatie in haar waardelevering (Time-to-Market), en de effectiviteit van de organisatie in het leveren van waarde (Ability-to-Innovate).</w:t>
       </w:r>
     </w:p>
     <w:p>
@@ -2310,71 +1873,7 @@
           <w:color w:val="1F1F1F"/>
           <w:lang w:val="nl-NL"/>
         </w:rPr>
-        <w:t xml:space="preserve">Marktwaarde </w:t>
-      </w:r>
-      <w:proofErr w:type="spellStart"/>
-      <w:r>
-        <w:rPr>
-          <w:color w:val="1F1F1F"/>
-          <w:lang w:val="nl-NL"/>
-        </w:rPr>
-        <w:t>KVA's</w:t>
-      </w:r>
-      <w:proofErr w:type="spellEnd"/>
-      <w:r>
-        <w:rPr>
-          <w:color w:val="1F1F1F"/>
-          <w:lang w:val="nl-NL"/>
-        </w:rPr>
-        <w:t xml:space="preserve"> (UV, CV) zijn een indicatie van klantuitkomsten. Organisatiecompetentie </w:t>
-      </w:r>
-      <w:proofErr w:type="spellStart"/>
-      <w:r>
-        <w:rPr>
-          <w:color w:val="1F1F1F"/>
-          <w:lang w:val="nl-NL"/>
-        </w:rPr>
-        <w:t>KVA's</w:t>
-      </w:r>
-      <w:proofErr w:type="spellEnd"/>
-      <w:r>
-        <w:rPr>
-          <w:color w:val="1F1F1F"/>
-          <w:lang w:val="nl-NL"/>
-        </w:rPr>
-        <w:t xml:space="preserve"> (A2I, T2M) zijn een indicatie van het vermogen van een organisatie om waardevolle klantuitkomsten te leveren. A2I &amp; T2M kunnen gemeten worden met uitkomsten of </w:t>
-      </w:r>
-      <w:proofErr w:type="spellStart"/>
-      <w:r>
-        <w:rPr>
-          <w:color w:val="1F1F1F"/>
-          <w:lang w:val="nl-NL"/>
-        </w:rPr>
-        <w:t>outputs</w:t>
-      </w:r>
-      <w:proofErr w:type="spellEnd"/>
-      <w:r>
-        <w:rPr>
-          <w:color w:val="1F1F1F"/>
-          <w:lang w:val="nl-NL"/>
-        </w:rPr>
-        <w:t xml:space="preserve">. Input-, activiteit-, output- en </w:t>
-      </w:r>
-      <w:proofErr w:type="spellStart"/>
-      <w:r>
-        <w:rPr>
-          <w:color w:val="1F1F1F"/>
-          <w:lang w:val="nl-NL"/>
-        </w:rPr>
-        <w:t>impactmetrieken</w:t>
-      </w:r>
-      <w:proofErr w:type="spellEnd"/>
-      <w:r>
-        <w:rPr>
-          <w:color w:val="1F1F1F"/>
-          <w:lang w:val="nl-NL"/>
-        </w:rPr>
-        <w:t xml:space="preserve"> vertellen een organisatie niets over de mogelijkheid om waardevolle uitkomsten te leveren.</w:t>
+        <w:t>Marktwaarde KVA's (UV, CV) zijn een indicatie van klantuitkomsten. Organisatiecompetentie KVA's (A2I, T2M) zijn een indicatie van het vermogen van een organisatie om waardevolle klantuitkomsten te leveren. A2I &amp; T2M kunnen gemeten worden met uitkomsten of outputs. Input-, activiteit-, output- en impactmetrieken vertellen een organisatie niets over de mogelijkheid om waardevolle uitkomsten te leveren.</w:t>
       </w:r>
     </w:p>
     <w:p>
@@ -2392,19 +1891,11 @@
           <w:lang w:val="nl-NL"/>
         </w:rPr>
       </w:pPr>
-      <w:proofErr w:type="spellStart"/>
-      <w:r>
-        <w:rPr>
-          <w:lang w:val="nl-NL"/>
-        </w:rPr>
-        <w:t>Focusen</w:t>
-      </w:r>
-      <w:proofErr w:type="spellEnd"/>
-      <w:r>
-        <w:rPr>
-          <w:lang w:val="nl-NL"/>
-        </w:rPr>
-        <w:t xml:space="preserve"> op deze vier dimensies helpt organisatie om beter te begrijpen waar zij zich bevinden en waar ze heen moeten bewegen (zie Figuur 2). </w:t>
+      <w:r>
+        <w:rPr>
+          <w:lang w:val="nl-NL"/>
+        </w:rPr>
+        <w:t xml:space="preserve">Focusen op deze vier dimensies helpt organisatie om beter te begrijpen waar zij zich bevinden en waar ze heen moeten bewegen (zie Figuur 2). </w:t>
       </w:r>
     </w:p>
     <w:p>
@@ -2414,7 +1905,7 @@
         </w:rPr>
         <w:lastRenderedPageBreak/>
         <w:drawing>
-          <wp:inline distT="0" distB="0" distL="0" distR="0" wp14:anchorId="1628A5A3" wp14:editId="3BBC6E5F">
+          <wp:inline distT="0" distB="0" distL="0" distR="0" wp14:anchorId="1628A5A3" wp14:editId="48725FC1">
             <wp:extent cx="5943600" cy="2971800"/>
             <wp:effectExtent l="0" t="0" r="0" b="0"/>
             <wp:docPr id="1421113956" name="Picture 1" descr="A diagram of a company&#10;&#10;Description automatically generated"/>
@@ -2486,39 +1977,7 @@
           <w:b/>
           <w:lang w:val="nl-NL"/>
         </w:rPr>
-        <w:t xml:space="preserve">Figuur 2: </w:t>
-      </w:r>
-      <w:proofErr w:type="spellStart"/>
-      <w:r>
-        <w:rPr>
-          <w:b/>
-          <w:lang w:val="nl-NL"/>
-        </w:rPr>
-        <w:t>Key</w:t>
-      </w:r>
-      <w:proofErr w:type="spellEnd"/>
-      <w:r>
-        <w:rPr>
-          <w:b/>
-          <w:lang w:val="nl-NL"/>
-        </w:rPr>
-        <w:t xml:space="preserve"> Value </w:t>
-      </w:r>
-      <w:proofErr w:type="spellStart"/>
-      <w:r>
-        <w:rPr>
-          <w:b/>
-          <w:lang w:val="nl-NL"/>
-        </w:rPr>
-        <w:t>Areas</w:t>
-      </w:r>
-      <w:proofErr w:type="spellEnd"/>
-      <w:r>
-        <w:rPr>
-          <w:b/>
-          <w:lang w:val="nl-NL"/>
-        </w:rPr>
-        <w:t xml:space="preserve"> geven </w:t>
+        <w:t xml:space="preserve">Figuur 2: Key Value Areas geven </w:t>
       </w:r>
       <w:r>
         <w:rPr>
@@ -2574,77 +2033,7 @@
         <w:rPr>
           <w:lang w:val="nl-NL"/>
         </w:rPr>
-        <w:t xml:space="preserve"> van de organisatie om waarde te leveren. Het leveren van business waarde (</w:t>
-      </w:r>
-      <w:proofErr w:type="spellStart"/>
-      <w:r>
-        <w:rPr>
-          <w:lang w:val="nl-NL"/>
-        </w:rPr>
-        <w:t>Current</w:t>
-      </w:r>
-      <w:proofErr w:type="spellEnd"/>
-      <w:r>
-        <w:rPr>
-          <w:lang w:val="nl-NL"/>
-        </w:rPr>
-        <w:t xml:space="preserve"> Value) is belangrijk, maar organisaties moeten ook laten zien dat ze kunnen reageren op verandering (Time-</w:t>
-      </w:r>
-      <w:proofErr w:type="spellStart"/>
-      <w:r>
-        <w:rPr>
-          <w:lang w:val="nl-NL"/>
-        </w:rPr>
-        <w:t>to</w:t>
-      </w:r>
-      <w:proofErr w:type="spellEnd"/>
-      <w:r>
-        <w:rPr>
-          <w:lang w:val="nl-NL"/>
-        </w:rPr>
-        <w:t>-Market) terwijl ze voortdurend kunnen blijven innoveren (</w:t>
-      </w:r>
-      <w:proofErr w:type="spellStart"/>
-      <w:r>
-        <w:rPr>
-          <w:lang w:val="nl-NL"/>
-        </w:rPr>
-        <w:t>Ability-to-Innovate</w:t>
-      </w:r>
-      <w:proofErr w:type="spellEnd"/>
-      <w:r>
-        <w:rPr>
-          <w:lang w:val="nl-NL"/>
-        </w:rPr>
-        <w:t xml:space="preserve">). En ze moeten voortdurend voortgang kunnen maken richting hun </w:t>
-      </w:r>
-      <w:proofErr w:type="spellStart"/>
-      <w:r>
-        <w:rPr>
-          <w:lang w:val="nl-NL"/>
-        </w:rPr>
-        <w:t>langetermijndoelen</w:t>
-      </w:r>
-      <w:proofErr w:type="spellEnd"/>
-      <w:r>
-        <w:rPr>
-          <w:lang w:val="nl-NL"/>
-        </w:rPr>
-        <w:t xml:space="preserve"> (</w:t>
-      </w:r>
-      <w:proofErr w:type="spellStart"/>
-      <w:r>
-        <w:rPr>
-          <w:lang w:val="nl-NL"/>
-        </w:rPr>
-        <w:t>Unrealized</w:t>
-      </w:r>
-      <w:proofErr w:type="spellEnd"/>
-      <w:r>
-        <w:rPr>
-          <w:lang w:val="nl-NL"/>
-        </w:rPr>
-        <w:t xml:space="preserve"> Value) of ze lopen het risico te bezwijken aan stagnatie en zelfgenoegzaamheid. </w:t>
+        <w:t xml:space="preserve"> van de organisatie om waarde te leveren. Het leveren van business waarde (Current Value) is belangrijk, maar organisaties moeten ook laten zien dat ze kunnen reageren op verandering (Time-to-Market) terwijl ze voortdurend kunnen blijven innoveren (Ability-to-Innovate). En ze moeten voortdurend voortgang kunnen maken richting hun langetermijndoelen (Unrealized Value) of ze lopen het risico te bezwijken aan stagnatie en zelfgenoegzaamheid. </w:t>
       </w:r>
     </w:p>
     <w:p>
@@ -2657,19 +2046,11 @@
       </w:pPr>
       <w:bookmarkStart w:id="8" w:name="_qdisjmqtnsg9" w:colFirst="0" w:colLast="0"/>
       <w:bookmarkEnd w:id="8"/>
-      <w:proofErr w:type="spellStart"/>
-      <w:r>
-        <w:rPr>
-          <w:lang w:val="nl-NL"/>
-        </w:rPr>
-        <w:t>Current</w:t>
-      </w:r>
-      <w:proofErr w:type="spellEnd"/>
-      <w:r>
-        <w:rPr>
-          <w:lang w:val="nl-NL"/>
-        </w:rPr>
-        <w:t xml:space="preserve"> Value (CV)</w:t>
+      <w:r>
+        <w:rPr>
+          <w:lang w:val="nl-NL"/>
+        </w:rPr>
+        <w:t>Current Value (CV)</w:t>
       </w:r>
     </w:p>
     <w:p>
@@ -2713,21 +2094,7 @@
         <w:rPr>
           <w:lang w:val="nl-NL"/>
         </w:rPr>
-        <w:t xml:space="preserve">metingen is om de waarde te begrijpen die een organisatie op dit moment levert aan klanten en belanghebbenden; alleen wat nu al bestaat wordt meegewogen, niet de waarde die mogelijk in de toekomst zal bestaan. Vragen die organisaties voortdurend </w:t>
-      </w:r>
-      <w:proofErr w:type="spellStart"/>
-      <w:r>
-        <w:rPr>
-          <w:lang w:val="nl-NL"/>
-        </w:rPr>
-        <w:t>herevalueren</w:t>
-      </w:r>
-      <w:proofErr w:type="spellEnd"/>
-      <w:r>
-        <w:rPr>
-          <w:lang w:val="nl-NL"/>
-        </w:rPr>
-        <w:t xml:space="preserve"> voor de huidige waarde zijn:</w:t>
+        <w:t>metingen is om de waarde te begrijpen die een organisatie op dit moment levert aan klanten en belanghebbenden; alleen wat nu al bestaat wordt meegewogen, niet de waarde die mogelijk in de toekomst zal bestaan. Vragen die organisaties voortdurend herevalueren voor de huidige waarde zijn:</w:t>
       </w:r>
     </w:p>
     <w:p>
@@ -2784,45 +2151,8 @@
         </w:rPr>
         <w:t xml:space="preserve">Hoe tevreden zijn de investeerders en andere belanghebbenden op dit moment? </w:t>
       </w:r>
-      <w:proofErr w:type="spellStart"/>
-      <w:r>
-        <w:t>Neemt</w:t>
-      </w:r>
-      <w:proofErr w:type="spellEnd"/>
-      <w:r>
-        <w:t xml:space="preserve"> </w:t>
-      </w:r>
-      <w:proofErr w:type="spellStart"/>
-      <w:r>
-        <w:t>hun</w:t>
-      </w:r>
-      <w:proofErr w:type="spellEnd"/>
-      <w:r>
-        <w:t xml:space="preserve"> </w:t>
-      </w:r>
-      <w:proofErr w:type="spellStart"/>
-      <w:r>
-        <w:t>tevredenheid</w:t>
-      </w:r>
-      <w:proofErr w:type="spellEnd"/>
-      <w:r>
-        <w:t xml:space="preserve"> toe, of </w:t>
-      </w:r>
-      <w:proofErr w:type="spellStart"/>
-      <w:r>
-        <w:t>juist</w:t>
-      </w:r>
-      <w:proofErr w:type="spellEnd"/>
-      <w:r>
-        <w:t xml:space="preserve"> </w:t>
-      </w:r>
-      <w:proofErr w:type="spellStart"/>
-      <w:r>
-        <w:t>af</w:t>
-      </w:r>
-      <w:proofErr w:type="spellEnd"/>
-      <w:r>
-        <w:t>?</w:t>
+      <w:r>
+        <w:t>Neemt hun tevredenheid toe, of juist af?</w:t>
       </w:r>
     </w:p>
     <w:p/>
@@ -2924,19 +2254,11 @@
       </w:pPr>
       <w:bookmarkStart w:id="10" w:name="_q8tl3vha54if" w:colFirst="0" w:colLast="0"/>
       <w:bookmarkEnd w:id="10"/>
-      <w:proofErr w:type="spellStart"/>
-      <w:r>
-        <w:rPr>
-          <w:lang w:val="nl-NL"/>
-        </w:rPr>
-        <w:t>Unrealized</w:t>
-      </w:r>
-      <w:proofErr w:type="spellEnd"/>
-      <w:r>
-        <w:rPr>
-          <w:lang w:val="nl-NL"/>
-        </w:rPr>
-        <w:t xml:space="preserve"> Value (UV)</w:t>
+      <w:r>
+        <w:rPr>
+          <w:lang w:val="nl-NL"/>
+        </w:rPr>
+        <w:t>Unrealized Value (UV)</w:t>
       </w:r>
     </w:p>
     <w:p>
@@ -2971,33 +2293,11 @@
           <w:lang w:val="nl-NL"/>
         </w:rPr>
       </w:pPr>
-      <w:proofErr w:type="spellStart"/>
-      <w:r>
-        <w:rPr>
-          <w:lang w:val="nl-NL"/>
-        </w:rPr>
-        <w:t>Unrealized</w:t>
-      </w:r>
-      <w:proofErr w:type="spellEnd"/>
-      <w:r>
-        <w:rPr>
-          <w:lang w:val="nl-NL"/>
-        </w:rPr>
-        <w:t xml:space="preserve"> Value metingen bekijken helpt een organisatie om de waarde van een product of dienst over tijd te maximaliseren. Wanneer klanten, gebruikers, of cliënten een verschil ervaren tussen de huidige ervaring en de gewenste ervaring, dan vertegenwoordigt het verschil hiertussen een kans; deze kans wordt gemeten met </w:t>
-      </w:r>
-      <w:proofErr w:type="spellStart"/>
-      <w:r>
-        <w:rPr>
-          <w:lang w:val="nl-NL"/>
-        </w:rPr>
-        <w:t>Unrealized</w:t>
-      </w:r>
-      <w:proofErr w:type="spellEnd"/>
-      <w:r>
-        <w:rPr>
-          <w:lang w:val="nl-NL"/>
-        </w:rPr>
-        <w:t xml:space="preserve"> Value.</w:t>
+      <w:r>
+        <w:rPr>
+          <w:lang w:val="nl-NL"/>
+        </w:rPr>
+        <w:t>Unrealized Value metingen bekijken helpt een organisatie om de waarde van een product of dienst over tijd te maximaliseren. Wanneer klanten, gebruikers, of cliënten een verschil ervaren tussen de huidige ervaring en de gewenste ervaring, dan vertegenwoordigt het verschil hiertussen een kans; deze kans wordt gemeten met Unrealized Value.</w:t>
       </w:r>
     </w:p>
     <w:p>
@@ -3064,21 +2364,7 @@
         <w:rPr>
           <w:lang w:val="nl-NL"/>
         </w:rPr>
-        <w:t xml:space="preserve">Is het de moeite en het risico waard om deze </w:t>
-      </w:r>
-      <w:proofErr w:type="spellStart"/>
-      <w:r>
-        <w:rPr>
-          <w:lang w:val="nl-NL"/>
-        </w:rPr>
-        <w:t>onaangeboorde</w:t>
-      </w:r>
-      <w:proofErr w:type="spellEnd"/>
-      <w:r>
-        <w:rPr>
-          <w:lang w:val="nl-NL"/>
-        </w:rPr>
-        <w:t xml:space="preserve"> kansen na te jagen?</w:t>
+        <w:t>Is het de moeite en het risico waard om deze onaangeboorde kansen na te jagen?</w:t>
       </w:r>
     </w:p>
     <w:p>
@@ -3095,21 +2381,7 @@
         <w:rPr>
           <w:lang w:val="nl-NL"/>
         </w:rPr>
-        <w:t xml:space="preserve">Moeten verdere investeringen gedaan worden om extra </w:t>
-      </w:r>
-      <w:proofErr w:type="spellStart"/>
-      <w:r>
-        <w:rPr>
-          <w:lang w:val="nl-NL"/>
-        </w:rPr>
-        <w:t>Unrealized</w:t>
-      </w:r>
-      <w:proofErr w:type="spellEnd"/>
-      <w:r>
-        <w:rPr>
-          <w:lang w:val="nl-NL"/>
-        </w:rPr>
-        <w:t xml:space="preserve"> Value te verkrijgen?</w:t>
+        <w:t>Moeten verdere investeringen gedaan worden om extra Unrealized Value te verkrijgen?</w:t>
       </w:r>
     </w:p>
     <w:p>
@@ -3199,21 +2471,7 @@
         <w:rPr>
           <w:lang w:val="nl-NL"/>
         </w:rPr>
-        <w:t xml:space="preserve">Andersom, een product met erg hoge CV, een groot marktaandeel, geen nabije competitie en erg tevreden klanten, rechtvaardigt waarschijnlijk geen grote investering; dit is de klassieke </w:t>
-      </w:r>
-      <w:proofErr w:type="spellStart"/>
-      <w:r>
-        <w:rPr>
-          <w:lang w:val="nl-NL"/>
-        </w:rPr>
-        <w:t>geldkoe</w:t>
-      </w:r>
-      <w:proofErr w:type="spellEnd"/>
-      <w:r>
-        <w:rPr>
-          <w:lang w:val="nl-NL"/>
-        </w:rPr>
-        <w:t xml:space="preserve"> die erg winstgevend is, maar aan het eind van haar product-investeringscyclus zit met lage UV.</w:t>
+        <w:t>Andersom, een product met erg hoge CV, een groot marktaandeel, geen nabije competitie en erg tevreden klanten, rechtvaardigt waarschijnlijk geen grote investering; dit is de klassieke geldkoe die erg winstgevend is, maar aan het eind van haar product-investeringscyclus zit met lage UV.</w:t>
       </w:r>
     </w:p>
     <w:p>
@@ -3234,47 +2492,11 @@
       </w:pPr>
       <w:bookmarkStart w:id="12" w:name="_56wtnnnebonh" w:colFirst="0" w:colLast="0"/>
       <w:bookmarkEnd w:id="12"/>
-      <w:proofErr w:type="spellStart"/>
-      <w:r>
-        <w:rPr>
-          <w:lang w:val="nl-NL"/>
-        </w:rPr>
-        <w:t>Ability</w:t>
-      </w:r>
-      <w:proofErr w:type="spellEnd"/>
-      <w:r>
-        <w:rPr>
-          <w:lang w:val="nl-NL"/>
-        </w:rPr>
-        <w:t xml:space="preserve"> </w:t>
-      </w:r>
-      <w:proofErr w:type="spellStart"/>
-      <w:r>
-        <w:rPr>
-          <w:lang w:val="nl-NL"/>
-        </w:rPr>
-        <w:t>to</w:t>
-      </w:r>
-      <w:proofErr w:type="spellEnd"/>
-      <w:r>
-        <w:rPr>
-          <w:lang w:val="nl-NL"/>
-        </w:rPr>
-        <w:t xml:space="preserve"> </w:t>
-      </w:r>
-      <w:proofErr w:type="spellStart"/>
-      <w:r>
-        <w:rPr>
-          <w:lang w:val="nl-NL"/>
-        </w:rPr>
-        <w:t>Innovate</w:t>
-      </w:r>
-      <w:proofErr w:type="spellEnd"/>
-      <w:r>
-        <w:rPr>
-          <w:lang w:val="nl-NL"/>
-        </w:rPr>
-        <w:t xml:space="preserve"> (A2I)</w:t>
+      <w:r>
+        <w:rPr>
+          <w:lang w:val="nl-NL"/>
+        </w:rPr>
+        <w:t>Ability to Innovate (A2I)</w:t>
       </w:r>
     </w:p>
     <w:p>
@@ -3447,21 +2669,7 @@
         <w:rPr>
           <w:lang w:val="nl-NL"/>
         </w:rPr>
-        <w:t>Time-</w:t>
-      </w:r>
-      <w:proofErr w:type="spellStart"/>
-      <w:r>
-        <w:rPr>
-          <w:lang w:val="nl-NL"/>
-        </w:rPr>
-        <w:t>to</w:t>
-      </w:r>
-      <w:proofErr w:type="spellEnd"/>
-      <w:r>
-        <w:rPr>
-          <w:lang w:val="nl-NL"/>
-        </w:rPr>
-        <w:t>-Market (T2M)</w:t>
+        <w:t>Time-to-Market (T2M)</w:t>
       </w:r>
     </w:p>
     <w:p>
@@ -3626,21 +2834,7 @@
         <w:rPr>
           <w:lang w:val="nl-NL"/>
         </w:rPr>
-        <w:t xml:space="preserve">: Het verminderen van de functies in een productversie kan de T2M drastisch verbeteren; de kleinst mogelijke release levert ten minste een incrementele </w:t>
-      </w:r>
-      <w:proofErr w:type="spellStart"/>
-      <w:r>
-        <w:rPr>
-          <w:lang w:val="nl-NL"/>
-        </w:rPr>
-        <w:t>waardeverbetering</w:t>
-      </w:r>
-      <w:proofErr w:type="spellEnd"/>
-      <w:r>
-        <w:rPr>
-          <w:lang w:val="nl-NL"/>
-        </w:rPr>
-        <w:t xml:space="preserve"> aan een specifiek deel van de klanten/gebruikers van het product. Veel organisaties richten zich ook op het weghalen van activiteiten die geen waarde toevoegen uit hun proces voor productontwikkeling en productlevering om hun T2M te verbeteren. </w:t>
+        <w:t xml:space="preserve">: Het verminderen van de functies in een productversie kan de T2M drastisch verbeteren; de kleinst mogelijke release levert ten minste een incrementele waardeverbetering aan een specifiek deel van de klanten/gebruikers van het product. Veel organisaties richten zich ook op het weghalen van activiteiten die geen waarde toevoegen uit hun proces voor productontwikkeling en productlevering om hun T2M te verbeteren. </w:t>
       </w:r>
     </w:p>
     <w:p>
@@ -3661,49 +2855,7 @@
         <w:rPr>
           <w:lang w:val="nl-NL"/>
         </w:rPr>
-        <w:t xml:space="preserve">Voorbeelden van </w:t>
-      </w:r>
-      <w:proofErr w:type="spellStart"/>
-      <w:r>
-        <w:rPr>
-          <w:lang w:val="nl-NL"/>
-        </w:rPr>
-        <w:t>Key</w:t>
-      </w:r>
-      <w:proofErr w:type="spellEnd"/>
-      <w:r>
-        <w:rPr>
-          <w:lang w:val="nl-NL"/>
-        </w:rPr>
-        <w:t xml:space="preserve"> Value </w:t>
-      </w:r>
-      <w:proofErr w:type="spellStart"/>
-      <w:r>
-        <w:rPr>
-          <w:lang w:val="nl-NL"/>
-        </w:rPr>
-        <w:t>Measures</w:t>
-      </w:r>
-      <w:proofErr w:type="spellEnd"/>
-      <w:r>
-        <w:rPr>
-          <w:lang w:val="nl-NL"/>
-        </w:rPr>
-        <w:t xml:space="preserve"> (</w:t>
-      </w:r>
-      <w:proofErr w:type="spellStart"/>
-      <w:r>
-        <w:rPr>
-          <w:lang w:val="nl-NL"/>
-        </w:rPr>
-        <w:t>KVMs</w:t>
-      </w:r>
-      <w:proofErr w:type="spellEnd"/>
-      <w:r>
-        <w:rPr>
-          <w:lang w:val="nl-NL"/>
-        </w:rPr>
-        <w:t>) voor elke KVA worden beschreven in de Appendix.</w:t>
+        <w:t>Voorbeelden van Key Value Measures (KVMs) voor elke KVA worden beschreven in de Appendix.</w:t>
       </w:r>
     </w:p>
     <w:p>
@@ -3745,35 +2897,7 @@
         <w:rPr>
           <w:lang w:val="nl-NL"/>
         </w:rPr>
-        <w:t xml:space="preserve">Zodra u meetresultaten heeft verzameld uit uw experimenten om waarde te verbeteren, moet u uw resultaten inspecteren of evalueren ten opzichte van uw doelen om te zien of uw verbeterideeën hebben gewerkt. Het onderzoeken van metingen in elk van de </w:t>
-      </w:r>
-      <w:proofErr w:type="spellStart"/>
-      <w:r>
-        <w:rPr>
-          <w:lang w:val="nl-NL"/>
-        </w:rPr>
-        <w:t>Key</w:t>
-      </w:r>
-      <w:proofErr w:type="spellEnd"/>
-      <w:r>
-        <w:rPr>
-          <w:lang w:val="nl-NL"/>
-        </w:rPr>
-        <w:t xml:space="preserve"> Value </w:t>
-      </w:r>
-      <w:proofErr w:type="spellStart"/>
-      <w:r>
-        <w:rPr>
-          <w:lang w:val="nl-NL"/>
-        </w:rPr>
-        <w:t>Areas</w:t>
-      </w:r>
-      <w:proofErr w:type="spellEnd"/>
-      <w:r>
-        <w:rPr>
-          <w:lang w:val="nl-NL"/>
-        </w:rPr>
-        <w:t xml:space="preserve"> zal u helpen om een gebalanceerd perspectief te behouden.</w:t>
+        <w:t>Zodra u meetresultaten heeft verzameld uit uw experimenten om waarde te verbeteren, moet u uw resultaten inspecteren of evalueren ten opzichte van uw doelen om te zien of uw verbeterideeën hebben gewerkt. Het onderzoeken van metingen in elk van de Key Value Areas zal u helpen om een gebalanceerd perspectief te behouden.</w:t>
       </w:r>
     </w:p>
     <w:p>
@@ -3799,35 +2923,7 @@
         <w:rPr>
           <w:lang w:val="nl-NL"/>
         </w:rPr>
-        <w:t xml:space="preserve">Directe Tactische Doelen zouden de </w:t>
-      </w:r>
-      <w:proofErr w:type="spellStart"/>
-      <w:r>
-        <w:rPr>
-          <w:lang w:val="nl-NL"/>
-        </w:rPr>
-        <w:t>Current</w:t>
-      </w:r>
-      <w:proofErr w:type="spellEnd"/>
-      <w:r>
-        <w:rPr>
-          <w:lang w:val="nl-NL"/>
-        </w:rPr>
-        <w:t xml:space="preserve"> Value (CV) moeten verbeteren en de </w:t>
-      </w:r>
-      <w:proofErr w:type="spellStart"/>
-      <w:r>
-        <w:rPr>
-          <w:lang w:val="nl-NL"/>
-        </w:rPr>
-        <w:t>Unrealized</w:t>
-      </w:r>
-      <w:proofErr w:type="spellEnd"/>
-      <w:r>
-        <w:rPr>
-          <w:lang w:val="nl-NL"/>
-        </w:rPr>
-        <w:t xml:space="preserve"> Value (UV) moeten verminderen. Zelfs wanneer Directe Tactische Doelen gericht zijn op organisatorische effectiviteit of de snelheid van het verkrijgen van feedback, helpt het in overweging nemen van CV en UV de organisatie om klanttevredenheid in het vizier te houden. Elke KVA </w:t>
+        <w:t xml:space="preserve">Directe Tactische Doelen zouden de Current Value (CV) moeten verbeteren en de Unrealized Value (UV) moeten verminderen. Zelfs wanneer Directe Tactische Doelen gericht zijn op organisatorische effectiviteit of de snelheid van het verkrijgen van feedback, helpt het in overweging nemen van CV en UV de organisatie om klanttevredenheid in het vizier te houden. Elke KVA </w:t>
       </w:r>
       <w:r>
         <w:rPr>
@@ -3989,61 +3085,11 @@
           <w:lang w:val="nl-NL"/>
         </w:rPr>
       </w:pPr>
-      <w:proofErr w:type="spellStart"/>
-      <w:r>
-        <w:rPr>
-          <w:lang w:val="nl-NL"/>
-        </w:rPr>
-        <w:t>Evidence</w:t>
-      </w:r>
-      <w:proofErr w:type="spellEnd"/>
-      <w:r>
-        <w:rPr>
-          <w:lang w:val="nl-NL"/>
-        </w:rPr>
-        <w:t xml:space="preserve"> </w:t>
-      </w:r>
-      <w:proofErr w:type="spellStart"/>
-      <w:r>
-        <w:rPr>
-          <w:lang w:val="nl-NL"/>
-        </w:rPr>
-        <w:t>Based</w:t>
-      </w:r>
-      <w:proofErr w:type="spellEnd"/>
-      <w:r>
-        <w:rPr>
-          <w:lang w:val="nl-NL"/>
-        </w:rPr>
-        <w:t xml:space="preserve">-Management is gratis en wordt aangeboden in deze gids. Het implementeren van losse delen van EBM is mogelijk, maar het resultaat daarvan is niet </w:t>
-      </w:r>
-      <w:proofErr w:type="spellStart"/>
-      <w:r>
-        <w:rPr>
-          <w:lang w:val="nl-NL"/>
-        </w:rPr>
-        <w:t>Evidence</w:t>
-      </w:r>
-      <w:proofErr w:type="spellEnd"/>
-      <w:r>
-        <w:rPr>
-          <w:lang w:val="nl-NL"/>
-        </w:rPr>
-        <w:t xml:space="preserve"> </w:t>
-      </w:r>
-      <w:proofErr w:type="spellStart"/>
-      <w:r>
-        <w:rPr>
-          <w:lang w:val="nl-NL"/>
-        </w:rPr>
-        <w:t>Based</w:t>
-      </w:r>
-      <w:proofErr w:type="spellEnd"/>
-      <w:r>
-        <w:rPr>
-          <w:lang w:val="nl-NL"/>
-        </w:rPr>
-        <w:t xml:space="preserve"> Management.</w:t>
+      <w:r>
+        <w:rPr>
+          <w:lang w:val="nl-NL"/>
+        </w:rPr>
+        <w:t>Evidence Based-Management is gratis en wordt aangeboden in deze gids. Het implementeren van losse delen van EBM is mogelijk, maar het resultaat daarvan is niet Evidence Based Management.</w:t>
       </w:r>
     </w:p>
     <w:p>
@@ -4078,47 +3124,11 @@
           <w:lang w:val="nl-NL"/>
         </w:rPr>
       </w:pPr>
-      <w:proofErr w:type="spellStart"/>
-      <w:r>
-        <w:rPr>
-          <w:lang w:val="nl-NL"/>
-        </w:rPr>
-        <w:t>Evidence-Based</w:t>
-      </w:r>
-      <w:proofErr w:type="spellEnd"/>
-      <w:r>
-        <w:rPr>
-          <w:lang w:val="nl-NL"/>
-        </w:rPr>
-        <w:t xml:space="preserve"> Management is gezamenlijk ontwikkeld door Scrum.org, de Professional Scrum Trainer-gemeenschap, Ken </w:t>
-      </w:r>
-      <w:proofErr w:type="spellStart"/>
-      <w:r>
-        <w:rPr>
-          <w:lang w:val="nl-NL"/>
-        </w:rPr>
-        <w:t>Schwaber</w:t>
-      </w:r>
-      <w:proofErr w:type="spellEnd"/>
-      <w:r>
-        <w:rPr>
-          <w:lang w:val="nl-NL"/>
-        </w:rPr>
-        <w:t xml:space="preserve"> en Christina </w:t>
-      </w:r>
-      <w:proofErr w:type="spellStart"/>
-      <w:r>
-        <w:rPr>
-          <w:lang w:val="nl-NL"/>
-        </w:rPr>
-        <w:t>Schwaber</w:t>
-      </w:r>
-      <w:proofErr w:type="spellEnd"/>
-      <w:r>
-        <w:rPr>
-          <w:lang w:val="nl-NL"/>
-        </w:rPr>
-        <w:t>.</w:t>
+      <w:r>
+        <w:rPr>
+          <w:lang w:val="nl-NL"/>
+        </w:rPr>
+        <w:t>Evidence-Based Management is gezamenlijk ontwikkeld door Scrum.org, de Professional Scrum Trainer-gemeenschap, Ken Schwaber en Christina Schwaber.</w:t>
       </w:r>
     </w:p>
     <w:p>
@@ -4145,49 +3155,7 @@
         <w:rPr>
           <w:lang w:val="nl-NL"/>
         </w:rPr>
-        <w:t xml:space="preserve">Deze gids is een vertaling van de oorspronkelijke Engelse versie, die beschikbaar is gesteld door de ontwikkelaars die hierboven zijn vermeld. Het initiatief en beheer van deze Nederlandse vertaling ligt bij Sjoerd Kranendonk voor Scrum Facilitators. De vertaalde gids bevat verder bijdragen van </w:t>
-      </w:r>
-      <w:proofErr w:type="spellStart"/>
-      <w:r>
-        <w:rPr>
-          <w:lang w:val="nl-NL"/>
-        </w:rPr>
-        <w:t>Glaudia</w:t>
-      </w:r>
-      <w:proofErr w:type="spellEnd"/>
-      <w:r>
-        <w:rPr>
-          <w:lang w:val="nl-NL"/>
-        </w:rPr>
-        <w:t xml:space="preserve"> </w:t>
-      </w:r>
-      <w:proofErr w:type="spellStart"/>
-      <w:r>
-        <w:rPr>
-          <w:lang w:val="nl-NL"/>
-        </w:rPr>
-        <w:t>Califano</w:t>
-      </w:r>
-      <w:proofErr w:type="spellEnd"/>
-      <w:r>
-        <w:rPr>
-          <w:lang w:val="nl-NL"/>
-        </w:rPr>
-        <w:t xml:space="preserve">, Chris Lukassen en Dennis </w:t>
-      </w:r>
-      <w:proofErr w:type="spellStart"/>
-      <w:r>
-        <w:rPr>
-          <w:lang w:val="nl-NL"/>
-        </w:rPr>
-        <w:t>Mansell</w:t>
-      </w:r>
-      <w:proofErr w:type="spellEnd"/>
-      <w:r>
-        <w:rPr>
-          <w:lang w:val="nl-NL"/>
-        </w:rPr>
-        <w:t>.</w:t>
+        <w:t>Deze gids is een vertaling van de oorspronkelijke Engelse versie, die beschikbaar is gesteld door de ontwikkelaars die hierboven zijn vermeld. Het initiatief en beheer van deze Nederlandse vertaling ligt bij Sjoerd Kranendonk voor Scrum Facilitators. De vertaalde gids bevat verder bijdragen van Glaudia Califano, Chris Lukassen en Dennis Mansell.</w:t>
       </w:r>
     </w:p>
     <w:p>
@@ -4214,49 +3182,7 @@
         <w:rPr>
           <w:lang w:val="nl-NL"/>
         </w:rPr>
-        <w:t xml:space="preserve">Vertalers: Sjoerd Kranendonk, </w:t>
-      </w:r>
-      <w:proofErr w:type="spellStart"/>
-      <w:r>
-        <w:rPr>
-          <w:lang w:val="nl-NL"/>
-        </w:rPr>
-        <w:t>Glaudia</w:t>
-      </w:r>
-      <w:proofErr w:type="spellEnd"/>
-      <w:r>
-        <w:rPr>
-          <w:lang w:val="nl-NL"/>
-        </w:rPr>
-        <w:t xml:space="preserve"> </w:t>
-      </w:r>
-      <w:proofErr w:type="spellStart"/>
-      <w:r>
-        <w:rPr>
-          <w:lang w:val="nl-NL"/>
-        </w:rPr>
-        <w:t>Califano</w:t>
-      </w:r>
-      <w:proofErr w:type="spellEnd"/>
-      <w:r>
-        <w:rPr>
-          <w:lang w:val="nl-NL"/>
-        </w:rPr>
-        <w:t xml:space="preserve">, Chris Lukassen &amp; Dennis </w:t>
-      </w:r>
-      <w:proofErr w:type="spellStart"/>
-      <w:r>
-        <w:rPr>
-          <w:lang w:val="nl-NL"/>
-        </w:rPr>
-        <w:t>Mansell</w:t>
-      </w:r>
-      <w:proofErr w:type="spellEnd"/>
-      <w:r>
-        <w:rPr>
-          <w:lang w:val="nl-NL"/>
-        </w:rPr>
-        <w:t>.</w:t>
+        <w:t>Vertalers: Sjoerd Kranendonk, Glaudia Califano, Chris Lukassen &amp; Dennis Mansell.</w:t>
       </w:r>
     </w:p>
     <w:p>
@@ -4265,19 +3191,11 @@
           <w:lang w:val="en-US"/>
         </w:rPr>
       </w:pPr>
-      <w:proofErr w:type="spellStart"/>
       <w:r>
         <w:rPr>
           <w:lang w:val="en-US"/>
         </w:rPr>
-        <w:t>Vertaalgroep</w:t>
-      </w:r>
-      <w:proofErr w:type="spellEnd"/>
-      <w:r>
-        <w:rPr>
-          <w:lang w:val="en-US"/>
-        </w:rPr>
-        <w:t>: Scrum Facilitators Community</w:t>
+        <w:t>Vertaalgroep: Scrum Facilitators Community</w:t>
       </w:r>
     </w:p>
     <w:p>
@@ -4342,19 +3260,11 @@
           <w:lang w:val="nl-NL"/>
         </w:rPr>
       </w:pPr>
-      <w:proofErr w:type="spellStart"/>
-      <w:r>
-        <w:rPr>
-          <w:lang w:val="nl-NL"/>
-        </w:rPr>
-        <w:t>Linkedin</w:t>
-      </w:r>
-      <w:proofErr w:type="spellEnd"/>
-      <w:r>
-        <w:rPr>
-          <w:lang w:val="nl-NL"/>
-        </w:rPr>
-        <w:t xml:space="preserve">: </w:t>
+      <w:r>
+        <w:rPr>
+          <w:lang w:val="nl-NL"/>
+        </w:rPr>
+        <w:t xml:space="preserve">Linkedin: </w:t>
       </w:r>
       <w:hyperlink r:id="rId12" w:history="1">
         <w:r>
@@ -4509,25 +3419,7 @@
                 <w:szCs w:val="20"/>
                 <w:lang w:val="nl-NL"/>
               </w:rPr>
-              <w:t xml:space="preserve">Volledige herziening op basis van de 2024 versie van de Engelse </w:t>
-            </w:r>
-            <w:proofErr w:type="spellStart"/>
-            <w:r>
-              <w:rPr>
-                <w:sz w:val="20"/>
-                <w:szCs w:val="20"/>
-                <w:lang w:val="nl-NL"/>
-              </w:rPr>
-              <w:t>Evidence-Based</w:t>
-            </w:r>
-            <w:proofErr w:type="spellEnd"/>
-            <w:r>
-              <w:rPr>
-                <w:sz w:val="20"/>
-                <w:szCs w:val="20"/>
-                <w:lang w:val="nl-NL"/>
-              </w:rPr>
-              <w:t xml:space="preserve"> Management Guide. In het bijgevoegde blog (Appendix 2) staan de belangrijkste veranderingen beschreven. Zie voor alle details en veranderingen ten opzichte van de vorige vertaling van de 2020 versie </w:t>
+              <w:t xml:space="preserve">Volledige herziening op basis van de 2024 versie van de Engelse Evidence-Based Management Guide. In het bijgevoegde blog (Appendix 2) staan de belangrijkste veranderingen beschreven. Zie voor alle details en veranderingen ten opzichte van de vorige vertaling van de 2020 versie </w:t>
             </w:r>
             <w:hyperlink r:id="rId14" w:history="1">
               <w:r>
@@ -4649,43 +3541,15 @@
                 <w:szCs w:val="20"/>
                 <w:lang w:val="nl-NL"/>
               </w:rPr>
-              <w:t xml:space="preserve">Maarten van </w:t>
-            </w:r>
-            <w:proofErr w:type="spellStart"/>
+              <w:t>Maarten van Rouwendal</w:t>
+            </w:r>
             <w:r>
               <w:rPr>
                 <w:sz w:val="20"/>
                 <w:szCs w:val="20"/>
                 <w:lang w:val="nl-NL"/>
               </w:rPr>
-              <w:t>Rouwendal</w:t>
-            </w:r>
-            <w:proofErr w:type="spellEnd"/>
-            <w:r>
-              <w:rPr>
-                <w:sz w:val="20"/>
-                <w:szCs w:val="20"/>
-                <w:lang w:val="nl-NL"/>
-              </w:rPr>
-              <w:t xml:space="preserve"> en uitgewerkt door Sjoerd en </w:t>
-            </w:r>
-            <w:proofErr w:type="spellStart"/>
-            <w:r>
-              <w:rPr>
-                <w:sz w:val="20"/>
-                <w:szCs w:val="20"/>
-                <w:lang w:val="nl-NL"/>
-              </w:rPr>
-              <w:t>Glaudia</w:t>
-            </w:r>
-            <w:proofErr w:type="spellEnd"/>
-            <w:r>
-              <w:rPr>
-                <w:sz w:val="20"/>
-                <w:szCs w:val="20"/>
-                <w:lang w:val="nl-NL"/>
-              </w:rPr>
-              <w:t>.</w:t>
+              <w:t xml:space="preserve"> en uitgewerkt door Sjoerd en Glaudia.</w:t>
             </w:r>
             <w:r>
               <w:rPr>
@@ -4738,30 +3602,8 @@
           <w:lang w:val="nl-NL"/>
         </w:rPr>
         <w:lastRenderedPageBreak/>
-        <w:t>Appendix: voorbeeld-</w:t>
-      </w:r>
-      <w:proofErr w:type="spellStart"/>
-      <w:r>
-        <w:rPr>
-          <w:lang w:val="nl-NL"/>
-        </w:rPr>
-        <w:t>Key</w:t>
-      </w:r>
-      <w:proofErr w:type="spellEnd"/>
-      <w:r>
-        <w:rPr>
-          <w:lang w:val="nl-NL"/>
-        </w:rPr>
-        <w:t xml:space="preserve"> Value </w:t>
-      </w:r>
-      <w:proofErr w:type="spellStart"/>
-      <w:r>
-        <w:rPr>
-          <w:lang w:val="nl-NL"/>
-        </w:rPr>
-        <w:t>Measures</w:t>
-      </w:r>
-      <w:proofErr w:type="spellEnd"/>
+        <w:t>Appendix: voorbeeld-Key Value Measures</w:t>
+      </w:r>
     </w:p>
     <w:p>
       <w:pPr>
@@ -4775,73 +3617,25 @@
         </w:rPr>
         <w:t xml:space="preserve">Om zo goed mogelijk aanpasbaar te zijn, definieert de EBM geen specifieke </w:t>
       </w:r>
-      <w:proofErr w:type="spellStart"/>
       <w:r>
         <w:rPr>
           <w:i/>
           <w:iCs/>
           <w:lang w:val="nl-NL"/>
         </w:rPr>
-        <w:t>Key</w:t>
-      </w:r>
-      <w:proofErr w:type="spellEnd"/>
-      <w:r>
-        <w:rPr>
-          <w:i/>
-          <w:iCs/>
-          <w:lang w:val="nl-NL"/>
-        </w:rPr>
-        <w:t xml:space="preserve"> Value </w:t>
-      </w:r>
-      <w:proofErr w:type="spellStart"/>
-      <w:r>
-        <w:rPr>
-          <w:i/>
-          <w:iCs/>
-          <w:lang w:val="nl-NL"/>
-        </w:rPr>
-        <w:t>Measures</w:t>
-      </w:r>
-      <w:proofErr w:type="spellEnd"/>
-      <w:r>
-        <w:rPr>
-          <w:lang w:val="nl-NL"/>
-        </w:rPr>
-        <w:t xml:space="preserve"> (</w:t>
-      </w:r>
-      <w:proofErr w:type="spellStart"/>
-      <w:r>
-        <w:rPr>
-          <w:lang w:val="nl-NL"/>
-        </w:rPr>
-        <w:t>KVM's</w:t>
-      </w:r>
-      <w:proofErr w:type="spellEnd"/>
-      <w:r>
-        <w:rPr>
-          <w:lang w:val="nl-NL"/>
-        </w:rPr>
-        <w:t xml:space="preserve">). </w:t>
-      </w:r>
-      <w:r>
-        <w:rPr>
-          <w:lang w:val="nl-NL"/>
-        </w:rPr>
-        <w:t xml:space="preserve">De onderstaande </w:t>
-      </w:r>
-      <w:proofErr w:type="spellStart"/>
-      <w:r>
-        <w:rPr>
-          <w:lang w:val="nl-NL"/>
-        </w:rPr>
-        <w:t>KVM's</w:t>
-      </w:r>
-      <w:proofErr w:type="spellEnd"/>
-      <w:r>
-        <w:rPr>
-          <w:lang w:val="nl-NL"/>
-        </w:rPr>
-        <w:t xml:space="preserve"> dienen als inspiratie om een organisatie te kunnen helpen om de huidige situatie, de gewenste toekomstige situatie en de factoren die het verbetervermogen beïnvloeden, beter te begrijpen.</w:t>
+        <w:t>Key Value Measures</w:t>
+      </w:r>
+      <w:r>
+        <w:rPr>
+          <w:lang w:val="nl-NL"/>
+        </w:rPr>
+        <w:t xml:space="preserve"> (KVM's). </w:t>
+      </w:r>
+      <w:r>
+        <w:rPr>
+          <w:lang w:val="nl-NL"/>
+        </w:rPr>
+        <w:t>De onderstaande KVM's dienen als inspiratie om een organisatie te kunnen helpen om de huidige situatie, de gewenste toekomstige situatie en de factoren die het verbetervermogen beïnvloeden, beter te begrijpen.</w:t>
       </w:r>
     </w:p>
     <w:p>
@@ -4860,23 +3654,13 @@
           <w:lang w:val="nl-NL"/>
         </w:rPr>
       </w:pPr>
-      <w:proofErr w:type="spellStart"/>
       <w:r>
         <w:rPr>
           <w:b/>
           <w:bCs/>
           <w:lang w:val="nl-NL"/>
         </w:rPr>
-        <w:t>Current</w:t>
-      </w:r>
-      <w:proofErr w:type="spellEnd"/>
-      <w:r>
-        <w:rPr>
-          <w:b/>
-          <w:bCs/>
-          <w:lang w:val="nl-NL"/>
-        </w:rPr>
-        <w:t xml:space="preserve"> Value (CV)</w:t>
+        <w:t>Current Value (CV)</w:t>
       </w:r>
     </w:p>
     <w:tbl>
@@ -4963,23 +3747,13 @@
                 <w:szCs w:val="20"/>
               </w:rPr>
             </w:pPr>
-            <w:proofErr w:type="spellStart"/>
             <w:r>
               <w:rPr>
                 <w:color w:val="FFFFFF"/>
                 <w:sz w:val="20"/>
                 <w:szCs w:val="20"/>
               </w:rPr>
-              <w:t>Meetwaarde</w:t>
-            </w:r>
-            <w:proofErr w:type="spellEnd"/>
-            <w:r>
-              <w:rPr>
-                <w:color w:val="FFFFFF"/>
-                <w:sz w:val="20"/>
-                <w:szCs w:val="20"/>
-              </w:rPr>
-              <w:t>:</w:t>
+              <w:t>Meetwaarde:</w:t>
             </w:r>
           </w:p>
         </w:tc>
@@ -5056,27 +3830,7 @@
                 <w:szCs w:val="20"/>
                 <w:lang w:val="nl-NL" w:eastAsia="en-GB"/>
               </w:rPr>
-              <w:t xml:space="preserve">De verhouding (bruto </w:t>
-            </w:r>
-            <w:proofErr w:type="gramStart"/>
-            <w:r>
-              <w:rPr>
-                <w:rFonts w:eastAsia="Times New Roman"/>
-                <w:sz w:val="20"/>
-                <w:szCs w:val="20"/>
-                <w:lang w:val="nl-NL" w:eastAsia="en-GB"/>
-              </w:rPr>
-              <w:t>omzet /</w:t>
-            </w:r>
-            <w:proofErr w:type="gramEnd"/>
-            <w:r>
-              <w:rPr>
-                <w:rFonts w:eastAsia="Times New Roman"/>
-                <w:sz w:val="20"/>
-                <w:szCs w:val="20"/>
-                <w:lang w:val="nl-NL" w:eastAsia="en-GB"/>
-              </w:rPr>
-              <w:t xml:space="preserve"> aantal medewerkers) is een maatstaf voor het concurrentie vermogen binnen de sector. De verschillen tussen sectoren kunnen significant zijn.</w:t>
+              <w:t>De verhouding (bruto omzet / aantal medewerkers) is een maatstaf voor het concurrentie vermogen binnen de sector. De verschillen tussen sectoren kunnen significant zijn.</w:t>
             </w:r>
           </w:p>
         </w:tc>
@@ -5958,27 +4712,7 @@
                 <w:szCs w:val="20"/>
                 <w:lang w:val="nl-NL" w:eastAsia="en-GB"/>
               </w:rPr>
-              <w:t xml:space="preserve">Het aantal keren per tijdseenheid dat software geïntegreerd, gebouwd en getest wordt. </w:t>
-            </w:r>
-            <w:proofErr w:type="gramStart"/>
-            <w:r>
-              <w:rPr>
-                <w:rFonts w:eastAsia="Times New Roman"/>
-                <w:sz w:val="20"/>
-                <w:szCs w:val="20"/>
-                <w:lang w:val="nl-NL" w:eastAsia="en-GB"/>
-              </w:rPr>
-              <w:t>Indien</w:t>
-            </w:r>
-            <w:proofErr w:type="gramEnd"/>
-            <w:r>
-              <w:rPr>
-                <w:rFonts w:eastAsia="Times New Roman"/>
-                <w:sz w:val="20"/>
-                <w:szCs w:val="20"/>
-                <w:lang w:val="nl-NL" w:eastAsia="en-GB"/>
-              </w:rPr>
-              <w:t xml:space="preserve"> een team het product regelmatig of voortdurend naar de markt brengt is deze laatste indicator belangrijker.</w:t>
+              <w:t>Het aantal keren per tijdseenheid dat software geïntegreerd, gebouwd en getest wordt. Indien een team het product regelmatig of voortdurend naar de markt brengt is deze laatste indicator belangrijker.</w:t>
             </w:r>
           </w:p>
         </w:tc>
@@ -6134,67 +4868,7 @@
                 <w:szCs w:val="20"/>
                 <w:lang w:val="nl-NL" w:eastAsia="en-GB"/>
               </w:rPr>
-              <w:t xml:space="preserve">De bestede tijd aan herstellen van problemen, tussen het moment waarop de </w:t>
-            </w:r>
-            <w:proofErr w:type="spellStart"/>
-            <w:r>
-              <w:rPr>
-                <w:rFonts w:eastAsia="Times New Roman"/>
-                <w:sz w:val="20"/>
-                <w:szCs w:val="20"/>
-                <w:lang w:val="nl-NL" w:eastAsia="en-GB"/>
-              </w:rPr>
-              <w:t>developers</w:t>
-            </w:r>
-            <w:proofErr w:type="spellEnd"/>
-            <w:r>
-              <w:rPr>
-                <w:rFonts w:eastAsia="Times New Roman"/>
-                <w:sz w:val="20"/>
-                <w:szCs w:val="20"/>
-                <w:lang w:val="nl-NL" w:eastAsia="en-GB"/>
-              </w:rPr>
-              <w:t xml:space="preserve"> aangeven dat het product klaar is om </w:t>
-            </w:r>
-            <w:proofErr w:type="spellStart"/>
-            <w:r>
-              <w:rPr>
-                <w:rFonts w:eastAsia="Times New Roman"/>
-                <w:sz w:val="20"/>
-                <w:szCs w:val="20"/>
-                <w:lang w:val="nl-NL" w:eastAsia="en-GB"/>
-              </w:rPr>
-              <w:t>gereleased</w:t>
-            </w:r>
-            <w:proofErr w:type="spellEnd"/>
-            <w:r>
-              <w:rPr>
-                <w:rFonts w:eastAsia="Times New Roman"/>
-                <w:sz w:val="20"/>
-                <w:szCs w:val="20"/>
-                <w:lang w:val="nl-NL" w:eastAsia="en-GB"/>
-              </w:rPr>
-              <w:t xml:space="preserve"> te worden en het moment dat het daadwerkelijk vrijgegeven kan worden. Ontwerp, de kwaliteit van het product, </w:t>
-            </w:r>
-            <w:proofErr w:type="gramStart"/>
-            <w:r>
-              <w:rPr>
-                <w:rFonts w:eastAsia="Times New Roman"/>
-                <w:sz w:val="20"/>
-                <w:szCs w:val="20"/>
-                <w:lang w:val="nl-NL" w:eastAsia="en-GB"/>
-              </w:rPr>
-              <w:t>alsmede</w:t>
-            </w:r>
-            <w:proofErr w:type="gramEnd"/>
-            <w:r>
-              <w:rPr>
-                <w:rFonts w:eastAsia="Times New Roman"/>
-                <w:sz w:val="20"/>
-                <w:szCs w:val="20"/>
-                <w:lang w:val="nl-NL" w:eastAsia="en-GB"/>
-              </w:rPr>
-              <w:t xml:space="preserve"> de robuustheid van het ontwikkelproces hebben hier directe invloed op.</w:t>
+              <w:t>De bestede tijd aan herstellen van problemen, tussen het moment waarop de developers aangeven dat het product klaar is om gereleased te worden en het moment dat het daadwerkelijk vrijgegeven kan worden. Ontwerp, de kwaliteit van het product, alsmede de robuustheid van het ontwikkelproces hebben hier directe invloed op.</w:t>
             </w:r>
           </w:p>
         </w:tc>
@@ -6981,27 +5655,7 @@
                 <w:szCs w:val="20"/>
                 <w:lang w:val="nl-NL" w:eastAsia="en-GB"/>
               </w:rPr>
-              <w:t xml:space="preserve">De gemiddelde tijd tussen het melden van een belemmering en het oplossen ervan. Dit is een proxy voor </w:t>
-            </w:r>
-            <w:proofErr w:type="spellStart"/>
-            <w:r>
-              <w:rPr>
-                <w:rFonts w:eastAsia="Times New Roman"/>
-                <w:sz w:val="20"/>
-                <w:szCs w:val="20"/>
-                <w:lang w:val="nl-NL" w:eastAsia="en-GB"/>
-              </w:rPr>
-              <w:t>medewerkertevredenheid</w:t>
-            </w:r>
-            <w:proofErr w:type="spellEnd"/>
-            <w:r>
-              <w:rPr>
-                <w:rFonts w:eastAsia="Times New Roman"/>
-                <w:sz w:val="20"/>
-                <w:szCs w:val="20"/>
-                <w:lang w:val="nl-NL" w:eastAsia="en-GB"/>
-              </w:rPr>
-              <w:t xml:space="preserve"> en aanlooptijd.</w:t>
+              <w:t>De gemiddelde tijd tussen het melden van een belemmering en het oplossen ervan. Dit is een proxy voor medewerkertevredenheid en aanlooptijd.</w:t>
             </w:r>
           </w:p>
         </w:tc>
@@ -8198,47 +6852,7 @@
                 <w:szCs w:val="20"/>
                 <w:lang w:val="nl-NL" w:eastAsia="en-GB"/>
               </w:rPr>
-              <w:t xml:space="preserve">Het percentage vrijgegeven productveranderingen die leiden tot een verminderde service en die moeten worden hersteld (bijv. </w:t>
-            </w:r>
-            <w:proofErr w:type="spellStart"/>
-            <w:r>
-              <w:rPr>
-                <w:rFonts w:eastAsia="Times New Roman"/>
-                <w:sz w:val="20"/>
-                <w:szCs w:val="20"/>
-                <w:lang w:val="nl-NL" w:eastAsia="en-GB"/>
-              </w:rPr>
-              <w:t>hotfix</w:t>
-            </w:r>
-            <w:proofErr w:type="spellEnd"/>
-            <w:r>
-              <w:rPr>
-                <w:rFonts w:eastAsia="Times New Roman"/>
-                <w:sz w:val="20"/>
-                <w:szCs w:val="20"/>
-                <w:lang w:val="nl-NL" w:eastAsia="en-GB"/>
-              </w:rPr>
-              <w:t xml:space="preserve">, </w:t>
-            </w:r>
-            <w:proofErr w:type="spellStart"/>
-            <w:r>
-              <w:rPr>
-                <w:rFonts w:eastAsia="Times New Roman"/>
-                <w:sz w:val="20"/>
-                <w:szCs w:val="20"/>
-                <w:lang w:val="nl-NL" w:eastAsia="en-GB"/>
-              </w:rPr>
-              <w:t>rollback</w:t>
-            </w:r>
-            <w:proofErr w:type="spellEnd"/>
-            <w:r>
-              <w:rPr>
-                <w:rFonts w:eastAsia="Times New Roman"/>
-                <w:sz w:val="20"/>
-                <w:szCs w:val="20"/>
-                <w:lang w:val="nl-NL" w:eastAsia="en-GB"/>
-              </w:rPr>
-              <w:t xml:space="preserve">, patch). </w:t>
+              <w:t xml:space="preserve">Het percentage vrijgegeven productveranderingen die leiden tot een verminderde service en die moeten worden hersteld (bijv. hotfix, rollback, patch). </w:t>
             </w:r>
             <w:r>
               <w:rPr>
@@ -8301,21 +6915,7 @@
           <w:lang w:val="nl-NL"/>
         </w:rPr>
         <w:lastRenderedPageBreak/>
-        <w:t xml:space="preserve">Appendix 2: </w:t>
-      </w:r>
-      <w:proofErr w:type="spellStart"/>
-      <w:r>
-        <w:rPr>
-          <w:lang w:val="nl-NL"/>
-        </w:rPr>
-        <w:t>Evidence-Based</w:t>
-      </w:r>
-      <w:proofErr w:type="spellEnd"/>
-      <w:r>
-        <w:rPr>
-          <w:lang w:val="nl-NL"/>
-        </w:rPr>
-        <w:t xml:space="preserve"> Management Gids, 2024 - Wat er is veranderd</w:t>
+        <w:t>Appendix 2: Evidence-Based Management Gids, 2024 - Wat er is veranderd</w:t>
       </w:r>
     </w:p>
     <w:p>
@@ -8329,118 +6929,40 @@
         <w:rPr>
           <w:lang w:val="nl-NL"/>
         </w:rPr>
-        <w:t xml:space="preserve">Door: Patricia Kong </w:t>
-      </w:r>
-      <w:proofErr w:type="spellStart"/>
-      <w:r>
-        <w:rPr>
-          <w:lang w:val="nl-NL"/>
-        </w:rPr>
-        <w:t>and</w:t>
-      </w:r>
-      <w:proofErr w:type="spellEnd"/>
-      <w:r>
-        <w:rPr>
-          <w:lang w:val="nl-NL"/>
-        </w:rPr>
-        <w:t xml:space="preserve"> Kurt </w:t>
-      </w:r>
-      <w:proofErr w:type="spellStart"/>
-      <w:r>
-        <w:rPr>
-          <w:lang w:val="nl-NL"/>
-        </w:rPr>
-        <w:t>Bittner</w:t>
-      </w:r>
-      <w:proofErr w:type="spellEnd"/>
-    </w:p>
-    <w:p>
-      <w:pPr>
-        <w:rPr>
-          <w:lang w:val="nl-NL"/>
-        </w:rPr>
-      </w:pPr>
-      <w:r>
-        <w:rPr>
-          <w:lang w:val="nl-NL"/>
-        </w:rPr>
-        <w:t xml:space="preserve">Sinds de laatste versie van de </w:t>
-      </w:r>
-      <w:proofErr w:type="spellStart"/>
-      <w:r>
-        <w:rPr>
-          <w:lang w:val="nl-NL"/>
-        </w:rPr>
-        <w:t>Evidence-Based</w:t>
-      </w:r>
-      <w:proofErr w:type="spellEnd"/>
-      <w:r>
-        <w:rPr>
-          <w:lang w:val="nl-NL"/>
-        </w:rPr>
-        <w:t xml:space="preserve"> Management (EBM) Gids werd gepubliceerd in 2020, en tijdens het schrijven van ons EBM boek, hebben we veel discussies gehad hoe we mensen kunnen helpen om EBM beter te begrijpen en toe te passen in hun werk en zelfs in hun persoonlijke leven. Met behulp van deze inzichten hebben we het boek geschreven, en realiseerden we tegelijkertijd ook dat we de EBM Gids moesten bijwerken op basis van wat we hebben geleerd.</w:t>
-      </w:r>
-    </w:p>
-    <w:p>
-      <w:pPr>
-        <w:rPr>
-          <w:lang w:val="nl-NL"/>
-        </w:rPr>
-      </w:pPr>
-    </w:p>
-    <w:p>
-      <w:pPr>
-        <w:rPr>
-          <w:lang w:val="nl-NL"/>
-        </w:rPr>
-      </w:pPr>
-      <w:r>
-        <w:rPr>
-          <w:lang w:val="nl-NL"/>
-        </w:rPr>
-        <w:t xml:space="preserve">De basisconcepten in EBM, inclusief de drie doelniveaus en de </w:t>
-      </w:r>
-      <w:proofErr w:type="spellStart"/>
-      <w:r>
-        <w:rPr>
-          <w:lang w:val="nl-NL"/>
-        </w:rPr>
-        <w:t>Key</w:t>
-      </w:r>
-      <w:proofErr w:type="spellEnd"/>
-      <w:r>
-        <w:rPr>
-          <w:lang w:val="nl-NL"/>
-        </w:rPr>
-        <w:t xml:space="preserve"> Value </w:t>
-      </w:r>
-      <w:proofErr w:type="spellStart"/>
-      <w:r>
-        <w:rPr>
-          <w:lang w:val="nl-NL"/>
-        </w:rPr>
-        <w:t>Areas</w:t>
-      </w:r>
-      <w:proofErr w:type="spellEnd"/>
-      <w:r>
-        <w:rPr>
-          <w:lang w:val="nl-NL"/>
-        </w:rPr>
-        <w:t xml:space="preserve"> (</w:t>
-      </w:r>
-      <w:proofErr w:type="spellStart"/>
-      <w:r>
-        <w:rPr>
-          <w:lang w:val="nl-NL"/>
-        </w:rPr>
-        <w:t>KVA's</w:t>
-      </w:r>
-      <w:proofErr w:type="spellEnd"/>
-      <w:r>
-        <w:rPr>
-          <w:lang w:val="nl-NL"/>
-        </w:rPr>
-        <w:t>), blijven onveranderd. In plaats daarvan zijn de veranderingen gericht op de manier waarop we dingen uitleggen. Deze veranderingen omvatten:</w:t>
+        <w:t>Door: Patricia Kong and Kurt Bittner</w:t>
+      </w:r>
+    </w:p>
+    <w:p>
+      <w:pPr>
+        <w:rPr>
+          <w:lang w:val="nl-NL"/>
+        </w:rPr>
+      </w:pPr>
+      <w:r>
+        <w:rPr>
+          <w:lang w:val="nl-NL"/>
+        </w:rPr>
+        <w:t>Sinds de laatste versie van de Evidence-Based Management (EBM) Gids werd gepubliceerd in 2020, en tijdens het schrijven van ons EBM boek, hebben we veel discussies gehad hoe we mensen kunnen helpen om EBM beter te begrijpen en toe te passen in hun werk en zelfs in hun persoonlijke leven. Met behulp van deze inzichten hebben we het boek geschreven, en realiseerden we tegelijkertijd ook dat we de EBM Gids moesten bijwerken op basis van wat we hebben geleerd.</w:t>
+      </w:r>
+    </w:p>
+    <w:p>
+      <w:pPr>
+        <w:rPr>
+          <w:lang w:val="nl-NL"/>
+        </w:rPr>
+      </w:pPr>
+    </w:p>
+    <w:p>
+      <w:pPr>
+        <w:rPr>
+          <w:lang w:val="nl-NL"/>
+        </w:rPr>
+      </w:pPr>
+      <w:r>
+        <w:rPr>
+          <w:lang w:val="nl-NL"/>
+        </w:rPr>
+        <w:t>De basisconcepten in EBM, inclusief de drie doelniveaus en de Key Value Areas (KVA's), blijven onveranderd. In plaats daarvan zijn de veranderingen gericht op de manier waarop we dingen uitleggen. Deze veranderingen omvatten:</w:t>
       </w:r>
     </w:p>
     <w:p>
@@ -8543,19 +7065,11 @@
           <w:lang w:val="nl-NL"/>
         </w:rPr>
       </w:pPr>
-      <w:proofErr w:type="spellStart"/>
-      <w:r>
-        <w:rPr>
-          <w:lang w:val="nl-NL"/>
-        </w:rPr>
-        <w:t>Inputs</w:t>
-      </w:r>
-      <w:proofErr w:type="spellEnd"/>
-      <w:r>
-        <w:rPr>
-          <w:lang w:val="nl-NL"/>
-        </w:rPr>
-        <w:t xml:space="preserve"> en Impacts zijn nu vermeld als soorten metingen</w:t>
+      <w:r>
+        <w:rPr>
+          <w:lang w:val="nl-NL"/>
+        </w:rPr>
+        <w:t>Inputs en Impacts zijn nu vermeld als soorten metingen</w:t>
       </w:r>
       <w:r>
         <w:rPr>
@@ -8574,70 +7088,14 @@
         <w:rPr>
           <w:lang w:val="nl-NL"/>
         </w:rPr>
-        <w:t xml:space="preserve">Sommige organisaties richten hun Strategische Doelen op impacts, zoals bijvoorbeeld winst of inkomsten per aandeel. In de </w:t>
-      </w:r>
-      <w:proofErr w:type="gramStart"/>
-      <w:r>
-        <w:rPr>
-          <w:lang w:val="nl-NL"/>
-        </w:rPr>
-        <w:t>EBM gids</w:t>
-      </w:r>
-      <w:proofErr w:type="gramEnd"/>
-      <w:r>
-        <w:rPr>
-          <w:lang w:val="nl-NL"/>
-        </w:rPr>
-        <w:t xml:space="preserve"> leggen we uit dat we dit geen goede doelen vinden. Een ander voorbeeld: </w:t>
-      </w:r>
-      <w:proofErr w:type="spellStart"/>
-      <w:r>
-        <w:rPr>
-          <w:lang w:val="nl-NL"/>
-        </w:rPr>
-        <w:t>inputs</w:t>
-      </w:r>
-      <w:proofErr w:type="spellEnd"/>
-      <w:r>
-        <w:rPr>
-          <w:lang w:val="nl-NL"/>
-        </w:rPr>
-        <w:t xml:space="preserve">, zoals kosten, zijn in die zin vergelijkbaar, omdat zij belangrijk zijn </w:t>
+        <w:t xml:space="preserve">Sommige organisaties richten hun Strategische Doelen op impacts, zoals bijvoorbeeld winst of inkomsten per aandeel. In de EBM gids leggen we uit dat we dit geen goede doelen vinden. Een ander voorbeeld: inputs, zoals kosten, zijn in die zin vergelijkbaar, omdat zij belangrijk zijn </w:t>
       </w:r>
       <w:r>
         <w:rPr>
           <w:lang w:val="nl-NL"/>
         </w:rPr>
         <w:lastRenderedPageBreak/>
-        <w:t xml:space="preserve">om te monitoren. Echter, simpelweg beperken van </w:t>
-      </w:r>
-      <w:proofErr w:type="spellStart"/>
-      <w:r>
-        <w:rPr>
-          <w:lang w:val="nl-NL"/>
-        </w:rPr>
-        <w:t>inputs</w:t>
-      </w:r>
-      <w:proofErr w:type="spellEnd"/>
-      <w:r>
-        <w:rPr>
-          <w:lang w:val="nl-NL"/>
-        </w:rPr>
-        <w:t xml:space="preserve"> helpt een organisatie niet om haar </w:t>
-      </w:r>
-      <w:proofErr w:type="spellStart"/>
-      <w:r>
-        <w:rPr>
-          <w:lang w:val="nl-NL"/>
-        </w:rPr>
-        <w:t>langetermijndoelen</w:t>
-      </w:r>
-      <w:proofErr w:type="spellEnd"/>
-      <w:r>
-        <w:rPr>
-          <w:lang w:val="nl-NL"/>
-        </w:rPr>
-        <w:t xml:space="preserve"> te bereiken.</w:t>
+        <w:t>om te monitoren. Echter, simpelweg beperken van inputs helpt een organisatie niet om haar langetermijndoelen te bereiken.</w:t>
       </w:r>
     </w:p>
     <w:p>
@@ -8651,76 +7109,20 @@
         <w:rPr>
           <w:lang w:val="nl-NL"/>
         </w:rPr>
-        <w:t xml:space="preserve">De beschrijvingen van de </w:t>
-      </w:r>
-      <w:proofErr w:type="spellStart"/>
-      <w:r>
-        <w:rPr>
-          <w:lang w:val="nl-NL"/>
-        </w:rPr>
-        <w:t>Key</w:t>
-      </w:r>
-      <w:proofErr w:type="spellEnd"/>
-      <w:r>
-        <w:rPr>
-          <w:lang w:val="nl-NL"/>
-        </w:rPr>
-        <w:t xml:space="preserve"> Value </w:t>
-      </w:r>
-      <w:proofErr w:type="spellStart"/>
-      <w:r>
-        <w:rPr>
-          <w:lang w:val="nl-NL"/>
-        </w:rPr>
-        <w:t>Areas</w:t>
-      </w:r>
-      <w:proofErr w:type="spellEnd"/>
-      <w:r>
-        <w:rPr>
-          <w:lang w:val="nl-NL"/>
-        </w:rPr>
-        <w:t xml:space="preserve"> zijn verduidelijkt</w:t>
-      </w:r>
-    </w:p>
-    <w:p>
-      <w:pPr>
-        <w:rPr>
-          <w:lang w:val="nl-NL"/>
-        </w:rPr>
-      </w:pPr>
-      <w:r>
-        <w:rPr>
-          <w:lang w:val="nl-NL"/>
-        </w:rPr>
-        <w:t xml:space="preserve">De </w:t>
-      </w:r>
-      <w:proofErr w:type="spellStart"/>
-      <w:r>
-        <w:rPr>
-          <w:lang w:val="nl-NL"/>
-        </w:rPr>
-        <w:t>Key</w:t>
-      </w:r>
-      <w:proofErr w:type="spellEnd"/>
-      <w:r>
-        <w:rPr>
-          <w:lang w:val="nl-NL"/>
-        </w:rPr>
-        <w:t xml:space="preserve"> Value </w:t>
-      </w:r>
-      <w:proofErr w:type="spellStart"/>
-      <w:r>
-        <w:rPr>
-          <w:lang w:val="nl-NL"/>
-        </w:rPr>
-        <w:t>Areas</w:t>
-      </w:r>
-      <w:proofErr w:type="spellEnd"/>
-      <w:r>
-        <w:rPr>
-          <w:lang w:val="nl-NL"/>
-        </w:rPr>
-        <w:t xml:space="preserve"> fungeren als een lens waardoor mensen verschillende aspecten van hun situatie kunnen bekijken en manieren te vinden om verder te verbeteren. We hebben beschrijvingen bijgewerkt en toegevoegd om dit duidelijker te maken.</w:t>
+        <w:t>De beschrijvingen van de Key Value Areas zijn verduidelijkt</w:t>
+      </w:r>
+    </w:p>
+    <w:p>
+      <w:pPr>
+        <w:rPr>
+          <w:lang w:val="nl-NL"/>
+        </w:rPr>
+      </w:pPr>
+      <w:r>
+        <w:rPr>
+          <w:lang w:val="nl-NL"/>
+        </w:rPr>
+        <w:t>De Key Value Areas fungeren als een lens waardoor mensen verschillende aspecten van hun situatie kunnen bekijken en manieren te vinden om verder te verbeteren. We hebben beschrijvingen bijgewerkt en toegevoegd om dit duidelijker te maken.</w:t>
       </w:r>
     </w:p>
     <w:p>
@@ -8734,49 +7136,7 @@
         <w:rPr>
           <w:lang w:val="nl-NL"/>
         </w:rPr>
-        <w:t xml:space="preserve">De relatie tussen de </w:t>
-      </w:r>
-      <w:proofErr w:type="spellStart"/>
-      <w:r>
-        <w:rPr>
-          <w:lang w:val="nl-NL"/>
-        </w:rPr>
-        <w:t>Key</w:t>
-      </w:r>
-      <w:proofErr w:type="spellEnd"/>
-      <w:r>
-        <w:rPr>
-          <w:lang w:val="nl-NL"/>
-        </w:rPr>
-        <w:t xml:space="preserve"> Value </w:t>
-      </w:r>
-      <w:proofErr w:type="spellStart"/>
-      <w:r>
-        <w:rPr>
-          <w:lang w:val="nl-NL"/>
-        </w:rPr>
-        <w:t>Areas</w:t>
-      </w:r>
-      <w:proofErr w:type="spellEnd"/>
-      <w:r>
-        <w:rPr>
-          <w:lang w:val="nl-NL"/>
-        </w:rPr>
-        <w:t xml:space="preserve"> en de soorten metingen (Input, Activity, Output, </w:t>
-      </w:r>
-      <w:proofErr w:type="spellStart"/>
-      <w:r>
-        <w:rPr>
-          <w:lang w:val="nl-NL"/>
-        </w:rPr>
-        <w:t>Outcome</w:t>
-      </w:r>
-      <w:proofErr w:type="spellEnd"/>
-      <w:r>
-        <w:rPr>
-          <w:lang w:val="nl-NL"/>
-        </w:rPr>
-        <w:t>, en Impact) is toegevoegd</w:t>
+        <w:t>De relatie tussen de Key Value Areas en de soorten metingen (Input, Activity, Output, Outcome, en Impact) is toegevoegd</w:t>
       </w:r>
     </w:p>
     <w:p>
@@ -8830,21 +7190,7 @@
         <w:rPr>
           <w:lang w:val="nl-NL"/>
         </w:rPr>
-        <w:t xml:space="preserve">Toevoeging van een voorbeeldmeting, werknemersbetrokkenheid, aan de A2I </w:t>
-      </w:r>
-      <w:proofErr w:type="spellStart"/>
-      <w:r>
-        <w:rPr>
-          <w:lang w:val="nl-NL"/>
-        </w:rPr>
-        <w:t>Key</w:t>
-      </w:r>
-      <w:proofErr w:type="spellEnd"/>
-      <w:r>
-        <w:rPr>
-          <w:lang w:val="nl-NL"/>
-        </w:rPr>
-        <w:t xml:space="preserve"> Value Area in de bijlage</w:t>
+        <w:t>Toevoeging van een voorbeeldmeting, werknemersbetrokkenheid, aan de A2I Key Value Area in de bijlage</w:t>
       </w:r>
     </w:p>
     <w:p>
@@ -8917,11 +7263,7 @@
       <w:t xml:space="preserve">                                                                               </w:t>
     </w:r>
     <w:r>
-      <w:t xml:space="preserve">                      </w:t>
-    </w:r>
-    <w:proofErr w:type="spellStart"/>
-    <w:r>
-      <w:t>P</w:t>
+      <w:t xml:space="preserve">                      P</w:t>
     </w:r>
     <w:r>
       <w:t>ag</w:t>
@@ -8929,7 +7271,6 @@
     <w:r>
       <w:t>ina</w:t>
     </w:r>
-    <w:proofErr w:type="spellEnd"/>
     <w:r>
       <w:t xml:space="preserve"> </w:t>
     </w:r>
@@ -8972,13 +7313,8 @@
     <w:r>
       <w:t xml:space="preserve"> - </w:t>
     </w:r>
-    <w:proofErr w:type="spellStart"/>
     <w:r>
-      <w:t>Vertaling</w:t>
-    </w:r>
-    <w:proofErr w:type="spellEnd"/>
-    <w:r>
-      <w:t>: Scrum Facilitators Community, 2024</w:t>
+      <w:t>Vertaling: Scrum Facilitators Community, 2024</w:t>
     </w:r>
     <w:r>
       <w:t>-</w:t>
@@ -9012,77 +7348,7 @@
       <w:rPr>
         <w:lang w:val="nl-NL"/>
       </w:rPr>
-      <w:t xml:space="preserve">Deze publicatie is </w:t>
-    </w:r>
-    <w:proofErr w:type="spellStart"/>
-    <w:r>
-      <w:rPr>
-        <w:lang w:val="nl-NL"/>
-      </w:rPr>
-      <w:t>gelicenseerd</w:t>
-    </w:r>
-    <w:proofErr w:type="spellEnd"/>
-    <w:r>
-      <w:rPr>
-        <w:lang w:val="nl-NL"/>
-      </w:rPr>
-      <w:t xml:space="preserve"> onder de Creative </w:t>
-    </w:r>
-    <w:proofErr w:type="spellStart"/>
-    <w:r>
-      <w:rPr>
-        <w:lang w:val="nl-NL"/>
-      </w:rPr>
-      <w:t>Commons</w:t>
-    </w:r>
-    <w:proofErr w:type="spellEnd"/>
-    <w:r>
-      <w:rPr>
-        <w:lang w:val="nl-NL"/>
-      </w:rPr>
-      <w:t xml:space="preserve"> Naamsvermelding-</w:t>
-    </w:r>
-    <w:proofErr w:type="spellStart"/>
-    <w:r>
-      <w:rPr>
-        <w:lang w:val="nl-NL"/>
-      </w:rPr>
-      <w:t>GelijkDelen</w:t>
-    </w:r>
-    <w:proofErr w:type="spellEnd"/>
-    <w:r>
-      <w:rPr>
-        <w:lang w:val="nl-NL"/>
-      </w:rPr>
-      <w:t xml:space="preserve">, bekijk deze op https://creativecommons.org/licenses/by-sa/4.0/legalcode.nl of zie de beknopte versie https://creativecommons.org/licenses/by-sa/4.0/deed.nl. Door gebruik te maken van deze EBM Gids erkent en stemt u ermee in dat u de voorwaarden van de Creative </w:t>
-    </w:r>
-    <w:proofErr w:type="spellStart"/>
-    <w:r>
-      <w:rPr>
-        <w:lang w:val="nl-NL"/>
-      </w:rPr>
-      <w:t>Commons</w:t>
-    </w:r>
-    <w:proofErr w:type="spellEnd"/>
-    <w:r>
-      <w:rPr>
-        <w:lang w:val="nl-NL"/>
-      </w:rPr>
-      <w:t xml:space="preserve"> Naamsvermelding-</w:t>
-    </w:r>
-    <w:proofErr w:type="spellStart"/>
-    <w:r>
-      <w:rPr>
-        <w:lang w:val="nl-NL"/>
-      </w:rPr>
-      <w:t>GelijkDelen</w:t>
-    </w:r>
-    <w:proofErr w:type="spellEnd"/>
-    <w:r>
-      <w:rPr>
-        <w:lang w:val="nl-NL"/>
-      </w:rPr>
-      <w:t xml:space="preserve"> licentie hebt gelezen en ermee akkoord gaat daaraan gebonden te zijn. </w:t>
+      <w:t xml:space="preserve">Deze publicatie is gelicenseerd onder de Creative Commons Naamsvermelding-GelijkDelen, bekijk deze op https://creativecommons.org/licenses/by-sa/4.0/legalcode.nl of zie de beknopte versie https://creativecommons.org/licenses/by-sa/4.0/deed.nl. Door gebruik te maken van deze EBM Gids erkent en stemt u ermee in dat u de voorwaarden van de Creative Commons Naamsvermelding-GelijkDelen licentie hebt gelezen en ermee akkoord gaat daaraan gebonden te zijn. </w:t>
     </w:r>
   </w:p>
 </w:ftr>
@@ -9192,49 +7458,7 @@
         <w:rPr>
           <w:lang w:val="nl-NL"/>
         </w:rPr>
-        <w:t xml:space="preserve">Figuur gebaseerd op Mike </w:t>
-      </w:r>
-      <w:proofErr w:type="spellStart"/>
-      <w:r>
-        <w:rPr>
-          <w:lang w:val="nl-NL"/>
-        </w:rPr>
-        <w:t>Rother’s</w:t>
-      </w:r>
-      <w:proofErr w:type="spellEnd"/>
-      <w:r>
-        <w:rPr>
-          <w:lang w:val="nl-NL"/>
-        </w:rPr>
-        <w:t xml:space="preserve"> </w:t>
-      </w:r>
-      <w:proofErr w:type="spellStart"/>
-      <w:r>
-        <w:rPr>
-          <w:lang w:val="nl-NL"/>
-        </w:rPr>
-        <w:t>Improvement</w:t>
-      </w:r>
-      <w:proofErr w:type="spellEnd"/>
-      <w:r>
-        <w:rPr>
-          <w:lang w:val="nl-NL"/>
-        </w:rPr>
-        <w:t xml:space="preserve"> </w:t>
-      </w:r>
-      <w:proofErr w:type="spellStart"/>
-      <w:r>
-        <w:rPr>
-          <w:lang w:val="nl-NL"/>
-        </w:rPr>
-        <w:t>Kata</w:t>
-      </w:r>
-      <w:proofErr w:type="spellEnd"/>
-      <w:r>
-        <w:rPr>
-          <w:lang w:val="nl-NL"/>
-        </w:rPr>
-        <w:t xml:space="preserve"> (</w:t>
+        <w:t>Figuur gebaseerd op Mike Rother’s Improvement Kata (</w:t>
       </w:r>
       <w:hyperlink r:id="rId3" w:history="1">
         <w:r>
@@ -9271,63 +7495,7 @@
         <w:rPr>
           <w:lang w:val="nl-NL"/>
         </w:rPr>
-        <w:t xml:space="preserve"> De </w:t>
-      </w:r>
-      <w:proofErr w:type="spellStart"/>
-      <w:r>
-        <w:rPr>
-          <w:lang w:val="nl-NL"/>
-        </w:rPr>
-        <w:t>Experimenteerlus</w:t>
-      </w:r>
-      <w:proofErr w:type="spellEnd"/>
-      <w:r>
-        <w:rPr>
-          <w:lang w:val="nl-NL"/>
-        </w:rPr>
-        <w:t xml:space="preserve"> is een variatie op de </w:t>
-      </w:r>
-      <w:proofErr w:type="spellStart"/>
-      <w:r>
-        <w:rPr>
-          <w:lang w:val="nl-NL"/>
-        </w:rPr>
-        <w:t>Shewhart</w:t>
-      </w:r>
-      <w:proofErr w:type="spellEnd"/>
-      <w:r>
-        <w:rPr>
-          <w:lang w:val="nl-NL"/>
-        </w:rPr>
-        <w:t xml:space="preserve"> </w:t>
-      </w:r>
-      <w:proofErr w:type="spellStart"/>
-      <w:r>
-        <w:rPr>
-          <w:lang w:val="nl-NL"/>
-        </w:rPr>
-        <w:t>Cycle</w:t>
-      </w:r>
-      <w:proofErr w:type="spellEnd"/>
-      <w:r>
-        <w:rPr>
-          <w:lang w:val="nl-NL"/>
-        </w:rPr>
-        <w:t xml:space="preserve">, die populair is gemaakt door W. Edwards </w:t>
-      </w:r>
-      <w:proofErr w:type="spellStart"/>
-      <w:r>
-        <w:rPr>
-          <w:lang w:val="nl-NL"/>
-        </w:rPr>
-        <w:t>Deming</w:t>
-      </w:r>
-      <w:proofErr w:type="spellEnd"/>
-      <w:r>
-        <w:rPr>
-          <w:lang w:val="nl-NL"/>
-        </w:rPr>
-        <w:t xml:space="preserve">. Deze wordt ook wel de PDCA-cyclus genoemd (Plan-Do-Check-Act); zie </w:t>
+        <w:t xml:space="preserve"> De Experimenteerlus is een variatie op de Shewhart Cycle, die populair is gemaakt door W. Edwards Deming. Deze wordt ook wel de PDCA-cyclus genoemd (Plan-Do-Check-Act); zie </w:t>
       </w:r>
       <w:hyperlink r:id="rId4" w:history="1">
         <w:r>

</xml_diff>

<commit_message>
Overzicht van wijzigingen bijgewerkt voor v2024-1.2.1
</commit_message>
<xml_diff>
--- a/EBM-Gids-2024-NL-dev.docx
+++ b/EBM-Gids-2024-NL-dev.docx
@@ -76,7 +76,27 @@
           <w:szCs w:val="32"/>
           <w:lang w:val="nl-NL"/>
         </w:rPr>
-        <w:t xml:space="preserve"> waardelevering </w:t>
+        <w:t xml:space="preserve"> </w:t>
+      </w:r>
+      <w:proofErr w:type="spellStart"/>
+      <w:r>
+        <w:rPr>
+          <w:color w:val="4A86E8"/>
+          <w:sz w:val="32"/>
+          <w:szCs w:val="32"/>
+          <w:lang w:val="nl-NL"/>
+        </w:rPr>
+        <w:t>waardelevering</w:t>
+      </w:r>
+      <w:proofErr w:type="spellEnd"/>
+      <w:r>
+        <w:rPr>
+          <w:color w:val="4A86E8"/>
+          <w:sz w:val="32"/>
+          <w:szCs w:val="32"/>
+          <w:lang w:val="nl-NL"/>
+        </w:rPr>
+        <w:t xml:space="preserve"> </w:t>
       </w:r>
       <w:r>
         <w:rPr>
@@ -337,7 +357,21 @@
         <w:rPr>
           <w:lang w:val="nl-NL"/>
         </w:rPr>
-        <w:t>Organisaties stellen doelen zodat ze concrete vooruitgang kunnen maken ten opzichte van het bereiken van hun Missie en Visie. Zonder doelen zijn de Missie en Visie slechts grootse ambities. En vice versa, zonder duidelijke Missie en Visie, missen doelen een overtuigende zingeving, met name voor diegenen die in onzekere omstandigheden werken.</w:t>
+        <w:t xml:space="preserve">Organisaties stellen doelen zodat ze concrete vooruitgang kunnen maken ten opzichte van het bereiken van hun Missie en Visie. Zonder doelen zijn de Missie en Visie slechts grootse ambities. En </w:t>
+      </w:r>
+      <w:proofErr w:type="spellStart"/>
+      <w:r>
+        <w:rPr>
+          <w:lang w:val="nl-NL"/>
+        </w:rPr>
+        <w:t>vice</w:t>
+      </w:r>
+      <w:proofErr w:type="spellEnd"/>
+      <w:r>
+        <w:rPr>
+          <w:lang w:val="nl-NL"/>
+        </w:rPr>
+        <w:t xml:space="preserve"> versa, zonder duidelijke Missie en Visie, missen doelen een overtuigende zingeving, met name voor diegenen die in onzekere omstandigheden werken.</w:t>
       </w:r>
     </w:p>
     <w:p>
@@ -380,20 +414,42 @@
         <w:rPr>
           <w:lang w:val="nl-NL"/>
         </w:rPr>
-        <w:t>Definitie van Evidence-Based Management</w:t>
-      </w:r>
-    </w:p>
-    <w:p>
-      <w:pPr>
-        <w:rPr>
-          <w:lang w:val="nl-NL"/>
-        </w:rPr>
-      </w:pPr>
-      <w:r>
-        <w:rPr>
-          <w:lang w:val="nl-NL"/>
-        </w:rPr>
-        <w:t xml:space="preserve">Evidence-Based Management (EBM) is een raamwerk dat mensen, teams en organisaties helpt om beter besluiten te nemen, waarmee ze hun doelen kunnen bereiken door het bewust inzetten van experimenten en feedback.  </w:t>
+        <w:t xml:space="preserve">Definitie van </w:t>
+      </w:r>
+      <w:proofErr w:type="spellStart"/>
+      <w:r>
+        <w:rPr>
+          <w:lang w:val="nl-NL"/>
+        </w:rPr>
+        <w:t>Evidence-Based</w:t>
+      </w:r>
+      <w:proofErr w:type="spellEnd"/>
+      <w:r>
+        <w:rPr>
+          <w:lang w:val="nl-NL"/>
+        </w:rPr>
+        <w:t xml:space="preserve"> Management</w:t>
+      </w:r>
+    </w:p>
+    <w:p>
+      <w:pPr>
+        <w:rPr>
+          <w:lang w:val="nl-NL"/>
+        </w:rPr>
+      </w:pPr>
+      <w:proofErr w:type="spellStart"/>
+      <w:r>
+        <w:rPr>
+          <w:lang w:val="nl-NL"/>
+        </w:rPr>
+        <w:t>Evidence-Based</w:t>
+      </w:r>
+      <w:proofErr w:type="spellEnd"/>
+      <w:r>
+        <w:rPr>
+          <w:lang w:val="nl-NL"/>
+        </w:rPr>
+        <w:t xml:space="preserve"> Management (EBM) is een raamwerk dat mensen, teams en organisaties helpt om beter besluiten te nemen, waarmee ze hun doelen kunnen bereiken door het bewust inzetten van experimenten en feedback.  </w:t>
       </w:r>
     </w:p>
     <w:p>
@@ -898,7 +954,21 @@
         <w:rPr>
           <w:lang w:val="nl-NL"/>
         </w:rPr>
-        <w:t xml:space="preserve">Voorbeelden van Directe Tactische Doelen zijn activiteiten zoals het isoleren van symptomen, evalueren van een behandeling, DNA sequencing van een virus of bacterie, enzovoort. Dit zijn cruciale </w:t>
+        <w:t xml:space="preserve">Voorbeelden van Directe Tactische Doelen zijn activiteiten zoals het isoleren van symptomen, evalueren van een behandeling, DNA </w:t>
+      </w:r>
+      <w:proofErr w:type="spellStart"/>
+      <w:r>
+        <w:rPr>
+          <w:lang w:val="nl-NL"/>
+        </w:rPr>
+        <w:t>sequencing</w:t>
+      </w:r>
+      <w:proofErr w:type="spellEnd"/>
+      <w:r>
+        <w:rPr>
+          <w:lang w:val="nl-NL"/>
+        </w:rPr>
+        <w:t xml:space="preserve"> van een virus of bacterie, enzovoort. Dit zijn cruciale </w:t>
       </w:r>
       <w:r>
         <w:rPr>
@@ -944,43 +1014,105 @@
         <w:rPr>
           <w:lang w:val="nl-NL"/>
         </w:rPr>
-        <w:t xml:space="preserve"> is meestal gericht op het behalen van een hoogst wenselijke maar nog onbehaalde uitkomst voor een specifieke groep mensen. Het doel behalen leidt tot verbeterd geluk, veiligheid, zekerheid of welzijn van de ontvangers van een bepaald product of dienst. In EBM noemen we dit </w:t>
-      </w:r>
+        <w:t xml:space="preserve"> is meestal gericht op het behalen van een hoogst wenselijke maar nog </w:t>
+      </w:r>
+      <w:proofErr w:type="spellStart"/>
+      <w:r>
+        <w:rPr>
+          <w:lang w:val="nl-NL"/>
+        </w:rPr>
+        <w:t>onbehaalde</w:t>
+      </w:r>
+      <w:proofErr w:type="spellEnd"/>
+      <w:r>
+        <w:rPr>
+          <w:lang w:val="nl-NL"/>
+        </w:rPr>
+        <w:t xml:space="preserve"> uitkomst voor een specifieke groep mensen. Het doel behalen leidt tot verbeterd geluk, veiligheid, zekerheid of welzijn van de ontvangers van een bepaald product of dienst. In EBM noemen we dit </w:t>
+      </w:r>
+      <w:proofErr w:type="spellStart"/>
       <w:r>
         <w:rPr>
           <w:i/>
           <w:iCs/>
           <w:lang w:val="nl-NL"/>
         </w:rPr>
-        <w:t>Unrealized Value</w:t>
-      </w:r>
-      <w:r>
-        <w:rPr>
-          <w:lang w:val="nl-NL"/>
-        </w:rPr>
-        <w:t xml:space="preserve">: het verschil tussen de gewenste uitkomst en de huidige ervaringen van een begunstigde. </w:t>
-      </w:r>
+        <w:t>Unrealized</w:t>
+      </w:r>
+      <w:proofErr w:type="spellEnd"/>
       <w:r>
         <w:rPr>
           <w:i/>
           <w:iCs/>
           <w:lang w:val="nl-NL"/>
         </w:rPr>
-        <w:t xml:space="preserve">Unrealized Value </w:t>
-      </w:r>
-      <w:r>
-        <w:rPr>
-          <w:lang w:val="nl-NL"/>
-        </w:rPr>
-        <w:t xml:space="preserve">wordt hieronder in meer detail beschreven, in het onderdeel </w:t>
-      </w:r>
+        <w:t xml:space="preserve"> Value</w:t>
+      </w:r>
+      <w:r>
+        <w:rPr>
+          <w:lang w:val="nl-NL"/>
+        </w:rPr>
+        <w:t xml:space="preserve">: het verschil tussen de gewenste uitkomst en de huidige ervaringen van een begunstigde. </w:t>
+      </w:r>
+      <w:proofErr w:type="spellStart"/>
       <w:r>
         <w:rPr>
           <w:i/>
           <w:iCs/>
           <w:lang w:val="nl-NL"/>
         </w:rPr>
-        <w:t>Key Value Areas.</w:t>
+        <w:t>Unrealized</w:t>
+      </w:r>
+      <w:proofErr w:type="spellEnd"/>
+      <w:r>
+        <w:rPr>
+          <w:i/>
+          <w:iCs/>
+          <w:lang w:val="nl-NL"/>
+        </w:rPr>
+        <w:t xml:space="preserve"> Value </w:t>
+      </w:r>
+      <w:r>
+        <w:rPr>
+          <w:lang w:val="nl-NL"/>
+        </w:rPr>
+        <w:t xml:space="preserve">wordt hieronder in meer detail beschreven, in het onderdeel </w:t>
+      </w:r>
+      <w:proofErr w:type="spellStart"/>
+      <w:r>
+        <w:rPr>
+          <w:i/>
+          <w:iCs/>
+          <w:lang w:val="nl-NL"/>
+        </w:rPr>
+        <w:t>Key</w:t>
+      </w:r>
+      <w:proofErr w:type="spellEnd"/>
+      <w:r>
+        <w:rPr>
+          <w:i/>
+          <w:iCs/>
+          <w:lang w:val="nl-NL"/>
+        </w:rPr>
+        <w:t xml:space="preserve"> Value </w:t>
+      </w:r>
+      <w:proofErr w:type="spellStart"/>
+      <w:r>
+        <w:rPr>
+          <w:i/>
+          <w:iCs/>
+          <w:lang w:val="nl-NL"/>
+        </w:rPr>
+        <w:t>Areas</w:t>
+      </w:r>
+      <w:proofErr w:type="spellEnd"/>
+      <w:r>
+        <w:rPr>
+          <w:i/>
+          <w:iCs/>
+          <w:lang w:val="nl-NL"/>
+        </w:rPr>
+        <w:t>.</w:t>
       </w:r>
     </w:p>
     <w:p>
@@ -1041,25 +1173,50 @@
           <w:lang w:val="nl-NL"/>
         </w:rPr>
       </w:pPr>
+      <w:proofErr w:type="spellStart"/>
       <w:r>
         <w:rPr>
           <w:b/>
           <w:lang w:val="nl-NL"/>
         </w:rPr>
-        <w:t xml:space="preserve">Inputs. </w:t>
+        <w:t>Inputs</w:t>
+      </w:r>
+      <w:proofErr w:type="spellEnd"/>
+      <w:r>
+        <w:rPr>
+          <w:b/>
+          <w:lang w:val="nl-NL"/>
+        </w:rPr>
+        <w:t xml:space="preserve">. </w:t>
       </w:r>
       <w:r>
         <w:rPr>
           <w:bCs/>
           <w:lang w:val="nl-NL"/>
         </w:rPr>
-        <w:t xml:space="preserve">Dit zijn de dingen waar de organisatie geld aan uitgeeft. Hoewel inputs noodzakelijk </w:t>
-      </w:r>
+        <w:t xml:space="preserve">Dit zijn de dingen waar de organisatie geld aan uitgeeft. Hoewel </w:t>
+      </w:r>
+      <w:proofErr w:type="spellStart"/>
       <w:r>
         <w:rPr>
           <w:bCs/>
           <w:lang w:val="nl-NL"/>
         </w:rPr>
+        <w:t>inputs</w:t>
+      </w:r>
+      <w:proofErr w:type="spellEnd"/>
+      <w:r>
+        <w:rPr>
+          <w:bCs/>
+          <w:lang w:val="nl-NL"/>
+        </w:rPr>
+        <w:t xml:space="preserve"> noodzakelijk </w:t>
+      </w:r>
+      <w:r>
+        <w:rPr>
+          <w:bCs/>
+          <w:lang w:val="nl-NL"/>
+        </w:rPr>
         <w:t xml:space="preserve">zijn </w:t>
       </w:r>
       <w:r>
@@ -1067,7 +1224,23 @@
           <w:bCs/>
           <w:lang w:val="nl-NL"/>
         </w:rPr>
-        <w:t>om waarde te creëren, is er geen correlatie tussen de hoeveelheid input en de waarde die klanten ervaren. Inputs houden experiment</w:t>
+        <w:t xml:space="preserve">om waarde te creëren, is er geen correlatie tussen de hoeveelheid input en de waarde die klanten ervaren. </w:t>
+      </w:r>
+      <w:proofErr w:type="spellStart"/>
+      <w:r>
+        <w:rPr>
+          <w:bCs/>
+          <w:lang w:val="nl-NL"/>
+        </w:rPr>
+        <w:t>Inputs</w:t>
+      </w:r>
+      <w:proofErr w:type="spellEnd"/>
+      <w:r>
+        <w:rPr>
+          <w:bCs/>
+          <w:lang w:val="nl-NL"/>
+        </w:rPr>
+        <w:t xml:space="preserve"> houden experiment</w:t>
       </w:r>
       <w:r>
         <w:rPr>
@@ -1152,6 +1325,7 @@
           <w:lang w:val="nl-NL"/>
         </w:rPr>
       </w:pPr>
+      <w:proofErr w:type="spellStart"/>
       <w:r>
         <w:rPr>
           <w:b/>
@@ -1159,6 +1333,7 @@
         </w:rPr>
         <w:t>Outputs</w:t>
       </w:r>
+      <w:proofErr w:type="spellEnd"/>
       <w:r>
         <w:rPr>
           <w:lang w:val="nl-NL"/>
@@ -1320,7 +1495,21 @@
         <w:rPr>
           <w:lang w:val="nl-NL"/>
         </w:rPr>
-        <w:t xml:space="preserve">Het probleem waar de meeste organisaties tegen aanlopen, wat vaak wordt gereflecteerd in de dingen die ze meten, is dat het meten van activiteiten en outputs eenvoudig is, terwijl het meten van </w:t>
+        <w:t xml:space="preserve">Het probleem waar de meeste organisaties tegen aanlopen, wat vaak wordt gereflecteerd in de dingen die ze meten, is dat het meten van activiteiten en </w:t>
+      </w:r>
+      <w:proofErr w:type="spellStart"/>
+      <w:r>
+        <w:rPr>
+          <w:lang w:val="nl-NL"/>
+        </w:rPr>
+        <w:t>outputs</w:t>
+      </w:r>
+      <w:proofErr w:type="spellEnd"/>
+      <w:r>
+        <w:rPr>
+          <w:lang w:val="nl-NL"/>
+        </w:rPr>
+        <w:t xml:space="preserve"> eenvoudig is, terwijl het meten van </w:t>
       </w:r>
       <w:r>
         <w:rPr>
@@ -1350,7 +1539,21 @@
         <w:rPr>
           <w:lang w:val="nl-NL"/>
         </w:rPr>
-        <w:t xml:space="preserve"> om waarde te leveren. Echter, om hun doelen te behalen, is het essentieel om waardevolle uitkomsten te leveren. Bijvoorbeeld meer uren werken (activiteiten) en meer functionaliteit leveren (outputs) is geen garantie voor verbeterde klantervaringen (</w:t>
+        <w:t xml:space="preserve"> om waarde te leveren. Echter, om hun doelen te behalen, is het essentieel om waardevolle uitkomsten te leveren. Bijvoorbeeld meer uren werken (activiteiten) en meer functionaliteit leveren (</w:t>
+      </w:r>
+      <w:proofErr w:type="spellStart"/>
+      <w:r>
+        <w:rPr>
+          <w:lang w:val="nl-NL"/>
+        </w:rPr>
+        <w:t>outputs</w:t>
+      </w:r>
+      <w:proofErr w:type="spellEnd"/>
+      <w:r>
+        <w:rPr>
+          <w:lang w:val="nl-NL"/>
+        </w:rPr>
+        <w:t>) is geen garantie voor verbeterde klantervaringen (</w:t>
       </w:r>
       <w:r>
         <w:rPr>
@@ -1459,7 +1662,21 @@
         <w:rPr>
           <w:lang w:val="nl-NL"/>
         </w:rPr>
-        <w:t xml:space="preserve">De Experimenteerlus (zie Figuur 1) helpt organisaties van hun Huidige Toestand naar hun Directe Tactische Doel te bewegen, vervolgens naar hun Tussenliggende Doel, en uiteindelijk </w:t>
+        <w:t xml:space="preserve">De </w:t>
+      </w:r>
+      <w:proofErr w:type="spellStart"/>
+      <w:r>
+        <w:rPr>
+          <w:lang w:val="nl-NL"/>
+        </w:rPr>
+        <w:t>Experimenteerlus</w:t>
+      </w:r>
+      <w:proofErr w:type="spellEnd"/>
+      <w:r>
+        <w:rPr>
+          <w:lang w:val="nl-NL"/>
+        </w:rPr>
+        <w:t xml:space="preserve"> (zie Figuur 1) helpt organisaties van hun Huidige Toestand naar hun Directe Tactische Doel te bewegen, vervolgens naar hun Tussenliggende Doel, en uiteindelijk </w:t>
       </w:r>
       <w:r>
         <w:rPr>
@@ -1511,7 +1728,23 @@
           <w:bCs/>
           <w:lang w:val="nl-NL"/>
         </w:rPr>
-        <w:t xml:space="preserve">Gebaseerd op ervaring vorm je een idee waarmee je verwacht te bewegen in de richting van je Directe Tactische Doel en je bepaalt hoe je het slagen van dit experiment meetbaar maakt.. </w:t>
+        <w:t xml:space="preserve">Gebaseerd op ervaring vorm je een idee waarmee je verwacht te bewegen in de richting van je Directe Tactische Doel en je bepaalt hoe je het slagen van dit experiment meetbaar </w:t>
+      </w:r>
+      <w:proofErr w:type="gramStart"/>
+      <w:r>
+        <w:rPr>
+          <w:bCs/>
+          <w:lang w:val="nl-NL"/>
+        </w:rPr>
+        <w:t>maakt..</w:t>
+      </w:r>
+      <w:proofErr w:type="gramEnd"/>
+      <w:r>
+        <w:rPr>
+          <w:bCs/>
+          <w:lang w:val="nl-NL"/>
+        </w:rPr>
+        <w:t xml:space="preserve"> </w:t>
       </w:r>
     </w:p>
     <w:p>
@@ -1683,20 +1916,42 @@
         <w:rPr>
           <w:lang w:val="nl-NL"/>
         </w:rPr>
-        <w:t>Hypothesen, experimenten, features en requirements</w:t>
-      </w:r>
-    </w:p>
-    <w:p>
-      <w:pPr>
-        <w:rPr>
-          <w:lang w:val="nl-NL"/>
-        </w:rPr>
-      </w:pPr>
-      <w:r>
-        <w:rPr>
-          <w:lang w:val="nl-NL"/>
-        </w:rPr>
-        <w:t>Organisaties kunnen veel geld besteden aan het implementeren van features (onderscheidende eigenschappen) en andere requirements in producten</w:t>
+        <w:t xml:space="preserve">Hypothesen, experimenten, features en </w:t>
+      </w:r>
+      <w:proofErr w:type="spellStart"/>
+      <w:r>
+        <w:rPr>
+          <w:lang w:val="nl-NL"/>
+        </w:rPr>
+        <w:t>requirements</w:t>
+      </w:r>
+      <w:proofErr w:type="spellEnd"/>
+    </w:p>
+    <w:p>
+      <w:pPr>
+        <w:rPr>
+          <w:lang w:val="nl-NL"/>
+        </w:rPr>
+      </w:pPr>
+      <w:r>
+        <w:rPr>
+          <w:lang w:val="nl-NL"/>
+        </w:rPr>
+        <w:t xml:space="preserve">Organisaties kunnen veel geld besteden aan het implementeren van features (onderscheidende eigenschappen) en andere </w:t>
+      </w:r>
+      <w:proofErr w:type="spellStart"/>
+      <w:r>
+        <w:rPr>
+          <w:lang w:val="nl-NL"/>
+        </w:rPr>
+        <w:t>requirements</w:t>
+      </w:r>
+      <w:proofErr w:type="spellEnd"/>
+      <w:r>
+        <w:rPr>
+          <w:lang w:val="nl-NL"/>
+        </w:rPr>
+        <w:t xml:space="preserve"> in producten</w:t>
       </w:r>
       <w:r>
         <w:rPr>
@@ -1773,7 +2028,49 @@
         <w:rPr>
           <w:lang w:val="nl-NL"/>
         </w:rPr>
-        <w:t xml:space="preserve">Elke feature en iedere requirement is eigenlijk een hypothese over waarde. Een van de doelen van een empirische aanpak is om deze hypothesen expliciet te maken en doelbewust experimenten te ontwerpen die de waarde van de features en requirements expliciet testen. Het is niet altijd nodig om de volledige feature of requirement te bouwen om te bepalen of deze </w:t>
+        <w:t xml:space="preserve">Elke feature en iedere </w:t>
+      </w:r>
+      <w:proofErr w:type="spellStart"/>
+      <w:r>
+        <w:rPr>
+          <w:lang w:val="nl-NL"/>
+        </w:rPr>
+        <w:t>requirement</w:t>
+      </w:r>
+      <w:proofErr w:type="spellEnd"/>
+      <w:r>
+        <w:rPr>
+          <w:lang w:val="nl-NL"/>
+        </w:rPr>
+        <w:t xml:space="preserve"> is eigenlijk een hypothese over waarde. Een van de doelen van een empirische aanpak is om deze hypothesen expliciet te maken en doelbewust experimenten te ontwerpen die de waarde van de features en </w:t>
+      </w:r>
+      <w:proofErr w:type="spellStart"/>
+      <w:r>
+        <w:rPr>
+          <w:lang w:val="nl-NL"/>
+        </w:rPr>
+        <w:t>requirements</w:t>
+      </w:r>
+      <w:proofErr w:type="spellEnd"/>
+      <w:r>
+        <w:rPr>
+          <w:lang w:val="nl-NL"/>
+        </w:rPr>
+        <w:t xml:space="preserve"> expliciet testen. Het is niet altijd nodig om de volledige feature of </w:t>
+      </w:r>
+      <w:proofErr w:type="spellStart"/>
+      <w:r>
+        <w:rPr>
+          <w:lang w:val="nl-NL"/>
+        </w:rPr>
+        <w:t>requirement</w:t>
+      </w:r>
+      <w:proofErr w:type="spellEnd"/>
+      <w:r>
+        <w:rPr>
+          <w:lang w:val="nl-NL"/>
+        </w:rPr>
+        <w:t xml:space="preserve"> te bouwen om te bepalen of deze </w:t>
       </w:r>
       <w:r>
         <w:rPr>
@@ -1825,7 +2122,35 @@
         <w:rPr>
           <w:lang w:val="nl-NL"/>
         </w:rPr>
-        <w:t>EBM bevat vier Key Value Areas voor het Onderzoeken van Verbeterkansen</w:t>
+        <w:t xml:space="preserve">EBM bevat vier </w:t>
+      </w:r>
+      <w:proofErr w:type="spellStart"/>
+      <w:r>
+        <w:rPr>
+          <w:lang w:val="nl-NL"/>
+        </w:rPr>
+        <w:t>Key</w:t>
+      </w:r>
+      <w:proofErr w:type="spellEnd"/>
+      <w:r>
+        <w:rPr>
+          <w:lang w:val="nl-NL"/>
+        </w:rPr>
+        <w:t xml:space="preserve"> Value </w:t>
+      </w:r>
+      <w:proofErr w:type="spellStart"/>
+      <w:r>
+        <w:rPr>
+          <w:lang w:val="nl-NL"/>
+        </w:rPr>
+        <w:t>Areas</w:t>
+      </w:r>
+      <w:proofErr w:type="spellEnd"/>
+      <w:r>
+        <w:rPr>
+          <w:lang w:val="nl-NL"/>
+        </w:rPr>
+        <w:t xml:space="preserve"> voor het Onderzoeken van Verbeterkansen</w:t>
       </w:r>
     </w:p>
     <w:p>
@@ -1850,7 +2175,119 @@
         <w:rPr>
           <w:lang w:val="nl-NL"/>
         </w:rPr>
-        <w:t>van de organisatie om waarde te leveren. Deze perspectieven noemen we Key Value Areas (KVAs). Deze gebieden verkennen de doelen van de organisatie (Unrealized Value), de huidige toestand van de organisatie ten opzichte van deze doelen (Current Value), de wendbaarheid van de organisatie in haar waardelevering (Time-to-Market), en de effectiviteit van de organisatie in het leveren van waarde (Ability-to-Innovate).</w:t>
+        <w:t xml:space="preserve">van de organisatie om waarde te leveren. Deze perspectieven noemen we </w:t>
+      </w:r>
+      <w:proofErr w:type="spellStart"/>
+      <w:r>
+        <w:rPr>
+          <w:lang w:val="nl-NL"/>
+        </w:rPr>
+        <w:t>Key</w:t>
+      </w:r>
+      <w:proofErr w:type="spellEnd"/>
+      <w:r>
+        <w:rPr>
+          <w:lang w:val="nl-NL"/>
+        </w:rPr>
+        <w:t xml:space="preserve"> Value </w:t>
+      </w:r>
+      <w:proofErr w:type="spellStart"/>
+      <w:r>
+        <w:rPr>
+          <w:lang w:val="nl-NL"/>
+        </w:rPr>
+        <w:t>Areas</w:t>
+      </w:r>
+      <w:proofErr w:type="spellEnd"/>
+      <w:r>
+        <w:rPr>
+          <w:lang w:val="nl-NL"/>
+        </w:rPr>
+        <w:t xml:space="preserve"> (</w:t>
+      </w:r>
+      <w:proofErr w:type="spellStart"/>
+      <w:r>
+        <w:rPr>
+          <w:lang w:val="nl-NL"/>
+        </w:rPr>
+        <w:t>KVAs</w:t>
+      </w:r>
+      <w:proofErr w:type="spellEnd"/>
+      <w:r>
+        <w:rPr>
+          <w:lang w:val="nl-NL"/>
+        </w:rPr>
+        <w:t>). Deze gebieden verkennen de doelen van de organisatie (</w:t>
+      </w:r>
+      <w:proofErr w:type="spellStart"/>
+      <w:r>
+        <w:rPr>
+          <w:lang w:val="nl-NL"/>
+        </w:rPr>
+        <w:t>Unrealized</w:t>
+      </w:r>
+      <w:proofErr w:type="spellEnd"/>
+      <w:r>
+        <w:rPr>
+          <w:lang w:val="nl-NL"/>
+        </w:rPr>
+        <w:t xml:space="preserve"> Value), de huidige toestand van de organisatie ten opzichte van deze doelen (</w:t>
+      </w:r>
+      <w:proofErr w:type="spellStart"/>
+      <w:r>
+        <w:rPr>
+          <w:lang w:val="nl-NL"/>
+        </w:rPr>
+        <w:t>Current</w:t>
+      </w:r>
+      <w:proofErr w:type="spellEnd"/>
+      <w:r>
+        <w:rPr>
+          <w:lang w:val="nl-NL"/>
+        </w:rPr>
+        <w:t xml:space="preserve"> Value), de wendbaarheid van de organisatie in haar </w:t>
+      </w:r>
+      <w:proofErr w:type="spellStart"/>
+      <w:r>
+        <w:rPr>
+          <w:lang w:val="nl-NL"/>
+        </w:rPr>
+        <w:t>waardelevering</w:t>
+      </w:r>
+      <w:proofErr w:type="spellEnd"/>
+      <w:r>
+        <w:rPr>
+          <w:lang w:val="nl-NL"/>
+        </w:rPr>
+        <w:t xml:space="preserve"> (Time-</w:t>
+      </w:r>
+      <w:proofErr w:type="spellStart"/>
+      <w:r>
+        <w:rPr>
+          <w:lang w:val="nl-NL"/>
+        </w:rPr>
+        <w:t>to</w:t>
+      </w:r>
+      <w:proofErr w:type="spellEnd"/>
+      <w:r>
+        <w:rPr>
+          <w:lang w:val="nl-NL"/>
+        </w:rPr>
+        <w:t>-Market), en de effectiviteit van de organisatie in het leveren van waarde (</w:t>
+      </w:r>
+      <w:proofErr w:type="spellStart"/>
+      <w:r>
+        <w:rPr>
+          <w:lang w:val="nl-NL"/>
+        </w:rPr>
+        <w:t>Ability-to-Innovate</w:t>
+      </w:r>
+      <w:proofErr w:type="spellEnd"/>
+      <w:r>
+        <w:rPr>
+          <w:lang w:val="nl-NL"/>
+        </w:rPr>
+        <w:t>).</w:t>
       </w:r>
     </w:p>
     <w:p>
@@ -1873,7 +2310,71 @@
           <w:color w:val="1F1F1F"/>
           <w:lang w:val="nl-NL"/>
         </w:rPr>
-        <w:t>Marktwaarde KVA's (UV, CV) zijn een indicatie van klantuitkomsten. Organisatiecompetentie KVA's (A2I, T2M) zijn een indicatie van het vermogen van een organisatie om waardevolle klantuitkomsten te leveren. A2I &amp; T2M kunnen gemeten worden met uitkomsten of outputs. Input-, activiteit-, output- en impactmetrieken vertellen een organisatie niets over de mogelijkheid om waardevolle uitkomsten te leveren.</w:t>
+        <w:t xml:space="preserve">Marktwaarde </w:t>
+      </w:r>
+      <w:proofErr w:type="spellStart"/>
+      <w:r>
+        <w:rPr>
+          <w:color w:val="1F1F1F"/>
+          <w:lang w:val="nl-NL"/>
+        </w:rPr>
+        <w:t>KVA's</w:t>
+      </w:r>
+      <w:proofErr w:type="spellEnd"/>
+      <w:r>
+        <w:rPr>
+          <w:color w:val="1F1F1F"/>
+          <w:lang w:val="nl-NL"/>
+        </w:rPr>
+        <w:t xml:space="preserve"> (UV, CV) zijn een indicatie van klantuitkomsten. Organisatiecompetentie </w:t>
+      </w:r>
+      <w:proofErr w:type="spellStart"/>
+      <w:r>
+        <w:rPr>
+          <w:color w:val="1F1F1F"/>
+          <w:lang w:val="nl-NL"/>
+        </w:rPr>
+        <w:t>KVA's</w:t>
+      </w:r>
+      <w:proofErr w:type="spellEnd"/>
+      <w:r>
+        <w:rPr>
+          <w:color w:val="1F1F1F"/>
+          <w:lang w:val="nl-NL"/>
+        </w:rPr>
+        <w:t xml:space="preserve"> (A2I, T2M) zijn een indicatie van het vermogen van een organisatie om waardevolle klantuitkomsten te leveren. A2I &amp; T2M kunnen gemeten worden met uitkomsten of </w:t>
+      </w:r>
+      <w:proofErr w:type="spellStart"/>
+      <w:r>
+        <w:rPr>
+          <w:color w:val="1F1F1F"/>
+          <w:lang w:val="nl-NL"/>
+        </w:rPr>
+        <w:t>outputs</w:t>
+      </w:r>
+      <w:proofErr w:type="spellEnd"/>
+      <w:r>
+        <w:rPr>
+          <w:color w:val="1F1F1F"/>
+          <w:lang w:val="nl-NL"/>
+        </w:rPr>
+        <w:t xml:space="preserve">. Input-, activiteit-, output- en </w:t>
+      </w:r>
+      <w:proofErr w:type="spellStart"/>
+      <w:r>
+        <w:rPr>
+          <w:color w:val="1F1F1F"/>
+          <w:lang w:val="nl-NL"/>
+        </w:rPr>
+        <w:t>impactmetrieken</w:t>
+      </w:r>
+      <w:proofErr w:type="spellEnd"/>
+      <w:r>
+        <w:rPr>
+          <w:color w:val="1F1F1F"/>
+          <w:lang w:val="nl-NL"/>
+        </w:rPr>
+        <w:t xml:space="preserve"> vertellen een organisatie niets over de mogelijkheid om waardevolle uitkomsten te leveren.</w:t>
       </w:r>
     </w:p>
     <w:p>
@@ -1891,11 +2392,19 @@
           <w:lang w:val="nl-NL"/>
         </w:rPr>
       </w:pPr>
-      <w:r>
-        <w:rPr>
-          <w:lang w:val="nl-NL"/>
-        </w:rPr>
-        <w:t xml:space="preserve">Focusen op deze vier dimensies helpt organisatie om beter te begrijpen waar zij zich bevinden en waar ze heen moeten bewegen (zie Figuur 2). </w:t>
+      <w:proofErr w:type="spellStart"/>
+      <w:r>
+        <w:rPr>
+          <w:lang w:val="nl-NL"/>
+        </w:rPr>
+        <w:t>Focusen</w:t>
+      </w:r>
+      <w:proofErr w:type="spellEnd"/>
+      <w:r>
+        <w:rPr>
+          <w:lang w:val="nl-NL"/>
+        </w:rPr>
+        <w:t xml:space="preserve"> op deze vier dimensies helpt organisatie om beter te begrijpen waar zij zich bevinden en waar ze heen moeten bewegen (zie Figuur 2). </w:t>
       </w:r>
     </w:p>
     <w:p>
@@ -1905,7 +2414,7 @@
         </w:rPr>
         <w:lastRenderedPageBreak/>
         <w:drawing>
-          <wp:inline distT="0" distB="0" distL="0" distR="0" wp14:anchorId="1628A5A3" wp14:editId="48725FC1">
+          <wp:inline distT="0" distB="0" distL="0" distR="0" wp14:anchorId="1628A5A3" wp14:editId="69591954">
             <wp:extent cx="5943600" cy="2971800"/>
             <wp:effectExtent l="0" t="0" r="0" b="0"/>
             <wp:docPr id="1421113956" name="Picture 1" descr="A diagram of a company&#10;&#10;Description automatically generated"/>
@@ -1977,7 +2486,39 @@
           <w:b/>
           <w:lang w:val="nl-NL"/>
         </w:rPr>
-        <w:t xml:space="preserve">Figuur 2: Key Value Areas geven </w:t>
+        <w:t xml:space="preserve">Figuur 2: </w:t>
+      </w:r>
+      <w:proofErr w:type="spellStart"/>
+      <w:r>
+        <w:rPr>
+          <w:b/>
+          <w:lang w:val="nl-NL"/>
+        </w:rPr>
+        <w:t>Key</w:t>
+      </w:r>
+      <w:proofErr w:type="spellEnd"/>
+      <w:r>
+        <w:rPr>
+          <w:b/>
+          <w:lang w:val="nl-NL"/>
+        </w:rPr>
+        <w:t xml:space="preserve"> Value </w:t>
+      </w:r>
+      <w:proofErr w:type="spellStart"/>
+      <w:r>
+        <w:rPr>
+          <w:b/>
+          <w:lang w:val="nl-NL"/>
+        </w:rPr>
+        <w:t>Areas</w:t>
+      </w:r>
+      <w:proofErr w:type="spellEnd"/>
+      <w:r>
+        <w:rPr>
+          <w:b/>
+          <w:lang w:val="nl-NL"/>
+        </w:rPr>
+        <w:t xml:space="preserve"> geven </w:t>
       </w:r>
       <w:r>
         <w:rPr>
@@ -2033,7 +2574,77 @@
         <w:rPr>
           <w:lang w:val="nl-NL"/>
         </w:rPr>
-        <w:t xml:space="preserve"> van de organisatie om waarde te leveren. Het leveren van business waarde (Current Value) is belangrijk, maar organisaties moeten ook laten zien dat ze kunnen reageren op verandering (Time-to-Market) terwijl ze voortdurend kunnen blijven innoveren (Ability-to-Innovate). En ze moeten voortdurend voortgang kunnen maken richting hun langetermijndoelen (Unrealized Value) of ze lopen het risico te bezwijken aan stagnatie en zelfgenoegzaamheid. </w:t>
+        <w:t xml:space="preserve"> van de organisatie om waarde te leveren. Het leveren van business waarde (</w:t>
+      </w:r>
+      <w:proofErr w:type="spellStart"/>
+      <w:r>
+        <w:rPr>
+          <w:lang w:val="nl-NL"/>
+        </w:rPr>
+        <w:t>Current</w:t>
+      </w:r>
+      <w:proofErr w:type="spellEnd"/>
+      <w:r>
+        <w:rPr>
+          <w:lang w:val="nl-NL"/>
+        </w:rPr>
+        <w:t xml:space="preserve"> Value) is belangrijk, maar organisaties moeten ook laten zien dat ze kunnen reageren op verandering (Time-</w:t>
+      </w:r>
+      <w:proofErr w:type="spellStart"/>
+      <w:r>
+        <w:rPr>
+          <w:lang w:val="nl-NL"/>
+        </w:rPr>
+        <w:t>to</w:t>
+      </w:r>
+      <w:proofErr w:type="spellEnd"/>
+      <w:r>
+        <w:rPr>
+          <w:lang w:val="nl-NL"/>
+        </w:rPr>
+        <w:t>-Market) terwijl ze voortdurend kunnen blijven innoveren (</w:t>
+      </w:r>
+      <w:proofErr w:type="spellStart"/>
+      <w:r>
+        <w:rPr>
+          <w:lang w:val="nl-NL"/>
+        </w:rPr>
+        <w:t>Ability-to-Innovate</w:t>
+      </w:r>
+      <w:proofErr w:type="spellEnd"/>
+      <w:r>
+        <w:rPr>
+          <w:lang w:val="nl-NL"/>
+        </w:rPr>
+        <w:t xml:space="preserve">). En ze moeten voortdurend voortgang kunnen maken richting hun </w:t>
+      </w:r>
+      <w:proofErr w:type="spellStart"/>
+      <w:r>
+        <w:rPr>
+          <w:lang w:val="nl-NL"/>
+        </w:rPr>
+        <w:t>langetermijndoelen</w:t>
+      </w:r>
+      <w:proofErr w:type="spellEnd"/>
+      <w:r>
+        <w:rPr>
+          <w:lang w:val="nl-NL"/>
+        </w:rPr>
+        <w:t xml:space="preserve"> (</w:t>
+      </w:r>
+      <w:proofErr w:type="spellStart"/>
+      <w:r>
+        <w:rPr>
+          <w:lang w:val="nl-NL"/>
+        </w:rPr>
+        <w:t>Unrealized</w:t>
+      </w:r>
+      <w:proofErr w:type="spellEnd"/>
+      <w:r>
+        <w:rPr>
+          <w:lang w:val="nl-NL"/>
+        </w:rPr>
+        <w:t xml:space="preserve"> Value) of ze lopen het risico te bezwijken aan stagnatie en zelfgenoegzaamheid. </w:t>
       </w:r>
     </w:p>
     <w:p>
@@ -2046,11 +2657,19 @@
       </w:pPr>
       <w:bookmarkStart w:id="8" w:name="_qdisjmqtnsg9" w:colFirst="0" w:colLast="0"/>
       <w:bookmarkEnd w:id="8"/>
-      <w:r>
-        <w:rPr>
-          <w:lang w:val="nl-NL"/>
-        </w:rPr>
-        <w:t>Current Value (CV)</w:t>
+      <w:proofErr w:type="spellStart"/>
+      <w:r>
+        <w:rPr>
+          <w:lang w:val="nl-NL"/>
+        </w:rPr>
+        <w:t>Current</w:t>
+      </w:r>
+      <w:proofErr w:type="spellEnd"/>
+      <w:r>
+        <w:rPr>
+          <w:lang w:val="nl-NL"/>
+        </w:rPr>
+        <w:t xml:space="preserve"> Value (CV)</w:t>
       </w:r>
     </w:p>
     <w:p>
@@ -2094,7 +2713,21 @@
         <w:rPr>
           <w:lang w:val="nl-NL"/>
         </w:rPr>
-        <w:t>metingen is om de waarde te begrijpen die een organisatie op dit moment levert aan klanten en belanghebbenden; alleen wat nu al bestaat wordt meegewogen, niet de waarde die mogelijk in de toekomst zal bestaan. Vragen die organisaties voortdurend herevalueren voor de huidige waarde zijn:</w:t>
+        <w:t xml:space="preserve">metingen is om de waarde te begrijpen die een organisatie op dit moment levert aan klanten en belanghebbenden; alleen wat nu al bestaat wordt meegewogen, niet de waarde die mogelijk in de toekomst zal bestaan. Vragen die organisaties voortdurend </w:t>
+      </w:r>
+      <w:proofErr w:type="spellStart"/>
+      <w:r>
+        <w:rPr>
+          <w:lang w:val="nl-NL"/>
+        </w:rPr>
+        <w:t>herevalueren</w:t>
+      </w:r>
+      <w:proofErr w:type="spellEnd"/>
+      <w:r>
+        <w:rPr>
+          <w:lang w:val="nl-NL"/>
+        </w:rPr>
+        <w:t xml:space="preserve"> voor de huidige waarde zijn:</w:t>
       </w:r>
     </w:p>
     <w:p>
@@ -2151,8 +2784,45 @@
         </w:rPr>
         <w:t xml:space="preserve">Hoe tevreden zijn de investeerders en andere belanghebbenden op dit moment? </w:t>
       </w:r>
-      <w:r>
-        <w:t>Neemt hun tevredenheid toe, of juist af?</w:t>
+      <w:proofErr w:type="spellStart"/>
+      <w:r>
+        <w:t>Neemt</w:t>
+      </w:r>
+      <w:proofErr w:type="spellEnd"/>
+      <w:r>
+        <w:t xml:space="preserve"> </w:t>
+      </w:r>
+      <w:proofErr w:type="spellStart"/>
+      <w:r>
+        <w:t>hun</w:t>
+      </w:r>
+      <w:proofErr w:type="spellEnd"/>
+      <w:r>
+        <w:t xml:space="preserve"> </w:t>
+      </w:r>
+      <w:proofErr w:type="spellStart"/>
+      <w:r>
+        <w:t>tevredenheid</w:t>
+      </w:r>
+      <w:proofErr w:type="spellEnd"/>
+      <w:r>
+        <w:t xml:space="preserve"> toe, of </w:t>
+      </w:r>
+      <w:proofErr w:type="spellStart"/>
+      <w:r>
+        <w:t>juist</w:t>
+      </w:r>
+      <w:proofErr w:type="spellEnd"/>
+      <w:r>
+        <w:t xml:space="preserve"> </w:t>
+      </w:r>
+      <w:proofErr w:type="spellStart"/>
+      <w:r>
+        <w:t>af</w:t>
+      </w:r>
+      <w:proofErr w:type="spellEnd"/>
+      <w:r>
+        <w:t>?</w:t>
       </w:r>
     </w:p>
     <w:p/>
@@ -2254,11 +2924,19 @@
       </w:pPr>
       <w:bookmarkStart w:id="10" w:name="_q8tl3vha54if" w:colFirst="0" w:colLast="0"/>
       <w:bookmarkEnd w:id="10"/>
-      <w:r>
-        <w:rPr>
-          <w:lang w:val="nl-NL"/>
-        </w:rPr>
-        <w:t>Unrealized Value (UV)</w:t>
+      <w:proofErr w:type="spellStart"/>
+      <w:r>
+        <w:rPr>
+          <w:lang w:val="nl-NL"/>
+        </w:rPr>
+        <w:t>Unrealized</w:t>
+      </w:r>
+      <w:proofErr w:type="spellEnd"/>
+      <w:r>
+        <w:rPr>
+          <w:lang w:val="nl-NL"/>
+        </w:rPr>
+        <w:t xml:space="preserve"> Value (UV)</w:t>
       </w:r>
     </w:p>
     <w:p>
@@ -2293,11 +2971,33 @@
           <w:lang w:val="nl-NL"/>
         </w:rPr>
       </w:pPr>
-      <w:r>
-        <w:rPr>
-          <w:lang w:val="nl-NL"/>
-        </w:rPr>
-        <w:t>Unrealized Value metingen bekijken helpt een organisatie om de waarde van een product of dienst over tijd te maximaliseren. Wanneer klanten, gebruikers, of cliënten een verschil ervaren tussen de huidige ervaring en de gewenste ervaring, dan vertegenwoordigt het verschil hiertussen een kans; deze kans wordt gemeten met Unrealized Value.</w:t>
+      <w:proofErr w:type="spellStart"/>
+      <w:r>
+        <w:rPr>
+          <w:lang w:val="nl-NL"/>
+        </w:rPr>
+        <w:t>Unrealized</w:t>
+      </w:r>
+      <w:proofErr w:type="spellEnd"/>
+      <w:r>
+        <w:rPr>
+          <w:lang w:val="nl-NL"/>
+        </w:rPr>
+        <w:t xml:space="preserve"> Value metingen bekijken helpt een organisatie om de waarde van een product of dienst over tijd te maximaliseren. Wanneer klanten, gebruikers, of cliënten een verschil ervaren tussen de huidige ervaring en de gewenste ervaring, dan vertegenwoordigt het verschil hiertussen een kans; deze kans wordt gemeten met </w:t>
+      </w:r>
+      <w:proofErr w:type="spellStart"/>
+      <w:r>
+        <w:rPr>
+          <w:lang w:val="nl-NL"/>
+        </w:rPr>
+        <w:t>Unrealized</w:t>
+      </w:r>
+      <w:proofErr w:type="spellEnd"/>
+      <w:r>
+        <w:rPr>
+          <w:lang w:val="nl-NL"/>
+        </w:rPr>
+        <w:t xml:space="preserve"> Value.</w:t>
       </w:r>
     </w:p>
     <w:p>
@@ -2364,7 +3064,21 @@
         <w:rPr>
           <w:lang w:val="nl-NL"/>
         </w:rPr>
-        <w:t>Is het de moeite en het risico waard om deze onaangeboorde kansen na te jagen?</w:t>
+        <w:t xml:space="preserve">Is het de moeite en het risico waard om deze </w:t>
+      </w:r>
+      <w:proofErr w:type="spellStart"/>
+      <w:r>
+        <w:rPr>
+          <w:lang w:val="nl-NL"/>
+        </w:rPr>
+        <w:t>onaangeboorde</w:t>
+      </w:r>
+      <w:proofErr w:type="spellEnd"/>
+      <w:r>
+        <w:rPr>
+          <w:lang w:val="nl-NL"/>
+        </w:rPr>
+        <w:t xml:space="preserve"> kansen na te jagen?</w:t>
       </w:r>
     </w:p>
     <w:p>
@@ -2381,7 +3095,21 @@
         <w:rPr>
           <w:lang w:val="nl-NL"/>
         </w:rPr>
-        <w:t>Moeten verdere investeringen gedaan worden om extra Unrealized Value te verkrijgen?</w:t>
+        <w:t xml:space="preserve">Moeten verdere investeringen gedaan worden om extra </w:t>
+      </w:r>
+      <w:proofErr w:type="spellStart"/>
+      <w:r>
+        <w:rPr>
+          <w:lang w:val="nl-NL"/>
+        </w:rPr>
+        <w:t>Unrealized</w:t>
+      </w:r>
+      <w:proofErr w:type="spellEnd"/>
+      <w:r>
+        <w:rPr>
+          <w:lang w:val="nl-NL"/>
+        </w:rPr>
+        <w:t xml:space="preserve"> Value te verkrijgen?</w:t>
       </w:r>
     </w:p>
     <w:p>
@@ -2471,7 +3199,21 @@
         <w:rPr>
           <w:lang w:val="nl-NL"/>
         </w:rPr>
-        <w:t>Andersom, een product met erg hoge CV, een groot marktaandeel, geen nabije competitie en erg tevreden klanten, rechtvaardigt waarschijnlijk geen grote investering; dit is de klassieke geldkoe die erg winstgevend is, maar aan het eind van haar product-investeringscyclus zit met lage UV.</w:t>
+        <w:t xml:space="preserve">Andersom, een product met erg hoge CV, een groot marktaandeel, geen nabije competitie en erg tevreden klanten, rechtvaardigt waarschijnlijk geen grote investering; dit is de klassieke </w:t>
+      </w:r>
+      <w:proofErr w:type="spellStart"/>
+      <w:r>
+        <w:rPr>
+          <w:lang w:val="nl-NL"/>
+        </w:rPr>
+        <w:t>geldkoe</w:t>
+      </w:r>
+      <w:proofErr w:type="spellEnd"/>
+      <w:r>
+        <w:rPr>
+          <w:lang w:val="nl-NL"/>
+        </w:rPr>
+        <w:t xml:space="preserve"> die erg winstgevend is, maar aan het eind van haar product-investeringscyclus zit met lage UV.</w:t>
       </w:r>
     </w:p>
     <w:p>
@@ -2492,11 +3234,47 @@
       </w:pPr>
       <w:bookmarkStart w:id="12" w:name="_56wtnnnebonh" w:colFirst="0" w:colLast="0"/>
       <w:bookmarkEnd w:id="12"/>
-      <w:r>
-        <w:rPr>
-          <w:lang w:val="nl-NL"/>
-        </w:rPr>
-        <w:t>Ability to Innovate (A2I)</w:t>
+      <w:proofErr w:type="spellStart"/>
+      <w:r>
+        <w:rPr>
+          <w:lang w:val="nl-NL"/>
+        </w:rPr>
+        <w:t>Ability</w:t>
+      </w:r>
+      <w:proofErr w:type="spellEnd"/>
+      <w:r>
+        <w:rPr>
+          <w:lang w:val="nl-NL"/>
+        </w:rPr>
+        <w:t xml:space="preserve"> </w:t>
+      </w:r>
+      <w:proofErr w:type="spellStart"/>
+      <w:r>
+        <w:rPr>
+          <w:lang w:val="nl-NL"/>
+        </w:rPr>
+        <w:t>to</w:t>
+      </w:r>
+      <w:proofErr w:type="spellEnd"/>
+      <w:r>
+        <w:rPr>
+          <w:lang w:val="nl-NL"/>
+        </w:rPr>
+        <w:t xml:space="preserve"> </w:t>
+      </w:r>
+      <w:proofErr w:type="spellStart"/>
+      <w:r>
+        <w:rPr>
+          <w:lang w:val="nl-NL"/>
+        </w:rPr>
+        <w:t>Innovate</w:t>
+      </w:r>
+      <w:proofErr w:type="spellEnd"/>
+      <w:r>
+        <w:rPr>
+          <w:lang w:val="nl-NL"/>
+        </w:rPr>
+        <w:t xml:space="preserve"> (A2I)</w:t>
       </w:r>
     </w:p>
     <w:p>
@@ -2669,7 +3447,21 @@
         <w:rPr>
           <w:lang w:val="nl-NL"/>
         </w:rPr>
-        <w:t>Time-to-Market (T2M)</w:t>
+        <w:t>Time-</w:t>
+      </w:r>
+      <w:proofErr w:type="spellStart"/>
+      <w:r>
+        <w:rPr>
+          <w:lang w:val="nl-NL"/>
+        </w:rPr>
+        <w:t>to</w:t>
+      </w:r>
+      <w:proofErr w:type="spellEnd"/>
+      <w:r>
+        <w:rPr>
+          <w:lang w:val="nl-NL"/>
+        </w:rPr>
+        <w:t>-Market (T2M)</w:t>
       </w:r>
     </w:p>
     <w:p>
@@ -2834,7 +3626,21 @@
         <w:rPr>
           <w:lang w:val="nl-NL"/>
         </w:rPr>
-        <w:t xml:space="preserve">: Het verminderen van de functies in een productversie kan de T2M drastisch verbeteren; de kleinst mogelijke release levert ten minste een incrementele waardeverbetering aan een specifiek deel van de klanten/gebruikers van het product. Veel organisaties richten zich ook op het weghalen van activiteiten die geen waarde toevoegen uit hun proces voor productontwikkeling en productlevering om hun T2M te verbeteren. </w:t>
+        <w:t xml:space="preserve">: Het verminderen van de functies in een productversie kan de T2M drastisch verbeteren; de kleinst mogelijke release levert ten minste een incrementele </w:t>
+      </w:r>
+      <w:proofErr w:type="spellStart"/>
+      <w:r>
+        <w:rPr>
+          <w:lang w:val="nl-NL"/>
+        </w:rPr>
+        <w:t>waardeverbetering</w:t>
+      </w:r>
+      <w:proofErr w:type="spellEnd"/>
+      <w:r>
+        <w:rPr>
+          <w:lang w:val="nl-NL"/>
+        </w:rPr>
+        <w:t xml:space="preserve"> aan een specifiek deel van de klanten/gebruikers van het product. Veel organisaties richten zich ook op het weghalen van activiteiten die geen waarde toevoegen uit hun proces voor productontwikkeling en productlevering om hun T2M te verbeteren. </w:t>
       </w:r>
     </w:p>
     <w:p>
@@ -2855,7 +3661,49 @@
         <w:rPr>
           <w:lang w:val="nl-NL"/>
         </w:rPr>
-        <w:t>Voorbeelden van Key Value Measures (KVMs) voor elke KVA worden beschreven in de Appendix.</w:t>
+        <w:t xml:space="preserve">Voorbeelden van </w:t>
+      </w:r>
+      <w:proofErr w:type="spellStart"/>
+      <w:r>
+        <w:rPr>
+          <w:lang w:val="nl-NL"/>
+        </w:rPr>
+        <w:t>Key</w:t>
+      </w:r>
+      <w:proofErr w:type="spellEnd"/>
+      <w:r>
+        <w:rPr>
+          <w:lang w:val="nl-NL"/>
+        </w:rPr>
+        <w:t xml:space="preserve"> Value </w:t>
+      </w:r>
+      <w:proofErr w:type="spellStart"/>
+      <w:r>
+        <w:rPr>
+          <w:lang w:val="nl-NL"/>
+        </w:rPr>
+        <w:t>Measures</w:t>
+      </w:r>
+      <w:proofErr w:type="spellEnd"/>
+      <w:r>
+        <w:rPr>
+          <w:lang w:val="nl-NL"/>
+        </w:rPr>
+        <w:t xml:space="preserve"> (</w:t>
+      </w:r>
+      <w:proofErr w:type="spellStart"/>
+      <w:r>
+        <w:rPr>
+          <w:lang w:val="nl-NL"/>
+        </w:rPr>
+        <w:t>KVMs</w:t>
+      </w:r>
+      <w:proofErr w:type="spellEnd"/>
+      <w:r>
+        <w:rPr>
+          <w:lang w:val="nl-NL"/>
+        </w:rPr>
+        <w:t>) voor elke KVA worden beschreven in de Appendix.</w:t>
       </w:r>
     </w:p>
     <w:p>
@@ -2897,7 +3745,35 @@
         <w:rPr>
           <w:lang w:val="nl-NL"/>
         </w:rPr>
-        <w:t>Zodra u meetresultaten heeft verzameld uit uw experimenten om waarde te verbeteren, moet u uw resultaten inspecteren of evalueren ten opzichte van uw doelen om te zien of uw verbeterideeën hebben gewerkt. Het onderzoeken van metingen in elk van de Key Value Areas zal u helpen om een gebalanceerd perspectief te behouden.</w:t>
+        <w:t xml:space="preserve">Zodra u meetresultaten heeft verzameld uit uw experimenten om waarde te verbeteren, moet u uw resultaten inspecteren of evalueren ten opzichte van uw doelen om te zien of uw verbeterideeën hebben gewerkt. Het onderzoeken van metingen in elk van de </w:t>
+      </w:r>
+      <w:proofErr w:type="spellStart"/>
+      <w:r>
+        <w:rPr>
+          <w:lang w:val="nl-NL"/>
+        </w:rPr>
+        <w:t>Key</w:t>
+      </w:r>
+      <w:proofErr w:type="spellEnd"/>
+      <w:r>
+        <w:rPr>
+          <w:lang w:val="nl-NL"/>
+        </w:rPr>
+        <w:t xml:space="preserve"> Value </w:t>
+      </w:r>
+      <w:proofErr w:type="spellStart"/>
+      <w:r>
+        <w:rPr>
+          <w:lang w:val="nl-NL"/>
+        </w:rPr>
+        <w:t>Areas</w:t>
+      </w:r>
+      <w:proofErr w:type="spellEnd"/>
+      <w:r>
+        <w:rPr>
+          <w:lang w:val="nl-NL"/>
+        </w:rPr>
+        <w:t xml:space="preserve"> zal u helpen om een gebalanceerd perspectief te behouden.</w:t>
       </w:r>
     </w:p>
     <w:p>
@@ -2923,7 +3799,35 @@
         <w:rPr>
           <w:lang w:val="nl-NL"/>
         </w:rPr>
-        <w:t xml:space="preserve">Directe Tactische Doelen zouden de Current Value (CV) moeten verbeteren en de Unrealized Value (UV) moeten verminderen. Zelfs wanneer Directe Tactische Doelen gericht zijn op organisatorische effectiviteit of de snelheid van het verkrijgen van feedback, helpt het in overweging nemen van CV en UV de organisatie om klanttevredenheid in het vizier te houden. Elke KVA </w:t>
+        <w:t xml:space="preserve">Directe Tactische Doelen zouden de </w:t>
+      </w:r>
+      <w:proofErr w:type="spellStart"/>
+      <w:r>
+        <w:rPr>
+          <w:lang w:val="nl-NL"/>
+        </w:rPr>
+        <w:t>Current</w:t>
+      </w:r>
+      <w:proofErr w:type="spellEnd"/>
+      <w:r>
+        <w:rPr>
+          <w:lang w:val="nl-NL"/>
+        </w:rPr>
+        <w:t xml:space="preserve"> Value (CV) moeten verbeteren en de </w:t>
+      </w:r>
+      <w:proofErr w:type="spellStart"/>
+      <w:r>
+        <w:rPr>
+          <w:lang w:val="nl-NL"/>
+        </w:rPr>
+        <w:t>Unrealized</w:t>
+      </w:r>
+      <w:proofErr w:type="spellEnd"/>
+      <w:r>
+        <w:rPr>
+          <w:lang w:val="nl-NL"/>
+        </w:rPr>
+        <w:t xml:space="preserve"> Value (UV) moeten verminderen. Zelfs wanneer Directe Tactische Doelen gericht zijn op organisatorische effectiviteit of de snelheid van het verkrijgen van feedback, helpt het in overweging nemen van CV en UV de organisatie om klanttevredenheid in het vizier te houden. Elke KVA </w:t>
       </w:r>
       <w:r>
         <w:rPr>
@@ -3085,11 +3989,61 @@
           <w:lang w:val="nl-NL"/>
         </w:rPr>
       </w:pPr>
-      <w:r>
-        <w:rPr>
-          <w:lang w:val="nl-NL"/>
-        </w:rPr>
-        <w:t>Evidence Based-Management is gratis en wordt aangeboden in deze gids. Het implementeren van losse delen van EBM is mogelijk, maar het resultaat daarvan is niet Evidence Based Management.</w:t>
+      <w:proofErr w:type="spellStart"/>
+      <w:r>
+        <w:rPr>
+          <w:lang w:val="nl-NL"/>
+        </w:rPr>
+        <w:t>Evidence</w:t>
+      </w:r>
+      <w:proofErr w:type="spellEnd"/>
+      <w:r>
+        <w:rPr>
+          <w:lang w:val="nl-NL"/>
+        </w:rPr>
+        <w:t xml:space="preserve"> </w:t>
+      </w:r>
+      <w:proofErr w:type="spellStart"/>
+      <w:r>
+        <w:rPr>
+          <w:lang w:val="nl-NL"/>
+        </w:rPr>
+        <w:t>Based</w:t>
+      </w:r>
+      <w:proofErr w:type="spellEnd"/>
+      <w:r>
+        <w:rPr>
+          <w:lang w:val="nl-NL"/>
+        </w:rPr>
+        <w:t xml:space="preserve">-Management is gratis en wordt aangeboden in deze gids. Het implementeren van losse delen van EBM is mogelijk, maar het resultaat daarvan is niet </w:t>
+      </w:r>
+      <w:proofErr w:type="spellStart"/>
+      <w:r>
+        <w:rPr>
+          <w:lang w:val="nl-NL"/>
+        </w:rPr>
+        <w:t>Evidence</w:t>
+      </w:r>
+      <w:proofErr w:type="spellEnd"/>
+      <w:r>
+        <w:rPr>
+          <w:lang w:val="nl-NL"/>
+        </w:rPr>
+        <w:t xml:space="preserve"> </w:t>
+      </w:r>
+      <w:proofErr w:type="spellStart"/>
+      <w:r>
+        <w:rPr>
+          <w:lang w:val="nl-NL"/>
+        </w:rPr>
+        <w:t>Based</w:t>
+      </w:r>
+      <w:proofErr w:type="spellEnd"/>
+      <w:r>
+        <w:rPr>
+          <w:lang w:val="nl-NL"/>
+        </w:rPr>
+        <w:t xml:space="preserve"> Management.</w:t>
       </w:r>
     </w:p>
     <w:p>
@@ -3124,11 +4078,47 @@
           <w:lang w:val="nl-NL"/>
         </w:rPr>
       </w:pPr>
-      <w:r>
-        <w:rPr>
-          <w:lang w:val="nl-NL"/>
-        </w:rPr>
-        <w:t>Evidence-Based Management is gezamenlijk ontwikkeld door Scrum.org, de Professional Scrum Trainer-gemeenschap, Ken Schwaber en Christina Schwaber.</w:t>
+      <w:proofErr w:type="spellStart"/>
+      <w:r>
+        <w:rPr>
+          <w:lang w:val="nl-NL"/>
+        </w:rPr>
+        <w:t>Evidence-Based</w:t>
+      </w:r>
+      <w:proofErr w:type="spellEnd"/>
+      <w:r>
+        <w:rPr>
+          <w:lang w:val="nl-NL"/>
+        </w:rPr>
+        <w:t xml:space="preserve"> Management is gezamenlijk ontwikkeld door Scrum.org, de Professional Scrum Trainer-gemeenschap, Ken </w:t>
+      </w:r>
+      <w:proofErr w:type="spellStart"/>
+      <w:r>
+        <w:rPr>
+          <w:lang w:val="nl-NL"/>
+        </w:rPr>
+        <w:t>Schwaber</w:t>
+      </w:r>
+      <w:proofErr w:type="spellEnd"/>
+      <w:r>
+        <w:rPr>
+          <w:lang w:val="nl-NL"/>
+        </w:rPr>
+        <w:t xml:space="preserve"> en Christina </w:t>
+      </w:r>
+      <w:proofErr w:type="spellStart"/>
+      <w:r>
+        <w:rPr>
+          <w:lang w:val="nl-NL"/>
+        </w:rPr>
+        <w:t>Schwaber</w:t>
+      </w:r>
+      <w:proofErr w:type="spellEnd"/>
+      <w:r>
+        <w:rPr>
+          <w:lang w:val="nl-NL"/>
+        </w:rPr>
+        <w:t>.</w:t>
       </w:r>
     </w:p>
     <w:p>
@@ -3155,7 +4145,49 @@
         <w:rPr>
           <w:lang w:val="nl-NL"/>
         </w:rPr>
-        <w:t>Deze gids is een vertaling van de oorspronkelijke Engelse versie, die beschikbaar is gesteld door de ontwikkelaars die hierboven zijn vermeld. Het initiatief en beheer van deze Nederlandse vertaling ligt bij Sjoerd Kranendonk voor Scrum Facilitators. De vertaalde gids bevat verder bijdragen van Glaudia Califano, Chris Lukassen en Dennis Mansell.</w:t>
+        <w:t xml:space="preserve">Deze gids is een vertaling van de oorspronkelijke Engelse versie, die beschikbaar is gesteld door de ontwikkelaars die hierboven zijn vermeld. Het initiatief en beheer van deze Nederlandse vertaling ligt bij Sjoerd Kranendonk voor Scrum Facilitators. De vertaalde gids bevat verder bijdragen van </w:t>
+      </w:r>
+      <w:proofErr w:type="spellStart"/>
+      <w:r>
+        <w:rPr>
+          <w:lang w:val="nl-NL"/>
+        </w:rPr>
+        <w:t>Glaudia</w:t>
+      </w:r>
+      <w:proofErr w:type="spellEnd"/>
+      <w:r>
+        <w:rPr>
+          <w:lang w:val="nl-NL"/>
+        </w:rPr>
+        <w:t xml:space="preserve"> </w:t>
+      </w:r>
+      <w:proofErr w:type="spellStart"/>
+      <w:r>
+        <w:rPr>
+          <w:lang w:val="nl-NL"/>
+        </w:rPr>
+        <w:t>Califano</w:t>
+      </w:r>
+      <w:proofErr w:type="spellEnd"/>
+      <w:r>
+        <w:rPr>
+          <w:lang w:val="nl-NL"/>
+        </w:rPr>
+        <w:t xml:space="preserve">, Chris Lukassen en Dennis </w:t>
+      </w:r>
+      <w:proofErr w:type="spellStart"/>
+      <w:r>
+        <w:rPr>
+          <w:lang w:val="nl-NL"/>
+        </w:rPr>
+        <w:t>Mansell</w:t>
+      </w:r>
+      <w:proofErr w:type="spellEnd"/>
+      <w:r>
+        <w:rPr>
+          <w:lang w:val="nl-NL"/>
+        </w:rPr>
+        <w:t>.</w:t>
       </w:r>
     </w:p>
     <w:p>
@@ -3182,7 +4214,49 @@
         <w:rPr>
           <w:lang w:val="nl-NL"/>
         </w:rPr>
-        <w:t>Vertalers: Sjoerd Kranendonk, Glaudia Califano, Chris Lukassen &amp; Dennis Mansell.</w:t>
+        <w:t xml:space="preserve">Vertalers: Sjoerd Kranendonk, </w:t>
+      </w:r>
+      <w:proofErr w:type="spellStart"/>
+      <w:r>
+        <w:rPr>
+          <w:lang w:val="nl-NL"/>
+        </w:rPr>
+        <w:t>Glaudia</w:t>
+      </w:r>
+      <w:proofErr w:type="spellEnd"/>
+      <w:r>
+        <w:rPr>
+          <w:lang w:val="nl-NL"/>
+        </w:rPr>
+        <w:t xml:space="preserve"> </w:t>
+      </w:r>
+      <w:proofErr w:type="spellStart"/>
+      <w:r>
+        <w:rPr>
+          <w:lang w:val="nl-NL"/>
+        </w:rPr>
+        <w:t>Califano</w:t>
+      </w:r>
+      <w:proofErr w:type="spellEnd"/>
+      <w:r>
+        <w:rPr>
+          <w:lang w:val="nl-NL"/>
+        </w:rPr>
+        <w:t xml:space="preserve">, Chris Lukassen &amp; Dennis </w:t>
+      </w:r>
+      <w:proofErr w:type="spellStart"/>
+      <w:r>
+        <w:rPr>
+          <w:lang w:val="nl-NL"/>
+        </w:rPr>
+        <w:t>Mansell</w:t>
+      </w:r>
+      <w:proofErr w:type="spellEnd"/>
+      <w:r>
+        <w:rPr>
+          <w:lang w:val="nl-NL"/>
+        </w:rPr>
+        <w:t>.</w:t>
       </w:r>
     </w:p>
     <w:p>
@@ -3191,11 +4265,19 @@
           <w:lang w:val="en-US"/>
         </w:rPr>
       </w:pPr>
+      <w:proofErr w:type="spellStart"/>
       <w:r>
         <w:rPr>
           <w:lang w:val="en-US"/>
         </w:rPr>
-        <w:t>Vertaalgroep: Scrum Facilitators Community</w:t>
+        <w:t>Vertaalgroep</w:t>
+      </w:r>
+      <w:proofErr w:type="spellEnd"/>
+      <w:r>
+        <w:rPr>
+          <w:lang w:val="en-US"/>
+        </w:rPr>
+        <w:t>: Scrum Facilitators Community</w:t>
       </w:r>
     </w:p>
     <w:p>
@@ -3260,11 +4342,19 @@
           <w:lang w:val="nl-NL"/>
         </w:rPr>
       </w:pPr>
-      <w:r>
-        <w:rPr>
-          <w:lang w:val="nl-NL"/>
-        </w:rPr>
-        <w:t xml:space="preserve">Linkedin: </w:t>
+      <w:proofErr w:type="spellStart"/>
+      <w:r>
+        <w:rPr>
+          <w:lang w:val="nl-NL"/>
+        </w:rPr>
+        <w:t>Linkedin</w:t>
+      </w:r>
+      <w:proofErr w:type="spellEnd"/>
+      <w:r>
+        <w:rPr>
+          <w:lang w:val="nl-NL"/>
+        </w:rPr>
+        <w:t xml:space="preserve">: </w:t>
       </w:r>
       <w:hyperlink r:id="rId12" w:history="1">
         <w:r>
@@ -3312,6 +4402,22 @@
     </w:p>
     <w:p>
       <w:pPr>
+        <w:rPr>
+          <w:color w:val="4A86E8"/>
+          <w:sz w:val="32"/>
+          <w:szCs w:val="32"/>
+          <w:lang w:val="nl-NL"/>
+        </w:rPr>
+      </w:pPr>
+      <w:r>
+        <w:rPr>
+          <w:lang w:val="nl-NL"/>
+        </w:rPr>
+        <w:br w:type="page"/>
+      </w:r>
+    </w:p>
+    <w:p>
+      <w:pPr>
         <w:pStyle w:val="Heading2"/>
         <w:rPr>
           <w:lang w:val="nl-NL"/>
@@ -3321,6 +4427,7 @@
         <w:rPr>
           <w:lang w:val="nl-NL"/>
         </w:rPr>
+        <w:lastRenderedPageBreak/>
         <w:t>Overzicht van wijzigingen</w:t>
       </w:r>
     </w:p>
@@ -3419,7 +4526,25 @@
                 <w:szCs w:val="20"/>
                 <w:lang w:val="nl-NL"/>
               </w:rPr>
-              <w:t xml:space="preserve">Volledige herziening op basis van de 2024 versie van de Engelse Evidence-Based Management Guide. In het bijgevoegde blog (Appendix 2) staan de belangrijkste veranderingen beschreven. Zie voor alle details en veranderingen ten opzichte van de vorige vertaling van de 2020 versie </w:t>
+              <w:t xml:space="preserve">Volledige herziening op basis van de 2024 versie van de Engelse </w:t>
+            </w:r>
+            <w:proofErr w:type="spellStart"/>
+            <w:r>
+              <w:rPr>
+                <w:sz w:val="20"/>
+                <w:szCs w:val="20"/>
+                <w:lang w:val="nl-NL"/>
+              </w:rPr>
+              <w:t>Evidence-Based</w:t>
+            </w:r>
+            <w:proofErr w:type="spellEnd"/>
+            <w:r>
+              <w:rPr>
+                <w:sz w:val="20"/>
+                <w:szCs w:val="20"/>
+                <w:lang w:val="nl-NL"/>
+              </w:rPr>
+              <w:t xml:space="preserve"> Management Guide. In het bijgevoegde blog (Appendix 2) staan de belangrijkste veranderingen beschreven. Zie voor alle details en veranderingen ten opzichte van de vorige vertaling van de 2020 versie </w:t>
             </w:r>
             <w:hyperlink r:id="rId14" w:history="1">
               <w:r>
@@ -3541,15 +4666,43 @@
                 <w:szCs w:val="20"/>
                 <w:lang w:val="nl-NL"/>
               </w:rPr>
-              <w:t>Maarten van Rouwendal</w:t>
-            </w:r>
+              <w:t xml:space="preserve">Maarten van </w:t>
+            </w:r>
+            <w:proofErr w:type="spellStart"/>
             <w:r>
               <w:rPr>
                 <w:sz w:val="20"/>
                 <w:szCs w:val="20"/>
                 <w:lang w:val="nl-NL"/>
               </w:rPr>
-              <w:t xml:space="preserve"> en uitgewerkt door Sjoerd en Glaudia.</w:t>
+              <w:t>Rouwendal</w:t>
+            </w:r>
+            <w:proofErr w:type="spellEnd"/>
+            <w:r>
+              <w:rPr>
+                <w:sz w:val="20"/>
+                <w:szCs w:val="20"/>
+                <w:lang w:val="nl-NL"/>
+              </w:rPr>
+              <w:t xml:space="preserve"> en uitgewerkt door Sjoerd en </w:t>
+            </w:r>
+            <w:proofErr w:type="spellStart"/>
+            <w:r>
+              <w:rPr>
+                <w:sz w:val="20"/>
+                <w:szCs w:val="20"/>
+                <w:lang w:val="nl-NL"/>
+              </w:rPr>
+              <w:t>Glaudia</w:t>
+            </w:r>
+            <w:proofErr w:type="spellEnd"/>
+            <w:r>
+              <w:rPr>
+                <w:sz w:val="20"/>
+                <w:szCs w:val="20"/>
+                <w:lang w:val="nl-NL"/>
+              </w:rPr>
+              <w:t>.</w:t>
             </w:r>
             <w:r>
               <w:rPr>
@@ -3573,6 +4726,104 @@
           </w:p>
         </w:tc>
       </w:tr>
+      <w:tr>
+        <w:tc>
+          <w:tcPr>
+            <w:tcW w:w="988" w:type="dxa"/>
+          </w:tcPr>
+          <w:p>
+            <w:pPr>
+              <w:rPr>
+                <w:lang w:val="nl-NL"/>
+              </w:rPr>
+            </w:pPr>
+            <w:r>
+              <w:rPr>
+                <w:lang w:val="nl-NL"/>
+              </w:rPr>
+              <w:t>1.2.1</w:t>
+            </w:r>
+          </w:p>
+        </w:tc>
+        <w:tc>
+          <w:tcPr>
+            <w:tcW w:w="8362" w:type="dxa"/>
+          </w:tcPr>
+          <w:p>
+            <w:pPr>
+              <w:rPr>
+                <w:sz w:val="20"/>
+                <w:szCs w:val="20"/>
+                <w:lang w:val="nl-NL"/>
+              </w:rPr>
+            </w:pPr>
+            <w:r>
+              <w:rPr>
+                <w:sz w:val="20"/>
+                <w:szCs w:val="20"/>
+                <w:lang w:val="nl-NL"/>
+              </w:rPr>
+              <w:t xml:space="preserve">Tikfouten en grammatica verbeteringen, aangedragen door Hans Michiels. Zie voor details </w:t>
+            </w:r>
+            <w:r>
+              <w:rPr>
+                <w:sz w:val="20"/>
+                <w:szCs w:val="20"/>
+                <w:lang w:val="nl-NL"/>
+              </w:rPr>
+              <w:t xml:space="preserve">Zie voor details </w:t>
+            </w:r>
+            <w:r>
+              <w:fldChar w:fldCharType="begin"/>
+            </w:r>
+            <w:r>
+              <w:rPr>
+                <w:lang w:val="nl-NL"/>
+              </w:rPr>
+              <w:instrText>HYPERLINK "https://github.com/ScrumFacilitators/EBM-Gids-NL/releases/tag/v2024-1.2.1"</w:instrText>
+            </w:r>
+            <w:r>
+              <w:fldChar w:fldCharType="separate"/>
+            </w:r>
+            <w:r>
+              <w:rPr>
+                <w:rStyle w:val="Hyperlink"/>
+                <w:sz w:val="20"/>
+                <w:szCs w:val="20"/>
+                <w:lang w:val="nl-NL"/>
+              </w:rPr>
+              <w:t>https://github.com/ScrumFacilitators/EBM-Gids-NL/relea</w:t>
+            </w:r>
+            <w:r>
+              <w:rPr>
+                <w:rStyle w:val="Hyperlink"/>
+                <w:sz w:val="20"/>
+                <w:szCs w:val="20"/>
+                <w:lang w:val="nl-NL"/>
+              </w:rPr>
+              <w:t>s</w:t>
+            </w:r>
+            <w:r>
+              <w:rPr>
+                <w:rStyle w:val="Hyperlink"/>
+                <w:sz w:val="20"/>
+                <w:szCs w:val="20"/>
+                <w:lang w:val="nl-NL"/>
+              </w:rPr>
+              <w:t>es/tag/v2024-1.2.1</w:t>
+            </w:r>
+            <w:r>
+              <w:rPr>
+                <w:rStyle w:val="Hyperlink"/>
+                <w:sz w:val="20"/>
+                <w:szCs w:val="20"/>
+                <w:lang w:val="nl-NL"/>
+              </w:rPr>
+              <w:fldChar w:fldCharType="end"/>
+            </w:r>
+          </w:p>
+        </w:tc>
+      </w:tr>
     </w:tbl>
     <w:p>
       <w:pPr>
@@ -3586,24 +4837,45 @@
         <w:rPr>
           <w:lang w:val="nl-NL"/>
         </w:rPr>
+        <w:br w:type="page"/>
+      </w:r>
+    </w:p>
+    <w:p>
+      <w:pPr>
+        <w:pStyle w:val="Heading1"/>
+        <w:rPr>
+          <w:lang w:val="nl-NL"/>
+        </w:rPr>
+      </w:pPr>
+      <w:r>
+        <w:rPr>
+          <w:lang w:val="nl-NL"/>
+        </w:rPr>
         <w:lastRenderedPageBreak/>
-        <w:br w:type="page"/>
-      </w:r>
-    </w:p>
-    <w:p>
-      <w:pPr>
-        <w:pStyle w:val="Heading1"/>
-        <w:rPr>
-          <w:lang w:val="nl-NL"/>
-        </w:rPr>
-      </w:pPr>
-      <w:r>
-        <w:rPr>
-          <w:lang w:val="nl-NL"/>
-        </w:rPr>
-        <w:lastRenderedPageBreak/>
-        <w:t>Appendix: voorbeeld-Key Value Measures</w:t>
-      </w:r>
+        <w:t>Appendix: voorbeeld-</w:t>
+      </w:r>
+      <w:proofErr w:type="spellStart"/>
+      <w:r>
+        <w:rPr>
+          <w:lang w:val="nl-NL"/>
+        </w:rPr>
+        <w:t>Key</w:t>
+      </w:r>
+      <w:proofErr w:type="spellEnd"/>
+      <w:r>
+        <w:rPr>
+          <w:lang w:val="nl-NL"/>
+        </w:rPr>
+        <w:t xml:space="preserve"> Value </w:t>
+      </w:r>
+      <w:proofErr w:type="spellStart"/>
+      <w:r>
+        <w:rPr>
+          <w:lang w:val="nl-NL"/>
+        </w:rPr>
+        <w:t>Measures</w:t>
+      </w:r>
+      <w:proofErr w:type="spellEnd"/>
     </w:p>
     <w:p>
       <w:pPr>
@@ -3617,25 +4889,73 @@
         </w:rPr>
         <w:t xml:space="preserve">Om zo goed mogelijk aanpasbaar te zijn, definieert de EBM geen specifieke </w:t>
       </w:r>
+      <w:proofErr w:type="spellStart"/>
       <w:r>
         <w:rPr>
           <w:i/>
           <w:iCs/>
           <w:lang w:val="nl-NL"/>
         </w:rPr>
-        <w:t>Key Value Measures</w:t>
-      </w:r>
-      <w:r>
-        <w:rPr>
-          <w:lang w:val="nl-NL"/>
-        </w:rPr>
-        <w:t xml:space="preserve"> (KVM's). </w:t>
-      </w:r>
-      <w:r>
-        <w:rPr>
-          <w:lang w:val="nl-NL"/>
-        </w:rPr>
-        <w:t>De onderstaande KVM's dienen als inspiratie om een organisatie te kunnen helpen om de huidige situatie, de gewenste toekomstige situatie en de factoren die het verbetervermogen beïnvloeden, beter te begrijpen.</w:t>
+        <w:t>Key</w:t>
+      </w:r>
+      <w:proofErr w:type="spellEnd"/>
+      <w:r>
+        <w:rPr>
+          <w:i/>
+          <w:iCs/>
+          <w:lang w:val="nl-NL"/>
+        </w:rPr>
+        <w:t xml:space="preserve"> Value </w:t>
+      </w:r>
+      <w:proofErr w:type="spellStart"/>
+      <w:r>
+        <w:rPr>
+          <w:i/>
+          <w:iCs/>
+          <w:lang w:val="nl-NL"/>
+        </w:rPr>
+        <w:t>Measures</w:t>
+      </w:r>
+      <w:proofErr w:type="spellEnd"/>
+      <w:r>
+        <w:rPr>
+          <w:lang w:val="nl-NL"/>
+        </w:rPr>
+        <w:t xml:space="preserve"> (</w:t>
+      </w:r>
+      <w:proofErr w:type="spellStart"/>
+      <w:r>
+        <w:rPr>
+          <w:lang w:val="nl-NL"/>
+        </w:rPr>
+        <w:t>KVM's</w:t>
+      </w:r>
+      <w:proofErr w:type="spellEnd"/>
+      <w:r>
+        <w:rPr>
+          <w:lang w:val="nl-NL"/>
+        </w:rPr>
+        <w:t xml:space="preserve">). </w:t>
+      </w:r>
+      <w:r>
+        <w:rPr>
+          <w:lang w:val="nl-NL"/>
+        </w:rPr>
+        <w:t xml:space="preserve">De onderstaande </w:t>
+      </w:r>
+      <w:proofErr w:type="spellStart"/>
+      <w:r>
+        <w:rPr>
+          <w:lang w:val="nl-NL"/>
+        </w:rPr>
+        <w:t>KVM's</w:t>
+      </w:r>
+      <w:proofErr w:type="spellEnd"/>
+      <w:r>
+        <w:rPr>
+          <w:lang w:val="nl-NL"/>
+        </w:rPr>
+        <w:t xml:space="preserve"> dienen als inspiratie om een organisatie te kunnen helpen om de huidige situatie, de gewenste toekomstige situatie en de factoren die het verbetervermogen beïnvloeden, beter te begrijpen.</w:t>
       </w:r>
     </w:p>
     <w:p>
@@ -3654,13 +4974,23 @@
           <w:lang w:val="nl-NL"/>
         </w:rPr>
       </w:pPr>
+      <w:proofErr w:type="spellStart"/>
       <w:r>
         <w:rPr>
           <w:b/>
           <w:bCs/>
           <w:lang w:val="nl-NL"/>
         </w:rPr>
-        <w:t>Current Value (CV)</w:t>
+        <w:t>Current</w:t>
+      </w:r>
+      <w:proofErr w:type="spellEnd"/>
+      <w:r>
+        <w:rPr>
+          <w:b/>
+          <w:bCs/>
+          <w:lang w:val="nl-NL"/>
+        </w:rPr>
+        <w:t xml:space="preserve"> Value (CV)</w:t>
       </w:r>
     </w:p>
     <w:tbl>
@@ -3747,13 +5077,23 @@
                 <w:szCs w:val="20"/>
               </w:rPr>
             </w:pPr>
+            <w:proofErr w:type="spellStart"/>
             <w:r>
               <w:rPr>
                 <w:color w:val="FFFFFF"/>
                 <w:sz w:val="20"/>
                 <w:szCs w:val="20"/>
               </w:rPr>
-              <w:t>Meetwaarde:</w:t>
+              <w:t>Meetwaarde</w:t>
+            </w:r>
+            <w:proofErr w:type="spellEnd"/>
+            <w:r>
+              <w:rPr>
+                <w:color w:val="FFFFFF"/>
+                <w:sz w:val="20"/>
+                <w:szCs w:val="20"/>
+              </w:rPr>
+              <w:t>:</w:t>
             </w:r>
           </w:p>
         </w:tc>
@@ -3830,7 +5170,27 @@
                 <w:szCs w:val="20"/>
                 <w:lang w:val="nl-NL" w:eastAsia="en-GB"/>
               </w:rPr>
-              <w:t>De verhouding (bruto omzet / aantal medewerkers) is een maatstaf voor het concurrentie vermogen binnen de sector. De verschillen tussen sectoren kunnen significant zijn.</w:t>
+              <w:t xml:space="preserve">De verhouding (bruto </w:t>
+            </w:r>
+            <w:proofErr w:type="gramStart"/>
+            <w:r>
+              <w:rPr>
+                <w:rFonts w:eastAsia="Times New Roman"/>
+                <w:sz w:val="20"/>
+                <w:szCs w:val="20"/>
+                <w:lang w:val="nl-NL" w:eastAsia="en-GB"/>
+              </w:rPr>
+              <w:t>omzet /</w:t>
+            </w:r>
+            <w:proofErr w:type="gramEnd"/>
+            <w:r>
+              <w:rPr>
+                <w:rFonts w:eastAsia="Times New Roman"/>
+                <w:sz w:val="20"/>
+                <w:szCs w:val="20"/>
+                <w:lang w:val="nl-NL" w:eastAsia="en-GB"/>
+              </w:rPr>
+              <w:t xml:space="preserve"> aantal medewerkers) is een maatstaf voor het concurrentie vermogen binnen de sector. De verschillen tussen sectoren kunnen significant zijn.</w:t>
             </w:r>
           </w:p>
         </w:tc>
@@ -4712,7 +6072,27 @@
                 <w:szCs w:val="20"/>
                 <w:lang w:val="nl-NL" w:eastAsia="en-GB"/>
               </w:rPr>
-              <w:t>Het aantal keren per tijdseenheid dat software geïntegreerd, gebouwd en getest wordt. Indien een team het product regelmatig of voortdurend naar de markt brengt is deze laatste indicator belangrijker.</w:t>
+              <w:t xml:space="preserve">Het aantal keren per tijdseenheid dat software geïntegreerd, gebouwd en getest wordt. </w:t>
+            </w:r>
+            <w:proofErr w:type="gramStart"/>
+            <w:r>
+              <w:rPr>
+                <w:rFonts w:eastAsia="Times New Roman"/>
+                <w:sz w:val="20"/>
+                <w:szCs w:val="20"/>
+                <w:lang w:val="nl-NL" w:eastAsia="en-GB"/>
+              </w:rPr>
+              <w:t>Indien</w:t>
+            </w:r>
+            <w:proofErr w:type="gramEnd"/>
+            <w:r>
+              <w:rPr>
+                <w:rFonts w:eastAsia="Times New Roman"/>
+                <w:sz w:val="20"/>
+                <w:szCs w:val="20"/>
+                <w:lang w:val="nl-NL" w:eastAsia="en-GB"/>
+              </w:rPr>
+              <w:t xml:space="preserve"> een team het product regelmatig of voortdurend naar de markt brengt is deze laatste indicator belangrijker.</w:t>
             </w:r>
           </w:p>
         </w:tc>
@@ -4868,7 +6248,67 @@
                 <w:szCs w:val="20"/>
                 <w:lang w:val="nl-NL" w:eastAsia="en-GB"/>
               </w:rPr>
-              <w:t>De bestede tijd aan herstellen van problemen, tussen het moment waarop de developers aangeven dat het product klaar is om gereleased te worden en het moment dat het daadwerkelijk vrijgegeven kan worden. Ontwerp, de kwaliteit van het product, alsmede de robuustheid van het ontwikkelproces hebben hier directe invloed op.</w:t>
+              <w:t xml:space="preserve">De bestede tijd aan herstellen van problemen, tussen het moment waarop de </w:t>
+            </w:r>
+            <w:proofErr w:type="spellStart"/>
+            <w:r>
+              <w:rPr>
+                <w:rFonts w:eastAsia="Times New Roman"/>
+                <w:sz w:val="20"/>
+                <w:szCs w:val="20"/>
+                <w:lang w:val="nl-NL" w:eastAsia="en-GB"/>
+              </w:rPr>
+              <w:t>developers</w:t>
+            </w:r>
+            <w:proofErr w:type="spellEnd"/>
+            <w:r>
+              <w:rPr>
+                <w:rFonts w:eastAsia="Times New Roman"/>
+                <w:sz w:val="20"/>
+                <w:szCs w:val="20"/>
+                <w:lang w:val="nl-NL" w:eastAsia="en-GB"/>
+              </w:rPr>
+              <w:t xml:space="preserve"> aangeven dat het product klaar is om </w:t>
+            </w:r>
+            <w:proofErr w:type="spellStart"/>
+            <w:r>
+              <w:rPr>
+                <w:rFonts w:eastAsia="Times New Roman"/>
+                <w:sz w:val="20"/>
+                <w:szCs w:val="20"/>
+                <w:lang w:val="nl-NL" w:eastAsia="en-GB"/>
+              </w:rPr>
+              <w:t>gereleased</w:t>
+            </w:r>
+            <w:proofErr w:type="spellEnd"/>
+            <w:r>
+              <w:rPr>
+                <w:rFonts w:eastAsia="Times New Roman"/>
+                <w:sz w:val="20"/>
+                <w:szCs w:val="20"/>
+                <w:lang w:val="nl-NL" w:eastAsia="en-GB"/>
+              </w:rPr>
+              <w:t xml:space="preserve"> te worden en het moment dat het daadwerkelijk vrijgegeven kan worden. Ontwerp, de kwaliteit van het product, </w:t>
+            </w:r>
+            <w:proofErr w:type="gramStart"/>
+            <w:r>
+              <w:rPr>
+                <w:rFonts w:eastAsia="Times New Roman"/>
+                <w:sz w:val="20"/>
+                <w:szCs w:val="20"/>
+                <w:lang w:val="nl-NL" w:eastAsia="en-GB"/>
+              </w:rPr>
+              <w:t>alsmede</w:t>
+            </w:r>
+            <w:proofErr w:type="gramEnd"/>
+            <w:r>
+              <w:rPr>
+                <w:rFonts w:eastAsia="Times New Roman"/>
+                <w:sz w:val="20"/>
+                <w:szCs w:val="20"/>
+                <w:lang w:val="nl-NL" w:eastAsia="en-GB"/>
+              </w:rPr>
+              <w:t xml:space="preserve"> de robuustheid van het ontwikkelproces hebben hier directe invloed op.</w:t>
             </w:r>
           </w:p>
         </w:tc>
@@ -5655,7 +7095,27 @@
                 <w:szCs w:val="20"/>
                 <w:lang w:val="nl-NL" w:eastAsia="en-GB"/>
               </w:rPr>
-              <w:t>De gemiddelde tijd tussen het melden van een belemmering en het oplossen ervan. Dit is een proxy voor medewerkertevredenheid en aanlooptijd.</w:t>
+              <w:t xml:space="preserve">De gemiddelde tijd tussen het melden van een belemmering en het oplossen ervan. Dit is een proxy voor </w:t>
+            </w:r>
+            <w:proofErr w:type="spellStart"/>
+            <w:r>
+              <w:rPr>
+                <w:rFonts w:eastAsia="Times New Roman"/>
+                <w:sz w:val="20"/>
+                <w:szCs w:val="20"/>
+                <w:lang w:val="nl-NL" w:eastAsia="en-GB"/>
+              </w:rPr>
+              <w:t>medewerkertevredenheid</w:t>
+            </w:r>
+            <w:proofErr w:type="spellEnd"/>
+            <w:r>
+              <w:rPr>
+                <w:rFonts w:eastAsia="Times New Roman"/>
+                <w:sz w:val="20"/>
+                <w:szCs w:val="20"/>
+                <w:lang w:val="nl-NL" w:eastAsia="en-GB"/>
+              </w:rPr>
+              <w:t xml:space="preserve"> en aanlooptijd.</w:t>
             </w:r>
           </w:p>
         </w:tc>
@@ -6852,7 +8312,47 @@
                 <w:szCs w:val="20"/>
                 <w:lang w:val="nl-NL" w:eastAsia="en-GB"/>
               </w:rPr>
-              <w:t xml:space="preserve">Het percentage vrijgegeven productveranderingen die leiden tot een verminderde service en die moeten worden hersteld (bijv. hotfix, rollback, patch). </w:t>
+              <w:t xml:space="preserve">Het percentage vrijgegeven productveranderingen die leiden tot een verminderde service en die moeten worden hersteld (bijv. </w:t>
+            </w:r>
+            <w:proofErr w:type="spellStart"/>
+            <w:r>
+              <w:rPr>
+                <w:rFonts w:eastAsia="Times New Roman"/>
+                <w:sz w:val="20"/>
+                <w:szCs w:val="20"/>
+                <w:lang w:val="nl-NL" w:eastAsia="en-GB"/>
+              </w:rPr>
+              <w:t>hotfix</w:t>
+            </w:r>
+            <w:proofErr w:type="spellEnd"/>
+            <w:r>
+              <w:rPr>
+                <w:rFonts w:eastAsia="Times New Roman"/>
+                <w:sz w:val="20"/>
+                <w:szCs w:val="20"/>
+                <w:lang w:val="nl-NL" w:eastAsia="en-GB"/>
+              </w:rPr>
+              <w:t xml:space="preserve">, </w:t>
+            </w:r>
+            <w:proofErr w:type="spellStart"/>
+            <w:r>
+              <w:rPr>
+                <w:rFonts w:eastAsia="Times New Roman"/>
+                <w:sz w:val="20"/>
+                <w:szCs w:val="20"/>
+                <w:lang w:val="nl-NL" w:eastAsia="en-GB"/>
+              </w:rPr>
+              <w:t>rollback</w:t>
+            </w:r>
+            <w:proofErr w:type="spellEnd"/>
+            <w:r>
+              <w:rPr>
+                <w:rFonts w:eastAsia="Times New Roman"/>
+                <w:sz w:val="20"/>
+                <w:szCs w:val="20"/>
+                <w:lang w:val="nl-NL" w:eastAsia="en-GB"/>
+              </w:rPr>
+              <w:t xml:space="preserve">, patch). </w:t>
             </w:r>
             <w:r>
               <w:rPr>
@@ -6915,7 +8415,21 @@
           <w:lang w:val="nl-NL"/>
         </w:rPr>
         <w:lastRenderedPageBreak/>
-        <w:t>Appendix 2: Evidence-Based Management Gids, 2024 - Wat er is veranderd</w:t>
+        <w:t xml:space="preserve">Appendix 2: </w:t>
+      </w:r>
+      <w:proofErr w:type="spellStart"/>
+      <w:r>
+        <w:rPr>
+          <w:lang w:val="nl-NL"/>
+        </w:rPr>
+        <w:t>Evidence-Based</w:t>
+      </w:r>
+      <w:proofErr w:type="spellEnd"/>
+      <w:r>
+        <w:rPr>
+          <w:lang w:val="nl-NL"/>
+        </w:rPr>
+        <w:t xml:space="preserve"> Management Gids, 2024 - Wat er is veranderd</w:t>
       </w:r>
     </w:p>
     <w:p>
@@ -6929,40 +8443,118 @@
         <w:rPr>
           <w:lang w:val="nl-NL"/>
         </w:rPr>
-        <w:t>Door: Patricia Kong and Kurt Bittner</w:t>
-      </w:r>
-    </w:p>
-    <w:p>
-      <w:pPr>
-        <w:rPr>
-          <w:lang w:val="nl-NL"/>
-        </w:rPr>
-      </w:pPr>
-      <w:r>
-        <w:rPr>
-          <w:lang w:val="nl-NL"/>
-        </w:rPr>
-        <w:t>Sinds de laatste versie van de Evidence-Based Management (EBM) Gids werd gepubliceerd in 2020, en tijdens het schrijven van ons EBM boek, hebben we veel discussies gehad hoe we mensen kunnen helpen om EBM beter te begrijpen en toe te passen in hun werk en zelfs in hun persoonlijke leven. Met behulp van deze inzichten hebben we het boek geschreven, en realiseerden we tegelijkertijd ook dat we de EBM Gids moesten bijwerken op basis van wat we hebben geleerd.</w:t>
-      </w:r>
-    </w:p>
-    <w:p>
-      <w:pPr>
-        <w:rPr>
-          <w:lang w:val="nl-NL"/>
-        </w:rPr>
-      </w:pPr>
-    </w:p>
-    <w:p>
-      <w:pPr>
-        <w:rPr>
-          <w:lang w:val="nl-NL"/>
-        </w:rPr>
-      </w:pPr>
-      <w:r>
-        <w:rPr>
-          <w:lang w:val="nl-NL"/>
-        </w:rPr>
-        <w:t>De basisconcepten in EBM, inclusief de drie doelniveaus en de Key Value Areas (KVA's), blijven onveranderd. In plaats daarvan zijn de veranderingen gericht op de manier waarop we dingen uitleggen. Deze veranderingen omvatten:</w:t>
+        <w:t xml:space="preserve">Door: Patricia Kong </w:t>
+      </w:r>
+      <w:proofErr w:type="spellStart"/>
+      <w:r>
+        <w:rPr>
+          <w:lang w:val="nl-NL"/>
+        </w:rPr>
+        <w:t>and</w:t>
+      </w:r>
+      <w:proofErr w:type="spellEnd"/>
+      <w:r>
+        <w:rPr>
+          <w:lang w:val="nl-NL"/>
+        </w:rPr>
+        <w:t xml:space="preserve"> Kurt </w:t>
+      </w:r>
+      <w:proofErr w:type="spellStart"/>
+      <w:r>
+        <w:rPr>
+          <w:lang w:val="nl-NL"/>
+        </w:rPr>
+        <w:t>Bittner</w:t>
+      </w:r>
+      <w:proofErr w:type="spellEnd"/>
+    </w:p>
+    <w:p>
+      <w:pPr>
+        <w:rPr>
+          <w:lang w:val="nl-NL"/>
+        </w:rPr>
+      </w:pPr>
+      <w:r>
+        <w:rPr>
+          <w:lang w:val="nl-NL"/>
+        </w:rPr>
+        <w:t xml:space="preserve">Sinds de laatste versie van de </w:t>
+      </w:r>
+      <w:proofErr w:type="spellStart"/>
+      <w:r>
+        <w:rPr>
+          <w:lang w:val="nl-NL"/>
+        </w:rPr>
+        <w:t>Evidence-Based</w:t>
+      </w:r>
+      <w:proofErr w:type="spellEnd"/>
+      <w:r>
+        <w:rPr>
+          <w:lang w:val="nl-NL"/>
+        </w:rPr>
+        <w:t xml:space="preserve"> Management (EBM) Gids werd gepubliceerd in 2020, en tijdens het schrijven van ons EBM boek, hebben we veel discussies gehad hoe we mensen kunnen helpen om EBM beter te begrijpen en toe te passen in hun werk en zelfs in hun persoonlijke leven. Met behulp van deze inzichten hebben we het boek geschreven, en realiseerden we tegelijkertijd ook dat we de EBM Gids moesten bijwerken op basis van wat we hebben geleerd.</w:t>
+      </w:r>
+    </w:p>
+    <w:p>
+      <w:pPr>
+        <w:rPr>
+          <w:lang w:val="nl-NL"/>
+        </w:rPr>
+      </w:pPr>
+    </w:p>
+    <w:p>
+      <w:pPr>
+        <w:rPr>
+          <w:lang w:val="nl-NL"/>
+        </w:rPr>
+      </w:pPr>
+      <w:r>
+        <w:rPr>
+          <w:lang w:val="nl-NL"/>
+        </w:rPr>
+        <w:t xml:space="preserve">De basisconcepten in EBM, inclusief de drie doelniveaus en de </w:t>
+      </w:r>
+      <w:proofErr w:type="spellStart"/>
+      <w:r>
+        <w:rPr>
+          <w:lang w:val="nl-NL"/>
+        </w:rPr>
+        <w:t>Key</w:t>
+      </w:r>
+      <w:proofErr w:type="spellEnd"/>
+      <w:r>
+        <w:rPr>
+          <w:lang w:val="nl-NL"/>
+        </w:rPr>
+        <w:t xml:space="preserve"> Value </w:t>
+      </w:r>
+      <w:proofErr w:type="spellStart"/>
+      <w:r>
+        <w:rPr>
+          <w:lang w:val="nl-NL"/>
+        </w:rPr>
+        <w:t>Areas</w:t>
+      </w:r>
+      <w:proofErr w:type="spellEnd"/>
+      <w:r>
+        <w:rPr>
+          <w:lang w:val="nl-NL"/>
+        </w:rPr>
+        <w:t xml:space="preserve"> (</w:t>
+      </w:r>
+      <w:proofErr w:type="spellStart"/>
+      <w:r>
+        <w:rPr>
+          <w:lang w:val="nl-NL"/>
+        </w:rPr>
+        <w:t>KVA's</w:t>
+      </w:r>
+      <w:proofErr w:type="spellEnd"/>
+      <w:r>
+        <w:rPr>
+          <w:lang w:val="nl-NL"/>
+        </w:rPr>
+        <w:t>), blijven onveranderd. In plaats daarvan zijn de veranderingen gericht op de manier waarop we dingen uitleggen. Deze veranderingen omvatten:</w:t>
       </w:r>
     </w:p>
     <w:p>
@@ -7065,11 +8657,19 @@
           <w:lang w:val="nl-NL"/>
         </w:rPr>
       </w:pPr>
-      <w:r>
-        <w:rPr>
-          <w:lang w:val="nl-NL"/>
-        </w:rPr>
-        <w:t>Inputs en Impacts zijn nu vermeld als soorten metingen</w:t>
+      <w:proofErr w:type="spellStart"/>
+      <w:r>
+        <w:rPr>
+          <w:lang w:val="nl-NL"/>
+        </w:rPr>
+        <w:t>Inputs</w:t>
+      </w:r>
+      <w:proofErr w:type="spellEnd"/>
+      <w:r>
+        <w:rPr>
+          <w:lang w:val="nl-NL"/>
+        </w:rPr>
+        <w:t xml:space="preserve"> en Impacts zijn nu vermeld als soorten metingen</w:t>
       </w:r>
       <w:r>
         <w:rPr>
@@ -7088,14 +8688,70 @@
         <w:rPr>
           <w:lang w:val="nl-NL"/>
         </w:rPr>
-        <w:t xml:space="preserve">Sommige organisaties richten hun Strategische Doelen op impacts, zoals bijvoorbeeld winst of inkomsten per aandeel. In de EBM gids leggen we uit dat we dit geen goede doelen vinden. Een ander voorbeeld: inputs, zoals kosten, zijn in die zin vergelijkbaar, omdat zij belangrijk zijn </w:t>
+        <w:t xml:space="preserve">Sommige organisaties richten hun Strategische Doelen op impacts, zoals bijvoorbeeld winst of inkomsten per aandeel. In de </w:t>
+      </w:r>
+      <w:proofErr w:type="gramStart"/>
+      <w:r>
+        <w:rPr>
+          <w:lang w:val="nl-NL"/>
+        </w:rPr>
+        <w:t>EBM gids</w:t>
+      </w:r>
+      <w:proofErr w:type="gramEnd"/>
+      <w:r>
+        <w:rPr>
+          <w:lang w:val="nl-NL"/>
+        </w:rPr>
+        <w:t xml:space="preserve"> leggen we uit dat we dit geen goede doelen vinden. Een ander voorbeeld: </w:t>
+      </w:r>
+      <w:proofErr w:type="spellStart"/>
+      <w:r>
+        <w:rPr>
+          <w:lang w:val="nl-NL"/>
+        </w:rPr>
+        <w:t>inputs</w:t>
+      </w:r>
+      <w:proofErr w:type="spellEnd"/>
+      <w:r>
+        <w:rPr>
+          <w:lang w:val="nl-NL"/>
+        </w:rPr>
+        <w:t xml:space="preserve">, zoals kosten, zijn in die zin vergelijkbaar, omdat zij belangrijk zijn </w:t>
       </w:r>
       <w:r>
         <w:rPr>
           <w:lang w:val="nl-NL"/>
         </w:rPr>
         <w:lastRenderedPageBreak/>
-        <w:t>om te monitoren. Echter, simpelweg beperken van inputs helpt een organisatie niet om haar langetermijndoelen te bereiken.</w:t>
+        <w:t xml:space="preserve">om te monitoren. Echter, simpelweg beperken van </w:t>
+      </w:r>
+      <w:proofErr w:type="spellStart"/>
+      <w:r>
+        <w:rPr>
+          <w:lang w:val="nl-NL"/>
+        </w:rPr>
+        <w:t>inputs</w:t>
+      </w:r>
+      <w:proofErr w:type="spellEnd"/>
+      <w:r>
+        <w:rPr>
+          <w:lang w:val="nl-NL"/>
+        </w:rPr>
+        <w:t xml:space="preserve"> helpt een organisatie niet om haar </w:t>
+      </w:r>
+      <w:proofErr w:type="spellStart"/>
+      <w:r>
+        <w:rPr>
+          <w:lang w:val="nl-NL"/>
+        </w:rPr>
+        <w:t>langetermijndoelen</w:t>
+      </w:r>
+      <w:proofErr w:type="spellEnd"/>
+      <w:r>
+        <w:rPr>
+          <w:lang w:val="nl-NL"/>
+        </w:rPr>
+        <w:t xml:space="preserve"> te bereiken.</w:t>
       </w:r>
     </w:p>
     <w:p>
@@ -7109,20 +8765,76 @@
         <w:rPr>
           <w:lang w:val="nl-NL"/>
         </w:rPr>
-        <w:t>De beschrijvingen van de Key Value Areas zijn verduidelijkt</w:t>
-      </w:r>
-    </w:p>
-    <w:p>
-      <w:pPr>
-        <w:rPr>
-          <w:lang w:val="nl-NL"/>
-        </w:rPr>
-      </w:pPr>
-      <w:r>
-        <w:rPr>
-          <w:lang w:val="nl-NL"/>
-        </w:rPr>
-        <w:t>De Key Value Areas fungeren als een lens waardoor mensen verschillende aspecten van hun situatie kunnen bekijken en manieren te vinden om verder te verbeteren. We hebben beschrijvingen bijgewerkt en toegevoegd om dit duidelijker te maken.</w:t>
+        <w:t xml:space="preserve">De beschrijvingen van de </w:t>
+      </w:r>
+      <w:proofErr w:type="spellStart"/>
+      <w:r>
+        <w:rPr>
+          <w:lang w:val="nl-NL"/>
+        </w:rPr>
+        <w:t>Key</w:t>
+      </w:r>
+      <w:proofErr w:type="spellEnd"/>
+      <w:r>
+        <w:rPr>
+          <w:lang w:val="nl-NL"/>
+        </w:rPr>
+        <w:t xml:space="preserve"> Value </w:t>
+      </w:r>
+      <w:proofErr w:type="spellStart"/>
+      <w:r>
+        <w:rPr>
+          <w:lang w:val="nl-NL"/>
+        </w:rPr>
+        <w:t>Areas</w:t>
+      </w:r>
+      <w:proofErr w:type="spellEnd"/>
+      <w:r>
+        <w:rPr>
+          <w:lang w:val="nl-NL"/>
+        </w:rPr>
+        <w:t xml:space="preserve"> zijn verduidelijkt</w:t>
+      </w:r>
+    </w:p>
+    <w:p>
+      <w:pPr>
+        <w:rPr>
+          <w:lang w:val="nl-NL"/>
+        </w:rPr>
+      </w:pPr>
+      <w:r>
+        <w:rPr>
+          <w:lang w:val="nl-NL"/>
+        </w:rPr>
+        <w:t xml:space="preserve">De </w:t>
+      </w:r>
+      <w:proofErr w:type="spellStart"/>
+      <w:r>
+        <w:rPr>
+          <w:lang w:val="nl-NL"/>
+        </w:rPr>
+        <w:t>Key</w:t>
+      </w:r>
+      <w:proofErr w:type="spellEnd"/>
+      <w:r>
+        <w:rPr>
+          <w:lang w:val="nl-NL"/>
+        </w:rPr>
+        <w:t xml:space="preserve"> Value </w:t>
+      </w:r>
+      <w:proofErr w:type="spellStart"/>
+      <w:r>
+        <w:rPr>
+          <w:lang w:val="nl-NL"/>
+        </w:rPr>
+        <w:t>Areas</w:t>
+      </w:r>
+      <w:proofErr w:type="spellEnd"/>
+      <w:r>
+        <w:rPr>
+          <w:lang w:val="nl-NL"/>
+        </w:rPr>
+        <w:t xml:space="preserve"> fungeren als een lens waardoor mensen verschillende aspecten van hun situatie kunnen bekijken en manieren te vinden om verder te verbeteren. We hebben beschrijvingen bijgewerkt en toegevoegd om dit duidelijker te maken.</w:t>
       </w:r>
     </w:p>
     <w:p>
@@ -7136,7 +8848,49 @@
         <w:rPr>
           <w:lang w:val="nl-NL"/>
         </w:rPr>
-        <w:t>De relatie tussen de Key Value Areas en de soorten metingen (Input, Activity, Output, Outcome, en Impact) is toegevoegd</w:t>
+        <w:t xml:space="preserve">De relatie tussen de </w:t>
+      </w:r>
+      <w:proofErr w:type="spellStart"/>
+      <w:r>
+        <w:rPr>
+          <w:lang w:val="nl-NL"/>
+        </w:rPr>
+        <w:t>Key</w:t>
+      </w:r>
+      <w:proofErr w:type="spellEnd"/>
+      <w:r>
+        <w:rPr>
+          <w:lang w:val="nl-NL"/>
+        </w:rPr>
+        <w:t xml:space="preserve"> Value </w:t>
+      </w:r>
+      <w:proofErr w:type="spellStart"/>
+      <w:r>
+        <w:rPr>
+          <w:lang w:val="nl-NL"/>
+        </w:rPr>
+        <w:t>Areas</w:t>
+      </w:r>
+      <w:proofErr w:type="spellEnd"/>
+      <w:r>
+        <w:rPr>
+          <w:lang w:val="nl-NL"/>
+        </w:rPr>
+        <w:t xml:space="preserve"> en de soorten metingen (Input, Activity, Output, </w:t>
+      </w:r>
+      <w:proofErr w:type="spellStart"/>
+      <w:r>
+        <w:rPr>
+          <w:lang w:val="nl-NL"/>
+        </w:rPr>
+        <w:t>Outcome</w:t>
+      </w:r>
+      <w:proofErr w:type="spellEnd"/>
+      <w:r>
+        <w:rPr>
+          <w:lang w:val="nl-NL"/>
+        </w:rPr>
+        <w:t>, en Impact) is toegevoegd</w:t>
       </w:r>
     </w:p>
     <w:p>
@@ -7190,7 +8944,21 @@
         <w:rPr>
           <w:lang w:val="nl-NL"/>
         </w:rPr>
-        <w:t>Toevoeging van een voorbeeldmeting, werknemersbetrokkenheid, aan de A2I Key Value Area in de bijlage</w:t>
+        <w:t xml:space="preserve">Toevoeging van een voorbeeldmeting, werknemersbetrokkenheid, aan de A2I </w:t>
+      </w:r>
+      <w:proofErr w:type="spellStart"/>
+      <w:r>
+        <w:rPr>
+          <w:lang w:val="nl-NL"/>
+        </w:rPr>
+        <w:t>Key</w:t>
+      </w:r>
+      <w:proofErr w:type="spellEnd"/>
+      <w:r>
+        <w:rPr>
+          <w:lang w:val="nl-NL"/>
+        </w:rPr>
+        <w:t xml:space="preserve"> Value Area in de bijlage</w:t>
       </w:r>
     </w:p>
     <w:p>
@@ -7263,7 +9031,11 @@
       <w:t xml:space="preserve">                                                                               </w:t>
     </w:r>
     <w:r>
-      <w:t xml:space="preserve">                      P</w:t>
+      <w:t xml:space="preserve">                      </w:t>
+    </w:r>
+    <w:proofErr w:type="spellStart"/>
+    <w:r>
+      <w:t>P</w:t>
     </w:r>
     <w:r>
       <w:t>ag</w:t>
@@ -7271,6 +9043,7 @@
     <w:r>
       <w:t>ina</w:t>
     </w:r>
+    <w:proofErr w:type="spellEnd"/>
     <w:r>
       <w:t xml:space="preserve"> </w:t>
     </w:r>
@@ -7313,8 +9086,13 @@
     <w:r>
       <w:t xml:space="preserve"> - </w:t>
     </w:r>
+    <w:proofErr w:type="spellStart"/>
     <w:r>
-      <w:t>Vertaling: Scrum Facilitators Community, 2024</w:t>
+      <w:t>Vertaling</w:t>
+    </w:r>
+    <w:proofErr w:type="spellEnd"/>
+    <w:r>
+      <w:t>: Scrum Facilitators Community, 2024</w:t>
     </w:r>
     <w:r>
       <w:t>-</w:t>
@@ -7348,7 +9126,77 @@
       <w:rPr>
         <w:lang w:val="nl-NL"/>
       </w:rPr>
-      <w:t xml:space="preserve">Deze publicatie is gelicenseerd onder de Creative Commons Naamsvermelding-GelijkDelen, bekijk deze op https://creativecommons.org/licenses/by-sa/4.0/legalcode.nl of zie de beknopte versie https://creativecommons.org/licenses/by-sa/4.0/deed.nl. Door gebruik te maken van deze EBM Gids erkent en stemt u ermee in dat u de voorwaarden van de Creative Commons Naamsvermelding-GelijkDelen licentie hebt gelezen en ermee akkoord gaat daaraan gebonden te zijn. </w:t>
+      <w:t xml:space="preserve">Deze publicatie is </w:t>
+    </w:r>
+    <w:proofErr w:type="spellStart"/>
+    <w:r>
+      <w:rPr>
+        <w:lang w:val="nl-NL"/>
+      </w:rPr>
+      <w:t>gelicenseerd</w:t>
+    </w:r>
+    <w:proofErr w:type="spellEnd"/>
+    <w:r>
+      <w:rPr>
+        <w:lang w:val="nl-NL"/>
+      </w:rPr>
+      <w:t xml:space="preserve"> onder de Creative </w:t>
+    </w:r>
+    <w:proofErr w:type="spellStart"/>
+    <w:r>
+      <w:rPr>
+        <w:lang w:val="nl-NL"/>
+      </w:rPr>
+      <w:t>Commons</w:t>
+    </w:r>
+    <w:proofErr w:type="spellEnd"/>
+    <w:r>
+      <w:rPr>
+        <w:lang w:val="nl-NL"/>
+      </w:rPr>
+      <w:t xml:space="preserve"> Naamsvermelding-</w:t>
+    </w:r>
+    <w:proofErr w:type="spellStart"/>
+    <w:r>
+      <w:rPr>
+        <w:lang w:val="nl-NL"/>
+      </w:rPr>
+      <w:t>GelijkDelen</w:t>
+    </w:r>
+    <w:proofErr w:type="spellEnd"/>
+    <w:r>
+      <w:rPr>
+        <w:lang w:val="nl-NL"/>
+      </w:rPr>
+      <w:t xml:space="preserve">, bekijk deze op https://creativecommons.org/licenses/by-sa/4.0/legalcode.nl of zie de beknopte versie https://creativecommons.org/licenses/by-sa/4.0/deed.nl. Door gebruik te maken van deze EBM Gids erkent en stemt u ermee in dat u de voorwaarden van de Creative </w:t>
+    </w:r>
+    <w:proofErr w:type="spellStart"/>
+    <w:r>
+      <w:rPr>
+        <w:lang w:val="nl-NL"/>
+      </w:rPr>
+      <w:t>Commons</w:t>
+    </w:r>
+    <w:proofErr w:type="spellEnd"/>
+    <w:r>
+      <w:rPr>
+        <w:lang w:val="nl-NL"/>
+      </w:rPr>
+      <w:t xml:space="preserve"> Naamsvermelding-</w:t>
+    </w:r>
+    <w:proofErr w:type="spellStart"/>
+    <w:r>
+      <w:rPr>
+        <w:lang w:val="nl-NL"/>
+      </w:rPr>
+      <w:t>GelijkDelen</w:t>
+    </w:r>
+    <w:proofErr w:type="spellEnd"/>
+    <w:r>
+      <w:rPr>
+        <w:lang w:val="nl-NL"/>
+      </w:rPr>
+      <w:t xml:space="preserve"> licentie hebt gelezen en ermee akkoord gaat daaraan gebonden te zijn. </w:t>
     </w:r>
   </w:p>
 </w:ftr>
@@ -7458,7 +9306,49 @@
         <w:rPr>
           <w:lang w:val="nl-NL"/>
         </w:rPr>
-        <w:t>Figuur gebaseerd op Mike Rother’s Improvement Kata (</w:t>
+        <w:t xml:space="preserve">Figuur gebaseerd op Mike </w:t>
+      </w:r>
+      <w:proofErr w:type="spellStart"/>
+      <w:r>
+        <w:rPr>
+          <w:lang w:val="nl-NL"/>
+        </w:rPr>
+        <w:t>Rother’s</w:t>
+      </w:r>
+      <w:proofErr w:type="spellEnd"/>
+      <w:r>
+        <w:rPr>
+          <w:lang w:val="nl-NL"/>
+        </w:rPr>
+        <w:t xml:space="preserve"> </w:t>
+      </w:r>
+      <w:proofErr w:type="spellStart"/>
+      <w:r>
+        <w:rPr>
+          <w:lang w:val="nl-NL"/>
+        </w:rPr>
+        <w:t>Improvement</w:t>
+      </w:r>
+      <w:proofErr w:type="spellEnd"/>
+      <w:r>
+        <w:rPr>
+          <w:lang w:val="nl-NL"/>
+        </w:rPr>
+        <w:t xml:space="preserve"> </w:t>
+      </w:r>
+      <w:proofErr w:type="spellStart"/>
+      <w:r>
+        <w:rPr>
+          <w:lang w:val="nl-NL"/>
+        </w:rPr>
+        <w:t>Kata</w:t>
+      </w:r>
+      <w:proofErr w:type="spellEnd"/>
+      <w:r>
+        <w:rPr>
+          <w:lang w:val="nl-NL"/>
+        </w:rPr>
+        <w:t xml:space="preserve"> (</w:t>
       </w:r>
       <w:hyperlink r:id="rId3" w:history="1">
         <w:r>
@@ -7495,7 +9385,63 @@
         <w:rPr>
           <w:lang w:val="nl-NL"/>
         </w:rPr>
-        <w:t xml:space="preserve"> De Experimenteerlus is een variatie op de Shewhart Cycle, die populair is gemaakt door W. Edwards Deming. Deze wordt ook wel de PDCA-cyclus genoemd (Plan-Do-Check-Act); zie </w:t>
+        <w:t xml:space="preserve"> De </w:t>
+      </w:r>
+      <w:proofErr w:type="spellStart"/>
+      <w:r>
+        <w:rPr>
+          <w:lang w:val="nl-NL"/>
+        </w:rPr>
+        <w:t>Experimenteerlus</w:t>
+      </w:r>
+      <w:proofErr w:type="spellEnd"/>
+      <w:r>
+        <w:rPr>
+          <w:lang w:val="nl-NL"/>
+        </w:rPr>
+        <w:t xml:space="preserve"> is een variatie op de </w:t>
+      </w:r>
+      <w:proofErr w:type="spellStart"/>
+      <w:r>
+        <w:rPr>
+          <w:lang w:val="nl-NL"/>
+        </w:rPr>
+        <w:t>Shewhart</w:t>
+      </w:r>
+      <w:proofErr w:type="spellEnd"/>
+      <w:r>
+        <w:rPr>
+          <w:lang w:val="nl-NL"/>
+        </w:rPr>
+        <w:t xml:space="preserve"> </w:t>
+      </w:r>
+      <w:proofErr w:type="spellStart"/>
+      <w:r>
+        <w:rPr>
+          <w:lang w:val="nl-NL"/>
+        </w:rPr>
+        <w:t>Cycle</w:t>
+      </w:r>
+      <w:proofErr w:type="spellEnd"/>
+      <w:r>
+        <w:rPr>
+          <w:lang w:val="nl-NL"/>
+        </w:rPr>
+        <w:t xml:space="preserve">, die populair is gemaakt door W. Edwards </w:t>
+      </w:r>
+      <w:proofErr w:type="spellStart"/>
+      <w:r>
+        <w:rPr>
+          <w:lang w:val="nl-NL"/>
+        </w:rPr>
+        <w:t>Deming</w:t>
+      </w:r>
+      <w:proofErr w:type="spellEnd"/>
+      <w:r>
+        <w:rPr>
+          <w:lang w:val="nl-NL"/>
+        </w:rPr>
+        <w:t xml:space="preserve">. Deze wordt ook wel de PDCA-cyclus genoemd (Plan-Do-Check-Act); zie </w:t>
       </w:r>
       <w:hyperlink r:id="rId4" w:history="1">
         <w:r>

</xml_diff>

<commit_message>
#67 - 'begrijpen wat waardevol is' heeft nu vijf categorieen in plaats van drie
</commit_message>
<xml_diff>
--- a/EBM-Gids-2024-NL-dev.docx
+++ b/EBM-Gids-2024-NL-dev.docx
@@ -1153,7 +1153,19 @@
         <w:rPr>
           <w:lang w:val="nl-NL"/>
         </w:rPr>
-        <w:t>Organisaties meten veel verschillende dingen. Over het algemeen vallen metingen in de volgende drie categorieën:</w:t>
+        <w:t xml:space="preserve">Organisaties meten veel verschillende dingen. Over het algemeen vallen metingen in de volgende </w:t>
+      </w:r>
+      <w:r>
+        <w:rPr>
+          <w:lang w:val="nl-NL"/>
+        </w:rPr>
+        <w:t>vijf</w:t>
+      </w:r>
+      <w:r>
+        <w:rPr>
+          <w:lang w:val="nl-NL"/>
+        </w:rPr>
+        <w:t xml:space="preserve"> categorieën:</w:t>
       </w:r>
     </w:p>
     <w:p>
@@ -2414,7 +2426,7 @@
         </w:rPr>
         <w:lastRenderedPageBreak/>
         <w:drawing>
-          <wp:inline distT="0" distB="0" distL="0" distR="0" wp14:anchorId="1628A5A3" wp14:editId="69591954">
+          <wp:inline distT="0" distB="0" distL="0" distR="0" wp14:anchorId="1628A5A3" wp14:editId="50D0F7DD">
             <wp:extent cx="5943600" cy="2971800"/>
             <wp:effectExtent l="0" t="0" r="0" b="0"/>
             <wp:docPr id="1421113956" name="Picture 1" descr="A diagram of a company&#10;&#10;Description automatically generated"/>
@@ -4763,64 +4775,96 @@
                 <w:szCs w:val="20"/>
                 <w:lang w:val="nl-NL"/>
               </w:rPr>
-              <w:t xml:space="preserve">Tikfouten en grammatica verbeteringen, aangedragen door Hans Michiels. Zie voor details </w:t>
-            </w:r>
-            <w:r>
-              <w:rPr>
-                <w:sz w:val="20"/>
-                <w:szCs w:val="20"/>
+              <w:t xml:space="preserve">Tikfouten en grammatica verbeteringen, aangedragen door Hans Michiels. Zie voor details Zie voor details </w:t>
+            </w:r>
+            <w:hyperlink r:id="rId17" w:history="1">
+              <w:r>
+                <w:rPr>
+                  <w:rStyle w:val="Hyperlink"/>
+                  <w:sz w:val="20"/>
+                  <w:szCs w:val="20"/>
+                  <w:lang w:val="nl-NL"/>
+                </w:rPr>
+                <w:t>https://github.com/ScrumFacilitators/EBM-Gids-NL/releases/tag/v2024-1.2.1</w:t>
+              </w:r>
+            </w:hyperlink>
+          </w:p>
+        </w:tc>
+      </w:tr>
+      <w:tr>
+        <w:tc>
+          <w:tcPr>
+            <w:tcW w:w="988" w:type="dxa"/>
+          </w:tcPr>
+          <w:p>
+            <w:pPr>
+              <w:rPr>
                 <w:lang w:val="nl-NL"/>
               </w:rPr>
-              <w:t xml:space="preserve">Zie voor details </w:t>
-            </w:r>
-            <w:r>
-              <w:fldChar w:fldCharType="begin"/>
-            </w:r>
+            </w:pPr>
             <w:r>
               <w:rPr>
                 <w:lang w:val="nl-NL"/>
               </w:rPr>
-              <w:instrText>HYPERLINK "https://github.com/ScrumFacilitators/EBM-Gids-NL/releases/tag/v2024-1.2.1"</w:instrText>
-            </w:r>
-            <w:r>
-              <w:fldChar w:fldCharType="separate"/>
-            </w:r>
-            <w:r>
-              <w:rPr>
-                <w:rStyle w:val="Hyperlink"/>
+              <w:t>1.2.2</w:t>
+            </w:r>
+          </w:p>
+        </w:tc>
+        <w:tc>
+          <w:tcPr>
+            <w:tcW w:w="8362" w:type="dxa"/>
+          </w:tcPr>
+          <w:p>
+            <w:pPr>
+              <w:rPr>
+                <w:sz w:val="20"/>
+                <w:szCs w:val="20"/>
+              </w:rPr>
+            </w:pPr>
+            <w:r>
+              <w:rPr>
                 <w:sz w:val="20"/>
                 <w:szCs w:val="20"/>
                 <w:lang w:val="nl-NL"/>
               </w:rPr>
-              <w:t>https://github.com/ScrumFacilitators/EBM-Gids-NL/relea</w:t>
-            </w:r>
-            <w:r>
-              <w:rPr>
-                <w:rStyle w:val="Hyperlink"/>
+              <w:t xml:space="preserve">Onder ‘Begrijpen wat waardevol is’ stond nog ‘drie </w:t>
+            </w:r>
+            <w:proofErr w:type="spellStart"/>
+            <w:r>
+              <w:rPr>
                 <w:sz w:val="20"/>
                 <w:szCs w:val="20"/>
                 <w:lang w:val="nl-NL"/>
               </w:rPr>
-              <w:t>s</w:t>
-            </w:r>
-            <w:r>
-              <w:rPr>
-                <w:rStyle w:val="Hyperlink"/>
+              <w:t>categorieen</w:t>
+            </w:r>
+            <w:proofErr w:type="spellEnd"/>
+            <w:r>
+              <w:rPr>
                 <w:sz w:val="20"/>
                 <w:szCs w:val="20"/>
                 <w:lang w:val="nl-NL"/>
               </w:rPr>
-              <w:t>es/tag/v2024-1.2.1</w:t>
-            </w:r>
-            <w:r>
-              <w:rPr>
-                <w:rStyle w:val="Hyperlink"/>
-                <w:sz w:val="20"/>
-                <w:szCs w:val="20"/>
-                <w:lang w:val="nl-NL"/>
-              </w:rPr>
-              <w:fldChar w:fldCharType="end"/>
-            </w:r>
+              <w:t xml:space="preserve">’, terwijl dit met de 2024 release uitgebreid is naar vijf. Dank Henri voor het vinden! </w:t>
+            </w:r>
+            <w:hyperlink r:id="rId18" w:history="1">
+              <w:r>
+                <w:rPr>
+                  <w:rStyle w:val="Hyperlink"/>
+                  <w:sz w:val="20"/>
+                  <w:szCs w:val="20"/>
+                </w:rPr>
+                <w:t>https://github.com/ScrumFacilitators/EBM-Gids-NL/releases/tag/v2024-1.2.</w:t>
+              </w:r>
+              <w:r>
+                <w:rPr>
+                  <w:rStyle w:val="Hyperlink"/>
+                  <w:sz w:val="20"/>
+                  <w:szCs w:val="20"/>
+                </w:rPr>
+                <w:t>2</w:t>
+              </w:r>
+            </w:hyperlink>
           </w:p>
         </w:tc>
       </w:tr>
@@ -4830,13 +4874,9 @@
         <w:rPr>
           <w:sz w:val="35"/>
           <w:szCs w:val="35"/>
-          <w:lang w:val="nl-NL"/>
-        </w:rPr>
-      </w:pPr>
-      <w:r>
-        <w:rPr>
-          <w:lang w:val="nl-NL"/>
-        </w:rPr>
+        </w:rPr>
+      </w:pPr>
+      <w:r>
         <w:br w:type="page"/>
       </w:r>
     </w:p>
@@ -8975,8 +9015,8 @@
       </w:r>
     </w:p>
     <w:sectPr>
-      <w:footerReference w:type="default" r:id="rId17"/>
-      <w:footerReference w:type="first" r:id="rId18"/>
+      <w:footerReference w:type="default" r:id="rId19"/>
+      <w:footerReference w:type="first" r:id="rId20"/>
       <w:pgSz w:w="12240" w:h="15840"/>
       <w:pgMar w:top="1440" w:right="1440" w:bottom="1440" w:left="1440" w:header="720" w:footer="720" w:gutter="0"/>
       <w:pgNumType w:start="1"/>
@@ -9107,7 +9147,10 @@
       <w:t>2</w:t>
     </w:r>
     <w:r>
-      <w:t>.1</w:t>
+      <w:t>.</w:t>
+    </w:r>
+    <w:r>
+      <w:t>2</w:t>
     </w:r>
   </w:p>
   <w:p>
@@ -9250,30 +9293,64 @@
         </w:rPr>
         <w:t xml:space="preserve">Voor meer informatie over complexiteit, zie het gedeelte over Scrum Theorie in de Scrum Guide op </w:t>
       </w:r>
-      <w:hyperlink r:id="rId1" w:history="1">
-        <w:r>
-          <w:rPr>
-            <w:rStyle w:val="Hyperlink"/>
-            <w:lang w:val="nl-NL"/>
-          </w:rPr>
-          <w:t>https://www.scrumguides.org/scrum-guide.html</w:t>
-        </w:r>
-      </w:hyperlink>
+      <w:r>
+        <w:fldChar w:fldCharType="begin"/>
+      </w:r>
+      <w:r>
+        <w:rPr>
+          <w:lang w:val="nl-NL"/>
+        </w:rPr>
+        <w:instrText>HYPERLINK "https://www.scrumguides.org/scrum-guide.html"</w:instrText>
+      </w:r>
+      <w:r>
+        <w:fldChar w:fldCharType="separate"/>
+      </w:r>
+      <w:r>
+        <w:rPr>
+          <w:rStyle w:val="Hyperlink"/>
+          <w:lang w:val="nl-NL"/>
+        </w:rPr>
+        <w:t>https://www.scrumguides.org/scrum-guide.html</w:t>
+      </w:r>
+      <w:r>
+        <w:rPr>
+          <w:rStyle w:val="Hyperlink"/>
+          <w:lang w:val="nl-NL"/>
+        </w:rPr>
+        <w:fldChar w:fldCharType="end"/>
+      </w:r>
       <w:r>
         <w:rPr>
           <w:lang w:val="nl-NL"/>
         </w:rPr>
         <w:t xml:space="preserve"> (of download de Nederlandse gids via </w:t>
       </w:r>
-      <w:hyperlink r:id="rId2" w:history="1">
-        <w:r>
-          <w:rPr>
-            <w:rStyle w:val="Hyperlink"/>
-            <w:lang w:val="nl-NL"/>
-          </w:rPr>
-          <w:t>https://www.scrumguides.org/download.html</w:t>
-        </w:r>
-      </w:hyperlink>
+      <w:r>
+        <w:fldChar w:fldCharType="begin"/>
+      </w:r>
+      <w:r>
+        <w:rPr>
+          <w:lang w:val="nl-NL"/>
+        </w:rPr>
+        <w:instrText>HYPERLINK "https://www.scrumguides.org/download.html"</w:instrText>
+      </w:r>
+      <w:r>
+        <w:fldChar w:fldCharType="separate"/>
+      </w:r>
+      <w:r>
+        <w:rPr>
+          <w:rStyle w:val="Hyperlink"/>
+          <w:lang w:val="nl-NL"/>
+        </w:rPr>
+        <w:t>https://www.scrumguides.org/download.html</w:t>
+      </w:r>
+      <w:r>
+        <w:rPr>
+          <w:rStyle w:val="Hyperlink"/>
+          <w:lang w:val="nl-NL"/>
+        </w:rPr>
+        <w:fldChar w:fldCharType="end"/>
+      </w:r>
       <w:r>
         <w:rPr>
           <w:lang w:val="nl-NL"/>
@@ -9350,15 +9427,32 @@
         </w:rPr>
         <w:t xml:space="preserve"> (</w:t>
       </w:r>
-      <w:hyperlink r:id="rId3" w:history="1">
-        <w:r>
-          <w:rPr>
-            <w:rStyle w:val="Hyperlink"/>
-            <w:lang w:val="nl-NL"/>
-          </w:rPr>
-          <w:t>http://www.personal.umich.edu/~mrother/The_Improvement_Kata.html</w:t>
-        </w:r>
-      </w:hyperlink>
+      <w:r>
+        <w:fldChar w:fldCharType="begin"/>
+      </w:r>
+      <w:r>
+        <w:rPr>
+          <w:lang w:val="nl-NL"/>
+        </w:rPr>
+        <w:instrText>HYPERLINK "http://www.personal.umich.edu/~mrother/The_Improvement_Kata.html"</w:instrText>
+      </w:r>
+      <w:r>
+        <w:fldChar w:fldCharType="separate"/>
+      </w:r>
+      <w:r>
+        <w:rPr>
+          <w:rStyle w:val="Hyperlink"/>
+          <w:lang w:val="nl-NL"/>
+        </w:rPr>
+        <w:t>http://www.personal.umich.edu/~mrother/The_Improvement_Kata.html</w:t>
+      </w:r>
+      <w:r>
+        <w:rPr>
+          <w:rStyle w:val="Hyperlink"/>
+          <w:lang w:val="nl-NL"/>
+        </w:rPr>
+        <w:fldChar w:fldCharType="end"/>
+      </w:r>
       <w:r>
         <w:rPr>
           <w:lang w:val="nl-NL"/>
@@ -9443,15 +9537,32 @@
         </w:rPr>
         <w:t xml:space="preserve">. Deze wordt ook wel de PDCA-cyclus genoemd (Plan-Do-Check-Act); zie </w:t>
       </w:r>
-      <w:hyperlink r:id="rId4" w:history="1">
-        <w:r>
-          <w:rPr>
-            <w:rStyle w:val="Hyperlink"/>
-            <w:lang w:val="nl-NL"/>
-          </w:rPr>
-          <w:t>https://nl.wikipedia.org/wiki/Kwaliteitscirkel_van_Deming</w:t>
-        </w:r>
-      </w:hyperlink>
+      <w:r>
+        <w:fldChar w:fldCharType="begin"/>
+      </w:r>
+      <w:r>
+        <w:rPr>
+          <w:lang w:val="nl-NL"/>
+        </w:rPr>
+        <w:instrText>HYPERLINK "https://nl.wikipedia.org/wiki/Kwaliteitscirkel_van_Deming"</w:instrText>
+      </w:r>
+      <w:r>
+        <w:fldChar w:fldCharType="separate"/>
+      </w:r>
+      <w:r>
+        <w:rPr>
+          <w:rStyle w:val="Hyperlink"/>
+          <w:lang w:val="nl-NL"/>
+        </w:rPr>
+        <w:t>https://nl.wikipedia.org/wiki/Kwaliteitscirkel_van_Deming</w:t>
+      </w:r>
+      <w:r>
+        <w:rPr>
+          <w:rStyle w:val="Hyperlink"/>
+          <w:lang w:val="nl-NL"/>
+        </w:rPr>
+        <w:fldChar w:fldCharType="end"/>
+      </w:r>
     </w:p>
   </w:footnote>
   <w:footnote w:id="4">
@@ -9503,16 +9614,34 @@
         </w:rPr>
         <w:t xml:space="preserve">Voor meer informatie zie het </w:t>
       </w:r>
-      <w:hyperlink r:id="rId5">
-        <w:r>
-          <w:rPr>
-            <w:color w:val="1155CC"/>
-            <w:u w:val="single"/>
-            <w:lang w:val="nl-NL"/>
-          </w:rPr>
-          <w:t>DORA 2019 report</w:t>
-        </w:r>
-      </w:hyperlink>
+      <w:r>
+        <w:fldChar w:fldCharType="begin"/>
+      </w:r>
+      <w:r>
+        <w:rPr>
+          <w:lang w:val="nl-NL"/>
+        </w:rPr>
+        <w:instrText>HYPERLINK "https://cloud.google.com/devops/state-of-devops/?utm_source=thenewstack&amp;utm_medium=website&amp;utm_campaign=platform" \h</w:instrText>
+      </w:r>
+      <w:r>
+        <w:fldChar w:fldCharType="separate"/>
+      </w:r>
+      <w:r>
+        <w:rPr>
+          <w:color w:val="1155CC"/>
+          <w:u w:val="single"/>
+          <w:lang w:val="nl-NL"/>
+        </w:rPr>
+        <w:t>DORA 2019 report</w:t>
+      </w:r>
+      <w:r>
+        <w:rPr>
+          <w:color w:val="1155CC"/>
+          <w:u w:val="single"/>
+          <w:lang w:val="nl-NL"/>
+        </w:rPr>
+        <w:fldChar w:fldCharType="end"/>
+      </w:r>
       <w:r>
         <w:rPr>
           <w:color w:val="444A4F"/>
@@ -9556,16 +9685,34 @@
         </w:rPr>
         <w:t xml:space="preserve">Voor meer informatie zie het </w:t>
       </w:r>
-      <w:hyperlink r:id="rId6">
-        <w:r>
-          <w:rPr>
-            <w:color w:val="1155CC"/>
-            <w:u w:val="single"/>
-            <w:lang w:val="nl-NL"/>
-          </w:rPr>
-          <w:t>DORA 2019 report</w:t>
-        </w:r>
-      </w:hyperlink>
+      <w:r>
+        <w:fldChar w:fldCharType="begin"/>
+      </w:r>
+      <w:r>
+        <w:rPr>
+          <w:lang w:val="nl-NL"/>
+        </w:rPr>
+        <w:instrText>HYPERLINK "https://cloud.google.com/devops/state-of-devops/?utm_source=thenewstack&amp;utm_medium=website&amp;utm_campaign=platform" \h</w:instrText>
+      </w:r>
+      <w:r>
+        <w:fldChar w:fldCharType="separate"/>
+      </w:r>
+      <w:r>
+        <w:rPr>
+          <w:color w:val="1155CC"/>
+          <w:u w:val="single"/>
+          <w:lang w:val="nl-NL"/>
+        </w:rPr>
+        <w:t>DORA 2019 report</w:t>
+      </w:r>
+      <w:r>
+        <w:rPr>
+          <w:color w:val="1155CC"/>
+          <w:u w:val="single"/>
+          <w:lang w:val="nl-NL"/>
+        </w:rPr>
+        <w:fldChar w:fldCharType="end"/>
+      </w:r>
       <w:r>
         <w:rPr>
           <w:color w:val="444A4F"/>

</xml_diff>